<commit_message>
Calculate anxiety effect size
</commit_message>
<xml_diff>
--- a/ManySmiles_stage2_draft_shared.docx
+++ b/ManySmiles_stage2_draft_shared.docx
@@ -716,7 +716,7 @@
         <w:fldChar w:fldCharType="begin" w:fldLock="1"/>
       </w:r>
       <w:r>
-        <w:instrText>ADDIN CSL_CITATION {"citationItems":[{"id":"ITEM-1","itemData":{"DOI":"10.1016/j.jaad.2007.10.649","ISSN":"1097-6787 (Electronic)","PMID":"18485989","abstract":"The facial feedback hypothesis suggests that muscular manipulations which result  in more positive facial expressions may lead to more positive emotional states in affected individuals. In this essay, we hypothesize that the injection of botulinum toxin for upper face dynamic creases might induce positive emotional states by reducing the ability to frown and create other negative facial expressions. The use of botulinum toxin to pharmacologically alter upper face muscular expressiveness may curtail the appearance of negative emotions, most notably anger, but also fear and sadness. This occurs via the relaxation of the corrugator supercilii and the procerus, which are responsible for brow furrowing, and to a lesser extent, because of the relaxation of the frontalis. Concurrently, botulinum toxin may dampen some positive expressions like the true smile, which requires activity of the orbicularis oculi, a muscle also relaxed after toxin injections. On balance, the evidence suggests that botulinum toxin injections for upper face dynamic creases may reduce negative facial expressions more than they reduce positive facial expressions. Based on the facial feedback hypothesis, this net change in facial expression may potentially have the secondary effect of reducing the internal experience of negative emotions, thus making patients feel less angry, sad, and fearful.","author":[{"dropping-particle":"","family":"Alam","given":"Murad","non-dropping-particle":"","parse-names":false,"suffix":""},{"dropping-particle":"","family":"Barrett","given":"Karen C","non-dropping-particle":"","parse-names":false,"suffix":""},{"dropping-particle":"","family":"Hodapp","given":"Robert M","non-dropping-particle":"","parse-names":false,"suffix":""},{"dropping-particle":"","family":"Arndt","given":"Kenneth A","non-dropping-particle":"","parse-names":false,"suffix":""}],"container-title":"Journal of the American Academy of Dermatology","id":"ITEM-1","issue":"6","issued":{"date-parts":[["2008","6"]]},"language":"eng","page":"1061-1072","publisher-place":"United States","title":"Botulinum toxin and the facial feedback hypothesis: can looking better make you feel happier?","type":"article-journal","volume":"58"},"uris":["http://www.mendeley.com/documents/?uuid=515d6ffb-20e1-45ab-a315-6490dd934e81"]},{"id":"ITEM-2","itemData":{"DOI":"10.1016/j.eurpsy.2016.01.1473","abstract":"24th European Congress of Psychiatry / European Psychiatry 33S (2016) S290–S643 S407 chronic pain of higher intensity and with greater interference on daily functioning. Conclusion Our research data show a high frequency of chronic pain among patients diagnosed with MDD and its positive inter-correlation which results in negative impact on daily functioning, especially in females. Disclosure of interest The authors have not supplied their decla-ration of competing interest. Augmentation strategies for the treatment of Major depressive disorder (MDD) are needed when patients with MDD have a par-tial, or not responded to antidepressant monotherapy. The focus of augmentation therapy has been combining an antidepressant (AD) medication with another AD. Atypical antipsychotics (AAP) are becoming commonly used to augment antidepressants. Beyond AD and AAP, alternative augmentation strategies include mood sta-bilizers (MS). Aim To analyze the characteristics of therapy in patients with diagnosis of MDD and to investigate the frequency of augmentation therapy. Method Study included 28 patients hospitalized during one year with MDD diagnosis. Statistical analysis was performed with x2 and t-test. Result Among patients with MDD there were 18 (64.28%) women with an average age 57.5 and 10 (35.71%) men with an average age 53.5. Of the 28 patients with MDD, 25 (89.28%) were treated with a combination therapy, and monotherapy in the remaining 3 patients (10.71%). Of 25 patients with augmentation strategy treat-ment, 22 (88%) used two medications and the remaining 3 (12%) tree psychotropic medications (AAP, AD, MS). The most frequent combinations were a combination of AD and AAP (17 patients, 68%). Beyond that frequent combination were AD and MS (6 patients, 24%). Two patients used combination two AAP, and one patient with two AD and one patients used AAP and MS. Conclusion Augmentation strategy is often used in patients with MDD. There is no significant difference in the use combination ther-apy based on gender and age. Disclosure of interest The authors have not supplied their decla-ration of competing interest.","author":[{"dropping-particle":"","family":"Alves","given":"M. C.","non-dropping-particle":"","parse-names":false,"suffix":""},{"dropping-particle":"","family":"Sobreira","given":"G.","non-dropping-particle":"","parse-names":false,"suffix":""},{"dropping-particle":"","family":"Aleixo","given":"M. A.","non-dropping-particle":"","parse-names":false,"suffix":""},{"dropping-particle":"","family":"Oliveira","given":"J. M.","non-dropping-particle":"","parse-names":false,"suffix":""}],"container-title":"European Psychiatry","id":"ITEM-2","issued":{"date-parts":[["2016"]]},"page":"5290-5643","title":"Facing depression with botulinum toxin: Literature review","type":"article-journal","volume":"335"},"uris":["http://www.mendeley.com/documents/?uuid=2ba73f80-6e9e-3299-945d-9b4b0e2d4fd3"]},{"id":"ITEM-3","itemData":{"DOI":"10.1007/s10971-016-3997-0","abstract":"clinically, with depression scores dropping by 27% on all 3 scales in the sample as a whole. These changes were highly sig- nificant (P&lt; 0.001, paired t test or Wilcoxon test)and theabsoluteprepost scorediffer- ences were similar to those observed in previous randomized controlled trials. Importantly, treatment effects did not differ between male (n = 23) and female (n = 19) patients. Conclusions: These findings suggest that gla- bellar BTX injection may also be effective in the treatment of severe depression and in the treatment of depression in men, when treat- ment is carried out not just in clinical trials but in real-world settings.","author":[{"dropping-particle":"","family":"Chugh","given":"Sanjay","non-dropping-particle":"","parse-names":false,"suffix":""},{"dropping-particle":"","family":"Chhabria","given":"Anjali","non-dropping-particle":"","parse-names":false,"suffix":""},{"dropping-particle":"","family":"Jung","given":"Steganie","non-dropping-particle":"","parse-names":false,"suffix":""},{"dropping-particle":"","family":"Kruger","given":"Tillmann H. C.","non-dropping-particle":"","parse-names":false,"suffix":""},{"dropping-particle":"","family":"Wollmer","given":"M Axel","non-dropping-particle":"","parse-names":false,"suffix":""}],"container-title":"Journal of Psychiatric Practice","id":"ITEM-3","issue":"1","issued":{"date-parts":[["2018"]]},"page":"15-20","title":"Botulinum toxin as a treatment for depression in a real-world setting","type":"article-journal","volume":"24"},"uris":["http://www.mendeley.com/documents/?uuid=56a54b3b-5289-4f92-af36-4bec5832fb33"]},{"id":"ITEM-4","itemData":{"author":[{"dropping-particle":"","family":"Finzi","given":"Eric","non-dropping-particle":"","parse-names":false,"suffix":""}],"container-title":"Dermatologic Surgery","id":"ITEM-4","issue":"10","issued":{"date-parts":[["2018"]]},"page":"1363-1365","title":"Update: botulinum toxin for depression: More than skin deep","type":"article-journal","volume":"44"},"uris":["http://www.mendeley.com/documents/?uuid=488e032c-2765-42e2-8e23-e4af860776a6"]},{"id":"ITEM-5","itemData":{"DOI":"10.1016/j.jpsychires.2016.06.009","ISSN":"00223956","abstract":"a b s t r a c t We develop the concept of emotional proprioception, whereby the muscles of facial expression play a central role in encoding and transmitting information to the brain's emotional circuitry, and describe its underlying neuroanatomy. We explore the role of facial expression in both reflecting and influencing depressed mood. The circuitry involved in this latter effect is a logical target for treatment with botu-linum toxin, and we review the evidence in support of this strategy. Clinical trial data suggest that botulinum toxin is effective in treating depression. We discuss the clinical and theoretical implications of these data. This novel treatment approach is just one example of the potential importance of the cranial nerves in the treatment of depression.","author":[{"dropping-particle":"","family":"Finzi","given":"Eric","non-dropping-particle":"","parse-names":false,"suffix":""},{"dropping-particle":"","family":"Rosenthal","given":"Norman E","non-dropping-particle":"","parse-names":false,"suffix":""}],"container-title":"Journal of Psychiatric Research","id":"ITEM-5","issued":{"date-parts":[["2016"]]},"page":"93-96","title":"Emotional proprioception: Treatment of depression with afferent facial feedback","type":"article-journal","volume":"80"},"uris":["http://www.mendeley.com/documents/?uuid=b1e69359-3a04-3080-a0bf-b698ab75f1f2"]},{"id":"ITEM-6","itemData":{"DOI":"10.1016/j.jpsychires.2013.11.006","ISSN":"0022-3956","abstract":"Converging lines of evidence suggest a role for facial expressions in the pathophysiology and treatment of mood disorders. To determine the antidepressant effect of onabotulinumtoxinA (OBA) treatment of corrugator and procerus muscles in people with major depressive disorder, we conducted a double blind, randomized, placebo-controlled trial. In an outpatient clinical research center, eighty-five subjects with DSM-IV major depression were randomized to receive either OBA (29 units for females and 40 units for males) or saline injections into corrugator and procerus frown muscles (74 subjects were entered into the analysis). Subjects were rated at screening, and 3 and 6 weeks after OBA treatment. The primary outcome measure was the response rate, as defined by &gt;= 50% decrease in score on the Montgomery-Asberg Depression Rating Scale (MADRS). Response rates at 6 weeks from the date of injection were 52% and 15% in the OBA and placebo groups, respectively (Chi-Square (1) = 11.2, p &lt; 0.001, Fisher p &lt; 0.001). The secondary outcome measure of remission rate (MADRS score of 10 or less) was 27% with OBA and 7% with placebo (Chi-square (1) = 5.1, p &lt; 0.02, Fisher p &lt; 0.03). Six weeks after a single treatment, MADRS scores of subjects were reduced on average by 47% in those given OBA, and by 21% in those given placebo (Mann-Whitney U, p &lt; 0.0005). In conclusion, a single treatment with OBA to the corrugator and procerus muscles appears to induce a significant and sustained antidepressant effect in patients with major depression. (C) 2013 Elsevier Ltd. All rights reserved.","author":[{"dropping-particle":"","family":"Finzi","given":"Eric","non-dropping-particle":"","parse-names":false,"suffix":""},{"dropping-particle":"","family":"Rosenthal","given":"Norman E","non-dropping-particle":"","parse-names":false,"suffix":""}],"container-title":"Journal of Psychiatric Research","id":"ITEM-6","issued":{"date-parts":[["2014","5"]]},"page":"1-6","title":"Treatment of depression with onabotulinumtoxinA: A randomized, double-blind, placebo controlled trial","type":"article-journal","volume":"52"},"uris":["http://www.mendeley.com/documents/?uuid=6e600176-d4a8-46a4-a0b1-079d9a5509c7"]},{"id":"ITEM-7","itemData":{"DOI":"10.1111/j.1524-4725.2006.32136.x","ISBN":"1524-4725","ISSN":"10760512","PMID":"16706759","abstract":"BACKGROUND: Major depression is a common and serious disease that may be resistant to routine pharmacologic and psychotherapeutic treatment approaches. OBJECTIVE: To evaluate the efficacy of botulinum toxin A treatment of glabellar frown lines in treating patients with major depression, using a small open pilot trial. METHODS: Patients who met DSM-IV criteria for ongoing major depression in spite of pharmacologic or psychotherapeutic treatment were evaluated with the Beck Depression Inventory II (BDI-II) before receiving botulinum toxin A to their glabellar frown lines. Two months later, all patients were re-evaluated clinically and with the BDI-II. RESULTS: Ten depressed patients were treated with botulinum toxin A, and 9 of 10 patients were no longer depressed 2 months after treatment. The tenth patient had an improvement in mood. CONCLUSION: To our knowledge, these are the first reported cases of depression treated with botulinum toxin A.","author":[{"dropping-particle":"","family":"Finzi","given":"Eric","non-dropping-particle":"","parse-names":false,"suffix":""},{"dropping-particle":"","family":"Wasserman","given":"Erika","non-dropping-particle":"","parse-names":false,"suffix":""}],"container-title":"Dermatologic Surgery","id":"ITEM-7","issue":"5","issued":{"date-parts":[["2006"]]},"page":"645-649","title":"Treatment of depression with botulinum toxin A: A case series","type":"article-journal","volume":"32"},"uris":["http://www.mendeley.com/documents/?uuid=0240b7f3-f39e-4436-8d4a-d2f7b4a7fa50"]},{"id":"ITEM-8","itemData":{"author":[{"dropping-particle":"","family":"Fromage","given":"G","non-dropping-particle":"","parse-names":false,"suffix":""}],"container-title":"Aesthetic Nursing","id":"ITEM-8","issue":"6","issued":{"date-parts":[["2018"]]},"page":"315-317","title":"Exploring the effects of botulinum toxin type A injections on depression","type":"article-journal","volume":"7"},"uris":["http://www.mendeley.com/documents/?uuid=beee30a0-02de-48a3-a52f-ae324c0c0890"]},{"id":"ITEM-9","itemData":{"DOI":"10.1111/dsu.12175","ISSN":"10760512","PMID":"23465042","abstract":"BACKGROUND: Botulinum toxin type A (BoNT-A) injection has become the most popular cosmetic nonsurgical procedure, and it has been suggested that BoNT-A injections may improve emotional states when frown lines are treated.\\n\\nOBJECTIVES: To evaluate symptoms of depression and self-esteem before and after onabotulinumtoxinA (ONA) injections in the glabella in subjects with and without depression.\\n\\nMETHODS: Twenty-five subjects with depression were allocated into one group and 25 subjects without depression were matched to those according to demographic characteristics. The Beck Depression Inventory (BDI) and Rosenberg Self-Esteem Scale (RSES) were used to assess depression symptoms and self-esteem, respectively. Patients were assessed up to 12 weeks after the intervention.\\n\\nRESULTS: Patients with depression had significant improvement in depression symptoms after ONA injections. The maximum effect occurred within the first 8 weeks after treatment. A significant reduction from baseline in BDI score and significant improvement in self-esteem were also observed in patients with depression.\\n\\nCONCLUSION: This research presents new data regarding BoNT-A as a potential treatment to improve depression symptoms in patients with Major Depressive Disorder. Self-esteem scores alone cannot explain the improvement in depression symptoms.","author":[{"dropping-particle":"","family":"Hexsel","given":"Doris","non-dropping-particle":"","parse-names":false,"suffix":""},{"dropping-particle":"","family":"Brum","given":"Cristiano","non-dropping-particle":"","parse-names":false,"suffix":""},{"dropping-particle":"","family":"Siega","given":"Carolina","non-dropping-particle":"","parse-names":false,"suffix":""},{"dropping-particle":"","family":"Schilling-Souza","given":"Juliana","non-dropping-particle":"","parse-names":false,"suffix":""},{"dropping-particle":"","family":"Dal'Forno","given":"Taciana","non-dropping-particle":"","parse-names":false,"suffix":""},{"dropping-particle":"","family":"Heckmann","given":"Marc","non-dropping-particle":"","parse-names":false,"suffix":""},{"dropping-particle":"","family":"Rodrigues","given":"Ticiana C.","non-dropping-particle":"","parse-names":false,"suffix":""}],"container-title":"Dermatologic Surgery","id":"ITEM-9","issue":"7","issued":{"date-parts":[["2013"]]},"page":"1088-1096","title":"Evaluation of self-esteem and depression symptoms in depressed and nondepressed subjects treated with onabotulinumtoxinA for glabellar lines","type":"article-journal","volume":"39"},"uris":["http://www.mendeley.com/documents/?uuid=653ef965-7cab-4b9d-864d-5624dd835ac9"]},{"id":"ITEM-10","itemData":{"ISSN":"09446877","abstract":"Botulinum toxin is a neurotoxin that inhibits signal transmission from nerve cells to the muscles and thereby works through paralysis. Although it is highly toxic for humans it has been used therapeutically in medicine for years. After its use was first recognized in treatment of neurological diseases and malfunctions of the muscle tone, novel findings suggest its potentially highly efficient use in treatment of depression. For this purpose botulinum toxin is injected into the glabella region of the forehead. This effect can presumably be explained with the facial feedback theory. It states that mimic expression of emotion and proprioception of expression strengthen the underlying emotion. Paralysis of muscles involved in expression of negative emotions leads to a marked improvement of depressive mood (50% reduction). Current studies show that the mood lining effect has also been found for chronically depressive and therapy-resistant patients and without presence of visible frown lines in the forehead. Moreover the mood lifting effect seems to persist beyond the time period of botulinum toxin's physiological effectiveness (6 months). For consolidation of the existing findings and extensive exploration of this novel promising approach, further studies with a higher number of participants are encouraged.","author":[{"dropping-particle":"","family":"Krüger","given":"Tillmann H.C.","non-dropping-particle":"","parse-names":false,"suffix":""},{"dropping-particle":"","family":"Jung","given":"Stefanie","non-dropping-particle":"","parse-names":false,"suffix":""},{"dropping-particle":"","family":"Wollmer","given":"M. Axel","non-dropping-particle":"","parse-names":false,"suffix":""}],"container-title":"Psychopharmakotherapie","id":"ITEM-10","issue":"1","issued":{"date-parts":[["2016"]]},"page":"2-7","title":"Botulinumtoxin - Ein neuer wirkstoff in der psychopharmakotherapie?","type":"article-journal","volume":"23"},"uris":["http://www.mendeley.com/documents/?uuid=cf663c8c-bf68-4bbc-9045-466086eff29e"]},{"id":"ITEM-11","itemData":{"DOI":"10.1111/j.1473-2165.2009.00419.x","ISSN":"1473-2165 (Electronic)","PMID":"19250162","abstract":"BACKGROUND: It has been suggested that botulinum toxin A (BTX-A) treatment for frown lines can also be used as a treatment for depression. A psychological mechanism for this effect is reviewed in which paralysis of the corrugator (frown) muscles leads to less facial feedback for negative emotions. Consequently, a negative affect is harder to maintain and so the person has a more positive mood. METHODS: In order to test this mechanism, the mood of patients who had received BTX-A treatment for glabelar frown lines was measured and compared with patients who had received other cosmetic treatments. RESULTS: The BTX-A-treated patients showed significantly less negative mood. CONCLUSION: The results support the facial feedback view that frowning can make one unhappier. Treatments that prevent frowning correlate with reduced negative mood.","author":[{"dropping-particle":"","family":"Lewis","given":"Michael B","non-dropping-particle":"","parse-names":false,"suffix":""},{"dropping-particle":"","family":"Bowler","given":"Patrick J","non-dropping-particle":"","parse-names":false,"suffix":""}],"container-title":"Journal of cosmetic dermatology","id":"ITEM-11","issue":"1","issued":{"date-parts":[["2009","3"]]},"language":"eng","page":"24-26","publisher-place":"England","title":"Botulinum toxin cosmetic therapy correlates with a more positive mood.","type":"article-journal","volume":"8"},"uris":["http://www.mendeley.com/documents/?uuid=222a442d-3079-4ce8-b3ea-15e2bb58a3a6"]},{"id":"ITEM-12","itemData":{"DOI":"10.1055/s-0035-1559621","ISSN":"14390795","abstract":"INTRODUCTION: Botulinum toxin A (BTA) injection into the glabellar region is currently being studied as a treatment for major depressive disorder (MDD). Here we explore efficacy data of this novel approach in a pooled analysis.\\n\\nMETHODS: A literature search revealed 3 RCTs on this topic. Individual patient data and clinical end points shared by these 3 trials were pooled and analyzed as one study (n=134) using multiple regression models with random effects.\\n\\nRESULTS: In the pooled sample, the BTA (n=59) and the placebo group (n=75) did not differ in the baseline variables. Efficacy outcomes revealed BTA superiority over placebo: Improvement in the Hamilton Depression Rating Scale or Montgomery-Asberg Depression Rating Scale 6 weeks after baseline was 45.7% for BTA vs. 14.6% for placebo (p&lt;0.0001), corresponding to a BTA response rate of 54.2% (vs. 10.7%) and a BTA remission rate of 30.5% (vs. 6.7%).\\n\\nDISCUSSION: Equalling the status of a meta-analysis, this study increases evidence that a single treatment of BTA into the glabellar region can reduce symptoms of MDD. Further studies are needed to better understand how BTA exerts its mood-lifting effect.","author":[{"dropping-particle":"","family":"Magid","given":"M.","non-dropping-particle":"","parse-names":false,"suffix":""},{"dropping-particle":"","family":"Finzi","given":"E.","non-dropping-particle":"","parse-names":false,"suffix":""},{"dropping-particle":"","family":"Kruger","given":"T. H C","non-dropping-particle":"","parse-names":false,"suffix":""},{"dropping-particle":"","family":"Robertson","given":"H. T.","non-dropping-particle":"","parse-names":false,"suffix":""},{"dropping-particle":"","family":"Keeling","given":"B. H.","non-dropping-particle":"","parse-names":false,"suffix":""},{"dropping-particle":"","family":"Jung","given":"S.","non-dropping-particle":"","parse-names":false,"suffix":""},{"dropping-particle":"","family":"Reichenberg","given":"J. S.","non-dropping-particle":"","parse-names":false,"suffix":""},{"dropping-particle":"","family":"Rosenthal","given":"N. E.","non-dropping-particle":"","parse-names":false,"suffix":""},{"dropping-particle":"","family":"Wollmer","given":"M. A.","non-dropping-particle":"","parse-names":false,"suffix":""}],"container-title":"Pharmacopsychiatry","id":"ITEM-12","issue":"6","issued":{"date-parts":[["2015"]]},"page":"205-210","title":"Treating depression with botulinum toxin: A pooled analysis of randomized controlled trials","type":"article-journal","volume":"48"},"uris":["http://www.mendeley.com/documents/?uuid=b22ef0f8-dbc2-37a1-bc26-59154a68dde5"]},{"id":"ITEM-13","itemData":{"author":[{"dropping-particle":"","family":"Magid","given":"Michelle","non-dropping-particle":"","parse-names":false,"suffix":""},{"dropping-particle":"","family":"Reichenberg","given":"Jason S.","non-dropping-particle":"","parse-names":false,"suffix":""}],"container-title":"Current Psychiatry","id":"ITEM-13","issue":"11","issued":{"date-parts":[["2015"]]},"page":"43-56","title":"Botulinum toxin for depression? An idea that’s raising some eyebrows","type":"article-journal","volume":"14"},"uris":["http://www.mendeley.com/documents/?uuid=9f986f6c-6568-4db4-989d-4068179566b2"]},{"id":"ITEM-14","itemData":{"abstract":"OBJECTIVE: To determine whether a single treatment of botulinum toxin A in the forehead (glabellar) region can improve symptoms of depression in patients with major depressive disorder (MDD), as defined by DSM-IV criteria. METHOD: Thirty participants were randomly assigned to receive either placebo or botulinum toxin A (BTA; onabotulinumtoxinA) injections in the forehead. Female participants received 29 units; male participants received 39 units. At week 12, the groups were crossed over. Participants were evaluated at weeks 0, 3, 6, 12, 15, 18, and 24 for improvement in MDD symptoms using the Patient Health Care Questionnaire-9, Beck Depression Inventory (BDI), and 21-Item Hamilton Depression Rating Scale (HDRS-21) objective measurement scales. The primary outcome was the rate of HDRS-21 response, defined as ≥ 50% score reduction from baseline. The study occurred from July 2011 to November 2012. RESULTS: Patients who received BTA at week 0 (BTA-first group) and at week 12 (BTA-second group) had a statistically significant reduction in MDD symptoms as compared to placebo. Improvement in MDD continued over 24 weeks in the group that received BTA first even though the cosmetic effects of BTA wore off at 12 to 16 weeks. HDRS-21 response rates were 55% (6/11) in the BTA-first group, 24% (4/17) in the BTA-second group, and 0% (0/19) in the placebo group (P &lt; .0001). HDRS-21 remission rates (score ≤ 7) were 18% (2/11), 18% (3/17), and 0% (0/19), respectively (P = .057). HDRS-21 scores dropped -46% and -35% in the BTA-first and -second groups versus -2% in the placebo group (P &lt; .0001). The BDI response rate (≥ 50% reduction from baseline) was 45% (5/11) in the BTA-first group, 33% (6/18) in the BTA-second group, and 5% (1/19) in the placebo group (P = .0067). BDI remission rates (score ≤ 9) were 27% (3/11), 33% (6/18), and 5% (1/19), respectively (P = .09). BDI scores dropped -42% and -35% in the BTA-first and -second groups versus -15% in the placebo group (P &lt; .0001). CONCLUSIONS: Botulinum toxin A injection in the glabellar region was associated with significant improvement in depressive symptoms and may be a safe and sustainable intervention in the treatment of MDD. TRIAL REGISTRATION: ClinicalTrials.gov identifier: NCT01392963.","author":[{"dropping-particle":"","family":"Magid","given":"Michelle","non-dropping-particle":"","parse-names":false,"suffix":""},{"dropping-particle":"","family":"Reichenberg","given":"Jason S.","non-dropping-particle":"","parse-names":false,"suffix":""},{"dropping-particle":"","family":"Poth","given":"Poppy E.","non-dropping-particle":"","parse-names":false,"suffix":""},{"dropping-particle":"","family":"Robertson","given":"Henry T.","non-dropping-particle":"","parse-names":false,"suffix":""},{"dropping-particle":"","family":"LaViolette","given":"Amanda K.","non-dropping-particle":"","parse-names":false,"suffix":""},{"dropping-particle":"","family":"Kruger","given":"Tillmann H. C.","non-dropping-particle":"","parse-names":false,"suffix":""},{"dropping-particle":"","family":"Wollmer","given":"M Axel","non-dropping-particle":"","parse-names":false,"suffix":""}],"container-title":"The Journal of Clinical Psychiatry","id":"ITEM-14","issue":"8","issued":{"date-parts":[["2014"]]},"page":"837-844","title":"Treatment of major depressive disorder using botulinum toxin A: a 24-week randomized, double-blind, placebo-controlled study","type":"article-journal","volume":"75"},"uris":["http://www.mendeley.com/documents/?uuid=fce93621-f7f5-4723-8f3d-f815f03acbe8"]},{"id":"ITEM-15","itemData":{"DOI":"10.1007/s10971-016-3997-0","ISBN":"0960003071073","author":[{"dropping-particle":"","family":"Parsaik","given":"Ajay K.","non-dropping-particle":"","parse-names":false,"suffix":""},{"dropping-particle":"","family":"Mascharenhas","given":"Sonia S.","non-dropping-particle":"","parse-names":false,"suffix":""},{"dropping-particle":"","family":"Hashmi","given":"Aqeel","non-dropping-particle":"","parse-names":false,"suffix":""},{"dropping-particle":"","family":"Prokop","given":"Larry J.","non-dropping-particle":"","parse-names":false,"suffix":""},{"dropping-particle":"","family":"John","given":"Vineeth","non-dropping-particle":"","parse-names":false,"suffix":""},{"dropping-particle":"","family":"Okusaga","given":"Olaoluwa","non-dropping-particle":"","parse-names":false,"suffix":""},{"dropping-particle":"","family":"Singh","given":"Balwinder","non-dropping-particle":"","parse-names":false,"suffix":""}],"container-title":"Journal of Psychiatric Practice","id":"ITEM-15","issue":"2","issued":{"date-parts":[["2016"]]},"page":"99-110","title":"Role of botulinum toxin in depression","type":"article-journal","volume":"22"},"uris":["http://www.mendeley.com/documents/?uuid=d1b28d8e-d74a-495a-8e9b-645b34363dd0"]},{"id":"ITEM-16","itemData":{"DOI":"10.1016/j.jaad.2015.08.051","ISSN":"10976787","PMID":"26702796","abstract":"To the Editor: Three prospective studies have now shown that onabotulinumtoxinA (BTA) injection to the corrugator and procerus forehead muscles can improve the symptoms of major depression. 1-3 A range of theories have been proposed to explain these effects, including: 1. BTA yields a cosmetic effect, which indirectly leads to improved mood; 2. More pleasant facial expression leads to positive social feedback with resultant mood improvement; 3. Decreased glabellar muscle activation decreases afferent nerve signals back to the brain, thereby decreasing ''negative emotional feedback''; 4. BTA itself reaches the brain, causing direct effects on emotional processing. We hypothesized that if theories 1 or 2 were correct, that patients with more severe frown lines would have a greater response to BTA intervention. We used deidentified data from the 3 randomized, double-blind, placebo-controlled trials on the treatment of depression using BTA (n ¼ 134, 59 BTA and 75 placebo). 1-3 In each, the severity of maximum frown lines was measured on a 0-to-3 scale using the Clinical Severity Score of Glabellar Frown Lines (CSS-GFL), and depression was scored with the Beck Depression Inventory (BDI) before randomization occurred. These trials received prior approval from their hospital institutional review boards, which had been aware they planned to combine the data for this study in a deidentified manner. Each trial was registered under clinicaltrials. gov. Patients were prospectively recruited into these studies based on a history of depression, not for the cosmetic treatment of wrinkles. The severity of frown lines at baseline varied across the 3 studies. Our primary outcome was looking for an association between baseline CSS-GFL score and a change in BDI score (model 1). This was analyzed using a regression coefficient of analysis of covariance linear mixed model with both continuous and discrete variables. A random effect was added to account for the data coming from a meta-analysis of 3 different studies. Our secondary outcomes were comparing baseline CSS-GFL score and baseline BDI score (model 2), and change in CSS-GFL score with change in BDI score (model 3). Each model was performed on both placebo and BTA-treated subjects, and adjusted for age, sex, initial CSS-GFL scores, initial depression scores, and treatment. Results are shown in Table I. Detailed regression results are available online in Supplemental Table I (available at http://www.jaad.org). Our findi…","author":[{"dropping-particle":"","family":"Reichenberg","given":"Jason S.","non-dropping-particle":"","parse-names":false,"suffix":""},{"dropping-particle":"","family":"Hauptman","given":"Aaron J.","non-dropping-particle":"","parse-names":false,"suffix":""},{"dropping-particle":"","family":"Robertson","given":"Henry T.","non-dropping-particle":"","parse-names":false,"suffix":""},{"dropping-particle":"","family":"Finzi","given":"Eric","non-dropping-particle":"","parse-names":false,"suffix":""},{"dropping-particle":"","family":"Kruger","given":"Tillman H C","non-dropping-particle":"","parse-names":false,"suffix":""},{"dropping-particle":"","family":"Wollmer","given":"M. Axel","non-dropping-particle":"","parse-names":false,"suffix":""},{"dropping-particle":"","family":"Magid","given":"Michelle","non-dropping-particle":"","parse-names":false,"suffix":""}],"container-title":"Journal of the American Academy of Dermatology","id":"ITEM-16","issue":"1","issued":{"date-parts":[["2016"]]},"page":"171-173","publisher":"American Academy of Dermatology, Inc.","title":"Botulinum toxin for depression: Does patient appearance matter?","type":"article-journal","volume":"74"},"uris":["http://www.mendeley.com/documents/?uuid=06c90776-ef03-43b1-89ed-8046689e4e0e"]},{"id":"ITEM-17","itemData":{"ISSN":"1118560647","author":[{"dropping-particle":"","family":"Wollmer","given":"M Axel","non-dropping-particle":"","parse-names":false,"suffix":""},{"dropping-particle":"","family":"Magid","given":"Michelle","non-dropping-particle":"","parse-names":false,"suffix":""},{"dropping-particle":"","family":"Kruger","given":"Tillmann H C","non-dropping-particle":"","parse-names":false,"suffix":""}],"chapter-number":"25","container-title":"Practical Psychodermatology","editor":[{"dropping-particle":"","family":"Bewley","given":"Anthony","non-dropping-particle":"","parse-names":false,"suffix":""},{"dropping-particle":"","family":"Taylor","given":"Ruth E.","non-dropping-particle":"","parse-names":false,"suffix":""},{"dropping-particle":"","family":"Reichenberg","given":"Jason S.","non-dropping-particle":"","parse-names":false,"suffix":""},{"dropping-particle":"","family":"Magid","given":"Michelle","non-dropping-particle":"","parse-names":false,"suffix":""}],"id":"ITEM-17","issued":{"date-parts":[["2014"]]},"page":"216-219","publisher":"John Wiley &amp; Sons","publisher-place":"New Jersey","title":"Botulinum Toxin Treatment in Depression","type":"chapter"},"uris":["http://www.mendeley.com/documents/?uuid=8757f8d2-985d-45c9-846c-3058caf36991"]},{"id":"ITEM-18","itemData":{"DOI":"10.3389/fpsyt.2014.00036","ISSN":"1664-0640 (Electronic)","PMID":"24744738","abstract":"In a randomized, controlled trial (n = 30), we showed that botulinum toxin injection to the glabellar region produces a marked improvement in the symptoms of major depression. We hypothesized that the mood-lifting effect was mediated by facial feedback mechanisms. Here we assessed if agitation, which may be associated with increased dynamic psychomotor activity of the facial musculature, can predict response to the treatment. To test this hypothesis, we re-analyzed the data of the scales from our previous study on a single item basis and compared the baseline scores in the agitation item (item 9) of the Hamilton Depression Rating Scale (HAM-D) between responders (n = 9) and participants who did not attain response (n = 6) among the recipients of onabotulinumtoxinA (n = 15). Responders had significantly higher item 9 scores at baseline [1.56 + 0.88 vs. 0.33 + 0.52, t (13) = 3.04, d = 1.7, p = 0.01], while no other single item of the HAM-D or the Beck Depression Inventory was associated with treatment response. The agitation score had an overall precision of 78% in predicting response in a receiver operating characteristic (ROC) analysis (area under the curve, AUC = 0.87). These data provide a link between response to botulinum toxin treatment with a psychomotor manifestation of depression and thereby indirect support of the proposed facial feedback mechanism of action. Moreover, it suggests that patients with agitated depression may particularly benefit from botulinum toxin treatment.","author":[{"dropping-particle":"","family":"Wollmer","given":"M Axel","non-dropping-particle":"","parse-names":false,"suffix":""},{"dropping-particle":"","family":"Kalak","given":"Nadeem","non-dropping-particle":"","parse-names":false,"suffix":""},{"dropping-particle":"","family":"Jung","given":"Stefanie","non-dropping-particle":"","parse-names":false,"suffix":""},{"dropping-particle":"","family":"Boer","given":"Claas","non-dropping-particle":"de","parse-names":false,"suffix":""},{"dropping-particle":"","family":"Magid","given":"Michelle","non-dropping-particle":"","parse-names":false,"suffix":""},{"dropping-particle":"","family":"Reichenberg","given":"Jason S","non-dropping-particle":"","parse-names":false,"suffix":""},{"dropping-particle":"","family":"Brand","given":"Serge","non-dropping-particle":"","parse-names":false,"suffix":""},{"dropping-particle":"","family":"Holsboer-Trachsler","given":"Edith","non-dropping-particle":"","parse-names":false,"suffix":""},{"dropping-particle":"","family":"Kruger","given":"Tillmann H C","non-dropping-particle":"","parse-names":false,"suffix":""}],"container-title":"Frontiers in psychiatry","id":"ITEM-18","issued":{"date-parts":[["2014"]]},"language":"eng","page":"36","publisher-place":"Switzerland","title":"Agitation predicts response of depression to botulinum toxin treatment in a randomized controlled trial.","type":"article-journal","volume":"5"},"uris":["http://www.mendeley.com/documents/?uuid=29120adb-b19e-417b-944c-7d6f06702559"]},{"id":"ITEM-19","itemData":{"DOI":"10.1016/j.jpsychires.2012.01.027","ISBN":"0022-3956; EN :1879-1379","ISSN":"00223956","PMID":"22364892","abstract":"Positive effects on mood have been observed in subjects who underwent treatment of glabellar frown lines with botulinum toxin and, in an open case series, depression remitted or improved after such treatment. Using a randomized double-blind placebo-controlled trial design we assessed botulinum toxin injection to the glabellar region as an adjunctive treatment of major depression.Thirty patients were randomly assigned to a verum (onabotulinumtoxinA, . n = 15) or placebo (saline, . n = 15) group. The primary end point was change in the 17-item version of the Hamilton Depression Rating Scale six weeks after treatment compared to baseline.The verum and the placebo groups did not differ significantly in any of the collected baseline characteristics. Throughout the sixteen-week follow-up period there was a significant improvement in depressive symptoms in the verum group compared to the placebo group as measured by the Hamilton Depression Rating Scale (F (6,168) = 5.76, p &lt; 0.001, ?? 2 = 0.17). Six weeks after a single treatment scores of onabotulinumtoxinA recipients were reduced on average by 47.1% and by 9.2% in placebo-treated participants (F (1,28) = 12.30, p = 0.002, ?? 2 = 0.31, d = 1.28). The effect size was even larger at the end of the study (d = 1.80). Treatment-dependent clinical improvement was also reflected in the Beck Depression Inventory, and in the Clinical Global Impressions Scale.This study shows that a single treatment of the glabellar region with botulinum toxin may shortly accomplish a strong and sustained alleviation of depression in patients, who did not improve sufficiently on previous medication. It supports the concept, that the facial musculature not only expresses, but also regulates mood states. ?? 2012 Elsevier Ltd.","author":[{"dropping-particle":"","family":"Wollmer","given":"M Axel","non-dropping-particle":"","parse-names":false,"suffix":""},{"dropping-particle":"","family":"Boer","given":"Claas","non-dropping-particle":"De","parse-names":false,"suffix":""},{"dropping-particle":"","family":"Kalak","given":"Nadeem","non-dropping-particle":"","parse-names":false,"suffix":""},{"dropping-particle":"","family":"Beck","given":"Johannes","non-dropping-particle":"","parse-names":false,"suffix":""},{"dropping-particle":"","family":"G??tz","given":"Thomas","non-dropping-particle":"","parse-names":false,"suffix":""},{"dropping-particle":"","family":"Schmidt","given":"Tina","non-dropping-particle":"","parse-names":false,"suffix":""},{"dropping-particle":"","family":"Hodzic","given":"Muris","non-dropping-particle":"","parse-names":false,"suffix":""},{"dropping-particle":"","family":"Bayer","given":"Ursula","non-dropping-particle":"","parse-names":false,"suffix":""},{"dropping-particle":"","family":"Kollmann","given":"Thilo","non-dropping-particle":"","parse-names":false,"suffix":""},{"dropping-particle":"","family":"Kollewe","given":"Katja","non-dropping-particle":"","parse-names":false,"suffix":""},{"dropping-particle":"","family":"S??nmez","given":"Daniela","non-dropping-particle":"","parse-names":false,"suffix":""},{"dropping-particle":"","family":"Duntsch","given":"Katja","non-dropping-particle":"","parse-names":false,"suffix":""},{"dropping-particle":"","family":"Haug","given":"Martin D","non-dropping-particle":"","parse-names":false,"suffix":""},{"dropping-particle":"","family":"Schedlowski","given":"Manfred","non-dropping-particle":"","parse-names":false,"suffix":""},{"dropping-particle":"","family":"Hatzinger","given":"Martin","non-dropping-particle":"","parse-names":false,"suffix":""},{"dropping-particle":"","family":"Dressler","given":"Dirk","non-dropping-particle":"","parse-names":false,"suffix":""},{"dropping-particle":"","family":"Brand","given":"Serge","non-dropping-particle":"","parse-names":false,"suffix":""},{"dropping-particle":"","family":"Holsboer-Trachsler","given":"Edith","non-dropping-particle":"","parse-names":false,"suffix":""},{"dropping-particle":"","family":"Kruger","given":"Tillmann H C","non-dropping-particle":"","parse-names":false,"suffix":""}],"container-title":"Journal of Psychiatric Research","id":"ITEM-19","issue":"5","issued":{"date-parts":[["2012"]]},"page":"574-581","title":"Facing depression with botulinum toxin: A randomized controlled trial","type":"article-journal","volume":"46"},"uris":["http://www.mendeley.com/documents/?uuid=09e85176-11a8-387a-9044-1c658b0fb303"]},{"id":"ITEM-20","itemData":{"ISSN":"2251-6085","author":[{"dropping-particle":"","family":"Zamanian","given":"Abbas","non-dropping-particle":"","parse-names":false,"suffix":""},{"dropping-particle":"","family":"Jolfaei","given":"Atefeh Ghanbari","non-dropping-particle":"","parse-names":false,"suffix":""},{"dropping-particle":"","family":"Mehran","given":"Golnaz","non-dropping-particle":"","parse-names":false,"suffix":""},{"dropping-particle":"","family":"Azizian","given":"Zahra","non-dropping-particle":"","parse-names":false,"suffix":""}],"container-title":"Iran J Public Health","id":"ITEM-20","issue":"7","issued":{"date-parts":[["2017"]]},"page":"982-984","title":"Efficacy of Botox versus placebo for treatment of patients with major depression","type":"article-journal","volume":"46"},"uris":["http://www.mendeley.com/documents/?uuid=c801e421-1572-4eb2-871b-bc84356a5089"]},{"id":"ITEM-21","itemData":{"ISBN":"1137333391","author":[{"dropping-particle":"","family":"Finzi","given":"Eric","non-dropping-particle":"","parse-names":false,"suffix":""}],"id":"ITEM-21","issued":{"date-parts":[["2013"]]},"publisher":"St. Martin's Press","publisher-place":"London","title":"The face of emotion: How Botox affects our moods and relationships","type":"book"},"uris":["http://www.mendeley.com/documents/?uuid=a6c2dd37-d824-4d6f-a9ef-7eefab99e419"]}],"mendeley":{"formattedCitation":"&lt;sup&gt;19–39&lt;/sup&gt;","manualFormatting":"19-39","plainTextFormattedCitation":"19–39","previouslyFormattedCitation":"&lt;sup&gt;19–39&lt;/sup&gt;"},"properties":{"noteIndex":0},"schema":"https://github.com/citation-style-language/schema/raw/master/csl-citation.json"}</w:instrText>
+        <w:instrText>ADDIN CSL_CITATION {"citationItems":[{"id":"ITEM-1","itemData":{"DOI":"10.1016/j.jaad.2007.10.649","ISSN":"1097-6787 (Electronic)","PMID":"18485989","abstract":"The facial feedback hypothesis suggests that muscular manipulations which result  in more positive facial expressions may lead to more positive emotional states in affected individuals. In this essay, we hypothesize that the injection of botulinum toxin for upper face dynamic creases might induce positive emotional states by reducing the ability to frown and create other negative facial expressions. The use of botulinum toxin to pharmacologically alter upper face muscular expressiveness may curtail the appearance of negative emotions, most notably anger, but also fear and sadness. This occurs via the relaxation of the corrugator supercilii and the procerus, which are responsible for brow furrowing, and to a lesser extent, because of the relaxation of the frontalis. Concurrently, botulinum toxin may dampen some positive expressions like the true smile, which requires activity of the orbicularis oculi, a muscle also relaxed after toxin injections. On balance, the evidence suggests that botulinum toxin injections for upper face dynamic creases may reduce negative facial expressions more than they reduce positive facial expressions. Based on the facial feedback hypothesis, this net change in facial expression may potentially have the secondary effect of reducing the internal experience of negative emotions, thus making patients feel less angry, sad, and fearful.","author":[{"dropping-particle":"","family":"Alam","given":"Murad","non-dropping-particle":"","parse-names":false,"suffix":""},{"dropping-particle":"","family":"Barrett","given":"Karen C","non-dropping-particle":"","parse-names":false,"suffix":""},{"dropping-particle":"","family":"Hodapp","given":"Robert M","non-dropping-particle":"","parse-names":false,"suffix":""},{"dropping-particle":"","family":"Arndt","given":"Kenneth A","non-dropping-particle":"","parse-names":false,"suffix":""}],"container-title":"Journal of the American Academy of Dermatology","id":"ITEM-1","issue":"6","issued":{"date-parts":[["2008","6"]]},"language":"eng","page":"1061-1072","publisher-place":"United States","title":"Botulinum toxin and the facial feedback hypothesis: can looking better make you feel happier?","type":"article-journal","volume":"58"},"uris":["http://www.mendeley.com/documents/?uuid=515d6ffb-20e1-45ab-a315-6490dd934e81"]},{"id":"ITEM-2","itemData":{"DOI":"10.1016/j.eurpsy.2016.01.1473","abstract":"24th European Congress of Psychiatry / European Psychiatry 33S (2016) S290–S643 S407 chronic pain of higher intensity and with greater interference on daily functioning. Conclusion Our research data show a high frequency of chronic pain among patients diagnosed with MDD and its positive inter-correlation which results in negative impact on daily functioning, especially in females. Disclosure of interest The authors have not supplied their decla-ration of competing interest. Augmentation strategies for the treatment of Major depressive disorder (MDD) are needed when patients with MDD have a par-tial, or not responded to antidepressant monotherapy. The focus of augmentation therapy has been combining an antidepressant (AD) medication with another AD. Atypical antipsychotics (AAP) are becoming commonly used to augment antidepressants. Beyond AD and AAP, alternative augmentation strategies include mood sta-bilizers (MS). Aim To analyze the characteristics of therapy in patients with diagnosis of MDD and to investigate the frequency of augmentation therapy. Method Study included 28 patients hospitalized during one year with MDD diagnosis. Statistical analysis was performed with x2 and t-test. Result Among patients with MDD there were 18 (64.28%) women with an average age 57.5 and 10 (35.71%) men with an average age 53.5. Of the 28 patients with MDD, 25 (89.28%) were treated with a combination therapy, and monotherapy in the remaining 3 patients (10.71%). Of 25 patients with augmentation strategy treat-ment, 22 (88%) used two medications and the remaining 3 (12%) tree psychotropic medications (AAP, AD, MS). The most frequent combinations were a combination of AD and AAP (17 patients, 68%). Beyond that frequent combination were AD and MS (6 patients, 24%). Two patients used combination two AAP, and one patient with two AD and one patients used AAP and MS. Conclusion Augmentation strategy is often used in patients with MDD. There is no significant difference in the use combination ther-apy based on gender and age. Disclosure of interest The authors have not supplied their decla-ration of competing interest.","author":[{"dropping-particle":"","family":"Alves","given":"M. C.","non-dropping-particle":"","parse-names":false,"suffix":""},{"dropping-particle":"","family":"Sobreira","given":"G.","non-dropping-particle":"","parse-names":false,"suffix":""},{"dropping-particle":"","family":"Aleixo","given":"M. A.","non-dropping-particle":"","parse-names":false,"suffix":""},{"dropping-particle":"","family":"Oliveira","given":"J. M.","non-dropping-particle":"","parse-names":false,"suffix":""}],"container-title":"European Psychiatry","id":"ITEM-2","issued":{"date-parts":[["2016"]]},"page":"5290-5643","title":"Facing depression with botulinum toxin: Literature review","type":"article-journal","volume":"335"},"uris":["http://www.mendeley.com/documents/?uuid=2ba73f80-6e9e-3299-945d-9b4b0e2d4fd3"]},{"id":"ITEM-3","itemData":{"DOI":"10.1007/s10971-016-3997-0","abstract":"clinically, with depression scores dropping by 27% on all 3 scales in the sample as a whole. These changes were highly sig- nificant (P&lt; 0.001, paired t test or Wilcoxon test)and theabsoluteprepost scorediffer- ences were similar to those observed in previous randomized controlled trials. Importantly, treatment effects did not differ between male (n = 23) and female (n = 19) patients. Conclusions: These findings suggest that gla- bellar BTX injection may also be effective in the treatment of severe depression and in the treatment of depression in men, when treat- ment is carried out not just in clinical trials but in real-world settings.","author":[{"dropping-particle":"","family":"Chugh","given":"Sanjay","non-dropping-particle":"","parse-names":false,"suffix":""},{"dropping-particle":"","family":"Chhabria","given":"Anjali","non-dropping-particle":"","parse-names":false,"suffix":""},{"dropping-particle":"","family":"Jung","given":"Steganie","non-dropping-particle":"","parse-names":false,"suffix":""},{"dropping-particle":"","family":"Kruger","given":"Tillmann H. C.","non-dropping-particle":"","parse-names":false,"suffix":""},{"dropping-particle":"","family":"Wollmer","given":"M Axel","non-dropping-particle":"","parse-names":false,"suffix":""}],"container-title":"Journal of Psychiatric Practice","id":"ITEM-3","issue":"1","issued":{"date-parts":[["2018"]]},"page":"15-20","title":"Botulinum toxin as a treatment for depression in a real-world setting","type":"article-journal","volume":"24"},"uris":["http://www.mendeley.com/documents/?uuid=56a54b3b-5289-4f92-af36-4bec5832fb33"]},{"id":"ITEM-4","itemData":{"author":[{"dropping-particle":"","family":"Finzi","given":"Eric","non-dropping-particle":"","parse-names":false,"suffix":""}],"container-title":"Dermatologic Surgery","id":"ITEM-4","issue":"10","issued":{"date-parts":[["2018"]]},"page":"1363-1365","title":"Update: botulinum toxin for depression: More than skin deep","type":"article-journal","volume":"44"},"uris":["http://www.mendeley.com/documents/?uuid=488e032c-2765-42e2-8e23-e4af860776a6"]},{"id":"ITEM-5","itemData":{"DOI":"10.1016/j.jpsychires.2016.06.009","ISSN":"00223956","abstract":"a b s t r a c t We develop the concept of emotional proprioception, whereby the muscles of facial expression play a central role in encoding and transmitting information to the brain's emotional circuitry, and describe its underlying neuroanatomy. We explore the role of facial expression in both reflecting and influencing depressed mood. The circuitry involved in this latter effect is a logical target for treatment with botu-linum toxin, and we review the evidence in support of this strategy. Clinical trial data suggest that botulinum toxin is effective in treating depression. We discuss the clinical and theoretical implications of these data. This novel treatment approach is just one example of the potential importance of the cranial nerves in the treatment of depression.","author":[{"dropping-particle":"","family":"Finzi","given":"Eric","non-dropping-particle":"","parse-names":false,"suffix":""},{"dropping-particle":"","family":"Rosenthal","given":"Norman E","non-dropping-particle":"","parse-names":false,"suffix":""}],"container-title":"Journal of Psychiatric Research","id":"ITEM-5","issued":{"date-parts":[["2016"]]},"page":"93-96","title":"Emotional proprioception: Treatment of depression with afferent facial feedback","type":"article-journal","volume":"80"},"uris":["http://www.mendeley.com/documents/?uuid=b1e69359-3a04-3080-a0bf-b698ab75f1f2"]},{"id":"ITEM-6","itemData":{"DOI":"10.1016/j.jpsychires.2013.11.006","ISSN":"0022-3956","abstract":"Converging lines of evidence suggest a role for facial expressions in the pathophysiology and treatment of mood disorders. To determine the antidepressant effect of onabotulinumtoxinA (OBA) treatment of corrugator and procerus muscles in people with major depressive disorder, we conducted a double blind, randomized, placebo-controlled trial. In an outpatient clinical research center, eighty-five subjects with DSM-IV major depression were randomized to receive either OBA (29 units for females and 40 units for males) or saline injections into corrugator and procerus frown muscles (74 subjects were entered into the analysis). Subjects were rated at screening, and 3 and 6 weeks after OBA treatment. The primary outcome measure was the response rate, as defined by &gt;= 50% decrease in score on the Montgomery-Asberg Depression Rating Scale (MADRS). Response rates at 6 weeks from the date of injection were 52% and 15% in the OBA and placebo groups, respectively (Chi-Square (1) = 11.2, p &lt; 0.001, Fisher p &lt; 0.001). The secondary outcome measure of remission rate (MADRS score of 10 or less) was 27% with OBA and 7% with placebo (Chi-square (1) = 5.1, p &lt; 0.02, Fisher p &lt; 0.03). Six weeks after a single treatment, MADRS scores of subjects were reduced on average by 47% in those given OBA, and by 21% in those given placebo (Mann-Whitney U, p &lt; 0.0005). In conclusion, a single treatment with OBA to the corrugator and procerus muscles appears to induce a significant and sustained antidepressant effect in patients with major depression. (C) 2013 Elsevier Ltd. All rights reserved.","author":[{"dropping-particle":"","family":"Finzi","given":"Eric","non-dropping-particle":"","parse-names":false,"suffix":""},{"dropping-particle":"","family":"Rosenthal","given":"Norman E","non-dropping-particle":"","parse-names":false,"suffix":""}],"container-title":"Journal of Psychiatric Research","id":"ITEM-6","issued":{"date-parts":[["2014","5"]]},"page":"1-6","title":"Treatment of depression with onabotulinumtoxinA: A randomized, double-blind, placebo controlled trial","type":"article-journal","volume":"52"},"uris":["http://www.mendeley.com/documents/?uuid=6e600176-d4a8-46a4-a0b1-079d9a5509c7"]},{"id":"ITEM-7","itemData":{"DOI":"10.1111/j.1524-4725.2006.32136.x","ISBN":"1524-4725","ISSN":"10760512","PMID":"16706759","abstract":"BACKGROUND: Major depression is a common and serious disease that may be resistant to routine pharmacologic and psychotherapeutic treatment approaches. OBJECTIVE: To evaluate the efficacy of botulinum toxin A treatment of glabellar frown lines in treating patients with major depression, using a small open pilot trial. METHODS: Patients who met DSM-IV criteria for ongoing major depression in spite of pharmacologic or psychotherapeutic treatment were evaluated with the Beck Depression Inventory II (BDI-II) before receiving botulinum toxin A to their glabellar frown lines. Two months later, all patients were re-evaluated clinically and with the BDI-II. RESULTS: Ten depressed patients were treated with botulinum toxin A, and 9 of 10 patients were no longer depressed 2 months after treatment. The tenth patient had an improvement in mood. CONCLUSION: To our knowledge, these are the first reported cases of depression treated with botulinum toxin A.","author":[{"dropping-particle":"","family":"Finzi","given":"Eric","non-dropping-particle":"","parse-names":false,"suffix":""},{"dropping-particle":"","family":"Wasserman","given":"Erika","non-dropping-particle":"","parse-names":false,"suffix":""}],"container-title":"Dermatologic Surgery","id":"ITEM-7","issue":"5","issued":{"date-parts":[["2006"]]},"page":"645-649","title":"Treatment of depression with botulinum toxin A: A case series","type":"article-journal","volume":"32"},"uris":["http://www.mendeley.com/documents/?uuid=0240b7f3-f39e-4436-8d4a-d2f7b4a7fa50"]},{"id":"ITEM-8","itemData":{"author":[{"dropping-particle":"","family":"Fromage","given":"G","non-dropping-particle":"","parse-names":false,"suffix":""}],"container-title":"Aesthetic Nursing","id":"ITEM-8","issue":"6","issued":{"date-parts":[["2018"]]},"page":"315-317","title":"Exploring the effects of botulinum toxin type A injections on depression","type":"article-journal","volume":"7"},"uris":["http://www.mendeley.com/documents/?uuid=beee30a0-02de-48a3-a52f-ae324c0c0890"]},{"id":"ITEM-9","itemData":{"DOI":"10.1111/dsu.12175","ISSN":"10760512","PMID":"23465042","abstract":"BACKGROUND: Botulinum toxin type A (BoNT-A) injection has become the most popular cosmetic nonsurgical procedure, and it has been suggested that BoNT-A injections may improve emotional states when frown lines are treated.\\n\\nOBJECTIVES: To evaluate symptoms of depression and self-esteem before and after onabotulinumtoxinA (ONA) injections in the glabella in subjects with and without depression.\\n\\nMETHODS: Twenty-five subjects with depression were allocated into one group and 25 subjects without depression were matched to those according to demographic characteristics. The Beck Depression Inventory (BDI) and Rosenberg Self-Esteem Scale (RSES) were used to assess depression symptoms and self-esteem, respectively. Patients were assessed up to 12 weeks after the intervention.\\n\\nRESULTS: Patients with depression had significant improvement in depression symptoms after ONA injections. The maximum effect occurred within the first 8 weeks after treatment. A significant reduction from baseline in BDI score and significant improvement in self-esteem were also observed in patients with depression.\\n\\nCONCLUSION: This research presents new data regarding BoNT-A as a potential treatment to improve depression symptoms in patients with Major Depressive Disorder. Self-esteem scores alone cannot explain the improvement in depression symptoms.","author":[{"dropping-particle":"","family":"Hexsel","given":"Doris","non-dropping-particle":"","parse-names":false,"suffix":""},{"dropping-particle":"","family":"Brum","given":"Cristiano","non-dropping-particle":"","parse-names":false,"suffix":""},{"dropping-particle":"","family":"Siega","given":"Carolina","non-dropping-particle":"","parse-names":false,"suffix":""},{"dropping-particle":"","family":"Schilling-Souza","given":"Juliana","non-dropping-particle":"","parse-names":false,"suffix":""},{"dropping-particle":"","family":"Dal'Forno","given":"Taciana","non-dropping-particle":"","parse-names":false,"suffix":""},{"dropping-particle":"","family":"Heckmann","given":"Marc","non-dropping-particle":"","parse-names":false,"suffix":""},{"dropping-particle":"","family":"Rodrigues","given":"Ticiana C.","non-dropping-particle":"","parse-names":false,"suffix":""}],"container-title":"Dermatologic Surgery","id":"ITEM-9","issue":"7","issued":{"date-parts":[["2013"]]},"page":"1088-1096","title":"Evaluation of self-esteem and depression symptoms in depressed and nondepressed subjects treated with onabotulinumtoxinA for glabellar lines","type":"article-journal","volume":"39"},"uris":["http://www.mendeley.com/documents/?uuid=653ef965-7cab-4b9d-864d-5624dd835ac9"]},{"id":"ITEM-10","itemData":{"ISSN":"09446877","abstract":"Botulinum toxin is a neurotoxin that inhibits signal transmission from nerve cells to the muscles and thereby works through paralysis. Although it is highly toxic for humans it has been used therapeutically in medicine for years. After its use was first recognized in treatment of neurological diseases and malfunctions of the muscle tone, novel findings suggest its potentially highly efficient use in treatment of depression. For this purpose botulinum toxin is injected into the glabella region of the forehead. This effect can presumably be explained with the facial feedback theory. It states that mimic expression of emotion and proprioception of expression strengthen the underlying emotion. Paralysis of muscles involved in expression of negative emotions leads to a marked improvement of depressive mood (50% reduction). Current studies show that the mood lining effect has also been found for chronically depressive and therapy-resistant patients and without presence of visible frown lines in the forehead. Moreover the mood lifting effect seems to persist beyond the time period of botulinum toxin's physiological effectiveness (6 months). For consolidation of the existing findings and extensive exploration of this novel promising approach, further studies with a higher number of participants are encouraged.","author":[{"dropping-particle":"","family":"Krüger","given":"Tillmann H.C.","non-dropping-particle":"","parse-names":false,"suffix":""},{"dropping-particle":"","family":"Jung","given":"Stefanie","non-dropping-particle":"","parse-names":false,"suffix":""},{"dropping-particle":"","family":"Wollmer","given":"M. Axel","non-dropping-particle":"","parse-names":false,"suffix":""}],"container-title":"Psychopharmakotherapie","id":"ITEM-10","issue":"1","issued":{"date-parts":[["2016"]]},"page":"2-7","title":"Botulinumtoxin - Ein neuer wirkstoff in der psychopharmakotherapie?","type":"article-journal","volume":"23"},"uris":["http://www.mendeley.com/documents/?uuid=cf663c8c-bf68-4bbc-9045-466086eff29e"]},{"id":"ITEM-11","itemData":{"DOI":"10.1111/j.1473-2165.2009.00419.x","ISSN":"1473-2165 (Electronic)","PMID":"19250162","abstract":"BACKGROUND: It has been suggested that botulinum toxin A (BTX-A) treatment for frown lines can also be used as a treatment for depression. A psychological mechanism for this effect is reviewed in which paralysis of the corrugator (frown) muscles leads to less facial feedback for negative emotions. Consequently, a negative affect is harder to maintain and so the person has a more positive mood. METHODS: In order to test this mechanism, the mood of patients who had received BTX-A treatment for glabelar frown lines was measured and compared with patients who had received other cosmetic treatments. RESULTS: The BTX-A-treated patients showed significantly less negative mood. CONCLUSION: The results support the facial feedback view that frowning can make one unhappier. Treatments that prevent frowning correlate with reduced negative mood.","author":[{"dropping-particle":"","family":"Lewis","given":"Michael B","non-dropping-particle":"","parse-names":false,"suffix":""},{"dropping-particle":"","family":"Bowler","given":"Patrick J","non-dropping-particle":"","parse-names":false,"suffix":""}],"container-title":"Journal of cosmetic dermatology","id":"ITEM-11","issue":"1","issued":{"date-parts":[["2009","3"]]},"language":"eng","page":"24-26","publisher-place":"England","title":"Botulinum toxin cosmetic therapy correlates with a more positive mood.","type":"article-journal","volume":"8"},"uris":["http://www.mendeley.com/documents/?uuid=222a442d-3079-4ce8-b3ea-15e2bb58a3a6"]},{"id":"ITEM-12","itemData":{"DOI":"10.1055/s-0035-1559621","ISSN":"14390795","abstract":"INTRODUCTION: Botulinum toxin A (BTA) injection into the glabellar region is currently being studied as a treatment for major depressive disorder (MDD). Here we explore efficacy data of this novel approach in a pooled analysis.\\n\\nMETHODS: A literature search revealed 3 RCTs on this topic. Individual patient data and clinical end points shared by these 3 trials were pooled and analyzed as one study (n=134) using multiple regression models with random effects.\\n\\nRESULTS: In the pooled sample, the BTA (n=59) and the placebo group (n=75) did not differ in the baseline variables. Efficacy outcomes revealed BTA superiority over placebo: Improvement in the Hamilton Depression Rating Scale or Montgomery-Asberg Depression Rating Scale 6 weeks after baseline was 45.7% for BTA vs. 14.6% for placebo (p&lt;0.0001), corresponding to a BTA response rate of 54.2% (vs. 10.7%) and a BTA remission rate of 30.5% (vs. 6.7%).\\n\\nDISCUSSION: Equalling the status of a meta-analysis, this study increases evidence that a single treatment of BTA into the glabellar region can reduce symptoms of MDD. Further studies are needed to better understand how BTA exerts its mood-lifting effect.","author":[{"dropping-particle":"","family":"Magid","given":"M.","non-dropping-particle":"","parse-names":false,"suffix":""},{"dropping-particle":"","family":"Finzi","given":"E.","non-dropping-particle":"","parse-names":false,"suffix":""},{"dropping-particle":"","family":"Kruger","given":"T. H C","non-dropping-particle":"","parse-names":false,"suffix":""},{"dropping-particle":"","family":"Robertson","given":"H. T.","non-dropping-particle":"","parse-names":false,"suffix":""},{"dropping-particle":"","family":"Keeling","given":"B. H.","non-dropping-particle":"","parse-names":false,"suffix":""},{"dropping-particle":"","family":"Jung","given":"S.","non-dropping-particle":"","parse-names":false,"suffix":""},{"dropping-particle":"","family":"Reichenberg","given":"J. S.","non-dropping-particle":"","parse-names":false,"suffix":""},{"dropping-particle":"","family":"Rosenthal","given":"N. E.","non-dropping-particle":"","parse-names":false,"suffix":""},{"dropping-particle":"","family":"Wollmer","given":"M. A.","non-dropping-particle":"","parse-names":false,"suffix":""}],"container-title":"Pharmacopsychiatry","id":"ITEM-12","issue":"6","issued":{"date-parts":[["2015"]]},"page":"205-210","title":"Treating depression with botulinum toxin: A pooled analysis of randomized controlled trials","type":"article-journal","volume":"48"},"uris":["http://www.mendeley.com/documents/?uuid=b22ef0f8-dbc2-37a1-bc26-59154a68dde5"]},{"id":"ITEM-13","itemData":{"author":[{"dropping-particle":"","family":"Magid","given":"Michelle","non-dropping-particle":"","parse-names":false,"suffix":""},{"dropping-particle":"","family":"Reichenberg","given":"Jason S.","non-dropping-particle":"","parse-names":false,"suffix":""}],"container-title":"Current Psychiatry","id":"ITEM-13","issue":"11","issued":{"date-parts":[["2015"]]},"page":"43-56","title":"Botulinum toxin for depression? An idea that’s raising some eyebrows","type":"article-journal","volume":"14"},"uris":["http://www.mendeley.com/documents/?uuid=9f986f6c-6568-4db4-989d-4068179566b2"]},{"id":"ITEM-14","itemData":{"abstract":"OBJECTIVE: To determine whether a single treatment of botulinum toxin A in the forehead (glabellar) region can improve symptoms of depression in patients with major depressive disorder (MDD), as defined by DSM-IV criteria. METHOD: Thirty participants were randomly assigned to receive either placebo or botulinum toxin A (BTA; onabotulinumtoxinA) injections in the forehead. Female participants received 29 units; male participants received 39 units. At week 12, the groups were crossed over. Participants were evaluated at weeks 0, 3, 6, 12, 15, 18, and 24 for improvement in MDD symptoms using the Patient Health Care Questionnaire-9, Beck Depression Inventory (BDI), and 21-Item Hamilton Depression Rating Scale (HDRS-21) objective measurement scales. The primary outcome was the rate of HDRS-21 response, defined as ≥ 50% score reduction from baseline. The study occurred from July 2011 to November 2012. RESULTS: Patients who received BTA at week 0 (BTA-first group) and at week 12 (BTA-second group) had a statistically significant reduction in MDD symptoms as compared to placebo. Improvement in MDD continued over 24 weeks in the group that received BTA first even though the cosmetic effects of BTA wore off at 12 to 16 weeks. HDRS-21 response rates were 55% (6/11) in the BTA-first group, 24% (4/17) in the BTA-second group, and 0% (0/19) in the placebo group (P &lt; .0001). HDRS-21 remission rates (score ≤ 7) were 18% (2/11), 18% (3/17), and 0% (0/19), respectively (P = .057). HDRS-21 scores dropped -46% and -35% in the BTA-first and -second groups versus -2% in the placebo group (P &lt; .0001). The BDI response rate (≥ 50% reduction from baseline) was 45% (5/11) in the BTA-first group, 33% (6/18) in the BTA-second group, and 5% (1/19) in the placebo group (P = .0067). BDI remission rates (score ≤ 9) were 27% (3/11), 33% (6/18), and 5% (1/19), respectively (P = .09). BDI scores dropped -42% and -35% in the BTA-first and -second groups versus -15% in the placebo group (P &lt; .0001). CONCLUSIONS: Botulinum toxin A injection in the glabellar region was associated with significant improvement in depressive symptoms and may be a safe and sustainable intervention in the treatment of MDD. TRIAL REGISTRATION: ClinicalTrials.gov identifier: NCT01392963.","author":[{"dropping-particle":"","family":"Magid","given":"Michelle","non-dropping-particle":"","parse-names":false,"suffix":""},{"dropping-particle":"","family":"Reichenberg","given":"Jason S.","non-dropping-particle":"","parse-names":false,"suffix":""},{"dropping-particle":"","family":"Poth","given":"Poppy E.","non-dropping-particle":"","parse-names":false,"suffix":""},{"dropping-particle":"","family":"Robertson","given":"Henry T.","non-dropping-particle":"","parse-names":false,"suffix":""},{"dropping-particle":"","family":"LaViolette","given":"Amanda K.","non-dropping-particle":"","parse-names":false,"suffix":""},{"dropping-particle":"","family":"Kruger","given":"Tillmann H. C.","non-dropping-particle":"","parse-names":false,"suffix":""},{"dropping-particle":"","family":"Wollmer","given":"M Axel","non-dropping-particle":"","parse-names":false,"suffix":""}],"container-title":"The Journal of Clinical Psychiatry","id":"ITEM-14","issue":"8","issued":{"date-parts":[["2014"]]},"page":"837-844","title":"Treatment of major depressive disorder using botulinum toxin A: a 24-week randomized, double-blind, placebo-controlled study","type":"article-journal","volume":"75"},"uris":["http://www.mendeley.com/documents/?uuid=fce93621-f7f5-4723-8f3d-f815f03acbe8"]},{"id":"ITEM-15","itemData":{"DOI":"10.1007/s10971-016-3997-0","ISBN":"0960003071073","author":[{"dropping-particle":"","family":"Parsaik","given":"Ajay K.","non-dropping-particle":"","parse-names":false,"suffix":""},{"dropping-particle":"","family":"Mascharenhas","given":"Sonia S.","non-dropping-particle":"","parse-names":false,"suffix":""},{"dropping-particle":"","family":"Hashmi","given":"Aqeel","non-dropping-particle":"","parse-names":false,"suffix":""},{"dropping-particle":"","family":"Prokop","given":"Larry J.","non-dropping-particle":"","parse-names":false,"suffix":""},{"dropping-particle":"","family":"John","given":"Vineeth","non-dropping-particle":"","parse-names":false,"suffix":""},{"dropping-particle":"","family":"Okusaga","given":"Olaoluwa","non-dropping-particle":"","parse-names":false,"suffix":""},{"dropping-particle":"","family":"Singh","given":"Balwinder","non-dropping-particle":"","parse-names":false,"suffix":""}],"container-title":"Journal of Psychiatric Practice","id":"ITEM-15","issue":"2","issued":{"date-parts":[["2016"]]},"page":"99-110","title":"Role of botulinum toxin in depression","type":"article-journal","volume":"22"},"uris":["http://www.mendeley.com/documents/?uuid=d1b28d8e-d74a-495a-8e9b-645b34363dd0"]},{"id":"ITEM-16","itemData":{"DOI":"10.1016/j.jaad.2015.08.051","ISSN":"10976787","PMID":"26702796","abstract":"To the Editor: Three prospective studies have now shown that onabotulinumtoxinA (BTA) injection to the corrugator and procerus forehead muscles can improve the symptoms of major depression. 1-3 A range of theories have been proposed to explain these effects, including: 1. BTA yields a cosmetic effect, which indirectly leads to improved mood; 2. More pleasant facial expression leads to positive social feedback with resultant mood improvement; 3. Decreased glabellar muscle activation decreases afferent nerve signals back to the brain, thereby decreasing ''negative emotional feedback''; 4. BTA itself reaches the brain, causing direct effects on emotional processing. We hypothesized that if theories 1 or 2 were correct, that patients with more severe frown lines would have a greater response to BTA intervention. We used deidentified data from the 3 randomized, double-blind, placebo-controlled trials on the treatment of depression using BTA (n ¼ 134, 59 BTA and 75 placebo). 1-3 In each, the severity of maximum frown lines was measured on a 0-to-3 scale using the Clinical Severity Score of Glabellar Frown Lines (CSS-GFL), and depression was scored with the Beck Depression Inventory (BDI) before randomization occurred. These trials received prior approval from their hospital institutional review boards, which had been aware they planned to combine the data for this study in a deidentified manner. Each trial was registered under clinicaltrials. gov. Patients were prospectively recruited into these studies based on a history of depression, not for the cosmetic treatment of wrinkles. The severity of frown lines at baseline varied across the 3 studies. Our primary outcome was looking for an association between baseline CSS-GFL score and a change in BDI score (model 1). This was analyzed using a regression coefficient of analysis of covariance linear mixed model with both continuous and discrete variables. A random effect was added to account for the data coming from a meta-analysis of 3 different studies. Our secondary outcomes were comparing baseline CSS-GFL score and baseline BDI score (model 2), and change in CSS-GFL score with change in BDI score (model 3). Each model was performed on both placebo and BTA-treated subjects, and adjusted for age, sex, initial CSS-GFL scores, initial depression scores, and treatment. Results are shown in Table I. Detailed regression results are available online in Supplemental Table I (available at http://www.jaad.org). Our findi…","author":[{"dropping-particle":"","family":"Reichenberg","given":"Jason S.","non-dropping-particle":"","parse-names":false,"suffix":""},{"dropping-particle":"","family":"Hauptman","given":"Aaron J.","non-dropping-particle":"","parse-names":false,"suffix":""},{"dropping-particle":"","family":"Robertson","given":"Henry T.","non-dropping-particle":"","parse-names":false,"suffix":""},{"dropping-particle":"","family":"Finzi","given":"Eric","non-dropping-particle":"","parse-names":false,"suffix":""},{"dropping-particle":"","family":"Kruger","given":"Tillman H C","non-dropping-particle":"","parse-names":false,"suffix":""},{"dropping-particle":"","family":"Wollmer","given":"M. Axel","non-dropping-particle":"","parse-names":false,"suffix":""},{"dropping-particle":"","family":"Magid","given":"Michelle","non-dropping-particle":"","parse-names":false,"suffix":""}],"container-title":"Journal of the American Academy of Dermatology","id":"ITEM-16","issue":"1","issued":{"date-parts":[["2016"]]},"page":"171-173","publisher":"American Academy of Dermatology, Inc.","title":"Botulinum toxin for depression: Does patient appearance matter?","type":"article-journal","volume":"74"},"uris":["http://www.mendeley.com/documents/?uuid=06c90776-ef03-43b1-89ed-8046689e4e0e"]},{"id":"ITEM-17","itemData":{"ISSN":"1118560647","author":[{"dropping-particle":"","family":"Wollmer","given":"M Axel","non-dropping-particle":"","parse-names":false,"suffix":""},{"dropping-particle":"","family":"Magid","given":"Michelle","non-dropping-particle":"","parse-names":false,"suffix":""},{"dropping-particle":"","family":"Kruger","given":"Tillmann H C","non-dropping-particle":"","parse-names":false,"suffix":""}],"chapter-number":"25","container-title":"Practical Psychodermatology","editor":[{"dropping-particle":"","family":"Bewley","given":"Anthony","non-dropping-particle":"","parse-names":false,"suffix":""},{"dropping-particle":"","family":"Taylor","given":"Ruth E.","non-dropping-particle":"","parse-names":false,"suffix":""},{"dropping-particle":"","family":"Reichenberg","given":"Jason S.","non-dropping-particle":"","parse-names":false,"suffix":""},{"dropping-particle":"","family":"Magid","given":"Michelle","non-dropping-particle":"","parse-names":false,"suffix":""}],"id":"ITEM-17","issued":{"date-parts":[["2014"]]},"page":"216-219","publisher":"John Wiley &amp; Sons","publisher-place":"New Jersey","title":"Botulinum Toxin Treatment in Depression","type":"chapter"},"uris":["http://www.mendeley.com/documents/?uuid=8757f8d2-985d-45c9-846c-3058caf36991"]},{"id":"ITEM-18","itemData":{"DOI":"10.3389/fpsyt.2014.00036","ISSN":"1664-0640 (Electronic)","PMID":"24744738","abstract":"In a randomized, controlled trial (n = 30), we showed that botulinum toxin injection to the glabellar region produces a marked improvement in the symptoms of major depression. We hypothesized that the mood-lifting effect was mediated by facial feedback mechanisms. Here we assessed if agitation, which may be associated with increased dynamic psychomotor activity of the facial musculature, can predict response to the treatment. To test this hypothesis, we re-analyzed the data of the scales from our previous study on a single item basis and compared the baseline scores in the agitation item (item 9) of the Hamilton Depression Rating Scale (HAM-D) between responders (n = 9) and participants who did not attain response (n = 6) among the recipients of onabotulinumtoxinA (n = 15). Responders had significantly higher item 9 scores at baseline [1.56 + 0.88 vs. 0.33 + 0.52, t (13) = 3.04, d = 1.7, p = 0.01], while no other single item of the HAM-D or the Beck Depression Inventory was associated with treatment response. The agitation score had an overall precision of 78% in predicting response in a receiver operating characteristic (ROC) analysis (area under the curve, AUC = 0.87). These data provide a link between response to botulinum toxin treatment with a psychomotor manifestation of depression and thereby indirect support of the proposed facial feedback mechanism of action. Moreover, it suggests that patients with agitated depression may particularly benefit from botulinum toxin treatment.","author":[{"dropping-particle":"","family":"Wollmer","given":"M Axel","non-dropping-particle":"","parse-names":false,"suffix":""},{"dropping-particle":"","family":"Kalak","given":"Nadeem","non-dropping-particle":"","parse-names":false,"suffix":""},{"dropping-particle":"","family":"Jung","given":"Stefanie","non-dropping-particle":"","parse-names":false,"suffix":""},{"dropping-particle":"","family":"Boer","given":"Claas","non-dropping-particle":"de","parse-names":false,"suffix":""},{"dropping-particle":"","family":"Magid","given":"Michelle","non-dropping-particle":"","parse-names":false,"suffix":""},{"dropping-particle":"","family":"Reichenberg","given":"Jason S","non-dropping-particle":"","parse-names":false,"suffix":""},{"dropping-particle":"","family":"Brand","given":"Serge","non-dropping-particle":"","parse-names":false,"suffix":""},{"dropping-particle":"","family":"Holsboer-Trachsler","given":"Edith","non-dropping-particle":"","parse-names":false,"suffix":""},{"dropping-particle":"","family":"Kruger","given":"Tillmann H C","non-dropping-particle":"","parse-names":false,"suffix":""}],"container-title":"Frontiers in psychiatry","id":"ITEM-18","issued":{"date-parts":[["2014"]]},"language":"eng","page":"36","publisher-place":"Switzerland","title":"Agitation predicts response of depression to botulinum toxin treatment in a randomized controlled trial.","type":"article-journal","volume":"5"},"uris":["http://www.mendeley.com/documents/?uuid=29120adb-b19e-417b-944c-7d6f06702559"]},{"id":"ITEM-19","itemData":{"DOI":"10.1016/j.jpsychires.2012.01.027","ISBN":"0022-3956; EN :1879-1379","ISSN":"00223956","PMID":"22364892","abstract":"Positive effects on mood have been observed in subjects who underwent treatment of glabellar frown lines with botulinum toxin and, in an open case series, depression remitted or improved after such treatment. Using a randomized double-blind placebo-controlled trial design we assessed botulinum toxin injection to the glabellar region as an adjunctive treatment of major depression.Thirty patients were randomly assigned to a verum (onabotulinumtoxinA, . n = 15) or placebo (saline, . n = 15) group. The primary end point was change in the 17-item version of the Hamilton Depression Rating Scale six weeks after treatment compared to baseline.The verum and the placebo groups did not differ significantly in any of the collected baseline characteristics. Throughout the sixteen-week follow-up period there was a significant improvement in depressive symptoms in the verum group compared to the placebo group as measured by the Hamilton Depression Rating Scale (F (6,168) = 5.76, p &lt; 0.001, ?? 2 = 0.17). Six weeks after a single treatment scores of onabotulinumtoxinA recipients were reduced on average by 47.1% and by 9.2% in placebo-treated participants (F (1,28) = 12.30, p = 0.002, ?? 2 = 0.31, d = 1.28). The effect size was even larger at the end of the study (d = 1.80). Treatment-dependent clinical improvement was also reflected in the Beck Depression Inventory, and in the Clinical Global Impressions Scale.This study shows that a single treatment of the glabellar region with botulinum toxin may shortly accomplish a strong and sustained alleviation of depression in patients, who did not improve sufficiently on previous medication. It supports the concept, that the facial musculature not only expresses, but also regulates mood states. ?? 2012 Elsevier Ltd.","author":[{"dropping-particle":"","family":"Wollmer","given":"M Axel","non-dropping-particle":"","parse-names":false,"suffix":""},{"dropping-particle":"","family":"Boer","given":"Claas","non-dropping-particle":"De","parse-names":false,"suffix":""},{"dropping-particle":"","family":"Kalak","given":"Nadeem","non-dropping-particle":"","parse-names":false,"suffix":""},{"dropping-particle":"","family":"Beck","given":"Johannes","non-dropping-particle":"","parse-names":false,"suffix":""},{"dropping-particle":"","family":"G??tz","given":"Thomas","non-dropping-particle":"","parse-names":false,"suffix":""},{"dropping-particle":"","family":"Schmidt","given":"Tina","non-dropping-particle":"","parse-names":false,"suffix":""},{"dropping-particle":"","family":"Hodzic","given":"Muris","non-dropping-particle":"","parse-names":false,"suffix":""},{"dropping-particle":"","family":"Bayer","given":"Ursula","non-dropping-particle":"","parse-names":false,"suffix":""},{"dropping-particle":"","family":"Kollmann","given":"Thilo","non-dropping-particle":"","parse-names":false,"suffix":""},{"dropping-particle":"","family":"Kollewe","given":"Katja","non-dropping-particle":"","parse-names":false,"suffix":""},{"dropping-particle":"","family":"S??nmez","given":"Daniela","non-dropping-particle":"","parse-names":false,"suffix":""},{"dropping-particle":"","family":"Duntsch","given":"Katja","non-dropping-particle":"","parse-names":false,"suffix":""},{"dropping-particle":"","family":"Haug","given":"Martin D","non-dropping-particle":"","parse-names":false,"suffix":""},{"dropping-particle":"","family":"Schedlowski","given":"Manfred","non-dropping-particle":"","parse-names":false,"suffix":""},{"dropping-particle":"","family":"Hatzinger","given":"Martin","non-dropping-particle":"","parse-names":false,"suffix":""},{"dropping-particle":"","family":"Dressler","given":"Dirk","non-dropping-particle":"","parse-names":false,"suffix":""},{"dropping-particle":"","family":"Brand","given":"Serge","non-dropping-particle":"","parse-names":false,"suffix":""},{"dropping-particle":"","family":"Holsboer-Trachsler","given":"Edith","non-dropping-particle":"","parse-names":false,"suffix":""},{"dropping-particle":"","family":"Kruger","given":"Tillmann H C","non-dropping-particle":"","parse-names":false,"suffix":""}],"container-title":"Journal of Psychiatric Research","id":"ITEM-19","issue":"5","issued":{"date-parts":[["2012"]]},"page":"574-581","title":"Facing depression with botulinum toxin: A randomized controlled trial","type":"article-journal","volume":"46"},"uris":["http://www.mendeley.com/documents/?uuid=09e85176-11a8-387a-9044-1c658b0fb303"]},{"id":"ITEM-20","itemData":{"ISSN":"2251-6085","author":[{"dropping-particle":"","family":"Zamanian","given":"Abbas","non-dropping-particle":"","parse-names":false,"suffix":""},{"dropping-particle":"","family":"Jolfaei","given":"Atefeh Ghanbari","non-dropping-particle":"","parse-names":false,"suffix":""},{"dropping-particle":"","family":"Mehran","given":"Golnaz","non-dropping-particle":"","parse-names":false,"suffix":""},{"dropping-particle":"","family":"Azizian","given":"Zahra","non-dropping-particle":"","parse-names":false,"suffix":""}],"container-title":"Iran J Public Health","id":"ITEM-20","issue":"7","issued":{"date-parts":[["2017"]]},"page":"982-984","title":"Efficacy of Botox versus placebo for treatment of patients with major depression","type":"article-journal","volume":"46"},"uris":["http://www.mendeley.com/documents/?uuid=c801e421-1572-4eb2-871b-bc84356a5089"]},{"id":"ITEM-21","itemData":{"ISBN":"1137333391","author":[{"dropping-particle":"","family":"Finzi","given":"Eric","non-dropping-particle":"","parse-names":false,"suffix":""}],"id":"ITEM-21","issued":{"date-parts":[["2013"]]},"publisher":"St. Martin's Press","publisher-place":"London","title":"The face of emotion: How Botox affects our moods and relationships","type":"book"},"uris":["http://www.mendeley.com/documents/?uuid=a6c2dd37-d824-4d6f-a9ef-7eefab99e419"]}],"mendeley":{"formattedCitation":"&lt;sup&gt;19–39&lt;/sup&gt;","manualFormatting":"19-39","plainTextFormattedCitation":"19–39","previouslyFormattedCitation":"&lt;sup&gt;19,20,29–38,21,39,22–28&lt;/sup&gt;"},"properties":{"noteIndex":0},"schema":"https://github.com/citation-style-language/schema/raw/master/csl-citation.json"}</w:instrText>
       </w:r>
       <w:r>
         <w:fldChar w:fldCharType="separate"/>
@@ -7233,7 +7233,7 @@
         <w:t xml:space="preserve">also decreases feelings of negative emotions (e.g., anger and anxiety). To test this, we modeled anger and anxiety scores with (a) Pose (happy or neutral), Facial Movement Task (facial mimicry, voluntary facial action or pen-in-mouth), and Stimuli Presence (absent, present) entered as effect-coded factors, (b) all higher-order interactions, and (c) random intercepts for participants and research groups. </w:t>
       </w:r>
       <w:r>
-        <w:t>We observed main effects of Pose in both of these models</w:t>
+        <w:t>We observed main effects of Pose these models</w:t>
       </w:r>
       <w:r>
         <w:t xml:space="preserve"> (all </w:t>
@@ -7384,19 +7384,102 @@
       </w:r>
       <w:proofErr w:type="spellEnd"/>
       <w:r>
-        <w:t xml:space="preserve">= 0.86) facial expressions. These results provide preliminary evidence that facial feedback </w:t>
-      </w:r>
-      <w:r>
-        <w:t xml:space="preserve">can </w:t>
-      </w:r>
-      <w:r>
-        <w:t>more generally impact positive and negative affect (</w:t>
-      </w:r>
-      <w:r>
-        <w:t xml:space="preserve">in addition to more </w:t>
-      </w:r>
-      <w:r>
-        <w:t>specifically impacting the experience of discrete emotions).</w:t>
+        <w:t xml:space="preserve">= 0.86) facial expressions. </w:t>
+      </w:r>
+      <w:r>
+        <w:t>These results provide preliminary evidence that facial feedback can more generally impact positive and negative affect (in addition to more specifically impacting the experience of discrete emotions).</w:t>
+      </w:r>
+    </w:p>
+    <w:p>
+      <w:pPr>
+        <w:spacing w:after="0" w:line="360" w:lineRule="auto"/>
+        <w:ind w:firstLine="720"/>
+        <w:contextualSpacing/>
+      </w:pPr>
+      <w:r>
+        <w:t xml:space="preserve">We also observed main effects of Facial Movement Task (all </w:t>
+      </w:r>
+      <w:r>
+        <w:rPr>
+          <w:i/>
+          <w:iCs/>
+        </w:rPr>
+        <w:t>p</w:t>
+      </w:r>
+      <w:r>
+        <w:t xml:space="preserve"> &lt; .001), wherein participants reported slightly higher levels of anxiety and anger in the pen-in-mouth </w:t>
+      </w:r>
+      <w:r>
+        <w:t>(</w:t>
+      </w:r>
+      <w:proofErr w:type="spellStart"/>
+      <w:r>
+        <w:rPr>
+          <w:i/>
+        </w:rPr>
+        <w:t>M</w:t>
+      </w:r>
+      <w:r>
+        <w:rPr>
+          <w:vertAlign w:val="subscript"/>
+        </w:rPr>
+        <w:t>anxiety</w:t>
+      </w:r>
+      <w:proofErr w:type="spellEnd"/>
+      <w:r>
+        <w:t xml:space="preserve">= 1.52, </w:t>
+      </w:r>
+      <w:proofErr w:type="spellStart"/>
+      <w:r>
+        <w:rPr>
+          <w:i/>
+        </w:rPr>
+        <w:t>SD</w:t>
+      </w:r>
+      <w:r>
+        <w:rPr>
+          <w:vertAlign w:val="subscript"/>
+        </w:rPr>
+        <w:t>anxiety</w:t>
+      </w:r>
+      <w:proofErr w:type="spellEnd"/>
+      <w:r>
+        <w:t xml:space="preserve">= 1.01, </w:t>
+      </w:r>
+      <w:r>
+        <w:rPr>
+          <w:i/>
+        </w:rPr>
+        <w:t>M</w:t>
+      </w:r>
+      <w:r>
+        <w:rPr>
+          <w:vertAlign w:val="subscript"/>
+        </w:rPr>
+        <w:t>anger</w:t>
+      </w:r>
+      <w:r>
+        <w:t xml:space="preserve">= 1.26, </w:t>
+      </w:r>
+      <w:proofErr w:type="spellStart"/>
+      <w:r>
+        <w:rPr>
+          <w:i/>
+        </w:rPr>
+        <w:t>SD</w:t>
+      </w:r>
+      <w:r>
+        <w:rPr>
+          <w:vertAlign w:val="subscript"/>
+        </w:rPr>
+        <w:t>anger</w:t>
+      </w:r>
+      <w:proofErr w:type="spellEnd"/>
+      <w:r>
+        <w:t xml:space="preserve">= 0.82) </w:t>
+      </w:r>
+      <w:r>
+        <w:t xml:space="preserve"> vs. facial mimicry and voluntary facial action conditions.</w:t>
       </w:r>
     </w:p>
     <w:p>
@@ -7601,7 +7684,11 @@
         <w:t>)</w:t>
       </w:r>
       <w:r>
-        <w:t xml:space="preserve"> that was significantly moderated by the facial feedback task</w:t>
+        <w:t xml:space="preserve"> that was significantly </w:t>
+      </w:r>
+      <w:r>
+        <w:lastRenderedPageBreak/>
+        <w:t>moderated by the facial feedback task</w:t>
       </w:r>
       <w:r>
         <w:t xml:space="preserve"> (</w:t>
@@ -7687,11 +7774,7 @@
         <w:t xml:space="preserve">). </w:t>
       </w:r>
       <w:r>
-        <w:t xml:space="preserve">Although the more critical tests were not significant in our </w:t>
-      </w:r>
-      <w:r>
-        <w:lastRenderedPageBreak/>
-        <w:t xml:space="preserve">primary analyses, meta-analysis indicated that </w:t>
+        <w:t xml:space="preserve">Although the more critical tests were not significant in our primary analyses, meta-analysis indicated that </w:t>
       </w:r>
       <w:r>
         <w:t>posed facial expressions had an extremely small and near-zero effect on happiness (</w:t>
@@ -7909,6 +7992,7 @@
         </w:sectPr>
       </w:pPr>
       <w:r>
+        <w:lastRenderedPageBreak/>
         <w:t>Although we assumed that the positive images would be equally</w:t>
       </w:r>
       <w:r>
@@ -7940,11 +8024,7 @@
         <w:t xml:space="preserve">This is </w:t>
       </w:r>
       <w:r>
-        <w:t xml:space="preserve">surprising because each lab </w:t>
-      </w:r>
-      <w:r>
-        <w:lastRenderedPageBreak/>
-        <w:t>either (a) confirmed that the images were appropriate for their sample, or (b) swapped out images they believed were not appropriate for their sample.</w:t>
+        <w:t>surprising because each lab either (a) confirmed that the images were appropriate for their sample, or (b) swapped out images they believed were not appropriate for their sample.</w:t>
       </w:r>
       <w:r>
         <w:t xml:space="preserve"> </w:t>
@@ -8263,7 +8343,94 @@
         <w:spacing w:line="360" w:lineRule="auto"/>
       </w:pPr>
       <w:r>
-        <w:t xml:space="preserve">The facial feedback hypothesis is false, and evidence of facial feedback effects in the facial mimicry and voluntary facial action tasks </w:t>
+        <w:t>The facial feedback hypothesis is false</w:t>
+      </w:r>
+      <w:r>
+        <w:t xml:space="preserve"> </w:t>
+      </w:r>
+      <w:r>
+        <w:t xml:space="preserve">and </w:t>
+      </w:r>
+      <w:r>
+        <w:t>observed</w:t>
+      </w:r>
+      <w:r>
+        <w:t xml:space="preserve"> facial feedback effects in the facial mimicry and voluntary facial action tasks </w:t>
+      </w:r>
+      <w:r>
+        <w:t xml:space="preserve">were </w:t>
+      </w:r>
+      <w:r>
+        <w:t>Type I error</w:t>
+      </w:r>
+      <w:r>
+        <w:t>s</w:t>
+      </w:r>
+      <w:r>
+        <w:t>.</w:t>
+      </w:r>
+    </w:p>
+    <w:p>
+      <w:pPr>
+        <w:pStyle w:val="ListParagraph"/>
+        <w:numPr>
+          <w:ilvl w:val="0"/>
+          <w:numId w:val="17"/>
+        </w:numPr>
+        <w:spacing w:line="360" w:lineRule="auto"/>
+      </w:pPr>
+      <w:r>
+        <w:t xml:space="preserve">The facial feedback hypothesis is true, and failures to </w:t>
+      </w:r>
+      <w:r>
+        <w:t>observe</w:t>
+      </w:r>
+      <w:r>
+        <w:t xml:space="preserve"> facial feedback effects in the pen-in-mouth condition </w:t>
+      </w:r>
+      <w:r>
+        <w:t xml:space="preserve">were </w:t>
+      </w:r>
+      <w:r>
+        <w:t>Type II error</w:t>
+      </w:r>
+      <w:r>
+        <w:t>s</w:t>
+      </w:r>
+      <w:r>
+        <w:t>.</w:t>
+      </w:r>
+    </w:p>
+    <w:p>
+      <w:pPr>
+        <w:pStyle w:val="ListParagraph"/>
+        <w:numPr>
+          <w:ilvl w:val="0"/>
+          <w:numId w:val="17"/>
+        </w:numPr>
+        <w:spacing w:line="360" w:lineRule="auto"/>
+      </w:pPr>
+      <w:r>
+        <w:t>The facial feedback hypothesis is true, but the pen-in-mouth effect does not reliably produce facial feedback effects.</w:t>
+      </w:r>
+    </w:p>
+    <w:p>
+      <w:pPr>
+        <w:pStyle w:val="APAHeading3"/>
+        <w:spacing w:line="360" w:lineRule="auto"/>
+        <w:rPr>
+          <w:rFonts w:ascii="Times New Roman" w:hAnsi="Times New Roman" w:cs="Times New Roman"/>
+          <w:sz w:val="24"/>
+          <w:szCs w:val="24"/>
+        </w:rPr>
+      </w:pPr>
+      <w:r>
+        <w:rPr>
+          <w:rFonts w:ascii="Times New Roman" w:hAnsi="Times New Roman" w:cs="Times New Roman"/>
+          <w:sz w:val="24"/>
+          <w:szCs w:val="24"/>
+        </w:rPr>
+        <w:t>Is the facial feedback hypothesis false?</w:t>
       </w:r>
     </w:p>
     <w:p>
@@ -8272,7 +8439,69 @@
         <w:ind w:firstLine="720"/>
       </w:pPr>
       <w:r>
-        <w:t xml:space="preserve">the facial feedback hypothesis and pen-in-mouth effect are real (and our failure to observe the latter effect is a Type II error); (2) </w:t>
+        <w:t xml:space="preserve">The </w:t>
+      </w:r>
+      <w:r>
+        <w:t xml:space="preserve">first possibility is that the </w:t>
+      </w:r>
+      <w:r>
+        <w:t>facial feedback hypothesis is false</w:t>
+      </w:r>
+      <w:r>
+        <w:t xml:space="preserve"> </w:t>
+      </w:r>
+      <w:r>
+        <w:t xml:space="preserve">and </w:t>
+      </w:r>
+      <w:r>
+        <w:t>observed facial feedback effects in the facial mimicry and voluntary facial action tasks were Type I errors</w:t>
+      </w:r>
+      <w:r>
+        <w:t>.</w:t>
+      </w:r>
+      <w:r>
+        <w:t xml:space="preserve"> Although both frequentist and Bayesian analyses provided extremely compelling evidence of facial feedback effects in the facial mimicry and voluntary facial action tasks, a critic may argue that such effects </w:t>
+      </w:r>
+      <w:r>
+        <w:t xml:space="preserve">are driven by demand characteristics. Unlike the pen-in-mouth task, the facial mimicry </w:t>
+      </w:r>
+      <w:r>
+        <w:t xml:space="preserve">and voluntary facial action </w:t>
+      </w:r>
+      <w:r>
+        <w:t>tasks lead to overt changes in facial movements that may cause participants to infer the purpose of the study and change their responses accordingly</w:t>
+      </w:r>
+      <w:r>
+        <w:fldChar w:fldCharType="begin" w:fldLock="1"/>
+      </w:r>
+      <w:r>
+        <w:instrText>ADDIN CSL_CITATION {"citationItems":[{"id":"ITEM-1","itemData":{"DOI":"10.4324/9781315129945-26","abstract":"A soc-psychol'al analysis of the org of the Mafia in Sicily is presented. It is noted that it cannot be studied through org theory. A better framework is that of initiation rites. The Mafia has a strong ritualistic character. Its original function was armed protection against theft of cattle. The protectors were never peasants but the herdsmen in the employ of the large landowners. This pattern has survived soc &amp; econ changes &amp; has become Ur'ized. Ur'ization, esp in Palermo, has increased the size of the 'sub-proletariat' which is the recruitment reservoir for the bassa mafia (lower Mafia). The Mafia is a S-cul phenomenon. Secrecy is part of its soc system &amp; becomes a mystique for the uninitiated, producing the same effect as the secret societies. The ideal Mafia leader is characterized by a certain charisma, forcefulness, cold &amp; impenetrable manners, though he can be charming sometimes, &amp; gives the impression that he will go as far as murder in order to achieve certain ends. Frequently he has the reputation of a criminal past. A good Mafia leader can prevent bloody conflict through a strong word, a threat. He is concerned with his role as one who holds power &amp; will work toward perfecting this role. A brief historical sketch on the origin of the Mafia in the early 19th cent is followed by an outline of the changes the org has undergone in modern times. Some of the Mafia values, heroism, hospitality, etc, still survive in present-day Sicily. The traditional legitimacy of the Mafia-personality is still present, more or less, though it is no longer undisputed. The bur'tic centralism of Rome has made some progress. The Anti-Mafia-Commission, established by the Italian gov in 1962, has put the Mafia on the defensive; but it has not lost its power. The local capi (leaders) no longer have their old self-assurance. The nimbus of secrecy has been penetrated via a number of reports in the press. Their influence in the pol'al parties is strong. The are pursuing a policy of infiltration. The robbery principle is still alive. Today the Mafia exercise control through election propaganda &amp; their influence on votes. M. Maxfield","author":[{"dropping-particle":"","family":"Orne","given":"Martin T.","non-dropping-particle":"","parse-names":false,"suffix":""}],"container-title":"American Psychologist","id":"ITEM-1","issue":"11","issued":{"date-parts":[["1962"]]},"page":"776-783","title":"On the social psychology of the psychological experiment: With particular reference to demand characteristics and their implications","type":"article-journal","volume":"17"},"uris":["http://www.mendeley.com/documents/?uuid=a3bdf117-5053-4b4a-b268-d00f88655710"]}],"mendeley":{"formattedCitation":"&lt;sup&gt;80&lt;/sup&gt;","plainTextFormattedCitation":"80","previouslyFormattedCitation":"&lt;sup&gt;80&lt;/sup&gt;"},"properties":{"noteIndex":0},"schema":"https://github.com/citation-style-language/schema/raw/master/csl-citation.json"}</w:instrText>
+      </w:r>
+      <w:r>
+        <w:fldChar w:fldCharType="separate"/>
+      </w:r>
+      <w:r>
+        <w:rPr>
+          <w:noProof/>
+          <w:vertAlign w:val="superscript"/>
+        </w:rPr>
+        <w:t>80</w:t>
+      </w:r>
+      <w:r>
+        <w:fldChar w:fldCharType="end"/>
+      </w:r>
+      <w:r>
+        <w:t xml:space="preserve">. Our results, however, are not consistent with this explanation. In our primary analyses, we observed </w:t>
+      </w:r>
+      <w:r>
+        <w:lastRenderedPageBreak/>
+        <w:t xml:space="preserve">significant facial feedback effects in the facial mimicry </w:t>
+      </w:r>
+      <w:r>
+        <w:t xml:space="preserve">and voluntary facial action </w:t>
+      </w:r>
+      <w:r>
+        <w:t>tasks even though we excluded participants who exhibited even the slightest awareness of our hypothesis.</w:t>
       </w:r>
     </w:p>
     <w:p>
@@ -8281,28 +8510,58 @@
         <w:ind w:firstLine="720"/>
       </w:pPr>
       <w:r>
-        <w:t>O</w:t>
-      </w:r>
-      <w:r>
-        <w:t xml:space="preserve">ne explanation for previous failures to replicate </w:t>
-      </w:r>
-      <w:r>
-        <w:t xml:space="preserve">this effect </w:t>
-      </w:r>
-      <w:r>
-        <w:t xml:space="preserve">is that video recording interferes with </w:t>
+        <w:t>Nonetheless, although d</w:t>
+      </w:r>
+      <w:r>
+        <w:t xml:space="preserve">emand characteristics cannot explain </w:t>
+      </w:r>
+      <w:r>
+        <w:t xml:space="preserve">the </w:t>
       </w:r>
       <w:r>
         <w:t>facial feedback effects</w:t>
       </w:r>
       <w:r>
-        <w:t>—but we failed to observe the effect even though participants were not recorded</w:t>
+        <w:t xml:space="preserve"> observed in the currently study</w:t>
+      </w:r>
+      <w:r>
+        <w:t xml:space="preserve">, </w:t>
+      </w:r>
+      <w:r>
+        <w:t>we note that our work simultaneously highlights that they</w:t>
+      </w:r>
+      <w:r>
+        <w:t xml:space="preserve"> </w:t>
+      </w:r>
+      <w:r>
+        <w:t>can</w:t>
+      </w:r>
+      <w:r>
+        <w:t xml:space="preserve"> </w:t>
+      </w:r>
+      <w:r>
+        <w:t xml:space="preserve">amplify </w:t>
+      </w:r>
+      <w:r>
+        <w:t>facial feedback</w:t>
+      </w:r>
+      <w:r>
+        <w:t xml:space="preserve"> effects. This observation is consistent with recent </w:t>
+      </w:r>
+      <w:r>
+        <w:t xml:space="preserve">facial feedback research that </w:t>
+      </w:r>
+      <w:r>
+        <w:t xml:space="preserve">manipulated </w:t>
+      </w:r>
+      <w:r>
+        <w:t>demand characteristics</w:t>
       </w:r>
       <w:r>
         <w:fldChar w:fldCharType="begin" w:fldLock="1"/>
       </w:r>
       <w:r>
-        <w:instrText>ADDIN CSL_CITATION {"citationItems":[{"id":"ITEM-1","itemData":{"DOI":"10.1177/1745691616674460","ISBN":"1745691616664","ISSN":"1745-6916","PMID":"27694469","author":[{"dropping-particle":"","family":"Strack","given":"Fritz","non-dropping-particle":"","parse-names":false,"suffix":""}],"container-title":"Perspectives on Psychological Science","id":"ITEM-1","issue":"6","issued":{"date-parts":[["2016"]]},"page":"929-930","title":"Reflection on the smiling registered replication report","type":"article-journal","volume":"11"},"uris":["http://www.mendeley.com/documents/?uuid=66d8d7f3-d73b-3daa-9000-d02cfa92751a"]},{"id":"ITEM-2","itemData":{"DOI":"10.1080/01973533.2019.1577736","ISSN":"01973533","abstract":"Several hundred research groups attempted replications of published effects in so-called Many Labs studies involving thousands of research participants. Given this enormous investment, it seems timely to assess what has been learned and what can be learned from this type of project. My evaluation addresses four questions: First, do these replication studies inform us about the replicability of social psychological research? Second, can replications detect fraud? Third, does the failure to replicate a finding indicate that the original result was wrong? Finally, do these replications help to support or disprove any social psychological theories? Although evidence of replication failures resulted in important methodological changes, the 2015 Open Science Collaboration findings sufficed to make the point. To assess the state of social psychology, we have to evaluate theories rather than randomly selected research findings.","author":[{"dropping-particle":"","family":"Stroebe","given":"Wolfgang","non-dropping-particle":"","parse-names":false,"suffix":""}],"container-title":"Basic and Applied Social Psychology","id":"ITEM-2","issue":"2","issued":{"date-parts":[["2019"]]},"page":"91-103","publisher":"Routledge","title":"What Can We Learn from Many Labs Replications?","type":"article-journal","volume":"41"},"uris":["http://www.mendeley.com/documents/?uuid=f92ae115-32b0-4660-9224-80504ebce980"]}],"mendeley":{"formattedCitation":"&lt;sup&gt;49,80&lt;/sup&gt;","plainTextFormattedCitation":"49,80","previouslyFormattedCitation":"&lt;sup&gt;49,80&lt;/sup&gt;"},"properties":{"noteIndex":0},"schema":"https://github.com/citation-style-language/schema/raw/master/csl-citation.json"}</w:instrText>
+        <w:instrText>ADDIN CSL_CITATION {"citationItems":[{"id":"ITEM-1","itemData":{"author":[{"dropping-particle":"","family":"Coles","given":"Nicholas A","non-dropping-particle":"","parse-names":false,"suffix":""},{"dropping-particle":"","family":"Gaertner","given":"Lowell","non-dropping-particle":"","parse-names":false,"suffix":""},{"dropping-particle":"","family":"Frohlich","given":"Brooke","non-dropping-particle":"","parse-names":false,"suffix":""},{"dropping-particle":"","family":"Larsen","given":"Jeff T.","non-dropping-particle":"","parse-names":false,"suffix":""},{"dropping-particle":"","family":"Basnight-Brown","given":"Dana","non-dropping-particle":"","parse-names":false,"suffix":""}],"id":"ITEM-1","issued":{"date-parts":[["2021"]]},"title":"Fact or artifact? Methodological artifacts moderate, but do not fully account for, the effects of facial feedback on emotional experience","type":"report"},"suppress-author":1,"uris":["http://www.mendeley.com/documents/?uuid=874e1986-689a-4f92-82ea-ca70841656b9"]}],"mendeley":{"formattedCitation":"&lt;sup&gt;81&lt;/sup&gt;","plainTextFormattedCitation":"81","previouslyFormattedCitation":"&lt;sup&gt;81&lt;/sup&gt;"},"properties":{"noteIndex":0},"schema":"https://github.com/citation-style-language/schema/raw/master/csl-citation.json"}</w:instrText>
       </w:r>
       <w:r>
         <w:fldChar w:fldCharType="separate"/>
@@ -8312,7 +8571,7 @@
           <w:noProof/>
           <w:vertAlign w:val="superscript"/>
         </w:rPr>
-        <w:t>49,80</w:t>
+        <w:t>81</w:t>
       </w:r>
       <w:r>
         <w:fldChar w:fldCharType="end"/>
@@ -8321,104 +8580,69 @@
         <w:t xml:space="preserve">. </w:t>
       </w:r>
       <w:r>
-        <w:t>These results contribute to an already mixed literature on the disruptive effects of video recording in facial feedback research. More specifically, one team of r</w:t>
-      </w:r>
-      <w:r>
-        <w:t xml:space="preserve">esearchers recently </w:t>
-      </w:r>
-      <w:r>
-        <w:t xml:space="preserve">provided </w:t>
-      </w:r>
-      <w:r>
-        <w:t xml:space="preserve">preliminary </w:t>
-      </w:r>
-      <w:r>
-        <w:t>evidence that the pen-in-mouth effect only emerges among participants who are not recorded</w:t>
-      </w:r>
-      <w:r>
-        <w:fldChar w:fldCharType="begin" w:fldLock="1"/>
-      </w:r>
-      <w:r>
-        <w:instrText>ADDIN CSL_CITATION {"citationItems":[{"id":"ITEM-1","itemData":{"author":[{"dropping-particle":"","family":"Noah","given":"Tom","non-dropping-particle":"","parse-names":false,"suffix":""},{"dropping-particle":"","family":"Schul","given":"Yaacov","non-dropping-particle":"","parse-names":false,"suffix":""},{"dropping-particle":"","family":"Mayo","given":"Ruth","non-dropping-particle":"","parse-names":false,"suffix":""}],"container-title":"Journal of Personality &amp; Social Psychology","id":"ITEM-1","issue":"5","issued":{"date-parts":[["2018"]]},"page":"1-26","title":"When both the original study and its failed replication are correct: Feeling observed eliminates the facial-feedback effect","type":"article-journal","volume":"114"},"suppress-author":1,"uris":["http://www.mendeley.com/documents/?uuid=86f07253-d121-4813-b280-dae92e4674db"]}],"mendeley":{"formattedCitation":"&lt;sup&gt;50&lt;/sup&gt;","plainTextFormattedCitation":"50","previouslyFormattedCitation":"&lt;sup&gt;50&lt;/sup&gt;"},"properties":{"noteIndex":0},"schema":"https://github.com/citation-style-language/schema/raw/master/csl-citation.json"}</w:instrText>
-      </w:r>
-      <w:r>
-        <w:fldChar w:fldCharType="separate"/>
-      </w:r>
-      <w:r>
-        <w:rPr>
-          <w:noProof/>
-          <w:vertAlign w:val="superscript"/>
-        </w:rPr>
-        <w:t>50</w:t>
-      </w:r>
-      <w:r>
-        <w:fldChar w:fldCharType="end"/>
-      </w:r>
-      <w:r>
-        <w:t>, but their key test of the moderating role of video camera presence was not statistically significant</w:t>
-      </w:r>
-      <w:r>
-        <w:fldChar w:fldCharType="begin" w:fldLock="1"/>
-      </w:r>
-      <w:r>
-        <w:instrText>ADDIN CSL_CITATION {"citationItems":[{"id":"ITEM-1","itemData":{"URL":"https://www.bayesianspectacles.org/musings-on-preregistration/","author":[{"dropping-particle":"","family":"Wagenmakers","given":"Eric-Jan","non-dropping-particle":"","parse-names":false,"suffix":""},{"dropping-particle":"","family":"Gronau","given":"Quentin","non-dropping-particle":"","parse-names":false,"suffix":""}],"container-title":"Bayesian Spectacle","id":"ITEM-1","issued":{"date-parts":[["2018"]]},"page":"1-9","title":"Musings on preregistration: The case of the facial feedback effect","type":"webpage"},"uris":["http://www.mendeley.com/documents/?uuid=fae7970b-4f82-4c20-87fe-c4d375dbdd5f"]}],"mendeley":{"formattedCitation":"&lt;sup&gt;81&lt;/sup&gt;","plainTextFormattedCitation":"81","previouslyFormattedCitation":"&lt;sup&gt;81&lt;/sup&gt;"},"properties":{"noteIndex":0},"schema":"https://github.com/citation-style-language/schema/raw/master/csl-citation.json"}</w:instrText>
-      </w:r>
-      <w:r>
-        <w:fldChar w:fldCharType="separate"/>
-      </w:r>
-      <w:r>
-        <w:rPr>
-          <w:noProof/>
-          <w:vertAlign w:val="superscript"/>
-        </w:rPr>
-        <w:t>81</w:t>
-      </w:r>
-      <w:r>
-        <w:fldChar w:fldCharType="end"/>
-      </w:r>
-      <w:r>
-        <w:t xml:space="preserve">. </w:t>
-      </w:r>
-      <w:r>
-        <w:t>Contrary to their results</w:t>
-      </w:r>
-      <w:r>
-        <w:t xml:space="preserve">, </w:t>
-      </w:r>
-      <w:r>
-        <w:t xml:space="preserve">a subsequent </w:t>
-      </w:r>
-      <w:r>
-        <w:t>meta-analysis revealed that video recording did not interfere with facial feedback effects in general</w:t>
-      </w:r>
-      <w:r>
-        <w:fldChar w:fldCharType="begin" w:fldLock="1"/>
-      </w:r>
-      <w:r>
-        <w:instrText>ADDIN CSL_CITATION {"citationItems":[{"id":"ITEM-1","itemData":{"author":[{"dropping-particle":"","family":"Coles","given":"Nicholas A","non-dropping-particle":"","parse-names":false,"suffix":""},{"dropping-particle":"","family":"Larsen","given":"Jeff T","non-dropping-particle":"","parse-names":false,"suffix":""},{"dropping-particle":"","family":"Lench","given":"Heather C","non-dropping-particle":"","parse-names":false,"suffix":""}],"container-title":"Psychological Bulletin","id":"ITEM-1","issue":"6","issued":{"date-parts":[["2019"]]},"page":"610-651","title":"A meta-analysis of the facial feedback literature: Effects of facial feedback on emotional experience are small and variable","type":"article-journal","volume":"145"},"uris":["http://www.mendeley.com/documents/?uuid=bab890e3-5577-4365-ab50-4c170aac96b1"]}],"mendeley":{"formattedCitation":"&lt;sup&gt;59&lt;/sup&gt;","plainTextFormattedCitation":"59","previouslyFormattedCitation":"&lt;sup&gt;59&lt;/sup&gt;"},"properties":{"noteIndex":0},"schema":"https://github.com/citation-style-language/schema/raw/master/csl-citation.json"}</w:instrText>
-      </w:r>
-      <w:r>
-        <w:fldChar w:fldCharType="separate"/>
-      </w:r>
-      <w:r>
-        <w:rPr>
-          <w:noProof/>
-          <w:vertAlign w:val="superscript"/>
-        </w:rPr>
-        <w:t>59</w:t>
-      </w:r>
-      <w:r>
-        <w:fldChar w:fldCharType="end"/>
-      </w:r>
-      <w:r>
-        <w:t xml:space="preserve">. </w:t>
-      </w:r>
-      <w:r>
-        <w:t xml:space="preserve">Combined with our own results, we believe that there is reasonable doubt about whether </w:t>
-      </w:r>
-      <w:r>
-        <w:lastRenderedPageBreak/>
-        <w:t>differences in video recording can account for mixed evidence of facial feedback effects when using the pen-in-mouth task.</w:t>
+        <w:t xml:space="preserve">In this other work, the researchers told </w:t>
+      </w:r>
+      <w:r>
+        <w:t xml:space="preserve">participants </w:t>
+      </w:r>
+      <w:r>
+        <w:t xml:space="preserve">that </w:t>
+      </w:r>
+      <w:r>
+        <w:t xml:space="preserve">the purpose of the study was to demonstrate that facial feedback effects are either real or not real. Their results indicated that this demand characteristics manipulation could moderate facial feedback effects—but that participants still exhibited </w:t>
+      </w:r>
+      <w:r>
+        <w:t xml:space="preserve">these effects </w:t>
+      </w:r>
+      <w:r>
+        <w:t xml:space="preserve">when they were told that the experimenter hoped to demonstrate that </w:t>
+      </w:r>
+      <w:r>
+        <w:t xml:space="preserve">they </w:t>
+      </w:r>
+      <w:r>
+        <w:t xml:space="preserve">are not real. Combined with the present </w:t>
+      </w:r>
+      <w:r>
+        <w:t>study</w:t>
+      </w:r>
+      <w:r>
+        <w:t>, these results suggest that demand characteristics can moderate but do not fully explain the effects of facial feedback on emotional experience.</w:t>
+      </w:r>
+    </w:p>
+    <w:p>
+      <w:pPr>
+        <w:pStyle w:val="APAHeading3"/>
+        <w:spacing w:line="360" w:lineRule="auto"/>
+        <w:rPr>
+          <w:rFonts w:ascii="Times New Roman" w:hAnsi="Times New Roman" w:cs="Times New Roman"/>
+          <w:sz w:val="24"/>
+          <w:szCs w:val="24"/>
+        </w:rPr>
+      </w:pPr>
+      <w:r>
+        <w:rPr>
+          <w:rFonts w:ascii="Times New Roman" w:hAnsi="Times New Roman" w:cs="Times New Roman"/>
+          <w:sz w:val="24"/>
+          <w:szCs w:val="24"/>
+        </w:rPr>
+        <w:t>Were failures to</w:t>
+      </w:r>
+      <w:r>
+        <w:rPr>
+          <w:rFonts w:ascii="Times New Roman" w:hAnsi="Times New Roman" w:cs="Times New Roman"/>
+          <w:sz w:val="24"/>
+          <w:szCs w:val="24"/>
+        </w:rPr>
+        <w:t xml:space="preserve"> </w:t>
+      </w:r>
+      <w:r>
+        <w:rPr>
+          <w:rFonts w:ascii="Times New Roman" w:hAnsi="Times New Roman" w:cs="Times New Roman"/>
+          <w:sz w:val="24"/>
+          <w:szCs w:val="24"/>
+        </w:rPr>
+        <w:t>observe facial feedback effects in the pen-in-mouth condition Type II errors?</w:t>
       </w:r>
     </w:p>
     <w:p>
@@ -8427,133 +8651,37 @@
         <w:ind w:firstLine="720"/>
       </w:pPr>
       <w:r>
-        <w:t xml:space="preserve">A second possibility is that facial feedback effects are driven by demand characteristics. Unlike the pen-in-mouth task, the facial mimicry </w:t>
-      </w:r>
-      <w:r>
-        <w:t xml:space="preserve">and voluntary facial action </w:t>
-      </w:r>
-      <w:r>
-        <w:t>tasks lead to overt changes in facial movements that may cause participants to infer the purpose of the study and change their responses accordingly</w:t>
-      </w:r>
-      <w:r>
-        <w:fldChar w:fldCharType="begin" w:fldLock="1"/>
-      </w:r>
-      <w:r>
-        <w:instrText>ADDIN CSL_CITATION {"citationItems":[{"id":"ITEM-1","itemData":{"DOI":"10.4324/9781315129945-26","abstract":"A soc-psychol'al analysis of the org of the Mafia in Sicily is presented. It is noted that it cannot be studied through org theory. A better framework is that of initiation rites. The Mafia has a strong ritualistic character. Its original function was armed protection against theft of cattle. The protectors were never peasants but the herdsmen in the employ of the large landowners. This pattern has survived soc &amp; econ changes &amp; has become Ur'ized. Ur'ization, esp in Palermo, has increased the size of the 'sub-proletariat' which is the recruitment reservoir for the bassa mafia (lower Mafia). The Mafia is a S-cul phenomenon. Secrecy is part of its soc system &amp; becomes a mystique for the uninitiated, producing the same effect as the secret societies. The ideal Mafia leader is characterized by a certain charisma, forcefulness, cold &amp; impenetrable manners, though he can be charming sometimes, &amp; gives the impression that he will go as far as murder in order to achieve certain ends. Frequently he has the reputation of a criminal past. A good Mafia leader can prevent bloody conflict through a strong word, a threat. He is concerned with his role as one who holds power &amp; will work toward perfecting this role. A brief historical sketch on the origin of the Mafia in the early 19th cent is followed by an outline of the changes the org has undergone in modern times. Some of the Mafia values, heroism, hospitality, etc, still survive in present-day Sicily. The traditional legitimacy of the Mafia-personality is still present, more or less, though it is no longer undisputed. The bur'tic centralism of Rome has made some progress. The Anti-Mafia-Commission, established by the Italian gov in 1962, has put the Mafia on the defensive; but it has not lost its power. The local capi (leaders) no longer have their old self-assurance. The nimbus of secrecy has been penetrated via a number of reports in the press. Their influence in the pol'al parties is strong. The are pursuing a policy of infiltration. The robbery principle is still alive. Today the Mafia exercise control through election propaganda &amp; their influence on votes. M. Maxfield","author":[{"dropping-particle":"","family":"Orne","given":"Martin T.","non-dropping-particle":"","parse-names":false,"suffix":""}],"container-title":"American Psychologist","id":"ITEM-1","issue":"11","issued":{"date-parts":[["1962"]]},"page":"776-783","title":"On the social psychology of the psychological experiment: With particular reference to demand characteristics and their implications","type":"article-journal","volume":"17"},"uris":["http://www.mendeley.com/documents/?uuid=a3bdf117-5053-4b4a-b268-d00f88655710"]}],"mendeley":{"formattedCitation":"&lt;sup&gt;82&lt;/sup&gt;","plainTextFormattedCitation":"82","previouslyFormattedCitation":"&lt;sup&gt;82&lt;/sup&gt;"},"properties":{"noteIndex":0},"schema":"https://github.com/citation-style-language/schema/raw/master/csl-citation.json"}</w:instrText>
-      </w:r>
-      <w:r>
-        <w:fldChar w:fldCharType="separate"/>
-      </w:r>
-      <w:r>
-        <w:rPr>
-          <w:noProof/>
-          <w:vertAlign w:val="superscript"/>
-        </w:rPr>
-        <w:t>82</w:t>
-      </w:r>
-      <w:r>
-        <w:fldChar w:fldCharType="end"/>
-      </w:r>
-      <w:r>
-        <w:t xml:space="preserve">. Our results, however, are not consistent with this explanation. In our primary analyses, we observed significant facial feedback effects in the facial mimicry </w:t>
-      </w:r>
-      <w:r>
-        <w:t xml:space="preserve">and voluntary facial action </w:t>
-      </w:r>
-      <w:r>
-        <w:t xml:space="preserve">tasks even though we excluded participants who exhibited even the slightest awareness of our hypothesis. </w:t>
-      </w:r>
-      <w:r>
-        <w:t>D</w:t>
-      </w:r>
-      <w:r>
-        <w:t xml:space="preserve">emand characteristics cannot explain </w:t>
-      </w:r>
-      <w:r>
-        <w:t>these</w:t>
-      </w:r>
-      <w:r>
-        <w:t xml:space="preserve"> observed facial feedback effects, but secondary analyses nevertheless indicated that demand characteristics </w:t>
-      </w:r>
-      <w:r>
-        <w:rPr>
-          <w:i/>
-          <w:iCs/>
-        </w:rPr>
-        <w:t>can</w:t>
+        <w:t xml:space="preserve">The </w:t>
+      </w:r>
+      <w:r>
+        <w:t xml:space="preserve">second possibility is that the </w:t>
+      </w:r>
+      <w:r>
+        <w:t xml:space="preserve">facial feedback hypothesis is </w:t>
+      </w:r>
+      <w:r>
+        <w:t>t</w:t>
+      </w:r>
+      <w:r>
+        <w:t xml:space="preserve">rue and failures to observe </w:t>
+      </w:r>
+      <w:r>
+        <w:t xml:space="preserve">effects </w:t>
+      </w:r>
+      <w:r>
+        <w:t>in the pen-in-mouth condition were Type II errors.</w:t>
       </w:r>
       <w:r>
         <w:t xml:space="preserve"> </w:t>
       </w:r>
       <w:r>
-        <w:t xml:space="preserve">amplify these effects. Indeed, participants who were rated as more aware of the purpose of the study tended to exhibit larger facial feedback effects. This observation is consistent with </w:t>
-      </w:r>
-      <w:r>
-        <w:t xml:space="preserve">other </w:t>
-      </w:r>
-      <w:r>
-        <w:t xml:space="preserve">recent </w:t>
-      </w:r>
-      <w:r>
-        <w:t xml:space="preserve">facial feedback research that experimentally examined the role of </w:t>
-      </w:r>
-      <w:r>
-        <w:t>demand characteristics</w:t>
-      </w:r>
-      <w:r>
-        <w:fldChar w:fldCharType="begin" w:fldLock="1"/>
-      </w:r>
-      <w:r>
-        <w:instrText>ADDIN CSL_CITATION {"citationItems":[{"id":"ITEM-1","itemData":{"author":[{"dropping-particle":"","family":"Coles","given":"Nicholas A","non-dropping-particle":"","parse-names":false,"suffix":""},{"dropping-particle":"","family":"Gaertner","given":"Lowell","non-dropping-particle":"","parse-names":false,"suffix":""},{"dropping-particle":"","family":"Frohlich","given":"Brooke","non-dropping-particle":"","parse-names":false,"suffix":""},{"dropping-particle":"","family":"Larsen","given":"Jeff T.","non-dropping-particle":"","parse-names":false,"suffix":""},{"dropping-particle":"","family":"Basnight-Brown","given":"Dana","non-dropping-particle":"","parse-names":false,"suffix":""}],"id":"ITEM-1","issued":{"date-parts":[["2021"]]},"title":"Fact or artifact? Methodological artifacts moderate, but do not fully account for, the effects of facial feedback on emotional experience","type":"report"},"suppress-author":1,"uris":["http://www.mendeley.com/documents/?uuid=874e1986-689a-4f92-82ea-ca70841656b9"]}],"mendeley":{"formattedCitation":"&lt;sup&gt;83&lt;/sup&gt;","plainTextFormattedCitation":"83","previouslyFormattedCitation":"&lt;sup&gt;83&lt;/sup&gt;"},"properties":{"noteIndex":0},"schema":"https://github.com/citation-style-language/schema/raw/master/csl-citation.json"}</w:instrText>
-      </w:r>
-      <w:r>
-        <w:fldChar w:fldCharType="separate"/>
-      </w:r>
-      <w:r>
-        <w:rPr>
-          <w:noProof/>
-          <w:vertAlign w:val="superscript"/>
-        </w:rPr>
-        <w:t>83</w:t>
-      </w:r>
-      <w:r>
-        <w:fldChar w:fldCharType="end"/>
-      </w:r>
-      <w:r>
-        <w:t xml:space="preserve">. </w:t>
-      </w:r>
-      <w:r>
-        <w:t xml:space="preserve">In this other work, the researchers told </w:t>
-      </w:r>
-      <w:r>
-        <w:t xml:space="preserve">participants </w:t>
-      </w:r>
-      <w:r>
-        <w:t xml:space="preserve">that </w:t>
-      </w:r>
-      <w:r>
-        <w:t xml:space="preserve">the purpose of the study was to demonstrate that facial feedback effects are either real or not real. Their results indicated that this demand characteristics manipulation could moderate facial feedback effects—but that participants still exhibited </w:t>
-      </w:r>
-      <w:r>
-        <w:t xml:space="preserve">these </w:t>
-      </w:r>
-      <w:r>
-        <w:t xml:space="preserve">effects </w:t>
-      </w:r>
-      <w:r>
-        <w:t xml:space="preserve">when they were told that the experimenter hoped to demonstrate that </w:t>
-      </w:r>
-      <w:r>
-        <w:t xml:space="preserve">they </w:t>
-      </w:r>
-      <w:r>
-        <w:t xml:space="preserve">are not real. Combined with the present </w:t>
-      </w:r>
-      <w:r>
-        <w:t>study</w:t>
-      </w:r>
-      <w:r>
-        <w:t>, these results suggest that demand characteristics can moderate but do not fully explain the effects of facial feedback on emotional experience.</w:t>
+        <w:t xml:space="preserve">One argument is that we failed to observe a significant pen-in-mouth effect because our study was conducted in the midst of the </w:t>
+      </w:r>
+      <w:r>
+        <w:t>COVID-19</w:t>
+      </w:r>
+      <w:r>
+        <w:t xml:space="preserve"> pandemic. Following heightened precautions and health messaging in many areas of the world, it is possible that participants felt anxious placing a pen in their mouth.</w:t>
       </w:r>
     </w:p>
     <w:p>
@@ -8561,9 +8689,19 @@
         <w:spacing w:line="360" w:lineRule="auto"/>
         <w:ind w:firstLine="720"/>
       </w:pPr>
-      <w:r>
-        <w:t xml:space="preserve">A third possibility is that </w:t>
-      </w:r>
+      <w:proofErr w:type="spellStart"/>
+      <w:r>
+        <w:t>iven</w:t>
+      </w:r>
+      <w:proofErr w:type="spellEnd"/>
+      <w:r>
+        <w:t xml:space="preserve"> general concerns about the spread of the virus, </w:t>
+      </w:r>
+      <w:proofErr w:type="spellStart"/>
+      <w:r>
+        <w:t>participantsd</w:t>
+      </w:r>
+      <w:proofErr w:type="spellEnd"/>
     </w:p>
     <w:p>
       <w:pPr>
@@ -8571,91 +8709,7 @@
         <w:ind w:firstLine="720"/>
       </w:pPr>
       <w:r>
-        <w:t xml:space="preserve">A third possibility is that the pen-in-mouth task used in the present experiment is not a valid manipulation of facial feedback. Participants reported complying with all facial feedback task instructions quite closely. However, unlike participants who completed the facial mimicry </w:t>
-      </w:r>
-      <w:r>
-        <w:t xml:space="preserve">and voluntary facial action </w:t>
-      </w:r>
-      <w:r>
-        <w:t xml:space="preserve">tasks, the modal participant who completed the pen-in-mouth task reported that the happy pose did not at all feel </w:t>
-      </w:r>
-      <w:r>
-        <w:t>genuine</w:t>
-      </w:r>
-      <w:r>
-        <w:t>. These results provide preliminary evidence of construct validity issues with the pen-in-mouth task</w:t>
-      </w:r>
-      <w:r>
-        <w:t xml:space="preserve"> used in our experiment and the other recent failure-to-replicate</w:t>
-      </w:r>
-      <w:r>
-        <w:fldChar w:fldCharType="begin" w:fldLock="1"/>
-      </w:r>
-      <w:r>
-        <w:instrText>ADDIN CSL_CITATION {"citationItems":[{"id":"ITEM-1","itemData":{"DOI":"10.1177/1745691616674458","ISBN":"7174569161","ISSN":"17456924","PMID":"27784749","abstract":"According to the facial feedback hypothesis, people’s affective responses can be influenced by their own facial expression (e.g., smiling, pouting), even when their expression did not result from their emotional experiences. For example, Strack, Martin, and Stepper (1988) instructed participants to rate the funniness of cartoons using a pen that they held in their mouth. In line with the facial feedback hypothesis, when participants held the pen with their teeth (inducing a “smile”), they rated the cartoons as funnier than when they held the pen with their lips (inducing a “pout”). This seminal study of the facial feedback hypothesis has not been replicated directly. This Registered Replication Report describes the results of 17 independent direct replications of Study 1 from Strack et al. (1988), all of which followed the same vetted protocol. A meta-analysis of these studies examined the difference in funniness ratings between the “smile” and “pout” conditions. The original Strack et al. (1988) study reported a rating difference of 0.82 units on a 10-point Likert scale. Our meta-analysis revealed a rating difference of 0.03 units with a 95% confidence interval ranging from −0.11 to 0.16.","author":[{"dropping-particle":"","family":"Wagenmakers","given":"Eric-Jan","non-dropping-particle":"","parse-names":false,"suffix":""},{"dropping-particle":"","family":"Beek","given":"Titia","non-dropping-particle":"","parse-names":false,"suffix":""},{"dropping-particle":"","family":"Dijkhoff","given":"Laura","non-dropping-particle":"","parse-names":false,"suffix":""},{"dropping-particle":"","family":"Gronau","given":"Quentin F.","non-dropping-particle":"","parse-names":false,"suffix":""},{"dropping-particle":"","family":"Acosta","given":"A.","non-dropping-particle":"","parse-names":false,"suffix":""},{"dropping-particle":"","family":"Adams","given":"R. B.","non-dropping-particle":"","parse-names":false,"suffix":""},{"dropping-particle":"","family":"Albohn","given":"D. N.","non-dropping-particle":"","parse-names":false,"suffix":""},{"dropping-particle":"","family":"Allard","given":"E. S.","non-dropping-particle":"","parse-names":false,"suffix":""},{"dropping-particle":"","family":"Benning","given":"S. D.","non-dropping-particle":"","parse-names":false,"suffix":""},{"dropping-particle":"","family":"Blouin-Hudon","given":"E. M.","non-dropping-particle":"","parse-names":false,"suffix":""},{"dropping-particle":"","family":"Bulnes","given":"L. C.","non-dropping-particle":"","parse-names":false,"suffix":""},{"dropping-particle":"","family":"Caldwell","given":"T. L.","non-dropping-particle":"","parse-names":false,"suffix":""},{"dropping-particle":"","family":"Calin-Jageman","given":"R. J.","non-dropping-particle":"","parse-names":false,"suffix":""},{"dropping-particle":"","family":"Capaldi","given":"C. A.","non-dropping-particle":"","parse-names":false,"suffix":""},{"dropping-particle":"","family":"Carfagno","given":"N. S.","non-dropping-particle":"","parse-names":false,"suffix":""},{"dropping-particle":"","family":"Chasten","given":"K. T.","non-dropping-particle":"","parse-names":false,"suffix":""},{"dropping-particle":"","family":"Cleeremans","given":"A.","non-dropping-particle":"","parse-names":false,"suffix":""},{"dropping-particle":"","family":"Connell","given":"L.","non-dropping-particle":"","parse-names":false,"suffix":""},{"dropping-particle":"","family":"DeCicco","given":"J. M.","non-dropping-particle":"","parse-names":false,"suffix":""},{"dropping-particle":"","family":"Dijkstra","given":"K.","non-dropping-particle":"","parse-names":false,"suffix":""},{"dropping-particle":"","family":"Fischer","given":"A. H.","non-dropping-particle":"","parse-names":false,"suffix":""},{"dropping-particle":"","family":"Foroni","given":"Francesco","non-dropping-particle":"","parse-names":false,"suffix":""},{"dropping-particle":"","family":"Hess","given":"U.","non-dropping-particle":"","parse-names":false,"suffix":""},{"dropping-particle":"","family":"Holmes","given":"K. J.","non-dropping-particle":"","parse-names":false,"suffix":""},{"dropping-particle":"","family":"Jones","given":"J. L.H.","non-dropping-particle":"","parse-names":false,"suffix":""},{"dropping-particle":"","family":"Klein","given":"O.","non-dropping-particle":"","parse-names":false,"suffix":""},{"dropping-particle":"","family":"Koch","given":"C.","non-dropping-particle":"","parse-names":false,"suffix":""},{"dropping-particle":"","family":"Korb","given":"S.","non-dropping-particle":"","parse-names":false,"suffix":""},{"dropping-particle":"","family":"Lewinski","given":"P.","non-dropping-particle":"","parse-names":false,"suffix":""},{"dropping-particle":"","family":"Liao","given":"J. D.","non-dropping-particle":"","parse-names":false,"suffix":""},{"dropping-particle":"","family":"Lund","given":"S.","non-dropping-particle":"","parse-names":false,"suffix":""},{"dropping-particle":"","family":"Lupiáñez","given":"J.","non-dropping-particle":"","parse-names":false,"suffix":""},{"dropping-particle":"","family":"Lynott","given":"D.","non-dropping-particle":"","parse-names":false,"suffix":""},{"dropping-particle":"","family":"Nance","given":"C. N.","non-dropping-particle":"","parse-names":false,"suffix":""},{"dropping-particle":"","family":"Oosterwijk","given":"S.","non-dropping-particle":"","parse-names":false,"suffix":""},{"dropping-particle":"","family":"Özdoğru","given":"A. A.","non-dropping-particle":"","parse-names":false,"suffix":""},{"dropping-particle":"","family":"Pacheco-Unguetti","given":"A. P.","non-dropping-particle":"","parse-names":false,"suffix":""},{"dropping-particle":"","family":"Pearson","given":"B.","non-dropping-particle":"","parse-names":false,"suffix":""},{"dropping-particle":"","family":"Powis","given":"C.","non-dropping-particle":"","parse-names":false,"suffix":""},{"dropping-particle":"","family":"Riding","given":"S.","non-dropping-particle":"","parse-names":false,"suffix":""},{"dropping-particle":"","family":"Roberts","given":"T. A.","non-dropping-particle":"","parse-names":false,"suffix":""},{"dropping-particle":"","family":"Rumiati","given":"R. I.","non-dropping-particle":"","parse-names":false,"suffix":""},{"dropping-particle":"","family":"Senden","given":"M.","non-dropping-particle":"","parse-names":false,"suffix":""},{"dropping-particle":"","family":"Shea-Shumsky","given":"N. B.","non-dropping-particle":"","parse-names":false,"suffix":""},{"dropping-particle":"","family":"Sobocko","given":"K.","non-dropping-particle":"","parse-names":false,"suffix":""},{"dropping-particle":"","family":"Soto","given":"J. A.","non-dropping-particle":"","parse-names":false,"suffix":""},{"dropping-particle":"","family":"Steiner","given":"T. G.","non-dropping-particle":"","parse-names":false,"suffix":""},{"dropping-particle":"","family":"Talarico","given":"J. M.","non-dropping-particle":"","parse-names":false,"suffix":""},{"dropping-particle":"","family":"Allen","given":"Z. M.","non-dropping-particle":"van","parse-names":false,"suffix":""},{"dropping-particle":"","family":"Vandekerckhove","given":"M.","non-dropping-particle":"","parse-names":false,"suffix":""},{"dropping-particle":"","family":"Wainwright","given":"B.","non-dropping-particle":"","parse-names":false,"suffix":""},{"dropping-particle":"","family":"Wayand","given":"J. F.","non-dropping-particle":"","parse-names":false,"suffix":""},{"dropping-particle":"","family":"Zeelenberg","given":"R.","non-dropping-particle":"","parse-names":false,"suffix":""},{"dropping-particle":"","family":"Zetzer","given":"E. E.","non-dropping-particle":"","parse-names":false,"suffix":""},{"dropping-particle":"","family":"Zwaan","given":"R. A.","non-dropping-particle":"","parse-names":false,"suffix":""}],"container-title":"Perspectives on Psychological Science","id":"ITEM-1","issue":"6","issued":{"date-parts":[["2016"]]},"page":"917-928","title":"Registered replication report: Strack, Martin, &amp; Stepper (1988)","type":"article-journal","volume":"11"},"uris":["http://www.mendeley.com/documents/?uuid=869961f5-add8-3e88-8620-bcdb88652904"]}],"mendeley":{"formattedCitation":"&lt;sup&gt;40&lt;/sup&gt;","plainTextFormattedCitation":"40","previouslyFormattedCitation":"&lt;sup&gt;40&lt;/sup&gt;"},"properties":{"noteIndex":0},"schema":"https://github.com/citation-style-language/schema/raw/master/csl-citation.json"}</w:instrText>
-      </w:r>
-      <w:r>
-        <w:fldChar w:fldCharType="separate"/>
-      </w:r>
-      <w:r>
-        <w:rPr>
-          <w:noProof/>
-          <w:vertAlign w:val="superscript"/>
-        </w:rPr>
-        <w:t>40</w:t>
-      </w:r>
-      <w:r>
-        <w:fldChar w:fldCharType="end"/>
-      </w:r>
-      <w:r>
-        <w:t xml:space="preserve">. </w:t>
-      </w:r>
-      <w:r>
-        <w:t>Notably, however, facial feedback researchers have used multiple variants of the pen-in-mouth task</w:t>
-      </w:r>
-      <w:r>
-        <w:fldChar w:fldCharType="begin" w:fldLock="1"/>
-      </w:r>
-      <w:r>
-        <w:instrText>ADDIN CSL_CITATION {"citationItems":[{"id":"ITEM-1","itemData":{"DOI":"10.3389/fpsyg.2019.02297","author":[{"dropping-particle":"","family":"Cross","given":"Marie P","non-dropping-particle":"","parse-names":false,"suffix":""},{"dropping-particle":"","family":"Gheorma","given":"Liana","non-dropping-particle":"","parse-names":false,"suffix":""},{"dropping-particle":"","family":"Pressman","given":"Sarah D","non-dropping-particle":"","parse-names":false,"suffix":""}],"container-title":"Frontiers in Psychology","id":"ITEM-1","issue":"2297","issued":{"date-parts":[["2019"]]},"page":"1-11","title":"Contrasting experimentally device-manipulated and device-free smiles","type":"article-journal","volume":"10"},"uris":["http://www.mendeley.com/documents/?uuid=8277f466-c11c-4f78-aa11-eb780537156c"]}],"mendeley":{"formattedCitation":"&lt;sup&gt;84&lt;/sup&gt;","plainTextFormattedCitation":"84","previouslyFormattedCitation":"&lt;sup&gt;84&lt;/sup&gt;"},"properties":{"noteIndex":0},"schema":"https://github.com/citation-style-language/schema/raw/master/csl-citation.json"}</w:instrText>
-      </w:r>
-      <w:r>
-        <w:fldChar w:fldCharType="separate"/>
-      </w:r>
-      <w:r>
-        <w:rPr>
-          <w:noProof/>
-          <w:vertAlign w:val="superscript"/>
-        </w:rPr>
-        <w:t>84</w:t>
-      </w:r>
-      <w:r>
-        <w:fldChar w:fldCharType="end"/>
-      </w:r>
-      <w:r>
-        <w:t xml:space="preserve">, and our results cannot directly speak to the construct validity of these other approaches. Nonetheless, we believe that future </w:t>
-      </w:r>
-      <w:r>
-        <w:t>research</w:t>
-      </w:r>
-      <w:r>
-        <w:t>ers</w:t>
-      </w:r>
-      <w:r>
-        <w:t xml:space="preserve"> </w:t>
-      </w:r>
-      <w:r>
-        <w:lastRenderedPageBreak/>
-        <w:t xml:space="preserve">should </w:t>
-      </w:r>
-      <w:r>
-        <w:t xml:space="preserve">carefully examine the </w:t>
-      </w:r>
-      <w:r>
-        <w:t>construct validity of facial feedback tasks, for example, by examining the extent to which these tasks activate facial muscles associated with genuine expressions of emotion</w:t>
-      </w:r>
-      <w:r>
-        <w:t>.</w:t>
+        <w:t xml:space="preserve">the pen-in-mouth effect </w:t>
       </w:r>
     </w:p>
     <w:p>
@@ -8663,6 +8717,117 @@
         <w:spacing w:line="360" w:lineRule="auto"/>
         <w:ind w:firstLine="720"/>
       </w:pPr>
+    </w:p>
+    <w:p>
+      <w:pPr>
+        <w:spacing w:line="360" w:lineRule="auto"/>
+        <w:ind w:firstLine="720"/>
+      </w:pPr>
+      <w:r>
+        <w:t xml:space="preserve">A third possibility is that </w:t>
+      </w:r>
+    </w:p>
+    <w:p>
+      <w:pPr>
+        <w:spacing w:line="360" w:lineRule="auto"/>
+        <w:ind w:firstLine="720"/>
+      </w:pPr>
+      <w:r>
+        <w:t xml:space="preserve">A third possibility is that the pen-in-mouth task used in the present experiment is not a valid manipulation of facial feedback. Participants reported complying with all facial feedback task instructions quite closely. However, unlike participants who completed the facial mimicry </w:t>
+      </w:r>
+      <w:r>
+        <w:t xml:space="preserve">and voluntary facial action </w:t>
+      </w:r>
+      <w:r>
+        <w:t xml:space="preserve">tasks, the modal participant who completed the pen-in-mouth task reported that the happy pose did not at all feel </w:t>
+      </w:r>
+      <w:r>
+        <w:t>genuine</w:t>
+      </w:r>
+      <w:r>
+        <w:t xml:space="preserve">. These results provide preliminary </w:t>
+      </w:r>
+      <w:r>
+        <w:lastRenderedPageBreak/>
+        <w:t>evidence of construct validity issues with the pen-in-mouth task</w:t>
+      </w:r>
+      <w:r>
+        <w:t xml:space="preserve"> used in our experiment and the other recent failure-to-replicate</w:t>
+      </w:r>
+      <w:r>
+        <w:fldChar w:fldCharType="begin" w:fldLock="1"/>
+      </w:r>
+      <w:r>
+        <w:instrText>ADDIN CSL_CITATION {"citationItems":[{"id":"ITEM-1","itemData":{"DOI":"10.1177/1745691616674458","ISBN":"7174569161","ISSN":"17456924","PMID":"27784749","abstract":"According to the facial feedback hypothesis, people’s affective responses can be influenced by their own facial expression (e.g., smiling, pouting), even when their expression did not result from their emotional experiences. For example, Strack, Martin, and Stepper (1988) instructed participants to rate the funniness of cartoons using a pen that they held in their mouth. In line with the facial feedback hypothesis, when participants held the pen with their teeth (inducing a “smile”), they rated the cartoons as funnier than when they held the pen with their lips (inducing a “pout”). This seminal study of the facial feedback hypothesis has not been replicated directly. This Registered Replication Report describes the results of 17 independent direct replications of Study 1 from Strack et al. (1988), all of which followed the same vetted protocol. A meta-analysis of these studies examined the difference in funniness ratings between the “smile” and “pout” conditions. The original Strack et al. (1988) study reported a rating difference of 0.82 units on a 10-point Likert scale. Our meta-analysis revealed a rating difference of 0.03 units with a 95% confidence interval ranging from −0.11 to 0.16.","author":[{"dropping-particle":"","family":"Wagenmakers","given":"Eric-Jan","non-dropping-particle":"","parse-names":false,"suffix":""},{"dropping-particle":"","family":"Beek","given":"Titia","non-dropping-particle":"","parse-names":false,"suffix":""},{"dropping-particle":"","family":"Dijkhoff","given":"Laura","non-dropping-particle":"","parse-names":false,"suffix":""},{"dropping-particle":"","family":"Gronau","given":"Quentin F.","non-dropping-particle":"","parse-names":false,"suffix":""},{"dropping-particle":"","family":"Acosta","given":"A.","non-dropping-particle":"","parse-names":false,"suffix":""},{"dropping-particle":"","family":"Adams","given":"R. B.","non-dropping-particle":"","parse-names":false,"suffix":""},{"dropping-particle":"","family":"Albohn","given":"D. N.","non-dropping-particle":"","parse-names":false,"suffix":""},{"dropping-particle":"","family":"Allard","given":"E. S.","non-dropping-particle":"","parse-names":false,"suffix":""},{"dropping-particle":"","family":"Benning","given":"S. D.","non-dropping-particle":"","parse-names":false,"suffix":""},{"dropping-particle":"","family":"Blouin-Hudon","given":"E. M.","non-dropping-particle":"","parse-names":false,"suffix":""},{"dropping-particle":"","family":"Bulnes","given":"L. C.","non-dropping-particle":"","parse-names":false,"suffix":""},{"dropping-particle":"","family":"Caldwell","given":"T. L.","non-dropping-particle":"","parse-names":false,"suffix":""},{"dropping-particle":"","family":"Calin-Jageman","given":"R. J.","non-dropping-particle":"","parse-names":false,"suffix":""},{"dropping-particle":"","family":"Capaldi","given":"C. A.","non-dropping-particle":"","parse-names":false,"suffix":""},{"dropping-particle":"","family":"Carfagno","given":"N. S.","non-dropping-particle":"","parse-names":false,"suffix":""},{"dropping-particle":"","family":"Chasten","given":"K. T.","non-dropping-particle":"","parse-names":false,"suffix":""},{"dropping-particle":"","family":"Cleeremans","given":"A.","non-dropping-particle":"","parse-names":false,"suffix":""},{"dropping-particle":"","family":"Connell","given":"L.","non-dropping-particle":"","parse-names":false,"suffix":""},{"dropping-particle":"","family":"DeCicco","given":"J. M.","non-dropping-particle":"","parse-names":false,"suffix":""},{"dropping-particle":"","family":"Dijkstra","given":"K.","non-dropping-particle":"","parse-names":false,"suffix":""},{"dropping-particle":"","family":"Fischer","given":"A. H.","non-dropping-particle":"","parse-names":false,"suffix":""},{"dropping-particle":"","family":"Foroni","given":"Francesco","non-dropping-particle":"","parse-names":false,"suffix":""},{"dropping-particle":"","family":"Hess","given":"U.","non-dropping-particle":"","parse-names":false,"suffix":""},{"dropping-particle":"","family":"Holmes","given":"K. J.","non-dropping-particle":"","parse-names":false,"suffix":""},{"dropping-particle":"","family":"Jones","given":"J. L.H.","non-dropping-particle":"","parse-names":false,"suffix":""},{"dropping-particle":"","family":"Klein","given":"O.","non-dropping-particle":"","parse-names":false,"suffix":""},{"dropping-particle":"","family":"Koch","given":"C.","non-dropping-particle":"","parse-names":false,"suffix":""},{"dropping-particle":"","family":"Korb","given":"S.","non-dropping-particle":"","parse-names":false,"suffix":""},{"dropping-particle":"","family":"Lewinski","given":"P.","non-dropping-particle":"","parse-names":false,"suffix":""},{"dropping-particle":"","family":"Liao","given":"J. D.","non-dropping-particle":"","parse-names":false,"suffix":""},{"dropping-particle":"","family":"Lund","given":"S.","non-dropping-particle":"","parse-names":false,"suffix":""},{"dropping-particle":"","family":"Lupiáñez","given":"J.","non-dropping-particle":"","parse-names":false,"suffix":""},{"dropping-particle":"","family":"Lynott","given":"D.","non-dropping-particle":"","parse-names":false,"suffix":""},{"dropping-particle":"","family":"Nance","given":"C. N.","non-dropping-particle":"","parse-names":false,"suffix":""},{"dropping-particle":"","family":"Oosterwijk","given":"S.","non-dropping-particle":"","parse-names":false,"suffix":""},{"dropping-particle":"","family":"Özdoğru","given":"A. A.","non-dropping-particle":"","parse-names":false,"suffix":""},{"dropping-particle":"","family":"Pacheco-Unguetti","given":"A. P.","non-dropping-particle":"","parse-names":false,"suffix":""},{"dropping-particle":"","family":"Pearson","given":"B.","non-dropping-particle":"","parse-names":false,"suffix":""},{"dropping-particle":"","family":"Powis","given":"C.","non-dropping-particle":"","parse-names":false,"suffix":""},{"dropping-particle":"","family":"Riding","given":"S.","non-dropping-particle":"","parse-names":false,"suffix":""},{"dropping-particle":"","family":"Roberts","given":"T. A.","non-dropping-particle":"","parse-names":false,"suffix":""},{"dropping-particle":"","family":"Rumiati","given":"R. I.","non-dropping-particle":"","parse-names":false,"suffix":""},{"dropping-particle":"","family":"Senden","given":"M.","non-dropping-particle":"","parse-names":false,"suffix":""},{"dropping-particle":"","family":"Shea-Shumsky","given":"N. B.","non-dropping-particle":"","parse-names":false,"suffix":""},{"dropping-particle":"","family":"Sobocko","given":"K.","non-dropping-particle":"","parse-names":false,"suffix":""},{"dropping-particle":"","family":"Soto","given":"J. A.","non-dropping-particle":"","parse-names":false,"suffix":""},{"dropping-particle":"","family":"Steiner","given":"T. G.","non-dropping-particle":"","parse-names":false,"suffix":""},{"dropping-particle":"","family":"Talarico","given":"J. M.","non-dropping-particle":"","parse-names":false,"suffix":""},{"dropping-particle":"","family":"Allen","given":"Z. M.","non-dropping-particle":"van","parse-names":false,"suffix":""},{"dropping-particle":"","family":"Vandekerckhove","given":"M.","non-dropping-particle":"","parse-names":false,"suffix":""},{"dropping-particle":"","family":"Wainwright","given":"B.","non-dropping-particle":"","parse-names":false,"suffix":""},{"dropping-particle":"","family":"Wayand","given":"J. F.","non-dropping-particle":"","parse-names":false,"suffix":""},{"dropping-particle":"","family":"Zeelenberg","given":"R.","non-dropping-particle":"","parse-names":false,"suffix":""},{"dropping-particle":"","family":"Zetzer","given":"E. E.","non-dropping-particle":"","parse-names":false,"suffix":""},{"dropping-particle":"","family":"Zwaan","given":"R. A.","non-dropping-particle":"","parse-names":false,"suffix":""}],"container-title":"Perspectives on Psychological Science","id":"ITEM-1","issue":"6","issued":{"date-parts":[["2016"]]},"page":"917-928","title":"Registered replication report: Strack, Martin, &amp; Stepper (1988)","type":"article-journal","volume":"11"},"uris":["http://www.mendeley.com/documents/?uuid=869961f5-add8-3e88-8620-bcdb88652904"]}],"mendeley":{"formattedCitation":"&lt;sup&gt;40&lt;/sup&gt;","plainTextFormattedCitation":"40","previouslyFormattedCitation":"&lt;sup&gt;40&lt;/sup&gt;"},"properties":{"noteIndex":0},"schema":"https://github.com/citation-style-language/schema/raw/master/csl-citation.json"}</w:instrText>
+      </w:r>
+      <w:r>
+        <w:fldChar w:fldCharType="separate"/>
+      </w:r>
+      <w:r>
+        <w:rPr>
+          <w:noProof/>
+          <w:vertAlign w:val="superscript"/>
+        </w:rPr>
+        <w:t>40</w:t>
+      </w:r>
+      <w:r>
+        <w:fldChar w:fldCharType="end"/>
+      </w:r>
+      <w:r>
+        <w:t xml:space="preserve">. </w:t>
+      </w:r>
+      <w:r>
+        <w:t>Notably, however, facial feedback researchers have used multiple variants of the pen-in-mouth task</w:t>
+      </w:r>
+      <w:r>
+        <w:fldChar w:fldCharType="begin" w:fldLock="1"/>
+      </w:r>
+      <w:r>
+        <w:instrText>ADDIN CSL_CITATION {"citationItems":[{"id":"ITEM-1","itemData":{"DOI":"10.3389/fpsyg.2019.02297","author":[{"dropping-particle":"","family":"Cross","given":"Marie P","non-dropping-particle":"","parse-names":false,"suffix":""},{"dropping-particle":"","family":"Gheorma","given":"Liana","non-dropping-particle":"","parse-names":false,"suffix":""},{"dropping-particle":"","family":"Pressman","given":"Sarah D","non-dropping-particle":"","parse-names":false,"suffix":""}],"container-title":"Frontiers in Psychology","id":"ITEM-1","issue":"2297","issued":{"date-parts":[["2019"]]},"page":"1-11","title":"Contrasting experimentally device-manipulated and device-free smiles","type":"article-journal","volume":"10"},"uris":["http://www.mendeley.com/documents/?uuid=8277f466-c11c-4f78-aa11-eb780537156c"]}],"mendeley":{"formattedCitation":"&lt;sup&gt;84&lt;/sup&gt;","plainTextFormattedCitation":"84","previouslyFormattedCitation":"&lt;sup&gt;84&lt;/sup&gt;"},"properties":{"noteIndex":0},"schema":"https://github.com/citation-style-language/schema/raw/master/csl-citation.json"}</w:instrText>
+      </w:r>
+      <w:r>
+        <w:fldChar w:fldCharType="separate"/>
+      </w:r>
+      <w:r>
+        <w:rPr>
+          <w:noProof/>
+          <w:vertAlign w:val="superscript"/>
+        </w:rPr>
+        <w:t>84</w:t>
+      </w:r>
+      <w:r>
+        <w:fldChar w:fldCharType="end"/>
+      </w:r>
+      <w:r>
+        <w:t xml:space="preserve">, and our results cannot directly speak to the construct validity of these other approaches. Nonetheless, we believe that future </w:t>
+      </w:r>
+      <w:r>
+        <w:t>research</w:t>
+      </w:r>
+      <w:r>
+        <w:t>ers</w:t>
+      </w:r>
+      <w:r>
+        <w:t xml:space="preserve"> </w:t>
+      </w:r>
+      <w:r>
+        <w:t xml:space="preserve">should </w:t>
+      </w:r>
+      <w:r>
+        <w:t xml:space="preserve">carefully examine the </w:t>
+      </w:r>
+      <w:r>
+        <w:t>construct validity of facial feedback tasks, for example, by examining the extent to which these tasks activate facial muscles associated with genuine expressions of emotion</w:t>
+      </w:r>
+      <w:r>
+        <w:t>.</w:t>
+      </w:r>
+    </w:p>
+    <w:p>
+      <w:pPr>
+        <w:spacing w:line="360" w:lineRule="auto"/>
+        <w:ind w:firstLine="720"/>
+      </w:pPr>
       <w:r>
         <w:t>Future r</w:t>
       </w:r>
@@ -8781,6 +8946,188 @@
       </w:pPr>
       <w:r>
         <w:tab/>
+      </w:r>
+      <w:r>
+        <w:t>Contrary to the recent large-scale failure-to-replicate</w:t>
+      </w:r>
+      <w:r>
+        <w:fldChar w:fldCharType="begin" w:fldLock="1"/>
+      </w:r>
+      <w:r>
+        <w:instrText>ADDIN CSL_CITATION {"citationItems":[{"id":"ITEM-1","itemData":{"DOI":"10.1177/1745691616674458","ISBN":"7174569161","ISSN":"17456924","PMID":"27784749","abstract":"According to the facial feedback hypothesis, people’s affective responses can be influenced by their own facial expression (e.g., smiling, pouting), even when their expression did not result from their emotional experiences. For example, Strack, Martin, and Stepper (1988) instructed participants to rate the funniness of cartoons using a pen that they held in their mouth. In line with the facial feedback hypothesis, when participants held the pen with their teeth (inducing a “smile”), they rated the cartoons as funnier than when they held the pen with their lips (inducing a “pout”). This seminal study of the facial feedback hypothesis has not been replicated directly. This Registered Replication Report describes the results of 17 independent direct replications of Study 1 from Strack et al. (1988), all of which followed the same vetted protocol. A meta-analysis of these studies examined the difference in funniness ratings between the “smile” and “pout” conditions. The original Strack et al. (1988) study reported a rating difference of 0.82 units on a 10-point Likert scale. Our meta-analysis revealed a rating difference of 0.03 units with a 95% confidence interval ranging from −0.11 to 0.16.","author":[{"dropping-particle":"","family":"Wagenmakers","given":"Eric-Jan","non-dropping-particle":"","parse-names":false,"suffix":""},{"dropping-particle":"","family":"Beek","given":"Titia","non-dropping-particle":"","parse-names":false,"suffix":""},{"dropping-particle":"","family":"Dijkhoff","given":"Laura","non-dropping-particle":"","parse-names":false,"suffix":""},{"dropping-particle":"","family":"Gronau","given":"Quentin F.","non-dropping-particle":"","parse-names":false,"suffix":""},{"dropping-particle":"","family":"Acosta","given":"A.","non-dropping-particle":"","parse-names":false,"suffix":""},{"dropping-particle":"","family":"Adams","given":"R. B.","non-dropping-particle":"","parse-names":false,"suffix":""},{"dropping-particle":"","family":"Albohn","given":"D. N.","non-dropping-particle":"","parse-names":false,"suffix":""},{"dropping-particle":"","family":"Allard","given":"E. S.","non-dropping-particle":"","parse-names":false,"suffix":""},{"dropping-particle":"","family":"Benning","given":"S. D.","non-dropping-particle":"","parse-names":false,"suffix":""},{"dropping-particle":"","family":"Blouin-Hudon","given":"E. M.","non-dropping-particle":"","parse-names":false,"suffix":""},{"dropping-particle":"","family":"Bulnes","given":"L. C.","non-dropping-particle":"","parse-names":false,"suffix":""},{"dropping-particle":"","family":"Caldwell","given":"T. L.","non-dropping-particle":"","parse-names":false,"suffix":""},{"dropping-particle":"","family":"Calin-Jageman","given":"R. J.","non-dropping-particle":"","parse-names":false,"suffix":""},{"dropping-particle":"","family":"Capaldi","given":"C. A.","non-dropping-particle":"","parse-names":false,"suffix":""},{"dropping-particle":"","family":"Carfagno","given":"N. S.","non-dropping-particle":"","parse-names":false,"suffix":""},{"dropping-particle":"","family":"Chasten","given":"K. T.","non-dropping-particle":"","parse-names":false,"suffix":""},{"dropping-particle":"","family":"Cleeremans","given":"A.","non-dropping-particle":"","parse-names":false,"suffix":""},{"dropping-particle":"","family":"Connell","given":"L.","non-dropping-particle":"","parse-names":false,"suffix":""},{"dropping-particle":"","family":"DeCicco","given":"J. M.","non-dropping-particle":"","parse-names":false,"suffix":""},{"dropping-particle":"","family":"Dijkstra","given":"K.","non-dropping-particle":"","parse-names":false,"suffix":""},{"dropping-particle":"","family":"Fischer","given":"A. H.","non-dropping-particle":"","parse-names":false,"suffix":""},{"dropping-particle":"","family":"Foroni","given":"Francesco","non-dropping-particle":"","parse-names":false,"suffix":""},{"dropping-particle":"","family":"Hess","given":"U.","non-dropping-particle":"","parse-names":false,"suffix":""},{"dropping-particle":"","family":"Holmes","given":"K. J.","non-dropping-particle":"","parse-names":false,"suffix":""},{"dropping-particle":"","family":"Jones","given":"J. L.H.","non-dropping-particle":"","parse-names":false,"suffix":""},{"dropping-particle":"","family":"Klein","given":"O.","non-dropping-particle":"","parse-names":false,"suffix":""},{"dropping-particle":"","family":"Koch","given":"C.","non-dropping-particle":"","parse-names":false,"suffix":""},{"dropping-particle":"","family":"Korb","given":"S.","non-dropping-particle":"","parse-names":false,"suffix":""},{"dropping-particle":"","family":"Lewinski","given":"P.","non-dropping-particle":"","parse-names":false,"suffix":""},{"dropping-particle":"","family":"Liao","given":"J. D.","non-dropping-particle":"","parse-names":false,"suffix":""},{"dropping-particle":"","family":"Lund","given":"S.","non-dropping-particle":"","parse-names":false,"suffix":""},{"dropping-particle":"","family":"Lupiáñez","given":"J.","non-dropping-particle":"","parse-names":false,"suffix":""},{"dropping-particle":"","family":"Lynott","given":"D.","non-dropping-particle":"","parse-names":false,"suffix":""},{"dropping-particle":"","family":"Nance","given":"C. N.","non-dropping-particle":"","parse-names":false,"suffix":""},{"dropping-particle":"","family":"Oosterwijk","given":"S.","non-dropping-particle":"","parse-names":false,"suffix":""},{"dropping-particle":"","family":"Özdoğru","given":"A. A.","non-dropping-particle":"","parse-names":false,"suffix":""},{"dropping-particle":"","family":"Pacheco-Unguetti","given":"A. P.","non-dropping-particle":"","parse-names":false,"suffix":""},{"dropping-particle":"","family":"Pearson","given":"B.","non-dropping-particle":"","parse-names":false,"suffix":""},{"dropping-particle":"","family":"Powis","given":"C.","non-dropping-particle":"","parse-names":false,"suffix":""},{"dropping-particle":"","family":"Riding","given":"S.","non-dropping-particle":"","parse-names":false,"suffix":""},{"dropping-particle":"","family":"Roberts","given":"T. A.","non-dropping-particle":"","parse-names":false,"suffix":""},{"dropping-particle":"","family":"Rumiati","given":"R. I.","non-dropping-particle":"","parse-names":false,"suffix":""},{"dropping-particle":"","family":"Senden","given":"M.","non-dropping-particle":"","parse-names":false,"suffix":""},{"dropping-particle":"","family":"Shea-Shumsky","given":"N. B.","non-dropping-particle":"","parse-names":false,"suffix":""},{"dropping-particle":"","family":"Sobocko","given":"K.","non-dropping-particle":"","parse-names":false,"suffix":""},{"dropping-particle":"","family":"Soto","given":"J. A.","non-dropping-particle":"","parse-names":false,"suffix":""},{"dropping-particle":"","family":"Steiner","given":"T. G.","non-dropping-particle":"","parse-names":false,"suffix":""},{"dropping-particle":"","family":"Talarico","given":"J. M.","non-dropping-particle":"","parse-names":false,"suffix":""},{"dropping-particle":"","family":"Allen","given":"Z. M.","non-dropping-particle":"van","parse-names":false,"suffix":""},{"dropping-particle":"","family":"Vandekerckhove","given":"M.","non-dropping-particle":"","parse-names":false,"suffix":""},{"dropping-particle":"","family":"Wainwright","given":"B.","non-dropping-particle":"","parse-names":false,"suffix":""},{"dropping-particle":"","family":"Wayand","given":"J. F.","non-dropping-particle":"","parse-names":false,"suffix":""},{"dropping-particle":"","family":"Zeelenberg","given":"R.","non-dropping-particle":"","parse-names":false,"suffix":""},{"dropping-particle":"","family":"Zetzer","given":"E. E.","non-dropping-particle":"","parse-names":false,"suffix":""},{"dropping-particle":"","family":"Zwaan","given":"R. A.","non-dropping-particle":"","parse-names":false,"suffix":""}],"container-title":"Perspectives on Psychological Science","id":"ITEM-1","issue":"6","issued":{"date-parts":[["2016"]]},"page":"917-928","title":"Registered replication report: Strack, Martin, &amp; Stepper (1988)","type":"article-journal","volume":"11"},"uris":["http://www.mendeley.com/documents/?uuid=869961f5-add8-3e88-8620-bcdb88652904"]}],"mendeley":{"formattedCitation":"&lt;sup&gt;40&lt;/sup&gt;","plainTextFormattedCitation":"40"},"properties":{"noteIndex":0},"schema":"https://github.com/citation-style-language/schema/raw/master/csl-citation.json"}</w:instrText>
+      </w:r>
+      <w:r>
+        <w:fldChar w:fldCharType="separate"/>
+      </w:r>
+      <w:r>
+        <w:rPr>
+          <w:noProof/>
+          <w:vertAlign w:val="superscript"/>
+        </w:rPr>
+        <w:t>40</w:t>
+      </w:r>
+      <w:r>
+        <w:fldChar w:fldCharType="end"/>
+      </w:r>
+      <w:r>
+        <w:t>, some researchers have had success eliciting pen-in-mouth facial feedback effects</w:t>
+      </w:r>
+      <w:r>
+        <w:fldChar w:fldCharType="begin" w:fldLock="1"/>
+      </w:r>
+      <w:r>
+        <w:instrText>ADDIN CSL_CITATION {"citationItems":[{"id":"ITEM-1","itemData":{"DOI":"10.1037/0022-3514.54.5.768","ISBN":"1939-1315","ISSN":"0022-3514","PMID":"3379579","abstract":"We investigated the hypothesis that people's facial activity influences their affective responses. Two studies were designed to both eliminate methodological problems of earlier experiments and clarify theoretical ambiguities. This was achieved by having subjects hold a pen in their mouth in ways that either inhibited or facilitated the muscles typically associated with smiling without requiring subjects to pose in a smiling face. Study 1's results demonstrated the effectiveness of the procedure. Subjects reported more intense humor responses when cartoons were presented under facilitating conditions than under inhibiting conditions that precluded labeling of the facial expression in emotion categories. Study 2 served to further validate the methodology and to answer additional theoretical questions. The results replicated Study 1's findings and also showed that facial feedback operates on the affective but not on the cognitive component of the humor response. Finally, the results suggested that both inhibitory and facilitatory mechanisms may have contributed to the observed affective responses.","author":[{"dropping-particle":"","family":"Strack","given":"Fritz","non-dropping-particle":"","parse-names":false,"suffix":""},{"dropping-particle":"","family":"Martin","given":"L L","non-dropping-particle":"","parse-names":false,"suffix":""},{"dropping-particle":"","family":"Stepper","given":"S","non-dropping-particle":"","parse-names":false,"suffix":""}],"container-title":"Journal of personality and social psychology","id":"ITEM-1","issue":"5","issued":{"date-parts":[["1988"]]},"page":"768-777","title":"Inhibiting and facilitating conditions of the human smile: A nonobtrusive test of the facial feedback hypothesis.","type":"article-journal","volume":"54"},"uris":["http://www.mendeley.com/documents/?uuid=a4db757b-3984-4554-965f-c9618ca7dac4"]},{"id":"ITEM-2","itemData":{"DOI":"10.1037/emo0000532","ISSN":"19311516","PMID":"30475036","abstract":"The facial feedback effect refers to the influence of unobtrusive manipulations of facial behavior on emotional outcomes. That manipulations inducing or inhibiting smiling can shape positive affect and evaluations is a staple of undergraduate psychology curricula and supports theories of embodied emotion. Thus, the results of a Registered Replication Report indicating minimal evidence to support the facial feedback effect were widely viewed as cause for concern regarding the reliability of this effect. However, it has been suggested that features of the design of the replication studies may have influenced the study results. Relevant to these concerns are experimental facial feedback data collected from over 400 undergraduates over the course of 9 semesters. Circumstances of data collection met several criteria broadly recommended for testing the effect, including limited prior exposure to the facial feedback hypothesis, conditions minimally likely to induce self-focused attention, and the use of moderately funny contemporary cartoons as stimuli. Results yielded robust evidence in favor of the facial feedback hypothesis. Cartoons that participants evaluated while holding a pen or pencil in their teeth (smiling induction) were rated as funnier than cartoons they evaluated while holding a pen or pencil in their lips (smiling inhibition). The magnitude of the effect overlapped with original reports. Findings demonstrate that the facial feedback effect can be successfully replicated in a classroom setting and are in line with theories of emotional embodiment, according to which internal emotional states and relevant external emotional behaviors exert mutual influence on one another.","author":[{"dropping-particle":"","family":"Marsh","given":"Abigail A.","non-dropping-particle":"","parse-names":false,"suffix":""},{"dropping-particle":"","family":"Rhoads","given":"Shawn A.","non-dropping-particle":"","parse-names":false,"suffix":""},{"dropping-particle":"","family":"Ryan","given":"Rebecca M.","non-dropping-particle":"","parse-names":false,"suffix":""}],"container-title":"Emotion","id":"ITEM-2","issue":"8","issued":{"date-parts":[["2019"]]},"page":"1500-1504","title":"A multi-semester classroom demonstration yields evidence in support of the facial feedback effect","type":"article-journal","volume":"19"},"uris":["http://www.mendeley.com/documents/?uuid=33fab750-9b3c-4ddf-93ae-ac3ccea6c946"]}],"mendeley":{"formattedCitation":"&lt;sup&gt;41,69&lt;/sup&gt;","plainTextFormattedCitation":"41,69","previouslyFormattedCitation":"&lt;sup&gt;41,69&lt;/sup&gt;"},"properties":{"noteIndex":0},"schema":"https://github.com/citation-style-language/schema/raw/master/csl-citation.json"}</w:instrText>
+      </w:r>
+      <w:r>
+        <w:fldChar w:fldCharType="separate"/>
+      </w:r>
+      <w:r>
+        <w:rPr>
+          <w:noProof/>
+          <w:vertAlign w:val="superscript"/>
+        </w:rPr>
+        <w:t>41,69</w:t>
+      </w:r>
+      <w:r>
+        <w:fldChar w:fldCharType="end"/>
+      </w:r>
+      <w:r>
+        <w:t xml:space="preserve">. A common </w:t>
+      </w:r>
+      <w:r>
+        <w:t xml:space="preserve">explanation for previous failures to replicate </w:t>
+      </w:r>
+      <w:r>
+        <w:t xml:space="preserve">this pen-in-mouth effect </w:t>
+      </w:r>
+      <w:r>
+        <w:t xml:space="preserve">is that video recording interferes with </w:t>
+      </w:r>
+      <w:r>
+        <w:t>facial feedback effects</w:t>
+      </w:r>
+      <w:r>
+        <w:fldChar w:fldCharType="begin" w:fldLock="1"/>
+      </w:r>
+      <w:r>
+        <w:instrText>ADDIN CSL_CITATION {"citationItems":[{"id":"ITEM-1","itemData":{"DOI":"10.1177/1745691616674460","ISBN":"1745691616664","ISSN":"1745-6916","PMID":"27694469","author":[{"dropping-particle":"","family":"Strack","given":"Fritz","non-dropping-particle":"","parse-names":false,"suffix":""}],"container-title":"Perspectives on Psychological Science","id":"ITEM-1","issue":"6","issued":{"date-parts":[["2016"]]},"page":"929-930","title":"Reflection on the smiling registered replication report","type":"article-journal","volume":"11"},"uris":["http://www.mendeley.com/documents/?uuid=66d8d7f3-d73b-3daa-9000-d02cfa92751a"]},{"id":"ITEM-2","itemData":{"DOI":"10.1080/01973533.2019.1577736","ISSN":"01973533","abstract":"Several hundred research groups attempted replications of published effects in so-called Many Labs studies involving thousands of research participants. Given this enormous investment, it seems timely to assess what has been learned and what can be learned from this type of project. My evaluation addresses four questions: First, do these replication studies inform us about the replicability of social psychological research? Second, can replications detect fraud? Third, does the failure to replicate a finding indicate that the original result was wrong? Finally, do these replications help to support or disprove any social psychological theories? Although evidence of replication failures resulted in important methodological changes, the 2015 Open Science Collaboration findings sufficed to make the point. To assess the state of social psychology, we have to evaluate theories rather than randomly selected research findings.","author":[{"dropping-particle":"","family":"Stroebe","given":"Wolfgang","non-dropping-particle":"","parse-names":false,"suffix":""}],"container-title":"Basic and Applied Social Psychology","id":"ITEM-2","issue":"2","issued":{"date-parts":[["2019"]]},"page":"91-103","publisher":"Routledge","title":"What Can We Learn from Many Labs Replications?","type":"article-journal","volume":"41"},"uris":["http://www.mendeley.com/documents/?uuid=f92ae115-32b0-4660-9224-80504ebce980"]}],"mendeley":{"formattedCitation":"&lt;sup&gt;49,82&lt;/sup&gt;","plainTextFormattedCitation":"49,82","previouslyFormattedCitation":"&lt;sup&gt;49,82&lt;/sup&gt;"},"properties":{"noteIndex":0},"schema":"https://github.com/citation-style-language/schema/raw/master/csl-citation.json"}</w:instrText>
+      </w:r>
+      <w:r>
+        <w:fldChar w:fldCharType="separate"/>
+      </w:r>
+      <w:r>
+        <w:rPr>
+          <w:noProof/>
+          <w:vertAlign w:val="superscript"/>
+        </w:rPr>
+        <w:t>49,82</w:t>
+      </w:r>
+      <w:r>
+        <w:fldChar w:fldCharType="end"/>
+      </w:r>
+      <w:r>
+        <w:t xml:space="preserve">. However, we did not record our participants and still failed to observe a significant pen-in-mouth effect. These results contribute to an already mixed literature on the </w:t>
+      </w:r>
+      <w:r>
+        <w:lastRenderedPageBreak/>
+        <w:t xml:space="preserve">disruptive effects of video recording in facial feedback research. More specifically, one team of researchers recently </w:t>
+      </w:r>
+      <w:r>
+        <w:t xml:space="preserve">provided </w:t>
+      </w:r>
+      <w:r>
+        <w:t xml:space="preserve">preliminary </w:t>
+      </w:r>
+      <w:r>
+        <w:t>evidence that the pen-in-mouth effect only emerges among participants who are not recorded</w:t>
+      </w:r>
+      <w:r>
+        <w:fldChar w:fldCharType="begin" w:fldLock="1"/>
+      </w:r>
+      <w:r>
+        <w:instrText>ADDIN CSL_CITATION {"citationItems":[{"id":"ITEM-1","itemData":{"author":[{"dropping-particle":"","family":"Noah","given":"Tom","non-dropping-particle":"","parse-names":false,"suffix":""},{"dropping-particle":"","family":"Schul","given":"Yaacov","non-dropping-particle":"","parse-names":false,"suffix":""},{"dropping-particle":"","family":"Mayo","given":"Ruth","non-dropping-particle":"","parse-names":false,"suffix":""}],"container-title":"Journal of Personality &amp; Social Psychology","id":"ITEM-1","issue":"5","issued":{"date-parts":[["2018"]]},"page":"1-26","title":"When both the original study and its failed replication are correct: Feeling observed eliminates the facial-feedback effect","type":"article-journal","volume":"114"},"suppress-author":1,"uris":["http://www.mendeley.com/documents/?uuid=86f07253-d121-4813-b280-dae92e4674db"]}],"mendeley":{"formattedCitation":"&lt;sup&gt;50&lt;/sup&gt;","plainTextFormattedCitation":"50","previouslyFormattedCitation":"&lt;sup&gt;50&lt;/sup&gt;"},"properties":{"noteIndex":0},"schema":"https://github.com/citation-style-language/schema/raw/master/csl-citation.json"}</w:instrText>
+      </w:r>
+      <w:r>
+        <w:fldChar w:fldCharType="separate"/>
+      </w:r>
+      <w:r>
+        <w:rPr>
+          <w:noProof/>
+          <w:vertAlign w:val="superscript"/>
+        </w:rPr>
+        <w:t>50</w:t>
+      </w:r>
+      <w:r>
+        <w:fldChar w:fldCharType="end"/>
+      </w:r>
+      <w:r>
+        <w:t>, but their key test of the moderating role of video camera presence was not statistically significant</w:t>
+      </w:r>
+      <w:r>
+        <w:fldChar w:fldCharType="begin" w:fldLock="1"/>
+      </w:r>
+      <w:r>
+        <w:instrText>ADDIN CSL_CITATION {"citationItems":[{"id":"ITEM-1","itemData":{"URL":"https://www.bayesianspectacles.org/musings-on-preregistration/","author":[{"dropping-particle":"","family":"Wagenmakers","given":"Eric-Jan","non-dropping-particle":"","parse-names":false,"suffix":""},{"dropping-particle":"","family":"Gronau","given":"Quentin","non-dropping-particle":"","parse-names":false,"suffix":""}],"container-title":"Bayesian Spectacle","id":"ITEM-1","issued":{"date-parts":[["2018"]]},"page":"1-9","title":"Musings on preregistration: The case of the facial feedback effect","type":"webpage"},"uris":["http://www.mendeley.com/documents/?uuid=fae7970b-4f82-4c20-87fe-c4d375dbdd5f"]}],"mendeley":{"formattedCitation":"&lt;sup&gt;83&lt;/sup&gt;","plainTextFormattedCitation":"83","previouslyFormattedCitation":"&lt;sup&gt;83&lt;/sup&gt;"},"properties":{"noteIndex":0},"schema":"https://github.com/citation-style-language/schema/raw/master/csl-citation.json"}</w:instrText>
+      </w:r>
+      <w:r>
+        <w:fldChar w:fldCharType="separate"/>
+      </w:r>
+      <w:r>
+        <w:rPr>
+          <w:noProof/>
+          <w:vertAlign w:val="superscript"/>
+        </w:rPr>
+        <w:t>83</w:t>
+      </w:r>
+      <w:r>
+        <w:fldChar w:fldCharType="end"/>
+      </w:r>
+      <w:r>
+        <w:t xml:space="preserve">. </w:t>
+      </w:r>
+      <w:r>
+        <w:t>Contrary to their results</w:t>
+      </w:r>
+      <w:r>
+        <w:t xml:space="preserve">, </w:t>
+      </w:r>
+      <w:r>
+        <w:t xml:space="preserve">a subsequent </w:t>
+      </w:r>
+      <w:r>
+        <w:t>meta-analysis revealed that video recording did not interfere with facial feedback effects in general</w:t>
+      </w:r>
+      <w:r>
+        <w:fldChar w:fldCharType="begin" w:fldLock="1"/>
+      </w:r>
+      <w:r>
+        <w:instrText>ADDIN CSL_CITATION {"citationItems":[{"id":"ITEM-1","itemData":{"author":[{"dropping-particle":"","family":"Coles","given":"Nicholas A","non-dropping-particle":"","parse-names":false,"suffix":""},{"dropping-particle":"","family":"Larsen","given":"Jeff T","non-dropping-particle":"","parse-names":false,"suffix":""},{"dropping-particle":"","family":"Lench","given":"Heather C","non-dropping-particle":"","parse-names":false,"suffix":""}],"container-title":"Psychological Bulletin","id":"ITEM-1","issue":"6","issued":{"date-parts":[["2019"]]},"page":"610-651","title":"A meta-analysis of the facial feedback literature: Effects of facial feedback on emotional experience are small and variable","type":"article-journal","volume":"145"},"uris":["http://www.mendeley.com/documents/?uuid=bab890e3-5577-4365-ab50-4c170aac96b1"]}],"mendeley":{"formattedCitation":"&lt;sup&gt;59&lt;/sup&gt;","plainTextFormattedCitation":"59","previouslyFormattedCitation":"&lt;sup&gt;59&lt;/sup&gt;"},"properties":{"noteIndex":0},"schema":"https://github.com/citation-style-language/schema/raw/master/csl-citation.json"}</w:instrText>
+      </w:r>
+      <w:r>
+        <w:fldChar w:fldCharType="separate"/>
+      </w:r>
+      <w:r>
+        <w:rPr>
+          <w:noProof/>
+          <w:vertAlign w:val="superscript"/>
+        </w:rPr>
+        <w:t>59</w:t>
+      </w:r>
+      <w:r>
+        <w:fldChar w:fldCharType="end"/>
+      </w:r>
+      <w:r>
+        <w:t xml:space="preserve">. </w:t>
+      </w:r>
+      <w:r>
+        <w:t>Combined with our own results, we believe that there is reasonable doubt about whether differences in video recording can account for mixed evidence of facial feedback effects when using the pen-in-mouth task.</w:t>
+      </w:r>
+    </w:p>
+    <w:p>
+      <w:pPr>
+        <w:spacing w:line="360" w:lineRule="auto"/>
+      </w:pPr>
+      <w:r>
         <w:t xml:space="preserve">Even though we did not collect enough data to make high-power inferences about facial feedback effects in any one country, exploratory meta-analyses provide the first evidence that these effects can vary between countries. This between-country variability could have theoretically uninteresting causes, such as differences in how well participants completed the facial pose tasks. More intriguingly, though, these results </w:t>
       </w:r>
       <w:r>
@@ -8818,11 +9165,7 @@
         <w:fldChar w:fldCharType="end"/>
       </w:r>
       <w:r>
-        <w:t xml:space="preserve">. If this is the case, however, we would not expect to observe significant between-country variability in facial feedback effects. Instead, our results are more consistent with </w:t>
-      </w:r>
-      <w:r>
-        <w:lastRenderedPageBreak/>
-        <w:t xml:space="preserve">theories that posit that </w:t>
+        <w:t xml:space="preserve">. If this is the case, however, we would not expect to observe significant between-country variability in facial feedback effects. Instead, our results are more consistent with theories that posit that </w:t>
       </w:r>
       <w:r>
         <w:t xml:space="preserve">links between </w:t>
@@ -8915,7 +9258,11 @@
         <w:fldChar w:fldCharType="end"/>
       </w:r>
       <w:r>
-        <w:t>, researchers can (1) repeatedly pair specific facial movements (e.g., cheek puffing) with emotionally evocative information (e.g., fear-inducing images) and (2) later examine whether the production of these facial movements can re-activate the associated emotional states.</w:t>
+        <w:t xml:space="preserve">, researchers can (1) repeatedly pair specific facial movements (e.g., cheek puffing) </w:t>
+      </w:r>
+      <w:r>
+        <w:lastRenderedPageBreak/>
+        <w:t>with emotionally evocative information (e.g., fear-inducing images) and (2) later examine whether the production of these facial movements can re-activate the associated emotional states.</w:t>
       </w:r>
     </w:p>
     <w:p>
@@ -8972,7 +9319,6 @@
         <w:spacing w:line="360" w:lineRule="auto"/>
       </w:pPr>
       <w:r>
-        <w:lastRenderedPageBreak/>
         <w:t>So do facial feedback effects operate unconsciously? These are historically difficult debates to resolve. But there is preliminary evidence that they might. There is preliminary evidence that facial feedback can impact several non-experiential components of emotion, such as brain activity (shitty study; frontal EEG studies) and ANS activity (). More recently, Coles et al. (2021) found that there were a sizeable proportion of participants who exhibited facial feedback effects and subsequently indicated at the end of the study that they do not believe in facial feedback effects. One interpretation of this discrepancy between participants’ behavior and self-reports is that the participants were not aware that they experienced facial feedback effects. However, future research should examine this more directly… Pull some text from demand on how they might do so.</w:t>
       </w:r>
     </w:p>
@@ -8985,7 +9331,11 @@
         <w:spacing w:line="360" w:lineRule="auto"/>
       </w:pPr>
       <w:r>
-        <w:t>Demonstrating that facial feedback effects operate unconsciously would be particularly strange given that other emotion embodiment effects (such as links between heart rate and self-reported arousal) seem to be moderated by individual differences in body awareness.</w:t>
+        <w:t xml:space="preserve">Demonstrating that facial feedback effects operate unconsciously would be particularly strange given that other emotion embodiment effects (such as links between heart rate </w:t>
+      </w:r>
+      <w:r>
+        <w:lastRenderedPageBreak/>
+        <w:t>and self-reported arousal) seem to be moderated by individual differences in body awareness.</w:t>
       </w:r>
     </w:p>
     <w:p>
@@ -9047,7 +9397,7 @@
         <w:fldChar w:fldCharType="begin" w:fldLock="1"/>
       </w:r>
       <w:r>
-        <w:instrText>ADDIN CSL_CITATION {"citationItems":[{"id":"ITEM-1","itemData":{"author":[{"dropping-particle":"","family":"Coles","given":"Nicholas A","non-dropping-particle":"","parse-names":false,"suffix":""},{"dropping-particle":"","family":"Larsen","given":"Jeff T","non-dropping-particle":"","parse-names":false,"suffix":""},{"dropping-particle":"","family":"Lench","given":"Heather C","non-dropping-particle":"","parse-names":false,"suffix":""}],"container-title":"Psychological Bulletin","id":"ITEM-1","issue":"6","issued":{"date-parts":[["2019"]]},"page":"610-651","title":"A meta-analysis of the facial feedback literature: Effects of facial feedback on emotional experience are small and variable","type":"article-journal","volume":"145"},"uris":["http://www.mendeley.com/documents/?uuid=bab890e3-5577-4365-ab50-4c170aac96b1"]}],"mendeley":{"formattedCitation":"&lt;sup&gt;59&lt;/sup&gt;","plainTextFormattedCitation":"59"},"properties":{"noteIndex":0},"schema":"https://github.com/citation-style-language/schema/raw/master/csl-citation.json"}</w:instrText>
+        <w:instrText>ADDIN CSL_CITATION {"citationItems":[{"id":"ITEM-1","itemData":{"author":[{"dropping-particle":"","family":"Coles","given":"Nicholas A","non-dropping-particle":"","parse-names":false,"suffix":""},{"dropping-particle":"","family":"Larsen","given":"Jeff T","non-dropping-particle":"","parse-names":false,"suffix":""},{"dropping-particle":"","family":"Lench","given":"Heather C","non-dropping-particle":"","parse-names":false,"suffix":""}],"container-title":"Psychological Bulletin","id":"ITEM-1","issue":"6","issued":{"date-parts":[["2019"]]},"page":"610-651","title":"A meta-analysis of the facial feedback literature: Effects of facial feedback on emotional experience are small and variable","type":"article-journal","volume":"145"},"uris":["http://www.mendeley.com/documents/?uuid=bab890e3-5577-4365-ab50-4c170aac96b1"]}],"mendeley":{"formattedCitation":"&lt;sup&gt;59&lt;/sup&gt;","plainTextFormattedCitation":"59","previouslyFormattedCitation":"&lt;sup&gt;59&lt;/sup&gt;"},"properties":{"noteIndex":0},"schema":"https://github.com/citation-style-language/schema/raw/master/csl-citation.json"}</w:instrText>
       </w:r>
       <w:r>
         <w:fldChar w:fldCharType="separate"/>
@@ -9134,7 +9484,7 @@
         <w:fldChar w:fldCharType="begin" w:fldLock="1"/>
       </w:r>
       <w:r>
-        <w:instrText>ADDIN CSL_CITATION {"citationItems":[{"id":"ITEM-1","itemData":{"DOI":"10.1016/j.jaad.2007.10.649","ISSN":"1097-6787 (Electronic)","PMID":"18485989","abstract":"The facial feedback hypothesis suggests that muscular manipulations which result  in more positive facial expressions may lead to more positive emotional states in affected individuals. In this essay, we hypothesize that the injection of botulinum toxin for upper face dynamic creases might induce positive emotional states by reducing the ability to frown and create other negative facial expressions. The use of botulinum toxin to pharmacologically alter upper face muscular expressiveness may curtail the appearance of negative emotions, most notably anger, but also fear and sadness. This occurs via the relaxation of the corrugator supercilii and the procerus, which are responsible for brow furrowing, and to a lesser extent, because of the relaxation of the frontalis. Concurrently, botulinum toxin may dampen some positive expressions like the true smile, which requires activity of the orbicularis oculi, a muscle also relaxed after toxin injections. On balance, the evidence suggests that botulinum toxin injections for upper face dynamic creases may reduce negative facial expressions more than they reduce positive facial expressions. Based on the facial feedback hypothesis, this net change in facial expression may potentially have the secondary effect of reducing the internal experience of negative emotions, thus making patients feel less angry, sad, and fearful.","author":[{"dropping-particle":"","family":"Alam","given":"Murad","non-dropping-particle":"","parse-names":false,"suffix":""},{"dropping-particle":"","family":"Barrett","given":"Karen C","non-dropping-particle":"","parse-names":false,"suffix":""},{"dropping-particle":"","family":"Hodapp","given":"Robert M","non-dropping-particle":"","parse-names":false,"suffix":""},{"dropping-particle":"","family":"Arndt","given":"Kenneth A","non-dropping-particle":"","parse-names":false,"suffix":""}],"container-title":"Journal of the American Academy of Dermatology","id":"ITEM-1","issue":"6","issued":{"date-parts":[["2008","6"]]},"language":"eng","page":"1061-1072","publisher-place":"United States","title":"Botulinum toxin and the facial feedback hypothesis: can looking better make you feel happier?","type":"article-journal","volume":"58"},"uris":["http://www.mendeley.com/documents/?uuid=515d6ffb-20e1-45ab-a315-6490dd934e81"]},{"id":"ITEM-2","itemData":{"DOI":"10.1016/j.eurpsy.2016.01.1473","abstract":"24th European Congress of Psychiatry / European Psychiatry 33S (2016) S290–S643 S407 chronic pain of higher intensity and with greater interference on daily functioning. Conclusion Our research data show a high frequency of chronic pain among patients diagnosed with MDD and its positive inter-correlation which results in negative impact on daily functioning, especially in females. Disclosure of interest The authors have not supplied their decla-ration of competing interest. Augmentation strategies for the treatment of Major depressive disorder (MDD) are needed when patients with MDD have a par-tial, or not responded to antidepressant monotherapy. The focus of augmentation therapy has been combining an antidepressant (AD) medication with another AD. Atypical antipsychotics (AAP) are becoming commonly used to augment antidepressants. Beyond AD and AAP, alternative augmentation strategies include mood sta-bilizers (MS). Aim To analyze the characteristics of therapy in patients with diagnosis of MDD and to investigate the frequency of augmentation therapy. Method Study included 28 patients hospitalized during one year with MDD diagnosis. Statistical analysis was performed with x2 and t-test. Result Among patients with MDD there were 18 (64.28%) women with an average age 57.5 and 10 (35.71%) men with an average age 53.5. Of the 28 patients with MDD, 25 (89.28%) were treated with a combination therapy, and monotherapy in the remaining 3 patients (10.71%). Of 25 patients with augmentation strategy treat-ment, 22 (88%) used two medications and the remaining 3 (12%) tree psychotropic medications (AAP, AD, MS). The most frequent combinations were a combination of AD and AAP (17 patients, 68%). Beyond that frequent combination were AD and MS (6 patients, 24%). Two patients used combination two AAP, and one patient with two AD and one patients used AAP and MS. Conclusion Augmentation strategy is often used in patients with MDD. There is no significant difference in the use combination ther-apy based on gender and age. Disclosure of interest The authors have not supplied their decla-ration of competing interest.","author":[{"dropping-particle":"","family":"Alves","given":"M. C.","non-dropping-particle":"","parse-names":false,"suffix":""},{"dropping-particle":"","family":"Sobreira","given":"G.","non-dropping-particle":"","parse-names":false,"suffix":""},{"dropping-particle":"","family":"Aleixo","given":"M. A.","non-dropping-particle":"","parse-names":false,"suffix":""},{"dropping-particle":"","family":"Oliveira","given":"J. M.","non-dropping-particle":"","parse-names":false,"suffix":""}],"container-title":"European Psychiatry","id":"ITEM-2","issued":{"date-parts":[["2016"]]},"page":"5290-5643","title":"Facing depression with botulinum toxin: Literature review","type":"article-journal","volume":"335"},"uris":["http://www.mendeley.com/documents/?uuid=2ba73f80-6e9e-3299-945d-9b4b0e2d4fd3"]},{"id":"ITEM-3","itemData":{"DOI":"10.1007/s10971-016-3997-0","abstract":"clinically, with depression scores dropping by 27% on all 3 scales in the sample as a whole. These changes were highly sig- nificant (P&lt; 0.001, paired t test or Wilcoxon test)and theabsoluteprepost scorediffer- ences were similar to those observed in previous randomized controlled trials. Importantly, treatment effects did not differ between male (n = 23) and female (n = 19) patients. Conclusions: These findings suggest that gla- bellar BTX injection may also be effective in the treatment of severe depression and in the treatment of depression in men, when treat- ment is carried out not just in clinical trials but in real-world settings.","author":[{"dropping-particle":"","family":"Chugh","given":"Sanjay","non-dropping-particle":"","parse-names":false,"suffix":""},{"dropping-particle":"","family":"Chhabria","given":"Anjali","non-dropping-particle":"","parse-names":false,"suffix":""},{"dropping-particle":"","family":"Jung","given":"Steganie","non-dropping-particle":"","parse-names":false,"suffix":""},{"dropping-particle":"","family":"Kruger","given":"Tillmann H. C.","non-dropping-particle":"","parse-names":false,"suffix":""},{"dropping-particle":"","family":"Wollmer","given":"M Axel","non-dropping-particle":"","parse-names":false,"suffix":""}],"container-title":"Journal of Psychiatric Practice","id":"ITEM-3","issue":"1","issued":{"date-parts":[["2018"]]},"page":"15-20","title":"Botulinum toxin as a treatment for depression in a real-world setting","type":"article-journal","volume":"24"},"uris":["http://www.mendeley.com/documents/?uuid=56a54b3b-5289-4f92-af36-4bec5832fb33"]},{"id":"ITEM-4","itemData":{"author":[{"dropping-particle":"","family":"Finzi","given":"Eric","non-dropping-particle":"","parse-names":false,"suffix":""}],"container-title":"Dermatologic Surgery","id":"ITEM-4","issue":"10","issued":{"date-parts":[["2018"]]},"page":"1363-1365","title":"Update: botulinum toxin for depression: More than skin deep","type":"article-journal","volume":"44"},"uris":["http://www.mendeley.com/documents/?uuid=488e032c-2765-42e2-8e23-e4af860776a6"]},{"id":"ITEM-5","itemData":{"DOI":"10.1016/j.jpsychires.2016.06.009","ISSN":"00223956","abstract":"a b s t r a c t We develop the concept of emotional proprioception, whereby the muscles of facial expression play a central role in encoding and transmitting information to the brain's emotional circuitry, and describe its underlying neuroanatomy. We explore the role of facial expression in both reflecting and influencing depressed mood. The circuitry involved in this latter effect is a logical target for treatment with botu-linum toxin, and we review the evidence in support of this strategy. Clinical trial data suggest that botulinum toxin is effective in treating depression. We discuss the clinical and theoretical implications of these data. This novel treatment approach is just one example of the potential importance of the cranial nerves in the treatment of depression.","author":[{"dropping-particle":"","family":"Finzi","given":"Eric","non-dropping-particle":"","parse-names":false,"suffix":""},{"dropping-particle":"","family":"Rosenthal","given":"Norman E","non-dropping-particle":"","parse-names":false,"suffix":""}],"container-title":"Journal of Psychiatric Research","id":"ITEM-5","issued":{"date-parts":[["2016"]]},"page":"93-96","title":"Emotional proprioception: Treatment of depression with afferent facial feedback","type":"article-journal","volume":"80"},"uris":["http://www.mendeley.com/documents/?uuid=b1e69359-3a04-3080-a0bf-b698ab75f1f2"]},{"id":"ITEM-6","itemData":{"DOI":"10.1016/j.jpsychires.2013.11.006","ISSN":"0022-3956","abstract":"Converging lines of evidence suggest a role for facial expressions in the pathophysiology and treatment of mood disorders. To determine the antidepressant effect of onabotulinumtoxinA (OBA) treatment of corrugator and procerus muscles in people with major depressive disorder, we conducted a double blind, randomized, placebo-controlled trial. In an outpatient clinical research center, eighty-five subjects with DSM-IV major depression were randomized to receive either OBA (29 units for females and 40 units for males) or saline injections into corrugator and procerus frown muscles (74 subjects were entered into the analysis). Subjects were rated at screening, and 3 and 6 weeks after OBA treatment. The primary outcome measure was the response rate, as defined by &gt;= 50% decrease in score on the Montgomery-Asberg Depression Rating Scale (MADRS). Response rates at 6 weeks from the date of injection were 52% and 15% in the OBA and placebo groups, respectively (Chi-Square (1) = 11.2, p &lt; 0.001, Fisher p &lt; 0.001). The secondary outcome measure of remission rate (MADRS score of 10 or less) was 27% with OBA and 7% with placebo (Chi-square (1) = 5.1, p &lt; 0.02, Fisher p &lt; 0.03). Six weeks after a single treatment, MADRS scores of subjects were reduced on average by 47% in those given OBA, and by 21% in those given placebo (Mann-Whitney U, p &lt; 0.0005). In conclusion, a single treatment with OBA to the corrugator and procerus muscles appears to induce a significant and sustained antidepressant effect in patients with major depression. (C) 2013 Elsevier Ltd. All rights reserved.","author":[{"dropping-particle":"","family":"Finzi","given":"Eric","non-dropping-particle":"","parse-names":false,"suffix":""},{"dropping-particle":"","family":"Rosenthal","given":"Norman E","non-dropping-particle":"","parse-names":false,"suffix":""}],"container-title":"Journal of Psychiatric Research","id":"ITEM-6","issued":{"date-parts":[["2014","5"]]},"page":"1-6","title":"Treatment of depression with onabotulinumtoxinA: A randomized, double-blind, placebo controlled trial","type":"article-journal","volume":"52"},"uris":["http://www.mendeley.com/documents/?uuid=6e600176-d4a8-46a4-a0b1-079d9a5509c7"]},{"id":"ITEM-7","itemData":{"DOI":"10.1111/j.1524-4725.2006.32136.x","ISBN":"1524-4725","ISSN":"10760512","PMID":"16706759","abstract":"BACKGROUND: Major depression is a common and serious disease that may be resistant to routine pharmacologic and psychotherapeutic treatment approaches. OBJECTIVE: To evaluate the efficacy of botulinum toxin A treatment of glabellar frown lines in treating patients with major depression, using a small open pilot trial. METHODS: Patients who met DSM-IV criteria for ongoing major depression in spite of pharmacologic or psychotherapeutic treatment were evaluated with the Beck Depression Inventory II (BDI-II) before receiving botulinum toxin A to their glabellar frown lines. Two months later, all patients were re-evaluated clinically and with the BDI-II. RESULTS: Ten depressed patients were treated with botulinum toxin A, and 9 of 10 patients were no longer depressed 2 months after treatment. The tenth patient had an improvement in mood. CONCLUSION: To our knowledge, these are the first reported cases of depression treated with botulinum toxin A.","author":[{"dropping-particle":"","family":"Finzi","given":"Eric","non-dropping-particle":"","parse-names":false,"suffix":""},{"dropping-particle":"","family":"Wasserman","given":"Erika","non-dropping-particle":"","parse-names":false,"suffix":""}],"container-title":"Dermatologic Surgery","id":"ITEM-7","issue":"5","issued":{"date-parts":[["2006"]]},"page":"645-649","title":"Treatment of depression with botulinum toxin A: A case series","type":"article-journal","volume":"32"},"uris":["http://www.mendeley.com/documents/?uuid=0240b7f3-f39e-4436-8d4a-d2f7b4a7fa50"]},{"id":"ITEM-8","itemData":{"author":[{"dropping-particle":"","family":"Fromage","given":"G","non-dropping-particle":"","parse-names":false,"suffix":""}],"container-title":"Aesthetic Nursing","id":"ITEM-8","issue":"6","issued":{"date-parts":[["2018"]]},"page":"315-317","title":"Exploring the effects of botulinum toxin type A injections on depression","type":"article-journal","volume":"7"},"uris":["http://www.mendeley.com/documents/?uuid=beee30a0-02de-48a3-a52f-ae324c0c0890"]},{"id":"ITEM-9","itemData":{"DOI":"10.1111/dsu.12175","ISSN":"10760512","PMID":"23465042","abstract":"BACKGROUND: Botulinum toxin type A (BoNT-A) injection has become the most popular cosmetic nonsurgical procedure, and it has been suggested that BoNT-A injections may improve emotional states when frown lines are treated.\\n\\nOBJECTIVES: To evaluate symptoms of depression and self-esteem before and after onabotulinumtoxinA (ONA) injections in the glabella in subjects with and without depression.\\n\\nMETHODS: Twenty-five subjects with depression were allocated into one group and 25 subjects without depression were matched to those according to demographic characteristics. The Beck Depression Inventory (BDI) and Rosenberg Self-Esteem Scale (RSES) were used to assess depression symptoms and self-esteem, respectively. Patients were assessed up to 12 weeks after the intervention.\\n\\nRESULTS: Patients with depression had significant improvement in depression symptoms after ONA injections. The maximum effect occurred within the first 8 weeks after treatment. A significant reduction from baseline in BDI score and significant improvement in self-esteem were also observed in patients with depression.\\n\\nCONCLUSION: This research presents new data regarding BoNT-A as a potential treatment to improve depression symptoms in patients with Major Depressive Disorder. Self-esteem scores alone cannot explain the improvement in depression symptoms.","author":[{"dropping-particle":"","family":"Hexsel","given":"Doris","non-dropping-particle":"","parse-names":false,"suffix":""},{"dropping-particle":"","family":"Brum","given":"Cristiano","non-dropping-particle":"","parse-names":false,"suffix":""},{"dropping-particle":"","family":"Siega","given":"Carolina","non-dropping-particle":"","parse-names":false,"suffix":""},{"dropping-particle":"","family":"Schilling-Souza","given":"Juliana","non-dropping-particle":"","parse-names":false,"suffix":""},{"dropping-particle":"","family":"Dal'Forno","given":"Taciana","non-dropping-particle":"","parse-names":false,"suffix":""},{"dropping-particle":"","family":"Heckmann","given":"Marc","non-dropping-particle":"","parse-names":false,"suffix":""},{"dropping-particle":"","family":"Rodrigues","given":"Ticiana C.","non-dropping-particle":"","parse-names":false,"suffix":""}],"container-title":"Dermatologic Surgery","id":"ITEM-9","issue":"7","issued":{"date-parts":[["2013"]]},"page":"1088-1096","title":"Evaluation of self-esteem and depression symptoms in depressed and nondepressed subjects treated with onabotulinumtoxinA for glabellar lines","type":"article-journal","volume":"39"},"uris":["http://www.mendeley.com/documents/?uuid=653ef965-7cab-4b9d-864d-5624dd835ac9"]},{"id":"ITEM-10","itemData":{"ISSN":"09446877","abstract":"Botulinum toxin is a neurotoxin that inhibits signal transmission from nerve cells to the muscles and thereby works through paralysis. Although it is highly toxic for humans it has been used therapeutically in medicine for years. After its use was first recognized in treatment of neurological diseases and malfunctions of the muscle tone, novel findings suggest its potentially highly efficient use in treatment of depression. For this purpose botulinum toxin is injected into the glabella region of the forehead. This effect can presumably be explained with the facial feedback theory. It states that mimic expression of emotion and proprioception of expression strengthen the underlying emotion. Paralysis of muscles involved in expression of negative emotions leads to a marked improvement of depressive mood (50% reduction). Current studies show that the mood lining effect has also been found for chronically depressive and therapy-resistant patients and without presence of visible frown lines in the forehead. Moreover the mood lifting effect seems to persist beyond the time period of botulinum toxin's physiological effectiveness (6 months). For consolidation of the existing findings and extensive exploration of this novel promising approach, further studies with a higher number of participants are encouraged.","author":[{"dropping-particle":"","family":"Krüger","given":"Tillmann H.C.","non-dropping-particle":"","parse-names":false,"suffix":""},{"dropping-particle":"","family":"Jung","given":"Stefanie","non-dropping-particle":"","parse-names":false,"suffix":""},{"dropping-particle":"","family":"Wollmer","given":"M. Axel","non-dropping-particle":"","parse-names":false,"suffix":""}],"container-title":"Psychopharmakotherapie","id":"ITEM-10","issue":"1","issued":{"date-parts":[["2016"]]},"page":"2-7","title":"Botulinumtoxin - Ein neuer wirkstoff in der psychopharmakotherapie?","type":"article-journal","volume":"23"},"uris":["http://www.mendeley.com/documents/?uuid=cf663c8c-bf68-4bbc-9045-466086eff29e"]},{"id":"ITEM-11","itemData":{"DOI":"10.1111/j.1473-2165.2009.00419.x","ISSN":"1473-2165 (Electronic)","PMID":"19250162","abstract":"BACKGROUND: It has been suggested that botulinum toxin A (BTX-A) treatment for frown lines can also be used as a treatment for depression. A psychological mechanism for this effect is reviewed in which paralysis of the corrugator (frown) muscles leads to less facial feedback for negative emotions. Consequently, a negative affect is harder to maintain and so the person has a more positive mood. METHODS: In order to test this mechanism, the mood of patients who had received BTX-A treatment for glabelar frown lines was measured and compared with patients who had received other cosmetic treatments. RESULTS: The BTX-A-treated patients showed significantly less negative mood. CONCLUSION: The results support the facial feedback view that frowning can make one unhappier. Treatments that prevent frowning correlate with reduced negative mood.","author":[{"dropping-particle":"","family":"Lewis","given":"Michael B","non-dropping-particle":"","parse-names":false,"suffix":""},{"dropping-particle":"","family":"Bowler","given":"Patrick J","non-dropping-particle":"","parse-names":false,"suffix":""}],"container-title":"Journal of cosmetic dermatology","id":"ITEM-11","issue":"1","issued":{"date-parts":[["2009","3"]]},"language":"eng","page":"24-26","publisher-place":"England","title":"Botulinum toxin cosmetic therapy correlates with a more positive mood.","type":"article-journal","volume":"8"},"uris":["http://www.mendeley.com/documents/?uuid=222a442d-3079-4ce8-b3ea-15e2bb58a3a6"]},{"id":"ITEM-12","itemData":{"DOI":"10.1055/s-0035-1559621","ISSN":"14390795","abstract":"INTRODUCTION: Botulinum toxin A (BTA) injection into the glabellar region is currently being studied as a treatment for major depressive disorder (MDD). Here we explore efficacy data of this novel approach in a pooled analysis.\\n\\nMETHODS: A literature search revealed 3 RCTs on this topic. Individual patient data and clinical end points shared by these 3 trials were pooled and analyzed as one study (n=134) using multiple regression models with random effects.\\n\\nRESULTS: In the pooled sample, the BTA (n=59) and the placebo group (n=75) did not differ in the baseline variables. Efficacy outcomes revealed BTA superiority over placebo: Improvement in the Hamilton Depression Rating Scale or Montgomery-Asberg Depression Rating Scale 6 weeks after baseline was 45.7% for BTA vs. 14.6% for placebo (p&lt;0.0001), corresponding to a BTA response rate of 54.2% (vs. 10.7%) and a BTA remission rate of 30.5% (vs. 6.7%).\\n\\nDISCUSSION: Equalling the status of a meta-analysis, this study increases evidence that a single treatment of BTA into the glabellar region can reduce symptoms of MDD. Further studies are needed to better understand how BTA exerts its mood-lifting effect.","author":[{"dropping-particle":"","family":"Magid","given":"M.","non-dropping-particle":"","parse-names":false,"suffix":""},{"dropping-particle":"","family":"Finzi","given":"E.","non-dropping-particle":"","parse-names":false,"suffix":""},{"dropping-particle":"","family":"Kruger","given":"T. H C","non-dropping-particle":"","parse-names":false,"suffix":""},{"dropping-particle":"","family":"Robertson","given":"H. T.","non-dropping-particle":"","parse-names":false,"suffix":""},{"dropping-particle":"","family":"Keeling","given":"B. H.","non-dropping-particle":"","parse-names":false,"suffix":""},{"dropping-particle":"","family":"Jung","given":"S.","non-dropping-particle":"","parse-names":false,"suffix":""},{"dropping-particle":"","family":"Reichenberg","given":"J. S.","non-dropping-particle":"","parse-names":false,"suffix":""},{"dropping-particle":"","family":"Rosenthal","given":"N. E.","non-dropping-particle":"","parse-names":false,"suffix":""},{"dropping-particle":"","family":"Wollmer","given":"M. A.","non-dropping-particle":"","parse-names":false,"suffix":""}],"container-title":"Pharmacopsychiatry","id":"ITEM-12","issue":"6","issued":{"date-parts":[["2015"]]},"page":"205-210","title":"Treating depression with botulinum toxin: A pooled analysis of randomized controlled trials","type":"article-journal","volume":"48"},"uris":["http://www.mendeley.com/documents/?uuid=b22ef0f8-dbc2-37a1-bc26-59154a68dde5"]},{"id":"ITEM-13","itemData":{"author":[{"dropping-particle":"","family":"Magid","given":"Michelle","non-dropping-particle":"","parse-names":false,"suffix":""},{"dropping-particle":"","family":"Reichenberg","given":"Jason S.","non-dropping-particle":"","parse-names":false,"suffix":""}],"container-title":"Current Psychiatry","id":"ITEM-13","issue":"11","issued":{"date-parts":[["2015"]]},"page":"43-56","title":"Botulinum toxin for depression? An idea that’s raising some eyebrows","type":"article-journal","volume":"14"},"uris":["http://www.mendeley.com/documents/?uuid=9f986f6c-6568-4db4-989d-4068179566b2"]},{"id":"ITEM-14","itemData":{"abstract":"OBJECTIVE: To determine whether a single treatment of botulinum toxin A in the forehead (glabellar) region can improve symptoms of depression in patients with major depressive disorder (MDD), as defined by DSM-IV criteria. METHOD: Thirty participants were randomly assigned to receive either placebo or botulinum toxin A (BTA; onabotulinumtoxinA) injections in the forehead. Female participants received 29 units; male participants received 39 units. At week 12, the groups were crossed over. Participants were evaluated at weeks 0, 3, 6, 12, 15, 18, and 24 for improvement in MDD symptoms using the Patient Health Care Questionnaire-9, Beck Depression Inventory (BDI), and 21-Item Hamilton Depression Rating Scale (HDRS-21) objective measurement scales. The primary outcome was the rate of HDRS-21 response, defined as ≥ 50% score reduction from baseline. The study occurred from July 2011 to November 2012. RESULTS: Patients who received BTA at week 0 (BTA-first group) and at week 12 (BTA-second group) had a statistically significant reduction in MDD symptoms as compared to placebo. Improvement in MDD continued over 24 weeks in the group that received BTA first even though the cosmetic effects of BTA wore off at 12 to 16 weeks. HDRS-21 response rates were 55% (6/11) in the BTA-first group, 24% (4/17) in the BTA-second group, and 0% (0/19) in the placebo group (P &lt; .0001). HDRS-21 remission rates (score ≤ 7) were 18% (2/11), 18% (3/17), and 0% (0/19), respectively (P = .057). HDRS-21 scores dropped -46% and -35% in the BTA-first and -second groups versus -2% in the placebo group (P &lt; .0001). The BDI response rate (≥ 50% reduction from baseline) was 45% (5/11) in the BTA-first group, 33% (6/18) in the BTA-second group, and 5% (1/19) in the placebo group (P = .0067). BDI remission rates (score ≤ 9) were 27% (3/11), 33% (6/18), and 5% (1/19), respectively (P = .09). BDI scores dropped -42% and -35% in the BTA-first and -second groups versus -15% in the placebo group (P &lt; .0001). CONCLUSIONS: Botulinum toxin A injection in the glabellar region was associated with significant improvement in depressive symptoms and may be a safe and sustainable intervention in the treatment of MDD. TRIAL REGISTRATION: ClinicalTrials.gov identifier: NCT01392963.","author":[{"dropping-particle":"","family":"Magid","given":"Michelle","non-dropping-particle":"","parse-names":false,"suffix":""},{"dropping-particle":"","family":"Reichenberg","given":"Jason S.","non-dropping-particle":"","parse-names":false,"suffix":""},{"dropping-particle":"","family":"Poth","given":"Poppy E.","non-dropping-particle":"","parse-names":false,"suffix":""},{"dropping-particle":"","family":"Robertson","given":"Henry T.","non-dropping-particle":"","parse-names":false,"suffix":""},{"dropping-particle":"","family":"LaViolette","given":"Amanda K.","non-dropping-particle":"","parse-names":false,"suffix":""},{"dropping-particle":"","family":"Kruger","given":"Tillmann H. C.","non-dropping-particle":"","parse-names":false,"suffix":""},{"dropping-particle":"","family":"Wollmer","given":"M Axel","non-dropping-particle":"","parse-names":false,"suffix":""}],"container-title":"The Journal of Clinical Psychiatry","id":"ITEM-14","issue":"8","issued":{"date-parts":[["2014"]]},"page":"837-844","title":"Treatment of major depressive disorder using botulinum toxin A: a 24-week randomized, double-blind, placebo-controlled study","type":"article-journal","volume":"75"},"uris":["http://www.mendeley.com/documents/?uuid=fce93621-f7f5-4723-8f3d-f815f03acbe8"]},{"id":"ITEM-15","itemData":{"DOI":"10.1007/s10971-016-3997-0","ISBN":"0960003071073","author":[{"dropping-particle":"","family":"Parsaik","given":"Ajay K.","non-dropping-particle":"","parse-names":false,"suffix":""},{"dropping-particle":"","family":"Mascharenhas","given":"Sonia S.","non-dropping-particle":"","parse-names":false,"suffix":""},{"dropping-particle":"","family":"Hashmi","given":"Aqeel","non-dropping-particle":"","parse-names":false,"suffix":""},{"dropping-particle":"","family":"Prokop","given":"Larry J.","non-dropping-particle":"","parse-names":false,"suffix":""},{"dropping-particle":"","family":"John","given":"Vineeth","non-dropping-particle":"","parse-names":false,"suffix":""},{"dropping-particle":"","family":"Okusaga","given":"Olaoluwa","non-dropping-particle":"","parse-names":false,"suffix":""},{"dropping-particle":"","family":"Singh","given":"Balwinder","non-dropping-particle":"","parse-names":false,"suffix":""}],"container-title":"Journal of Psychiatric Practice","id":"ITEM-15","issue":"2","issued":{"date-parts":[["2016"]]},"page":"99-110","title":"Role of botulinum toxin in depression","type":"article-journal","volume":"22"},"uris":["http://www.mendeley.com/documents/?uuid=d1b28d8e-d74a-495a-8e9b-645b34363dd0"]},{"id":"ITEM-16","itemData":{"DOI":"10.1016/j.jaad.2015.08.051","ISSN":"10976787","PMID":"26702796","abstract":"To the Editor: Three prospective studies have now shown that onabotulinumtoxinA (BTA) injection to the corrugator and procerus forehead muscles can improve the symptoms of major depression. 1-3 A range of theories have been proposed to explain these effects, including: 1. BTA yields a cosmetic effect, which indirectly leads to improved mood; 2. More pleasant facial expression leads to positive social feedback with resultant mood improvement; 3. Decreased glabellar muscle activation decreases afferent nerve signals back to the brain, thereby decreasing ''negative emotional feedback''; 4. BTA itself reaches the brain, causing direct effects on emotional processing. We hypothesized that if theories 1 or 2 were correct, that patients with more severe frown lines would have a greater response to BTA intervention. We used deidentified data from the 3 randomized, double-blind, placebo-controlled trials on the treatment of depression using BTA (n ¼ 134, 59 BTA and 75 placebo). 1-3 In each, the severity of maximum frown lines was measured on a 0-to-3 scale using the Clinical Severity Score of Glabellar Frown Lines (CSS-GFL), and depression was scored with the Beck Depression Inventory (BDI) before randomization occurred. These trials received prior approval from their hospital institutional review boards, which had been aware they planned to combine the data for this study in a deidentified manner. Each trial was registered under clinicaltrials. gov. Patients were prospectively recruited into these studies based on a history of depression, not for the cosmetic treatment of wrinkles. The severity of frown lines at baseline varied across the 3 studies. Our primary outcome was looking for an association between baseline CSS-GFL score and a change in BDI score (model 1). This was analyzed using a regression coefficient of analysis of covariance linear mixed model with both continuous and discrete variables. A random effect was added to account for the data coming from a meta-analysis of 3 different studies. Our secondary outcomes were comparing baseline CSS-GFL score and baseline BDI score (model 2), and change in CSS-GFL score with change in BDI score (model 3). Each model was performed on both placebo and BTA-treated subjects, and adjusted for age, sex, initial CSS-GFL scores, initial depression scores, and treatment. Results are shown in Table I. Detailed regression results are available online in Supplemental Table I (available at http://www.jaad.org). Our findi…","author":[{"dropping-particle":"","family":"Reichenberg","given":"Jason S.","non-dropping-particle":"","parse-names":false,"suffix":""},{"dropping-particle":"","family":"Hauptman","given":"Aaron J.","non-dropping-particle":"","parse-names":false,"suffix":""},{"dropping-particle":"","family":"Robertson","given":"Henry T.","non-dropping-particle":"","parse-names":false,"suffix":""},{"dropping-particle":"","family":"Finzi","given":"Eric","non-dropping-particle":"","parse-names":false,"suffix":""},{"dropping-particle":"","family":"Kruger","given":"Tillman H C","non-dropping-particle":"","parse-names":false,"suffix":""},{"dropping-particle":"","family":"Wollmer","given":"M. Axel","non-dropping-particle":"","parse-names":false,"suffix":""},{"dropping-particle":"","family":"Magid","given":"Michelle","non-dropping-particle":"","parse-names":false,"suffix":""}],"container-title":"Journal of the American Academy of Dermatology","id":"ITEM-16","issue":"1","issued":{"date-parts":[["2016"]]},"page":"171-173","publisher":"American Academy of Dermatology, Inc.","title":"Botulinum toxin for depression: Does patient appearance matter?","type":"article-journal","volume":"74"},"uris":["http://www.mendeley.com/documents/?uuid=06c90776-ef03-43b1-89ed-8046689e4e0e"]},{"id":"ITEM-17","itemData":{"ISSN":"1118560647","author":[{"dropping-particle":"","family":"Wollmer","given":"M Axel","non-dropping-particle":"","parse-names":false,"suffix":""},{"dropping-particle":"","family":"Magid","given":"Michelle","non-dropping-particle":"","parse-names":false,"suffix":""},{"dropping-particle":"","family":"Kruger","given":"Tillmann H C","non-dropping-particle":"","parse-names":false,"suffix":""}],"chapter-number":"25","container-title":"Practical Psychodermatology","editor":[{"dropping-particle":"","family":"Bewley","given":"Anthony","non-dropping-particle":"","parse-names":false,"suffix":""},{"dropping-particle":"","family":"Taylor","given":"Ruth E.","non-dropping-particle":"","parse-names":false,"suffix":""},{"dropping-particle":"","family":"Reichenberg","given":"Jason S.","non-dropping-particle":"","parse-names":false,"suffix":""},{"dropping-particle":"","family":"Magid","given":"Michelle","non-dropping-particle":"","parse-names":false,"suffix":""}],"id":"ITEM-17","issued":{"date-parts":[["2014"]]},"page":"216-219","publisher":"John Wiley &amp; Sons","publisher-place":"New Jersey","title":"Botulinum Toxin Treatment in Depression","type":"chapter"},"uris":["http://www.mendeley.com/documents/?uuid=8757f8d2-985d-45c9-846c-3058caf36991"]},{"id":"ITEM-18","itemData":{"DOI":"10.3389/fpsyt.2014.00036","ISSN":"1664-0640 (Electronic)","PMID":"24744738","abstract":"In a randomized, controlled trial (n = 30), we showed that botulinum toxin injection to the glabellar region produces a marked improvement in the symptoms of major depression. We hypothesized that the mood-lifting effect was mediated by facial feedback mechanisms. Here we assessed if agitation, which may be associated with increased dynamic psychomotor activity of the facial musculature, can predict response to the treatment. To test this hypothesis, we re-analyzed the data of the scales from our previous study on a single item basis and compared the baseline scores in the agitation item (item 9) of the Hamilton Depression Rating Scale (HAM-D) between responders (n = 9) and participants who did not attain response (n = 6) among the recipients of onabotulinumtoxinA (n = 15). Responders had significantly higher item 9 scores at baseline [1.56 + 0.88 vs. 0.33 + 0.52, t (13) = 3.04, d = 1.7, p = 0.01], while no other single item of the HAM-D or the Beck Depression Inventory was associated with treatment response. The agitation score had an overall precision of 78% in predicting response in a receiver operating characteristic (ROC) analysis (area under the curve, AUC = 0.87). These data provide a link between response to botulinum toxin treatment with a psychomotor manifestation of depression and thereby indirect support of the proposed facial feedback mechanism of action. Moreover, it suggests that patients with agitated depression may particularly benefit from botulinum toxin treatment.","author":[{"dropping-particle":"","family":"Wollmer","given":"M Axel","non-dropping-particle":"","parse-names":false,"suffix":""},{"dropping-particle":"","family":"Kalak","given":"Nadeem","non-dropping-particle":"","parse-names":false,"suffix":""},{"dropping-particle":"","family":"Jung","given":"Stefanie","non-dropping-particle":"","parse-names":false,"suffix":""},{"dropping-particle":"","family":"Boer","given":"Claas","non-dropping-particle":"de","parse-names":false,"suffix":""},{"dropping-particle":"","family":"Magid","given":"Michelle","non-dropping-particle":"","parse-names":false,"suffix":""},{"dropping-particle":"","family":"Reichenberg","given":"Jason S","non-dropping-particle":"","parse-names":false,"suffix":""},{"dropping-particle":"","family":"Brand","given":"Serge","non-dropping-particle":"","parse-names":false,"suffix":""},{"dropping-particle":"","family":"Holsboer-Trachsler","given":"Edith","non-dropping-particle":"","parse-names":false,"suffix":""},{"dropping-particle":"","family":"Kruger","given":"Tillmann H C","non-dropping-particle":"","parse-names":false,"suffix":""}],"container-title":"Frontiers in psychiatry","id":"ITEM-18","issued":{"date-parts":[["2014"]]},"language":"eng","page":"36","publisher-place":"Switzerland","title":"Agitation predicts response of depression to botulinum toxin treatment in a randomized controlled trial.","type":"article-journal","volume":"5"},"uris":["http://www.mendeley.com/documents/?uuid=29120adb-b19e-417b-944c-7d6f06702559"]},{"id":"ITEM-19","itemData":{"DOI":"10.1016/j.jpsychires.2012.01.027","ISBN":"0022-3956; EN :1879-1379","ISSN":"00223956","PMID":"22364892","abstract":"Positive effects on mood have been observed in subjects who underwent treatment of glabellar frown lines with botulinum toxin and, in an open case series, depression remitted or improved after such treatment. Using a randomized double-blind placebo-controlled trial design we assessed botulinum toxin injection to the glabellar region as an adjunctive treatment of major depression.Thirty patients were randomly assigned to a verum (onabotulinumtoxinA, . n = 15) or placebo (saline, . n = 15) group. The primary end point was change in the 17-item version of the Hamilton Depression Rating Scale six weeks after treatment compared to baseline.The verum and the placebo groups did not differ significantly in any of the collected baseline characteristics. Throughout the sixteen-week follow-up period there was a significant improvement in depressive symptoms in the verum group compared to the placebo group as measured by the Hamilton Depression Rating Scale (F (6,168) = 5.76, p &lt; 0.001, ?? 2 = 0.17). Six weeks after a single treatment scores of onabotulinumtoxinA recipients were reduced on average by 47.1% and by 9.2% in placebo-treated participants (F (1,28) = 12.30, p = 0.002, ?? 2 = 0.31, d = 1.28). The effect size was even larger at the end of the study (d = 1.80). Treatment-dependent clinical improvement was also reflected in the Beck Depression Inventory, and in the Clinical Global Impressions Scale.This study shows that a single treatment of the glabellar region with botulinum toxin may shortly accomplish a strong and sustained alleviation of depression in patients, who did not improve sufficiently on previous medication. It supports the concept, that the facial musculature not only expresses, but also regulates mood states. ?? 2012 Elsevier Ltd.","author":[{"dropping-particle":"","family":"Wollmer","given":"M Axel","non-dropping-particle":"","parse-names":false,"suffix":""},{"dropping-particle":"","family":"Boer","given":"Claas","non-dropping-particle":"De","parse-names":false,"suffix":""},{"dropping-particle":"","family":"Kalak","given":"Nadeem","non-dropping-particle":"","parse-names":false,"suffix":""},{"dropping-particle":"","family":"Beck","given":"Johannes","non-dropping-particle":"","parse-names":false,"suffix":""},{"dropping-particle":"","family":"G??tz","given":"Thomas","non-dropping-particle":"","parse-names":false,"suffix":""},{"dropping-particle":"","family":"Schmidt","given":"Tina","non-dropping-particle":"","parse-names":false,"suffix":""},{"dropping-particle":"","family":"Hodzic","given":"Muris","non-dropping-particle":"","parse-names":false,"suffix":""},{"dropping-particle":"","family":"Bayer","given":"Ursula","non-dropping-particle":"","parse-names":false,"suffix":""},{"dropping-particle":"","family":"Kollmann","given":"Thilo","non-dropping-particle":"","parse-names":false,"suffix":""},{"dropping-particle":"","family":"Kollewe","given":"Katja","non-dropping-particle":"","parse-names":false,"suffix":""},{"dropping-particle":"","family":"S??nmez","given":"Daniela","non-dropping-particle":"","parse-names":false,"suffix":""},{"dropping-particle":"","family":"Duntsch","given":"Katja","non-dropping-particle":"","parse-names":false,"suffix":""},{"dropping-particle":"","family":"Haug","given":"Martin D","non-dropping-particle":"","parse-names":false,"suffix":""},{"dropping-particle":"","family":"Schedlowski","given":"Manfred","non-dropping-particle":"","parse-names":false,"suffix":""},{"dropping-particle":"","family":"Hatzinger","given":"Martin","non-dropping-particle":"","parse-names":false,"suffix":""},{"dropping-particle":"","family":"Dressler","given":"Dirk","non-dropping-particle":"","parse-names":false,"suffix":""},{"dropping-particle":"","family":"Brand","given":"Serge","non-dropping-particle":"","parse-names":false,"suffix":""},{"dropping-particle":"","family":"Holsboer-Trachsler","given":"Edith","non-dropping-particle":"","parse-names":false,"suffix":""},{"dropping-particle":"","family":"Kruger","given":"Tillmann H C","non-dropping-particle":"","parse-names":false,"suffix":""}],"container-title":"Journal of Psychiatric Research","id":"ITEM-19","issue":"5","issued":{"date-parts":[["2012"]]},"page":"574-581","title":"Facing depression with botulinum toxin: A randomized controlled trial","type":"article-journal","volume":"46"},"uris":["http://www.mendeley.com/documents/?uuid=09e85176-11a8-387a-9044-1c658b0fb303"]},{"id":"ITEM-20","itemData":{"ISSN":"2251-6085","author":[{"dropping-particle":"","family":"Zamanian","given":"Abbas","non-dropping-particle":"","parse-names":false,"suffix":""},{"dropping-particle":"","family":"Jolfaei","given":"Atefeh Ghanbari","non-dropping-particle":"","parse-names":false,"suffix":""},{"dropping-particle":"","family":"Mehran","given":"Golnaz","non-dropping-particle":"","parse-names":false,"suffix":""},{"dropping-particle":"","family":"Azizian","given":"Zahra","non-dropping-particle":"","parse-names":false,"suffix":""}],"container-title":"Iran J Public Health","id":"ITEM-20","issue":"7","issued":{"date-parts":[["2017"]]},"page":"982-984","title":"Efficacy of Botox versus placebo for treatment of patients with major depression","type":"article-journal","volume":"46"},"uris":["http://www.mendeley.com/documents/?uuid=c801e421-1572-4eb2-871b-bc84356a5089"]},{"id":"ITEM-21","itemData":{"ISBN":"1137333391","author":[{"dropping-particle":"","family":"Finzi","given":"Eric","non-dropping-particle":"","parse-names":false,"suffix":""}],"id":"ITEM-21","issued":{"date-parts":[["2013"]]},"publisher":"St. Martin's Press","publisher-place":"London","title":"The face of emotion: How Botox affects our moods and relationships","type":"book"},"uris":["http://www.mendeley.com/documents/?uuid=a6c2dd37-d824-4d6f-a9ef-7eefab99e419"]}],"mendeley":{"formattedCitation":"&lt;sup&gt;19–39&lt;/sup&gt;","manualFormatting":"19-39","plainTextFormattedCitation":"19–39","previouslyFormattedCitation":"&lt;sup&gt;19–39&lt;/sup&gt;"},"properties":{"noteIndex":0},"schema":"https://github.com/citation-style-language/schema/raw/master/csl-citation.json"}</w:instrText>
+        <w:instrText>ADDIN CSL_CITATION {"citationItems":[{"id":"ITEM-1","itemData":{"DOI":"10.1016/j.jaad.2007.10.649","ISSN":"1097-6787 (Electronic)","PMID":"18485989","abstract":"The facial feedback hypothesis suggests that muscular manipulations which result  in more positive facial expressions may lead to more positive emotional states in affected individuals. In this essay, we hypothesize that the injection of botulinum toxin for upper face dynamic creases might induce positive emotional states by reducing the ability to frown and create other negative facial expressions. The use of botulinum toxin to pharmacologically alter upper face muscular expressiveness may curtail the appearance of negative emotions, most notably anger, but also fear and sadness. This occurs via the relaxation of the corrugator supercilii and the procerus, which are responsible for brow furrowing, and to a lesser extent, because of the relaxation of the frontalis. Concurrently, botulinum toxin may dampen some positive expressions like the true smile, which requires activity of the orbicularis oculi, a muscle also relaxed after toxin injections. On balance, the evidence suggests that botulinum toxin injections for upper face dynamic creases may reduce negative facial expressions more than they reduce positive facial expressions. Based on the facial feedback hypothesis, this net change in facial expression may potentially have the secondary effect of reducing the internal experience of negative emotions, thus making patients feel less angry, sad, and fearful.","author":[{"dropping-particle":"","family":"Alam","given":"Murad","non-dropping-particle":"","parse-names":false,"suffix":""},{"dropping-particle":"","family":"Barrett","given":"Karen C","non-dropping-particle":"","parse-names":false,"suffix":""},{"dropping-particle":"","family":"Hodapp","given":"Robert M","non-dropping-particle":"","parse-names":false,"suffix":""},{"dropping-particle":"","family":"Arndt","given":"Kenneth A","non-dropping-particle":"","parse-names":false,"suffix":""}],"container-title":"Journal of the American Academy of Dermatology","id":"ITEM-1","issue":"6","issued":{"date-parts":[["2008","6"]]},"language":"eng","page":"1061-1072","publisher-place":"United States","title":"Botulinum toxin and the facial feedback hypothesis: can looking better make you feel happier?","type":"article-journal","volume":"58"},"uris":["http://www.mendeley.com/documents/?uuid=515d6ffb-20e1-45ab-a315-6490dd934e81"]},{"id":"ITEM-2","itemData":{"DOI":"10.1016/j.eurpsy.2016.01.1473","abstract":"24th European Congress of Psychiatry / European Psychiatry 33S (2016) S290–S643 S407 chronic pain of higher intensity and with greater interference on daily functioning. Conclusion Our research data show a high frequency of chronic pain among patients diagnosed with MDD and its positive inter-correlation which results in negative impact on daily functioning, especially in females. Disclosure of interest The authors have not supplied their decla-ration of competing interest. Augmentation strategies for the treatment of Major depressive disorder (MDD) are needed when patients with MDD have a par-tial, or not responded to antidepressant monotherapy. The focus of augmentation therapy has been combining an antidepressant (AD) medication with another AD. Atypical antipsychotics (AAP) are becoming commonly used to augment antidepressants. Beyond AD and AAP, alternative augmentation strategies include mood sta-bilizers (MS). Aim To analyze the characteristics of therapy in patients with diagnosis of MDD and to investigate the frequency of augmentation therapy. Method Study included 28 patients hospitalized during one year with MDD diagnosis. Statistical analysis was performed with x2 and t-test. Result Among patients with MDD there were 18 (64.28%) women with an average age 57.5 and 10 (35.71%) men with an average age 53.5. Of the 28 patients with MDD, 25 (89.28%) were treated with a combination therapy, and monotherapy in the remaining 3 patients (10.71%). Of 25 patients with augmentation strategy treat-ment, 22 (88%) used two medications and the remaining 3 (12%) tree psychotropic medications (AAP, AD, MS). The most frequent combinations were a combination of AD and AAP (17 patients, 68%). Beyond that frequent combination were AD and MS (6 patients, 24%). Two patients used combination two AAP, and one patient with two AD and one patients used AAP and MS. Conclusion Augmentation strategy is often used in patients with MDD. There is no significant difference in the use combination ther-apy based on gender and age. Disclosure of interest The authors have not supplied their decla-ration of competing interest.","author":[{"dropping-particle":"","family":"Alves","given":"M. C.","non-dropping-particle":"","parse-names":false,"suffix":""},{"dropping-particle":"","family":"Sobreira","given":"G.","non-dropping-particle":"","parse-names":false,"suffix":""},{"dropping-particle":"","family":"Aleixo","given":"M. A.","non-dropping-particle":"","parse-names":false,"suffix":""},{"dropping-particle":"","family":"Oliveira","given":"J. M.","non-dropping-particle":"","parse-names":false,"suffix":""}],"container-title":"European Psychiatry","id":"ITEM-2","issued":{"date-parts":[["2016"]]},"page":"5290-5643","title":"Facing depression with botulinum toxin: Literature review","type":"article-journal","volume":"335"},"uris":["http://www.mendeley.com/documents/?uuid=2ba73f80-6e9e-3299-945d-9b4b0e2d4fd3"]},{"id":"ITEM-3","itemData":{"DOI":"10.1007/s10971-016-3997-0","abstract":"clinically, with depression scores dropping by 27% on all 3 scales in the sample as a whole. These changes were highly sig- nificant (P&lt; 0.001, paired t test or Wilcoxon test)and theabsoluteprepost scorediffer- ences were similar to those observed in previous randomized controlled trials. Importantly, treatment effects did not differ between male (n = 23) and female (n = 19) patients. Conclusions: These findings suggest that gla- bellar BTX injection may also be effective in the treatment of severe depression and in the treatment of depression in men, when treat- ment is carried out not just in clinical trials but in real-world settings.","author":[{"dropping-particle":"","family":"Chugh","given":"Sanjay","non-dropping-particle":"","parse-names":false,"suffix":""},{"dropping-particle":"","family":"Chhabria","given":"Anjali","non-dropping-particle":"","parse-names":false,"suffix":""},{"dropping-particle":"","family":"Jung","given":"Steganie","non-dropping-particle":"","parse-names":false,"suffix":""},{"dropping-particle":"","family":"Kruger","given":"Tillmann H. C.","non-dropping-particle":"","parse-names":false,"suffix":""},{"dropping-particle":"","family":"Wollmer","given":"M Axel","non-dropping-particle":"","parse-names":false,"suffix":""}],"container-title":"Journal of Psychiatric Practice","id":"ITEM-3","issue":"1","issued":{"date-parts":[["2018"]]},"page":"15-20","title":"Botulinum toxin as a treatment for depression in a real-world setting","type":"article-journal","volume":"24"},"uris":["http://www.mendeley.com/documents/?uuid=56a54b3b-5289-4f92-af36-4bec5832fb33"]},{"id":"ITEM-4","itemData":{"author":[{"dropping-particle":"","family":"Finzi","given":"Eric","non-dropping-particle":"","parse-names":false,"suffix":""}],"container-title":"Dermatologic Surgery","id":"ITEM-4","issue":"10","issued":{"date-parts":[["2018"]]},"page":"1363-1365","title":"Update: botulinum toxin for depression: More than skin deep","type":"article-journal","volume":"44"},"uris":["http://www.mendeley.com/documents/?uuid=488e032c-2765-42e2-8e23-e4af860776a6"]},{"id":"ITEM-5","itemData":{"DOI":"10.1016/j.jpsychires.2016.06.009","ISSN":"00223956","abstract":"a b s t r a c t We develop the concept of emotional proprioception, whereby the muscles of facial expression play a central role in encoding and transmitting information to the brain's emotional circuitry, and describe its underlying neuroanatomy. We explore the role of facial expression in both reflecting and influencing depressed mood. The circuitry involved in this latter effect is a logical target for treatment with botu-linum toxin, and we review the evidence in support of this strategy. Clinical trial data suggest that botulinum toxin is effective in treating depression. We discuss the clinical and theoretical implications of these data. This novel treatment approach is just one example of the potential importance of the cranial nerves in the treatment of depression.","author":[{"dropping-particle":"","family":"Finzi","given":"Eric","non-dropping-particle":"","parse-names":false,"suffix":""},{"dropping-particle":"","family":"Rosenthal","given":"Norman E","non-dropping-particle":"","parse-names":false,"suffix":""}],"container-title":"Journal of Psychiatric Research","id":"ITEM-5","issued":{"date-parts":[["2016"]]},"page":"93-96","title":"Emotional proprioception: Treatment of depression with afferent facial feedback","type":"article-journal","volume":"80"},"uris":["http://www.mendeley.com/documents/?uuid=b1e69359-3a04-3080-a0bf-b698ab75f1f2"]},{"id":"ITEM-6","itemData":{"DOI":"10.1016/j.jpsychires.2013.11.006","ISSN":"0022-3956","abstract":"Converging lines of evidence suggest a role for facial expressions in the pathophysiology and treatment of mood disorders. To determine the antidepressant effect of onabotulinumtoxinA (OBA) treatment of corrugator and procerus muscles in people with major depressive disorder, we conducted a double blind, randomized, placebo-controlled trial. In an outpatient clinical research center, eighty-five subjects with DSM-IV major depression were randomized to receive either OBA (29 units for females and 40 units for males) or saline injections into corrugator and procerus frown muscles (74 subjects were entered into the analysis). Subjects were rated at screening, and 3 and 6 weeks after OBA treatment. The primary outcome measure was the response rate, as defined by &gt;= 50% decrease in score on the Montgomery-Asberg Depression Rating Scale (MADRS). Response rates at 6 weeks from the date of injection were 52% and 15% in the OBA and placebo groups, respectively (Chi-Square (1) = 11.2, p &lt; 0.001, Fisher p &lt; 0.001). The secondary outcome measure of remission rate (MADRS score of 10 or less) was 27% with OBA and 7% with placebo (Chi-square (1) = 5.1, p &lt; 0.02, Fisher p &lt; 0.03). Six weeks after a single treatment, MADRS scores of subjects were reduced on average by 47% in those given OBA, and by 21% in those given placebo (Mann-Whitney U, p &lt; 0.0005). In conclusion, a single treatment with OBA to the corrugator and procerus muscles appears to induce a significant and sustained antidepressant effect in patients with major depression. (C) 2013 Elsevier Ltd. All rights reserved.","author":[{"dropping-particle":"","family":"Finzi","given":"Eric","non-dropping-particle":"","parse-names":false,"suffix":""},{"dropping-particle":"","family":"Rosenthal","given":"Norman E","non-dropping-particle":"","parse-names":false,"suffix":""}],"container-title":"Journal of Psychiatric Research","id":"ITEM-6","issued":{"date-parts":[["2014","5"]]},"page":"1-6","title":"Treatment of depression with onabotulinumtoxinA: A randomized, double-blind, placebo controlled trial","type":"article-journal","volume":"52"},"uris":["http://www.mendeley.com/documents/?uuid=6e600176-d4a8-46a4-a0b1-079d9a5509c7"]},{"id":"ITEM-7","itemData":{"DOI":"10.1111/j.1524-4725.2006.32136.x","ISBN":"1524-4725","ISSN":"10760512","PMID":"16706759","abstract":"BACKGROUND: Major depression is a common and serious disease that may be resistant to routine pharmacologic and psychotherapeutic treatment approaches. OBJECTIVE: To evaluate the efficacy of botulinum toxin A treatment of glabellar frown lines in treating patients with major depression, using a small open pilot trial. METHODS: Patients who met DSM-IV criteria for ongoing major depression in spite of pharmacologic or psychotherapeutic treatment were evaluated with the Beck Depression Inventory II (BDI-II) before receiving botulinum toxin A to their glabellar frown lines. Two months later, all patients were re-evaluated clinically and with the BDI-II. RESULTS: Ten depressed patients were treated with botulinum toxin A, and 9 of 10 patients were no longer depressed 2 months after treatment. The tenth patient had an improvement in mood. CONCLUSION: To our knowledge, these are the first reported cases of depression treated with botulinum toxin A.","author":[{"dropping-particle":"","family":"Finzi","given":"Eric","non-dropping-particle":"","parse-names":false,"suffix":""},{"dropping-particle":"","family":"Wasserman","given":"Erika","non-dropping-particle":"","parse-names":false,"suffix":""}],"container-title":"Dermatologic Surgery","id":"ITEM-7","issue":"5","issued":{"date-parts":[["2006"]]},"page":"645-649","title":"Treatment of depression with botulinum toxin A: A case series","type":"article-journal","volume":"32"},"uris":["http://www.mendeley.com/documents/?uuid=0240b7f3-f39e-4436-8d4a-d2f7b4a7fa50"]},{"id":"ITEM-8","itemData":{"author":[{"dropping-particle":"","family":"Fromage","given":"G","non-dropping-particle":"","parse-names":false,"suffix":""}],"container-title":"Aesthetic Nursing","id":"ITEM-8","issue":"6","issued":{"date-parts":[["2018"]]},"page":"315-317","title":"Exploring the effects of botulinum toxin type A injections on depression","type":"article-journal","volume":"7"},"uris":["http://www.mendeley.com/documents/?uuid=beee30a0-02de-48a3-a52f-ae324c0c0890"]},{"id":"ITEM-9","itemData":{"DOI":"10.1111/dsu.12175","ISSN":"10760512","PMID":"23465042","abstract":"BACKGROUND: Botulinum toxin type A (BoNT-A) injection has become the most popular cosmetic nonsurgical procedure, and it has been suggested that BoNT-A injections may improve emotional states when frown lines are treated.\\n\\nOBJECTIVES: To evaluate symptoms of depression and self-esteem before and after onabotulinumtoxinA (ONA) injections in the glabella in subjects with and without depression.\\n\\nMETHODS: Twenty-five subjects with depression were allocated into one group and 25 subjects without depression were matched to those according to demographic characteristics. The Beck Depression Inventory (BDI) and Rosenberg Self-Esteem Scale (RSES) were used to assess depression symptoms and self-esteem, respectively. Patients were assessed up to 12 weeks after the intervention.\\n\\nRESULTS: Patients with depression had significant improvement in depression symptoms after ONA injections. The maximum effect occurred within the first 8 weeks after treatment. A significant reduction from baseline in BDI score and significant improvement in self-esteem were also observed in patients with depression.\\n\\nCONCLUSION: This research presents new data regarding BoNT-A as a potential treatment to improve depression symptoms in patients with Major Depressive Disorder. Self-esteem scores alone cannot explain the improvement in depression symptoms.","author":[{"dropping-particle":"","family":"Hexsel","given":"Doris","non-dropping-particle":"","parse-names":false,"suffix":""},{"dropping-particle":"","family":"Brum","given":"Cristiano","non-dropping-particle":"","parse-names":false,"suffix":""},{"dropping-particle":"","family":"Siega","given":"Carolina","non-dropping-particle":"","parse-names":false,"suffix":""},{"dropping-particle":"","family":"Schilling-Souza","given":"Juliana","non-dropping-particle":"","parse-names":false,"suffix":""},{"dropping-particle":"","family":"Dal'Forno","given":"Taciana","non-dropping-particle":"","parse-names":false,"suffix":""},{"dropping-particle":"","family":"Heckmann","given":"Marc","non-dropping-particle":"","parse-names":false,"suffix":""},{"dropping-particle":"","family":"Rodrigues","given":"Ticiana C.","non-dropping-particle":"","parse-names":false,"suffix":""}],"container-title":"Dermatologic Surgery","id":"ITEM-9","issue":"7","issued":{"date-parts":[["2013"]]},"page":"1088-1096","title":"Evaluation of self-esteem and depression symptoms in depressed and nondepressed subjects treated with onabotulinumtoxinA for glabellar lines","type":"article-journal","volume":"39"},"uris":["http://www.mendeley.com/documents/?uuid=653ef965-7cab-4b9d-864d-5624dd835ac9"]},{"id":"ITEM-10","itemData":{"ISSN":"09446877","abstract":"Botulinum toxin is a neurotoxin that inhibits signal transmission from nerve cells to the muscles and thereby works through paralysis. Although it is highly toxic for humans it has been used therapeutically in medicine for years. After its use was first recognized in treatment of neurological diseases and malfunctions of the muscle tone, novel findings suggest its potentially highly efficient use in treatment of depression. For this purpose botulinum toxin is injected into the glabella region of the forehead. This effect can presumably be explained with the facial feedback theory. It states that mimic expression of emotion and proprioception of expression strengthen the underlying emotion. Paralysis of muscles involved in expression of negative emotions leads to a marked improvement of depressive mood (50% reduction). Current studies show that the mood lining effect has also been found for chronically depressive and therapy-resistant patients and without presence of visible frown lines in the forehead. Moreover the mood lifting effect seems to persist beyond the time period of botulinum toxin's physiological effectiveness (6 months). For consolidation of the existing findings and extensive exploration of this novel promising approach, further studies with a higher number of participants are encouraged.","author":[{"dropping-particle":"","family":"Krüger","given":"Tillmann H.C.","non-dropping-particle":"","parse-names":false,"suffix":""},{"dropping-particle":"","family":"Jung","given":"Stefanie","non-dropping-particle":"","parse-names":false,"suffix":""},{"dropping-particle":"","family":"Wollmer","given":"M. Axel","non-dropping-particle":"","parse-names":false,"suffix":""}],"container-title":"Psychopharmakotherapie","id":"ITEM-10","issue":"1","issued":{"date-parts":[["2016"]]},"page":"2-7","title":"Botulinumtoxin - Ein neuer wirkstoff in der psychopharmakotherapie?","type":"article-journal","volume":"23"},"uris":["http://www.mendeley.com/documents/?uuid=cf663c8c-bf68-4bbc-9045-466086eff29e"]},{"id":"ITEM-11","itemData":{"DOI":"10.1111/j.1473-2165.2009.00419.x","ISSN":"1473-2165 (Electronic)","PMID":"19250162","abstract":"BACKGROUND: It has been suggested that botulinum toxin A (BTX-A) treatment for frown lines can also be used as a treatment for depression. A psychological mechanism for this effect is reviewed in which paralysis of the corrugator (frown) muscles leads to less facial feedback for negative emotions. Consequently, a negative affect is harder to maintain and so the person has a more positive mood. METHODS: In order to test this mechanism, the mood of patients who had received BTX-A treatment for glabelar frown lines was measured and compared with patients who had received other cosmetic treatments. RESULTS: The BTX-A-treated patients showed significantly less negative mood. CONCLUSION: The results support the facial feedback view that frowning can make one unhappier. Treatments that prevent frowning correlate with reduced negative mood.","author":[{"dropping-particle":"","family":"Lewis","given":"Michael B","non-dropping-particle":"","parse-names":false,"suffix":""},{"dropping-particle":"","family":"Bowler","given":"Patrick J","non-dropping-particle":"","parse-names":false,"suffix":""}],"container-title":"Journal of cosmetic dermatology","id":"ITEM-11","issue":"1","issued":{"date-parts":[["2009","3"]]},"language":"eng","page":"24-26","publisher-place":"England","title":"Botulinum toxin cosmetic therapy correlates with a more positive mood.","type":"article-journal","volume":"8"},"uris":["http://www.mendeley.com/documents/?uuid=222a442d-3079-4ce8-b3ea-15e2bb58a3a6"]},{"id":"ITEM-12","itemData":{"DOI":"10.1055/s-0035-1559621","ISSN":"14390795","abstract":"INTRODUCTION: Botulinum toxin A (BTA) injection into the glabellar region is currently being studied as a treatment for major depressive disorder (MDD). Here we explore efficacy data of this novel approach in a pooled analysis.\\n\\nMETHODS: A literature search revealed 3 RCTs on this topic. Individual patient data and clinical end points shared by these 3 trials were pooled and analyzed as one study (n=134) using multiple regression models with random effects.\\n\\nRESULTS: In the pooled sample, the BTA (n=59) and the placebo group (n=75) did not differ in the baseline variables. Efficacy outcomes revealed BTA superiority over placebo: Improvement in the Hamilton Depression Rating Scale or Montgomery-Asberg Depression Rating Scale 6 weeks after baseline was 45.7% for BTA vs. 14.6% for placebo (p&lt;0.0001), corresponding to a BTA response rate of 54.2% (vs. 10.7%) and a BTA remission rate of 30.5% (vs. 6.7%).\\n\\nDISCUSSION: Equalling the status of a meta-analysis, this study increases evidence that a single treatment of BTA into the glabellar region can reduce symptoms of MDD. Further studies are needed to better understand how BTA exerts its mood-lifting effect.","author":[{"dropping-particle":"","family":"Magid","given":"M.","non-dropping-particle":"","parse-names":false,"suffix":""},{"dropping-particle":"","family":"Finzi","given":"E.","non-dropping-particle":"","parse-names":false,"suffix":""},{"dropping-particle":"","family":"Kruger","given":"T. H C","non-dropping-particle":"","parse-names":false,"suffix":""},{"dropping-particle":"","family":"Robertson","given":"H. T.","non-dropping-particle":"","parse-names":false,"suffix":""},{"dropping-particle":"","family":"Keeling","given":"B. H.","non-dropping-particle":"","parse-names":false,"suffix":""},{"dropping-particle":"","family":"Jung","given":"S.","non-dropping-particle":"","parse-names":false,"suffix":""},{"dropping-particle":"","family":"Reichenberg","given":"J. S.","non-dropping-particle":"","parse-names":false,"suffix":""},{"dropping-particle":"","family":"Rosenthal","given":"N. E.","non-dropping-particle":"","parse-names":false,"suffix":""},{"dropping-particle":"","family":"Wollmer","given":"M. A.","non-dropping-particle":"","parse-names":false,"suffix":""}],"container-title":"Pharmacopsychiatry","id":"ITEM-12","issue":"6","issued":{"date-parts":[["2015"]]},"page":"205-210","title":"Treating depression with botulinum toxin: A pooled analysis of randomized controlled trials","type":"article-journal","volume":"48"},"uris":["http://www.mendeley.com/documents/?uuid=b22ef0f8-dbc2-37a1-bc26-59154a68dde5"]},{"id":"ITEM-13","itemData":{"author":[{"dropping-particle":"","family":"Magid","given":"Michelle","non-dropping-particle":"","parse-names":false,"suffix":""},{"dropping-particle":"","family":"Reichenberg","given":"Jason S.","non-dropping-particle":"","parse-names":false,"suffix":""}],"container-title":"Current Psychiatry","id":"ITEM-13","issue":"11","issued":{"date-parts":[["2015"]]},"page":"43-56","title":"Botulinum toxin for depression? An idea that’s raising some eyebrows","type":"article-journal","volume":"14"},"uris":["http://www.mendeley.com/documents/?uuid=9f986f6c-6568-4db4-989d-4068179566b2"]},{"id":"ITEM-14","itemData":{"abstract":"OBJECTIVE: To determine whether a single treatment of botulinum toxin A in the forehead (glabellar) region can improve symptoms of depression in patients with major depressive disorder (MDD), as defined by DSM-IV criteria. METHOD: Thirty participants were randomly assigned to receive either placebo or botulinum toxin A (BTA; onabotulinumtoxinA) injections in the forehead. Female participants received 29 units; male participants received 39 units. At week 12, the groups were crossed over. Participants were evaluated at weeks 0, 3, 6, 12, 15, 18, and 24 for improvement in MDD symptoms using the Patient Health Care Questionnaire-9, Beck Depression Inventory (BDI), and 21-Item Hamilton Depression Rating Scale (HDRS-21) objective measurement scales. The primary outcome was the rate of HDRS-21 response, defined as ≥ 50% score reduction from baseline. The study occurred from July 2011 to November 2012. RESULTS: Patients who received BTA at week 0 (BTA-first group) and at week 12 (BTA-second group) had a statistically significant reduction in MDD symptoms as compared to placebo. Improvement in MDD continued over 24 weeks in the group that received BTA first even though the cosmetic effects of BTA wore off at 12 to 16 weeks. HDRS-21 response rates were 55% (6/11) in the BTA-first group, 24% (4/17) in the BTA-second group, and 0% (0/19) in the placebo group (P &lt; .0001). HDRS-21 remission rates (score ≤ 7) were 18% (2/11), 18% (3/17), and 0% (0/19), respectively (P = .057). HDRS-21 scores dropped -46% and -35% in the BTA-first and -second groups versus -2% in the placebo group (P &lt; .0001). The BDI response rate (≥ 50% reduction from baseline) was 45% (5/11) in the BTA-first group, 33% (6/18) in the BTA-second group, and 5% (1/19) in the placebo group (P = .0067). BDI remission rates (score ≤ 9) were 27% (3/11), 33% (6/18), and 5% (1/19), respectively (P = .09). BDI scores dropped -42% and -35% in the BTA-first and -second groups versus -15% in the placebo group (P &lt; .0001). CONCLUSIONS: Botulinum toxin A injection in the glabellar region was associated with significant improvement in depressive symptoms and may be a safe and sustainable intervention in the treatment of MDD. TRIAL REGISTRATION: ClinicalTrials.gov identifier: NCT01392963.","author":[{"dropping-particle":"","family":"Magid","given":"Michelle","non-dropping-particle":"","parse-names":false,"suffix":""},{"dropping-particle":"","family":"Reichenberg","given":"Jason S.","non-dropping-particle":"","parse-names":false,"suffix":""},{"dropping-particle":"","family":"Poth","given":"Poppy E.","non-dropping-particle":"","parse-names":false,"suffix":""},{"dropping-particle":"","family":"Robertson","given":"Henry T.","non-dropping-particle":"","parse-names":false,"suffix":""},{"dropping-particle":"","family":"LaViolette","given":"Amanda K.","non-dropping-particle":"","parse-names":false,"suffix":""},{"dropping-particle":"","family":"Kruger","given":"Tillmann H. C.","non-dropping-particle":"","parse-names":false,"suffix":""},{"dropping-particle":"","family":"Wollmer","given":"M Axel","non-dropping-particle":"","parse-names":false,"suffix":""}],"container-title":"The Journal of Clinical Psychiatry","id":"ITEM-14","issue":"8","issued":{"date-parts":[["2014"]]},"page":"837-844","title":"Treatment of major depressive disorder using botulinum toxin A: a 24-week randomized, double-blind, placebo-controlled study","type":"article-journal","volume":"75"},"uris":["http://www.mendeley.com/documents/?uuid=fce93621-f7f5-4723-8f3d-f815f03acbe8"]},{"id":"ITEM-15","itemData":{"DOI":"10.1007/s10971-016-3997-0","ISBN":"0960003071073","author":[{"dropping-particle":"","family":"Parsaik","given":"Ajay K.","non-dropping-particle":"","parse-names":false,"suffix":""},{"dropping-particle":"","family":"Mascharenhas","given":"Sonia S.","non-dropping-particle":"","parse-names":false,"suffix":""},{"dropping-particle":"","family":"Hashmi","given":"Aqeel","non-dropping-particle":"","parse-names":false,"suffix":""},{"dropping-particle":"","family":"Prokop","given":"Larry J.","non-dropping-particle":"","parse-names":false,"suffix":""},{"dropping-particle":"","family":"John","given":"Vineeth","non-dropping-particle":"","parse-names":false,"suffix":""},{"dropping-particle":"","family":"Okusaga","given":"Olaoluwa","non-dropping-particle":"","parse-names":false,"suffix":""},{"dropping-particle":"","family":"Singh","given":"Balwinder","non-dropping-particle":"","parse-names":false,"suffix":""}],"container-title":"Journal of Psychiatric Practice","id":"ITEM-15","issue":"2","issued":{"date-parts":[["2016"]]},"page":"99-110","title":"Role of botulinum toxin in depression","type":"article-journal","volume":"22"},"uris":["http://www.mendeley.com/documents/?uuid=d1b28d8e-d74a-495a-8e9b-645b34363dd0"]},{"id":"ITEM-16","itemData":{"DOI":"10.1016/j.jaad.2015.08.051","ISSN":"10976787","PMID":"26702796","abstract":"To the Editor: Three prospective studies have now shown that onabotulinumtoxinA (BTA) injection to the corrugator and procerus forehead muscles can improve the symptoms of major depression. 1-3 A range of theories have been proposed to explain these effects, including: 1. BTA yields a cosmetic effect, which indirectly leads to improved mood; 2. More pleasant facial expression leads to positive social feedback with resultant mood improvement; 3. Decreased glabellar muscle activation decreases afferent nerve signals back to the brain, thereby decreasing ''negative emotional feedback''; 4. BTA itself reaches the brain, causing direct effects on emotional processing. We hypothesized that if theories 1 or 2 were correct, that patients with more severe frown lines would have a greater response to BTA intervention. We used deidentified data from the 3 randomized, double-blind, placebo-controlled trials on the treatment of depression using BTA (n ¼ 134, 59 BTA and 75 placebo). 1-3 In each, the severity of maximum frown lines was measured on a 0-to-3 scale using the Clinical Severity Score of Glabellar Frown Lines (CSS-GFL), and depression was scored with the Beck Depression Inventory (BDI) before randomization occurred. These trials received prior approval from their hospital institutional review boards, which had been aware they planned to combine the data for this study in a deidentified manner. Each trial was registered under clinicaltrials. gov. Patients were prospectively recruited into these studies based on a history of depression, not for the cosmetic treatment of wrinkles. The severity of frown lines at baseline varied across the 3 studies. Our primary outcome was looking for an association between baseline CSS-GFL score and a change in BDI score (model 1). This was analyzed using a regression coefficient of analysis of covariance linear mixed model with both continuous and discrete variables. A random effect was added to account for the data coming from a meta-analysis of 3 different studies. Our secondary outcomes were comparing baseline CSS-GFL score and baseline BDI score (model 2), and change in CSS-GFL score with change in BDI score (model 3). Each model was performed on both placebo and BTA-treated subjects, and adjusted for age, sex, initial CSS-GFL scores, initial depression scores, and treatment. Results are shown in Table I. Detailed regression results are available online in Supplemental Table I (available at http://www.jaad.org). Our findi…","author":[{"dropping-particle":"","family":"Reichenberg","given":"Jason S.","non-dropping-particle":"","parse-names":false,"suffix":""},{"dropping-particle":"","family":"Hauptman","given":"Aaron J.","non-dropping-particle":"","parse-names":false,"suffix":""},{"dropping-particle":"","family":"Robertson","given":"Henry T.","non-dropping-particle":"","parse-names":false,"suffix":""},{"dropping-particle":"","family":"Finzi","given":"Eric","non-dropping-particle":"","parse-names":false,"suffix":""},{"dropping-particle":"","family":"Kruger","given":"Tillman H C","non-dropping-particle":"","parse-names":false,"suffix":""},{"dropping-particle":"","family":"Wollmer","given":"M. Axel","non-dropping-particle":"","parse-names":false,"suffix":""},{"dropping-particle":"","family":"Magid","given":"Michelle","non-dropping-particle":"","parse-names":false,"suffix":""}],"container-title":"Journal of the American Academy of Dermatology","id":"ITEM-16","issue":"1","issued":{"date-parts":[["2016"]]},"page":"171-173","publisher":"American Academy of Dermatology, Inc.","title":"Botulinum toxin for depression: Does patient appearance matter?","type":"article-journal","volume":"74"},"uris":["http://www.mendeley.com/documents/?uuid=06c90776-ef03-43b1-89ed-8046689e4e0e"]},{"id":"ITEM-17","itemData":{"ISSN":"1118560647","author":[{"dropping-particle":"","family":"Wollmer","given":"M Axel","non-dropping-particle":"","parse-names":false,"suffix":""},{"dropping-particle":"","family":"Magid","given":"Michelle","non-dropping-particle":"","parse-names":false,"suffix":""},{"dropping-particle":"","family":"Kruger","given":"Tillmann H C","non-dropping-particle":"","parse-names":false,"suffix":""}],"chapter-number":"25","container-title":"Practical Psychodermatology","editor":[{"dropping-particle":"","family":"Bewley","given":"Anthony","non-dropping-particle":"","parse-names":false,"suffix":""},{"dropping-particle":"","family":"Taylor","given":"Ruth E.","non-dropping-particle":"","parse-names":false,"suffix":""},{"dropping-particle":"","family":"Reichenberg","given":"Jason S.","non-dropping-particle":"","parse-names":false,"suffix":""},{"dropping-particle":"","family":"Magid","given":"Michelle","non-dropping-particle":"","parse-names":false,"suffix":""}],"id":"ITEM-17","issued":{"date-parts":[["2014"]]},"page":"216-219","publisher":"John Wiley &amp; Sons","publisher-place":"New Jersey","title":"Botulinum Toxin Treatment in Depression","type":"chapter"},"uris":["http://www.mendeley.com/documents/?uuid=8757f8d2-985d-45c9-846c-3058caf36991"]},{"id":"ITEM-18","itemData":{"DOI":"10.3389/fpsyt.2014.00036","ISSN":"1664-0640 (Electronic)","PMID":"24744738","abstract":"In a randomized, controlled trial (n = 30), we showed that botulinum toxin injection to the glabellar region produces a marked improvement in the symptoms of major depression. We hypothesized that the mood-lifting effect was mediated by facial feedback mechanisms. Here we assessed if agitation, which may be associated with increased dynamic psychomotor activity of the facial musculature, can predict response to the treatment. To test this hypothesis, we re-analyzed the data of the scales from our previous study on a single item basis and compared the baseline scores in the agitation item (item 9) of the Hamilton Depression Rating Scale (HAM-D) between responders (n = 9) and participants who did not attain response (n = 6) among the recipients of onabotulinumtoxinA (n = 15). Responders had significantly higher item 9 scores at baseline [1.56 + 0.88 vs. 0.33 + 0.52, t (13) = 3.04, d = 1.7, p = 0.01], while no other single item of the HAM-D or the Beck Depression Inventory was associated with treatment response. The agitation score had an overall precision of 78% in predicting response in a receiver operating characteristic (ROC) analysis (area under the curve, AUC = 0.87). These data provide a link between response to botulinum toxin treatment with a psychomotor manifestation of depression and thereby indirect support of the proposed facial feedback mechanism of action. Moreover, it suggests that patients with agitated depression may particularly benefit from botulinum toxin treatment.","author":[{"dropping-particle":"","family":"Wollmer","given":"M Axel","non-dropping-particle":"","parse-names":false,"suffix":""},{"dropping-particle":"","family":"Kalak","given":"Nadeem","non-dropping-particle":"","parse-names":false,"suffix":""},{"dropping-particle":"","family":"Jung","given":"Stefanie","non-dropping-particle":"","parse-names":false,"suffix":""},{"dropping-particle":"","family":"Boer","given":"Claas","non-dropping-particle":"de","parse-names":false,"suffix":""},{"dropping-particle":"","family":"Magid","given":"Michelle","non-dropping-particle":"","parse-names":false,"suffix":""},{"dropping-particle":"","family":"Reichenberg","given":"Jason S","non-dropping-particle":"","parse-names":false,"suffix":""},{"dropping-particle":"","family":"Brand","given":"Serge","non-dropping-particle":"","parse-names":false,"suffix":""},{"dropping-particle":"","family":"Holsboer-Trachsler","given":"Edith","non-dropping-particle":"","parse-names":false,"suffix":""},{"dropping-particle":"","family":"Kruger","given":"Tillmann H C","non-dropping-particle":"","parse-names":false,"suffix":""}],"container-title":"Frontiers in psychiatry","id":"ITEM-18","issued":{"date-parts":[["2014"]]},"language":"eng","page":"36","publisher-place":"Switzerland","title":"Agitation predicts response of depression to botulinum toxin treatment in a randomized controlled trial.","type":"article-journal","volume":"5"},"uris":["http://www.mendeley.com/documents/?uuid=29120adb-b19e-417b-944c-7d6f06702559"]},{"id":"ITEM-19","itemData":{"DOI":"10.1016/j.jpsychires.2012.01.027","ISBN":"0022-3956; EN :1879-1379","ISSN":"00223956","PMID":"22364892","abstract":"Positive effects on mood have been observed in subjects who underwent treatment of glabellar frown lines with botulinum toxin and, in an open case series, depression remitted or improved after such treatment. Using a randomized double-blind placebo-controlled trial design we assessed botulinum toxin injection to the glabellar region as an adjunctive treatment of major depression.Thirty patients were randomly assigned to a verum (onabotulinumtoxinA, . n = 15) or placebo (saline, . n = 15) group. The primary end point was change in the 17-item version of the Hamilton Depression Rating Scale six weeks after treatment compared to baseline.The verum and the placebo groups did not differ significantly in any of the collected baseline characteristics. Throughout the sixteen-week follow-up period there was a significant improvement in depressive symptoms in the verum group compared to the placebo group as measured by the Hamilton Depression Rating Scale (F (6,168) = 5.76, p &lt; 0.001, ?? 2 = 0.17). Six weeks after a single treatment scores of onabotulinumtoxinA recipients were reduced on average by 47.1% and by 9.2% in placebo-treated participants (F (1,28) = 12.30, p = 0.002, ?? 2 = 0.31, d = 1.28). The effect size was even larger at the end of the study (d = 1.80). Treatment-dependent clinical improvement was also reflected in the Beck Depression Inventory, and in the Clinical Global Impressions Scale.This study shows that a single treatment of the glabellar region with botulinum toxin may shortly accomplish a strong and sustained alleviation of depression in patients, who did not improve sufficiently on previous medication. It supports the concept, that the facial musculature not only expresses, but also regulates mood states. ?? 2012 Elsevier Ltd.","author":[{"dropping-particle":"","family":"Wollmer","given":"M Axel","non-dropping-particle":"","parse-names":false,"suffix":""},{"dropping-particle":"","family":"Boer","given":"Claas","non-dropping-particle":"De","parse-names":false,"suffix":""},{"dropping-particle":"","family":"Kalak","given":"Nadeem","non-dropping-particle":"","parse-names":false,"suffix":""},{"dropping-particle":"","family":"Beck","given":"Johannes","non-dropping-particle":"","parse-names":false,"suffix":""},{"dropping-particle":"","family":"G??tz","given":"Thomas","non-dropping-particle":"","parse-names":false,"suffix":""},{"dropping-particle":"","family":"Schmidt","given":"Tina","non-dropping-particle":"","parse-names":false,"suffix":""},{"dropping-particle":"","family":"Hodzic","given":"Muris","non-dropping-particle":"","parse-names":false,"suffix":""},{"dropping-particle":"","family":"Bayer","given":"Ursula","non-dropping-particle":"","parse-names":false,"suffix":""},{"dropping-particle":"","family":"Kollmann","given":"Thilo","non-dropping-particle":"","parse-names":false,"suffix":""},{"dropping-particle":"","family":"Kollewe","given":"Katja","non-dropping-particle":"","parse-names":false,"suffix":""},{"dropping-particle":"","family":"S??nmez","given":"Daniela","non-dropping-particle":"","parse-names":false,"suffix":""},{"dropping-particle":"","family":"Duntsch","given":"Katja","non-dropping-particle":"","parse-names":false,"suffix":""},{"dropping-particle":"","family":"Haug","given":"Martin D","non-dropping-particle":"","parse-names":false,"suffix":""},{"dropping-particle":"","family":"Schedlowski","given":"Manfred","non-dropping-particle":"","parse-names":false,"suffix":""},{"dropping-particle":"","family":"Hatzinger","given":"Martin","non-dropping-particle":"","parse-names":false,"suffix":""},{"dropping-particle":"","family":"Dressler","given":"Dirk","non-dropping-particle":"","parse-names":false,"suffix":""},{"dropping-particle":"","family":"Brand","given":"Serge","non-dropping-particle":"","parse-names":false,"suffix":""},{"dropping-particle":"","family":"Holsboer-Trachsler","given":"Edith","non-dropping-particle":"","parse-names":false,"suffix":""},{"dropping-particle":"","family":"Kruger","given":"Tillmann H C","non-dropping-particle":"","parse-names":false,"suffix":""}],"container-title":"Journal of Psychiatric Research","id":"ITEM-19","issue":"5","issued":{"date-parts":[["2012"]]},"page":"574-581","title":"Facing depression with botulinum toxin: A randomized controlled trial","type":"article-journal","volume":"46"},"uris":["http://www.mendeley.com/documents/?uuid=09e85176-11a8-387a-9044-1c658b0fb303"]},{"id":"ITEM-20","itemData":{"ISSN":"2251-6085","author":[{"dropping-particle":"","family":"Zamanian","given":"Abbas","non-dropping-particle":"","parse-names":false,"suffix":""},{"dropping-particle":"","family":"Jolfaei","given":"Atefeh Ghanbari","non-dropping-particle":"","parse-names":false,"suffix":""},{"dropping-particle":"","family":"Mehran","given":"Golnaz","non-dropping-particle":"","parse-names":false,"suffix":""},{"dropping-particle":"","family":"Azizian","given":"Zahra","non-dropping-particle":"","parse-names":false,"suffix":""}],"container-title":"Iran J Public Health","id":"ITEM-20","issue":"7","issued":{"date-parts":[["2017"]]},"page":"982-984","title":"Efficacy of Botox versus placebo for treatment of patients with major depression","type":"article-journal","volume":"46"},"uris":["http://www.mendeley.com/documents/?uuid=c801e421-1572-4eb2-871b-bc84356a5089"]},{"id":"ITEM-21","itemData":{"ISBN":"1137333391","author":[{"dropping-particle":"","family":"Finzi","given":"Eric","non-dropping-particle":"","parse-names":false,"suffix":""}],"id":"ITEM-21","issued":{"date-parts":[["2013"]]},"publisher":"St. Martin's Press","publisher-place":"London","title":"The face of emotion: How Botox affects our moods and relationships","type":"book"},"uris":["http://www.mendeley.com/documents/?uuid=a6c2dd37-d824-4d6f-a9ef-7eefab99e419"]}],"mendeley":{"formattedCitation":"&lt;sup&gt;19–39&lt;/sup&gt;","manualFormatting":"19-39","plainTextFormattedCitation":"19–39","previouslyFormattedCitation":"&lt;sup&gt;19,20,29–38,21,39,22–28&lt;/sup&gt;"},"properties":{"noteIndex":0},"schema":"https://github.com/citation-style-language/schema/raw/master/csl-citation.json"}</w:instrText>
       </w:r>
       <w:r>
         <w:fldChar w:fldCharType="separate"/>
@@ -9153,11 +9503,7 @@
         <w:t xml:space="preserve">. </w:t>
       </w:r>
       <w:r>
-        <w:t xml:space="preserve">This is an interesting future direction. However, our results suggest that it unlikely that a smiling </w:t>
-      </w:r>
-      <w:r>
-        <w:lastRenderedPageBreak/>
-        <w:t>intervention would outperform something as simple as viewing positive images, and it is perhaps even more unlikely that a facial feedback intervention.</w:t>
+        <w:t>This is an interesting future direction. However, our results suggest that it unlikely that a smiling intervention would outperform something as simple as viewing positive images, and it is perhaps even more unlikely that a facial feedback intervention.</w:t>
       </w:r>
     </w:p>
     <w:p>
@@ -9211,6 +9557,7 @@
         <w:ind w:firstLine="720"/>
       </w:pPr>
       <w:r>
+        <w:lastRenderedPageBreak/>
         <w:t>There is a desire for people to “smile their way to happiness”. Our results are seemingly consistent with the notion that smiling interventions work. But the literature is extremely low quality. Our effects are quite small. The effect of looking at a picture of a puppy was stronger than the effect of a posed expression.</w:t>
       </w:r>
     </w:p>
@@ -9306,7 +9653,6 @@
         <w:spacing w:line="360" w:lineRule="auto"/>
       </w:pPr>
       <w:r>
-        <w:lastRenderedPageBreak/>
         <w:t>We have no reason to believe that the results depend on other characteristics of the participants, materials, or context.” Future research might well uncover such dependencies, and researchers should seek them because doing so refines our understanding of the proposed mechanisms, turning the gears of science.</w:t>
       </w:r>
     </w:p>
@@ -9340,6 +9686,7 @@
         <w:ind w:firstLine="720"/>
       </w:pPr>
       <w:r>
+        <w:lastRenderedPageBreak/>
         <w:t xml:space="preserve">Thus, it is possible that some of findings to not generalize to other experimental settings. For </w:t>
       </w:r>
       <w:proofErr w:type="spellStart"/>
@@ -9463,42 +9810,39 @@
         <w:spacing w:line="360" w:lineRule="auto"/>
       </w:pPr>
       <w:r>
-        <w:t xml:space="preserve">Maybe pen-in-mouth only impacts certain types of positive emotional experiences. Original study focused on amusement. Our study focused on happiness. Original study focused on a world-focused report “How funny is the cartoon”, whereas our study focused on self-focused report “How happy do you feel”. We’re not aware of any evidence that supports such an assertion. However, we will note that we saw similar patterns of results across all three of our positive items. We suspect that amusement would be reasonably well correlated with these items. Furthermore, we see that smiling decreased negative affective states. This may suggest that </w:t>
-      </w:r>
+        <w:t xml:space="preserve">Maybe pen-in-mouth only impacts certain types of positive emotional experiences. Original study focused on amusement. Our study focused on happiness. Original study focused on a world-focused report “How funny is the cartoon”, whereas our study focused on self-focused report “How happy do you feel”. We’re not aware of any evidence that supports such an assertion. However, we will note that we saw similar patterns of results across all three of our positive items. We suspect that amusement would be reasonably well correlated with these items. Furthermore, we see that smiling decreased negative affective states. This may suggest that smiling increases positive affect and decreases negative affect in general. If this is the case, it’s not clear why we would only observe effect using amusement ratings. </w:t>
+      </w:r>
+    </w:p>
+    <w:p>
+      <w:pPr>
+        <w:spacing w:line="360" w:lineRule="auto"/>
+      </w:pPr>
+      <w:r>
+        <w:t>The argument was not that the pen-in-mouth manipulation elicited smiling. It was actually that it either facilitates (i.e., allows) or inhibits smiling. In other words, the happy pen-in-mouth pose does not initiate smiling (and thus cannot initiate feelings of happiness). Rather, the neutral pen-in-mouth pose inhibits smiling (and thus modulates feelings of happiness). If this was the case, we should have observed that the pen-in-mouth could modulate but not initiate emotional experience. However, we did not observe that it could do either.</w:t>
+      </w:r>
+    </w:p>
+    <w:p>
+      <w:pPr>
+        <w:spacing w:line="360" w:lineRule="auto"/>
+        <w:rPr>
+          <w:i/>
+          <w:iCs/>
+        </w:rPr>
+      </w:pPr>
+      <w:r>
+        <w:rPr>
+          <w:i/>
+          <w:iCs/>
+        </w:rPr>
+        <w:t>Although smiling increased happiness in our experimental paradigm, it is not sure if it will increase happiness in all situations.</w:t>
+      </w:r>
+    </w:p>
+    <w:p>
+      <w:pPr>
+        <w:spacing w:line="360" w:lineRule="auto"/>
+      </w:pPr>
       <w:r>
         <w:lastRenderedPageBreak/>
-        <w:t xml:space="preserve">smiling increases positive affect and decreases negative affect in general. If this is the case, it’s not clear why we would only observe effect using amusement ratings. </w:t>
-      </w:r>
-    </w:p>
-    <w:p>
-      <w:pPr>
-        <w:spacing w:line="360" w:lineRule="auto"/>
-      </w:pPr>
-      <w:r>
-        <w:t>The argument was not that the pen-in-mouth manipulation elicited smiling. It was actually that it either facilitates (i.e., allows) or inhibits smiling. In other words, the happy pen-in-mouth pose does not initiate smiling (and thus cannot initiate feelings of happiness). Rather, the neutral pen-in-mouth pose inhibits smiling (and thus modulates feelings of happiness). If this was the case, we should have observed that the pen-in-mouth could modulate but not initiate emotional experience. However, we did not observe that it could do either.</w:t>
-      </w:r>
-    </w:p>
-    <w:p>
-      <w:pPr>
-        <w:spacing w:line="360" w:lineRule="auto"/>
-        <w:rPr>
-          <w:i/>
-          <w:iCs/>
-        </w:rPr>
-      </w:pPr>
-      <w:r>
-        <w:rPr>
-          <w:i/>
-          <w:iCs/>
-        </w:rPr>
-        <w:t>Although smiling increased happiness in our experimental paradigm, it is not sure if it will increase happiness in all situations.</w:t>
-      </w:r>
-    </w:p>
-    <w:p>
-      <w:pPr>
-        <w:spacing w:line="360" w:lineRule="auto"/>
-      </w:pPr>
-      <w:r>
         <w:t>Findings were remarkable consistent across XX countries and XX languages, providing preliminary evidence of the cross-cultural generalizability. This converges with Wagenmakers et al. (2017) who found that their [null] effect was remarkably consistent across sites. This also converges with Coles et al. (2021), who recently found evidence of facial feedback effects in a sample containing X countries. This doesn’t mean however, that all facial feedback effects generalize across culture. For example, it is possible that our effects are more consistent across cultures because there is a relatively universal link between smiling and happiness. The pose of culture-specific poses, however, may have culture-specific effects on emotion. For example, [Hindu culture example].</w:t>
       </w:r>
     </w:p>
@@ -13703,15 +14047,15 @@
           <w:noProof/>
         </w:rPr>
         <w:tab/>
-        <w:t xml:space="preserve">Stroebe, W. What Can We Learn from Many Labs Replications? </w:t>
-      </w:r>
-      <w:r>
-        <w:rPr>
-          <w:i/>
-          <w:iCs/>
-          <w:noProof/>
-        </w:rPr>
-        <w:t>Basic Appl. Soc. Psych.</w:t>
+        <w:t xml:space="preserve">Orne, M. T. On the social psychology of the psychological experiment: With particular reference to demand characteristics and their implications. </w:t>
+      </w:r>
+      <w:r>
+        <w:rPr>
+          <w:i/>
+          <w:iCs/>
+          <w:noProof/>
+        </w:rPr>
+        <w:t>Am. Psychol.</w:t>
       </w:r>
       <w:r>
         <w:rPr>
@@ -13725,13 +14069,13 @@
           <w:bCs/>
           <w:noProof/>
         </w:rPr>
-        <w:t>41</w:t>
-      </w:r>
-      <w:r>
-        <w:rPr>
-          <w:noProof/>
-        </w:rPr>
-        <w:t>, 91–103 (2019).</w:t>
+        <w:t>17</w:t>
+      </w:r>
+      <w:r>
+        <w:rPr>
+          <w:noProof/>
+        </w:rPr>
+        <w:t>, 776–783 (1962).</w:t>
       </w:r>
     </w:p>
     <w:p>
@@ -13757,21 +14101,21 @@
           <w:noProof/>
         </w:rPr>
         <w:tab/>
-        <w:t xml:space="preserve">Wagenmakers, E.-J. &amp; Gronau, Q. Musings on preregistration: The case of the facial feedback effect. </w:t>
-      </w:r>
-      <w:r>
-        <w:rPr>
-          <w:i/>
-          <w:iCs/>
-          <w:noProof/>
-        </w:rPr>
-        <w:t>Bayesian Spectacle</w:t>
-      </w:r>
-      <w:r>
-        <w:rPr>
-          <w:noProof/>
-        </w:rPr>
-        <w:t xml:space="preserve"> 1–9 https://www.bayesianspectacles.org/musings-on-preregistration/ (2018).</w:t>
+        <w:t xml:space="preserve">Coles, N. A., Gaertner, L., Frohlich, B., Larsen, J. T. &amp; Basnight-Brown, D. </w:t>
+      </w:r>
+      <w:r>
+        <w:rPr>
+          <w:i/>
+          <w:iCs/>
+          <w:noProof/>
+        </w:rPr>
+        <w:t>Fact or artifact? Methodological artifacts moderate, but do not fully account for, the effects of facial feedback on emotional experience</w:t>
+      </w:r>
+      <w:r>
+        <w:rPr>
+          <w:noProof/>
+        </w:rPr>
+        <w:t>. (2021).</w:t>
       </w:r>
     </w:p>
     <w:p>
@@ -13797,15 +14141,15 @@
           <w:noProof/>
         </w:rPr>
         <w:tab/>
-        <w:t xml:space="preserve">Orne, M. T. On the social psychology of the psychological experiment: With particular reference to demand characteristics and their implications. </w:t>
-      </w:r>
-      <w:r>
-        <w:rPr>
-          <w:i/>
-          <w:iCs/>
-          <w:noProof/>
-        </w:rPr>
-        <w:t>Am. Psychol.</w:t>
+        <w:t xml:space="preserve">Stroebe, W. What Can We Learn from Many Labs Replications? </w:t>
+      </w:r>
+      <w:r>
+        <w:rPr>
+          <w:i/>
+          <w:iCs/>
+          <w:noProof/>
+        </w:rPr>
+        <w:t>Basic Appl. Soc. Psych.</w:t>
       </w:r>
       <w:r>
         <w:rPr>
@@ -13819,13 +14163,13 @@
           <w:bCs/>
           <w:noProof/>
         </w:rPr>
-        <w:t>17</w:t>
-      </w:r>
-      <w:r>
-        <w:rPr>
-          <w:noProof/>
-        </w:rPr>
-        <w:t>, 776–783 (1962).</w:t>
+        <w:t>41</w:t>
+      </w:r>
+      <w:r>
+        <w:rPr>
+          <w:noProof/>
+        </w:rPr>
+        <w:t>, 91–103 (2019).</w:t>
       </w:r>
     </w:p>
     <w:p>
@@ -13851,21 +14195,21 @@
           <w:noProof/>
         </w:rPr>
         <w:tab/>
-        <w:t xml:space="preserve">Coles, N. A., Gaertner, L., Frohlich, B., Larsen, J. T. &amp; Basnight-Brown, D. </w:t>
-      </w:r>
-      <w:r>
-        <w:rPr>
-          <w:i/>
-          <w:iCs/>
-          <w:noProof/>
-        </w:rPr>
-        <w:t>Fact or artifact? Methodological artifacts moderate, but do not fully account for, the effects of facial feedback on emotional experience</w:t>
-      </w:r>
-      <w:r>
-        <w:rPr>
-          <w:noProof/>
-        </w:rPr>
-        <w:t>. (2021).</w:t>
+        <w:t xml:space="preserve">Wagenmakers, E.-J. &amp; Gronau, Q. Musings on preregistration: The case of the facial feedback effect. </w:t>
+      </w:r>
+      <w:r>
+        <w:rPr>
+          <w:i/>
+          <w:iCs/>
+          <w:noProof/>
+        </w:rPr>
+        <w:t>Bayesian Spectacle</w:t>
+      </w:r>
+      <w:r>
+        <w:rPr>
+          <w:noProof/>
+        </w:rPr>
+        <w:t xml:space="preserve"> 1–9 https://www.bayesianspectacles.org/musings-on-preregistration/ (2018).</w:t>
       </w:r>
     </w:p>
     <w:p>
@@ -19954,7 +20298,7 @@
       <w:lvlText w:val="%1."/>
       <w:lvlJc w:val="left"/>
       <w:pPr>
-        <w:ind w:left="1080" w:hanging="360"/>
+        <w:ind w:left="360" w:hanging="360"/>
       </w:pPr>
       <w:rPr>
         <w:rFonts w:hint="default"/>
@@ -19966,7 +20310,7 @@
       <w:lvlText w:val="%2."/>
       <w:lvlJc w:val="left"/>
       <w:pPr>
-        <w:ind w:left="1800" w:hanging="360"/>
+        <w:ind w:left="1080" w:hanging="360"/>
       </w:pPr>
     </w:lvl>
     <w:lvl w:ilvl="2" w:tplc="0409001B" w:tentative="1">
@@ -19975,7 +20319,7 @@
       <w:lvlText w:val="%3."/>
       <w:lvlJc w:val="right"/>
       <w:pPr>
-        <w:ind w:left="2520" w:hanging="180"/>
+        <w:ind w:left="1800" w:hanging="180"/>
       </w:pPr>
     </w:lvl>
     <w:lvl w:ilvl="3" w:tplc="0409000F" w:tentative="1">
@@ -19984,7 +20328,7 @@
       <w:lvlText w:val="%4."/>
       <w:lvlJc w:val="left"/>
       <w:pPr>
-        <w:ind w:left="3240" w:hanging="360"/>
+        <w:ind w:left="2520" w:hanging="360"/>
       </w:pPr>
     </w:lvl>
     <w:lvl w:ilvl="4" w:tplc="04090019" w:tentative="1">
@@ -19993,7 +20337,7 @@
       <w:lvlText w:val="%5."/>
       <w:lvlJc w:val="left"/>
       <w:pPr>
-        <w:ind w:left="3960" w:hanging="360"/>
+        <w:ind w:left="3240" w:hanging="360"/>
       </w:pPr>
     </w:lvl>
     <w:lvl w:ilvl="5" w:tplc="0409001B" w:tentative="1">
@@ -20002,7 +20346,7 @@
       <w:lvlText w:val="%6."/>
       <w:lvlJc w:val="right"/>
       <w:pPr>
-        <w:ind w:left="4680" w:hanging="180"/>
+        <w:ind w:left="3960" w:hanging="180"/>
       </w:pPr>
     </w:lvl>
     <w:lvl w:ilvl="6" w:tplc="0409000F" w:tentative="1">
@@ -20011,7 +20355,7 @@
       <w:lvlText w:val="%7."/>
       <w:lvlJc w:val="left"/>
       <w:pPr>
-        <w:ind w:left="5400" w:hanging="360"/>
+        <w:ind w:left="4680" w:hanging="360"/>
       </w:pPr>
     </w:lvl>
     <w:lvl w:ilvl="7" w:tplc="04090019" w:tentative="1">
@@ -20020,7 +20364,7 @@
       <w:lvlText w:val="%8."/>
       <w:lvlJc w:val="left"/>
       <w:pPr>
-        <w:ind w:left="6120" w:hanging="360"/>
+        <w:ind w:left="5400" w:hanging="360"/>
       </w:pPr>
     </w:lvl>
     <w:lvl w:ilvl="8" w:tplc="0409001B" w:tentative="1">
@@ -20029,7 +20373,7 @@
       <w:lvlText w:val="%9."/>
       <w:lvlJc w:val="right"/>
       <w:pPr>
-        <w:ind w:left="6840" w:hanging="180"/>
+        <w:ind w:left="6120" w:hanging="180"/>
       </w:pPr>
     </w:lvl>
   </w:abstractNum>

</xml_diff>

<commit_message>
Updates to Figure 5
</commit_message>
<xml_diff>
--- a/ManySmiles_stage2_draft_shared.docx
+++ b/ManySmiles_stage2_draft_shared.docx
@@ -716,7 +716,7 @@
         <w:fldChar w:fldCharType="begin" w:fldLock="1"/>
       </w:r>
       <w:r>
-        <w:instrText>ADDIN CSL_CITATION {"citationItems":[{"id":"ITEM-1","itemData":{"DOI":"10.1016/j.jaad.2007.10.649","ISSN":"1097-6787 (Electronic)","PMID":"18485989","abstract":"The facial feedback hypothesis suggests that muscular manipulations which result  in more positive facial expressions may lead to more positive emotional states in affected individuals. In this essay, we hypothesize that the injection of botulinum toxin for upper face dynamic creases might induce positive emotional states by reducing the ability to frown and create other negative facial expressions. The use of botulinum toxin to pharmacologically alter upper face muscular expressiveness may curtail the appearance of negative emotions, most notably anger, but also fear and sadness. This occurs via the relaxation of the corrugator supercilii and the procerus, which are responsible for brow furrowing, and to a lesser extent, because of the relaxation of the frontalis. Concurrently, botulinum toxin may dampen some positive expressions like the true smile, which requires activity of the orbicularis oculi, a muscle also relaxed after toxin injections. On balance, the evidence suggests that botulinum toxin injections for upper face dynamic creases may reduce negative facial expressions more than they reduce positive facial expressions. Based on the facial feedback hypothesis, this net change in facial expression may potentially have the secondary effect of reducing the internal experience of negative emotions, thus making patients feel less angry, sad, and fearful.","author":[{"dropping-particle":"","family":"Alam","given":"Murad","non-dropping-particle":"","parse-names":false,"suffix":""},{"dropping-particle":"","family":"Barrett","given":"Karen C","non-dropping-particle":"","parse-names":false,"suffix":""},{"dropping-particle":"","family":"Hodapp","given":"Robert M","non-dropping-particle":"","parse-names":false,"suffix":""},{"dropping-particle":"","family":"Arndt","given":"Kenneth A","non-dropping-particle":"","parse-names":false,"suffix":""}],"container-title":"Journal of the American Academy of Dermatology","id":"ITEM-1","issue":"6","issued":{"date-parts":[["2008","6"]]},"language":"eng","page":"1061-1072","publisher-place":"United States","title":"Botulinum toxin and the facial feedback hypothesis: can looking better make you feel happier?","type":"article-journal","volume":"58"},"uris":["http://www.mendeley.com/documents/?uuid=515d6ffb-20e1-45ab-a315-6490dd934e81"]},{"id":"ITEM-2","itemData":{"DOI":"10.1016/j.eurpsy.2016.01.1473","abstract":"24th European Congress of Psychiatry / European Psychiatry 33S (2016) S290–S643 S407 chronic pain of higher intensity and with greater interference on daily functioning. Conclusion Our research data show a high frequency of chronic pain among patients diagnosed with MDD and its positive inter-correlation which results in negative impact on daily functioning, especially in females. Disclosure of interest The authors have not supplied their decla-ration of competing interest. Augmentation strategies for the treatment of Major depressive disorder (MDD) are needed when patients with MDD have a par-tial, or not responded to antidepressant monotherapy. The focus of augmentation therapy has been combining an antidepressant (AD) medication with another AD. Atypical antipsychotics (AAP) are becoming commonly used to augment antidepressants. Beyond AD and AAP, alternative augmentation strategies include mood sta-bilizers (MS). Aim To analyze the characteristics of therapy in patients with diagnosis of MDD and to investigate the frequency of augmentation therapy. Method Study included 28 patients hospitalized during one year with MDD diagnosis. Statistical analysis was performed with x2 and t-test. Result Among patients with MDD there were 18 (64.28%) women with an average age 57.5 and 10 (35.71%) men with an average age 53.5. Of the 28 patients with MDD, 25 (89.28%) were treated with a combination therapy, and monotherapy in the remaining 3 patients (10.71%). Of 25 patients with augmentation strategy treat-ment, 22 (88%) used two medications and the remaining 3 (12%) tree psychotropic medications (AAP, AD, MS). The most frequent combinations were a combination of AD and AAP (17 patients, 68%). Beyond that frequent combination were AD and MS (6 patients, 24%). Two patients used combination two AAP, and one patient with two AD and one patients used AAP and MS. Conclusion Augmentation strategy is often used in patients with MDD. There is no significant difference in the use combination ther-apy based on gender and age. Disclosure of interest The authors have not supplied their decla-ration of competing interest.","author":[{"dropping-particle":"","family":"Alves","given":"M. C.","non-dropping-particle":"","parse-names":false,"suffix":""},{"dropping-particle":"","family":"Sobreira","given":"G.","non-dropping-particle":"","parse-names":false,"suffix":""},{"dropping-particle":"","family":"Aleixo","given":"M. A.","non-dropping-particle":"","parse-names":false,"suffix":""},{"dropping-particle":"","family":"Oliveira","given":"J. M.","non-dropping-particle":"","parse-names":false,"suffix":""}],"container-title":"European Psychiatry","id":"ITEM-2","issued":{"date-parts":[["2016"]]},"page":"5290-5643","title":"Facing depression with botulinum toxin: Literature review","type":"article-journal","volume":"335"},"uris":["http://www.mendeley.com/documents/?uuid=2ba73f80-6e9e-3299-945d-9b4b0e2d4fd3"]},{"id":"ITEM-3","itemData":{"DOI":"10.1007/s10971-016-3997-0","abstract":"clinically, with depression scores dropping by 27% on all 3 scales in the sample as a whole. These changes were highly sig- nificant (P&lt; 0.001, paired t test or Wilcoxon test)and theabsoluteprepost scorediffer- ences were similar to those observed in previous randomized controlled trials. Importantly, treatment effects did not differ between male (n = 23) and female (n = 19) patients. Conclusions: These findings suggest that gla- bellar BTX injection may also be effective in the treatment of severe depression and in the treatment of depression in men, when treat- ment is carried out not just in clinical trials but in real-world settings.","author":[{"dropping-particle":"","family":"Chugh","given":"Sanjay","non-dropping-particle":"","parse-names":false,"suffix":""},{"dropping-particle":"","family":"Chhabria","given":"Anjali","non-dropping-particle":"","parse-names":false,"suffix":""},{"dropping-particle":"","family":"Jung","given":"Steganie","non-dropping-particle":"","parse-names":false,"suffix":""},{"dropping-particle":"","family":"Kruger","given":"Tillmann H. C.","non-dropping-particle":"","parse-names":false,"suffix":""},{"dropping-particle":"","family":"Wollmer","given":"M Axel","non-dropping-particle":"","parse-names":false,"suffix":""}],"container-title":"Journal of Psychiatric Practice","id":"ITEM-3","issue":"1","issued":{"date-parts":[["2018"]]},"page":"15-20","title":"Botulinum toxin as a treatment for depression in a real-world setting","type":"article-journal","volume":"24"},"uris":["http://www.mendeley.com/documents/?uuid=56a54b3b-5289-4f92-af36-4bec5832fb33"]},{"id":"ITEM-4","itemData":{"author":[{"dropping-particle":"","family":"Finzi","given":"Eric","non-dropping-particle":"","parse-names":false,"suffix":""}],"container-title":"Dermatologic Surgery","id":"ITEM-4","issue":"10","issued":{"date-parts":[["2018"]]},"page":"1363-1365","title":"Update: botulinum toxin for depression: More than skin deep","type":"article-journal","volume":"44"},"uris":["http://www.mendeley.com/documents/?uuid=488e032c-2765-42e2-8e23-e4af860776a6"]},{"id":"ITEM-5","itemData":{"DOI":"10.1016/j.jpsychires.2016.06.009","ISSN":"00223956","abstract":"a b s t r a c t We develop the concept of emotional proprioception, whereby the muscles of facial expression play a central role in encoding and transmitting information to the brain's emotional circuitry, and describe its underlying neuroanatomy. We explore the role of facial expression in both reflecting and influencing depressed mood. The circuitry involved in this latter effect is a logical target for treatment with botu-linum toxin, and we review the evidence in support of this strategy. Clinical trial data suggest that botulinum toxin is effective in treating depression. We discuss the clinical and theoretical implications of these data. This novel treatment approach is just one example of the potential importance of the cranial nerves in the treatment of depression.","author":[{"dropping-particle":"","family":"Finzi","given":"Eric","non-dropping-particle":"","parse-names":false,"suffix":""},{"dropping-particle":"","family":"Rosenthal","given":"Norman E","non-dropping-particle":"","parse-names":false,"suffix":""}],"container-title":"Journal of Psychiatric Research","id":"ITEM-5","issued":{"date-parts":[["2016"]]},"page":"93-96","title":"Emotional proprioception: Treatment of depression with afferent facial feedback","type":"article-journal","volume":"80"},"uris":["http://www.mendeley.com/documents/?uuid=b1e69359-3a04-3080-a0bf-b698ab75f1f2"]},{"id":"ITEM-6","itemData":{"DOI":"10.1016/j.jpsychires.2013.11.006","ISSN":"0022-3956","abstract":"Converging lines of evidence suggest a role for facial expressions in the pathophysiology and treatment of mood disorders. To determine the antidepressant effect of onabotulinumtoxinA (OBA) treatment of corrugator and procerus muscles in people with major depressive disorder, we conducted a double blind, randomized, placebo-controlled trial. In an outpatient clinical research center, eighty-five subjects with DSM-IV major depression were randomized to receive either OBA (29 units for females and 40 units for males) or saline injections into corrugator and procerus frown muscles (74 subjects were entered into the analysis). Subjects were rated at screening, and 3 and 6 weeks after OBA treatment. The primary outcome measure was the response rate, as defined by &gt;= 50% decrease in score on the Montgomery-Asberg Depression Rating Scale (MADRS). Response rates at 6 weeks from the date of injection were 52% and 15% in the OBA and placebo groups, respectively (Chi-Square (1) = 11.2, p &lt; 0.001, Fisher p &lt; 0.001). The secondary outcome measure of remission rate (MADRS score of 10 or less) was 27% with OBA and 7% with placebo (Chi-square (1) = 5.1, p &lt; 0.02, Fisher p &lt; 0.03). Six weeks after a single treatment, MADRS scores of subjects were reduced on average by 47% in those given OBA, and by 21% in those given placebo (Mann-Whitney U, p &lt; 0.0005). In conclusion, a single treatment with OBA to the corrugator and procerus muscles appears to induce a significant and sustained antidepressant effect in patients with major depression. (C) 2013 Elsevier Ltd. All rights reserved.","author":[{"dropping-particle":"","family":"Finzi","given":"Eric","non-dropping-particle":"","parse-names":false,"suffix":""},{"dropping-particle":"","family":"Rosenthal","given":"Norman E","non-dropping-particle":"","parse-names":false,"suffix":""}],"container-title":"Journal of Psychiatric Research","id":"ITEM-6","issued":{"date-parts":[["2014","5"]]},"page":"1-6","title":"Treatment of depression with onabotulinumtoxinA: A randomized, double-blind, placebo controlled trial","type":"article-journal","volume":"52"},"uris":["http://www.mendeley.com/documents/?uuid=6e600176-d4a8-46a4-a0b1-079d9a5509c7"]},{"id":"ITEM-7","itemData":{"DOI":"10.1111/j.1524-4725.2006.32136.x","ISBN":"1524-4725","ISSN":"10760512","PMID":"16706759","abstract":"BACKGROUND: Major depression is a common and serious disease that may be resistant to routine pharmacologic and psychotherapeutic treatment approaches. OBJECTIVE: To evaluate the efficacy of botulinum toxin A treatment of glabellar frown lines in treating patients with major depression, using a small open pilot trial. METHODS: Patients who met DSM-IV criteria for ongoing major depression in spite of pharmacologic or psychotherapeutic treatment were evaluated with the Beck Depression Inventory II (BDI-II) before receiving botulinum toxin A to their glabellar frown lines. Two months later, all patients were re-evaluated clinically and with the BDI-II. RESULTS: Ten depressed patients were treated with botulinum toxin A, and 9 of 10 patients were no longer depressed 2 months after treatment. The tenth patient had an improvement in mood. CONCLUSION: To our knowledge, these are the first reported cases of depression treated with botulinum toxin A.","author":[{"dropping-particle":"","family":"Finzi","given":"Eric","non-dropping-particle":"","parse-names":false,"suffix":""},{"dropping-particle":"","family":"Wasserman","given":"Erika","non-dropping-particle":"","parse-names":false,"suffix":""}],"container-title":"Dermatologic Surgery","id":"ITEM-7","issue":"5","issued":{"date-parts":[["2006"]]},"page":"645-649","title":"Treatment of depression with botulinum toxin A: A case series","type":"article-journal","volume":"32"},"uris":["http://www.mendeley.com/documents/?uuid=0240b7f3-f39e-4436-8d4a-d2f7b4a7fa50"]},{"id":"ITEM-8","itemData":{"author":[{"dropping-particle":"","family":"Fromage","given":"G","non-dropping-particle":"","parse-names":false,"suffix":""}],"container-title":"Aesthetic Nursing","id":"ITEM-8","issue":"6","issued":{"date-parts":[["2018"]]},"page":"315-317","title":"Exploring the effects of botulinum toxin type A injections on depression","type":"article-journal","volume":"7"},"uris":["http://www.mendeley.com/documents/?uuid=beee30a0-02de-48a3-a52f-ae324c0c0890"]},{"id":"ITEM-9","itemData":{"DOI":"10.1111/dsu.12175","ISSN":"10760512","PMID":"23465042","abstract":"BACKGROUND: Botulinum toxin type A (BoNT-A) injection has become the most popular cosmetic nonsurgical procedure, and it has been suggested that BoNT-A injections may improve emotional states when frown lines are treated.\\n\\nOBJECTIVES: To evaluate symptoms of depression and self-esteem before and after onabotulinumtoxinA (ONA) injections in the glabella in subjects with and without depression.\\n\\nMETHODS: Twenty-five subjects with depression were allocated into one group and 25 subjects without depression were matched to those according to demographic characteristics. The Beck Depression Inventory (BDI) and Rosenberg Self-Esteem Scale (RSES) were used to assess depression symptoms and self-esteem, respectively. Patients were assessed up to 12 weeks after the intervention.\\n\\nRESULTS: Patients with depression had significant improvement in depression symptoms after ONA injections. The maximum effect occurred within the first 8 weeks after treatment. A significant reduction from baseline in BDI score and significant improvement in self-esteem were also observed in patients with depression.\\n\\nCONCLUSION: This research presents new data regarding BoNT-A as a potential treatment to improve depression symptoms in patients with Major Depressive Disorder. Self-esteem scores alone cannot explain the improvement in depression symptoms.","author":[{"dropping-particle":"","family":"Hexsel","given":"Doris","non-dropping-particle":"","parse-names":false,"suffix":""},{"dropping-particle":"","family":"Brum","given":"Cristiano","non-dropping-particle":"","parse-names":false,"suffix":""},{"dropping-particle":"","family":"Siega","given":"Carolina","non-dropping-particle":"","parse-names":false,"suffix":""},{"dropping-particle":"","family":"Schilling-Souza","given":"Juliana","non-dropping-particle":"","parse-names":false,"suffix":""},{"dropping-particle":"","family":"Dal'Forno","given":"Taciana","non-dropping-particle":"","parse-names":false,"suffix":""},{"dropping-particle":"","family":"Heckmann","given":"Marc","non-dropping-particle":"","parse-names":false,"suffix":""},{"dropping-particle":"","family":"Rodrigues","given":"Ticiana C.","non-dropping-particle":"","parse-names":false,"suffix":""}],"container-title":"Dermatologic Surgery","id":"ITEM-9","issue":"7","issued":{"date-parts":[["2013"]]},"page":"1088-1096","title":"Evaluation of self-esteem and depression symptoms in depressed and nondepressed subjects treated with onabotulinumtoxinA for glabellar lines","type":"article-journal","volume":"39"},"uris":["http://www.mendeley.com/documents/?uuid=653ef965-7cab-4b9d-864d-5624dd835ac9"]},{"id":"ITEM-10","itemData":{"ISSN":"09446877","abstract":"Botulinum toxin is a neurotoxin that inhibits signal transmission from nerve cells to the muscles and thereby works through paralysis. Although it is highly toxic for humans it has been used therapeutically in medicine for years. After its use was first recognized in treatment of neurological diseases and malfunctions of the muscle tone, novel findings suggest its potentially highly efficient use in treatment of depression. For this purpose botulinum toxin is injected into the glabella region of the forehead. This effect can presumably be explained with the facial feedback theory. It states that mimic expression of emotion and proprioception of expression strengthen the underlying emotion. Paralysis of muscles involved in expression of negative emotions leads to a marked improvement of depressive mood (50% reduction). Current studies show that the mood lining effect has also been found for chronically depressive and therapy-resistant patients and without presence of visible frown lines in the forehead. Moreover the mood lifting effect seems to persist beyond the time period of botulinum toxin's physiological effectiveness (6 months). For consolidation of the existing findings and extensive exploration of this novel promising approach, further studies with a higher number of participants are encouraged.","author":[{"dropping-particle":"","family":"Krüger","given":"Tillmann H.C.","non-dropping-particle":"","parse-names":false,"suffix":""},{"dropping-particle":"","family":"Jung","given":"Stefanie","non-dropping-particle":"","parse-names":false,"suffix":""},{"dropping-particle":"","family":"Wollmer","given":"M. Axel","non-dropping-particle":"","parse-names":false,"suffix":""}],"container-title":"Psychopharmakotherapie","id":"ITEM-10","issue":"1","issued":{"date-parts":[["2016"]]},"page":"2-7","title":"Botulinumtoxin - Ein neuer wirkstoff in der psychopharmakotherapie?","type":"article-journal","volume":"23"},"uris":["http://www.mendeley.com/documents/?uuid=cf663c8c-bf68-4bbc-9045-466086eff29e"]},{"id":"ITEM-11","itemData":{"DOI":"10.1111/j.1473-2165.2009.00419.x","ISSN":"1473-2165 (Electronic)","PMID":"19250162","abstract":"BACKGROUND: It has been suggested that botulinum toxin A (BTX-A) treatment for frown lines can also be used as a treatment for depression. A psychological mechanism for this effect is reviewed in which paralysis of the corrugator (frown) muscles leads to less facial feedback for negative emotions. Consequently, a negative affect is harder to maintain and so the person has a more positive mood. METHODS: In order to test this mechanism, the mood of patients who had received BTX-A treatment for glabelar frown lines was measured and compared with patients who had received other cosmetic treatments. RESULTS: The BTX-A-treated patients showed significantly less negative mood. CONCLUSION: The results support the facial feedback view that frowning can make one unhappier. Treatments that prevent frowning correlate with reduced negative mood.","author":[{"dropping-particle":"","family":"Lewis","given":"Michael B","non-dropping-particle":"","parse-names":false,"suffix":""},{"dropping-particle":"","family":"Bowler","given":"Patrick J","non-dropping-particle":"","parse-names":false,"suffix":""}],"container-title":"Journal of cosmetic dermatology","id":"ITEM-11","issue":"1","issued":{"date-parts":[["2009","3"]]},"language":"eng","page":"24-26","publisher-place":"England","title":"Botulinum toxin cosmetic therapy correlates with a more positive mood.","type":"article-journal","volume":"8"},"uris":["http://www.mendeley.com/documents/?uuid=222a442d-3079-4ce8-b3ea-15e2bb58a3a6"]},{"id":"ITEM-12","itemData":{"DOI":"10.1055/s-0035-1559621","ISSN":"14390795","abstract":"INTRODUCTION: Botulinum toxin A (BTA) injection into the glabellar region is currently being studied as a treatment for major depressive disorder (MDD). Here we explore efficacy data of this novel approach in a pooled analysis.\\n\\nMETHODS: A literature search revealed 3 RCTs on this topic. Individual patient data and clinical end points shared by these 3 trials were pooled and analyzed as one study (n=134) using multiple regression models with random effects.\\n\\nRESULTS: In the pooled sample, the BTA (n=59) and the placebo group (n=75) did not differ in the baseline variables. Efficacy outcomes revealed BTA superiority over placebo: Improvement in the Hamilton Depression Rating Scale or Montgomery-Asberg Depression Rating Scale 6 weeks after baseline was 45.7% for BTA vs. 14.6% for placebo (p&lt;0.0001), corresponding to a BTA response rate of 54.2% (vs. 10.7%) and a BTA remission rate of 30.5% (vs. 6.7%).\\n\\nDISCUSSION: Equalling the status of a meta-analysis, this study increases evidence that a single treatment of BTA into the glabellar region can reduce symptoms of MDD. Further studies are needed to better understand how BTA exerts its mood-lifting effect.","author":[{"dropping-particle":"","family":"Magid","given":"M.","non-dropping-particle":"","parse-names":false,"suffix":""},{"dropping-particle":"","family":"Finzi","given":"E.","non-dropping-particle":"","parse-names":false,"suffix":""},{"dropping-particle":"","family":"Kruger","given":"T. H C","non-dropping-particle":"","parse-names":false,"suffix":""},{"dropping-particle":"","family":"Robertson","given":"H. T.","non-dropping-particle":"","parse-names":false,"suffix":""},{"dropping-particle":"","family":"Keeling","given":"B. H.","non-dropping-particle":"","parse-names":false,"suffix":""},{"dropping-particle":"","family":"Jung","given":"S.","non-dropping-particle":"","parse-names":false,"suffix":""},{"dropping-particle":"","family":"Reichenberg","given":"J. S.","non-dropping-particle":"","parse-names":false,"suffix":""},{"dropping-particle":"","family":"Rosenthal","given":"N. E.","non-dropping-particle":"","parse-names":false,"suffix":""},{"dropping-particle":"","family":"Wollmer","given":"M. A.","non-dropping-particle":"","parse-names":false,"suffix":""}],"container-title":"Pharmacopsychiatry","id":"ITEM-12","issue":"6","issued":{"date-parts":[["2015"]]},"page":"205-210","title":"Treating depression with botulinum toxin: A pooled analysis of randomized controlled trials","type":"article-journal","volume":"48"},"uris":["http://www.mendeley.com/documents/?uuid=b22ef0f8-dbc2-37a1-bc26-59154a68dde5"]},{"id":"ITEM-13","itemData":{"author":[{"dropping-particle":"","family":"Magid","given":"Michelle","non-dropping-particle":"","parse-names":false,"suffix":""},{"dropping-particle":"","family":"Reichenberg","given":"Jason S.","non-dropping-particle":"","parse-names":false,"suffix":""}],"container-title":"Current Psychiatry","id":"ITEM-13","issue":"11","issued":{"date-parts":[["2015"]]},"page":"43-56","title":"Botulinum toxin for depression? An idea that’s raising some eyebrows","type":"article-journal","volume":"14"},"uris":["http://www.mendeley.com/documents/?uuid=9f986f6c-6568-4db4-989d-4068179566b2"]},{"id":"ITEM-14","itemData":{"abstract":"OBJECTIVE: To determine whether a single treatment of botulinum toxin A in the forehead (glabellar) region can improve symptoms of depression in patients with major depressive disorder (MDD), as defined by DSM-IV criteria. METHOD: Thirty participants were randomly assigned to receive either placebo or botulinum toxin A (BTA; onabotulinumtoxinA) injections in the forehead. Female participants received 29 units; male participants received 39 units. At week 12, the groups were crossed over. Participants were evaluated at weeks 0, 3, 6, 12, 15, 18, and 24 for improvement in MDD symptoms using the Patient Health Care Questionnaire-9, Beck Depression Inventory (BDI), and 21-Item Hamilton Depression Rating Scale (HDRS-21) objective measurement scales. The primary outcome was the rate of HDRS-21 response, defined as ≥ 50% score reduction from baseline. The study occurred from July 2011 to November 2012. RESULTS: Patients who received BTA at week 0 (BTA-first group) and at week 12 (BTA-second group) had a statistically significant reduction in MDD symptoms as compared to placebo. Improvement in MDD continued over 24 weeks in the group that received BTA first even though the cosmetic effects of BTA wore off at 12 to 16 weeks. HDRS-21 response rates were 55% (6/11) in the BTA-first group, 24% (4/17) in the BTA-second group, and 0% (0/19) in the placebo group (P &lt; .0001). HDRS-21 remission rates (score ≤ 7) were 18% (2/11), 18% (3/17), and 0% (0/19), respectively (P = .057). HDRS-21 scores dropped -46% and -35% in the BTA-first and -second groups versus -2% in the placebo group (P &lt; .0001). The BDI response rate (≥ 50% reduction from baseline) was 45% (5/11) in the BTA-first group, 33% (6/18) in the BTA-second group, and 5% (1/19) in the placebo group (P = .0067). BDI remission rates (score ≤ 9) were 27% (3/11), 33% (6/18), and 5% (1/19), respectively (P = .09). BDI scores dropped -42% and -35% in the BTA-first and -second groups versus -15% in the placebo group (P &lt; .0001). CONCLUSIONS: Botulinum toxin A injection in the glabellar region was associated with significant improvement in depressive symptoms and may be a safe and sustainable intervention in the treatment of MDD. TRIAL REGISTRATION: ClinicalTrials.gov identifier: NCT01392963.","author":[{"dropping-particle":"","family":"Magid","given":"Michelle","non-dropping-particle":"","parse-names":false,"suffix":""},{"dropping-particle":"","family":"Reichenberg","given":"Jason S.","non-dropping-particle":"","parse-names":false,"suffix":""},{"dropping-particle":"","family":"Poth","given":"Poppy E.","non-dropping-particle":"","parse-names":false,"suffix":""},{"dropping-particle":"","family":"Robertson","given":"Henry T.","non-dropping-particle":"","parse-names":false,"suffix":""},{"dropping-particle":"","family":"LaViolette","given":"Amanda K.","non-dropping-particle":"","parse-names":false,"suffix":""},{"dropping-particle":"","family":"Kruger","given":"Tillmann H. C.","non-dropping-particle":"","parse-names":false,"suffix":""},{"dropping-particle":"","family":"Wollmer","given":"M Axel","non-dropping-particle":"","parse-names":false,"suffix":""}],"container-title":"The Journal of Clinical Psychiatry","id":"ITEM-14","issue":"8","issued":{"date-parts":[["2014"]]},"page":"837-844","title":"Treatment of major depressive disorder using botulinum toxin A: a 24-week randomized, double-blind, placebo-controlled study","type":"article-journal","volume":"75"},"uris":["http://www.mendeley.com/documents/?uuid=fce93621-f7f5-4723-8f3d-f815f03acbe8"]},{"id":"ITEM-15","itemData":{"DOI":"10.1007/s10971-016-3997-0","ISBN":"0960003071073","author":[{"dropping-particle":"","family":"Parsaik","given":"Ajay K.","non-dropping-particle":"","parse-names":false,"suffix":""},{"dropping-particle":"","family":"Mascharenhas","given":"Sonia S.","non-dropping-particle":"","parse-names":false,"suffix":""},{"dropping-particle":"","family":"Hashmi","given":"Aqeel","non-dropping-particle":"","parse-names":false,"suffix":""},{"dropping-particle":"","family":"Prokop","given":"Larry J.","non-dropping-particle":"","parse-names":false,"suffix":""},{"dropping-particle":"","family":"John","given":"Vineeth","non-dropping-particle":"","parse-names":false,"suffix":""},{"dropping-particle":"","family":"Okusaga","given":"Olaoluwa","non-dropping-particle":"","parse-names":false,"suffix":""},{"dropping-particle":"","family":"Singh","given":"Balwinder","non-dropping-particle":"","parse-names":false,"suffix":""}],"container-title":"Journal of Psychiatric Practice","id":"ITEM-15","issue":"2","issued":{"date-parts":[["2016"]]},"page":"99-110","title":"Role of botulinum toxin in depression","type":"article-journal","volume":"22"},"uris":["http://www.mendeley.com/documents/?uuid=d1b28d8e-d74a-495a-8e9b-645b34363dd0"]},{"id":"ITEM-16","itemData":{"DOI":"10.1016/j.jaad.2015.08.051","ISSN":"10976787","PMID":"26702796","abstract":"To the Editor: Three prospective studies have now shown that onabotulinumtoxinA (BTA) injection to the corrugator and procerus forehead muscles can improve the symptoms of major depression. 1-3 A range of theories have been proposed to explain these effects, including: 1. BTA yields a cosmetic effect, which indirectly leads to improved mood; 2. More pleasant facial expression leads to positive social feedback with resultant mood improvement; 3. Decreased glabellar muscle activation decreases afferent nerve signals back to the brain, thereby decreasing ''negative emotional feedback''; 4. BTA itself reaches the brain, causing direct effects on emotional processing. We hypothesized that if theories 1 or 2 were correct, that patients with more severe frown lines would have a greater response to BTA intervention. We used deidentified data from the 3 randomized, double-blind, placebo-controlled trials on the treatment of depression using BTA (n ¼ 134, 59 BTA and 75 placebo). 1-3 In each, the severity of maximum frown lines was measured on a 0-to-3 scale using the Clinical Severity Score of Glabellar Frown Lines (CSS-GFL), and depression was scored with the Beck Depression Inventory (BDI) before randomization occurred. These trials received prior approval from their hospital institutional review boards, which had been aware they planned to combine the data for this study in a deidentified manner. Each trial was registered under clinicaltrials. gov. Patients were prospectively recruited into these studies based on a history of depression, not for the cosmetic treatment of wrinkles. The severity of frown lines at baseline varied across the 3 studies. Our primary outcome was looking for an association between baseline CSS-GFL score and a change in BDI score (model 1). This was analyzed using a regression coefficient of analysis of covariance linear mixed model with both continuous and discrete variables. A random effect was added to account for the data coming from a meta-analysis of 3 different studies. Our secondary outcomes were comparing baseline CSS-GFL score and baseline BDI score (model 2), and change in CSS-GFL score with change in BDI score (model 3). Each model was performed on both placebo and BTA-treated subjects, and adjusted for age, sex, initial CSS-GFL scores, initial depression scores, and treatment. Results are shown in Table I. Detailed regression results are available online in Supplemental Table I (available at http://www.jaad.org). Our findi…","author":[{"dropping-particle":"","family":"Reichenberg","given":"Jason S.","non-dropping-particle":"","parse-names":false,"suffix":""},{"dropping-particle":"","family":"Hauptman","given":"Aaron J.","non-dropping-particle":"","parse-names":false,"suffix":""},{"dropping-particle":"","family":"Robertson","given":"Henry T.","non-dropping-particle":"","parse-names":false,"suffix":""},{"dropping-particle":"","family":"Finzi","given":"Eric","non-dropping-particle":"","parse-names":false,"suffix":""},{"dropping-particle":"","family":"Kruger","given":"Tillman H C","non-dropping-particle":"","parse-names":false,"suffix":""},{"dropping-particle":"","family":"Wollmer","given":"M. Axel","non-dropping-particle":"","parse-names":false,"suffix":""},{"dropping-particle":"","family":"Magid","given":"Michelle","non-dropping-particle":"","parse-names":false,"suffix":""}],"container-title":"Journal of the American Academy of Dermatology","id":"ITEM-16","issue":"1","issued":{"date-parts":[["2016"]]},"page":"171-173","publisher":"American Academy of Dermatology, Inc.","title":"Botulinum toxin for depression: Does patient appearance matter?","type":"article-journal","volume":"74"},"uris":["http://www.mendeley.com/documents/?uuid=06c90776-ef03-43b1-89ed-8046689e4e0e"]},{"id":"ITEM-17","itemData":{"ISSN":"1118560647","author":[{"dropping-particle":"","family":"Wollmer","given":"M Axel","non-dropping-particle":"","parse-names":false,"suffix":""},{"dropping-particle":"","family":"Magid","given":"Michelle","non-dropping-particle":"","parse-names":false,"suffix":""},{"dropping-particle":"","family":"Kruger","given":"Tillmann H C","non-dropping-particle":"","parse-names":false,"suffix":""}],"chapter-number":"25","container-title":"Practical Psychodermatology","editor":[{"dropping-particle":"","family":"Bewley","given":"Anthony","non-dropping-particle":"","parse-names":false,"suffix":""},{"dropping-particle":"","family":"Taylor","given":"Ruth E.","non-dropping-particle":"","parse-names":false,"suffix":""},{"dropping-particle":"","family":"Reichenberg","given":"Jason S.","non-dropping-particle":"","parse-names":false,"suffix":""},{"dropping-particle":"","family":"Magid","given":"Michelle","non-dropping-particle":"","parse-names":false,"suffix":""}],"id":"ITEM-17","issued":{"date-parts":[["2014"]]},"page":"216-219","publisher":"John Wiley &amp; Sons","publisher-place":"New Jersey","title":"Botulinum Toxin Treatment in Depression","type":"chapter"},"uris":["http://www.mendeley.com/documents/?uuid=8757f8d2-985d-45c9-846c-3058caf36991"]},{"id":"ITEM-18","itemData":{"DOI":"10.3389/fpsyt.2014.00036","ISSN":"1664-0640 (Electronic)","PMID":"24744738","abstract":"In a randomized, controlled trial (n = 30), we showed that botulinum toxin injection to the glabellar region produces a marked improvement in the symptoms of major depression. We hypothesized that the mood-lifting effect was mediated by facial feedback mechanisms. Here we assessed if agitation, which may be associated with increased dynamic psychomotor activity of the facial musculature, can predict response to the treatment. To test this hypothesis, we re-analyzed the data of the scales from our previous study on a single item basis and compared the baseline scores in the agitation item (item 9) of the Hamilton Depression Rating Scale (HAM-D) between responders (n = 9) and participants who did not attain response (n = 6) among the recipients of onabotulinumtoxinA (n = 15). Responders had significantly higher item 9 scores at baseline [1.56 + 0.88 vs. 0.33 + 0.52, t (13) = 3.04, d = 1.7, p = 0.01], while no other single item of the HAM-D or the Beck Depression Inventory was associated with treatment response. The agitation score had an overall precision of 78% in predicting response in a receiver operating characteristic (ROC) analysis (area under the curve, AUC = 0.87). These data provide a link between response to botulinum toxin treatment with a psychomotor manifestation of depression and thereby indirect support of the proposed facial feedback mechanism of action. Moreover, it suggests that patients with agitated depression may particularly benefit from botulinum toxin treatment.","author":[{"dropping-particle":"","family":"Wollmer","given":"M Axel","non-dropping-particle":"","parse-names":false,"suffix":""},{"dropping-particle":"","family":"Kalak","given":"Nadeem","non-dropping-particle":"","parse-names":false,"suffix":""},{"dropping-particle":"","family":"Jung","given":"Stefanie","non-dropping-particle":"","parse-names":false,"suffix":""},{"dropping-particle":"","family":"Boer","given":"Claas","non-dropping-particle":"de","parse-names":false,"suffix":""},{"dropping-particle":"","family":"Magid","given":"Michelle","non-dropping-particle":"","parse-names":false,"suffix":""},{"dropping-particle":"","family":"Reichenberg","given":"Jason S","non-dropping-particle":"","parse-names":false,"suffix":""},{"dropping-particle":"","family":"Brand","given":"Serge","non-dropping-particle":"","parse-names":false,"suffix":""},{"dropping-particle":"","family":"Holsboer-Trachsler","given":"Edith","non-dropping-particle":"","parse-names":false,"suffix":""},{"dropping-particle":"","family":"Kruger","given":"Tillmann H C","non-dropping-particle":"","parse-names":false,"suffix":""}],"container-title":"Frontiers in psychiatry","id":"ITEM-18","issued":{"date-parts":[["2014"]]},"language":"eng","page":"36","publisher-place":"Switzerland","title":"Agitation predicts response of depression to botulinum toxin treatment in a randomized controlled trial.","type":"article-journal","volume":"5"},"uris":["http://www.mendeley.com/documents/?uuid=29120adb-b19e-417b-944c-7d6f06702559"]},{"id":"ITEM-19","itemData":{"DOI":"10.1016/j.jpsychires.2012.01.027","ISBN":"0022-3956; EN :1879-1379","ISSN":"00223956","PMID":"22364892","abstract":"Positive effects on mood have been observed in subjects who underwent treatment of glabellar frown lines with botulinum toxin and, in an open case series, depression remitted or improved after such treatment. Using a randomized double-blind placebo-controlled trial design we assessed botulinum toxin injection to the glabellar region as an adjunctive treatment of major depression.Thirty patients were randomly assigned to a verum (onabotulinumtoxinA, . n = 15) or placebo (saline, . n = 15) group. The primary end point was change in the 17-item version of the Hamilton Depression Rating Scale six weeks after treatment compared to baseline.The verum and the placebo groups did not differ significantly in any of the collected baseline characteristics. Throughout the sixteen-week follow-up period there was a significant improvement in depressive symptoms in the verum group compared to the placebo group as measured by the Hamilton Depression Rating Scale (F (6,168) = 5.76, p &lt; 0.001, ?? 2 = 0.17). Six weeks after a single treatment scores of onabotulinumtoxinA recipients were reduced on average by 47.1% and by 9.2% in placebo-treated participants (F (1,28) = 12.30, p = 0.002, ?? 2 = 0.31, d = 1.28). The effect size was even larger at the end of the study (d = 1.80). Treatment-dependent clinical improvement was also reflected in the Beck Depression Inventory, and in the Clinical Global Impressions Scale.This study shows that a single treatment of the glabellar region with botulinum toxin may shortly accomplish a strong and sustained alleviation of depression in patients, who did not improve sufficiently on previous medication. It supports the concept, that the facial musculature not only expresses, but also regulates mood states. ?? 2012 Elsevier Ltd.","author":[{"dropping-particle":"","family":"Wollmer","given":"M Axel","non-dropping-particle":"","parse-names":false,"suffix":""},{"dropping-particle":"","family":"Boer","given":"Claas","non-dropping-particle":"De","parse-names":false,"suffix":""},{"dropping-particle":"","family":"Kalak","given":"Nadeem","non-dropping-particle":"","parse-names":false,"suffix":""},{"dropping-particle":"","family":"Beck","given":"Johannes","non-dropping-particle":"","parse-names":false,"suffix":""},{"dropping-particle":"","family":"G??tz","given":"Thomas","non-dropping-particle":"","parse-names":false,"suffix":""},{"dropping-particle":"","family":"Schmidt","given":"Tina","non-dropping-particle":"","parse-names":false,"suffix":""},{"dropping-particle":"","family":"Hodzic","given":"Muris","non-dropping-particle":"","parse-names":false,"suffix":""},{"dropping-particle":"","family":"Bayer","given":"Ursula","non-dropping-particle":"","parse-names":false,"suffix":""},{"dropping-particle":"","family":"Kollmann","given":"Thilo","non-dropping-particle":"","parse-names":false,"suffix":""},{"dropping-particle":"","family":"Kollewe","given":"Katja","non-dropping-particle":"","parse-names":false,"suffix":""},{"dropping-particle":"","family":"S??nmez","given":"Daniela","non-dropping-particle":"","parse-names":false,"suffix":""},{"dropping-particle":"","family":"Duntsch","given":"Katja","non-dropping-particle":"","parse-names":false,"suffix":""},{"dropping-particle":"","family":"Haug","given":"Martin D","non-dropping-particle":"","parse-names":false,"suffix":""},{"dropping-particle":"","family":"Schedlowski","given":"Manfred","non-dropping-particle":"","parse-names":false,"suffix":""},{"dropping-particle":"","family":"Hatzinger","given":"Martin","non-dropping-particle":"","parse-names":false,"suffix":""},{"dropping-particle":"","family":"Dressler","given":"Dirk","non-dropping-particle":"","parse-names":false,"suffix":""},{"dropping-particle":"","family":"Brand","given":"Serge","non-dropping-particle":"","parse-names":false,"suffix":""},{"dropping-particle":"","family":"Holsboer-Trachsler","given":"Edith","non-dropping-particle":"","parse-names":false,"suffix":""},{"dropping-particle":"","family":"Kruger","given":"Tillmann H C","non-dropping-particle":"","parse-names":false,"suffix":""}],"container-title":"Journal of Psychiatric Research","id":"ITEM-19","issue":"5","issued":{"date-parts":[["2012"]]},"page":"574-581","title":"Facing depression with botulinum toxin: A randomized controlled trial","type":"article-journal","volume":"46"},"uris":["http://www.mendeley.com/documents/?uuid=09e85176-11a8-387a-9044-1c658b0fb303"]},{"id":"ITEM-20","itemData":{"ISSN":"2251-6085","author":[{"dropping-particle":"","family":"Zamanian","given":"Abbas","non-dropping-particle":"","parse-names":false,"suffix":""},{"dropping-particle":"","family":"Jolfaei","given":"Atefeh Ghanbari","non-dropping-particle":"","parse-names":false,"suffix":""},{"dropping-particle":"","family":"Mehran","given":"Golnaz","non-dropping-particle":"","parse-names":false,"suffix":""},{"dropping-particle":"","family":"Azizian","given":"Zahra","non-dropping-particle":"","parse-names":false,"suffix":""}],"container-title":"Iran J Public Health","id":"ITEM-20","issue":"7","issued":{"date-parts":[["2017"]]},"page":"982-984","title":"Efficacy of Botox versus placebo for treatment of patients with major depression","type":"article-journal","volume":"46"},"uris":["http://www.mendeley.com/documents/?uuid=c801e421-1572-4eb2-871b-bc84356a5089"]},{"id":"ITEM-21","itemData":{"ISBN":"1137333391","author":[{"dropping-particle":"","family":"Finzi","given":"Eric","non-dropping-particle":"","parse-names":false,"suffix":""}],"id":"ITEM-21","issued":{"date-parts":[["2013"]]},"publisher":"St. Martin's Press","publisher-place":"London","title":"The face of emotion: How Botox affects our moods and relationships","type":"book"},"uris":["http://www.mendeley.com/documents/?uuid=a6c2dd37-d824-4d6f-a9ef-7eefab99e419"]}],"mendeley":{"formattedCitation":"&lt;sup&gt;19–39&lt;/sup&gt;","manualFormatting":"19-39","plainTextFormattedCitation":"19–39","previouslyFormattedCitation":"&lt;sup&gt;19,20,29–38,21,39,22–28&lt;/sup&gt;"},"properties":{"noteIndex":0},"schema":"https://github.com/citation-style-language/schema/raw/master/csl-citation.json"}</w:instrText>
+        <w:instrText>ADDIN CSL_CITATION {"citationItems":[{"id":"ITEM-1","itemData":{"DOI":"10.1016/j.jaad.2007.10.649","ISSN":"1097-6787 (Electronic)","PMID":"18485989","abstract":"The facial feedback hypothesis suggests that muscular manipulations which result  in more positive facial expressions may lead to more positive emotional states in affected individuals. In this essay, we hypothesize that the injection of botulinum toxin for upper face dynamic creases might induce positive emotional states by reducing the ability to frown and create other negative facial expressions. The use of botulinum toxin to pharmacologically alter upper face muscular expressiveness may curtail the appearance of negative emotions, most notably anger, but also fear and sadness. This occurs via the relaxation of the corrugator supercilii and the procerus, which are responsible for brow furrowing, and to a lesser extent, because of the relaxation of the frontalis. Concurrently, botulinum toxin may dampen some positive expressions like the true smile, which requires activity of the orbicularis oculi, a muscle also relaxed after toxin injections. On balance, the evidence suggests that botulinum toxin injections for upper face dynamic creases may reduce negative facial expressions more than they reduce positive facial expressions. Based on the facial feedback hypothesis, this net change in facial expression may potentially have the secondary effect of reducing the internal experience of negative emotions, thus making patients feel less angry, sad, and fearful.","author":[{"dropping-particle":"","family":"Alam","given":"Murad","non-dropping-particle":"","parse-names":false,"suffix":""},{"dropping-particle":"","family":"Barrett","given":"Karen C","non-dropping-particle":"","parse-names":false,"suffix":""},{"dropping-particle":"","family":"Hodapp","given":"Robert M","non-dropping-particle":"","parse-names":false,"suffix":""},{"dropping-particle":"","family":"Arndt","given":"Kenneth A","non-dropping-particle":"","parse-names":false,"suffix":""}],"container-title":"Journal of the American Academy of Dermatology","id":"ITEM-1","issue":"6","issued":{"date-parts":[["2008","6"]]},"language":"eng","page":"1061-1072","publisher-place":"United States","title":"Botulinum toxin and the facial feedback hypothesis: can looking better make you feel happier?","type":"article-journal","volume":"58"},"uris":["http://www.mendeley.com/documents/?uuid=515d6ffb-20e1-45ab-a315-6490dd934e81"]},{"id":"ITEM-2","itemData":{"DOI":"10.1016/j.eurpsy.2016.01.1473","abstract":"24th European Congress of Psychiatry / European Psychiatry 33S (2016) S290–S643 S407 chronic pain of higher intensity and with greater interference on daily functioning. Conclusion Our research data show a high frequency of chronic pain among patients diagnosed with MDD and its positive inter-correlation which results in negative impact on daily functioning, especially in females. Disclosure of interest The authors have not supplied their decla-ration of competing interest. Augmentation strategies for the treatment of Major depressive disorder (MDD) are needed when patients with MDD have a par-tial, or not responded to antidepressant monotherapy. The focus of augmentation therapy has been combining an antidepressant (AD) medication with another AD. Atypical antipsychotics (AAP) are becoming commonly used to augment antidepressants. Beyond AD and AAP, alternative augmentation strategies include mood sta-bilizers (MS). Aim To analyze the characteristics of therapy in patients with diagnosis of MDD and to investigate the frequency of augmentation therapy. Method Study included 28 patients hospitalized during one year with MDD diagnosis. Statistical analysis was performed with x2 and t-test. Result Among patients with MDD there were 18 (64.28%) women with an average age 57.5 and 10 (35.71%) men with an average age 53.5. Of the 28 patients with MDD, 25 (89.28%) were treated with a combination therapy, and monotherapy in the remaining 3 patients (10.71%). Of 25 patients with augmentation strategy treat-ment, 22 (88%) used two medications and the remaining 3 (12%) tree psychotropic medications (AAP, AD, MS). The most frequent combinations were a combination of AD and AAP (17 patients, 68%). Beyond that frequent combination were AD and MS (6 patients, 24%). Two patients used combination two AAP, and one patient with two AD and one patients used AAP and MS. Conclusion Augmentation strategy is often used in patients with MDD. There is no significant difference in the use combination ther-apy based on gender and age. Disclosure of interest The authors have not supplied their decla-ration of competing interest.","author":[{"dropping-particle":"","family":"Alves","given":"M. C.","non-dropping-particle":"","parse-names":false,"suffix":""},{"dropping-particle":"","family":"Sobreira","given":"G.","non-dropping-particle":"","parse-names":false,"suffix":""},{"dropping-particle":"","family":"Aleixo","given":"M. A.","non-dropping-particle":"","parse-names":false,"suffix":""},{"dropping-particle":"","family":"Oliveira","given":"J. M.","non-dropping-particle":"","parse-names":false,"suffix":""}],"container-title":"European Psychiatry","id":"ITEM-2","issued":{"date-parts":[["2016"]]},"page":"5290-5643","title":"Facing depression with botulinum toxin: Literature review","type":"article-journal","volume":"335"},"uris":["http://www.mendeley.com/documents/?uuid=2ba73f80-6e9e-3299-945d-9b4b0e2d4fd3"]},{"id":"ITEM-3","itemData":{"DOI":"10.1007/s10971-016-3997-0","abstract":"clinically, with depression scores dropping by 27% on all 3 scales in the sample as a whole. These changes were highly sig- nificant (P&lt; 0.001, paired t test or Wilcoxon test)and theabsoluteprepost scorediffer- ences were similar to those observed in previous randomized controlled trials. Importantly, treatment effects did not differ between male (n = 23) and female (n = 19) patients. Conclusions: These findings suggest that gla- bellar BTX injection may also be effective in the treatment of severe depression and in the treatment of depression in men, when treat- ment is carried out not just in clinical trials but in real-world settings.","author":[{"dropping-particle":"","family":"Chugh","given":"Sanjay","non-dropping-particle":"","parse-names":false,"suffix":""},{"dropping-particle":"","family":"Chhabria","given":"Anjali","non-dropping-particle":"","parse-names":false,"suffix":""},{"dropping-particle":"","family":"Jung","given":"Steganie","non-dropping-particle":"","parse-names":false,"suffix":""},{"dropping-particle":"","family":"Kruger","given":"Tillmann H. C.","non-dropping-particle":"","parse-names":false,"suffix":""},{"dropping-particle":"","family":"Wollmer","given":"M Axel","non-dropping-particle":"","parse-names":false,"suffix":""}],"container-title":"Journal of Psychiatric Practice","id":"ITEM-3","issue":"1","issued":{"date-parts":[["2018"]]},"page":"15-20","title":"Botulinum toxin as a treatment for depression in a real-world setting","type":"article-journal","volume":"24"},"uris":["http://www.mendeley.com/documents/?uuid=56a54b3b-5289-4f92-af36-4bec5832fb33"]},{"id":"ITEM-4","itemData":{"author":[{"dropping-particle":"","family":"Finzi","given":"Eric","non-dropping-particle":"","parse-names":false,"suffix":""}],"container-title":"Dermatologic Surgery","id":"ITEM-4","issue":"10","issued":{"date-parts":[["2018"]]},"page":"1363-1365","title":"Update: botulinum toxin for depression: More than skin deep","type":"article-journal","volume":"44"},"uris":["http://www.mendeley.com/documents/?uuid=488e032c-2765-42e2-8e23-e4af860776a6"]},{"id":"ITEM-5","itemData":{"DOI":"10.1016/j.jpsychires.2016.06.009","ISSN":"00223956","abstract":"a b s t r a c t We develop the concept of emotional proprioception, whereby the muscles of facial expression play a central role in encoding and transmitting information to the brain's emotional circuitry, and describe its underlying neuroanatomy. We explore the role of facial expression in both reflecting and influencing depressed mood. The circuitry involved in this latter effect is a logical target for treatment with botu-linum toxin, and we review the evidence in support of this strategy. Clinical trial data suggest that botulinum toxin is effective in treating depression. We discuss the clinical and theoretical implications of these data. This novel treatment approach is just one example of the potential importance of the cranial nerves in the treatment of depression.","author":[{"dropping-particle":"","family":"Finzi","given":"Eric","non-dropping-particle":"","parse-names":false,"suffix":""},{"dropping-particle":"","family":"Rosenthal","given":"Norman E","non-dropping-particle":"","parse-names":false,"suffix":""}],"container-title":"Journal of Psychiatric Research","id":"ITEM-5","issued":{"date-parts":[["2016"]]},"page":"93-96","title":"Emotional proprioception: Treatment of depression with afferent facial feedback","type":"article-journal","volume":"80"},"uris":["http://www.mendeley.com/documents/?uuid=b1e69359-3a04-3080-a0bf-b698ab75f1f2"]},{"id":"ITEM-6","itemData":{"DOI":"10.1016/j.jpsychires.2013.11.006","ISSN":"0022-3956","abstract":"Converging lines of evidence suggest a role for facial expressions in the pathophysiology and treatment of mood disorders. To determine the antidepressant effect of onabotulinumtoxinA (OBA) treatment of corrugator and procerus muscles in people with major depressive disorder, we conducted a double blind, randomized, placebo-controlled trial. In an outpatient clinical research center, eighty-five subjects with DSM-IV major depression were randomized to receive either OBA (29 units for females and 40 units for males) or saline injections into corrugator and procerus frown muscles (74 subjects were entered into the analysis). Subjects were rated at screening, and 3 and 6 weeks after OBA treatment. The primary outcome measure was the response rate, as defined by &gt;= 50% decrease in score on the Montgomery-Asberg Depression Rating Scale (MADRS). Response rates at 6 weeks from the date of injection were 52% and 15% in the OBA and placebo groups, respectively (Chi-Square (1) = 11.2, p &lt; 0.001, Fisher p &lt; 0.001). The secondary outcome measure of remission rate (MADRS score of 10 or less) was 27% with OBA and 7% with placebo (Chi-square (1) = 5.1, p &lt; 0.02, Fisher p &lt; 0.03). Six weeks after a single treatment, MADRS scores of subjects were reduced on average by 47% in those given OBA, and by 21% in those given placebo (Mann-Whitney U, p &lt; 0.0005). In conclusion, a single treatment with OBA to the corrugator and procerus muscles appears to induce a significant and sustained antidepressant effect in patients with major depression. (C) 2013 Elsevier Ltd. All rights reserved.","author":[{"dropping-particle":"","family":"Finzi","given":"Eric","non-dropping-particle":"","parse-names":false,"suffix":""},{"dropping-particle":"","family":"Rosenthal","given":"Norman E","non-dropping-particle":"","parse-names":false,"suffix":""}],"container-title":"Journal of Psychiatric Research","id":"ITEM-6","issued":{"date-parts":[["2014","5"]]},"page":"1-6","title":"Treatment of depression with onabotulinumtoxinA: A randomized, double-blind, placebo controlled trial","type":"article-journal","volume":"52"},"uris":["http://www.mendeley.com/documents/?uuid=6e600176-d4a8-46a4-a0b1-079d9a5509c7"]},{"id":"ITEM-7","itemData":{"DOI":"10.1111/j.1524-4725.2006.32136.x","ISBN":"1524-4725","ISSN":"10760512","PMID":"16706759","abstract":"BACKGROUND: Major depression is a common and serious disease that may be resistant to routine pharmacologic and psychotherapeutic treatment approaches. OBJECTIVE: To evaluate the efficacy of botulinum toxin A treatment of glabellar frown lines in treating patients with major depression, using a small open pilot trial. METHODS: Patients who met DSM-IV criteria for ongoing major depression in spite of pharmacologic or psychotherapeutic treatment were evaluated with the Beck Depression Inventory II (BDI-II) before receiving botulinum toxin A to their glabellar frown lines. Two months later, all patients were re-evaluated clinically and with the BDI-II. RESULTS: Ten depressed patients were treated with botulinum toxin A, and 9 of 10 patients were no longer depressed 2 months after treatment. The tenth patient had an improvement in mood. CONCLUSION: To our knowledge, these are the first reported cases of depression treated with botulinum toxin A.","author":[{"dropping-particle":"","family":"Finzi","given":"Eric","non-dropping-particle":"","parse-names":false,"suffix":""},{"dropping-particle":"","family":"Wasserman","given":"Erika","non-dropping-particle":"","parse-names":false,"suffix":""}],"container-title":"Dermatologic Surgery","id":"ITEM-7","issue":"5","issued":{"date-parts":[["2006"]]},"page":"645-649","title":"Treatment of depression with botulinum toxin A: A case series","type":"article-journal","volume":"32"},"uris":["http://www.mendeley.com/documents/?uuid=0240b7f3-f39e-4436-8d4a-d2f7b4a7fa50"]},{"id":"ITEM-8","itemData":{"author":[{"dropping-particle":"","family":"Fromage","given":"G","non-dropping-particle":"","parse-names":false,"suffix":""}],"container-title":"Aesthetic Nursing","id":"ITEM-8","issue":"6","issued":{"date-parts":[["2018"]]},"page":"315-317","title":"Exploring the effects of botulinum toxin type A injections on depression","type":"article-journal","volume":"7"},"uris":["http://www.mendeley.com/documents/?uuid=beee30a0-02de-48a3-a52f-ae324c0c0890"]},{"id":"ITEM-9","itemData":{"DOI":"10.1111/dsu.12175","ISSN":"10760512","PMID":"23465042","abstract":"BACKGROUND: Botulinum toxin type A (BoNT-A) injection has become the most popular cosmetic nonsurgical procedure, and it has been suggested that BoNT-A injections may improve emotional states when frown lines are treated.\\n\\nOBJECTIVES: To evaluate symptoms of depression and self-esteem before and after onabotulinumtoxinA (ONA) injections in the glabella in subjects with and without depression.\\n\\nMETHODS: Twenty-five subjects with depression were allocated into one group and 25 subjects without depression were matched to those according to demographic characteristics. The Beck Depression Inventory (BDI) and Rosenberg Self-Esteem Scale (RSES) were used to assess depression symptoms and self-esteem, respectively. Patients were assessed up to 12 weeks after the intervention.\\n\\nRESULTS: Patients with depression had significant improvement in depression symptoms after ONA injections. The maximum effect occurred within the first 8 weeks after treatment. A significant reduction from baseline in BDI score and significant improvement in self-esteem were also observed in patients with depression.\\n\\nCONCLUSION: This research presents new data regarding BoNT-A as a potential treatment to improve depression symptoms in patients with Major Depressive Disorder. Self-esteem scores alone cannot explain the improvement in depression symptoms.","author":[{"dropping-particle":"","family":"Hexsel","given":"Doris","non-dropping-particle":"","parse-names":false,"suffix":""},{"dropping-particle":"","family":"Brum","given":"Cristiano","non-dropping-particle":"","parse-names":false,"suffix":""},{"dropping-particle":"","family":"Siega","given":"Carolina","non-dropping-particle":"","parse-names":false,"suffix":""},{"dropping-particle":"","family":"Schilling-Souza","given":"Juliana","non-dropping-particle":"","parse-names":false,"suffix":""},{"dropping-particle":"","family":"Dal'Forno","given":"Taciana","non-dropping-particle":"","parse-names":false,"suffix":""},{"dropping-particle":"","family":"Heckmann","given":"Marc","non-dropping-particle":"","parse-names":false,"suffix":""},{"dropping-particle":"","family":"Rodrigues","given":"Ticiana C.","non-dropping-particle":"","parse-names":false,"suffix":""}],"container-title":"Dermatologic Surgery","id":"ITEM-9","issue":"7","issued":{"date-parts":[["2013"]]},"page":"1088-1096","title":"Evaluation of self-esteem and depression symptoms in depressed and nondepressed subjects treated with onabotulinumtoxinA for glabellar lines","type":"article-journal","volume":"39"},"uris":["http://www.mendeley.com/documents/?uuid=653ef965-7cab-4b9d-864d-5624dd835ac9"]},{"id":"ITEM-10","itemData":{"ISSN":"09446877","abstract":"Botulinum toxin is a neurotoxin that inhibits signal transmission from nerve cells to the muscles and thereby works through paralysis. Although it is highly toxic for humans it has been used therapeutically in medicine for years. After its use was first recognized in treatment of neurological diseases and malfunctions of the muscle tone, novel findings suggest its potentially highly efficient use in treatment of depression. For this purpose botulinum toxin is injected into the glabella region of the forehead. This effect can presumably be explained with the facial feedback theory. It states that mimic expression of emotion and proprioception of expression strengthen the underlying emotion. Paralysis of muscles involved in expression of negative emotions leads to a marked improvement of depressive mood (50% reduction). Current studies show that the mood lining effect has also been found for chronically depressive and therapy-resistant patients and without presence of visible frown lines in the forehead. Moreover the mood lifting effect seems to persist beyond the time period of botulinum toxin's physiological effectiveness (6 months). For consolidation of the existing findings and extensive exploration of this novel promising approach, further studies with a higher number of participants are encouraged.","author":[{"dropping-particle":"","family":"Krüger","given":"Tillmann H.C.","non-dropping-particle":"","parse-names":false,"suffix":""},{"dropping-particle":"","family":"Jung","given":"Stefanie","non-dropping-particle":"","parse-names":false,"suffix":""},{"dropping-particle":"","family":"Wollmer","given":"M. Axel","non-dropping-particle":"","parse-names":false,"suffix":""}],"container-title":"Psychopharmakotherapie","id":"ITEM-10","issue":"1","issued":{"date-parts":[["2016"]]},"page":"2-7","title":"Botulinumtoxin - Ein neuer wirkstoff in der psychopharmakotherapie?","type":"article-journal","volume":"23"},"uris":["http://www.mendeley.com/documents/?uuid=cf663c8c-bf68-4bbc-9045-466086eff29e"]},{"id":"ITEM-11","itemData":{"DOI":"10.1111/j.1473-2165.2009.00419.x","ISSN":"1473-2165 (Electronic)","PMID":"19250162","abstract":"BACKGROUND: It has been suggested that botulinum toxin A (BTX-A) treatment for frown lines can also be used as a treatment for depression. A psychological mechanism for this effect is reviewed in which paralysis of the corrugator (frown) muscles leads to less facial feedback for negative emotions. Consequently, a negative affect is harder to maintain and so the person has a more positive mood. METHODS: In order to test this mechanism, the mood of patients who had received BTX-A treatment for glabelar frown lines was measured and compared with patients who had received other cosmetic treatments. RESULTS: The BTX-A-treated patients showed significantly less negative mood. CONCLUSION: The results support the facial feedback view that frowning can make one unhappier. Treatments that prevent frowning correlate with reduced negative mood.","author":[{"dropping-particle":"","family":"Lewis","given":"Michael B","non-dropping-particle":"","parse-names":false,"suffix":""},{"dropping-particle":"","family":"Bowler","given":"Patrick J","non-dropping-particle":"","parse-names":false,"suffix":""}],"container-title":"Journal of cosmetic dermatology","id":"ITEM-11","issue":"1","issued":{"date-parts":[["2009","3"]]},"language":"eng","page":"24-26","publisher-place":"England","title":"Botulinum toxin cosmetic therapy correlates with a more positive mood.","type":"article-journal","volume":"8"},"uris":["http://www.mendeley.com/documents/?uuid=222a442d-3079-4ce8-b3ea-15e2bb58a3a6"]},{"id":"ITEM-12","itemData":{"DOI":"10.1055/s-0035-1559621","ISSN":"14390795","abstract":"INTRODUCTION: Botulinum toxin A (BTA) injection into the glabellar region is currently being studied as a treatment for major depressive disorder (MDD). Here we explore efficacy data of this novel approach in a pooled analysis.\\n\\nMETHODS: A literature search revealed 3 RCTs on this topic. Individual patient data and clinical end points shared by these 3 trials were pooled and analyzed as one study (n=134) using multiple regression models with random effects.\\n\\nRESULTS: In the pooled sample, the BTA (n=59) and the placebo group (n=75) did not differ in the baseline variables. Efficacy outcomes revealed BTA superiority over placebo: Improvement in the Hamilton Depression Rating Scale or Montgomery-Asberg Depression Rating Scale 6 weeks after baseline was 45.7% for BTA vs. 14.6% for placebo (p&lt;0.0001), corresponding to a BTA response rate of 54.2% (vs. 10.7%) and a BTA remission rate of 30.5% (vs. 6.7%).\\n\\nDISCUSSION: Equalling the status of a meta-analysis, this study increases evidence that a single treatment of BTA into the glabellar region can reduce symptoms of MDD. Further studies are needed to better understand how BTA exerts its mood-lifting effect.","author":[{"dropping-particle":"","family":"Magid","given":"M.","non-dropping-particle":"","parse-names":false,"suffix":""},{"dropping-particle":"","family":"Finzi","given":"E.","non-dropping-particle":"","parse-names":false,"suffix":""},{"dropping-particle":"","family":"Kruger","given":"T. H C","non-dropping-particle":"","parse-names":false,"suffix":""},{"dropping-particle":"","family":"Robertson","given":"H. T.","non-dropping-particle":"","parse-names":false,"suffix":""},{"dropping-particle":"","family":"Keeling","given":"B. H.","non-dropping-particle":"","parse-names":false,"suffix":""},{"dropping-particle":"","family":"Jung","given":"S.","non-dropping-particle":"","parse-names":false,"suffix":""},{"dropping-particle":"","family":"Reichenberg","given":"J. S.","non-dropping-particle":"","parse-names":false,"suffix":""},{"dropping-particle":"","family":"Rosenthal","given":"N. E.","non-dropping-particle":"","parse-names":false,"suffix":""},{"dropping-particle":"","family":"Wollmer","given":"M. A.","non-dropping-particle":"","parse-names":false,"suffix":""}],"container-title":"Pharmacopsychiatry","id":"ITEM-12","issue":"6","issued":{"date-parts":[["2015"]]},"page":"205-210","title":"Treating depression with botulinum toxin: A pooled analysis of randomized controlled trials","type":"article-journal","volume":"48"},"uris":["http://www.mendeley.com/documents/?uuid=b22ef0f8-dbc2-37a1-bc26-59154a68dde5"]},{"id":"ITEM-13","itemData":{"author":[{"dropping-particle":"","family":"Magid","given":"Michelle","non-dropping-particle":"","parse-names":false,"suffix":""},{"dropping-particle":"","family":"Reichenberg","given":"Jason S.","non-dropping-particle":"","parse-names":false,"suffix":""}],"container-title":"Current Psychiatry","id":"ITEM-13","issue":"11","issued":{"date-parts":[["2015"]]},"page":"43-56","title":"Botulinum toxin for depression? An idea that’s raising some eyebrows","type":"article-journal","volume":"14"},"uris":["http://www.mendeley.com/documents/?uuid=9f986f6c-6568-4db4-989d-4068179566b2"]},{"id":"ITEM-14","itemData":{"abstract":"OBJECTIVE: To determine whether a single treatment of botulinum toxin A in the forehead (glabellar) region can improve symptoms of depression in patients with major depressive disorder (MDD), as defined by DSM-IV criteria. METHOD: Thirty participants were randomly assigned to receive either placebo or botulinum toxin A (BTA; onabotulinumtoxinA) injections in the forehead. Female participants received 29 units; male participants received 39 units. At week 12, the groups were crossed over. Participants were evaluated at weeks 0, 3, 6, 12, 15, 18, and 24 for improvement in MDD symptoms using the Patient Health Care Questionnaire-9, Beck Depression Inventory (BDI), and 21-Item Hamilton Depression Rating Scale (HDRS-21) objective measurement scales. The primary outcome was the rate of HDRS-21 response, defined as ≥ 50% score reduction from baseline. The study occurred from July 2011 to November 2012. RESULTS: Patients who received BTA at week 0 (BTA-first group) and at week 12 (BTA-second group) had a statistically significant reduction in MDD symptoms as compared to placebo. Improvement in MDD continued over 24 weeks in the group that received BTA first even though the cosmetic effects of BTA wore off at 12 to 16 weeks. HDRS-21 response rates were 55% (6/11) in the BTA-first group, 24% (4/17) in the BTA-second group, and 0% (0/19) in the placebo group (P &lt; .0001). HDRS-21 remission rates (score ≤ 7) were 18% (2/11), 18% (3/17), and 0% (0/19), respectively (P = .057). HDRS-21 scores dropped -46% and -35% in the BTA-first and -second groups versus -2% in the placebo group (P &lt; .0001). The BDI response rate (≥ 50% reduction from baseline) was 45% (5/11) in the BTA-first group, 33% (6/18) in the BTA-second group, and 5% (1/19) in the placebo group (P = .0067). BDI remission rates (score ≤ 9) were 27% (3/11), 33% (6/18), and 5% (1/19), respectively (P = .09). BDI scores dropped -42% and -35% in the BTA-first and -second groups versus -15% in the placebo group (P &lt; .0001). CONCLUSIONS: Botulinum toxin A injection in the glabellar region was associated with significant improvement in depressive symptoms and may be a safe and sustainable intervention in the treatment of MDD. TRIAL REGISTRATION: ClinicalTrials.gov identifier: NCT01392963.","author":[{"dropping-particle":"","family":"Magid","given":"Michelle","non-dropping-particle":"","parse-names":false,"suffix":""},{"dropping-particle":"","family":"Reichenberg","given":"Jason S.","non-dropping-particle":"","parse-names":false,"suffix":""},{"dropping-particle":"","family":"Poth","given":"Poppy E.","non-dropping-particle":"","parse-names":false,"suffix":""},{"dropping-particle":"","family":"Robertson","given":"Henry T.","non-dropping-particle":"","parse-names":false,"suffix":""},{"dropping-particle":"","family":"LaViolette","given":"Amanda K.","non-dropping-particle":"","parse-names":false,"suffix":""},{"dropping-particle":"","family":"Kruger","given":"Tillmann H. C.","non-dropping-particle":"","parse-names":false,"suffix":""},{"dropping-particle":"","family":"Wollmer","given":"M Axel","non-dropping-particle":"","parse-names":false,"suffix":""}],"container-title":"The Journal of Clinical Psychiatry","id":"ITEM-14","issue":"8","issued":{"date-parts":[["2014"]]},"page":"837-844","title":"Treatment of major depressive disorder using botulinum toxin A: a 24-week randomized, double-blind, placebo-controlled study","type":"article-journal","volume":"75"},"uris":["http://www.mendeley.com/documents/?uuid=fce93621-f7f5-4723-8f3d-f815f03acbe8"]},{"id":"ITEM-15","itemData":{"DOI":"10.1007/s10971-016-3997-0","ISBN":"0960003071073","author":[{"dropping-particle":"","family":"Parsaik","given":"Ajay K.","non-dropping-particle":"","parse-names":false,"suffix":""},{"dropping-particle":"","family":"Mascharenhas","given":"Sonia S.","non-dropping-particle":"","parse-names":false,"suffix":""},{"dropping-particle":"","family":"Hashmi","given":"Aqeel","non-dropping-particle":"","parse-names":false,"suffix":""},{"dropping-particle":"","family":"Prokop","given":"Larry J.","non-dropping-particle":"","parse-names":false,"suffix":""},{"dropping-particle":"","family":"John","given":"Vineeth","non-dropping-particle":"","parse-names":false,"suffix":""},{"dropping-particle":"","family":"Okusaga","given":"Olaoluwa","non-dropping-particle":"","parse-names":false,"suffix":""},{"dropping-particle":"","family":"Singh","given":"Balwinder","non-dropping-particle":"","parse-names":false,"suffix":""}],"container-title":"Journal of Psychiatric Practice","id":"ITEM-15","issue":"2","issued":{"date-parts":[["2016"]]},"page":"99-110","title":"Role of botulinum toxin in depression","type":"article-journal","volume":"22"},"uris":["http://www.mendeley.com/documents/?uuid=d1b28d8e-d74a-495a-8e9b-645b34363dd0"]},{"id":"ITEM-16","itemData":{"DOI":"10.1016/j.jaad.2015.08.051","ISSN":"10976787","PMID":"26702796","abstract":"To the Editor: Three prospective studies have now shown that onabotulinumtoxinA (BTA) injection to the corrugator and procerus forehead muscles can improve the symptoms of major depression. 1-3 A range of theories have been proposed to explain these effects, including: 1. BTA yields a cosmetic effect, which indirectly leads to improved mood; 2. More pleasant facial expression leads to positive social feedback with resultant mood improvement; 3. Decreased glabellar muscle activation decreases afferent nerve signals back to the brain, thereby decreasing ''negative emotional feedback''; 4. BTA itself reaches the brain, causing direct effects on emotional processing. We hypothesized that if theories 1 or 2 were correct, that patients with more severe frown lines would have a greater response to BTA intervention. We used deidentified data from the 3 randomized, double-blind, placebo-controlled trials on the treatment of depression using BTA (n ¼ 134, 59 BTA and 75 placebo). 1-3 In each, the severity of maximum frown lines was measured on a 0-to-3 scale using the Clinical Severity Score of Glabellar Frown Lines (CSS-GFL), and depression was scored with the Beck Depression Inventory (BDI) before randomization occurred. These trials received prior approval from their hospital institutional review boards, which had been aware they planned to combine the data for this study in a deidentified manner. Each trial was registered under clinicaltrials. gov. Patients were prospectively recruited into these studies based on a history of depression, not for the cosmetic treatment of wrinkles. The severity of frown lines at baseline varied across the 3 studies. Our primary outcome was looking for an association between baseline CSS-GFL score and a change in BDI score (model 1). This was analyzed using a regression coefficient of analysis of covariance linear mixed model with both continuous and discrete variables. A random effect was added to account for the data coming from a meta-analysis of 3 different studies. Our secondary outcomes were comparing baseline CSS-GFL score and baseline BDI score (model 2), and change in CSS-GFL score with change in BDI score (model 3). Each model was performed on both placebo and BTA-treated subjects, and adjusted for age, sex, initial CSS-GFL scores, initial depression scores, and treatment. Results are shown in Table I. Detailed regression results are available online in Supplemental Table I (available at http://www.jaad.org). Our findi…","author":[{"dropping-particle":"","family":"Reichenberg","given":"Jason S.","non-dropping-particle":"","parse-names":false,"suffix":""},{"dropping-particle":"","family":"Hauptman","given":"Aaron J.","non-dropping-particle":"","parse-names":false,"suffix":""},{"dropping-particle":"","family":"Robertson","given":"Henry T.","non-dropping-particle":"","parse-names":false,"suffix":""},{"dropping-particle":"","family":"Finzi","given":"Eric","non-dropping-particle":"","parse-names":false,"suffix":""},{"dropping-particle":"","family":"Kruger","given":"Tillman H C","non-dropping-particle":"","parse-names":false,"suffix":""},{"dropping-particle":"","family":"Wollmer","given":"M. Axel","non-dropping-particle":"","parse-names":false,"suffix":""},{"dropping-particle":"","family":"Magid","given":"Michelle","non-dropping-particle":"","parse-names":false,"suffix":""}],"container-title":"Journal of the American Academy of Dermatology","id":"ITEM-16","issue":"1","issued":{"date-parts":[["2016"]]},"page":"171-173","publisher":"American Academy of Dermatology, Inc.","title":"Botulinum toxin for depression: Does patient appearance matter?","type":"article-journal","volume":"74"},"uris":["http://www.mendeley.com/documents/?uuid=06c90776-ef03-43b1-89ed-8046689e4e0e"]},{"id":"ITEM-17","itemData":{"ISSN":"1118560647","author":[{"dropping-particle":"","family":"Wollmer","given":"M Axel","non-dropping-particle":"","parse-names":false,"suffix":""},{"dropping-particle":"","family":"Magid","given":"Michelle","non-dropping-particle":"","parse-names":false,"suffix":""},{"dropping-particle":"","family":"Kruger","given":"Tillmann H C","non-dropping-particle":"","parse-names":false,"suffix":""}],"chapter-number":"25","container-title":"Practical Psychodermatology","editor":[{"dropping-particle":"","family":"Bewley","given":"Anthony","non-dropping-particle":"","parse-names":false,"suffix":""},{"dropping-particle":"","family":"Taylor","given":"Ruth E.","non-dropping-particle":"","parse-names":false,"suffix":""},{"dropping-particle":"","family":"Reichenberg","given":"Jason S.","non-dropping-particle":"","parse-names":false,"suffix":""},{"dropping-particle":"","family":"Magid","given":"Michelle","non-dropping-particle":"","parse-names":false,"suffix":""}],"id":"ITEM-17","issued":{"date-parts":[["2014"]]},"page":"216-219","publisher":"John Wiley &amp; Sons","publisher-place":"New Jersey","title":"Botulinum Toxin Treatment in Depression","type":"chapter"},"uris":["http://www.mendeley.com/documents/?uuid=8757f8d2-985d-45c9-846c-3058caf36991"]},{"id":"ITEM-18","itemData":{"DOI":"10.3389/fpsyt.2014.00036","ISSN":"1664-0640 (Electronic)","PMID":"24744738","abstract":"In a randomized, controlled trial (n = 30), we showed that botulinum toxin injection to the glabellar region produces a marked improvement in the symptoms of major depression. We hypothesized that the mood-lifting effect was mediated by facial feedback mechanisms. Here we assessed if agitation, which may be associated with increased dynamic psychomotor activity of the facial musculature, can predict response to the treatment. To test this hypothesis, we re-analyzed the data of the scales from our previous study on a single item basis and compared the baseline scores in the agitation item (item 9) of the Hamilton Depression Rating Scale (HAM-D) between responders (n = 9) and participants who did not attain response (n = 6) among the recipients of onabotulinumtoxinA (n = 15). Responders had significantly higher item 9 scores at baseline [1.56 + 0.88 vs. 0.33 + 0.52, t (13) = 3.04, d = 1.7, p = 0.01], while no other single item of the HAM-D or the Beck Depression Inventory was associated with treatment response. The agitation score had an overall precision of 78% in predicting response in a receiver operating characteristic (ROC) analysis (area under the curve, AUC = 0.87). These data provide a link between response to botulinum toxin treatment with a psychomotor manifestation of depression and thereby indirect support of the proposed facial feedback mechanism of action. Moreover, it suggests that patients with agitated depression may particularly benefit from botulinum toxin treatment.","author":[{"dropping-particle":"","family":"Wollmer","given":"M Axel","non-dropping-particle":"","parse-names":false,"suffix":""},{"dropping-particle":"","family":"Kalak","given":"Nadeem","non-dropping-particle":"","parse-names":false,"suffix":""},{"dropping-particle":"","family":"Jung","given":"Stefanie","non-dropping-particle":"","parse-names":false,"suffix":""},{"dropping-particle":"","family":"Boer","given":"Claas","non-dropping-particle":"de","parse-names":false,"suffix":""},{"dropping-particle":"","family":"Magid","given":"Michelle","non-dropping-particle":"","parse-names":false,"suffix":""},{"dropping-particle":"","family":"Reichenberg","given":"Jason S","non-dropping-particle":"","parse-names":false,"suffix":""},{"dropping-particle":"","family":"Brand","given":"Serge","non-dropping-particle":"","parse-names":false,"suffix":""},{"dropping-particle":"","family":"Holsboer-Trachsler","given":"Edith","non-dropping-particle":"","parse-names":false,"suffix":""},{"dropping-particle":"","family":"Kruger","given":"Tillmann H C","non-dropping-particle":"","parse-names":false,"suffix":""}],"container-title":"Frontiers in psychiatry","id":"ITEM-18","issued":{"date-parts":[["2014"]]},"language":"eng","page":"36","publisher-place":"Switzerland","title":"Agitation predicts response of depression to botulinum toxin treatment in a randomized controlled trial.","type":"article-journal","volume":"5"},"uris":["http://www.mendeley.com/documents/?uuid=29120adb-b19e-417b-944c-7d6f06702559"]},{"id":"ITEM-19","itemData":{"DOI":"10.1016/j.jpsychires.2012.01.027","ISBN":"0022-3956; EN :1879-1379","ISSN":"00223956","PMID":"22364892","abstract":"Positive effects on mood have been observed in subjects who underwent treatment of glabellar frown lines with botulinum toxin and, in an open case series, depression remitted or improved after such treatment. Using a randomized double-blind placebo-controlled trial design we assessed botulinum toxin injection to the glabellar region as an adjunctive treatment of major depression.Thirty patients were randomly assigned to a verum (onabotulinumtoxinA, . n = 15) or placebo (saline, . n = 15) group. The primary end point was change in the 17-item version of the Hamilton Depression Rating Scale six weeks after treatment compared to baseline.The verum and the placebo groups did not differ significantly in any of the collected baseline characteristics. Throughout the sixteen-week follow-up period there was a significant improvement in depressive symptoms in the verum group compared to the placebo group as measured by the Hamilton Depression Rating Scale (F (6,168) = 5.76, p &lt; 0.001, ?? 2 = 0.17). Six weeks after a single treatment scores of onabotulinumtoxinA recipients were reduced on average by 47.1% and by 9.2% in placebo-treated participants (F (1,28) = 12.30, p = 0.002, ?? 2 = 0.31, d = 1.28). The effect size was even larger at the end of the study (d = 1.80). Treatment-dependent clinical improvement was also reflected in the Beck Depression Inventory, and in the Clinical Global Impressions Scale.This study shows that a single treatment of the glabellar region with botulinum toxin may shortly accomplish a strong and sustained alleviation of depression in patients, who did not improve sufficiently on previous medication. It supports the concept, that the facial musculature not only expresses, but also regulates mood states. ?? 2012 Elsevier Ltd.","author":[{"dropping-particle":"","family":"Wollmer","given":"M Axel","non-dropping-particle":"","parse-names":false,"suffix":""},{"dropping-particle":"","family":"Boer","given":"Claas","non-dropping-particle":"De","parse-names":false,"suffix":""},{"dropping-particle":"","family":"Kalak","given":"Nadeem","non-dropping-particle":"","parse-names":false,"suffix":""},{"dropping-particle":"","family":"Beck","given":"Johannes","non-dropping-particle":"","parse-names":false,"suffix":""},{"dropping-particle":"","family":"G??tz","given":"Thomas","non-dropping-particle":"","parse-names":false,"suffix":""},{"dropping-particle":"","family":"Schmidt","given":"Tina","non-dropping-particle":"","parse-names":false,"suffix":""},{"dropping-particle":"","family":"Hodzic","given":"Muris","non-dropping-particle":"","parse-names":false,"suffix":""},{"dropping-particle":"","family":"Bayer","given":"Ursula","non-dropping-particle":"","parse-names":false,"suffix":""},{"dropping-particle":"","family":"Kollmann","given":"Thilo","non-dropping-particle":"","parse-names":false,"suffix":""},{"dropping-particle":"","family":"Kollewe","given":"Katja","non-dropping-particle":"","parse-names":false,"suffix":""},{"dropping-particle":"","family":"S??nmez","given":"Daniela","non-dropping-particle":"","parse-names":false,"suffix":""},{"dropping-particle":"","family":"Duntsch","given":"Katja","non-dropping-particle":"","parse-names":false,"suffix":""},{"dropping-particle":"","family":"Haug","given":"Martin D","non-dropping-particle":"","parse-names":false,"suffix":""},{"dropping-particle":"","family":"Schedlowski","given":"Manfred","non-dropping-particle":"","parse-names":false,"suffix":""},{"dropping-particle":"","family":"Hatzinger","given":"Martin","non-dropping-particle":"","parse-names":false,"suffix":""},{"dropping-particle":"","family":"Dressler","given":"Dirk","non-dropping-particle":"","parse-names":false,"suffix":""},{"dropping-particle":"","family":"Brand","given":"Serge","non-dropping-particle":"","parse-names":false,"suffix":""},{"dropping-particle":"","family":"Holsboer-Trachsler","given":"Edith","non-dropping-particle":"","parse-names":false,"suffix":""},{"dropping-particle":"","family":"Kruger","given":"Tillmann H C","non-dropping-particle":"","parse-names":false,"suffix":""}],"container-title":"Journal of Psychiatric Research","id":"ITEM-19","issue":"5","issued":{"date-parts":[["2012"]]},"page":"574-581","title":"Facing depression with botulinum toxin: A randomized controlled trial","type":"article-journal","volume":"46"},"uris":["http://www.mendeley.com/documents/?uuid=09e85176-11a8-387a-9044-1c658b0fb303"]},{"id":"ITEM-20","itemData":{"ISSN":"2251-6085","author":[{"dropping-particle":"","family":"Zamanian","given":"Abbas","non-dropping-particle":"","parse-names":false,"suffix":""},{"dropping-particle":"","family":"Jolfaei","given":"Atefeh Ghanbari","non-dropping-particle":"","parse-names":false,"suffix":""},{"dropping-particle":"","family":"Mehran","given":"Golnaz","non-dropping-particle":"","parse-names":false,"suffix":""},{"dropping-particle":"","family":"Azizian","given":"Zahra","non-dropping-particle":"","parse-names":false,"suffix":""}],"container-title":"Iran J Public Health","id":"ITEM-20","issue":"7","issued":{"date-parts":[["2017"]]},"page":"982-984","title":"Efficacy of Botox versus placebo for treatment of patients with major depression","type":"article-journal","volume":"46"},"uris":["http://www.mendeley.com/documents/?uuid=c801e421-1572-4eb2-871b-bc84356a5089"]},{"id":"ITEM-21","itemData":{"ISBN":"1137333391","author":[{"dropping-particle":"","family":"Finzi","given":"Eric","non-dropping-particle":"","parse-names":false,"suffix":""}],"id":"ITEM-21","issued":{"date-parts":[["2013"]]},"publisher":"St. Martin's Press","publisher-place":"London","title":"The face of emotion: How Botox affects our moods and relationships","type":"book"},"uris":["http://www.mendeley.com/documents/?uuid=a6c2dd37-d824-4d6f-a9ef-7eefab99e419"]}],"mendeley":{"formattedCitation":"&lt;sup&gt;19–39&lt;/sup&gt;","manualFormatting":"19-39","plainTextFormattedCitation":"19–39","previouslyFormattedCitation":"&lt;sup&gt;19–39&lt;/sup&gt;"},"properties":{"noteIndex":0},"schema":"https://github.com/citation-style-language/schema/raw/master/csl-citation.json"}</w:instrText>
       </w:r>
       <w:r>
         <w:fldChar w:fldCharType="separate"/>
@@ -4452,7 +4452,6 @@
         </w:rPr>
         <w:t xml:space="preserve"> = 26.6; </w:t>
       </w:r>
-      <w:proofErr w:type="spellStart"/>
       <w:r>
         <w:rPr>
           <w:i/>
@@ -4468,7 +4467,6 @@
         </w:rPr>
         <w:t>age</w:t>
       </w:r>
-      <w:proofErr w:type="spellEnd"/>
       <w:r>
         <w:rPr>
           <w:color w:val="000000"/>
@@ -6137,7 +6135,6 @@
       <w:r>
         <w:t xml:space="preserve">completing filler tasks (all </w:t>
       </w:r>
-      <w:proofErr w:type="spellStart"/>
       <w:r>
         <w:rPr>
           <w:i/>
@@ -6145,11 +6142,7 @@
         <w:t>p</w:t>
       </w:r>
       <w:r>
-        <w:t>s</w:t>
-      </w:r>
-      <w:proofErr w:type="spellEnd"/>
-      <w:r>
-        <w:t xml:space="preserve"> &lt; .01). </w:t>
+        <w:t xml:space="preserve">s &lt; .01). </w:t>
       </w:r>
       <w:r>
         <w:t>These results suggest that aversion to the neutral task does not explain the observed effects of facial poses on happiness</w:t>
@@ -6245,7 +6238,6 @@
       <w:r>
         <w:t xml:space="preserve">.16 &lt; </w:t>
       </w:r>
-      <w:proofErr w:type="spellStart"/>
       <w:r>
         <w:rPr>
           <w:i/>
@@ -6254,11 +6246,7 @@
         <w:t>p</w:t>
       </w:r>
       <w:r>
-        <w:t>s</w:t>
-      </w:r>
-      <w:proofErr w:type="spellEnd"/>
-      <w:r>
-        <w:t xml:space="preserve"> </w:t>
+        <w:t xml:space="preserve">s </w:t>
       </w:r>
       <w:r>
         <w:t>&gt;</w:t>
@@ -7254,7 +7242,6 @@
       <w:r>
         <w:t xml:space="preserve"> participants reported slightly lower levels of anxiety and anger after posing happy (</w:t>
       </w:r>
-      <w:proofErr w:type="spellStart"/>
       <w:r>
         <w:rPr>
           <w:i/>
@@ -7267,11 +7254,9 @@
         </w:rPr>
         <w:t>anxiety</w:t>
       </w:r>
-      <w:proofErr w:type="spellEnd"/>
       <w:r>
         <w:t xml:space="preserve">= 1.52, </w:t>
       </w:r>
-      <w:proofErr w:type="spellStart"/>
       <w:r>
         <w:rPr>
           <w:i/>
@@ -7284,7 +7269,6 @@
         </w:rPr>
         <w:t>anxiety</w:t>
       </w:r>
-      <w:proofErr w:type="spellEnd"/>
       <w:r>
         <w:t xml:space="preserve">= 1.01, </w:t>
       </w:r>
@@ -7303,7 +7287,6 @@
       <w:r>
         <w:t xml:space="preserve">= 1.26, </w:t>
       </w:r>
-      <w:proofErr w:type="spellStart"/>
       <w:r>
         <w:rPr>
           <w:i/>
@@ -7316,11 +7299,9 @@
         </w:rPr>
         <w:t>anger</w:t>
       </w:r>
-      <w:proofErr w:type="spellEnd"/>
       <w:r>
         <w:t>= 0.82) vs. neutral (</w:t>
       </w:r>
-      <w:proofErr w:type="spellStart"/>
       <w:r>
         <w:rPr>
           <w:i/>
@@ -7333,11 +7314,9 @@
         </w:rPr>
         <w:t>anxiety</w:t>
       </w:r>
-      <w:proofErr w:type="spellEnd"/>
       <w:r>
         <w:t xml:space="preserve">= 1.57, </w:t>
       </w:r>
-      <w:proofErr w:type="spellStart"/>
       <w:r>
         <w:rPr>
           <w:i/>
@@ -7350,7 +7329,6 @@
         </w:rPr>
         <w:t>anxiety</w:t>
       </w:r>
-      <w:proofErr w:type="spellEnd"/>
       <w:r>
         <w:t xml:space="preserve">= 1.01, </w:t>
       </w:r>
@@ -7369,7 +7347,6 @@
       <w:r>
         <w:t xml:space="preserve">= 1.31, </w:t>
       </w:r>
-      <w:proofErr w:type="spellStart"/>
       <w:r>
         <w:rPr>
           <w:i/>
@@ -7382,7 +7359,6 @@
         </w:rPr>
         <w:t>anger</w:t>
       </w:r>
-      <w:proofErr w:type="spellEnd"/>
       <w:r>
         <w:t xml:space="preserve">= 0.86) facial expressions. </w:t>
       </w:r>
@@ -7412,7 +7388,6 @@
       <w:r>
         <w:t>(</w:t>
       </w:r>
-      <w:proofErr w:type="spellStart"/>
       <w:r>
         <w:rPr>
           <w:i/>
@@ -7425,11 +7400,18 @@
         </w:rPr>
         <w:t>anxiety</w:t>
       </w:r>
-      <w:proofErr w:type="spellEnd"/>
-      <w:r>
-        <w:t xml:space="preserve">= 1.52, </w:t>
-      </w:r>
-      <w:proofErr w:type="spellStart"/>
+      <w:r>
+        <w:t xml:space="preserve">= </w:t>
+      </w:r>
+      <w:r>
+        <w:t>1.6</w:t>
+      </w:r>
+      <w:r>
+        <w:t>5</w:t>
+      </w:r>
+      <w:r>
+        <w:t xml:space="preserve">, </w:t>
+      </w:r>
       <w:r>
         <w:rPr>
           <w:i/>
@@ -7442,9 +7424,14 @@
         </w:rPr>
         <w:t>anxiety</w:t>
       </w:r>
-      <w:proofErr w:type="spellEnd"/>
-      <w:r>
-        <w:t xml:space="preserve">= 1.01, </w:t>
+      <w:r>
+        <w:t>= 1.1</w:t>
+      </w:r>
+      <w:r>
+        <w:t>0</w:t>
+      </w:r>
+      <w:r>
+        <w:t xml:space="preserve">, </w:t>
       </w:r>
       <w:r>
         <w:rPr>
@@ -7459,9 +7446,14 @@
         <w:t>anger</w:t>
       </w:r>
       <w:r>
-        <w:t xml:space="preserve">= 1.26, </w:t>
-      </w:r>
-      <w:proofErr w:type="spellStart"/>
+        <w:t>= 1.</w:t>
+      </w:r>
+      <w:r>
+        <w:t>37</w:t>
+      </w:r>
+      <w:r>
+        <w:t xml:space="preserve">, </w:t>
+      </w:r>
       <w:r>
         <w:rPr>
           <w:i/>
@@ -7474,12 +7466,218 @@
         </w:rPr>
         <w:t>anger</w:t>
       </w:r>
-      <w:proofErr w:type="spellEnd"/>
-      <w:r>
-        <w:t xml:space="preserve">= 0.82) </w:t>
-      </w:r>
-      <w:r>
-        <w:t xml:space="preserve"> vs. facial mimicry and voluntary facial action conditions.</w:t>
+      <w:r>
+        <w:t>= 0.</w:t>
+      </w:r>
+      <w:r>
+        <w:t>95</w:t>
+      </w:r>
+      <w:r>
+        <w:t xml:space="preserve">) </w:t>
+      </w:r>
+      <w:r>
+        <w:t xml:space="preserve">vs. facial mimicry </w:t>
+      </w:r>
+      <w:r>
+        <w:t>(</w:t>
+      </w:r>
+      <w:r>
+        <w:rPr>
+          <w:i/>
+        </w:rPr>
+        <w:t>M</w:t>
+      </w:r>
+      <w:r>
+        <w:rPr>
+          <w:vertAlign w:val="subscript"/>
+        </w:rPr>
+        <w:t>anxiety</w:t>
+      </w:r>
+      <w:r>
+        <w:t xml:space="preserve">= </w:t>
+      </w:r>
+      <w:r>
+        <w:t>1.49</w:t>
+      </w:r>
+      <w:r>
+        <w:t xml:space="preserve">, </w:t>
+      </w:r>
+      <w:r>
+        <w:rPr>
+          <w:i/>
+        </w:rPr>
+        <w:t>SD</w:t>
+      </w:r>
+      <w:r>
+        <w:rPr>
+          <w:vertAlign w:val="subscript"/>
+        </w:rPr>
+        <w:t>anxiety</w:t>
+      </w:r>
+      <w:r>
+        <w:t xml:space="preserve">= </w:t>
+      </w:r>
+      <w:r>
+        <w:t>0</w:t>
+      </w:r>
+      <w:r>
+        <w:t>.</w:t>
+      </w:r>
+      <w:r>
+        <w:t>97</w:t>
+      </w:r>
+      <w:r>
+        <w:t xml:space="preserve">, </w:t>
+      </w:r>
+      <w:r>
+        <w:rPr>
+          <w:i/>
+        </w:rPr>
+        <w:t>M</w:t>
+      </w:r>
+      <w:r>
+        <w:rPr>
+          <w:vertAlign w:val="subscript"/>
+        </w:rPr>
+        <w:t>anger</w:t>
+      </w:r>
+      <w:r>
+        <w:t>= 1.</w:t>
+      </w:r>
+      <w:r>
+        <w:t>21</w:t>
+      </w:r>
+      <w:r>
+        <w:t xml:space="preserve">, </w:t>
+      </w:r>
+      <w:r>
+        <w:rPr>
+          <w:i/>
+        </w:rPr>
+        <w:t>SD</w:t>
+      </w:r>
+      <w:r>
+        <w:rPr>
+          <w:vertAlign w:val="subscript"/>
+        </w:rPr>
+        <w:t>anger</w:t>
+      </w:r>
+      <w:r>
+        <w:t>= 0.</w:t>
+      </w:r>
+      <w:r>
+        <w:t>69</w:t>
+      </w:r>
+      <w:r>
+        <w:t>)</w:t>
+      </w:r>
+      <w:r>
+        <w:t xml:space="preserve"> </w:t>
+      </w:r>
+      <w:r>
+        <w:t>and voluntary facial action conditions</w:t>
+      </w:r>
+      <w:r>
+        <w:t xml:space="preserve"> </w:t>
+      </w:r>
+      <w:r>
+        <w:t>(</w:t>
+      </w:r>
+      <w:r>
+        <w:rPr>
+          <w:i/>
+        </w:rPr>
+        <w:t>M</w:t>
+      </w:r>
+      <w:r>
+        <w:rPr>
+          <w:vertAlign w:val="subscript"/>
+        </w:rPr>
+        <w:t>anxiety</w:t>
+      </w:r>
+      <w:r>
+        <w:t xml:space="preserve">= </w:t>
+      </w:r>
+      <w:r>
+        <w:t>1.</w:t>
+      </w:r>
+      <w:r>
+        <w:t>48</w:t>
+      </w:r>
+      <w:r>
+        <w:t xml:space="preserve">, </w:t>
+      </w:r>
+      <w:r>
+        <w:rPr>
+          <w:i/>
+        </w:rPr>
+        <w:t>SD</w:t>
+      </w:r>
+      <w:r>
+        <w:rPr>
+          <w:vertAlign w:val="subscript"/>
+        </w:rPr>
+        <w:t>anxiety</w:t>
+      </w:r>
+      <w:r>
+        <w:t xml:space="preserve">= </w:t>
+      </w:r>
+      <w:r>
+        <w:t>0</w:t>
+      </w:r>
+      <w:r>
+        <w:t>.</w:t>
+      </w:r>
+      <w:r>
+        <w:t>96</w:t>
+      </w:r>
+      <w:r>
+        <w:t xml:space="preserve">, </w:t>
+      </w:r>
+      <w:r>
+        <w:rPr>
+          <w:i/>
+        </w:rPr>
+        <w:t>M</w:t>
+      </w:r>
+      <w:r>
+        <w:rPr>
+          <w:vertAlign w:val="subscript"/>
+        </w:rPr>
+        <w:t>anger</w:t>
+      </w:r>
+      <w:r>
+        <w:t>= 1.</w:t>
+      </w:r>
+      <w:r>
+        <w:t>28</w:t>
+      </w:r>
+      <w:r>
+        <w:t xml:space="preserve">, </w:t>
+      </w:r>
+      <w:r>
+        <w:rPr>
+          <w:i/>
+        </w:rPr>
+        <w:t>SD</w:t>
+      </w:r>
+      <w:r>
+        <w:rPr>
+          <w:vertAlign w:val="subscript"/>
+        </w:rPr>
+        <w:t>anger</w:t>
+      </w:r>
+      <w:r>
+        <w:t>= 0.</w:t>
+      </w:r>
+      <w:r>
+        <w:t>86</w:t>
+      </w:r>
+      <w:r>
+        <w:t>)</w:t>
+      </w:r>
+      <w:r>
+        <w:t>.</w:t>
       </w:r>
     </w:p>
     <w:p>
@@ -7552,7 +7750,6 @@
       <w:r>
         <w:t>using random effects meta-analysis with Cohen’s standardized difference (</w:t>
       </w:r>
-      <w:proofErr w:type="spellStart"/>
       <w:r>
         <w:rPr>
           <w:i/>
@@ -7568,7 +7765,6 @@
         </w:rPr>
         <w:t>rm</w:t>
       </w:r>
-      <w:proofErr w:type="spellEnd"/>
       <w:r>
         <w:t>) as the effect size index</w:t>
       </w:r>
@@ -7621,6 +7817,7 @@
         <w:spacing w:line="360" w:lineRule="auto"/>
       </w:pPr>
       <w:r>
+        <w:lastRenderedPageBreak/>
         <w:tab/>
         <w:t xml:space="preserve">Random-effects meta-analysis indicated that posed </w:t>
       </w:r>
@@ -7684,11 +7881,7 @@
         <w:t>)</w:t>
       </w:r>
       <w:r>
-        <w:t xml:space="preserve"> that was significantly </w:t>
-      </w:r>
-      <w:r>
-        <w:lastRenderedPageBreak/>
-        <w:t>moderated by the facial feedback task</w:t>
+        <w:t xml:space="preserve"> that was significantly moderated by the facial feedback task</w:t>
       </w:r>
       <w:r>
         <w:t xml:space="preserve"> (</w:t>
@@ -7959,7 +8152,11 @@
         <w:t>p</w:t>
       </w:r>
       <w:r>
-        <w:t xml:space="preserve"> &lt; .001). These results indicate that the mood-boosting</w:t>
+        <w:t xml:space="preserve"> &lt; .001). These results indicate that the mood-</w:t>
+      </w:r>
+      <w:r>
+        <w:lastRenderedPageBreak/>
+        <w:t>boosting</w:t>
       </w:r>
       <w:r>
         <w:t xml:space="preserve"> effects of the facial mimicry and voluntary facial action tasks was similar in size </w:t>
@@ -7992,7 +8189,6 @@
         </w:sectPr>
       </w:pPr>
       <w:r>
-        <w:lastRenderedPageBreak/>
         <w:t>Although we assumed that the positive images would be equally</w:t>
       </w:r>
       <w:r>
@@ -8153,7 +8349,6 @@
         </w:rPr>
         <w:t xml:space="preserve">. Cohen’s </w:t>
       </w:r>
-      <w:proofErr w:type="spellStart"/>
       <w:r>
         <w:rPr>
           <w:bCs/>
@@ -8169,7 +8364,6 @@
         </w:rPr>
         <w:t>rm</w:t>
       </w:r>
-      <w:proofErr w:type="spellEnd"/>
       <w:r>
         <w:rPr>
           <w:bCs/>
@@ -8352,10 +8546,16 @@
         <w:t xml:space="preserve">and </w:t>
       </w:r>
       <w:r>
-        <w:t>observed</w:t>
-      </w:r>
-      <w:r>
-        <w:t xml:space="preserve"> facial feedback effects in the facial mimicry and voluntary facial action tasks </w:t>
+        <w:t xml:space="preserve">the </w:t>
+      </w:r>
+      <w:r>
+        <w:t xml:space="preserve">facial feedback effects </w:t>
+      </w:r>
+      <w:r>
+        <w:t>we observed when using</w:t>
+      </w:r>
+      <w:r>
+        <w:t xml:space="preserve"> the facial mimicry and voluntary facial action tasks </w:t>
       </w:r>
       <w:r>
         <w:t xml:space="preserve">were </w:t>
@@ -8386,7 +8586,13 @@
         <w:t>observe</w:t>
       </w:r>
       <w:r>
-        <w:t xml:space="preserve"> facial feedback effects in the pen-in-mouth condition </w:t>
+        <w:t xml:space="preserve"> facial feedback effects </w:t>
+      </w:r>
+      <w:r>
+        <w:t xml:space="preserve">when using </w:t>
+      </w:r>
+      <w:r>
+        <w:t xml:space="preserve">the pen-in-mouth condition </w:t>
       </w:r>
       <w:r>
         <w:t xml:space="preserve">were </w:t>
@@ -8411,7 +8617,13 @@
         <w:spacing w:line="360" w:lineRule="auto"/>
       </w:pPr>
       <w:r>
-        <w:t>The facial feedback hypothesis is true, but the pen-in-mouth effect does not reliably produce facial feedback effects.</w:t>
+        <w:t xml:space="preserve">The facial feedback hypothesis is true, but the pen-in-mouth </w:t>
+      </w:r>
+      <w:r>
+        <w:t>task we used</w:t>
+      </w:r>
+      <w:r>
+        <w:t xml:space="preserve"> does not reliably produce facial feedback effects.</w:t>
       </w:r>
     </w:p>
     <w:p>
@@ -8454,54 +8666,16 @@
         <w:t xml:space="preserve">and </w:t>
       </w:r>
       <w:r>
-        <w:t>observed facial feedback effects in the facial mimicry and voluntary facial action tasks were Type I errors</w:t>
+        <w:t>the facial feedback effects we observed when using the facial mimicry and voluntary facial action tasks were Type I errors</w:t>
       </w:r>
       <w:r>
         <w:t>.</w:t>
       </w:r>
       <w:r>
-        <w:t xml:space="preserve"> Although both frequentist and Bayesian analyses provided extremely compelling evidence of facial feedback effects in the facial mimicry and voluntary facial action tasks, a critic may argue that such effects </w:t>
-      </w:r>
-      <w:r>
-        <w:t xml:space="preserve">are driven by demand characteristics. Unlike the pen-in-mouth task, the facial mimicry </w:t>
-      </w:r>
-      <w:r>
-        <w:t xml:space="preserve">and voluntary facial action </w:t>
-      </w:r>
-      <w:r>
-        <w:t>tasks lead to overt changes in facial movements that may cause participants to infer the purpose of the study and change their responses accordingly</w:t>
-      </w:r>
-      <w:r>
-        <w:fldChar w:fldCharType="begin" w:fldLock="1"/>
-      </w:r>
-      <w:r>
-        <w:instrText>ADDIN CSL_CITATION {"citationItems":[{"id":"ITEM-1","itemData":{"DOI":"10.4324/9781315129945-26","abstract":"A soc-psychol'al analysis of the org of the Mafia in Sicily is presented. It is noted that it cannot be studied through org theory. A better framework is that of initiation rites. The Mafia has a strong ritualistic character. Its original function was armed protection against theft of cattle. The protectors were never peasants but the herdsmen in the employ of the large landowners. This pattern has survived soc &amp; econ changes &amp; has become Ur'ized. Ur'ization, esp in Palermo, has increased the size of the 'sub-proletariat' which is the recruitment reservoir for the bassa mafia (lower Mafia). The Mafia is a S-cul phenomenon. Secrecy is part of its soc system &amp; becomes a mystique for the uninitiated, producing the same effect as the secret societies. The ideal Mafia leader is characterized by a certain charisma, forcefulness, cold &amp; impenetrable manners, though he can be charming sometimes, &amp; gives the impression that he will go as far as murder in order to achieve certain ends. Frequently he has the reputation of a criminal past. A good Mafia leader can prevent bloody conflict through a strong word, a threat. He is concerned with his role as one who holds power &amp; will work toward perfecting this role. A brief historical sketch on the origin of the Mafia in the early 19th cent is followed by an outline of the changes the org has undergone in modern times. Some of the Mafia values, heroism, hospitality, etc, still survive in present-day Sicily. The traditional legitimacy of the Mafia-personality is still present, more or less, though it is no longer undisputed. The bur'tic centralism of Rome has made some progress. The Anti-Mafia-Commission, established by the Italian gov in 1962, has put the Mafia on the defensive; but it has not lost its power. The local capi (leaders) no longer have their old self-assurance. The nimbus of secrecy has been penetrated via a number of reports in the press. Their influence in the pol'al parties is strong. The are pursuing a policy of infiltration. The robbery principle is still alive. Today the Mafia exercise control through election propaganda &amp; their influence on votes. M. Maxfield","author":[{"dropping-particle":"","family":"Orne","given":"Martin T.","non-dropping-particle":"","parse-names":false,"suffix":""}],"container-title":"American Psychologist","id":"ITEM-1","issue":"11","issued":{"date-parts":[["1962"]]},"page":"776-783","title":"On the social psychology of the psychological experiment: With particular reference to demand characteristics and their implications","type":"article-journal","volume":"17"},"uris":["http://www.mendeley.com/documents/?uuid=a3bdf117-5053-4b4a-b268-d00f88655710"]}],"mendeley":{"formattedCitation":"&lt;sup&gt;80&lt;/sup&gt;","plainTextFormattedCitation":"80","previouslyFormattedCitation":"&lt;sup&gt;80&lt;/sup&gt;"},"properties":{"noteIndex":0},"schema":"https://github.com/citation-style-language/schema/raw/master/csl-citation.json"}</w:instrText>
-      </w:r>
-      <w:r>
-        <w:fldChar w:fldCharType="separate"/>
-      </w:r>
-      <w:r>
-        <w:rPr>
-          <w:noProof/>
-          <w:vertAlign w:val="superscript"/>
-        </w:rPr>
-        <w:t>80</w:t>
-      </w:r>
-      <w:r>
-        <w:fldChar w:fldCharType="end"/>
-      </w:r>
-      <w:r>
-        <w:t xml:space="preserve">. Our results, however, are not consistent with this explanation. In our primary analyses, we observed </w:t>
-      </w:r>
-      <w:r>
-        <w:lastRenderedPageBreak/>
-        <w:t xml:space="preserve">significant facial feedback effects in the facial mimicry </w:t>
-      </w:r>
-      <w:r>
-        <w:t xml:space="preserve">and voluntary facial action </w:t>
-      </w:r>
-      <w:r>
-        <w:t>tasks even though we excluded participants who exhibited even the slightest awareness of our hypothesis.</w:t>
+        <w:t xml:space="preserve"> </w:t>
+      </w:r>
+      <w:r>
+        <w:t>We do not believe this is the case.</w:t>
       </w:r>
     </w:p>
     <w:p>
@@ -8510,7 +8684,90 @@
         <w:ind w:firstLine="720"/>
       </w:pPr>
       <w:r>
-        <w:t>Nonetheless, although d</w:t>
+        <w:t xml:space="preserve">Although both frequentist and Bayesian analyses provided extremely compelling evidence of facial feedback effects in the facial mimicry and voluntary facial action tasks, a critic may argue that such effects </w:t>
+      </w:r>
+      <w:r>
+        <w:t xml:space="preserve">are driven by </w:t>
+      </w:r>
+      <w:r>
+        <w:t xml:space="preserve">a methodological artifact. However, our study allowed us to address what we believed were the two most plausible artifacts: (1) participant aversion to </w:t>
+      </w:r>
+      <w:r>
+        <w:lastRenderedPageBreak/>
+        <w:t>the relatively inactive (and potentially boring) neutral pose task, and (2) demand characteristics.</w:t>
+      </w:r>
+      <w:r>
+        <w:t xml:space="preserve"> In the facial mimicry and voluntary facial action tasks, w</w:t>
+      </w:r>
+      <w:r>
+        <w:t xml:space="preserve">e did find that participants </w:t>
+      </w:r>
+      <w:r>
+        <w:t xml:space="preserve">often </w:t>
+      </w:r>
+      <w:r>
+        <w:t xml:space="preserve">reported less happiness </w:t>
+      </w:r>
+      <w:r>
+        <w:t xml:space="preserve">when completing the </w:t>
+      </w:r>
+      <w:r>
+        <w:t xml:space="preserve">neutral pose </w:t>
+      </w:r>
+      <w:r>
+        <w:t>task vs. completing the filler tasks (see Figure 5). These results suggest that concerns about participants aversion to relatively inactive control conditions are justified. However, regardless of whether we compared responses to the neutral pose task or the filler tasks, we found that participants reported more happiness after posing happy expressions. These results suggest that participant aversion to the relatively inactive neutral pose task cannot explain our observed facial feedback effects.</w:t>
+      </w:r>
+    </w:p>
+    <w:p>
+      <w:pPr>
+        <w:spacing w:line="360" w:lineRule="auto"/>
+        <w:ind w:firstLine="720"/>
+      </w:pPr>
+      <w:r>
+        <w:t>A second concern is that the observed facial feedback effects are driven by demand characteristics</w:t>
+      </w:r>
+      <w:r>
+        <w:fldChar w:fldCharType="begin" w:fldLock="1"/>
+      </w:r>
+      <w:r>
+        <w:instrText>ADDIN CSL_CITATION {"citationItems":[{"id":"ITEM-1","itemData":{"DOI":"10.4324/9781315129945-26","abstract":"A soc-psychol'al analysis of the org of the Mafia in Sicily is presented. It is noted that it cannot be studied through org theory. A better framework is that of initiation rites. The Mafia has a strong ritualistic character. Its original function was armed protection against theft of cattle. The protectors were never peasants but the herdsmen in the employ of the large landowners. This pattern has survived soc &amp; econ changes &amp; has become Ur'ized. Ur'ization, esp in Palermo, has increased the size of the 'sub-proletariat' which is the recruitment reservoir for the bassa mafia (lower Mafia). The Mafia is a S-cul phenomenon. Secrecy is part of its soc system &amp; becomes a mystique for the uninitiated, producing the same effect as the secret societies. The ideal Mafia leader is characterized by a certain charisma, forcefulness, cold &amp; impenetrable manners, though he can be charming sometimes, &amp; gives the impression that he will go as far as murder in order to achieve certain ends. Frequently he has the reputation of a criminal past. A good Mafia leader can prevent bloody conflict through a strong word, a threat. He is concerned with his role as one who holds power &amp; will work toward perfecting this role. A brief historical sketch on the origin of the Mafia in the early 19th cent is followed by an outline of the changes the org has undergone in modern times. Some of the Mafia values, heroism, hospitality, etc, still survive in present-day Sicily. The traditional legitimacy of the Mafia-personality is still present, more or less, though it is no longer undisputed. The bur'tic centralism of Rome has made some progress. The Anti-Mafia-Commission, established by the Italian gov in 1962, has put the Mafia on the defensive; but it has not lost its power. The local capi (leaders) no longer have their old self-assurance. The nimbus of secrecy has been penetrated via a number of reports in the press. Their influence in the pol'al parties is strong. The are pursuing a policy of infiltration. The robbery principle is still alive. Today the Mafia exercise control through election propaganda &amp; their influence on votes. M. Maxfield","author":[{"dropping-particle":"","family":"Orne","given":"Martin T.","non-dropping-particle":"","parse-names":false,"suffix":""}],"container-title":"American Psychologist","id":"ITEM-1","issue":"11","issued":{"date-parts":[["1962"]]},"page":"776-783","title":"On the social psychology of the psychological experiment: With particular reference to demand characteristics and their implications","type":"article-journal","volume":"17"},"uris":["http://www.mendeley.com/documents/?uuid=a3bdf117-5053-4b4a-b268-d00f88655710"]}],"mendeley":{"formattedCitation":"&lt;sup&gt;80&lt;/sup&gt;","plainTextFormattedCitation":"80","previouslyFormattedCitation":"&lt;sup&gt;80&lt;/sup&gt;"},"properties":{"noteIndex":0},"schema":"https://github.com/citation-style-language/schema/raw/master/csl-citation.json"}</w:instrText>
+      </w:r>
+      <w:r>
+        <w:fldChar w:fldCharType="separate"/>
+      </w:r>
+      <w:r>
+        <w:rPr>
+          <w:noProof/>
+          <w:vertAlign w:val="superscript"/>
+        </w:rPr>
+        <w:t>80</w:t>
+      </w:r>
+      <w:r>
+        <w:fldChar w:fldCharType="end"/>
+      </w:r>
+      <w:r>
+        <w:t>. U</w:t>
+      </w:r>
+      <w:r>
+        <w:t xml:space="preserve">nlike the pen-in-mouth task, the facial mimicry </w:t>
+      </w:r>
+      <w:r>
+        <w:t xml:space="preserve">and voluntary facial action </w:t>
+      </w:r>
+      <w:r>
+        <w:t xml:space="preserve">tasks lead to overt changes in facial movements that may cause participants to infer the purpose of the study and change their responses accordingly. Our results, however, are not consistent with this explanation. In our primary analyses, we observed significant facial feedback effects in the facial mimicry </w:t>
+      </w:r>
+      <w:r>
+        <w:t xml:space="preserve">and voluntary facial action </w:t>
+      </w:r>
+      <w:r>
+        <w:t>tasks even though we excluded participants who exhibited even the slightest awareness of our hypothesis.</w:t>
+      </w:r>
+      <w:r>
+        <w:t xml:space="preserve"> Nonetheless, a</w:t>
+      </w:r>
+      <w:r>
+        <w:t>lthough d</w:t>
       </w:r>
       <w:r>
         <w:t xml:space="preserve">emand characteristics cannot explain </w:t>
@@ -8540,7 +8797,14 @@
         <w:t xml:space="preserve"> </w:t>
       </w:r>
       <w:r>
-        <w:t xml:space="preserve">amplify </w:t>
+        <w:rPr>
+          <w:i/>
+          <w:iCs/>
+        </w:rPr>
+        <w:t>amplify</w:t>
+      </w:r>
+      <w:r>
+        <w:t xml:space="preserve"> </w:t>
       </w:r>
       <w:r>
         <w:t>facial feedback</w:t>
@@ -8549,13 +8813,19 @@
         <w:t xml:space="preserve"> effects. This observation is consistent with recent </w:t>
       </w:r>
       <w:r>
-        <w:t xml:space="preserve">facial feedback research that </w:t>
-      </w:r>
-      <w:r>
-        <w:t xml:space="preserve">manipulated </w:t>
-      </w:r>
-      <w:r>
-        <w:t>demand characteristics</w:t>
+        <w:t>facial feedback research</w:t>
+      </w:r>
+      <w:r>
+        <w:t xml:space="preserve"> that manipulated demand characteristics by telling </w:t>
+      </w:r>
+      <w:r>
+        <w:t xml:space="preserve">participants </w:t>
+      </w:r>
+      <w:r>
+        <w:t xml:space="preserve">that </w:t>
+      </w:r>
+      <w:r>
+        <w:t>the purpose of the study was to demonstrate that facial feedback effects are either real or not real</w:t>
       </w:r>
       <w:r>
         <w:fldChar w:fldCharType="begin" w:fldLock="1"/>
@@ -8580,16 +8850,10 @@
         <w:t xml:space="preserve">. </w:t>
       </w:r>
       <w:r>
-        <w:t xml:space="preserve">In this other work, the researchers told </w:t>
-      </w:r>
-      <w:r>
-        <w:t xml:space="preserve">participants </w:t>
-      </w:r>
-      <w:r>
-        <w:t xml:space="preserve">that </w:t>
-      </w:r>
-      <w:r>
-        <w:t xml:space="preserve">the purpose of the study was to demonstrate that facial feedback effects are either real or not real. Their results indicated that this demand characteristics manipulation could moderate facial feedback effects—but that participants still exhibited </w:t>
+        <w:t>T</w:t>
+      </w:r>
+      <w:r>
+        <w:t xml:space="preserve">heir results indicated that this demand characteristics manipulation could moderate facial feedback effects—but that participants still exhibited </w:t>
       </w:r>
       <w:r>
         <w:t xml:space="preserve">these effects </w:t>
@@ -8601,10 +8865,10 @@
         <w:t xml:space="preserve">they </w:t>
       </w:r>
       <w:r>
-        <w:t xml:space="preserve">are not real. Combined with the present </w:t>
-      </w:r>
-      <w:r>
-        <w:t>study</w:t>
+        <w:t xml:space="preserve">are not real. </w:t>
+      </w:r>
+      <w:r>
+        <w:t>Taken together</w:t>
       </w:r>
       <w:r>
         <w:t>, these results suggest that demand characteristics can moderate but do not fully explain the effects of facial feedback on emotional experience.</w:t>
@@ -8675,13 +8939,7 @@
         <w:t xml:space="preserve"> </w:t>
       </w:r>
       <w:r>
-        <w:t xml:space="preserve">One argument is that we failed to observe a significant pen-in-mouth effect because our study was conducted in the midst of the </w:t>
-      </w:r>
-      <w:r>
-        <w:t>COVID-19</w:t>
-      </w:r>
-      <w:r>
-        <w:t xml:space="preserve"> pandemic. Following heightened precautions and health messaging in many areas of the world, it is possible that participants felt anxious placing a pen in their mouth.</w:t>
+        <w:t>We do not believe this is the case.</w:t>
       </w:r>
     </w:p>
     <w:p>
@@ -8689,19 +8947,167 @@
         <w:spacing w:line="360" w:lineRule="auto"/>
         <w:ind w:firstLine="720"/>
       </w:pPr>
-      <w:proofErr w:type="spellStart"/>
-      <w:r>
-        <w:t>iven</w:t>
-      </w:r>
-      <w:proofErr w:type="spellEnd"/>
-      <w:r>
-        <w:t xml:space="preserve"> general concerns about the spread of the virus, </w:t>
-      </w:r>
-      <w:proofErr w:type="spellStart"/>
-      <w:r>
-        <w:t>participantsd</w:t>
-      </w:r>
-      <w:proofErr w:type="spellEnd"/>
+      <w:r>
+        <w:lastRenderedPageBreak/>
+        <w:t xml:space="preserve">The strongest argument for the </w:t>
+      </w:r>
+      <w:r>
+        <w:t>presence</w:t>
+      </w:r>
+      <w:r>
+        <w:t xml:space="preserve"> of a Type II </w:t>
+      </w:r>
+      <w:r>
+        <w:t xml:space="preserve">error </w:t>
+      </w:r>
+      <w:r>
+        <w:t xml:space="preserve">is that our </w:t>
+      </w:r>
+      <w:r>
+        <w:t xml:space="preserve">study was conducted in the midst of the </w:t>
+      </w:r>
+      <w:r>
+        <w:t>COVID-19</w:t>
+      </w:r>
+      <w:r>
+        <w:t xml:space="preserve"> pandemic.</w:t>
+      </w:r>
+      <w:r>
+        <w:t xml:space="preserve"> </w:t>
+      </w:r>
+      <w:r>
+        <w:t xml:space="preserve">Although participants were (a) able to complete the experiment in any location of their choosing, and (b) were informed ahead of time that they may be asked to place a pen in their mouth, it is possible that </w:t>
+      </w:r>
+      <w:r>
+        <w:t xml:space="preserve">the task nevertheless </w:t>
+      </w:r>
+      <w:r>
+        <w:t xml:space="preserve">increased anxiety </w:t>
+      </w:r>
+      <w:r>
+        <w:t xml:space="preserve">that </w:t>
+      </w:r>
+      <w:r>
+        <w:t xml:space="preserve">interfered with any mood boosting effect of posed </w:t>
+      </w:r>
+      <w:r>
+        <w:t xml:space="preserve">happy </w:t>
+      </w:r>
+      <w:r>
+        <w:t xml:space="preserve">expressions. Consistent with this concern, we observed that participants reported a </w:t>
+      </w:r>
+      <w:r>
+        <w:t xml:space="preserve">small </w:t>
+      </w:r>
+      <w:r>
+        <w:t xml:space="preserve">increase </w:t>
+      </w:r>
+      <w:r>
+        <w:t xml:space="preserve">in anxiety in the pen-in-mouth </w:t>
+      </w:r>
+      <w:r>
+        <w:t xml:space="preserve">condition </w:t>
+      </w:r>
+      <w:r>
+        <w:t>(</w:t>
+      </w:r>
+      <w:r>
+        <w:t xml:space="preserve">compared to the other facial feedback conditions; </w:t>
+      </w:r>
+      <w:r>
+        <w:rPr>
+          <w:i/>
+          <w:iCs/>
+        </w:rPr>
+        <w:t>d</w:t>
+      </w:r>
+      <w:r>
+        <w:t xml:space="preserve"> = .17). However, th</w:t>
+      </w:r>
+      <w:r>
+        <w:t xml:space="preserve">is </w:t>
+      </w:r>
+      <w:r>
+        <w:t xml:space="preserve">increase in anxiety was less than half the size of </w:t>
+      </w:r>
+      <w:r>
+        <w:t xml:space="preserve">the observed effect of facial feedback </w:t>
+      </w:r>
+      <w:r>
+        <w:t xml:space="preserve">on </w:t>
+      </w:r>
+      <w:r>
+        <w:t xml:space="preserve">happiness </w:t>
+      </w:r>
+      <w:r>
+        <w:t xml:space="preserve">(see Figure 5). </w:t>
+      </w:r>
+      <w:r>
+        <w:t xml:space="preserve">Thus, even if anxiety is perfectly negatively correlated with happiness, the increases in anxiety created by placing a pen in one’s mouth should not have been strong enough to eclipse the increase in happiness produced by facial feedback. Similarly, </w:t>
+      </w:r>
+      <w:r>
+        <w:t xml:space="preserve">follow-up exploratory analyses revealed </w:t>
+      </w:r>
+      <w:r>
+        <w:t xml:space="preserve">that </w:t>
+      </w:r>
+      <w:r>
+        <w:t xml:space="preserve">increase in anxiety did not </w:t>
+      </w:r>
+      <w:r>
+        <w:t xml:space="preserve">eclipse the </w:t>
+      </w:r>
+      <w:r>
+        <w:t>mood-boosting effects of positive images</w:t>
+      </w:r>
+      <w:r>
+        <w:t xml:space="preserve"> in the pen-in-mouth condition. If the increases in anxiety did not disrupt the mood-enhancing effects of the positive images, it seems unlikely that it could disrupt the mood-enhancing effect of facial feedback (which tended to be similar in magnitude; see Figure 5).</w:t>
+      </w:r>
+      <w:r>
+        <w:t xml:space="preserve"> </w:t>
+      </w:r>
+      <w:r>
+        <w:t>Taken together</w:t>
+      </w:r>
+      <w:r>
+        <w:t xml:space="preserve">, we </w:t>
+      </w:r>
+      <w:r>
+        <w:t>have no reason to believe</w:t>
+      </w:r>
+      <w:r>
+        <w:t xml:space="preserve"> that </w:t>
+      </w:r>
+      <w:r>
+        <w:t>the anxiety produced by placing a pen in one’s mouth during the COVID-19 pandemic should have interfered with true facial feedback effects.</w:t>
+      </w:r>
+    </w:p>
+    <w:p>
+      <w:pPr>
+        <w:pStyle w:val="APAHeading3"/>
+        <w:spacing w:line="360" w:lineRule="auto"/>
+        <w:rPr>
+          <w:rFonts w:ascii="Times New Roman" w:hAnsi="Times New Roman" w:cs="Times New Roman"/>
+          <w:sz w:val="24"/>
+          <w:szCs w:val="24"/>
+        </w:rPr>
+      </w:pPr>
+      <w:r>
+        <w:rPr>
+          <w:rFonts w:ascii="Times New Roman" w:hAnsi="Times New Roman" w:cs="Times New Roman"/>
+          <w:sz w:val="24"/>
+          <w:szCs w:val="24"/>
+        </w:rPr>
+        <w:t>Is the pen-in-mouth task we used a valid manipulation of facial feedback</w:t>
+      </w:r>
+      <w:r>
+        <w:rPr>
+          <w:rFonts w:ascii="Times New Roman" w:hAnsi="Times New Roman" w:cs="Times New Roman"/>
+          <w:sz w:val="24"/>
+          <w:szCs w:val="24"/>
+        </w:rPr>
+        <w:t>?</w:t>
+      </w:r>
     </w:p>
     <w:p>
       <w:pPr>
@@ -8709,7 +9115,104 @@
         <w:ind w:firstLine="720"/>
       </w:pPr>
       <w:r>
-        <w:t xml:space="preserve">the pen-in-mouth effect </w:t>
+        <w:t xml:space="preserve">We believe that the most plausible explanation for our results is that the </w:t>
+      </w:r>
+      <w:r>
+        <w:t>facial feedback hypothesis is true, but the pen-in-mouth task we used does not reliably produce facial feedback effects.</w:t>
+      </w:r>
+      <w:r>
+        <w:t xml:space="preserve"> </w:t>
+      </w:r>
+      <w:r>
+        <w:t xml:space="preserve"> </w:t>
+      </w:r>
+      <w:r>
+        <w:t>P</w:t>
+      </w:r>
+      <w:r>
+        <w:t xml:space="preserve">articipants reported complying with </w:t>
+      </w:r>
+      <w:r>
+        <w:t xml:space="preserve">the </w:t>
+      </w:r>
+      <w:r>
+        <w:t xml:space="preserve">instructions </w:t>
+      </w:r>
+      <w:r>
+        <w:t xml:space="preserve">in all our facial feedback tasks </w:t>
+      </w:r>
+      <w:r>
+        <w:t xml:space="preserve">quite closely. However, unlike participants who completed the facial mimicry </w:t>
+      </w:r>
+      <w:r>
+        <w:t xml:space="preserve">and voluntary facial action </w:t>
+      </w:r>
+      <w:r>
+        <w:t xml:space="preserve">tasks, the modal participant who completed the pen-in-mouth task reported that the happy pose did not at all feel </w:t>
+      </w:r>
+      <w:r>
+        <w:t>genuine</w:t>
+      </w:r>
+      <w:r>
+        <w:t>. These results provide preliminary evidence of construct validity issues with the pen-in-mouth task</w:t>
+      </w:r>
+      <w:r>
+        <w:t xml:space="preserve"> used in our</w:t>
+      </w:r>
+      <w:r>
+        <w:t xml:space="preserve"> experiment</w:t>
+      </w:r>
+      <w:r>
+        <w:t xml:space="preserve">. </w:t>
+      </w:r>
+      <w:r>
+        <w:t>Notably, facial feedback researchers have used multiple variants of the pen-in-mouth task</w:t>
+      </w:r>
+      <w:r>
+        <w:fldChar w:fldCharType="begin" w:fldLock="1"/>
+      </w:r>
+      <w:r>
+        <w:instrText>ADDIN CSL_CITATION {"citationItems":[{"id":"ITEM-1","itemData":{"DOI":"10.3389/fpsyg.2019.02297","author":[{"dropping-particle":"","family":"Cross","given":"Marie P","non-dropping-particle":"","parse-names":false,"suffix":""},{"dropping-particle":"","family":"Gheorma","given":"Liana","non-dropping-particle":"","parse-names":false,"suffix":""},{"dropping-particle":"","family":"Pressman","given":"Sarah D","non-dropping-particle":"","parse-names":false,"suffix":""}],"container-title":"Frontiers in Psychology","id":"ITEM-1","issue":"2297","issued":{"date-parts":[["2019"]]},"page":"1-11","title":"Contrasting experimentally device-manipulated and device-free smiles","type":"article-journal","volume":"10"},"uris":["http://www.mendeley.com/documents/?uuid=8277f466-c11c-4f78-aa11-eb780537156c"]}],"mendeley":{"formattedCitation":"&lt;sup&gt;82&lt;/sup&gt;","plainTextFormattedCitation":"82","previouslyFormattedCitation":"&lt;sup&gt;82&lt;/sup&gt;"},"properties":{"noteIndex":0},"schema":"https://github.com/citation-style-language/schema/raw/master/csl-citation.json"}</w:instrText>
+      </w:r>
+      <w:r>
+        <w:fldChar w:fldCharType="separate"/>
+      </w:r>
+      <w:r>
+        <w:rPr>
+          <w:noProof/>
+          <w:vertAlign w:val="superscript"/>
+        </w:rPr>
+        <w:t>82</w:t>
+      </w:r>
+      <w:r>
+        <w:fldChar w:fldCharType="end"/>
+      </w:r>
+      <w:r>
+        <w:t xml:space="preserve">, and our results cannot directly speak to the validity of these other approaches. </w:t>
+      </w:r>
+      <w:r>
+        <w:t xml:space="preserve">Nonetheless, we believe that future </w:t>
+      </w:r>
+      <w:r>
+        <w:t>research</w:t>
+      </w:r>
+      <w:r>
+        <w:t>ers</w:t>
+      </w:r>
+      <w:r>
+        <w:t xml:space="preserve"> </w:t>
+      </w:r>
+      <w:r>
+        <w:t xml:space="preserve">should </w:t>
+      </w:r>
+      <w:r>
+        <w:t xml:space="preserve">carefully examine the </w:t>
+      </w:r>
+      <w:r>
+        <w:t>construct validity of facial feedback tasks, for example, by examining the extent to which these tasks activate facial muscles associated with genuine expressions of emotion</w:t>
+      </w:r>
+      <w:r>
+        <w:t>.</w:t>
       </w:r>
     </w:p>
     <w:p>
@@ -8717,6 +9220,284 @@
         <w:spacing w:line="360" w:lineRule="auto"/>
         <w:ind w:firstLine="720"/>
       </w:pPr>
+      <w:r>
+        <w:lastRenderedPageBreak/>
+        <w:t>Future r</w:t>
+      </w:r>
+      <w:r>
+        <w:t xml:space="preserve">esearchers who examine the construct validity of facial feedback manipulations will </w:t>
+      </w:r>
+      <w:r>
+        <w:t xml:space="preserve">likely </w:t>
+      </w:r>
+      <w:r>
+        <w:t>have to grapple with ongoing debates about how to characterize the moderating role of the quality of the posed expression. Many researchers have characterized th</w:t>
+      </w:r>
+      <w:r>
+        <w:t>is</w:t>
+      </w:r>
+      <w:r>
+        <w:t xml:space="preserve"> moderating role in a dichotomous manner, suggesting that facial feedback effects will only emerge when the facial pose </w:t>
+      </w:r>
+      <w:r>
+        <w:t xml:space="preserve">closely </w:t>
+      </w:r>
+      <w:r>
+        <w:t>match</w:t>
+      </w:r>
+      <w:r>
+        <w:t>es a</w:t>
+      </w:r>
+      <w:r>
+        <w:t xml:space="preserve"> prototypical expression of emotion. Our results, however, suggest that the relationship should be characterized in a more continuous manner. The </w:t>
+      </w:r>
+      <w:r>
+        <w:t>voluntary facial action</w:t>
+      </w:r>
+      <w:r>
+        <w:t xml:space="preserve"> task was designed to create a non-prototypical, partial expression of happiness, but still yielded significant facial feedback effects. These results suggest that facial poses do not need to match prototypical expressions of emotion to produce facial feedback effects. </w:t>
+      </w:r>
+      <w:r>
+        <w:t xml:space="preserve">Nonetheless, we found some evidence that </w:t>
+      </w:r>
+      <w:r>
+        <w:t xml:space="preserve">facial feedback effects </w:t>
+      </w:r>
+      <w:r>
+        <w:t xml:space="preserve">can </w:t>
+      </w:r>
+      <w:r>
+        <w:t xml:space="preserve">be magnified when the quality of the posed expression is increased. </w:t>
+      </w:r>
+      <w:r>
+        <w:t>In our primary analyses (but not our exploratory analyses),</w:t>
+      </w:r>
+      <w:r>
+        <w:t xml:space="preserve"> we found that facial feedback effects were larger when participants completed </w:t>
+      </w:r>
+      <w:r>
+        <w:t xml:space="preserve">the task </w:t>
+      </w:r>
+      <w:r>
+        <w:t xml:space="preserve">designed to produce more prototypical (i.e., the facial mimicry task) vs. less prototypical (i.e., the </w:t>
+      </w:r>
+      <w:r>
+        <w:t>voluntary facial action task</w:t>
+      </w:r>
+      <w:r>
+        <w:t xml:space="preserve">) expressions of happiness. Providing further evidence of the moderating role of pose quality, we found that facial feedback effects were larger </w:t>
+      </w:r>
+      <w:r>
+        <w:t>among</w:t>
+      </w:r>
+      <w:r>
+        <w:t xml:space="preserve"> participants who (a) </w:t>
+      </w:r>
+      <w:r>
+        <w:t xml:space="preserve">better </w:t>
+      </w:r>
+      <w:r>
+        <w:t>complied with task</w:t>
+      </w:r>
+      <w:r>
+        <w:t xml:space="preserve"> instructions</w:t>
+      </w:r>
+      <w:r>
+        <w:t xml:space="preserve">, (b) posed expressions that were more similar to the target </w:t>
+      </w:r>
+      <w:r>
+        <w:t xml:space="preserve">happy </w:t>
+      </w:r>
+      <w:r>
+        <w:t xml:space="preserve">expression, and (c) felt that the posed expression felt </w:t>
+      </w:r>
+      <w:r>
+        <w:t xml:space="preserve">more </w:t>
+      </w:r>
+      <w:r>
+        <w:t>like an expression of happiness.</w:t>
+      </w:r>
+    </w:p>
+    <w:p>
+      <w:pPr>
+        <w:pStyle w:val="APAHeading2"/>
+        <w:spacing w:line="360" w:lineRule="auto"/>
+        <w:rPr>
+          <w:rFonts w:ascii="Times New Roman" w:hAnsi="Times New Roman" w:cs="Times New Roman"/>
+        </w:rPr>
+      </w:pPr>
+      <w:r>
+        <w:rPr>
+          <w:rFonts w:ascii="Times New Roman" w:hAnsi="Times New Roman" w:cs="Times New Roman"/>
+        </w:rPr>
+        <w:t>Other implications for the facial feedback hypothesis</w:t>
+      </w:r>
+    </w:p>
+    <w:p>
+      <w:pPr>
+        <w:spacing w:line="360" w:lineRule="auto"/>
+      </w:pPr>
+      <w:r>
+        <w:tab/>
+      </w:r>
+      <w:r>
+        <w:t>A</w:t>
+      </w:r>
+      <w:r>
+        <w:t>fter Wagenmakers and colleagues failed to replicate the</w:t>
+      </w:r>
+      <w:r>
+        <w:t xml:space="preserve"> pen-in-mouth effect</w:t>
+      </w:r>
+      <w:r>
+        <w:fldChar w:fldCharType="begin" w:fldLock="1"/>
+      </w:r>
+      <w:r>
+        <w:instrText>ADDIN CSL_CITATION {"citationItems":[{"id":"ITEM-1","itemData":{"DOI":"10.1177/1745691616674458","ISBN":"7174569161","ISSN":"17456924","PMID":"27784749","abstract":"According to the facial feedback hypothesis, people’s affective responses can be influenced by their own facial expression (e.g., smiling, pouting), even when their expression did not result from their emotional experiences. For example, Strack, Martin, and Stepper (1988) instructed participants to rate the funniness of cartoons using a pen that they held in their mouth. In line with the facial feedback hypothesis, when participants held the pen with their teeth (inducing a “smile”), they rated the cartoons as funnier than when they held the pen with their lips (inducing a “pout”). This seminal study of the facial feedback hypothesis has not been replicated directly. This Registered Replication Report describes the results of 17 independent direct replications of Study 1 from Strack et al. (1988), all of which followed the same vetted protocol. A meta-analysis of these studies examined the difference in funniness ratings between the “smile” and “pout” conditions. The original Strack et al. (1988) study reported a rating difference of 0.82 units on a 10-point Likert scale. Our meta-analysis revealed a rating difference of 0.03 units with a 95% confidence interval ranging from −0.11 to 0.16.","author":[{"dropping-particle":"","family":"Wagenmakers","given":"Eric-Jan","non-dropping-particle":"","parse-names":false,"suffix":""},{"dropping-particle":"","family":"Beek","given":"Titia","non-dropping-particle":"","parse-names":false,"suffix":""},{"dropping-particle":"","family":"Dijkhoff","given":"Laura","non-dropping-particle":"","parse-names":false,"suffix":""},{"dropping-particle":"","family":"Gronau","given":"Quentin F.","non-dropping-particle":"","parse-names":false,"suffix":""},{"dropping-particle":"","family":"Acosta","given":"A.","non-dropping-particle":"","parse-names":false,"suffix":""},{"dropping-particle":"","family":"Adams","given":"R. B.","non-dropping-particle":"","parse-names":false,"suffix":""},{"dropping-particle":"","family":"Albohn","given":"D. N.","non-dropping-particle":"","parse-names":false,"suffix":""},{"dropping-particle":"","family":"Allard","given":"E. S.","non-dropping-particle":"","parse-names":false,"suffix":""},{"dropping-particle":"","family":"Benning","given":"S. D.","non-dropping-particle":"","parse-names":false,"suffix":""},{"dropping-particle":"","family":"Blouin-Hudon","given":"E. M.","non-dropping-particle":"","parse-names":false,"suffix":""},{"dropping-particle":"","family":"Bulnes","given":"L. C.","non-dropping-particle":"","parse-names":false,"suffix":""},{"dropping-particle":"","family":"Caldwell","given":"T. L.","non-dropping-particle":"","parse-names":false,"suffix":""},{"dropping-particle":"","family":"Calin-Jageman","given":"R. J.","non-dropping-particle":"","parse-names":false,"suffix":""},{"dropping-particle":"","family":"Capaldi","given":"C. A.","non-dropping-particle":"","parse-names":false,"suffix":""},{"dropping-particle":"","family":"Carfagno","given":"N. S.","non-dropping-particle":"","parse-names":false,"suffix":""},{"dropping-particle":"","family":"Chasten","given":"K. T.","non-dropping-particle":"","parse-names":false,"suffix":""},{"dropping-particle":"","family":"Cleeremans","given":"A.","non-dropping-particle":"","parse-names":false,"suffix":""},{"dropping-particle":"","family":"Connell","given":"L.","non-dropping-particle":"","parse-names":false,"suffix":""},{"dropping-particle":"","family":"DeCicco","given":"J. M.","non-dropping-particle":"","parse-names":false,"suffix":""},{"dropping-particle":"","family":"Dijkstra","given":"K.","non-dropping-particle":"","parse-names":false,"suffix":""},{"dropping-particle":"","family":"Fischer","given":"A. H.","non-dropping-particle":"","parse-names":false,"suffix":""},{"dropping-particle":"","family":"Foroni","given":"Francesco","non-dropping-particle":"","parse-names":false,"suffix":""},{"dropping-particle":"","family":"Hess","given":"U.","non-dropping-particle":"","parse-names":false,"suffix":""},{"dropping-particle":"","family":"Holmes","given":"K. J.","non-dropping-particle":"","parse-names":false,"suffix":""},{"dropping-particle":"","family":"Jones","given":"J. L.H.","non-dropping-particle":"","parse-names":false,"suffix":""},{"dropping-particle":"","family":"Klein","given":"O.","non-dropping-particle":"","parse-names":false,"suffix":""},{"dropping-particle":"","family":"Koch","given":"C.","non-dropping-particle":"","parse-names":false,"suffix":""},{"dropping-particle":"","family":"Korb","given":"S.","non-dropping-particle":"","parse-names":false,"suffix":""},{"dropping-particle":"","family":"Lewinski","given":"P.","non-dropping-particle":"","parse-names":false,"suffix":""},{"dropping-particle":"","family":"Liao","given":"J. D.","non-dropping-particle":"","parse-names":false,"suffix":""},{"dropping-particle":"","family":"Lund","given":"S.","non-dropping-particle":"","parse-names":false,"suffix":""},{"dropping-particle":"","family":"Lupiáñez","given":"J.","non-dropping-particle":"","parse-names":false,"suffix":""},{"dropping-particle":"","family":"Lynott","given":"D.","non-dropping-particle":"","parse-names":false,"suffix":""},{"dropping-particle":"","family":"Nance","given":"C. N.","non-dropping-particle":"","parse-names":false,"suffix":""},{"dropping-particle":"","family":"Oosterwijk","given":"S.","non-dropping-particle":"","parse-names":false,"suffix":""},{"dropping-particle":"","family":"Özdoğru","given":"A. A.","non-dropping-particle":"","parse-names":false,"suffix":""},{"dropping-particle":"","family":"Pacheco-Unguetti","given":"A. P.","non-dropping-particle":"","parse-names":false,"suffix":""},{"dropping-particle":"","family":"Pearson","given":"B.","non-dropping-particle":"","parse-names":false,"suffix":""},{"dropping-particle":"","family":"Powis","given":"C.","non-dropping-particle":"","parse-names":false,"suffix":""},{"dropping-particle":"","family":"Riding","given":"S.","non-dropping-particle":"","parse-names":false,"suffix":""},{"dropping-particle":"","family":"Roberts","given":"T. A.","non-dropping-particle":"","parse-names":false,"suffix":""},{"dropping-particle":"","family":"Rumiati","given":"R. I.","non-dropping-particle":"","parse-names":false,"suffix":""},{"dropping-particle":"","family":"Senden","given":"M.","non-dropping-particle":"","parse-names":false,"suffix":""},{"dropping-particle":"","family":"Shea-Shumsky","given":"N. B.","non-dropping-particle":"","parse-names":false,"suffix":""},{"dropping-particle":"","family":"Sobocko","given":"K.","non-dropping-particle":"","parse-names":false,"suffix":""},{"dropping-particle":"","family":"Soto","given":"J. A.","non-dropping-particle":"","parse-names":false,"suffix":""},{"dropping-particle":"","family":"Steiner","given":"T. G.","non-dropping-particle":"","parse-names":false,"suffix":""},{"dropping-particle":"","family":"Talarico","given":"J. M.","non-dropping-particle":"","parse-names":false,"suffix":""},{"dropping-particle":"","family":"Allen","given":"Z. M.","non-dropping-particle":"van","parse-names":false,"suffix":""},{"dropping-particle":"","family":"Vandekerckhove","given":"M.","non-dropping-particle":"","parse-names":false,"suffix":""},{"dropping-particle":"","family":"Wainwright","given":"B.","non-dropping-particle":"","parse-names":false,"suffix":""},{"dropping-particle":"","family":"Wayand","given":"J. F.","non-dropping-particle":"","parse-names":false,"suffix":""},{"dropping-particle":"","family":"Zeelenberg","given":"R.","non-dropping-particle":"","parse-names":false,"suffix":""},{"dropping-particle":"","family":"Zetzer","given":"E. E.","non-dropping-particle":"","parse-names":false,"suffix":""},{"dropping-particle":"","family":"Zwaan","given":"R. A.","non-dropping-particle":"","parse-names":false,"suffix":""}],"container-title":"Perspectives on Psychological Science","id":"ITEM-1","issue":"6","issued":{"date-parts":[["2016"]]},"page":"917-928","title":"Registered replication report: Strack, Martin, &amp; Stepper (1988)","type":"article-journal","volume":"11"},"uris":["http://www.mendeley.com/documents/?uuid=869961f5-add8-3e88-8620-bcdb88652904"]}],"mendeley":{"formattedCitation":"&lt;sup&gt;40&lt;/sup&gt;","plainTextFormattedCitation":"40","previouslyFormattedCitation":"&lt;sup&gt;40&lt;/sup&gt;"},"properties":{"noteIndex":0},"schema":"https://github.com/citation-style-language/schema/raw/master/csl-citation.json"}</w:instrText>
+      </w:r>
+      <w:r>
+        <w:fldChar w:fldCharType="separate"/>
+      </w:r>
+      <w:r>
+        <w:rPr>
+          <w:noProof/>
+          <w:vertAlign w:val="superscript"/>
+        </w:rPr>
+        <w:t>40</w:t>
+      </w:r>
+      <w:r>
+        <w:fldChar w:fldCharType="end"/>
+      </w:r>
+      <w:r>
+        <w:t xml:space="preserve">, some researchers suggested that </w:t>
+      </w:r>
+      <w:r>
+        <w:t xml:space="preserve">video recording interferes with </w:t>
+      </w:r>
+      <w:r>
+        <w:t>facial feedback effects</w:t>
+      </w:r>
+      <w:r>
+        <w:fldChar w:fldCharType="begin" w:fldLock="1"/>
+      </w:r>
+      <w:r>
+        <w:instrText>ADDIN CSL_CITATION {"citationItems":[{"id":"ITEM-1","itemData":{"DOI":"10.1177/1745691616674460","ISBN":"1745691616664","ISSN":"1745-6916","PMID":"27694469","author":[{"dropping-particle":"","family":"Strack","given":"Fritz","non-dropping-particle":"","parse-names":false,"suffix":""}],"container-title":"Perspectives on Psychological Science","id":"ITEM-1","issue":"6","issued":{"date-parts":[["2016"]]},"page":"929-930","title":"Reflection on the smiling registered replication report","type":"article-journal","volume":"11"},"uris":["http://www.mendeley.com/documents/?uuid=66d8d7f3-d73b-3daa-9000-d02cfa92751a"]},{"id":"ITEM-2","itemData":{"DOI":"10.1080/01973533.2019.1577736","ISSN":"01973533","abstract":"Several hundred research groups attempted replications of published effects in so-called Many Labs studies involving thousands of research participants. Given this enormous investment, it seems timely to assess what has been learned and what can be learned from this type of project. My evaluation addresses four questions: First, do these replication studies inform us about the replicability of social psychological research? Second, can replications detect fraud? Third, does the failure to replicate a finding indicate that the original result was wrong? Finally, do these replications help to support or disprove any social psychological theories? Although evidence of replication failures resulted in important methodological changes, the 2015 Open Science Collaboration findings sufficed to make the point. To assess the state of social psychology, we have to evaluate theories rather than randomly selected research findings.","author":[{"dropping-particle":"","family":"Stroebe","given":"Wolfgang","non-dropping-particle":"","parse-names":false,"suffix":""}],"container-title":"Basic and Applied Social Psychology","id":"ITEM-2","issue":"2","issued":{"date-parts":[["2019"]]},"page":"91-103","publisher":"Routledge","title":"What Can We Learn from Many Labs Replications?","type":"article-journal","volume":"41"},"uris":["http://www.mendeley.com/documents/?uuid=f92ae115-32b0-4660-9224-80504ebce980"]}],"mendeley":{"formattedCitation":"&lt;sup&gt;49,83&lt;/sup&gt;","plainTextFormattedCitation":"49,83","previouslyFormattedCitation":"&lt;sup&gt;49,83&lt;/sup&gt;"},"properties":{"noteIndex":0},"schema":"https://github.com/citation-style-language/schema/raw/master/csl-citation.json"}</w:instrText>
+      </w:r>
+      <w:r>
+        <w:fldChar w:fldCharType="separate"/>
+      </w:r>
+      <w:r>
+        <w:rPr>
+          <w:noProof/>
+          <w:vertAlign w:val="superscript"/>
+        </w:rPr>
+        <w:t>49,83</w:t>
+      </w:r>
+      <w:r>
+        <w:fldChar w:fldCharType="end"/>
+      </w:r>
+      <w:r>
+        <w:t xml:space="preserve">. </w:t>
+      </w:r>
+      <w:r>
+        <w:t>However, we did not record our participants and still failed to observe a significant pen-in-mouth effect.</w:t>
+      </w:r>
+      <w:r>
+        <w:t xml:space="preserve"> </w:t>
+      </w:r>
+      <w:r>
+        <w:t xml:space="preserve">These results contribute to an already mixed literature on the disruptive effects of video recording in facial feedback research. More specifically, one team of researchers recently </w:t>
+      </w:r>
+      <w:r>
+        <w:t xml:space="preserve">provided </w:t>
+      </w:r>
+      <w:r>
+        <w:t xml:space="preserve">preliminary </w:t>
+      </w:r>
+      <w:r>
+        <w:t>evidence that the pen-in-mouth effect only emerges among participants who are not recorded</w:t>
+      </w:r>
+      <w:r>
+        <w:fldChar w:fldCharType="begin" w:fldLock="1"/>
+      </w:r>
+      <w:r>
+        <w:instrText>ADDIN CSL_CITATION {"citationItems":[{"id":"ITEM-1","itemData":{"author":[{"dropping-particle":"","family":"Noah","given":"Tom","non-dropping-particle":"","parse-names":false,"suffix":""},{"dropping-particle":"","family":"Schul","given":"Yaacov","non-dropping-particle":"","parse-names":false,"suffix":""},{"dropping-particle":"","family":"Mayo","given":"Ruth","non-dropping-particle":"","parse-names":false,"suffix":""}],"container-title":"Journal of Personality &amp; Social Psychology","id":"ITEM-1","issue":"5","issued":{"date-parts":[["2018"]]},"page":"1-26","title":"When both the original study and its failed replication are correct: Feeling observed eliminates the facial-feedback effect","type":"article-journal","volume":"114"},"suppress-author":1,"uris":["http://www.mendeley.com/documents/?uuid=86f07253-d121-4813-b280-dae92e4674db"]}],"mendeley":{"formattedCitation":"&lt;sup&gt;50&lt;/sup&gt;","plainTextFormattedCitation":"50","previouslyFormattedCitation":"&lt;sup&gt;50&lt;/sup&gt;"},"properties":{"noteIndex":0},"schema":"https://github.com/citation-style-language/schema/raw/master/csl-citation.json"}</w:instrText>
+      </w:r>
+      <w:r>
+        <w:fldChar w:fldCharType="separate"/>
+      </w:r>
+      <w:r>
+        <w:rPr>
+          <w:noProof/>
+          <w:vertAlign w:val="superscript"/>
+        </w:rPr>
+        <w:t>50</w:t>
+      </w:r>
+      <w:r>
+        <w:fldChar w:fldCharType="end"/>
+      </w:r>
+      <w:r>
+        <w:t>, but their key test of the moderating role of video camera presence was not statistically significant</w:t>
+      </w:r>
+      <w:r>
+        <w:fldChar w:fldCharType="begin" w:fldLock="1"/>
+      </w:r>
+      <w:r>
+        <w:instrText>ADDIN CSL_CITATION {"citationItems":[{"id":"ITEM-1","itemData":{"URL":"https://www.bayesianspectacles.org/musings-on-preregistration/","author":[{"dropping-particle":"","family":"Wagenmakers","given":"Eric-Jan","non-dropping-particle":"","parse-names":false,"suffix":""},{"dropping-particle":"","family":"Gronau","given":"Quentin","non-dropping-particle":"","parse-names":false,"suffix":""}],"container-title":"Bayesian Spectacle","id":"ITEM-1","issued":{"date-parts":[["2018"]]},"page":"1-9","title":"Musings on preregistration: The case of the facial feedback effect","type":"webpage"},"uris":["http://www.mendeley.com/documents/?uuid=fae7970b-4f82-4c20-87fe-c4d375dbdd5f"]}],"mendeley":{"formattedCitation":"&lt;sup&gt;84&lt;/sup&gt;","plainTextFormattedCitation":"84","previouslyFormattedCitation":"&lt;sup&gt;84&lt;/sup&gt;"},"properties":{"noteIndex":0},"schema":"https://github.com/citation-style-language/schema/raw/master/csl-citation.json"}</w:instrText>
+      </w:r>
+      <w:r>
+        <w:fldChar w:fldCharType="separate"/>
+      </w:r>
+      <w:r>
+        <w:rPr>
+          <w:noProof/>
+          <w:vertAlign w:val="superscript"/>
+        </w:rPr>
+        <w:t>84</w:t>
+      </w:r>
+      <w:r>
+        <w:fldChar w:fldCharType="end"/>
+      </w:r>
+      <w:r>
+        <w:t xml:space="preserve">. </w:t>
+      </w:r>
+      <w:r>
+        <w:t>Contrary to their results</w:t>
+      </w:r>
+      <w:r>
+        <w:t xml:space="preserve">, </w:t>
+      </w:r>
+      <w:r>
+        <w:t xml:space="preserve">a subsequent </w:t>
+      </w:r>
+      <w:r>
+        <w:t>meta-analysis revealed that video recording did not interfere with facial feedback effects in general</w:t>
+      </w:r>
+      <w:r>
+        <w:fldChar w:fldCharType="begin" w:fldLock="1"/>
+      </w:r>
+      <w:r>
+        <w:instrText>ADDIN CSL_CITATION {"citationItems":[{"id":"ITEM-1","itemData":{"author":[{"dropping-particle":"","family":"Coles","given":"Nicholas A","non-dropping-particle":"","parse-names":false,"suffix":""},{"dropping-particle":"","family":"Larsen","given":"Jeff T","non-dropping-particle":"","parse-names":false,"suffix":""},{"dropping-particle":"","family":"Lench","given":"Heather C","non-dropping-particle":"","parse-names":false,"suffix":""}],"container-title":"Psychological Bulletin","id":"ITEM-1","issue":"6","issued":{"date-parts":[["2019"]]},"page":"610-651","title":"A meta-analysis of the facial feedback literature: Effects of facial feedback on emotional experience are small and variable","type":"article-journal","volume":"145"},"uris":["http://www.mendeley.com/documents/?uuid=bab890e3-5577-4365-ab50-4c170aac96b1"]}],"mendeley":{"formattedCitation":"&lt;sup&gt;59&lt;/sup&gt;","plainTextFormattedCitation":"59","previouslyFormattedCitation":"&lt;sup&gt;59&lt;/sup&gt;"},"properties":{"noteIndex":0},"schema":"https://github.com/citation-style-language/schema/raw/master/csl-citation.json"}</w:instrText>
+      </w:r>
+      <w:r>
+        <w:fldChar w:fldCharType="separate"/>
+      </w:r>
+      <w:r>
+        <w:rPr>
+          <w:noProof/>
+          <w:vertAlign w:val="superscript"/>
+        </w:rPr>
+        <w:t>59</w:t>
+      </w:r>
+      <w:r>
+        <w:fldChar w:fldCharType="end"/>
+      </w:r>
+      <w:r>
+        <w:t xml:space="preserve">. </w:t>
+      </w:r>
+      <w:r>
+        <w:t>Combined with our own results, we believe that there is reasonable doubt about whether differences in video recording can account for mixed evidence of facial feedback effects when using the pen-in-mouth task.</w:t>
+      </w:r>
     </w:p>
     <w:p>
       <w:pPr>
@@ -8724,7 +9505,88 @@
         <w:ind w:firstLine="720"/>
       </w:pPr>
       <w:r>
-        <w:t xml:space="preserve">A third possibility is that </w:t>
+        <w:lastRenderedPageBreak/>
+        <w:t>Our results also provide the first evidence that facial feedback effects can vary between countries.</w:t>
+      </w:r>
+      <w:r>
+        <w:t xml:space="preserve"> This between-country variability could have theoretically uninteresting causes, such as differences in how well participants completed the facial pose tasks. More intriguingly, though, these results </w:t>
+      </w:r>
+      <w:r>
+        <w:t>may</w:t>
+      </w:r>
+      <w:r>
+        <w:t xml:space="preserve"> suggest that facial feedback effects operate differently depending on culture. </w:t>
+      </w:r>
+      <w:r>
+        <w:t>S</w:t>
+      </w:r>
+      <w:r>
+        <w:t xml:space="preserve">ome researchers have suggested that facial feedback impacts emotion via innate connections to </w:t>
+      </w:r>
+      <w:r>
+        <w:t>neural systems that produce emotion-related changes</w:t>
+      </w:r>
+      <w:r>
+        <w:fldChar w:fldCharType="begin" w:fldLock="1"/>
+      </w:r>
+      <w:r>
+        <w:instrText>ADDIN CSL_CITATION {"citationItems":[{"id":"ITEM-1","itemData":{"author":[{"dropping-particle":"","family":"Ekman","given":"Paul","non-dropping-particle":"","parse-names":false,"suffix":""},{"dropping-particle":"","family":"Levenson","given":"Robert W.","non-dropping-particle":"","parse-names":false,"suffix":""},{"dropping-particle":"V.","family":"Friesen","given":"Wallace","non-dropping-particle":"","parse-names":false,"suffix":""}],"container-title":"Science","id":"ITEM-1","issue":"4616","issued":{"date-parts":[["1983"]]},"page":"1208-1210","title":"Autonomic nervous system activity distinguishes among emotions","type":"article-journal","volume":"221"},"uris":["http://www.mendeley.com/documents/?uuid=68ae14d8-6f44-40b2-a4cd-416ccda0fde1"]},{"id":"ITEM-2","itemData":{"author":[{"dropping-particle":"","family":"Ekman","given":"Paul","non-dropping-particle":"","parse-names":false,"suffix":""}],"chapter-number":"52","container-title":"Anthropology of the Body","editor":[{"dropping-particle":"","family":"Blacking","given":"John","non-dropping-particle":"","parse-names":false,"suffix":""}],"id":"ITEM-2","issued":{"date-parts":[["1979"]]},"page":"34-38","publisher":"Routledge","publisher-place":"London","title":"Biological and cultural contributions to body and facial movement","type":"chapter"},"uris":["http://www.mendeley.com/documents/?uuid=e03f8a06-610e-4ba7-859f-5a8c7cadd0f9"]}],"mendeley":{"formattedCitation":"&lt;sup&gt;47,85&lt;/sup&gt;","plainTextFormattedCitation":"47,85","previouslyFormattedCitation":"&lt;sup&gt;47,85&lt;/sup&gt;"},"properties":{"noteIndex":0},"schema":"https://github.com/citation-style-language/schema/raw/master/csl-citation.json"}</w:instrText>
+      </w:r>
+      <w:r>
+        <w:fldChar w:fldCharType="separate"/>
+      </w:r>
+      <w:r>
+        <w:rPr>
+          <w:noProof/>
+          <w:vertAlign w:val="superscript"/>
+        </w:rPr>
+        <w:t>47,85</w:t>
+      </w:r>
+      <w:r>
+        <w:fldChar w:fldCharType="end"/>
+      </w:r>
+      <w:r>
+        <w:t xml:space="preserve">. If this is the case, however, we would not expect to observe significant between-country variability in facial feedback effects. Instead, our results are more consistent with theories that posit that </w:t>
+      </w:r>
+      <w:r>
+        <w:t xml:space="preserve">links between </w:t>
+      </w:r>
+      <w:r>
+        <w:t xml:space="preserve">facial feedback </w:t>
+      </w:r>
+      <w:r>
+        <w:t xml:space="preserve">and emotion </w:t>
+      </w:r>
+      <w:r>
+        <w:t xml:space="preserve">are </w:t>
+      </w:r>
+      <w:r>
+        <w:t>[a</w:t>
+      </w:r>
+      <w:r>
+        <w:t>t least partially] learned</w:t>
+      </w:r>
+      <w:r>
+        <w:fldChar w:fldCharType="begin" w:fldLock="1"/>
+      </w:r>
+      <w:r>
+        <w:instrText>ADDIN CSL_CITATION {"citationItems":[{"id":"ITEM-1","itemData":{"DOI":"10.1037/0003-066X.45.4.494","ISBN":"0003-066X\\n1935-990X","ISSN":"0003066X","PMID":"2186678","abstract":"Noting that a wide variety of unpleasant feelings, including sadness and depression, apparently can give rise to anger and aggression, I propose a cognitive-neoassociationistic model to account for the effects of negative affect on the development of angry feelings and the display of emotional aggression. Negative affect tends to activate ideas, memories, and expressive-motor reactions associated with anger and aggression as well as rudimentary angry feelings. Subsequent thought involving attributions, appraisals, and schematic conceptions can then intensify, suppress, enrich, or differentiate the initial reactions. Bodily reactions as well as emotion-relevant thoughts can activate the other components of the particular emotion network to which they are linked. Research findings consistent with the model are summarized. Experimental findings are also reported indicating that attention to one's negative feelings can lead to a regulation of the overt effects of the negative affect, I argue that the model can integrate the core aspect of the James-Lange theory with the newer cognitive theories of emotion.","author":[{"dropping-particle":"","family":"Berkowitz","given":"Leonard","non-dropping-particle":"","parse-names":false,"suffix":""}],"container-title":"American Psychologist","id":"ITEM-1","issue":"4","issued":{"date-parts":[["1990"]]},"page":"494-503","title":"On the formation and regulation of anger and aggression: A cognitive-neoassociationistic analysis","type":"article-journal","volume":"45"},"uris":["http://www.mendeley.com/documents/?uuid=ce90d062-d0cb-40d0-b32b-915b1ab22d5d"]},{"id":"ITEM-2","itemData":{"DOI":"10.1037//0003-066X.36.2.129","author":[{"dropping-particle":"","family":"Bower","given":"H Gordon","non-dropping-particle":"","parse-names":false,"suffix":""}],"container-title":"American Psychologist","id":"ITEM-2","issue":"2","issued":{"date-parts":[["1981"]]},"page":"129-148","title":"Mood and memory","type":"article-journal","volume":"36"},"uris":["http://www.mendeley.com/documents/?uuid=d44e23d8-1f2d-4f96-b352-6b3dff6ada62"]},{"id":"ITEM-3","itemData":{"ISBN":"1-59385-188-X","author":[{"dropping-particle":"","family":"Niedenthal","given":"Paula M.","non-dropping-particle":"","parse-names":false,"suffix":""},{"dropping-particle":"","family":"Barsalou","given":"Lawrence W.","non-dropping-particle":"","parse-names":false,"suffix":""},{"dropping-particle":"","family":"Rig","given":"Francois","non-dropping-particle":"","parse-names":false,"suffix":""},{"dropping-particle":"","family":"Krauth-Gruber","given":"Silvia","non-dropping-particle":"","parse-names":false,"suffix":""}],"container-title":"Emotion: Conscious and unconscious","editor":[{"dropping-particle":"","family":"Feldman Barrett","given":"Lisa","non-dropping-particle":"","parse-names":false,"suffix":""},{"dropping-particle":"","family":"Niedenthal","given":"Paula M.","non-dropping-particle":"","parse-names":false,"suffix":""},{"dropping-particle":"","family":"Winkielman","given":"Piotr","non-dropping-particle":"","parse-names":false,"suffix":""}],"id":"ITEM-3","issued":{"date-parts":[["2005"]]},"page":"21-50","publisher":"Guilford Press","title":"Embodiment in the acquisition and use of emotion knowledge","type":"chapter"},"uris":["http://www.mendeley.com/documents/?uuid=96787323-8cc4-43bc-b6f1-79203b067887"]}],"mendeley":{"formattedCitation":"&lt;sup&gt;86–88&lt;/sup&gt;","plainTextFormattedCitation":"86–88","previouslyFormattedCitation":"&lt;sup&gt;86–88&lt;/sup&gt;"},"properties":{"noteIndex":0},"schema":"https://github.com/citation-style-language/schema/raw/master/csl-citation.json"}</w:instrText>
+      </w:r>
+      <w:r>
+        <w:fldChar w:fldCharType="separate"/>
+      </w:r>
+      <w:r>
+        <w:rPr>
+          <w:noProof/>
+          <w:vertAlign w:val="superscript"/>
+        </w:rPr>
+        <w:t>86–88</w:t>
+      </w:r>
+      <w:r>
+        <w:fldChar w:fldCharType="end"/>
+      </w:r>
+      <w:r>
+        <w:t xml:space="preserve">. </w:t>
       </w:r>
     </w:p>
     <w:p>
@@ -8733,32 +9595,13 @@
         <w:ind w:firstLine="720"/>
       </w:pPr>
       <w:r>
-        <w:t xml:space="preserve">A third possibility is that the pen-in-mouth task used in the present experiment is not a valid manipulation of facial feedback. Participants reported complying with all facial feedback task instructions quite closely. However, unlike participants who completed the facial mimicry </w:t>
-      </w:r>
-      <w:r>
-        <w:t xml:space="preserve">and voluntary facial action </w:t>
-      </w:r>
-      <w:r>
-        <w:t xml:space="preserve">tasks, the modal participant who completed the pen-in-mouth task reported that the happy pose did not at all feel </w:t>
-      </w:r>
-      <w:r>
-        <w:t>genuine</w:t>
-      </w:r>
-      <w:r>
-        <w:t xml:space="preserve">. These results provide preliminary </w:t>
-      </w:r>
-      <w:r>
-        <w:lastRenderedPageBreak/>
-        <w:t>evidence of construct validity issues with the pen-in-mouth task</w:t>
-      </w:r>
-      <w:r>
-        <w:t xml:space="preserve"> used in our experiment and the other recent failure-to-replicate</w:t>
+        <w:t>Future researchers can use a variety of methods to examine the extent to which links between facial feedback and emotion are learned. One way to do so is to study the effects of posing culture-specific emotional expressions on emotion. For example, in the Oriya Hindu culture, Kali’s tongue is a culturally unique facial expression of shame, wherein people protrude and bite their tongue between their lips</w:t>
       </w:r>
       <w:r>
         <w:fldChar w:fldCharType="begin" w:fldLock="1"/>
       </w:r>
       <w:r>
-        <w:instrText>ADDIN CSL_CITATION {"citationItems":[{"id":"ITEM-1","itemData":{"DOI":"10.1177/1745691616674458","ISBN":"7174569161","ISSN":"17456924","PMID":"27784749","abstract":"According to the facial feedback hypothesis, people’s affective responses can be influenced by their own facial expression (e.g., smiling, pouting), even when their expression did not result from their emotional experiences. For example, Strack, Martin, and Stepper (1988) instructed participants to rate the funniness of cartoons using a pen that they held in their mouth. In line with the facial feedback hypothesis, when participants held the pen with their teeth (inducing a “smile”), they rated the cartoons as funnier than when they held the pen with their lips (inducing a “pout”). This seminal study of the facial feedback hypothesis has not been replicated directly. This Registered Replication Report describes the results of 17 independent direct replications of Study 1 from Strack et al. (1988), all of which followed the same vetted protocol. A meta-analysis of these studies examined the difference in funniness ratings between the “smile” and “pout” conditions. The original Strack et al. (1988) study reported a rating difference of 0.82 units on a 10-point Likert scale. Our meta-analysis revealed a rating difference of 0.03 units with a 95% confidence interval ranging from −0.11 to 0.16.","author":[{"dropping-particle":"","family":"Wagenmakers","given":"Eric-Jan","non-dropping-particle":"","parse-names":false,"suffix":""},{"dropping-particle":"","family":"Beek","given":"Titia","non-dropping-particle":"","parse-names":false,"suffix":""},{"dropping-particle":"","family":"Dijkhoff","given":"Laura","non-dropping-particle":"","parse-names":false,"suffix":""},{"dropping-particle":"","family":"Gronau","given":"Quentin F.","non-dropping-particle":"","parse-names":false,"suffix":""},{"dropping-particle":"","family":"Acosta","given":"A.","non-dropping-particle":"","parse-names":false,"suffix":""},{"dropping-particle":"","family":"Adams","given":"R. B.","non-dropping-particle":"","parse-names":false,"suffix":""},{"dropping-particle":"","family":"Albohn","given":"D. N.","non-dropping-particle":"","parse-names":false,"suffix":""},{"dropping-particle":"","family":"Allard","given":"E. S.","non-dropping-particle":"","parse-names":false,"suffix":""},{"dropping-particle":"","family":"Benning","given":"S. D.","non-dropping-particle":"","parse-names":false,"suffix":""},{"dropping-particle":"","family":"Blouin-Hudon","given":"E. M.","non-dropping-particle":"","parse-names":false,"suffix":""},{"dropping-particle":"","family":"Bulnes","given":"L. C.","non-dropping-particle":"","parse-names":false,"suffix":""},{"dropping-particle":"","family":"Caldwell","given":"T. L.","non-dropping-particle":"","parse-names":false,"suffix":""},{"dropping-particle":"","family":"Calin-Jageman","given":"R. J.","non-dropping-particle":"","parse-names":false,"suffix":""},{"dropping-particle":"","family":"Capaldi","given":"C. A.","non-dropping-particle":"","parse-names":false,"suffix":""},{"dropping-particle":"","family":"Carfagno","given":"N. S.","non-dropping-particle":"","parse-names":false,"suffix":""},{"dropping-particle":"","family":"Chasten","given":"K. T.","non-dropping-particle":"","parse-names":false,"suffix":""},{"dropping-particle":"","family":"Cleeremans","given":"A.","non-dropping-particle":"","parse-names":false,"suffix":""},{"dropping-particle":"","family":"Connell","given":"L.","non-dropping-particle":"","parse-names":false,"suffix":""},{"dropping-particle":"","family":"DeCicco","given":"J. M.","non-dropping-particle":"","parse-names":false,"suffix":""},{"dropping-particle":"","family":"Dijkstra","given":"K.","non-dropping-particle":"","parse-names":false,"suffix":""},{"dropping-particle":"","family":"Fischer","given":"A. H.","non-dropping-particle":"","parse-names":false,"suffix":""},{"dropping-particle":"","family":"Foroni","given":"Francesco","non-dropping-particle":"","parse-names":false,"suffix":""},{"dropping-particle":"","family":"Hess","given":"U.","non-dropping-particle":"","parse-names":false,"suffix":""},{"dropping-particle":"","family":"Holmes","given":"K. J.","non-dropping-particle":"","parse-names":false,"suffix":""},{"dropping-particle":"","family":"Jones","given":"J. L.H.","non-dropping-particle":"","parse-names":false,"suffix":""},{"dropping-particle":"","family":"Klein","given":"O.","non-dropping-particle":"","parse-names":false,"suffix":""},{"dropping-particle":"","family":"Koch","given":"C.","non-dropping-particle":"","parse-names":false,"suffix":""},{"dropping-particle":"","family":"Korb","given":"S.","non-dropping-particle":"","parse-names":false,"suffix":""},{"dropping-particle":"","family":"Lewinski","given":"P.","non-dropping-particle":"","parse-names":false,"suffix":""},{"dropping-particle":"","family":"Liao","given":"J. D.","non-dropping-particle":"","parse-names":false,"suffix":""},{"dropping-particle":"","family":"Lund","given":"S.","non-dropping-particle":"","parse-names":false,"suffix":""},{"dropping-particle":"","family":"Lupiáñez","given":"J.","non-dropping-particle":"","parse-names":false,"suffix":""},{"dropping-particle":"","family":"Lynott","given":"D.","non-dropping-particle":"","parse-names":false,"suffix":""},{"dropping-particle":"","family":"Nance","given":"C. N.","non-dropping-particle":"","parse-names":false,"suffix":""},{"dropping-particle":"","family":"Oosterwijk","given":"S.","non-dropping-particle":"","parse-names":false,"suffix":""},{"dropping-particle":"","family":"Özdoğru","given":"A. A.","non-dropping-particle":"","parse-names":false,"suffix":""},{"dropping-particle":"","family":"Pacheco-Unguetti","given":"A. P.","non-dropping-particle":"","parse-names":false,"suffix":""},{"dropping-particle":"","family":"Pearson","given":"B.","non-dropping-particle":"","parse-names":false,"suffix":""},{"dropping-particle":"","family":"Powis","given":"C.","non-dropping-particle":"","parse-names":false,"suffix":""},{"dropping-particle":"","family":"Riding","given":"S.","non-dropping-particle":"","parse-names":false,"suffix":""},{"dropping-particle":"","family":"Roberts","given":"T. A.","non-dropping-particle":"","parse-names":false,"suffix":""},{"dropping-particle":"","family":"Rumiati","given":"R. I.","non-dropping-particle":"","parse-names":false,"suffix":""},{"dropping-particle":"","family":"Senden","given":"M.","non-dropping-particle":"","parse-names":false,"suffix":""},{"dropping-particle":"","family":"Shea-Shumsky","given":"N. B.","non-dropping-particle":"","parse-names":false,"suffix":""},{"dropping-particle":"","family":"Sobocko","given":"K.","non-dropping-particle":"","parse-names":false,"suffix":""},{"dropping-particle":"","family":"Soto","given":"J. A.","non-dropping-particle":"","parse-names":false,"suffix":""},{"dropping-particle":"","family":"Steiner","given":"T. G.","non-dropping-particle":"","parse-names":false,"suffix":""},{"dropping-particle":"","family":"Talarico","given":"J. M.","non-dropping-particle":"","parse-names":false,"suffix":""},{"dropping-particle":"","family":"Allen","given":"Z. M.","non-dropping-particle":"van","parse-names":false,"suffix":""},{"dropping-particle":"","family":"Vandekerckhove","given":"M.","non-dropping-particle":"","parse-names":false,"suffix":""},{"dropping-particle":"","family":"Wainwright","given":"B.","non-dropping-particle":"","parse-names":false,"suffix":""},{"dropping-particle":"","family":"Wayand","given":"J. F.","non-dropping-particle":"","parse-names":false,"suffix":""},{"dropping-particle":"","family":"Zeelenberg","given":"R.","non-dropping-particle":"","parse-names":false,"suffix":""},{"dropping-particle":"","family":"Zetzer","given":"E. E.","non-dropping-particle":"","parse-names":false,"suffix":""},{"dropping-particle":"","family":"Zwaan","given":"R. A.","non-dropping-particle":"","parse-names":false,"suffix":""}],"container-title":"Perspectives on Psychological Science","id":"ITEM-1","issue":"6","issued":{"date-parts":[["2016"]]},"page":"917-928","title":"Registered replication report: Strack, Martin, &amp; Stepper (1988)","type":"article-journal","volume":"11"},"uris":["http://www.mendeley.com/documents/?uuid=869961f5-add8-3e88-8620-bcdb88652904"]}],"mendeley":{"formattedCitation":"&lt;sup&gt;40&lt;/sup&gt;","plainTextFormattedCitation":"40","previouslyFormattedCitation":"&lt;sup&gt;40&lt;/sup&gt;"},"properties":{"noteIndex":0},"schema":"https://github.com/citation-style-language/schema/raw/master/csl-citation.json"}</w:instrText>
+        <w:instrText>ADDIN CSL_CITATION {"citationItems":[{"id":"ITEM-1","itemData":{"author":[{"dropping-particle":"","family":"Memon","given":"Usha","non-dropping-particle":"","parse-names":false,"suffix":""},{"dropping-particle":"","family":"Shweder","given":"Richard A","non-dropping-particle":"","parse-names":false,"suffix":""}],"container-title":"Emotion and Culture: Empirical Studies of Mutual Influence","editor":[{"dropping-particle":"","family":"Kitayama","given":"S","non-dropping-particle":"","parse-names":false,"suffix":""},{"dropping-particle":"","family":"Markus","given":"H. R.","non-dropping-particle":"","parse-names":false,"suffix":""}],"id":"ITEM-1","issued":{"date-parts":[["1994"]]},"page":"241-284","publisher":"American Psychological Association","publisher-place":"Washington, DC","title":"Kali's tongue: Cultural psychology and the power of shame in Orissa, India","type":"chapter"},"uris":["http://www.mendeley.com/documents/?uuid=687a0515-6fa1-42c0-920b-3b46d48f49a5"]}],"mendeley":{"formattedCitation":"&lt;sup&gt;89&lt;/sup&gt;","plainTextFormattedCitation":"89","previouslyFormattedCitation":"&lt;sup&gt;89&lt;/sup&gt;"},"properties":{"noteIndex":0},"schema":"https://github.com/citation-style-language/schema/raw/master/csl-citation.json"}</w:instrText>
       </w:r>
       <w:r>
         <w:fldChar w:fldCharType="separate"/>
@@ -8768,22 +9611,19 @@
           <w:noProof/>
           <w:vertAlign w:val="superscript"/>
         </w:rPr>
-        <w:t>40</w:t>
+        <w:t>89</w:t>
       </w:r>
       <w:r>
         <w:fldChar w:fldCharType="end"/>
       </w:r>
       <w:r>
-        <w:t xml:space="preserve">. </w:t>
-      </w:r>
-      <w:r>
-        <w:t>Notably, however, facial feedback researchers have used multiple variants of the pen-in-mouth task</w:t>
+        <w:t>. If facial feedback effects are driven by learned associations, posing Kali’s tongue should produce feelings of shame in individuals from the Oriya Hindu population, but not people from most other populations. Alternatively, researchers may opt to experimentally strengthen, weaken, or creating novel associations between facial feedback and emotion. For example, similar to experimental work on embodied metaphorical language</w:t>
       </w:r>
       <w:r>
         <w:fldChar w:fldCharType="begin" w:fldLock="1"/>
       </w:r>
       <w:r>
-        <w:instrText>ADDIN CSL_CITATION {"citationItems":[{"id":"ITEM-1","itemData":{"DOI":"10.3389/fpsyg.2019.02297","author":[{"dropping-particle":"","family":"Cross","given":"Marie P","non-dropping-particle":"","parse-names":false,"suffix":""},{"dropping-particle":"","family":"Gheorma","given":"Liana","non-dropping-particle":"","parse-names":false,"suffix":""},{"dropping-particle":"","family":"Pressman","given":"Sarah D","non-dropping-particle":"","parse-names":false,"suffix":""}],"container-title":"Frontiers in Psychology","id":"ITEM-1","issue":"2297","issued":{"date-parts":[["2019"]]},"page":"1-11","title":"Contrasting experimentally device-manipulated and device-free smiles","type":"article-journal","volume":"10"},"uris":["http://www.mendeley.com/documents/?uuid=8277f466-c11c-4f78-aa11-eb780537156c"]}],"mendeley":{"formattedCitation":"&lt;sup&gt;84&lt;/sup&gt;","plainTextFormattedCitation":"84","previouslyFormattedCitation":"&lt;sup&gt;84&lt;/sup&gt;"},"properties":{"noteIndex":0},"schema":"https://github.com/citation-style-language/schema/raw/master/csl-citation.json"}</w:instrText>
+        <w:instrText>ADDIN CSL_CITATION {"citationItems":[{"id":"ITEM-1","itemData":{"DOI":"10.1177/0956797612457374","ISSN":"14679280","abstract":"Do people who speak different languages think differently, even when they are not using language? To find out, we used nonlinguistic psychophysical tasks to compare mental representations of musical pitch in native speakers of Dutch and Farsi. Dutch speakers describe pitches as high (hoog) or low (laag), whereas Farsi speakers describe pitches as thin (na-zok) or thick (koloft). Differences in language were reflected in differences in performance on two pitch-reproduction tasks, even though the tasks used simple, nonlinguistic stimuli and responses. To test whether experience using language influences mental representations of pitch, we trained native Dutch speakers to describe pitch in terms of thickness, as Farsi speakers do. After the training, Dutch speakers' performance on a nonlinguistic psychophysical task resembled the performance of native Farsi speakers. People who use different linguistic space-pitch metaphors also think about pitch differently. Language can play a causal role in shaping nonlinguistic representations of musical pitch. © The Author(s) 2013.","author":[{"dropping-particle":"","family":"Dolscheid","given":"Sarah","non-dropping-particle":"","parse-names":false,"suffix":""},{"dropping-particle":"","family":"Shayan","given":"Shakila","non-dropping-particle":"","parse-names":false,"suffix":""},{"dropping-particle":"","family":"Majid","given":"Asifa","non-dropping-particle":"","parse-names":false,"suffix":""},{"dropping-particle":"","family":"Casasanto","given":"Daniel","non-dropping-particle":"","parse-names":false,"suffix":""}],"container-title":"Psychological Science","id":"ITEM-1","issue":"5","issued":{"date-parts":[["2013"]]},"page":"613-621","title":"The thickness of musical pitch: Psychophysical evidence for linguistic relativity","type":"article-journal","volume":"24"},"uris":["http://www.mendeley.com/documents/?uuid=5bfe31f0-7eb8-4dfb-a4b2-4494af6143a4"]}],"mendeley":{"formattedCitation":"&lt;sup&gt;90&lt;/sup&gt;","plainTextFormattedCitation":"90","previouslyFormattedCitation":"&lt;sup&gt;90&lt;/sup&gt;"},"properties":{"noteIndex":0},"schema":"https://github.com/citation-style-language/schema/raw/master/csl-citation.json"}</w:instrText>
       </w:r>
       <w:r>
         <w:fldChar w:fldCharType="separate"/>
@@ -8793,34 +9633,13 @@
           <w:noProof/>
           <w:vertAlign w:val="superscript"/>
         </w:rPr>
-        <w:t>84</w:t>
+        <w:t>90</w:t>
       </w:r>
       <w:r>
         <w:fldChar w:fldCharType="end"/>
       </w:r>
       <w:r>
-        <w:t xml:space="preserve">, and our results cannot directly speak to the construct validity of these other approaches. Nonetheless, we believe that future </w:t>
-      </w:r>
-      <w:r>
-        <w:t>research</w:t>
-      </w:r>
-      <w:r>
-        <w:t>ers</w:t>
-      </w:r>
-      <w:r>
-        <w:t xml:space="preserve"> </w:t>
-      </w:r>
-      <w:r>
-        <w:t xml:space="preserve">should </w:t>
-      </w:r>
-      <w:r>
-        <w:t xml:space="preserve">carefully examine the </w:t>
-      </w:r>
-      <w:r>
-        <w:t>construct validity of facial feedback tasks, for example, by examining the extent to which these tasks activate facial muscles associated with genuine expressions of emotion</w:t>
-      </w:r>
-      <w:r>
-        <w:t>.</w:t>
+        <w:t>, researchers can (1) repeatedly pair specific facial movements (e.g., cheek puffing) with emotionally evocative information (e.g., fear-inducing images) and (2) later examine whether the production of these facial movements can re-activate the associated emotional states.</w:t>
       </w:r>
     </w:p>
     <w:p>
@@ -8829,383 +9648,196 @@
         <w:ind w:firstLine="720"/>
       </w:pPr>
       <w:r>
-        <w:t>Future r</w:t>
-      </w:r>
-      <w:r>
-        <w:t xml:space="preserve">esearchers who examine the construct validity of facial feedback manipulations will </w:t>
-      </w:r>
-      <w:r>
-        <w:t xml:space="preserve">likely </w:t>
-      </w:r>
-      <w:r>
-        <w:t>have to grapple with ongoing debates about how to characterize the moderating role of the quality of the posed expression. Many researchers have characterized th</w:t>
-      </w:r>
-      <w:r>
-        <w:t>is</w:t>
-      </w:r>
-      <w:r>
-        <w:t xml:space="preserve"> moderating role in a dichotomous manner, suggesting that facial feedback effects will only emerge when the facial pose </w:t>
-      </w:r>
-      <w:r>
-        <w:t xml:space="preserve">closely </w:t>
-      </w:r>
-      <w:r>
-        <w:t>match</w:t>
-      </w:r>
-      <w:r>
-        <w:t>es a</w:t>
-      </w:r>
-      <w:r>
-        <w:t xml:space="preserve"> prototypical expression of emotion. Our results, however, suggest that the relationship should be characterized in a more continuous manner. The </w:t>
-      </w:r>
-      <w:r>
-        <w:t>voluntary facial action</w:t>
-      </w:r>
-      <w:r>
-        <w:t xml:space="preserve"> task was designed to create a non-prototypical, partial expression of happiness, but still yielded significant facial feedback effects. These results suggest that facial poses do not need to match prototypical expressions of emotion to produce facial feedback effects. </w:t>
-      </w:r>
-      <w:r>
-        <w:t xml:space="preserve">Nonetheless, we found some evidence that </w:t>
-      </w:r>
-      <w:r>
-        <w:t xml:space="preserve">facial feedback effects </w:t>
-      </w:r>
-      <w:r>
-        <w:t xml:space="preserve">can </w:t>
-      </w:r>
-      <w:r>
-        <w:t xml:space="preserve">be magnified when the quality of the posed expression is increased. </w:t>
-      </w:r>
-      <w:r>
-        <w:t>In our primary analyses (but not our exploratory analyses),</w:t>
-      </w:r>
-      <w:r>
-        <w:t xml:space="preserve"> we found that facial feedback effects were larger when participants completed </w:t>
-      </w:r>
-      <w:r>
-        <w:t xml:space="preserve">the task </w:t>
-      </w:r>
-      <w:r>
-        <w:t xml:space="preserve">designed to produce more prototypical (i.e., the facial mimicry task) vs. less prototypical (i.e., the </w:t>
-      </w:r>
-      <w:r>
-        <w:t>voluntary facial action task</w:t>
-      </w:r>
-      <w:r>
-        <w:t xml:space="preserve">) expressions of happiness. Providing further evidence of the moderating role of pose quality, we found that facial feedback effects were larger </w:t>
-      </w:r>
-      <w:r>
-        <w:t>among</w:t>
-      </w:r>
-      <w:r>
-        <w:t xml:space="preserve"> participants who (a) </w:t>
-      </w:r>
-      <w:r>
-        <w:t xml:space="preserve">better </w:t>
-      </w:r>
-      <w:r>
-        <w:t>complied with task</w:t>
-      </w:r>
-      <w:r>
-        <w:t xml:space="preserve"> instructions</w:t>
-      </w:r>
-      <w:r>
-        <w:t xml:space="preserve">, (b) posed expressions that were more similar to the target </w:t>
-      </w:r>
-      <w:r>
-        <w:t xml:space="preserve">happy </w:t>
-      </w:r>
-      <w:r>
-        <w:t xml:space="preserve">expression, and (c) felt that the posed expression felt </w:t>
-      </w:r>
-      <w:r>
-        <w:t xml:space="preserve">more </w:t>
-      </w:r>
-      <w:r>
-        <w:t>like an expression of happiness.</w:t>
+        <w:t xml:space="preserve">Our results </w:t>
+      </w:r>
+      <w:r>
+        <w:t xml:space="preserve">also provide evidence that facial feedback effects are not strongly </w:t>
+      </w:r>
+      <w:r>
+        <w:t>moderated by individual differences in body awareness</w:t>
+      </w:r>
+      <w:r>
+        <w:t xml:space="preserve"> (for converging evidence from our first pilot study, see the Supplemental Materials)</w:t>
+      </w:r>
+      <w:r>
+        <w:t xml:space="preserve">. </w:t>
+      </w:r>
+      <w:r>
+        <w:t xml:space="preserve">These results are surprising because some researchers have suggested that </w:t>
+      </w:r>
+      <w:r>
+        <w:t xml:space="preserve">individuals who rely more on “self-produced cues” (e.g., facial expressions; autonomic activity) vs. “situational cues” (e.g., stimuli in the environment) </w:t>
+      </w:r>
+      <w:r>
+        <w:t xml:space="preserve">should </w:t>
+      </w:r>
+      <w:r>
+        <w:t>exhibit larger facial feedback effects</w:t>
+      </w:r>
+      <w:r>
+        <w:fldChar w:fldCharType="begin" w:fldLock="1"/>
+      </w:r>
+      <w:r>
+        <w:instrText>ADDIN CSL_CITATION {"citationItems":[{"id":"ITEM-1","itemData":{"ISBN":"0202250954","author":[{"dropping-particle":"","family":"Laird","given":"James D","non-dropping-particle":"","parse-names":false,"suffix":""},{"dropping-particle":"","family":"Crosby","given":"Melvin","non-dropping-particle":"","parse-names":false,"suffix":""}],"container-title":"Thought and feeling: Cognitive alteration of feeling states","id":"ITEM-1","issued":{"date-parts":[["1974"]]},"page":"44-59","title":"Individual differences in self-attribution of emotion","type":"chapter"},"uris":["http://www.mendeley.com/documents/?uuid=258310a8-257f-46b8-bfbd-efee5c9531b3"]},{"id":"ITEM-2","itemData":{"author":[{"dropping-particle":"","family":"Laird","given":"James D","non-dropping-particle":"","parse-names":false,"suffix":""},{"dropping-particle":"","family":"Bresler","given":"C.","non-dropping-particle":"","parse-names":false,"suffix":""}],"chapter-number":"13","container-title":"Review of Personality and Social Psychology: Emotion","editor":[{"dropping-particle":"","family":"Clark","given":"Margaret S","non-dropping-particle":"","parse-names":false,"suffix":""}],"id":"ITEM-2","issued":{"date-parts":[["1992"]]},"page":"213-234","publisher-place":"Newbury Park","title":"The process of emotional experience: A self-perception theory","type":"chapter"},"uris":["http://www.mendeley.com/documents/?uuid=73afab4c-3537-46ed-ab25-32c95a20afc5"]},{"id":"ITEM-3","itemData":{"DOI":"10.1177/1754073913494899","ISSN":"1754-0739","abstract":"William James's theory of emotion has been controversial since its inception, and a basic analysis of Cannon's critique is provided. Research on the impact of facial expressions, expressive behaviors, and visceral responses on emotional feelings are each reviewed. A good deal of evidence supports James's theory that these types of bodily feedback, along with perceptions of situational cues, are each important parts of emotional feelings. Extensions to James's theory are also reviewed, including evidence of individual differences in the effect of bodily responses on emotional experience.","author":[{"dropping-particle":"","family":"Laird","given":"James D","non-dropping-particle":"","parse-names":false,"suffix":""},{"dropping-particle":"","family":"Lacasse","given":"Katherine","non-dropping-particle":"","parse-names":false,"suffix":""}],"container-title":"Emotion Review","id":"ITEM-3","issue":"1","issued":{"date-parts":[["2014","1"]]},"page":"27-34","title":"Bodily influences on emotional feelings: Accumulating evidence and extensions of William James's theory of emotion","type":"article-journal","volume":"6"},"uris":["http://www.mendeley.com/documents/?uuid=6e1a50ef-4925-49c9-8703-768de6d1893d"]}],"mendeley":{"formattedCitation":"&lt;sup&gt;3,46,91&lt;/sup&gt;","plainTextFormattedCitation":"3,46,91","previouslyFormattedCitation":"&lt;sup&gt;3,46,91&lt;/sup&gt;"},"properties":{"noteIndex":0},"schema":"https://github.com/citation-style-language/schema/raw/master/csl-citation.json"}</w:instrText>
+      </w:r>
+      <w:r>
+        <w:fldChar w:fldCharType="separate"/>
+      </w:r>
+      <w:r>
+        <w:rPr>
+          <w:noProof/>
+          <w:vertAlign w:val="superscript"/>
+        </w:rPr>
+        <w:t>3,46,91</w:t>
+      </w:r>
+      <w:r>
+        <w:fldChar w:fldCharType="end"/>
+      </w:r>
+      <w:r>
+        <w:t xml:space="preserve">. </w:t>
+      </w:r>
+      <w:r>
+        <w:t xml:space="preserve">Although speculative, these results may suggest that facial feedback effects operate unconsciously. Consistent with this possibility, other researchers have found that facial feedback can impact several non-experiential components of emotion, such as </w:t>
+      </w:r>
+      <w:r>
+        <w:t xml:space="preserve">neural responses index by </w:t>
+      </w:r>
+      <w:r>
+        <w:t xml:space="preserve">frontal EEG </w:t>
+      </w:r>
+      <w:r>
+        <w:fldChar w:fldCharType="begin" w:fldLock="1"/>
+      </w:r>
+      <w:r>
+        <w:instrText>ADDIN CSL_CITATION {"citationItems":[{"id":"ITEM-1","itemData":{"DOI":"10.1111/1469-8986.3860912","ISSN":"0048-5772","abstract":"Brain activity was monitored while 36 participants produced facial configurations denoting anger, disgust, fear, joy, and sadness. EEG alpha power was analyzed during each facial pose, with facial conditions grouped according to the approach/withdrawal motivational model of emotion. This model suggests that ``approach{''} emotions Lire associated with relatively greater left frontal brain activity whereas ``withdrawal{''} emotions are associated with relatively greater right frontal brain activity. In the context of a bilateral decrease in activation, facial poses of emotions in the withdrawal condition resulted in relatively less left frontal activation in the lateral-frontal, midfrontal and frontal-temporal-central region, but not in the parietal region, as predicted. Findings in the approach condition were less consistently supportive of predictions of the approach/withdrawal model. Implications for the approach/withdrawal model and for the emotion eliciting potential of voluntary facial movement are discussed.","author":[{"dropping-particle":"","family":"Coan","given":"James A.","non-dropping-particle":"","parse-names":false,"suffix":""},{"dropping-particle":"","family":"Allen","given":"J J B","non-dropping-particle":"","parse-names":false,"suffix":""},{"dropping-particle":"","family":"Harmon-Jones","given":"E","non-dropping-particle":"","parse-names":false,"suffix":""}],"container-title":"Psychophysiology","id":"ITEM-1","issue":"6","issued":{"date-parts":[["2001","11"]]},"page":"912-925","title":"Voluntary facial expression and hemispheric asymmetry over the frontal cortex","type":"article-journal","volume":"38"},"uris":["http://www.mendeley.com/documents/?uuid=a700f139-ab34-49eb-96c1-ad5013ef24f5"]},{"id":"ITEM-2","itemData":{"ISSN":"0048-5772","author":[{"dropping-particle":"","family":"Coan","given":"James A.","non-dropping-particle":"","parse-names":false,"suffix":""},{"dropping-particle":"","family":"Allen","given":"J J B","non-dropping-particle":"","parse-names":false,"suffix":""},{"dropping-particle":"","family":"Harmon-Jones","given":"E","non-dropping-particle":"","parse-names":false,"suffix":""}],"container-title":"Psychophysiology","id":"ITEM-2","issue":"1","issued":{"date-parts":[["1999","8"]]},"page":"S41","title":"Approach/withdraw motivational states, emotion, and facial feedback","type":"article-journal","volume":"36"},"uris":["http://www.mendeley.com/documents/?uuid=ae7b6655-e60c-4565-9ef0-cda955b7f453"]}],"mendeley":{"formattedCitation":"&lt;sup&gt;6,92&lt;/sup&gt;","plainTextFormattedCitation":"6,92","previouslyFormattedCitation":"&lt;sup&gt;6,92&lt;/sup&gt;"},"properties":{"noteIndex":0},"schema":"https://github.com/citation-style-language/schema/raw/master/csl-citation.json"}</w:instrText>
+      </w:r>
+      <w:r>
+        <w:fldChar w:fldCharType="separate"/>
+      </w:r>
+      <w:r>
+        <w:rPr>
+          <w:noProof/>
+          <w:vertAlign w:val="superscript"/>
+        </w:rPr>
+        <w:t>6,92</w:t>
+      </w:r>
+      <w:r>
+        <w:fldChar w:fldCharType="end"/>
+      </w:r>
+      <w:r>
+        <w:t>, late positive potential</w:t>
+      </w:r>
+      <w:r>
+        <w:fldChar w:fldCharType="begin" w:fldLock="1"/>
+      </w:r>
+      <w:r>
+        <w:instrText>ADDIN CSL_CITATION {"citationItems":[{"id":"ITEM-1","itemData":{"DOI":"10.1037/emo0000717","ISSN":"19311516","PMID":"31815498","abstract":"The facial feedback hypothesis suggests that emotional facial action causally modulates the subjective experience of emotion. Notably, some proposed that facial action modulates emotional experience because it directly modulates neural responses of emotion. At present, the robustness of the facial feedback hypothesis has been debated. Moreover, little evidence exists for the direct modulation of neural responses by facial action. To fill these gaps, we tested whether facial action systematically modulates a well-validated electrocortical signature of emotional arousal, the late positive potential. Fifty-seven young adults rated the pleasantness of 180 pictures from the international affective picture system while holding chopsticks differently in their mouth to mimic either smiling or frowning expression. Their electroencephalogram was monitored. It was found that the frowning expression increased the late positive potential for negative pictures. In contrast, the smiling expression had no significant effect. Pleasantness ratings were also consistent with the facial feedback hypothesis. We concluded that the facial feedback effect is weak but robust. Critically, we presented the first evidence that facial action modulates an emotion-related neural response. (PsycInfo Database Record (c) 2021 APA, all rights reserved)","author":[{"dropping-particle":"","family":"Yu","given":"Qinggang","non-dropping-particle":"","parse-names":false,"suffix":""},{"dropping-particle":"","family":"Kitayama","given":"Shinobu","non-dropping-particle":"","parse-names":false,"suffix":""}],"container-title":"Emotion","id":"ITEM-1","issue":"2","issued":{"date-parts":[["2021"]]},"page":"442-446","title":"Does facial action modulate neural responses of emotion? An examination with the late positive potential (LPP).","type":"article-journal","volume":"21"},"uris":["http://www.mendeley.com/documents/?uuid=cb39c0c9-c119-4fff-8a95-3a24f48ecb0a"]}],"mendeley":{"formattedCitation":"&lt;sup&gt;93&lt;/sup&gt;","plainTextFormattedCitation":"93","previouslyFormattedCitation":"&lt;sup&gt;93&lt;/sup&gt;"},"properties":{"noteIndex":0},"schema":"https://github.com/citation-style-language/schema/raw/master/csl-citation.json"}</w:instrText>
+      </w:r>
+      <w:r>
+        <w:fldChar w:fldCharType="separate"/>
+      </w:r>
+      <w:r>
+        <w:rPr>
+          <w:noProof/>
+          <w:vertAlign w:val="superscript"/>
+        </w:rPr>
+        <w:t>93</w:t>
+      </w:r>
+      <w:r>
+        <w:fldChar w:fldCharType="end"/>
+      </w:r>
+      <w:r>
+        <w:t xml:space="preserve">, </w:t>
+      </w:r>
+      <w:r>
+        <w:t>and fMRI</w:t>
+      </w:r>
+      <w:r>
+        <w:fldChar w:fldCharType="begin" w:fldLock="1"/>
+      </w:r>
+      <w:r>
+        <w:instrText>ADDIN CSL_CITATION {"citationItems":[{"id":"ITEM-1","itemData":{"DOI":"10.1186/2045-5380-4-11","ISSN":"2045-5380 (Electronic)","PMID":"25694806","abstract":"BACKGROUND: It has long been suggested that feedback signals from facial muscles  influence emotional experience. The recent surge in use of botulinum toxin (BTX) to induce temporary muscle paralysis offers a unique opportunity to directly test this \"facial feedback hypothesis.\" Previous research shows that the lack of facial muscle feedback due to BTX-induced paralysis influences subjective reports of emotional experience, as well as brain activity associated with the imitation of emotional facial expressions. However, it remains to be seen whether facial muscle paralysis affects brain activity, especially the amygdala, which is known to be responsive to the perception of emotion in others. Further, it is unknown whether these neural changes are permanent or whether they revert to their original state after the effects of BTX have subsided. The present study sought to address these questions by using functional magnetic resonance imaging to measure neural responses to angry and happy facial expressions in the presence or absence of facial paralysis. RESULTS: Consistent with previous research, amygdala activity was greater in response to angry compared to happy faces before BTX treatment. As predicted, amygdala activity in response to angry faces was attenuated when the corrugator/procerus muscles were paralyzed via BTX injection but then returned to its original state after the effects of BTX subsided. This preliminary study comprises a small sample size and no placebo condition; however, the A-B-A design affords the present sample to serve as its own control. CONCLUSIONS: The current demonstration that amygdala responses to facial expressions were influenced by facial muscle paralysis offers direct neural support for the facial feedback hypothesis. Specifically, the present findings offer preliminary causal evidence that amygdala activity is sensitive to facial feedback during the perception of the facial expressions of others. More broadly, these data confirm the utility of using BTX to address the effect of facial feedback on neural responses associated with the perception, in addition to the experience or expression of emotion.","author":[{"dropping-particle":"","family":"Kim","given":"M Justin","non-dropping-particle":"","parse-names":false,"suffix":""},{"dropping-particle":"","family":"Neta","given":"Maital","non-dropping-particle":"","parse-names":false,"suffix":""},{"dropping-particle":"","family":"Davis","given":"F Caroline","non-dropping-particle":"","parse-names":false,"suffix":""},{"dropping-particle":"","family":"Ruberry","given":"Erika J","non-dropping-particle":"","parse-names":false,"suffix":""},{"dropping-particle":"","family":"Dinescu","given":"Diana","non-dropping-particle":"","parse-names":false,"suffix":""},{"dropping-particle":"","family":"Heatherton","given":"Todd F","non-dropping-particle":"","parse-names":false,"suffix":""},{"dropping-particle":"","family":"Stotland","given":"Mitchell A","non-dropping-particle":"","parse-names":false,"suffix":""},{"dropping-particle":"","family":"Whalen","given":"Paul J","non-dropping-particle":"","parse-names":false,"suffix":""}],"container-title":"Biology of mood &amp; anxiety disorders","id":"ITEM-1","issued":{"date-parts":[["2014"]]},"language":"eng","page":"11","publisher-place":"England","title":"Botulinum toxin-induced facial muscle paralysis affects amygdala responses to the perception of emotional expressions: preliminary findings from an A-B-A design.","type":"article-journal","volume":"4"},"uris":["http://www.mendeley.com/documents/?uuid=31ee03f0-af3e-4bd0-937e-f14369e0bf63"]},{"id":"ITEM-2","itemData":{"ISSN":"1047-3211, 1047-3211","abstract":"Reports an error in \"The link between facial feedback and neural activity within central circuitries of emotion—New insights from botulinum toxin-induced denervation of frown muscles\" by Andreas Hennenlotter, Christian Dresel, Florian Castrop, Andres O. Ceballos Baumann, Afra M. Wohlschläger and Bernhard Haslinger (Cerebral Cortex, 2009[Mar], Vol 19[3], 537-542). In the original article, a hyphen was left out of an author’s name. The name should have appeared as: Andres O. Ceballos-Baumann. (The following abstract of the original article appeared in record 2009-01880-004). Afferent feedback from muscles and skin has been suggested to influence our emotions during the control of facial expressions. Recent imaging studies have shown that imitation of facial expressions is associated with activation in limbic regions such as the amygdala. Yet, the physiological interaction between this limbic activation and facial feedback remains unclear. To study if facial feedback effects on limbic brain responses during intentional imitation of facial expressions, we applied botulinum toxin (BTX)-induced denervation of frown muscles in combination with functional magnetic resonance imaging as a reversible lesion model to minimize the occurrence of afferent muscular and cutaneous input. We show that, during imitation of angry facial expressions, reduced feedback due to BTX treatment attenuates activation of the left amygdala and its functional coupling with brain stem regions implicated in autonomic manifestations of emotional states. These findings demonstrate that facial feedback modulates neural activity within central circuitries of emotion during intentional imitation of facial expressions. Given that people tend to mimic the emotional expressions of others, this could provide a potential physiological basis for the social transfer of emotion. (PsycINFO Database Record (c) 2016 APA, all rights reserved)","author":[{"dropping-particle":"","family":"Hennenlotter","given":"Andreas","non-dropping-particle":"","parse-names":false,"suffix":""},{"dropping-particle":"","family":"Dresel","given":"Christian","non-dropping-particle":"","parse-names":false,"suffix":""},{"dropping-particle":"","family":"Castrop","given":"Florian","non-dropping-particle":"","parse-names":false,"suffix":""},{"dropping-particle":"","family":"Ceballos-Baumann","given":"Andres O","non-dropping-particle":"","parse-names":false,"suffix":""},{"dropping-particle":"","family":"Wohlschläger","given":"Afra M","non-dropping-particle":"","parse-names":false,"suffix":""},{"dropping-particle":"","family":"Haslinger","given":"Bernhard","non-dropping-particle":"","parse-names":false,"suffix":""}],"container-title":"Cerebral Cortex","id":"ITEM-2","issue":"1","issued":{"date-parts":[["2010"]]},"language":"English","note":"Date revised - 20100322\n\nLast updated - 2016-08-22\n\nSubjectsTermNotLitGenreText - Emotional States\n2834 2835 2842 8698 ; Facial Expressions\n1720 3163 5767 8698 ; Muscles\n398 400 5466 5472 8472 8698 ; Neurotoxins\n3775 5699 8698 8796 ; Physiology\n6474 8698 ; 213 8270 8698 ; 1098 1338 1353 1365 3484 369 398 400 4804 5607 5622 6296 8472 864 8698 ; 7336 8698 ; 2351 3451 4902 5078 5649 8698 8770 ; 3258 5695 8698 966","page":"253","publisher":"Oxford University Press","publisher-place":"Neurologische Klinik, Klinikum Rechts der Isar, Technische Universitat Munchen, Munchen, Germany ; Neurologisches Krankenhaus Munchen, Abteilung fur Neurologie und Klinische Neurophysiologie, Munchen, Germany","title":"\"The link between facial feedback and neural activity within central circuitries of emotion—New insights from botulinum toxin-induced denervation of frown muscles\": Erratum.","type":"article-journal","volume":"20"},"uris":["http://www.mendeley.com/documents/?uuid=a417c7a9-bfe4-488b-b13e-cad9b3a8861c"]}],"mendeley":{"formattedCitation":"&lt;sup&gt;94,95&lt;/sup&gt;","plainTextFormattedCitation":"94,95","previouslyFormattedCitation":"&lt;sup&gt;94,95&lt;/sup&gt;"},"properties":{"noteIndex":0},"schema":"https://github.com/citation-style-language/schema/raw/master/csl-citation.json"}</w:instrText>
+      </w:r>
+      <w:r>
+        <w:fldChar w:fldCharType="separate"/>
+      </w:r>
+      <w:r>
+        <w:rPr>
+          <w:noProof/>
+          <w:vertAlign w:val="superscript"/>
+        </w:rPr>
+        <w:t>94,95</w:t>
+      </w:r>
+      <w:r>
+        <w:fldChar w:fldCharType="end"/>
+      </w:r>
+      <w:r>
+        <w:t>.</w:t>
+      </w:r>
+      <w:r>
+        <w:t xml:space="preserve"> </w:t>
+      </w:r>
+      <w:r>
+        <w:t>Similarly</w:t>
+      </w:r>
+      <w:r>
+        <w:t xml:space="preserve">, </w:t>
+      </w:r>
+      <w:r>
+        <w:t xml:space="preserve">a recent </w:t>
+      </w:r>
+      <w:r>
+        <w:lastRenderedPageBreak/>
+        <w:t>study found that there were a sizeable p</w:t>
+      </w:r>
+      <w:r>
+        <w:t xml:space="preserve">roportion of participants who exhibited facial feedback effects </w:t>
+      </w:r>
+      <w:r>
+        <w:t>but later indicated that they do not believe posed facial expressions can impact emotion</w:t>
+      </w:r>
+      <w:r>
+        <w:fldChar w:fldCharType="begin" w:fldLock="1"/>
+      </w:r>
+      <w:r>
+        <w:instrText>ADDIN CSL_CITATION {"citationItems":[{"id":"ITEM-1","itemData":{"author":[{"dropping-particle":"","family":"Coles","given":"Nicholas A","non-dropping-particle":"","parse-names":false,"suffix":""},{"dropping-particle":"","family":"Gaertner","given":"Lowell","non-dropping-particle":"","parse-names":false,"suffix":""},{"dropping-particle":"","family":"Frohlich","given":"Brooke","non-dropping-particle":"","parse-names":false,"suffix":""},{"dropping-particle":"","family":"Larsen","given":"Jeff T.","non-dropping-particle":"","parse-names":false,"suffix":""},{"dropping-particle":"","family":"Basnight-Brown","given":"Dana","non-dropping-particle":"","parse-names":false,"suffix":""}],"id":"ITEM-1","issued":{"date-parts":[["2021"]]},"title":"Fact or artifact? Methodological artifacts moderate, but do not fully account for, the effects of facial feedback on emotional experience","type":"report"},"uris":["http://www.mendeley.com/documents/?uuid=874e1986-689a-4f92-82ea-ca70841656b9"]}],"mendeley":{"formattedCitation":"&lt;sup&gt;81&lt;/sup&gt;","plainTextFormattedCitation":"81","previouslyFormattedCitation":"&lt;sup&gt;81&lt;/sup&gt;"},"properties":{"noteIndex":0},"schema":"https://github.com/citation-style-language/schema/raw/master/csl-citation.json"}</w:instrText>
+      </w:r>
+      <w:r>
+        <w:fldChar w:fldCharType="separate"/>
+      </w:r>
+      <w:r>
+        <w:rPr>
+          <w:noProof/>
+          <w:vertAlign w:val="superscript"/>
+        </w:rPr>
+        <w:t>81</w:t>
+      </w:r>
+      <w:r>
+        <w:fldChar w:fldCharType="end"/>
+      </w:r>
+      <w:r>
+        <w:t>.</w:t>
+      </w:r>
+      <w:r>
+        <w:t xml:space="preserve"> </w:t>
+      </w:r>
+      <w:r>
+        <w:t>T</w:t>
+      </w:r>
+      <w:r>
+        <w:t xml:space="preserve">his discrepancy between participants’ behavior and self-reports </w:t>
+      </w:r>
+      <w:r>
+        <w:t>provides further evidence that facial feedback effects may occur unconsciously.</w:t>
       </w:r>
     </w:p>
     <w:p>
       <w:pPr>
         <w:pStyle w:val="APAHeading2"/>
         <w:spacing w:line="360" w:lineRule="auto"/>
-        <w:rPr>
-          <w:rFonts w:ascii="Times New Roman" w:hAnsi="Times New Roman" w:cs="Times New Roman"/>
-        </w:rPr>
-      </w:pPr>
-      <w:r>
-        <w:rPr>
-          <w:rFonts w:ascii="Times New Roman" w:hAnsi="Times New Roman" w:cs="Times New Roman"/>
-        </w:rPr>
-        <w:t>Other implications for the facial feedback hypothesis</w:t>
-      </w:r>
-    </w:p>
-    <w:p>
-      <w:pPr>
-        <w:spacing w:line="360" w:lineRule="auto"/>
-      </w:pPr>
-      <w:r>
-        <w:tab/>
-      </w:r>
-      <w:r>
-        <w:t>Contrary to the recent large-scale failure-to-replicate</w:t>
-      </w:r>
-      <w:r>
-        <w:fldChar w:fldCharType="begin" w:fldLock="1"/>
-      </w:r>
-      <w:r>
-        <w:instrText>ADDIN CSL_CITATION {"citationItems":[{"id":"ITEM-1","itemData":{"DOI":"10.1177/1745691616674458","ISBN":"7174569161","ISSN":"17456924","PMID":"27784749","abstract":"According to the facial feedback hypothesis, people’s affective responses can be influenced by their own facial expression (e.g., smiling, pouting), even when their expression did not result from their emotional experiences. For example, Strack, Martin, and Stepper (1988) instructed participants to rate the funniness of cartoons using a pen that they held in their mouth. In line with the facial feedback hypothesis, when participants held the pen with their teeth (inducing a “smile”), they rated the cartoons as funnier than when they held the pen with their lips (inducing a “pout”). This seminal study of the facial feedback hypothesis has not been replicated directly. This Registered Replication Report describes the results of 17 independent direct replications of Study 1 from Strack et al. (1988), all of which followed the same vetted protocol. A meta-analysis of these studies examined the difference in funniness ratings between the “smile” and “pout” conditions. The original Strack et al. (1988) study reported a rating difference of 0.82 units on a 10-point Likert scale. Our meta-analysis revealed a rating difference of 0.03 units with a 95% confidence interval ranging from −0.11 to 0.16.","author":[{"dropping-particle":"","family":"Wagenmakers","given":"Eric-Jan","non-dropping-particle":"","parse-names":false,"suffix":""},{"dropping-particle":"","family":"Beek","given":"Titia","non-dropping-particle":"","parse-names":false,"suffix":""},{"dropping-particle":"","family":"Dijkhoff","given":"Laura","non-dropping-particle":"","parse-names":false,"suffix":""},{"dropping-particle":"","family":"Gronau","given":"Quentin F.","non-dropping-particle":"","parse-names":false,"suffix":""},{"dropping-particle":"","family":"Acosta","given":"A.","non-dropping-particle":"","parse-names":false,"suffix":""},{"dropping-particle":"","family":"Adams","given":"R. B.","non-dropping-particle":"","parse-names":false,"suffix":""},{"dropping-particle":"","family":"Albohn","given":"D. N.","non-dropping-particle":"","parse-names":false,"suffix":""},{"dropping-particle":"","family":"Allard","given":"E. S.","non-dropping-particle":"","parse-names":false,"suffix":""},{"dropping-particle":"","family":"Benning","given":"S. D.","non-dropping-particle":"","parse-names":false,"suffix":""},{"dropping-particle":"","family":"Blouin-Hudon","given":"E. M.","non-dropping-particle":"","parse-names":false,"suffix":""},{"dropping-particle":"","family":"Bulnes","given":"L. C.","non-dropping-particle":"","parse-names":false,"suffix":""},{"dropping-particle":"","family":"Caldwell","given":"T. L.","non-dropping-particle":"","parse-names":false,"suffix":""},{"dropping-particle":"","family":"Calin-Jageman","given":"R. J.","non-dropping-particle":"","parse-names":false,"suffix":""},{"dropping-particle":"","family":"Capaldi","given":"C. A.","non-dropping-particle":"","parse-names":false,"suffix":""},{"dropping-particle":"","family":"Carfagno","given":"N. S.","non-dropping-particle":"","parse-names":false,"suffix":""},{"dropping-particle":"","family":"Chasten","given":"K. T.","non-dropping-particle":"","parse-names":false,"suffix":""},{"dropping-particle":"","family":"Cleeremans","given":"A.","non-dropping-particle":"","parse-names":false,"suffix":""},{"dropping-particle":"","family":"Connell","given":"L.","non-dropping-particle":"","parse-names":false,"suffix":""},{"dropping-particle":"","family":"DeCicco","given":"J. M.","non-dropping-particle":"","parse-names":false,"suffix":""},{"dropping-particle":"","family":"Dijkstra","given":"K.","non-dropping-particle":"","parse-names":false,"suffix":""},{"dropping-particle":"","family":"Fischer","given":"A. H.","non-dropping-particle":"","parse-names":false,"suffix":""},{"dropping-particle":"","family":"Foroni","given":"Francesco","non-dropping-particle":"","parse-names":false,"suffix":""},{"dropping-particle":"","family":"Hess","given":"U.","non-dropping-particle":"","parse-names":false,"suffix":""},{"dropping-particle":"","family":"Holmes","given":"K. J.","non-dropping-particle":"","parse-names":false,"suffix":""},{"dropping-particle":"","family":"Jones","given":"J. L.H.","non-dropping-particle":"","parse-names":false,"suffix":""},{"dropping-particle":"","family":"Klein","given":"O.","non-dropping-particle":"","parse-names":false,"suffix":""},{"dropping-particle":"","family":"Koch","given":"C.","non-dropping-particle":"","parse-names":false,"suffix":""},{"dropping-particle":"","family":"Korb","given":"S.","non-dropping-particle":"","parse-names":false,"suffix":""},{"dropping-particle":"","family":"Lewinski","given":"P.","non-dropping-particle":"","parse-names":false,"suffix":""},{"dropping-particle":"","family":"Liao","given":"J. D.","non-dropping-particle":"","parse-names":false,"suffix":""},{"dropping-particle":"","family":"Lund","given":"S.","non-dropping-particle":"","parse-names":false,"suffix":""},{"dropping-particle":"","family":"Lupiáñez","given":"J.","non-dropping-particle":"","parse-names":false,"suffix":""},{"dropping-particle":"","family":"Lynott","given":"D.","non-dropping-particle":"","parse-names":false,"suffix":""},{"dropping-particle":"","family":"Nance","given":"C. N.","non-dropping-particle":"","parse-names":false,"suffix":""},{"dropping-particle":"","family":"Oosterwijk","given":"S.","non-dropping-particle":"","parse-names":false,"suffix":""},{"dropping-particle":"","family":"Özdoğru","given":"A. A.","non-dropping-particle":"","parse-names":false,"suffix":""},{"dropping-particle":"","family":"Pacheco-Unguetti","given":"A. P.","non-dropping-particle":"","parse-names":false,"suffix":""},{"dropping-particle":"","family":"Pearson","given":"B.","non-dropping-particle":"","parse-names":false,"suffix":""},{"dropping-particle":"","family":"Powis","given":"C.","non-dropping-particle":"","parse-names":false,"suffix":""},{"dropping-particle":"","family":"Riding","given":"S.","non-dropping-particle":"","parse-names":false,"suffix":""},{"dropping-particle":"","family":"Roberts","given":"T. A.","non-dropping-particle":"","parse-names":false,"suffix":""},{"dropping-particle":"","family":"Rumiati","given":"R. I.","non-dropping-particle":"","parse-names":false,"suffix":""},{"dropping-particle":"","family":"Senden","given":"M.","non-dropping-particle":"","parse-names":false,"suffix":""},{"dropping-particle":"","family":"Shea-Shumsky","given":"N. B.","non-dropping-particle":"","parse-names":false,"suffix":""},{"dropping-particle":"","family":"Sobocko","given":"K.","non-dropping-particle":"","parse-names":false,"suffix":""},{"dropping-particle":"","family":"Soto","given":"J. A.","non-dropping-particle":"","parse-names":false,"suffix":""},{"dropping-particle":"","family":"Steiner","given":"T. G.","non-dropping-particle":"","parse-names":false,"suffix":""},{"dropping-particle":"","family":"Talarico","given":"J. M.","non-dropping-particle":"","parse-names":false,"suffix":""},{"dropping-particle":"","family":"Allen","given":"Z. M.","non-dropping-particle":"van","parse-names":false,"suffix":""},{"dropping-particle":"","family":"Vandekerckhove","given":"M.","non-dropping-particle":"","parse-names":false,"suffix":""},{"dropping-particle":"","family":"Wainwright","given":"B.","non-dropping-particle":"","parse-names":false,"suffix":""},{"dropping-particle":"","family":"Wayand","given":"J. F.","non-dropping-particle":"","parse-names":false,"suffix":""},{"dropping-particle":"","family":"Zeelenberg","given":"R.","non-dropping-particle":"","parse-names":false,"suffix":""},{"dropping-particle":"","family":"Zetzer","given":"E. E.","non-dropping-particle":"","parse-names":false,"suffix":""},{"dropping-particle":"","family":"Zwaan","given":"R. A.","non-dropping-particle":"","parse-names":false,"suffix":""}],"container-title":"Perspectives on Psychological Science","id":"ITEM-1","issue":"6","issued":{"date-parts":[["2016"]]},"page":"917-928","title":"Registered replication report: Strack, Martin, &amp; Stepper (1988)","type":"article-journal","volume":"11"},"uris":["http://www.mendeley.com/documents/?uuid=869961f5-add8-3e88-8620-bcdb88652904"]}],"mendeley":{"formattedCitation":"&lt;sup&gt;40&lt;/sup&gt;","plainTextFormattedCitation":"40"},"properties":{"noteIndex":0},"schema":"https://github.com/citation-style-language/schema/raw/master/csl-citation.json"}</w:instrText>
-      </w:r>
-      <w:r>
-        <w:fldChar w:fldCharType="separate"/>
-      </w:r>
-      <w:r>
-        <w:rPr>
-          <w:noProof/>
-          <w:vertAlign w:val="superscript"/>
-        </w:rPr>
-        <w:t>40</w:t>
-      </w:r>
-      <w:r>
-        <w:fldChar w:fldCharType="end"/>
-      </w:r>
-      <w:r>
-        <w:t>, some researchers have had success eliciting pen-in-mouth facial feedback effects</w:t>
-      </w:r>
-      <w:r>
-        <w:fldChar w:fldCharType="begin" w:fldLock="1"/>
-      </w:r>
-      <w:r>
-        <w:instrText>ADDIN CSL_CITATION {"citationItems":[{"id":"ITEM-1","itemData":{"DOI":"10.1037/0022-3514.54.5.768","ISBN":"1939-1315","ISSN":"0022-3514","PMID":"3379579","abstract":"We investigated the hypothesis that people's facial activity influences their affective responses. Two studies were designed to both eliminate methodological problems of earlier experiments and clarify theoretical ambiguities. This was achieved by having subjects hold a pen in their mouth in ways that either inhibited or facilitated the muscles typically associated with smiling without requiring subjects to pose in a smiling face. Study 1's results demonstrated the effectiveness of the procedure. Subjects reported more intense humor responses when cartoons were presented under facilitating conditions than under inhibiting conditions that precluded labeling of the facial expression in emotion categories. Study 2 served to further validate the methodology and to answer additional theoretical questions. The results replicated Study 1's findings and also showed that facial feedback operates on the affective but not on the cognitive component of the humor response. Finally, the results suggested that both inhibitory and facilitatory mechanisms may have contributed to the observed affective responses.","author":[{"dropping-particle":"","family":"Strack","given":"Fritz","non-dropping-particle":"","parse-names":false,"suffix":""},{"dropping-particle":"","family":"Martin","given":"L L","non-dropping-particle":"","parse-names":false,"suffix":""},{"dropping-particle":"","family":"Stepper","given":"S","non-dropping-particle":"","parse-names":false,"suffix":""}],"container-title":"Journal of personality and social psychology","id":"ITEM-1","issue":"5","issued":{"date-parts":[["1988"]]},"page":"768-777","title":"Inhibiting and facilitating conditions of the human smile: A nonobtrusive test of the facial feedback hypothesis.","type":"article-journal","volume":"54"},"uris":["http://www.mendeley.com/documents/?uuid=a4db757b-3984-4554-965f-c9618ca7dac4"]},{"id":"ITEM-2","itemData":{"DOI":"10.1037/emo0000532","ISSN":"19311516","PMID":"30475036","abstract":"The facial feedback effect refers to the influence of unobtrusive manipulations of facial behavior on emotional outcomes. That manipulations inducing or inhibiting smiling can shape positive affect and evaluations is a staple of undergraduate psychology curricula and supports theories of embodied emotion. Thus, the results of a Registered Replication Report indicating minimal evidence to support the facial feedback effect were widely viewed as cause for concern regarding the reliability of this effect. However, it has been suggested that features of the design of the replication studies may have influenced the study results. Relevant to these concerns are experimental facial feedback data collected from over 400 undergraduates over the course of 9 semesters. Circumstances of data collection met several criteria broadly recommended for testing the effect, including limited prior exposure to the facial feedback hypothesis, conditions minimally likely to induce self-focused attention, and the use of moderately funny contemporary cartoons as stimuli. Results yielded robust evidence in favor of the facial feedback hypothesis. Cartoons that participants evaluated while holding a pen or pencil in their teeth (smiling induction) were rated as funnier than cartoons they evaluated while holding a pen or pencil in their lips (smiling inhibition). The magnitude of the effect overlapped with original reports. Findings demonstrate that the facial feedback effect can be successfully replicated in a classroom setting and are in line with theories of emotional embodiment, according to which internal emotional states and relevant external emotional behaviors exert mutual influence on one another.","author":[{"dropping-particle":"","family":"Marsh","given":"Abigail A.","non-dropping-particle":"","parse-names":false,"suffix":""},{"dropping-particle":"","family":"Rhoads","given":"Shawn A.","non-dropping-particle":"","parse-names":false,"suffix":""},{"dropping-particle":"","family":"Ryan","given":"Rebecca M.","non-dropping-particle":"","parse-names":false,"suffix":""}],"container-title":"Emotion","id":"ITEM-2","issue":"8","issued":{"date-parts":[["2019"]]},"page":"1500-1504","title":"A multi-semester classroom demonstration yields evidence in support of the facial feedback effect","type":"article-journal","volume":"19"},"uris":["http://www.mendeley.com/documents/?uuid=33fab750-9b3c-4ddf-93ae-ac3ccea6c946"]}],"mendeley":{"formattedCitation":"&lt;sup&gt;41,69&lt;/sup&gt;","plainTextFormattedCitation":"41,69","previouslyFormattedCitation":"&lt;sup&gt;41,69&lt;/sup&gt;"},"properties":{"noteIndex":0},"schema":"https://github.com/citation-style-language/schema/raw/master/csl-citation.json"}</w:instrText>
-      </w:r>
-      <w:r>
-        <w:fldChar w:fldCharType="separate"/>
-      </w:r>
-      <w:r>
-        <w:rPr>
-          <w:noProof/>
-          <w:vertAlign w:val="superscript"/>
-        </w:rPr>
-        <w:t>41,69</w:t>
-      </w:r>
-      <w:r>
-        <w:fldChar w:fldCharType="end"/>
-      </w:r>
-      <w:r>
-        <w:t xml:space="preserve">. A common </w:t>
-      </w:r>
-      <w:r>
-        <w:t xml:space="preserve">explanation for previous failures to replicate </w:t>
-      </w:r>
-      <w:r>
-        <w:t xml:space="preserve">this pen-in-mouth effect </w:t>
-      </w:r>
-      <w:r>
-        <w:t xml:space="preserve">is that video recording interferes with </w:t>
-      </w:r>
-      <w:r>
-        <w:t>facial feedback effects</w:t>
-      </w:r>
-      <w:r>
-        <w:fldChar w:fldCharType="begin" w:fldLock="1"/>
-      </w:r>
-      <w:r>
-        <w:instrText>ADDIN CSL_CITATION {"citationItems":[{"id":"ITEM-1","itemData":{"DOI":"10.1177/1745691616674460","ISBN":"1745691616664","ISSN":"1745-6916","PMID":"27694469","author":[{"dropping-particle":"","family":"Strack","given":"Fritz","non-dropping-particle":"","parse-names":false,"suffix":""}],"container-title":"Perspectives on Psychological Science","id":"ITEM-1","issue":"6","issued":{"date-parts":[["2016"]]},"page":"929-930","title":"Reflection on the smiling registered replication report","type":"article-journal","volume":"11"},"uris":["http://www.mendeley.com/documents/?uuid=66d8d7f3-d73b-3daa-9000-d02cfa92751a"]},{"id":"ITEM-2","itemData":{"DOI":"10.1080/01973533.2019.1577736","ISSN":"01973533","abstract":"Several hundred research groups attempted replications of published effects in so-called Many Labs studies involving thousands of research participants. Given this enormous investment, it seems timely to assess what has been learned and what can be learned from this type of project. My evaluation addresses four questions: First, do these replication studies inform us about the replicability of social psychological research? Second, can replications detect fraud? Third, does the failure to replicate a finding indicate that the original result was wrong? Finally, do these replications help to support or disprove any social psychological theories? Although evidence of replication failures resulted in important methodological changes, the 2015 Open Science Collaboration findings sufficed to make the point. To assess the state of social psychology, we have to evaluate theories rather than randomly selected research findings.","author":[{"dropping-particle":"","family":"Stroebe","given":"Wolfgang","non-dropping-particle":"","parse-names":false,"suffix":""}],"container-title":"Basic and Applied Social Psychology","id":"ITEM-2","issue":"2","issued":{"date-parts":[["2019"]]},"page":"91-103","publisher":"Routledge","title":"What Can We Learn from Many Labs Replications?","type":"article-journal","volume":"41"},"uris":["http://www.mendeley.com/documents/?uuid=f92ae115-32b0-4660-9224-80504ebce980"]}],"mendeley":{"formattedCitation":"&lt;sup&gt;49,82&lt;/sup&gt;","plainTextFormattedCitation":"49,82","previouslyFormattedCitation":"&lt;sup&gt;49,82&lt;/sup&gt;"},"properties":{"noteIndex":0},"schema":"https://github.com/citation-style-language/schema/raw/master/csl-citation.json"}</w:instrText>
-      </w:r>
-      <w:r>
-        <w:fldChar w:fldCharType="separate"/>
-      </w:r>
-      <w:r>
-        <w:rPr>
-          <w:noProof/>
-          <w:vertAlign w:val="superscript"/>
-        </w:rPr>
-        <w:t>49,82</w:t>
-      </w:r>
-      <w:r>
-        <w:fldChar w:fldCharType="end"/>
-      </w:r>
-      <w:r>
-        <w:t xml:space="preserve">. However, we did not record our participants and still failed to observe a significant pen-in-mouth effect. These results contribute to an already mixed literature on the </w:t>
-      </w:r>
-      <w:r>
-        <w:lastRenderedPageBreak/>
-        <w:t xml:space="preserve">disruptive effects of video recording in facial feedback research. More specifically, one team of researchers recently </w:t>
-      </w:r>
-      <w:r>
-        <w:t xml:space="preserve">provided </w:t>
-      </w:r>
-      <w:r>
-        <w:t xml:space="preserve">preliminary </w:t>
-      </w:r>
-      <w:r>
-        <w:t>evidence that the pen-in-mouth effect only emerges among participants who are not recorded</w:t>
-      </w:r>
-      <w:r>
-        <w:fldChar w:fldCharType="begin" w:fldLock="1"/>
-      </w:r>
-      <w:r>
-        <w:instrText>ADDIN CSL_CITATION {"citationItems":[{"id":"ITEM-1","itemData":{"author":[{"dropping-particle":"","family":"Noah","given":"Tom","non-dropping-particle":"","parse-names":false,"suffix":""},{"dropping-particle":"","family":"Schul","given":"Yaacov","non-dropping-particle":"","parse-names":false,"suffix":""},{"dropping-particle":"","family":"Mayo","given":"Ruth","non-dropping-particle":"","parse-names":false,"suffix":""}],"container-title":"Journal of Personality &amp; Social Psychology","id":"ITEM-1","issue":"5","issued":{"date-parts":[["2018"]]},"page":"1-26","title":"When both the original study and its failed replication are correct: Feeling observed eliminates the facial-feedback effect","type":"article-journal","volume":"114"},"suppress-author":1,"uris":["http://www.mendeley.com/documents/?uuid=86f07253-d121-4813-b280-dae92e4674db"]}],"mendeley":{"formattedCitation":"&lt;sup&gt;50&lt;/sup&gt;","plainTextFormattedCitation":"50","previouslyFormattedCitation":"&lt;sup&gt;50&lt;/sup&gt;"},"properties":{"noteIndex":0},"schema":"https://github.com/citation-style-language/schema/raw/master/csl-citation.json"}</w:instrText>
-      </w:r>
-      <w:r>
-        <w:fldChar w:fldCharType="separate"/>
-      </w:r>
-      <w:r>
-        <w:rPr>
-          <w:noProof/>
-          <w:vertAlign w:val="superscript"/>
-        </w:rPr>
-        <w:t>50</w:t>
-      </w:r>
-      <w:r>
-        <w:fldChar w:fldCharType="end"/>
-      </w:r>
-      <w:r>
-        <w:t>, but their key test of the moderating role of video camera presence was not statistically significant</w:t>
-      </w:r>
-      <w:r>
-        <w:fldChar w:fldCharType="begin" w:fldLock="1"/>
-      </w:r>
-      <w:r>
-        <w:instrText>ADDIN CSL_CITATION {"citationItems":[{"id":"ITEM-1","itemData":{"URL":"https://www.bayesianspectacles.org/musings-on-preregistration/","author":[{"dropping-particle":"","family":"Wagenmakers","given":"Eric-Jan","non-dropping-particle":"","parse-names":false,"suffix":""},{"dropping-particle":"","family":"Gronau","given":"Quentin","non-dropping-particle":"","parse-names":false,"suffix":""}],"container-title":"Bayesian Spectacle","id":"ITEM-1","issued":{"date-parts":[["2018"]]},"page":"1-9","title":"Musings on preregistration: The case of the facial feedback effect","type":"webpage"},"uris":["http://www.mendeley.com/documents/?uuid=fae7970b-4f82-4c20-87fe-c4d375dbdd5f"]}],"mendeley":{"formattedCitation":"&lt;sup&gt;83&lt;/sup&gt;","plainTextFormattedCitation":"83","previouslyFormattedCitation":"&lt;sup&gt;83&lt;/sup&gt;"},"properties":{"noteIndex":0},"schema":"https://github.com/citation-style-language/schema/raw/master/csl-citation.json"}</w:instrText>
-      </w:r>
-      <w:r>
-        <w:fldChar w:fldCharType="separate"/>
-      </w:r>
-      <w:r>
-        <w:rPr>
-          <w:noProof/>
-          <w:vertAlign w:val="superscript"/>
-        </w:rPr>
-        <w:t>83</w:t>
-      </w:r>
-      <w:r>
-        <w:fldChar w:fldCharType="end"/>
-      </w:r>
-      <w:r>
-        <w:t xml:space="preserve">. </w:t>
-      </w:r>
-      <w:r>
-        <w:t>Contrary to their results</w:t>
-      </w:r>
-      <w:r>
-        <w:t xml:space="preserve">, </w:t>
-      </w:r>
-      <w:r>
-        <w:t xml:space="preserve">a subsequent </w:t>
-      </w:r>
-      <w:r>
-        <w:t>meta-analysis revealed that video recording did not interfere with facial feedback effects in general</w:t>
-      </w:r>
-      <w:r>
-        <w:fldChar w:fldCharType="begin" w:fldLock="1"/>
-      </w:r>
-      <w:r>
-        <w:instrText>ADDIN CSL_CITATION {"citationItems":[{"id":"ITEM-1","itemData":{"author":[{"dropping-particle":"","family":"Coles","given":"Nicholas A","non-dropping-particle":"","parse-names":false,"suffix":""},{"dropping-particle":"","family":"Larsen","given":"Jeff T","non-dropping-particle":"","parse-names":false,"suffix":""},{"dropping-particle":"","family":"Lench","given":"Heather C","non-dropping-particle":"","parse-names":false,"suffix":""}],"container-title":"Psychological Bulletin","id":"ITEM-1","issue":"6","issued":{"date-parts":[["2019"]]},"page":"610-651","title":"A meta-analysis of the facial feedback literature: Effects of facial feedback on emotional experience are small and variable","type":"article-journal","volume":"145"},"uris":["http://www.mendeley.com/documents/?uuid=bab890e3-5577-4365-ab50-4c170aac96b1"]}],"mendeley":{"formattedCitation":"&lt;sup&gt;59&lt;/sup&gt;","plainTextFormattedCitation":"59","previouslyFormattedCitation":"&lt;sup&gt;59&lt;/sup&gt;"},"properties":{"noteIndex":0},"schema":"https://github.com/citation-style-language/schema/raw/master/csl-citation.json"}</w:instrText>
-      </w:r>
-      <w:r>
-        <w:fldChar w:fldCharType="separate"/>
-      </w:r>
-      <w:r>
-        <w:rPr>
-          <w:noProof/>
-          <w:vertAlign w:val="superscript"/>
-        </w:rPr>
-        <w:t>59</w:t>
-      </w:r>
-      <w:r>
-        <w:fldChar w:fldCharType="end"/>
-      </w:r>
-      <w:r>
-        <w:t xml:space="preserve">. </w:t>
-      </w:r>
-      <w:r>
-        <w:t>Combined with our own results, we believe that there is reasonable doubt about whether differences in video recording can account for mixed evidence of facial feedback effects when using the pen-in-mouth task.</w:t>
-      </w:r>
-    </w:p>
-    <w:p>
-      <w:pPr>
-        <w:spacing w:line="360" w:lineRule="auto"/>
-      </w:pPr>
-      <w:r>
-        <w:t xml:space="preserve">Even though we did not collect enough data to make high-power inferences about facial feedback effects in any one country, exploratory meta-analyses provide the first evidence that these effects can vary between countries. This between-country variability could have theoretically uninteresting causes, such as differences in how well participants completed the facial pose tasks. More intriguingly, though, these results </w:t>
-      </w:r>
-      <w:r>
-        <w:t>may</w:t>
-      </w:r>
-      <w:r>
-        <w:t xml:space="preserve"> suggest that facial feedback effects operate differently depending on culture. </w:t>
-      </w:r>
-      <w:r>
-        <w:t>S</w:t>
-      </w:r>
-      <w:r>
-        <w:t xml:space="preserve">ome researchers have suggested that facial feedback impacts emotion via innate connections to </w:t>
-      </w:r>
-      <w:r>
-        <w:t>neural systems that produce emotion-related changes</w:t>
-      </w:r>
-      <w:r>
-        <w:fldChar w:fldCharType="begin" w:fldLock="1"/>
-      </w:r>
-      <w:r>
-        <w:instrText>ADDIN CSL_CITATION {"citationItems":[{"id":"ITEM-1","itemData":{"author":[{"dropping-particle":"","family":"Ekman","given":"Paul","non-dropping-particle":"","parse-names":false,"suffix":""},{"dropping-particle":"","family":"Levenson","given":"Robert W.","non-dropping-particle":"","parse-names":false,"suffix":""},{"dropping-particle":"V.","family":"Friesen","given":"Wallace","non-dropping-particle":"","parse-names":false,"suffix":""}],"container-title":"Science","id":"ITEM-1","issue":"4616","issued":{"date-parts":[["1983"]]},"page":"1208-1210","title":"Autonomic nervous system activity distinguishes among emotions","type":"article-journal","volume":"221"},"uris":["http://www.mendeley.com/documents/?uuid=68ae14d8-6f44-40b2-a4cd-416ccda0fde1"]},{"id":"ITEM-2","itemData":{"author":[{"dropping-particle":"","family":"Ekman","given":"Paul","non-dropping-particle":"","parse-names":false,"suffix":""}],"chapter-number":"52","container-title":"Anthropology of the Body","editor":[{"dropping-particle":"","family":"Blacking","given":"John","non-dropping-particle":"","parse-names":false,"suffix":""}],"id":"ITEM-2","issued":{"date-parts":[["1979"]]},"page":"34-38","publisher":"Routledge","publisher-place":"London","title":"Biological and cultural contributions to body and facial movement","type":"chapter"},"uris":["http://www.mendeley.com/documents/?uuid=e03f8a06-610e-4ba7-859f-5a8c7cadd0f9"]}],"mendeley":{"formattedCitation":"&lt;sup&gt;47,85&lt;/sup&gt;","plainTextFormattedCitation":"47,85","previouslyFormattedCitation":"&lt;sup&gt;47,85&lt;/sup&gt;"},"properties":{"noteIndex":0},"schema":"https://github.com/citation-style-language/schema/raw/master/csl-citation.json"}</w:instrText>
-      </w:r>
-      <w:r>
-        <w:fldChar w:fldCharType="separate"/>
-      </w:r>
-      <w:r>
-        <w:rPr>
-          <w:noProof/>
-          <w:vertAlign w:val="superscript"/>
-        </w:rPr>
-        <w:t>47,85</w:t>
-      </w:r>
-      <w:r>
-        <w:fldChar w:fldCharType="end"/>
-      </w:r>
-      <w:r>
-        <w:t xml:space="preserve">. If this is the case, however, we would not expect to observe significant between-country variability in facial feedback effects. Instead, our results are more consistent with theories that posit that </w:t>
-      </w:r>
-      <w:r>
-        <w:t xml:space="preserve">links between </w:t>
-      </w:r>
-      <w:r>
-        <w:t xml:space="preserve">facial feedback </w:t>
-      </w:r>
-      <w:r>
-        <w:t xml:space="preserve">and emotion </w:t>
-      </w:r>
-      <w:r>
-        <w:t xml:space="preserve">are </w:t>
-      </w:r>
-      <w:r>
-        <w:t>[a</w:t>
-      </w:r>
-      <w:r>
-        <w:t>t least partially] learned</w:t>
-      </w:r>
-      <w:r>
-        <w:fldChar w:fldCharType="begin" w:fldLock="1"/>
-      </w:r>
-      <w:r>
-        <w:instrText>ADDIN CSL_CITATION {"citationItems":[{"id":"ITEM-1","itemData":{"DOI":"10.1037/0003-066X.45.4.494","ISBN":"0003-066X\\n1935-990X","ISSN":"0003066X","PMID":"2186678","abstract":"Noting that a wide variety of unpleasant feelings, including sadness and depression, apparently can give rise to anger and aggression, I propose a cognitive-neoassociationistic model to account for the effects of negative affect on the development of angry feelings and the display of emotional aggression. Negative affect tends to activate ideas, memories, and expressive-motor reactions associated with anger and aggression as well as rudimentary angry feelings. Subsequent thought involving attributions, appraisals, and schematic conceptions can then intensify, suppress, enrich, or differentiate the initial reactions. Bodily reactions as well as emotion-relevant thoughts can activate the other components of the particular emotion network to which they are linked. Research findings consistent with the model are summarized. Experimental findings are also reported indicating that attention to one's negative feelings can lead to a regulation of the overt effects of the negative affect, I argue that the model can integrate the core aspect of the James-Lange theory with the newer cognitive theories of emotion.","author":[{"dropping-particle":"","family":"Berkowitz","given":"Leonard","non-dropping-particle":"","parse-names":false,"suffix":""}],"container-title":"American Psychologist","id":"ITEM-1","issue":"4","issued":{"date-parts":[["1990"]]},"page":"494-503","title":"On the formation and regulation of anger and aggression: A cognitive-neoassociationistic analysis","type":"article-journal","volume":"45"},"uris":["http://www.mendeley.com/documents/?uuid=ce90d062-d0cb-40d0-b32b-915b1ab22d5d"]},{"id":"ITEM-2","itemData":{"DOI":"10.1037//0003-066X.36.2.129","author":[{"dropping-particle":"","family":"Bower","given":"H Gordon","non-dropping-particle":"","parse-names":false,"suffix":""}],"container-title":"American Psychologist","id":"ITEM-2","issue":"2","issued":{"date-parts":[["1981"]]},"page":"129-148","title":"Mood and memory","type":"article-journal","volume":"36"},"uris":["http://www.mendeley.com/documents/?uuid=d44e23d8-1f2d-4f96-b352-6b3dff6ada62"]},{"id":"ITEM-3","itemData":{"ISBN":"1-59385-188-X","author":[{"dropping-particle":"","family":"Niedenthal","given":"Paula M.","non-dropping-particle":"","parse-names":false,"suffix":""},{"dropping-particle":"","family":"Barsalou","given":"Lawrence W.","non-dropping-particle":"","parse-names":false,"suffix":""},{"dropping-particle":"","family":"Rig","given":"Francois","non-dropping-particle":"","parse-names":false,"suffix":""},{"dropping-particle":"","family":"Krauth-Gruber","given":"Silvia","non-dropping-particle":"","parse-names":false,"suffix":""}],"container-title":"Emotion: Conscious and unconscious","editor":[{"dropping-particle":"","family":"Feldman Barrett","given":"Lisa","non-dropping-particle":"","parse-names":false,"suffix":""},{"dropping-particle":"","family":"Niedenthal","given":"Paula M.","non-dropping-particle":"","parse-names":false,"suffix":""},{"dropping-particle":"","family":"Winkielman","given":"Piotr","non-dropping-particle":"","parse-names":false,"suffix":""}],"id":"ITEM-3","issued":{"date-parts":[["2005"]]},"page":"21-50","publisher":"Guilford Press","title":"Embodiment in the acquisition and use of emotion knowledge","type":"chapter"},"uris":["http://www.mendeley.com/documents/?uuid=96787323-8cc4-43bc-b6f1-79203b067887"]}],"mendeley":{"formattedCitation":"&lt;sup&gt;86–88&lt;/sup&gt;","plainTextFormattedCitation":"86–88","previouslyFormattedCitation":"&lt;sup&gt;86–88&lt;/sup&gt;"},"properties":{"noteIndex":0},"schema":"https://github.com/citation-style-language/schema/raw/master/csl-citation.json"}</w:instrText>
-      </w:r>
-      <w:r>
-        <w:fldChar w:fldCharType="separate"/>
-      </w:r>
-      <w:r>
-        <w:rPr>
-          <w:noProof/>
-          <w:vertAlign w:val="superscript"/>
-        </w:rPr>
-        <w:t>86–88</w:t>
-      </w:r>
-      <w:r>
-        <w:fldChar w:fldCharType="end"/>
-      </w:r>
-      <w:r>
-        <w:t xml:space="preserve">. </w:t>
+      </w:pPr>
+      <w:r>
+        <w:t>Facial feedback effects outside of experimental contexts</w:t>
       </w:r>
     </w:p>
     <w:p>
@@ -9214,13 +9846,16 @@
         <w:ind w:firstLine="720"/>
       </w:pPr>
       <w:r>
-        <w:t>Future researchers can use a variety of methods to examine the extent to which links between facial feedback and emotion are learned. One way to do so is to study the effects of posing culture-specific emotional expressions on emotion. For example, in the Oriya Hindu culture, Kali’s tongue is a culturally unique facial expression of shame, wherein people protrude and bite their tongue between their lips</w:t>
+        <w:t xml:space="preserve">Although our study indicates that facial feedback can both initiate and modulate feelings of happiness, it is not yet clear how these effects may operate outside our experimental context. </w:t>
+      </w:r>
+      <w:r>
+        <w:t xml:space="preserve">For example, people often pose smiles in their day-to-day life when dealing with customers, co-workers, friends, and acquaintances. </w:t>
       </w:r>
       <w:r>
         <w:fldChar w:fldCharType="begin" w:fldLock="1"/>
       </w:r>
       <w:r>
-        <w:instrText>ADDIN CSL_CITATION {"citationItems":[{"id":"ITEM-1","itemData":{"author":[{"dropping-particle":"","family":"Memon","given":"Usha","non-dropping-particle":"","parse-names":false,"suffix":""},{"dropping-particle":"","family":"Shweder","given":"Richard A","non-dropping-particle":"","parse-names":false,"suffix":""}],"container-title":"Emotion and Culture: Empirical Studies of Mutual Influence","editor":[{"dropping-particle":"","family":"Kitayama","given":"S","non-dropping-particle":"","parse-names":false,"suffix":""},{"dropping-particle":"","family":"Markus","given":"H. R.","non-dropping-particle":"","parse-names":false,"suffix":""}],"id":"ITEM-1","issued":{"date-parts":[["1994"]]},"page":"241-284","publisher":"American Psychological Association","publisher-place":"Washington, DC","title":"Kali's tongue: Cultural psychology and the power of shame in Orissa, India","type":"chapter"},"uris":["http://www.mendeley.com/documents/?uuid=687a0515-6fa1-42c0-920b-3b46d48f49a5"]}],"mendeley":{"formattedCitation":"&lt;sup&gt;89&lt;/sup&gt;","plainTextFormattedCitation":"89","previouslyFormattedCitation":"&lt;sup&gt;89&lt;/sup&gt;"},"properties":{"noteIndex":0},"schema":"https://github.com/citation-style-language/schema/raw/master/csl-citation.json"}</w:instrText>
+        <w:instrText>ADDIN CSL_CITATION {"citationItems":[{"id":"ITEM-1","itemData":{"DOI":"10.1037/a0022876","ISSN":"10768998","PMID":"21728441","abstract":"This article provides a quantitative review of the link of emotional labor (emotion-rule dissonance, surface acting, and deep acting) with well-being and performance outcomes. The meta-analysis is based on 494 individual correlations drawn from a final sample of 95 independent studies. Results revealed substantial relationships of emotion-rule dissonance and surface acting with indicators of impaired well-being (ρs between .39 and .48) and job attitudes (ρs between -24 and -40) and a small negative relationship with performance outcomes (ρs between -20 and -05). Overall, deep acting displayed weak relationships with indicators of impaired well-being and job attitudes but positive relationships with emotional performance and customer satisfaction (ρs .18 and .37). A meta-analytic regression analysis provides information on the unique contribution of emotion-rule dissonance, surface acting, and deep acting in statistically predicting well-being and performance outcomes. Furthermore, a mediation analysis confirms theoretical models of emotional labor which suggest that surface acting partially mediates the relationship of emotion-rule dissonance with well-being. Implications for future research as well as pragmatic ramifications for organizational practices are discussed in conclusion. © 2011 American Psychological Association.","author":[{"dropping-particle":"","family":"Hülsheger","given":"Ute R.","non-dropping-particle":"","parse-names":false,"suffix":""},{"dropping-particle":"","family":"Schewe","given":"Anna F.","non-dropping-particle":"","parse-names":false,"suffix":""}],"container-title":"Journal of Occupational Health Psychology","id":"ITEM-1","issue":"3","issued":{"date-parts":[["2011"]]},"page":"361-389","title":"On the costs and benefits of emotional labor: A meta-analysis of three decades of research","type":"article-journal","volume":"16"},"uris":["http://www.mendeley.com/documents/?uuid=0878d36a-7474-43d7-8853-a47f2040b0cc"]}],"mendeley":{"formattedCitation":"&lt;sup&gt;96&lt;/sup&gt;","plainTextFormattedCitation":"96"},"properties":{"noteIndex":0},"schema":"https://github.com/citation-style-language/schema/raw/master/csl-citation.json"}</w:instrText>
       </w:r>
       <w:r>
         <w:fldChar w:fldCharType="separate"/>
@@ -9230,39 +9865,10 @@
           <w:noProof/>
           <w:vertAlign w:val="superscript"/>
         </w:rPr>
-        <w:t>89</w:t>
+        <w:t>96</w:t>
       </w:r>
       <w:r>
         <w:fldChar w:fldCharType="end"/>
-      </w:r>
-      <w:r>
-        <w:t>. If facial feedback effects are driven by learned associations, posing Kali’s tongue should produce feelings of shame in individuals from the Oriya Hindu population, but not people from most other populations. Alternatively, researchers may opt to experimentally strengthen, weaken, or creating novel associations between facial feedback and emotion. For example, similar to experimental work on embodied metaphorical language</w:t>
-      </w:r>
-      <w:r>
-        <w:fldChar w:fldCharType="begin" w:fldLock="1"/>
-      </w:r>
-      <w:r>
-        <w:instrText>ADDIN CSL_CITATION {"citationItems":[{"id":"ITEM-1","itemData":{"DOI":"10.1177/0956797612457374","ISSN":"14679280","abstract":"Do people who speak different languages think differently, even when they are not using language? To find out, we used nonlinguistic psychophysical tasks to compare mental representations of musical pitch in native speakers of Dutch and Farsi. Dutch speakers describe pitches as high (hoog) or low (laag), whereas Farsi speakers describe pitches as thin (na-zok) or thick (koloft). Differences in language were reflected in differences in performance on two pitch-reproduction tasks, even though the tasks used simple, nonlinguistic stimuli and responses. To test whether experience using language influences mental representations of pitch, we trained native Dutch speakers to describe pitch in terms of thickness, as Farsi speakers do. After the training, Dutch speakers' performance on a nonlinguistic psychophysical task resembled the performance of native Farsi speakers. People who use different linguistic space-pitch metaphors also think about pitch differently. Language can play a causal role in shaping nonlinguistic representations of musical pitch. © The Author(s) 2013.","author":[{"dropping-particle":"","family":"Dolscheid","given":"Sarah","non-dropping-particle":"","parse-names":false,"suffix":""},{"dropping-particle":"","family":"Shayan","given":"Shakila","non-dropping-particle":"","parse-names":false,"suffix":""},{"dropping-particle":"","family":"Majid","given":"Asifa","non-dropping-particle":"","parse-names":false,"suffix":""},{"dropping-particle":"","family":"Casasanto","given":"Daniel","non-dropping-particle":"","parse-names":false,"suffix":""}],"container-title":"Psychological Science","id":"ITEM-1","issue":"5","issued":{"date-parts":[["2013"]]},"page":"613-621","title":"The thickness of musical pitch: Psychophysical evidence for linguistic relativity","type":"article-journal","volume":"24"},"uris":["http://www.mendeley.com/documents/?uuid=5bfe31f0-7eb8-4dfb-a4b2-4494af6143a4"]}],"mendeley":{"formattedCitation":"&lt;sup&gt;90&lt;/sup&gt;","plainTextFormattedCitation":"90","previouslyFormattedCitation":"&lt;sup&gt;90&lt;/sup&gt;"},"properties":{"noteIndex":0},"schema":"https://github.com/citation-style-language/schema/raw/master/csl-citation.json"}</w:instrText>
-      </w:r>
-      <w:r>
-        <w:fldChar w:fldCharType="separate"/>
-      </w:r>
-      <w:r>
-        <w:rPr>
-          <w:noProof/>
-          <w:vertAlign w:val="superscript"/>
-        </w:rPr>
-        <w:t>90</w:t>
-      </w:r>
-      <w:r>
-        <w:fldChar w:fldCharType="end"/>
-      </w:r>
-      <w:r>
-        <w:t xml:space="preserve">, researchers can (1) repeatedly pair specific facial movements (e.g., cheek puffing) </w:t>
-      </w:r>
-      <w:r>
-        <w:lastRenderedPageBreak/>
-        <w:t>with emotionally evocative information (e.g., fear-inducing images) and (2) later examine whether the production of these facial movements can re-activate the associated emotional states.</w:t>
       </w:r>
     </w:p>
     <w:p>
@@ -9271,7 +9877,7 @@
         <w:ind w:firstLine="720"/>
       </w:pPr>
       <w:r>
-        <w:t xml:space="preserve">Our results did not indicate the effects of posed happy expressions on happiness were substantially moderated by individual differences in body awareness. Although we did pre-register a hypothesis for this relationship, these results are surprising for two reasons. First, researchers have found that effects of other bodily states (e.g., heart rate) on emotional experience (e.g., feelings of arousal) are moderated by body awareness. For example, individuals </w:t>
+        <w:t>Based on our findings, one might expect that posing happy expressions can increase</w:t>
       </w:r>
     </w:p>
     <w:p>
@@ -9280,13 +9886,85 @@
         <w:ind w:firstLine="720"/>
       </w:pPr>
       <w:r>
-        <w:t>many researchers have posited that facial feedback effects are generated by conscious processes</w:t>
+        <w:t xml:space="preserve">For example, previous research has found that posing smiles </w:t>
+      </w:r>
+      <w:r>
+        <w:t xml:space="preserve">can decrease </w:t>
+      </w:r>
+    </w:p>
+    <w:p>
+      <w:pPr>
+        <w:spacing w:line="360" w:lineRule="auto"/>
+        <w:ind w:firstLine="720"/>
+      </w:pPr>
+      <w:r>
+        <w:t>in negative contexts can decrease well-being</w:t>
+      </w:r>
+    </w:p>
+    <w:p>
+      <w:pPr>
+        <w:spacing w:line="360" w:lineRule="auto"/>
+        <w:ind w:firstLine="720"/>
+      </w:pPr>
+      <w:r>
+        <w:t>Hulsheger and Schewe (2011)</w:t>
+      </w:r>
+    </w:p>
+    <w:p>
+      <w:pPr>
+        <w:spacing w:line="360" w:lineRule="auto"/>
+        <w:ind w:firstLine="720"/>
+      </w:pPr>
+      <w:r>
+        <w:t>For example,</w:t>
+      </w:r>
+    </w:p>
+    <w:p>
+      <w:pPr>
+        <w:spacing w:line="360" w:lineRule="auto"/>
+        <w:ind w:firstLine="720"/>
+      </w:pPr>
+      <w:r>
+        <w:t xml:space="preserve">Our experiment was not designed to provide insights about </w:t>
+      </w:r>
+    </w:p>
+    <w:p>
+      <w:pPr>
+        <w:spacing w:line="360" w:lineRule="auto"/>
+        <w:ind w:firstLine="720"/>
+      </w:pPr>
+      <w:r>
+        <w:t>establish the external validity</w:t>
+      </w:r>
+    </w:p>
+    <w:p>
+      <w:pPr>
+        <w:spacing w:line="360" w:lineRule="auto"/>
+        <w:ind w:firstLine="720"/>
+      </w:pPr>
+      <w:r>
+        <w:t>This doesn’t mean however, that all facial feedback effects generalize across culture. For example, it is possible that our effects are more consistent across cultures because there is a relatively universal link between smiling and happiness. The pose of culture-specific poses, however, may have culture-specific effects on emotion. For example, [Hindu culture example].</w:t>
+      </w:r>
+    </w:p>
+    <w:p>
+      <w:pPr>
+        <w:spacing w:line="360" w:lineRule="auto"/>
+        <w:ind w:firstLine="720"/>
+      </w:pPr>
+    </w:p>
+    <w:p>
+      <w:pPr>
+        <w:spacing w:line="360" w:lineRule="auto"/>
+        <w:ind w:firstLine="720"/>
+      </w:pPr>
+      <w:r>
+        <w:t>Consistent with a recent meta-analysis</w:t>
       </w:r>
       <w:r>
         <w:fldChar w:fldCharType="begin" w:fldLock="1"/>
       </w:r>
       <w:r>
-        <w:instrText>ADDIN CSL_CITATION {"citationItems":[{"id":"ITEM-1","itemData":{"DOI":"10.1037/h0036125","ISBN":"1939-1315","ISSN":"0022-3514","PMID":"4818323","abstract":"Conducted 2 experiments with a total of 77 undergraduates which required them to \"smile\" and \"frown\" without awareness of the nature of their expressions. Ss reported feeling more angry when frowning and more happy when smiling. Ss also reported that cartoons viewed while they were smiling were more humorous than cartoons viewed while they were frowning. Results are interpreted as indicating that an individual's expressive behavior mediates the quality of his emotional experience. (19 ref)","author":[{"dropping-particle":"","family":"Laird","given":"James D","non-dropping-particle":"","parse-names":false,"suffix":""}],"container-title":"Journal of Personality and Social Psychology","id":"ITEM-1","issue":"4","issued":{"date-parts":[["1974"]]},"page":"475-486","title":"Self-attribution of emotion: The effects of expressive behavior on the quality of emotional experience","type":"article-journal","volume":"29"},"uris":["http://www.mendeley.com/documents/?uuid=17af95c3-6da9-352a-ab35-5f38d2750f9c"]},{"id":"ITEM-2","itemData":{"author":[{"dropping-particle":"","family":"Laird","given":"James D","non-dropping-particle":"","parse-names":false,"suffix":""},{"dropping-particle":"","family":"Bresler","given":"C.","non-dropping-particle":"","parse-names":false,"suffix":""}],"chapter-number":"13","container-title":"Review of Personality and Social Psychology: Emotion","editor":[{"dropping-particle":"","family":"Clark","given":"Margaret S","non-dropping-particle":"","parse-names":false,"suffix":""}],"id":"ITEM-2","issued":{"date-parts":[["1992"]]},"page":"213-234","publisher-place":"Newbury Park","title":"The process of emotional experience: A self-perception theory","type":"chapter"},"uris":["http://www.mendeley.com/documents/?uuid=73afab4c-3537-46ed-ab25-32c95a20afc5"]}],"mendeley":{"formattedCitation":"&lt;sup&gt;45,46&lt;/sup&gt;","plainTextFormattedCitation":"45,46","previouslyFormattedCitation":"&lt;sup&gt;45,46&lt;/sup&gt;"},"properties":{"noteIndex":0},"schema":"https://github.com/citation-style-language/schema/raw/master/csl-citation.json"}</w:instrText>
+        <w:instrText>ADDIN CSL_CITATION {"citationItems":[{"id":"ITEM-1","itemData":{"author":[{"dropping-particle":"","family":"Coles","given":"Nicholas A","non-dropping-particle":"","parse-names":false,"suffix":""},{"dropping-particle":"","family":"Larsen","given":"Jeff T","non-dropping-particle":"","parse-names":false,"suffix":""},{"dropping-particle":"","family":"Lench","given":"Heather C","non-dropping-particle":"","parse-names":false,"suffix":""}],"container-title":"Psychological Bulletin","id":"ITEM-1","issue":"6","issued":{"date-parts":[["2019"]]},"page":"610-651","title":"A meta-analysis of the facial feedback literature: Effects of facial feedback on emotional experience are small and variable","type":"article-journal","volume":"145"},"uris":["http://www.mendeley.com/documents/?uuid=bab890e3-5577-4365-ab50-4c170aac96b1"]}],"mendeley":{"formattedCitation":"&lt;sup&gt;59&lt;/sup&gt;","plainTextFormattedCitation":"59","previouslyFormattedCitation":"&lt;sup&gt;59&lt;/sup&gt;"},"properties":{"noteIndex":0},"schema":"https://github.com/citation-style-language/schema/raw/master/csl-citation.json"}</w:instrText>
       </w:r>
       <w:r>
         <w:fldChar w:fldCharType="separate"/>
@@ -9296,85 +9974,206 @@
           <w:noProof/>
           <w:vertAlign w:val="superscript"/>
         </w:rPr>
-        <w:t>45,46</w:t>
+        <w:t>59</w:t>
       </w:r>
       <w:r>
         <w:fldChar w:fldCharType="end"/>
       </w:r>
+      <w:r>
+        <w:t xml:space="preserve">, our results suggest that the effects of facial feedback on happiness are small and somewhat varied. For example, facial feedback effects were larger when using certain methods (e.g., the voluntary facial action task vs. the pen-in-mouth task) and when working with certain participant populations (e.g., facial feedback effects were often larger in Germany vs. Japan). On average, though, these facial feedback effects tended to </w:t>
+      </w:r>
+      <w:r>
+        <w:lastRenderedPageBreak/>
+        <w:t>be quite small</w:t>
+      </w:r>
+      <w:r>
+        <w:t xml:space="preserve">—roughly the same size as the mood-boosting effect of looking at positive images, such as </w:t>
+      </w:r>
+      <w:r>
+        <w:t>dogs, flowers, kittens, and rainbows</w:t>
+      </w:r>
+      <w:r>
+        <w:t>.</w:t>
+      </w:r>
     </w:p>
     <w:p>
       <w:pPr>
         <w:spacing w:line="360" w:lineRule="auto"/>
-      </w:pPr>
-      <w:r>
-        <w:t>We did not find clear evidence that these effects are moderated by body awareness. If facial feedback effects reflect the operation of conscious processes, individual differences in awareness of facial activity should moderate facial feedback effects (i.e., facial feedback effects should be stronger among people who have greater awareness of their facial activity). Inconsistent with this idea, we did not observe a significant correlation between body awareness and facial feedback effects, despite having extremely high power to do so. (For additional failures to detect this relationship, see the Supplemental Materials.)</w:t>
-      </w:r>
-    </w:p>
-    <w:p>
-      <w:pPr>
-        <w:numPr>
-          <w:ilvl w:val="0"/>
-          <w:numId w:val="16"/>
-        </w:numPr>
+        <w:ind w:firstLine="720"/>
+      </w:pPr>
+      <w:r>
+        <w:t xml:space="preserve">Many researchers have posited that facial feedback interventions may one day be leveraged to help </w:t>
+      </w:r>
+      <w:r>
+        <w:t>manage distress</w:t>
+      </w:r>
+      <w:r>
+        <w:fldChar w:fldCharType="begin" w:fldLock="1"/>
+      </w:r>
+      <w:r>
+        <w:instrText>ADDIN CSL_CITATION {"citationItems":[{"id":"ITEM-1","itemData":{"DOI":"10.1177/0146167206297398","ISBN":"0146-1672","ISSN":"0146-1672","PMID":"17483396","abstract":"This research tested self-regulation and self-presentation as psychological mechanisms that motivate smiling when distressed. In Study 1, participants viewed moderately and intensely distressing, amusing, and neutral videos in social or nonsocial conditions. Smiling when distressed was most prevalent in conditions in which participants reported the greatest emotional distress. Specifically, while viewing distressing videos, men reported experiencing greater overall distress and also smiled more than women, especially in social conditions and while viewing intensely (as opposed to moderately) distressing stimuli. In general, smiling was related to more negative affect while viewing distressing videos but to more positive affect after viewing such stimuli. Study 2 explored raters' social perceptions of participants from Study 1, confirming that people judge distressed smilers as less socially appropriate and less likable than nonsmilers. Findings suggest that although distressed smiling serves a probable self-regulatory function, it may also bear some negative social consequences.","author":[{"dropping-particle":"","family":"Ansfield","given":"Matthew E","non-dropping-particle":"","parse-names":false,"suffix":""}],"container-title":"Personality and social psychology bulletin","id":"ITEM-1","issue":"6","issued":{"date-parts":[["2007"]]},"page":"763-775","title":"Smiling when distressed: when a smile is a frown turned upside down","type":"article-journal","volume":"33"},"uris":["http://www.mendeley.com/documents/?uuid=988547f7-fe93-4cc7-ba0a-c20733b79bb8"]},{"id":"ITEM-2","itemData":{"DOI":"10.1177/0956797612445312","ISBN":"0956-7976","ISSN":"0956-7976","PMID":"23012270","abstract":"In the study reported here, we investigated whether covertly manipulating positive facial expressions would influence cardiovascular and affective responses to stress. Participants (N = 170) naive to the purpose of the study completed two different stressful tasks while holding chopsticks in their mouths in a manner that produced a Duchenne smile, a standard smile, or a neutral expression. Awareness was manipulated by explicitly asking half of all participants in the smiling groups to smile (and giving the other half no instructions related to smiling). Findings revealed that all smiling participants, regardless of whether they were aware of smiling, had lower heart rates during stress recovery than the neutral group did, with a slight advantage for those with Duchenne smiles. Participants in the smiling groups who were not explicitly asked to smile reported less of a decrease in positive affect during a stressful task than did the neutral group. These findings show that there are both physiological and psychological benefits from maintaining positive facial expressions during stress.","author":[{"dropping-particle":"","family":"Kraft","given":"Tara L.","non-dropping-particle":"","parse-names":false,"suffix":""},{"dropping-particle":"","family":"Pressman","given":"Sarah D.","non-dropping-particle":"","parse-names":false,"suffix":""}],"container-title":"Psychological Science","id":"ITEM-2","issue":"11","issued":{"date-parts":[["2012"]]},"page":"1372-1378","title":"Grin and bear it: The influence of manipulated facial expression on the stress response","type":"article-journal","volume":"23"},"uris":["http://www.mendeley.com/documents/?uuid=60d83c71-643c-333c-98c1-6e6de1cd809b"]}],"mendeley":{"formattedCitation":"&lt;sup&gt;15,16&lt;/sup&gt;","plainTextFormattedCitation":"15,16","previouslyFormattedCitation":"&lt;sup&gt;15,16&lt;/sup&gt;"},"properties":{"noteIndex":0},"schema":"https://github.com/citation-style-language/schema/raw/master/csl-citation.json"}</w:instrText>
+      </w:r>
+      <w:r>
+        <w:fldChar w:fldCharType="separate"/>
+      </w:r>
+      <w:r>
+        <w:rPr>
+          <w:noProof/>
+          <w:vertAlign w:val="superscript"/>
+        </w:rPr>
+        <w:t>15,16</w:t>
+      </w:r>
+      <w:r>
+        <w:fldChar w:fldCharType="end"/>
+      </w:r>
+      <w:r>
+        <w:t>, improve well-being</w:t>
+      </w:r>
+      <w:r>
+        <w:fldChar w:fldCharType="begin" w:fldLock="1"/>
+      </w:r>
+      <w:r>
+        <w:instrText>ADDIN CSL_CITATION {"citationItems":[{"id":"ITEM-1","itemData":{"DOI":"10.1007/978-3-319-45324-8","ISBN":"978-3-319-45323-1","author":[{"dropping-particle":"","family":"Schmitz","given":"Bernhard","non-dropping-particle":"","parse-names":false,"suffix":""}],"id":"ITEM-1","issued":{"date-parts":[["2016"]]},"title":"Art-of-Living","type":"book","volume":"63"},"uris":["http://www.mendeley.com/documents/?uuid=f2dcb465-e335-44d5-9310-672a8b574c56"]},{"id":"ITEM-2","itemData":{"ISBN":"159420148X","author":[{"dropping-particle":"","family":"Lyubomirsky","given":"Sonja","non-dropping-particle":"","parse-names":false,"suffix":""}],"id":"ITEM-2","issued":{"date-parts":[["2008"]]},"publisher":"Penguin","publisher-place":"New York","title":"The how of happiness: A scientific approach to getting the life you want","type":"book"},"uris":["http://www.mendeley.com/documents/?uuid=8ce4360c-b05f-4e99-aa88-5c32ffc46c42"]}],"mendeley":{"formattedCitation":"&lt;sup&gt;17,18&lt;/sup&gt;","plainTextFormattedCitation":"17,18","previouslyFormattedCitation":"&lt;sup&gt;17,18&lt;/sup&gt;"},"properties":{"noteIndex":0},"schema":"https://github.com/citation-style-language/schema/raw/master/csl-citation.json"}</w:instrText>
+      </w:r>
+      <w:r>
+        <w:fldChar w:fldCharType="separate"/>
+      </w:r>
+      <w:r>
+        <w:rPr>
+          <w:noProof/>
+          <w:vertAlign w:val="superscript"/>
+        </w:rPr>
+        <w:t>17,18</w:t>
+      </w:r>
+      <w:r>
+        <w:fldChar w:fldCharType="end"/>
+      </w:r>
+      <w:r>
+        <w:t>, and reduce depression</w:t>
+      </w:r>
+      <w:r>
+        <w:fldChar w:fldCharType="begin" w:fldLock="1"/>
+      </w:r>
+      <w:r>
+        <w:instrText>ADDIN CSL_CITATION {"citationItems":[{"id":"ITEM-1","itemData":{"DOI":"10.1016/j.jaad.2007.10.649","ISSN":"1097-6787 (Electronic)","PMID":"18485989","abstract":"The facial feedback hypothesis suggests that muscular manipulations which result  in more positive facial expressions may lead to more positive emotional states in affected individuals. In this essay, we hypothesize that the injection of botulinum toxin for upper face dynamic creases might induce positive emotional states by reducing the ability to frown and create other negative facial expressions. The use of botulinum toxin to pharmacologically alter upper face muscular expressiveness may curtail the appearance of negative emotions, most notably anger, but also fear and sadness. This occurs via the relaxation of the corrugator supercilii and the procerus, which are responsible for brow furrowing, and to a lesser extent, because of the relaxation of the frontalis. Concurrently, botulinum toxin may dampen some positive expressions like the true smile, which requires activity of the orbicularis oculi, a muscle also relaxed after toxin injections. On balance, the evidence suggests that botulinum toxin injections for upper face dynamic creases may reduce negative facial expressions more than they reduce positive facial expressions. Based on the facial feedback hypothesis, this net change in facial expression may potentially have the secondary effect of reducing the internal experience of negative emotions, thus making patients feel less angry, sad, and fearful.","author":[{"dropping-particle":"","family":"Alam","given":"Murad","non-dropping-particle":"","parse-names":false,"suffix":""},{"dropping-particle":"","family":"Barrett","given":"Karen C","non-dropping-particle":"","parse-names":false,"suffix":""},{"dropping-particle":"","family":"Hodapp","given":"Robert M","non-dropping-particle":"","parse-names":false,"suffix":""},{"dropping-particle":"","family":"Arndt","given":"Kenneth A","non-dropping-particle":"","parse-names":false,"suffix":""}],"container-title":"Journal of the American Academy of Dermatology","id":"ITEM-1","issue":"6","issued":{"date-parts":[["2008","6"]]},"language":"eng","page":"1061-1072","publisher-place":"United States","title":"Botulinum toxin and the facial feedback hypothesis: can looking better make you feel happier?","type":"article-journal","volume":"58"},"uris":["http://www.mendeley.com/documents/?uuid=515d6ffb-20e1-45ab-a315-6490dd934e81"]},{"id":"ITEM-2","itemData":{"DOI":"10.1016/j.eurpsy.2016.01.1473","abstract":"24th European Congress of Psychiatry / European Psychiatry 33S (2016) S290–S643 S407 chronic pain of higher intensity and with greater interference on daily functioning. Conclusion Our research data show a high frequency of chronic pain among patients diagnosed with MDD and its positive inter-correlation which results in negative impact on daily functioning, especially in females. Disclosure of interest The authors have not supplied their decla-ration of competing interest. Augmentation strategies for the treatment of Major depressive disorder (MDD) are needed when patients with MDD have a par-tial, or not responded to antidepressant monotherapy. The focus of augmentation therapy has been combining an antidepressant (AD) medication with another AD. Atypical antipsychotics (AAP) are becoming commonly used to augment antidepressants. Beyond AD and AAP, alternative augmentation strategies include mood sta-bilizers (MS). Aim To analyze the characteristics of therapy in patients with diagnosis of MDD and to investigate the frequency of augmentation therapy. Method Study included 28 patients hospitalized during one year with MDD diagnosis. Statistical analysis was performed with x2 and t-test. Result Among patients with MDD there were 18 (64.28%) women with an average age 57.5 and 10 (35.71%) men with an average age 53.5. Of the 28 patients with MDD, 25 (89.28%) were treated with a combination therapy, and monotherapy in the remaining 3 patients (10.71%). Of 25 patients with augmentation strategy treat-ment, 22 (88%) used two medications and the remaining 3 (12%) tree psychotropic medications (AAP, AD, MS). The most frequent combinations were a combination of AD and AAP (17 patients, 68%). Beyond that frequent combination were AD and MS (6 patients, 24%). Two patients used combination two AAP, and one patient with two AD and one patients used AAP and MS. Conclusion Augmentation strategy is often used in patients with MDD. There is no significant difference in the use combination ther-apy based on gender and age. Disclosure of interest The authors have not supplied their decla-ration of competing interest.","author":[{"dropping-particle":"","family":"Alves","given":"M. C.","non-dropping-particle":"","parse-names":false,"suffix":""},{"dropping-particle":"","family":"Sobreira","given":"G.","non-dropping-particle":"","parse-names":false,"suffix":""},{"dropping-particle":"","family":"Aleixo","given":"M. A.","non-dropping-particle":"","parse-names":false,"suffix":""},{"dropping-particle":"","family":"Oliveira","given":"J. M.","non-dropping-particle":"","parse-names":false,"suffix":""}],"container-title":"European Psychiatry","id":"ITEM-2","issued":{"date-parts":[["2016"]]},"page":"5290-5643","title":"Facing depression with botulinum toxin: Literature review","type":"article-journal","volume":"335"},"uris":["http://www.mendeley.com/documents/?uuid=2ba73f80-6e9e-3299-945d-9b4b0e2d4fd3"]},{"id":"ITEM-3","itemData":{"DOI":"10.1007/s10971-016-3997-0","abstract":"clinically, with depression scores dropping by 27% on all 3 scales in the sample as a whole. These changes were highly sig- nificant (P&lt; 0.001, paired t test or Wilcoxon test)and theabsoluteprepost scorediffer- ences were similar to those observed in previous randomized controlled trials. Importantly, treatment effects did not differ between male (n = 23) and female (n = 19) patients. Conclusions: These findings suggest that gla- bellar BTX injection may also be effective in the treatment of severe depression and in the treatment of depression in men, when treat- ment is carried out not just in clinical trials but in real-world settings.","author":[{"dropping-particle":"","family":"Chugh","given":"Sanjay","non-dropping-particle":"","parse-names":false,"suffix":""},{"dropping-particle":"","family":"Chhabria","given":"Anjali","non-dropping-particle":"","parse-names":false,"suffix":""},{"dropping-particle":"","family":"Jung","given":"Steganie","non-dropping-particle":"","parse-names":false,"suffix":""},{"dropping-particle":"","family":"Kruger","given":"Tillmann H. C.","non-dropping-particle":"","parse-names":false,"suffix":""},{"dropping-particle":"","family":"Wollmer","given":"M Axel","non-dropping-particle":"","parse-names":false,"suffix":""}],"container-title":"Journal of Psychiatric Practice","id":"ITEM-3","issue":"1","issued":{"date-parts":[["2018"]]},"page":"15-20","title":"Botulinum toxin as a treatment for depression in a real-world setting","type":"article-journal","volume":"24"},"uris":["http://www.mendeley.com/documents/?uuid=56a54b3b-5289-4f92-af36-4bec5832fb33"]},{"id":"ITEM-4","itemData":{"author":[{"dropping-particle":"","family":"Finzi","given":"Eric","non-dropping-particle":"","parse-names":false,"suffix":""}],"container-title":"Dermatologic Surgery","id":"ITEM-4","issue":"10","issued":{"date-parts":[["2018"]]},"page":"1363-1365","title":"Update: botulinum toxin for depression: More than skin deep","type":"article-journal","volume":"44"},"uris":["http://www.mendeley.com/documents/?uuid=488e032c-2765-42e2-8e23-e4af860776a6"]},{"id":"ITEM-5","itemData":{"DOI":"10.1016/j.jpsychires.2016.06.009","ISSN":"00223956","abstract":"a b s t r a c t We develop the concept of emotional proprioception, whereby the muscles of facial expression play a central role in encoding and transmitting information to the brain's emotional circuitry, and describe its underlying neuroanatomy. We explore the role of facial expression in both reflecting and influencing depressed mood. The circuitry involved in this latter effect is a logical target for treatment with botu-linum toxin, and we review the evidence in support of this strategy. Clinical trial data suggest that botulinum toxin is effective in treating depression. We discuss the clinical and theoretical implications of these data. This novel treatment approach is just one example of the potential importance of the cranial nerves in the treatment of depression.","author":[{"dropping-particle":"","family":"Finzi","given":"Eric","non-dropping-particle":"","parse-names":false,"suffix":""},{"dropping-particle":"","family":"Rosenthal","given":"Norman E","non-dropping-particle":"","parse-names":false,"suffix":""}],"container-title":"Journal of Psychiatric Research","id":"ITEM-5","issued":{"date-parts":[["2016"]]},"page":"93-96","title":"Emotional proprioception: Treatment of depression with afferent facial feedback","type":"article-journal","volume":"80"},"uris":["http://www.mendeley.com/documents/?uuid=b1e69359-3a04-3080-a0bf-b698ab75f1f2"]},{"id":"ITEM-6","itemData":{"DOI":"10.1016/j.jpsychires.2013.11.006","ISSN":"0022-3956","abstract":"Converging lines of evidence suggest a role for facial expressions in the pathophysiology and treatment of mood disorders. To determine the antidepressant effect of onabotulinumtoxinA (OBA) treatment of corrugator and procerus muscles in people with major depressive disorder, we conducted a double blind, randomized, placebo-controlled trial. In an outpatient clinical research center, eighty-five subjects with DSM-IV major depression were randomized to receive either OBA (29 units for females and 40 units for males) or saline injections into corrugator and procerus frown muscles (74 subjects were entered into the analysis). Subjects were rated at screening, and 3 and 6 weeks after OBA treatment. The primary outcome measure was the response rate, as defined by &gt;= 50% decrease in score on the Montgomery-Asberg Depression Rating Scale (MADRS). Response rates at 6 weeks from the date of injection were 52% and 15% in the OBA and placebo groups, respectively (Chi-Square (1) = 11.2, p &lt; 0.001, Fisher p &lt; 0.001). The secondary outcome measure of remission rate (MADRS score of 10 or less) was 27% with OBA and 7% with placebo (Chi-square (1) = 5.1, p &lt; 0.02, Fisher p &lt; 0.03). Six weeks after a single treatment, MADRS scores of subjects were reduced on average by 47% in those given OBA, and by 21% in those given placebo (Mann-Whitney U, p &lt; 0.0005). In conclusion, a single treatment with OBA to the corrugator and procerus muscles appears to induce a significant and sustained antidepressant effect in patients with major depression. (C) 2013 Elsevier Ltd. All rights reserved.","author":[{"dropping-particle":"","family":"Finzi","given":"Eric","non-dropping-particle":"","parse-names":false,"suffix":""},{"dropping-particle":"","family":"Rosenthal","given":"Norman E","non-dropping-particle":"","parse-names":false,"suffix":""}],"container-title":"Journal of Psychiatric Research","id":"ITEM-6","issued":{"date-parts":[["2014","5"]]},"page":"1-6","title":"Treatment of depression with onabotulinumtoxinA: A randomized, double-blind, placebo controlled trial","type":"article-journal","volume":"52"},"uris":["http://www.mendeley.com/documents/?uuid=6e600176-d4a8-46a4-a0b1-079d9a5509c7"]},{"id":"ITEM-7","itemData":{"DOI":"10.1111/j.1524-4725.2006.32136.x","ISBN":"1524-4725","ISSN":"10760512","PMID":"16706759","abstract":"BACKGROUND: Major depression is a common and serious disease that may be resistant to routine pharmacologic and psychotherapeutic treatment approaches. OBJECTIVE: To evaluate the efficacy of botulinum toxin A treatment of glabellar frown lines in treating patients with major depression, using a small open pilot trial. METHODS: Patients who met DSM-IV criteria for ongoing major depression in spite of pharmacologic or psychotherapeutic treatment were evaluated with the Beck Depression Inventory II (BDI-II) before receiving botulinum toxin A to their glabellar frown lines. Two months later, all patients were re-evaluated clinically and with the BDI-II. RESULTS: Ten depressed patients were treated with botulinum toxin A, and 9 of 10 patients were no longer depressed 2 months after treatment. The tenth patient had an improvement in mood. CONCLUSION: To our knowledge, these are the first reported cases of depression treated with botulinum toxin A.","author":[{"dropping-particle":"","family":"Finzi","given":"Eric","non-dropping-particle":"","parse-names":false,"suffix":""},{"dropping-particle":"","family":"Wasserman","given":"Erika","non-dropping-particle":"","parse-names":false,"suffix":""}],"container-title":"Dermatologic Surgery","id":"ITEM-7","issue":"5","issued":{"date-parts":[["2006"]]},"page":"645-649","title":"Treatment of depression with botulinum toxin A: A case series","type":"article-journal","volume":"32"},"uris":["http://www.mendeley.com/documents/?uuid=0240b7f3-f39e-4436-8d4a-d2f7b4a7fa50"]},{"id":"ITEM-8","itemData":{"author":[{"dropping-particle":"","family":"Fromage","given":"G","non-dropping-particle":"","parse-names":false,"suffix":""}],"container-title":"Aesthetic Nursing","id":"ITEM-8","issue":"6","issued":{"date-parts":[["2018"]]},"page":"315-317","title":"Exploring the effects of botulinum toxin type A injections on depression","type":"article-journal","volume":"7"},"uris":["http://www.mendeley.com/documents/?uuid=beee30a0-02de-48a3-a52f-ae324c0c0890"]},{"id":"ITEM-9","itemData":{"DOI":"10.1111/dsu.12175","ISSN":"10760512","PMID":"23465042","abstract":"BACKGROUND: Botulinum toxin type A (BoNT-A) injection has become the most popular cosmetic nonsurgical procedure, and it has been suggested that BoNT-A injections may improve emotional states when frown lines are treated.\\n\\nOBJECTIVES: To evaluate symptoms of depression and self-esteem before and after onabotulinumtoxinA (ONA) injections in the glabella in subjects with and without depression.\\n\\nMETHODS: Twenty-five subjects with depression were allocated into one group and 25 subjects without depression were matched to those according to demographic characteristics. The Beck Depression Inventory (BDI) and Rosenberg Self-Esteem Scale (RSES) were used to assess depression symptoms and self-esteem, respectively. Patients were assessed up to 12 weeks after the intervention.\\n\\nRESULTS: Patients with depression had significant improvement in depression symptoms after ONA injections. The maximum effect occurred within the first 8 weeks after treatment. A significant reduction from baseline in BDI score and significant improvement in self-esteem were also observed in patients with depression.\\n\\nCONCLUSION: This research presents new data regarding BoNT-A as a potential treatment to improve depression symptoms in patients with Major Depressive Disorder. Self-esteem scores alone cannot explain the improvement in depression symptoms.","author":[{"dropping-particle":"","family":"Hexsel","given":"Doris","non-dropping-particle":"","parse-names":false,"suffix":""},{"dropping-particle":"","family":"Brum","given":"Cristiano","non-dropping-particle":"","parse-names":false,"suffix":""},{"dropping-particle":"","family":"Siega","given":"Carolina","non-dropping-particle":"","parse-names":false,"suffix":""},{"dropping-particle":"","family":"Schilling-Souza","given":"Juliana","non-dropping-particle":"","parse-names":false,"suffix":""},{"dropping-particle":"","family":"Dal'Forno","given":"Taciana","non-dropping-particle":"","parse-names":false,"suffix":""},{"dropping-particle":"","family":"Heckmann","given":"Marc","non-dropping-particle":"","parse-names":false,"suffix":""},{"dropping-particle":"","family":"Rodrigues","given":"Ticiana C.","non-dropping-particle":"","parse-names":false,"suffix":""}],"container-title":"Dermatologic Surgery","id":"ITEM-9","issue":"7","issued":{"date-parts":[["2013"]]},"page":"1088-1096","title":"Evaluation of self-esteem and depression symptoms in depressed and nondepressed subjects treated with onabotulinumtoxinA for glabellar lines","type":"article-journal","volume":"39"},"uris":["http://www.mendeley.com/documents/?uuid=653ef965-7cab-4b9d-864d-5624dd835ac9"]},{"id":"ITEM-10","itemData":{"ISSN":"09446877","abstract":"Botulinum toxin is a neurotoxin that inhibits signal transmission from nerve cells to the muscles and thereby works through paralysis. Although it is highly toxic for humans it has been used therapeutically in medicine for years. After its use was first recognized in treatment of neurological diseases and malfunctions of the muscle tone, novel findings suggest its potentially highly efficient use in treatment of depression. For this purpose botulinum toxin is injected into the glabella region of the forehead. This effect can presumably be explained with the facial feedback theory. It states that mimic expression of emotion and proprioception of expression strengthen the underlying emotion. Paralysis of muscles involved in expression of negative emotions leads to a marked improvement of depressive mood (50% reduction). Current studies show that the mood lining effect has also been found for chronically depressive and therapy-resistant patients and without presence of visible frown lines in the forehead. Moreover the mood lifting effect seems to persist beyond the time period of botulinum toxin's physiological effectiveness (6 months). For consolidation of the existing findings and extensive exploration of this novel promising approach, further studies with a higher number of participants are encouraged.","author":[{"dropping-particle":"","family":"Krüger","given":"Tillmann H.C.","non-dropping-particle":"","parse-names":false,"suffix":""},{"dropping-particle":"","family":"Jung","given":"Stefanie","non-dropping-particle":"","parse-names":false,"suffix":""},{"dropping-particle":"","family":"Wollmer","given":"M. Axel","non-dropping-particle":"","parse-names":false,"suffix":""}],"container-title":"Psychopharmakotherapie","id":"ITEM-10","issue":"1","issued":{"date-parts":[["2016"]]},"page":"2-7","title":"Botulinumtoxin - Ein neuer wirkstoff in der psychopharmakotherapie?","type":"article-journal","volume":"23"},"uris":["http://www.mendeley.com/documents/?uuid=cf663c8c-bf68-4bbc-9045-466086eff29e"]},{"id":"ITEM-11","itemData":{"DOI":"10.1111/j.1473-2165.2009.00419.x","ISSN":"1473-2165 (Electronic)","PMID":"19250162","abstract":"BACKGROUND: It has been suggested that botulinum toxin A (BTX-A) treatment for frown lines can also be used as a treatment for depression. A psychological mechanism for this effect is reviewed in which paralysis of the corrugator (frown) muscles leads to less facial feedback for negative emotions. Consequently, a negative affect is harder to maintain and so the person has a more positive mood. METHODS: In order to test this mechanism, the mood of patients who had received BTX-A treatment for glabelar frown lines was measured and compared with patients who had received other cosmetic treatments. RESULTS: The BTX-A-treated patients showed significantly less negative mood. CONCLUSION: The results support the facial feedback view that frowning can make one unhappier. Treatments that prevent frowning correlate with reduced negative mood.","author":[{"dropping-particle":"","family":"Lewis","given":"Michael B","non-dropping-particle":"","parse-names":false,"suffix":""},{"dropping-particle":"","family":"Bowler","given":"Patrick J","non-dropping-particle":"","parse-names":false,"suffix":""}],"container-title":"Journal of cosmetic dermatology","id":"ITEM-11","issue":"1","issued":{"date-parts":[["2009","3"]]},"language":"eng","page":"24-26","publisher-place":"England","title":"Botulinum toxin cosmetic therapy correlates with a more positive mood.","type":"article-journal","volume":"8"},"uris":["http://www.mendeley.com/documents/?uuid=222a442d-3079-4ce8-b3ea-15e2bb58a3a6"]},{"id":"ITEM-12","itemData":{"DOI":"10.1055/s-0035-1559621","ISSN":"14390795","abstract":"INTRODUCTION: Botulinum toxin A (BTA) injection into the glabellar region is currently being studied as a treatment for major depressive disorder (MDD). Here we explore efficacy data of this novel approach in a pooled analysis.\\n\\nMETHODS: A literature search revealed 3 RCTs on this topic. Individual patient data and clinical end points shared by these 3 trials were pooled and analyzed as one study (n=134) using multiple regression models with random effects.\\n\\nRESULTS: In the pooled sample, the BTA (n=59) and the placebo group (n=75) did not differ in the baseline variables. Efficacy outcomes revealed BTA superiority over placebo: Improvement in the Hamilton Depression Rating Scale or Montgomery-Asberg Depression Rating Scale 6 weeks after baseline was 45.7% for BTA vs. 14.6% for placebo (p&lt;0.0001), corresponding to a BTA response rate of 54.2% (vs. 10.7%) and a BTA remission rate of 30.5% (vs. 6.7%).\\n\\nDISCUSSION: Equalling the status of a meta-analysis, this study increases evidence that a single treatment of BTA into the glabellar region can reduce symptoms of MDD. Further studies are needed to better understand how BTA exerts its mood-lifting effect.","author":[{"dropping-particle":"","family":"Magid","given":"M.","non-dropping-particle":"","parse-names":false,"suffix":""},{"dropping-particle":"","family":"Finzi","given":"E.","non-dropping-particle":"","parse-names":false,"suffix":""},{"dropping-particle":"","family":"Kruger","given":"T. H C","non-dropping-particle":"","parse-names":false,"suffix":""},{"dropping-particle":"","family":"Robertson","given":"H. T.","non-dropping-particle":"","parse-names":false,"suffix":""},{"dropping-particle":"","family":"Keeling","given":"B. H.","non-dropping-particle":"","parse-names":false,"suffix":""},{"dropping-particle":"","family":"Jung","given":"S.","non-dropping-particle":"","parse-names":false,"suffix":""},{"dropping-particle":"","family":"Reichenberg","given":"J. S.","non-dropping-particle":"","parse-names":false,"suffix":""},{"dropping-particle":"","family":"Rosenthal","given":"N. E.","non-dropping-particle":"","parse-names":false,"suffix":""},{"dropping-particle":"","family":"Wollmer","given":"M. A.","non-dropping-particle":"","parse-names":false,"suffix":""}],"container-title":"Pharmacopsychiatry","id":"ITEM-12","issue":"6","issued":{"date-parts":[["2015"]]},"page":"205-210","title":"Treating depression with botulinum toxin: A pooled analysis of randomized controlled trials","type":"article-journal","volume":"48"},"uris":["http://www.mendeley.com/documents/?uuid=b22ef0f8-dbc2-37a1-bc26-59154a68dde5"]},{"id":"ITEM-13","itemData":{"author":[{"dropping-particle":"","family":"Magid","given":"Michelle","non-dropping-particle":"","parse-names":false,"suffix":""},{"dropping-particle":"","family":"Reichenberg","given":"Jason S.","non-dropping-particle":"","parse-names":false,"suffix":""}],"container-title":"Current Psychiatry","id":"ITEM-13","issue":"11","issued":{"date-parts":[["2015"]]},"page":"43-56","title":"Botulinum toxin for depression? An idea that’s raising some eyebrows","type":"article-journal","volume":"14"},"uris":["http://www.mendeley.com/documents/?uuid=9f986f6c-6568-4db4-989d-4068179566b2"]},{"id":"ITEM-14","itemData":{"abstract":"OBJECTIVE: To determine whether a single treatment of botulinum toxin A in the forehead (glabellar) region can improve symptoms of depression in patients with major depressive disorder (MDD), as defined by DSM-IV criteria. METHOD: Thirty participants were randomly assigned to receive either placebo or botulinum toxin A (BTA; onabotulinumtoxinA) injections in the forehead. Female participants received 29 units; male participants received 39 units. At week 12, the groups were crossed over. Participants were evaluated at weeks 0, 3, 6, 12, 15, 18, and 24 for improvement in MDD symptoms using the Patient Health Care Questionnaire-9, Beck Depression Inventory (BDI), and 21-Item Hamilton Depression Rating Scale (HDRS-21) objective measurement scales. The primary outcome was the rate of HDRS-21 response, defined as ≥ 50% score reduction from baseline. The study occurred from July 2011 to November 2012. RESULTS: Patients who received BTA at week 0 (BTA-first group) and at week 12 (BTA-second group) had a statistically significant reduction in MDD symptoms as compared to placebo. Improvement in MDD continued over 24 weeks in the group that received BTA first even though the cosmetic effects of BTA wore off at 12 to 16 weeks. HDRS-21 response rates were 55% (6/11) in the BTA-first group, 24% (4/17) in the BTA-second group, and 0% (0/19) in the placebo group (P &lt; .0001). HDRS-21 remission rates (score ≤ 7) were 18% (2/11), 18% (3/17), and 0% (0/19), respectively (P = .057). HDRS-21 scores dropped -46% and -35% in the BTA-first and -second groups versus -2% in the placebo group (P &lt; .0001). The BDI response rate (≥ 50% reduction from baseline) was 45% (5/11) in the BTA-first group, 33% (6/18) in the BTA-second group, and 5% (1/19) in the placebo group (P = .0067). BDI remission rates (score ≤ 9) were 27% (3/11), 33% (6/18), and 5% (1/19), respectively (P = .09). BDI scores dropped -42% and -35% in the BTA-first and -second groups versus -15% in the placebo group (P &lt; .0001). CONCLUSIONS: Botulinum toxin A injection in the glabellar region was associated with significant improvement in depressive symptoms and may be a safe and sustainable intervention in the treatment of MDD. TRIAL REGISTRATION: ClinicalTrials.gov identifier: NCT01392963.","author":[{"dropping-particle":"","family":"Magid","given":"Michelle","non-dropping-particle":"","parse-names":false,"suffix":""},{"dropping-particle":"","family":"Reichenberg","given":"Jason S.","non-dropping-particle":"","parse-names":false,"suffix":""},{"dropping-particle":"","family":"Poth","given":"Poppy E.","non-dropping-particle":"","parse-names":false,"suffix":""},{"dropping-particle":"","family":"Robertson","given":"Henry T.","non-dropping-particle":"","parse-names":false,"suffix":""},{"dropping-particle":"","family":"LaViolette","given":"Amanda K.","non-dropping-particle":"","parse-names":false,"suffix":""},{"dropping-particle":"","family":"Kruger","given":"Tillmann H. C.","non-dropping-particle":"","parse-names":false,"suffix":""},{"dropping-particle":"","family":"Wollmer","given":"M Axel","non-dropping-particle":"","parse-names":false,"suffix":""}],"container-title":"The Journal of Clinical Psychiatry","id":"ITEM-14","issue":"8","issued":{"date-parts":[["2014"]]},"page":"837-844","title":"Treatment of major depressive disorder using botulinum toxin A: a 24-week randomized, double-blind, placebo-controlled study","type":"article-journal","volume":"75"},"uris":["http://www.mendeley.com/documents/?uuid=fce93621-f7f5-4723-8f3d-f815f03acbe8"]},{"id":"ITEM-15","itemData":{"DOI":"10.1007/s10971-016-3997-0","ISBN":"0960003071073","author":[{"dropping-particle":"","family":"Parsaik","given":"Ajay K.","non-dropping-particle":"","parse-names":false,"suffix":""},{"dropping-particle":"","family":"Mascharenhas","given":"Sonia S.","non-dropping-particle":"","parse-names":false,"suffix":""},{"dropping-particle":"","family":"Hashmi","given":"Aqeel","non-dropping-particle":"","parse-names":false,"suffix":""},{"dropping-particle":"","family":"Prokop","given":"Larry J.","non-dropping-particle":"","parse-names":false,"suffix":""},{"dropping-particle":"","family":"John","given":"Vineeth","non-dropping-particle":"","parse-names":false,"suffix":""},{"dropping-particle":"","family":"Okusaga","given":"Olaoluwa","non-dropping-particle":"","parse-names":false,"suffix":""},{"dropping-particle":"","family":"Singh","given":"Balwinder","non-dropping-particle":"","parse-names":false,"suffix":""}],"container-title":"Journal of Psychiatric Practice","id":"ITEM-15","issue":"2","issued":{"date-parts":[["2016"]]},"page":"99-110","title":"Role of botulinum toxin in depression","type":"article-journal","volume":"22"},"uris":["http://www.mendeley.com/documents/?uuid=d1b28d8e-d74a-495a-8e9b-645b34363dd0"]},{"id":"ITEM-16","itemData":{"DOI":"10.1016/j.jaad.2015.08.051","ISSN":"10976787","PMID":"26702796","abstract":"To the Editor: Three prospective studies have now shown that onabotulinumtoxinA (BTA) injection to the corrugator and procerus forehead muscles can improve the symptoms of major depression. 1-3 A range of theories have been proposed to explain these effects, including: 1. BTA yields a cosmetic effect, which indirectly leads to improved mood; 2. More pleasant facial expression leads to positive social feedback with resultant mood improvement; 3. Decreased glabellar muscle activation decreases afferent nerve signals back to the brain, thereby decreasing ''negative emotional feedback''; 4. BTA itself reaches the brain, causing direct effects on emotional processing. We hypothesized that if theories 1 or 2 were correct, that patients with more severe frown lines would have a greater response to BTA intervention. We used deidentified data from the 3 randomized, double-blind, placebo-controlled trials on the treatment of depression using BTA (n ¼ 134, 59 BTA and 75 placebo). 1-3 In each, the severity of maximum frown lines was measured on a 0-to-3 scale using the Clinical Severity Score of Glabellar Frown Lines (CSS-GFL), and depression was scored with the Beck Depression Inventory (BDI) before randomization occurred. These trials received prior approval from their hospital institutional review boards, which had been aware they planned to combine the data for this study in a deidentified manner. Each trial was registered under clinicaltrials. gov. Patients were prospectively recruited into these studies based on a history of depression, not for the cosmetic treatment of wrinkles. The severity of frown lines at baseline varied across the 3 studies. Our primary outcome was looking for an association between baseline CSS-GFL score and a change in BDI score (model 1). This was analyzed using a regression coefficient of analysis of covariance linear mixed model with both continuous and discrete variables. A random effect was added to account for the data coming from a meta-analysis of 3 different studies. Our secondary outcomes were comparing baseline CSS-GFL score and baseline BDI score (model 2), and change in CSS-GFL score with change in BDI score (model 3). Each model was performed on both placebo and BTA-treated subjects, and adjusted for age, sex, initial CSS-GFL scores, initial depression scores, and treatment. Results are shown in Table I. Detailed regression results are available online in Supplemental Table I (available at http://www.jaad.org). Our findi…","author":[{"dropping-particle":"","family":"Reichenberg","given":"Jason S.","non-dropping-particle":"","parse-names":false,"suffix":""},{"dropping-particle":"","family":"Hauptman","given":"Aaron J.","non-dropping-particle":"","parse-names":false,"suffix":""},{"dropping-particle":"","family":"Robertson","given":"Henry T.","non-dropping-particle":"","parse-names":false,"suffix":""},{"dropping-particle":"","family":"Finzi","given":"Eric","non-dropping-particle":"","parse-names":false,"suffix":""},{"dropping-particle":"","family":"Kruger","given":"Tillman H C","non-dropping-particle":"","parse-names":false,"suffix":""},{"dropping-particle":"","family":"Wollmer","given":"M. Axel","non-dropping-particle":"","parse-names":false,"suffix":""},{"dropping-particle":"","family":"Magid","given":"Michelle","non-dropping-particle":"","parse-names":false,"suffix":""}],"container-title":"Journal of the American Academy of Dermatology","id":"ITEM-16","issue":"1","issued":{"date-parts":[["2016"]]},"page":"171-173","publisher":"American Academy of Dermatology, Inc.","title":"Botulinum toxin for depression: Does patient appearance matter?","type":"article-journal","volume":"74"},"uris":["http://www.mendeley.com/documents/?uuid=06c90776-ef03-43b1-89ed-8046689e4e0e"]},{"id":"ITEM-17","itemData":{"ISSN":"1118560647","author":[{"dropping-particle":"","family":"Wollmer","given":"M Axel","non-dropping-particle":"","parse-names":false,"suffix":""},{"dropping-particle":"","family":"Magid","given":"Michelle","non-dropping-particle":"","parse-names":false,"suffix":""},{"dropping-particle":"","family":"Kruger","given":"Tillmann H C","non-dropping-particle":"","parse-names":false,"suffix":""}],"chapter-number":"25","container-title":"Practical Psychodermatology","editor":[{"dropping-particle":"","family":"Bewley","given":"Anthony","non-dropping-particle":"","parse-names":false,"suffix":""},{"dropping-particle":"","family":"Taylor","given":"Ruth E.","non-dropping-particle":"","parse-names":false,"suffix":""},{"dropping-particle":"","family":"Reichenberg","given":"Jason S.","non-dropping-particle":"","parse-names":false,"suffix":""},{"dropping-particle":"","family":"Magid","given":"Michelle","non-dropping-particle":"","parse-names":false,"suffix":""}],"id":"ITEM-17","issued":{"date-parts":[["2014"]]},"page":"216-219","publisher":"John Wiley &amp; Sons","publisher-place":"New Jersey","title":"Botulinum Toxin Treatment in Depression","type":"chapter"},"uris":["http://www.mendeley.com/documents/?uuid=8757f8d2-985d-45c9-846c-3058caf36991"]},{"id":"ITEM-18","itemData":{"DOI":"10.3389/fpsyt.2014.00036","ISSN":"1664-0640 (Electronic)","PMID":"24744738","abstract":"In a randomized, controlled trial (n = 30), we showed that botulinum toxin injection to the glabellar region produces a marked improvement in the symptoms of major depression. We hypothesized that the mood-lifting effect was mediated by facial feedback mechanisms. Here we assessed if agitation, which may be associated with increased dynamic psychomotor activity of the facial musculature, can predict response to the treatment. To test this hypothesis, we re-analyzed the data of the scales from our previous study on a single item basis and compared the baseline scores in the agitation item (item 9) of the Hamilton Depression Rating Scale (HAM-D) between responders (n = 9) and participants who did not attain response (n = 6) among the recipients of onabotulinumtoxinA (n = 15). Responders had significantly higher item 9 scores at baseline [1.56 + 0.88 vs. 0.33 + 0.52, t (13) = 3.04, d = 1.7, p = 0.01], while no other single item of the HAM-D or the Beck Depression Inventory was associated with treatment response. The agitation score had an overall precision of 78% in predicting response in a receiver operating characteristic (ROC) analysis (area under the curve, AUC = 0.87). These data provide a link between response to botulinum toxin treatment with a psychomotor manifestation of depression and thereby indirect support of the proposed facial feedback mechanism of action. Moreover, it suggests that patients with agitated depression may particularly benefit from botulinum toxin treatment.","author":[{"dropping-particle":"","family":"Wollmer","given":"M Axel","non-dropping-particle":"","parse-names":false,"suffix":""},{"dropping-particle":"","family":"Kalak","given":"Nadeem","non-dropping-particle":"","parse-names":false,"suffix":""},{"dropping-particle":"","family":"Jung","given":"Stefanie","non-dropping-particle":"","parse-names":false,"suffix":""},{"dropping-particle":"","family":"Boer","given":"Claas","non-dropping-particle":"de","parse-names":false,"suffix":""},{"dropping-particle":"","family":"Magid","given":"Michelle","non-dropping-particle":"","parse-names":false,"suffix":""},{"dropping-particle":"","family":"Reichenberg","given":"Jason S","non-dropping-particle":"","parse-names":false,"suffix":""},{"dropping-particle":"","family":"Brand","given":"Serge","non-dropping-particle":"","parse-names":false,"suffix":""},{"dropping-particle":"","family":"Holsboer-Trachsler","given":"Edith","non-dropping-particle":"","parse-names":false,"suffix":""},{"dropping-particle":"","family":"Kruger","given":"Tillmann H C","non-dropping-particle":"","parse-names":false,"suffix":""}],"container-title":"Frontiers in psychiatry","id":"ITEM-18","issued":{"date-parts":[["2014"]]},"language":"eng","page":"36","publisher-place":"Switzerland","title":"Agitation predicts response of depression to botulinum toxin treatment in a randomized controlled trial.","type":"article-journal","volume":"5"},"uris":["http://www.mendeley.com/documents/?uuid=29120adb-b19e-417b-944c-7d6f06702559"]},{"id":"ITEM-19","itemData":{"DOI":"10.1016/j.jpsychires.2012.01.027","ISBN":"0022-3956; EN :1879-1379","ISSN":"00223956","PMID":"22364892","abstract":"Positive effects on mood have been observed in subjects who underwent treatment of glabellar frown lines with botulinum toxin and, in an open case series, depression remitted or improved after such treatment. Using a randomized double-blind placebo-controlled trial design we assessed botulinum toxin injection to the glabellar region as an adjunctive treatment of major depression.Thirty patients were randomly assigned to a verum (onabotulinumtoxinA, . n = 15) or placebo (saline, . n = 15) group. The primary end point was change in the 17-item version of the Hamilton Depression Rating Scale six weeks after treatment compared to baseline.The verum and the placebo groups did not differ significantly in any of the collected baseline characteristics. Throughout the sixteen-week follow-up period there was a significant improvement in depressive symptoms in the verum group compared to the placebo group as measured by the Hamilton Depression Rating Scale (F (6,168) = 5.76, p &lt; 0.001, ?? 2 = 0.17). Six weeks after a single treatment scores of onabotulinumtoxinA recipients were reduced on average by 47.1% and by 9.2% in placebo-treated participants (F (1,28) = 12.30, p = 0.002, ?? 2 = 0.31, d = 1.28). The effect size was even larger at the end of the study (d = 1.80). Treatment-dependent clinical improvement was also reflected in the Beck Depression Inventory, and in the Clinical Global Impressions Scale.This study shows that a single treatment of the glabellar region with botulinum toxin may shortly accomplish a strong and sustained alleviation of depression in patients, who did not improve sufficiently on previous medication. It supports the concept, that the facial musculature not only expresses, but also regulates mood states. ?? 2012 Elsevier Ltd.","author":[{"dropping-particle":"","family":"Wollmer","given":"M Axel","non-dropping-particle":"","parse-names":false,"suffix":""},{"dropping-particle":"","family":"Boer","given":"Claas","non-dropping-particle":"De","parse-names":false,"suffix":""},{"dropping-particle":"","family":"Kalak","given":"Nadeem","non-dropping-particle":"","parse-names":false,"suffix":""},{"dropping-particle":"","family":"Beck","given":"Johannes","non-dropping-particle":"","parse-names":false,"suffix":""},{"dropping-particle":"","family":"G??tz","given":"Thomas","non-dropping-particle":"","parse-names":false,"suffix":""},{"dropping-particle":"","family":"Schmidt","given":"Tina","non-dropping-particle":"","parse-names":false,"suffix":""},{"dropping-particle":"","family":"Hodzic","given":"Muris","non-dropping-particle":"","parse-names":false,"suffix":""},{"dropping-particle":"","family":"Bayer","given":"Ursula","non-dropping-particle":"","parse-names":false,"suffix":""},{"dropping-particle":"","family":"Kollmann","given":"Thilo","non-dropping-particle":"","parse-names":false,"suffix":""},{"dropping-particle":"","family":"Kollewe","given":"Katja","non-dropping-particle":"","parse-names":false,"suffix":""},{"dropping-particle":"","family":"S??nmez","given":"Daniela","non-dropping-particle":"","parse-names":false,"suffix":""},{"dropping-particle":"","family":"Duntsch","given":"Katja","non-dropping-particle":"","parse-names":false,"suffix":""},{"dropping-particle":"","family":"Haug","given":"Martin D","non-dropping-particle":"","parse-names":false,"suffix":""},{"dropping-particle":"","family":"Schedlowski","given":"Manfred","non-dropping-particle":"","parse-names":false,"suffix":""},{"dropping-particle":"","family":"Hatzinger","given":"Martin","non-dropping-particle":"","parse-names":false,"suffix":""},{"dropping-particle":"","family":"Dressler","given":"Dirk","non-dropping-particle":"","parse-names":false,"suffix":""},{"dropping-particle":"","family":"Brand","given":"Serge","non-dropping-particle":"","parse-names":false,"suffix":""},{"dropping-particle":"","family":"Holsboer-Trachsler","given":"Edith","non-dropping-particle":"","parse-names":false,"suffix":""},{"dropping-particle":"","family":"Kruger","given":"Tillmann H C","non-dropping-particle":"","parse-names":false,"suffix":""}],"container-title":"Journal of Psychiatric Research","id":"ITEM-19","issue":"5","issued":{"date-parts":[["2012"]]},"page":"574-581","title":"Facing depression with botulinum toxin: A randomized controlled trial","type":"article-journal","volume":"46"},"uris":["http://www.mendeley.com/documents/?uuid=09e85176-11a8-387a-9044-1c658b0fb303"]},{"id":"ITEM-20","itemData":{"ISSN":"2251-6085","author":[{"dropping-particle":"","family":"Zamanian","given":"Abbas","non-dropping-particle":"","parse-names":false,"suffix":""},{"dropping-particle":"","family":"Jolfaei","given":"Atefeh Ghanbari","non-dropping-particle":"","parse-names":false,"suffix":""},{"dropping-particle":"","family":"Mehran","given":"Golnaz","non-dropping-particle":"","parse-names":false,"suffix":""},{"dropping-particle":"","family":"Azizian","given":"Zahra","non-dropping-particle":"","parse-names":false,"suffix":""}],"container-title":"Iran J Public Health","id":"ITEM-20","issue":"7","issued":{"date-parts":[["2017"]]},"page":"982-984","title":"Efficacy of Botox versus placebo for treatment of patients with major depression","type":"article-journal","volume":"46"},"uris":["http://www.mendeley.com/documents/?uuid=c801e421-1572-4eb2-871b-bc84356a5089"]},{"id":"ITEM-21","itemData":{"ISBN":"1137333391","author":[{"dropping-particle":"","family":"Finzi","given":"Eric","non-dropping-particle":"","parse-names":false,"suffix":""}],"id":"ITEM-21","issued":{"date-parts":[["2013"]]},"publisher":"St. Martin's Press","publisher-place":"London","title":"The face of emotion: How Botox affects our moods and relationships","type":"book"},"uris":["http://www.mendeley.com/documents/?uuid=a6c2dd37-d824-4d6f-a9ef-7eefab99e419"]}],"mendeley":{"formattedCitation":"&lt;sup&gt;19–39&lt;/sup&gt;","manualFormatting":"19-39","plainTextFormattedCitation":"19–39","previouslyFormattedCitation":"&lt;sup&gt;19–39&lt;/sup&gt;"},"properties":{"noteIndex":0},"schema":"https://github.com/citation-style-language/schema/raw/master/csl-citation.json"}</w:instrText>
+      </w:r>
+      <w:r>
+        <w:fldChar w:fldCharType="separate"/>
+      </w:r>
+      <w:r>
+        <w:rPr>
+          <w:noProof/>
+          <w:vertAlign w:val="superscript"/>
+        </w:rPr>
+        <w:t>19-39</w:t>
+      </w:r>
+      <w:r>
+        <w:fldChar w:fldCharType="end"/>
+      </w:r>
+      <w:r>
+        <w:t xml:space="preserve">. </w:t>
+      </w:r>
+      <w:r>
+        <w:t>This is an interesting future direction. However, our results suggest that it unlikely that a smiling intervention would outperform something as simple as viewing positive images, and it is perhaps even more unlikely that a facial feedback intervention.</w:t>
+      </w:r>
+      <w:r>
+        <w:t>\</w:t>
+      </w:r>
+    </w:p>
+    <w:p>
+      <w:pPr>
         <w:spacing w:line="360" w:lineRule="auto"/>
       </w:pPr>
       <w:r>
-        <w:t>So do facial feedback effects operate unconsciously? These are historically difficult debates to resolve. But there is preliminary evidence that they might. There is preliminary evidence that facial feedback can impact several non-experiential components of emotion, such as brain activity (shitty study; frontal EEG studies) and ANS activity (). More recently, Coles et al. (2021) found that there were a sizeable proportion of participants who exhibited facial feedback effects and subsequently indicated at the end of the study that they do not believe in facial feedback effects. One interpretation of this discrepancy between participants’ behavior and self-reports is that the participants were not aware that they experienced facial feedback effects. However, future research should examine this more directly… Pull some text from demand on how they might do so.</w:t>
-      </w:r>
-    </w:p>
-    <w:p>
-      <w:pPr>
-        <w:numPr>
-          <w:ilvl w:val="0"/>
-          <w:numId w:val="16"/>
-        </w:numPr>
+        <w:t xml:space="preserve">We found preliminary evidence that facial feedback can reduce anxiety and anger. The results converge with work indicating that posing smiles can reduce negative emotion, such as pain </w:t>
+      </w:r>
+      <w:r>
+        <w:fldChar w:fldCharType="begin" w:fldLock="1"/>
+      </w:r>
+      <w:r>
+        <w:instrText>ADDIN CSL_CITATION {"citationItems":[{"id":"ITEM-1","itemData":{"DOI":"10.1177/0956797612445312","ISBN":"0956-7976","ISSN":"0956-7976","PMID":"23012270","abstract":"In the study reported here, we investigated whether covertly manipulating positive facial expressions would influence cardiovascular and affective responses to stress. Participants (N = 170) naive to the purpose of the study completed two different stressful tasks while holding chopsticks in their mouths in a manner that produced a Duchenne smile, a standard smile, or a neutral expression. Awareness was manipulated by explicitly asking half of all participants in the smiling groups to smile (and giving the other half no instructions related to smiling). Findings revealed that all smiling participants, regardless of whether they were aware of smiling, had lower heart rates during stress recovery than the neutral group did, with a slight advantage for those with Duchenne smiles. Participants in the smiling groups who were not explicitly asked to smile reported less of a decrease in positive affect during a stressful task than did the neutral group. These findings show that there are both physiological and psychological benefits from maintaining positive facial expressions during stress.","author":[{"dropping-particle":"","family":"Kraft","given":"Tara L.","non-dropping-particle":"","parse-names":false,"suffix":""},{"dropping-particle":"","family":"Pressman","given":"Sarah D.","non-dropping-particle":"","parse-names":false,"suffix":""}],"container-title":"Psychological Science","id":"ITEM-1","issue":"11","issued":{"date-parts":[["2012"]]},"page":"1372-1378","title":"Grin and bear it: The influence of manipulated facial expression on the stress response","type":"article-journal","volume":"23"},"uris":["http://www.mendeley.com/documents/?uuid=60d83c71-643c-333c-98c1-6e6de1cd809b"]},{"id":"ITEM-2","itemData":{"ISSN":"1931-1516","author":[{"dropping-particle":"","family":"Pressman","given":"Sarah D","non-dropping-particle":"","parse-names":false,"suffix":""},{"dropping-particle":"","family":"Acevedo","given":"Amanda M","non-dropping-particle":"","parse-names":false,"suffix":""},{"dropping-particle":"V","family":"Hammond","given":"Katherine","non-dropping-particle":"","parse-names":false,"suffix":""},{"dropping-particle":"","family":"Kraft-Feil","given":"Tara L","non-dropping-particle":"","parse-names":false,"suffix":""}],"container-title":"Emotion","id":"ITEM-2","issued":{"date-parts":[["2020"]]},"publisher":"American Psychological Association","title":"Smile (or grimace) through the pain? The effects of experimentally manipulated facial expressions on needle-injection responses.","type":"article-journal"},"uris":["http://www.mendeley.com/documents/?uuid=606ed73a-a680-4e7f-a633-16a3506a7505"]}],"mendeley":{"formattedCitation":"&lt;sup&gt;16,97&lt;/sup&gt;","plainTextFormattedCitation":"16,97","previouslyFormattedCitation":"&lt;sup&gt;16,96&lt;/sup&gt;"},"properties":{"noteIndex":0},"schema":"https://github.com/citation-style-language/schema/raw/master/csl-citation.json"}</w:instrText>
+      </w:r>
+      <w:r>
+        <w:fldChar w:fldCharType="separate"/>
+      </w:r>
+      <w:r>
+        <w:rPr>
+          <w:noProof/>
+          <w:vertAlign w:val="superscript"/>
+        </w:rPr>
+        <w:t>16,97</w:t>
+      </w:r>
+      <w:r>
+        <w:fldChar w:fldCharType="end"/>
+      </w:r>
+      <w:r>
+        <w:t>.</w:t>
+      </w:r>
+    </w:p>
+    <w:p>
+      <w:pPr>
         <w:spacing w:line="360" w:lineRule="auto"/>
-      </w:pPr>
-      <w:r>
-        <w:t xml:space="preserve">Demonstrating that facial feedback effects operate unconsciously would be particularly strange given that other emotion embodiment effects (such as links between heart rate </w:t>
-      </w:r>
-      <w:r>
-        <w:lastRenderedPageBreak/>
-        <w:t>and self-reported arousal) seem to be moderated by individual differences in body awareness.</w:t>
-      </w:r>
+        <w:ind w:firstLine="720"/>
+      </w:pPr>
     </w:p>
     <w:p>
       <w:pPr>
         <w:spacing w:line="360" w:lineRule="auto"/>
-      </w:pPr>
-      <w:r>
-        <w:t xml:space="preserve">We found preliminary evidence that facial feedback can reduce anxiety and anger. The results converge with work indicating that posing smiles can reduce negative emotion, such as pain </w:t>
-      </w:r>
-      <w:r>
-        <w:fldChar w:fldCharType="begin" w:fldLock="1"/>
-      </w:r>
-      <w:r>
-        <w:instrText>ADDIN CSL_CITATION {"citationItems":[{"id":"ITEM-1","itemData":{"DOI":"10.1177/0956797612445312","ISBN":"0956-7976","ISSN":"0956-7976","PMID":"23012270","abstract":"In the study reported here, we investigated whether covertly manipulating positive facial expressions would influence cardiovascular and affective responses to stress. Participants (N = 170) naive to the purpose of the study completed two different stressful tasks while holding chopsticks in their mouths in a manner that produced a Duchenne smile, a standard smile, or a neutral expression. Awareness was manipulated by explicitly asking half of all participants in the smiling groups to smile (and giving the other half no instructions related to smiling). Findings revealed that all smiling participants, regardless of whether they were aware of smiling, had lower heart rates during stress recovery than the neutral group did, with a slight advantage for those with Duchenne smiles. Participants in the smiling groups who were not explicitly asked to smile reported less of a decrease in positive affect during a stressful task than did the neutral group. These findings show that there are both physiological and psychological benefits from maintaining positive facial expressions during stress.","author":[{"dropping-particle":"","family":"Kraft","given":"Tara L.","non-dropping-particle":"","parse-names":false,"suffix":""},{"dropping-particle":"","family":"Pressman","given":"Sarah D.","non-dropping-particle":"","parse-names":false,"suffix":""}],"container-title":"Psychological Science","id":"ITEM-1","issue":"11","issued":{"date-parts":[["2012"]]},"page":"1372-1378","title":"Grin and bear it: The influence of manipulated facial expression on the stress response","type":"article-journal","volume":"23"},"uris":["http://www.mendeley.com/documents/?uuid=60d83c71-643c-333c-98c1-6e6de1cd809b"]},{"id":"ITEM-2","itemData":{"ISSN":"1931-1516","author":[{"dropping-particle":"","family":"Pressman","given":"Sarah D","non-dropping-particle":"","parse-names":false,"suffix":""},{"dropping-particle":"","family":"Acevedo","given":"Amanda M","non-dropping-particle":"","parse-names":false,"suffix":""},{"dropping-particle":"V","family":"Hammond","given":"Katherine","non-dropping-particle":"","parse-names":false,"suffix":""},{"dropping-particle":"","family":"Kraft-Feil","given":"Tara L","non-dropping-particle":"","parse-names":false,"suffix":""}],"container-title":"Emotion","id":"ITEM-2","issued":{"date-parts":[["2020"]]},"publisher":"American Psychological Association","title":"Smile (or grimace) through the pain? The effects of experimentally manipulated facial expressions on needle-injection responses.","type":"article-journal"},"uris":["http://www.mendeley.com/documents/?uuid=606ed73a-a680-4e7f-a633-16a3506a7505"]}],"mendeley":{"formattedCitation":"&lt;sup&gt;16,91&lt;/sup&gt;","plainTextFormattedCitation":"16,91","previouslyFormattedCitation":"&lt;sup&gt;16,91&lt;/sup&gt;"},"properties":{"noteIndex":0},"schema":"https://github.com/citation-style-language/schema/raw/master/csl-citation.json"}</w:instrText>
-      </w:r>
-      <w:r>
-        <w:fldChar w:fldCharType="separate"/>
-      </w:r>
-      <w:r>
-        <w:rPr>
-          <w:noProof/>
-          <w:vertAlign w:val="superscript"/>
-        </w:rPr>
-        <w:t>16,91</w:t>
-      </w:r>
-      <w:r>
-        <w:fldChar w:fldCharType="end"/>
-      </w:r>
-      <w:r>
-        <w:t>.</w:t>
+        <w:ind w:firstLine="720"/>
+      </w:pPr>
+      <w:r>
+        <w:t xml:space="preserve">be any more powerful than, for example, the mere frequent viewing of positive images. Compared to </w:t>
       </w:r>
     </w:p>
     <w:p>
       <w:pPr>
         <w:spacing w:line="360" w:lineRule="auto"/>
-      </w:pPr>
-      <w:r>
-        <w:t xml:space="preserve">Documented the potential perils of comparing expression to no expression: participants find the no expression condition to be less pleasant than doing something. </w:t>
-      </w:r>
+        <w:ind w:firstLine="720"/>
+      </w:pPr>
+      <w:r>
+        <w:t>that a smiling intervention would be unlikely to outperform, for example, an intervention where</w:t>
+      </w:r>
+    </w:p>
+    <w:p>
+      <w:pPr>
+        <w:spacing w:line="360" w:lineRule="auto"/>
+        <w:ind w:firstLine="720"/>
+      </w:pPr>
+      <w:r>
+        <w:t xml:space="preserve">Given how small the observed effects were in our study, it seems that a facial feedback intervention would </w:t>
+      </w:r>
+    </w:p>
+    <w:p>
+      <w:pPr>
+        <w:spacing w:line="360" w:lineRule="auto"/>
+        <w:ind w:firstLine="720"/>
+      </w:pPr>
+      <w:r>
+        <w:t>Although interventions like this exist, there is little work</w:t>
+      </w:r>
+    </w:p>
+    <w:p>
+      <w:pPr>
+        <w:spacing w:line="360" w:lineRule="auto"/>
+        <w:ind w:firstLine="720"/>
+      </w:pPr>
+      <w:r>
+        <w:t xml:space="preserve"> Unfortunately, little work has investigated the </w:t>
+      </w:r>
+    </w:p>
+    <w:p>
+      <w:pPr>
+        <w:spacing w:line="360" w:lineRule="auto"/>
+        <w:ind w:firstLine="720"/>
+      </w:pPr>
+      <w:r>
+        <w:t>There is a desire for people to “smile their way to happiness”. Our results are seemingly consistent with the notion that smiling interventions work. But the literature is extremely low quality. Our effects are quite small. The effect of looking at a picture of a puppy was stronger than the effect of a posed expression.</w:t>
+      </w:r>
+    </w:p>
+    <w:p>
+      <w:pPr>
+        <w:spacing w:line="360" w:lineRule="auto"/>
+      </w:pPr>
     </w:p>
     <w:p>
       <w:pPr>
@@ -9382,7 +10181,46 @@
         <w:spacing w:line="360" w:lineRule="auto"/>
       </w:pPr>
       <w:r>
-        <w:t>Magnitude of the effects of facial feedback on happiness</w:t>
+        <w:rPr>
+          <w:rFonts w:ascii="Times New Roman" w:hAnsi="Times New Roman" w:cs="Times New Roman"/>
+        </w:rPr>
+        <w:t xml:space="preserve">Other </w:t>
+      </w:r>
+      <w:r>
+        <w:rPr>
+          <w:rFonts w:ascii="Times New Roman" w:hAnsi="Times New Roman" w:cs="Times New Roman"/>
+        </w:rPr>
+        <w:t>l</w:t>
+      </w:r>
+      <w:r>
+        <w:rPr>
+          <w:rFonts w:ascii="Times New Roman" w:hAnsi="Times New Roman" w:cs="Times New Roman"/>
+        </w:rPr>
+        <w:t xml:space="preserve">imitations and other </w:t>
+      </w:r>
+      <w:r>
+        <w:rPr>
+          <w:rFonts w:ascii="Times New Roman" w:hAnsi="Times New Roman" w:cs="Times New Roman"/>
+        </w:rPr>
+        <w:t>f</w:t>
+      </w:r>
+      <w:r>
+        <w:rPr>
+          <w:rFonts w:ascii="Times New Roman" w:hAnsi="Times New Roman" w:cs="Times New Roman"/>
+        </w:rPr>
+        <w:t xml:space="preserve">uture </w:t>
+      </w:r>
+      <w:r>
+        <w:rPr>
+          <w:rFonts w:ascii="Times New Roman" w:hAnsi="Times New Roman" w:cs="Times New Roman"/>
+        </w:rPr>
+        <w:t>d</w:t>
+      </w:r>
+      <w:r>
+        <w:rPr>
+          <w:rFonts w:ascii="Times New Roman" w:hAnsi="Times New Roman" w:cs="Times New Roman"/>
+        </w:rPr>
+        <w:t>irections</w:t>
       </w:r>
     </w:p>
     <w:p>
@@ -9391,38 +10229,32 @@
         <w:ind w:firstLine="720"/>
       </w:pPr>
       <w:r>
-        <w:t>Consistent with a recent meta-analysis</w:t>
-      </w:r>
-      <w:r>
-        <w:fldChar w:fldCharType="begin" w:fldLock="1"/>
-      </w:r>
-      <w:r>
-        <w:instrText>ADDIN CSL_CITATION {"citationItems":[{"id":"ITEM-1","itemData":{"author":[{"dropping-particle":"","family":"Coles","given":"Nicholas A","non-dropping-particle":"","parse-names":false,"suffix":""},{"dropping-particle":"","family":"Larsen","given":"Jeff T","non-dropping-particle":"","parse-names":false,"suffix":""},{"dropping-particle":"","family":"Lench","given":"Heather C","non-dropping-particle":"","parse-names":false,"suffix":""}],"container-title":"Psychological Bulletin","id":"ITEM-1","issue":"6","issued":{"date-parts":[["2019"]]},"page":"610-651","title":"A meta-analysis of the facial feedback literature: Effects of facial feedback on emotional experience are small and variable","type":"article-journal","volume":"145"},"uris":["http://www.mendeley.com/documents/?uuid=bab890e3-5577-4365-ab50-4c170aac96b1"]}],"mendeley":{"formattedCitation":"&lt;sup&gt;59&lt;/sup&gt;","plainTextFormattedCitation":"59","previouslyFormattedCitation":"&lt;sup&gt;59&lt;/sup&gt;"},"properties":{"noteIndex":0},"schema":"https://github.com/citation-style-language/schema/raw/master/csl-citation.json"}</w:instrText>
-      </w:r>
-      <w:r>
-        <w:fldChar w:fldCharType="separate"/>
-      </w:r>
-      <w:r>
-        <w:rPr>
-          <w:noProof/>
-          <w:vertAlign w:val="superscript"/>
-        </w:rPr>
-        <w:t>59</w:t>
-      </w:r>
-      <w:r>
-        <w:fldChar w:fldCharType="end"/>
-      </w:r>
-      <w:r>
-        <w:t>, our results suggest that the effects of facial feedback on happiness are small and somewhat varied. For example, facial feedback effects were larger when using certain methods (e.g., the voluntary facial action task vs. the pen-in-mouth task) and when working with certain participant populations (e.g., facial feedback effects were often larger in Germany vs. Japan). On average, though, these facial feedback effects tended to be quite small</w:t>
-      </w:r>
-      <w:r>
-        <w:t xml:space="preserve">—roughly the same size as the mood-boosting effect of looking at positive images, such as </w:t>
-      </w:r>
-      <w:r>
-        <w:t>dogs, flowers, kittens, and rainbows</w:t>
-      </w:r>
-      <w:r>
-        <w:t>.</w:t>
+        <w:t xml:space="preserve">Our study provides one of the </w:t>
+      </w:r>
+    </w:p>
+    <w:p>
+      <w:pPr>
+        <w:spacing w:line="360" w:lineRule="auto"/>
+      </w:pPr>
+      <w:r>
+        <w:t>We did not examine how smiling impacts the processing of negative things.</w:t>
+      </w:r>
+    </w:p>
+    <w:p>
+      <w:pPr>
+        <w:spacing w:line="360" w:lineRule="auto"/>
+      </w:pPr>
+      <w:r>
+        <w:lastRenderedPageBreak/>
+        <w:t>We cannot make conclusions about the effects on other emotions, such as sadness, anger, disgust. Meta-analysis did not indicate that facial feedback effects are significantly moderated by emotion. However, if you nevertheless look at each emotion separately, you find that there is not a lot of evidence that facial feedback impacts surprise (and disgust)?</w:t>
+      </w:r>
+    </w:p>
+    <w:p>
+      <w:pPr>
+        <w:spacing w:line="360" w:lineRule="auto"/>
+      </w:pPr>
+      <w:r>
+        <w:t>We have no reason to believe that the results depend on other characteristics of the participants, materials, or context.” Future research might well uncover such dependencies, and researchers should seek them because doing so refines our understanding of the proposed mechanisms, turning the gears of science.</w:t>
       </w:r>
     </w:p>
     <w:p>
@@ -9430,432 +10262,125 @@
         <w:spacing w:line="360" w:lineRule="auto"/>
         <w:ind w:firstLine="720"/>
       </w:pPr>
-      <w:r>
-        <w:t xml:space="preserve">Many researchers have posited that facial feedback interventions may one day be leveraged to help </w:t>
-      </w:r>
-      <w:r>
-        <w:t>manage distress</w:t>
-      </w:r>
-      <w:r>
+    </w:p>
+    <w:p>
+      <w:pPr>
+        <w:spacing w:line="360" w:lineRule="auto"/>
+        <w:rPr>
+          <w:i/>
+          <w:iCs/>
+        </w:rPr>
+      </w:pPr>
+      <w:r>
+        <w:rPr>
+          <w:i/>
+          <w:iCs/>
+        </w:rPr>
+        <w:t xml:space="preserve">We did not design our pen-in-mouth task to be a direct replication of previous work </w:t>
+      </w:r>
+      <w:r>
+        <w:rPr>
+          <w:i/>
+          <w:iCs/>
+        </w:rPr>
         <w:fldChar w:fldCharType="begin" w:fldLock="1"/>
       </w:r>
       <w:r>
-        <w:instrText>ADDIN CSL_CITATION {"citationItems":[{"id":"ITEM-1","itemData":{"DOI":"10.1177/0146167206297398","ISBN":"0146-1672","ISSN":"0146-1672","PMID":"17483396","abstract":"This research tested self-regulation and self-presentation as psychological mechanisms that motivate smiling when distressed. In Study 1, participants viewed moderately and intensely distressing, amusing, and neutral videos in social or nonsocial conditions. Smiling when distressed was most prevalent in conditions in which participants reported the greatest emotional distress. Specifically, while viewing distressing videos, men reported experiencing greater overall distress and also smiled more than women, especially in social conditions and while viewing intensely (as opposed to moderately) distressing stimuli. In general, smiling was related to more negative affect while viewing distressing videos but to more positive affect after viewing such stimuli. Study 2 explored raters' social perceptions of participants from Study 1, confirming that people judge distressed smilers as less socially appropriate and less likable than nonsmilers. Findings suggest that although distressed smiling serves a probable self-regulatory function, it may also bear some negative social consequences.","author":[{"dropping-particle":"","family":"Ansfield","given":"Matthew E","non-dropping-particle":"","parse-names":false,"suffix":""}],"container-title":"Personality and social psychology bulletin","id":"ITEM-1","issue":"6","issued":{"date-parts":[["2007"]]},"page":"763-775","title":"Smiling when distressed: when a smile is a frown turned upside down","type":"article-journal","volume":"33"},"uris":["http://www.mendeley.com/documents/?uuid=988547f7-fe93-4cc7-ba0a-c20733b79bb8"]},{"id":"ITEM-2","itemData":{"DOI":"10.1177/0956797612445312","ISBN":"0956-7976","ISSN":"0956-7976","PMID":"23012270","abstract":"In the study reported here, we investigated whether covertly manipulating positive facial expressions would influence cardiovascular and affective responses to stress. Participants (N = 170) naive to the purpose of the study completed two different stressful tasks while holding chopsticks in their mouths in a manner that produced a Duchenne smile, a standard smile, or a neutral expression. Awareness was manipulated by explicitly asking half of all participants in the smiling groups to smile (and giving the other half no instructions related to smiling). Findings revealed that all smiling participants, regardless of whether they were aware of smiling, had lower heart rates during stress recovery than the neutral group did, with a slight advantage for those with Duchenne smiles. Participants in the smiling groups who were not explicitly asked to smile reported less of a decrease in positive affect during a stressful task than did the neutral group. These findings show that there are both physiological and psychological benefits from maintaining positive facial expressions during stress.","author":[{"dropping-particle":"","family":"Kraft","given":"Tara L.","non-dropping-particle":"","parse-names":false,"suffix":""},{"dropping-particle":"","family":"Pressman","given":"Sarah D.","non-dropping-particle":"","parse-names":false,"suffix":""}],"container-title":"Psychological Science","id":"ITEM-2","issue":"11","issued":{"date-parts":[["2012"]]},"page":"1372-1378","title":"Grin and bear it: The influence of manipulated facial expression on the stress response","type":"article-journal","volume":"23"},"uris":["http://www.mendeley.com/documents/?uuid=60d83c71-643c-333c-98c1-6e6de1cd809b"]}],"mendeley":{"formattedCitation":"&lt;sup&gt;15,16&lt;/sup&gt;","plainTextFormattedCitation":"15,16","previouslyFormattedCitation":"&lt;sup&gt;15,16&lt;/sup&gt;"},"properties":{"noteIndex":0},"schema":"https://github.com/citation-style-language/schema/raw/master/csl-citation.json"}</w:instrText>
-      </w:r>
-      <w:r>
+        <w:rPr>
+          <w:i/>
+          <w:iCs/>
+        </w:rPr>
+        <w:instrText>ADDIN CSL_CITATION {"citationItems":[{"id":"ITEM-1","itemData":{"DOI":"10.1037/0022-3514.54.5.768","ISBN":"1939-1315","ISSN":"0022-3514","PMID":"3379579","abstract":"We investigated the hypothesis that people's facial activity influences their affective responses. Two studies were designed to both eliminate methodological problems of earlier experiments and clarify theoretical ambiguities. This was achieved by having subjects hold a pen in their mouth in ways that either inhibited or facilitated the muscles typically associated with smiling without requiring subjects to pose in a smiling face. Study 1's results demonstrated the effectiveness of the procedure. Subjects reported more intense humor responses when cartoons were presented under facilitating conditions than under inhibiting conditions that precluded labeling of the facial expression in emotion categories. Study 2 served to further validate the methodology and to answer additional theoretical questions. The results replicated Study 1's findings and also showed that facial feedback operates on the affective but not on the cognitive component of the humor response. Finally, the results suggested that both inhibitory and facilitatory mechanisms may have contributed to the observed affective responses.","author":[{"dropping-particle":"","family":"Strack","given":"Fritz","non-dropping-particle":"","parse-names":false,"suffix":""},{"dropping-particle":"","family":"Martin","given":"L L","non-dropping-particle":"","parse-names":false,"suffix":""},{"dropping-particle":"","family":"Stepper","given":"S","non-dropping-particle":"","parse-names":false,"suffix":""}],"container-title":"Journal of personality and social psychology","id":"ITEM-1","issue":"5","issued":{"date-parts":[["1988"]]},"page":"768-777","title":"Inhibiting and facilitating conditions of the human smile: A nonobtrusive test of the facial feedback hypothesis.","type":"article-journal","volume":"54"},"uris":["http://www.mendeley.com/documents/?uuid=a4db757b-3984-4554-965f-c9618ca7dac4"]}],"mendeley":{"formattedCitation":"&lt;sup&gt;41&lt;/sup&gt;","manualFormatting":"(e.g., Strack et al., 1988)","plainTextFormattedCitation":"41","previouslyFormattedCitation":"&lt;sup&gt;41&lt;/sup&gt;"},"properties":{"noteIndex":0},"schema":"https://github.com/citation-style-language/schema/raw/master/csl-citation.json"}</w:instrText>
+      </w:r>
+      <w:r>
+        <w:rPr>
+          <w:i/>
+          <w:iCs/>
+        </w:rPr>
         <w:fldChar w:fldCharType="separate"/>
       </w:r>
       <w:r>
         <w:rPr>
-          <w:noProof/>
-          <w:vertAlign w:val="superscript"/>
-        </w:rPr>
-        <w:t>15,16</w:t>
+          <w:i/>
+          <w:iCs/>
+          <w:noProof/>
+        </w:rPr>
+        <w:t>(e.g., Strack et al., 1988)</w:t>
       </w:r>
       <w:r>
         <w:fldChar w:fldCharType="end"/>
       </w:r>
       <w:r>
-        <w:t>, improve well-being</w:t>
-      </w:r>
-      <w:r>
-        <w:fldChar w:fldCharType="begin" w:fldLock="1"/>
-      </w:r>
-      <w:r>
-        <w:instrText>ADDIN CSL_CITATION {"citationItems":[{"id":"ITEM-1","itemData":{"DOI":"10.1007/978-3-319-45324-8","ISBN":"978-3-319-45323-1","author":[{"dropping-particle":"","family":"Schmitz","given":"Bernhard","non-dropping-particle":"","parse-names":false,"suffix":""}],"id":"ITEM-1","issued":{"date-parts":[["2016"]]},"title":"Art-of-Living","type":"book","volume":"63"},"uris":["http://www.mendeley.com/documents/?uuid=f2dcb465-e335-44d5-9310-672a8b574c56"]},{"id":"ITEM-2","itemData":{"ISBN":"159420148X","author":[{"dropping-particle":"","family":"Lyubomirsky","given":"Sonja","non-dropping-particle":"","parse-names":false,"suffix":""}],"id":"ITEM-2","issued":{"date-parts":[["2008"]]},"publisher":"Penguin","publisher-place":"New York","title":"The how of happiness: A scientific approach to getting the life you want","type":"book"},"uris":["http://www.mendeley.com/documents/?uuid=8ce4360c-b05f-4e99-aa88-5c32ffc46c42"]}],"mendeley":{"formattedCitation":"&lt;sup&gt;17,18&lt;/sup&gt;","plainTextFormattedCitation":"17,18","previouslyFormattedCitation":"&lt;sup&gt;17,18&lt;/sup&gt;"},"properties":{"noteIndex":0},"schema":"https://github.com/citation-style-language/schema/raw/master/csl-citation.json"}</w:instrText>
-      </w:r>
-      <w:r>
-        <w:fldChar w:fldCharType="separate"/>
-      </w:r>
-      <w:r>
-        <w:rPr>
-          <w:noProof/>
-          <w:vertAlign w:val="superscript"/>
-        </w:rPr>
-        <w:t>17,18</w:t>
-      </w:r>
-      <w:r>
-        <w:fldChar w:fldCharType="end"/>
-      </w:r>
-      <w:r>
-        <w:t>, and reduce depression</w:t>
-      </w:r>
-      <w:r>
-        <w:fldChar w:fldCharType="begin" w:fldLock="1"/>
-      </w:r>
-      <w:r>
-        <w:instrText>ADDIN CSL_CITATION {"citationItems":[{"id":"ITEM-1","itemData":{"DOI":"10.1016/j.jaad.2007.10.649","ISSN":"1097-6787 (Electronic)","PMID":"18485989","abstract":"The facial feedback hypothesis suggests that muscular manipulations which result  in more positive facial expressions may lead to more positive emotional states in affected individuals. In this essay, we hypothesize that the injection of botulinum toxin for upper face dynamic creases might induce positive emotional states by reducing the ability to frown and create other negative facial expressions. The use of botulinum toxin to pharmacologically alter upper face muscular expressiveness may curtail the appearance of negative emotions, most notably anger, but also fear and sadness. This occurs via the relaxation of the corrugator supercilii and the procerus, which are responsible for brow furrowing, and to a lesser extent, because of the relaxation of the frontalis. Concurrently, botulinum toxin may dampen some positive expressions like the true smile, which requires activity of the orbicularis oculi, a muscle also relaxed after toxin injections. On balance, the evidence suggests that botulinum toxin injections for upper face dynamic creases may reduce negative facial expressions more than they reduce positive facial expressions. Based on the facial feedback hypothesis, this net change in facial expression may potentially have the secondary effect of reducing the internal experience of negative emotions, thus making patients feel less angry, sad, and fearful.","author":[{"dropping-particle":"","family":"Alam","given":"Murad","non-dropping-particle":"","parse-names":false,"suffix":""},{"dropping-particle":"","family":"Barrett","given":"Karen C","non-dropping-particle":"","parse-names":false,"suffix":""},{"dropping-particle":"","family":"Hodapp","given":"Robert M","non-dropping-particle":"","parse-names":false,"suffix":""},{"dropping-particle":"","family":"Arndt","given":"Kenneth A","non-dropping-particle":"","parse-names":false,"suffix":""}],"container-title":"Journal of the American Academy of Dermatology","id":"ITEM-1","issue":"6","issued":{"date-parts":[["2008","6"]]},"language":"eng","page":"1061-1072","publisher-place":"United States","title":"Botulinum toxin and the facial feedback hypothesis: can looking better make you feel happier?","type":"article-journal","volume":"58"},"uris":["http://www.mendeley.com/documents/?uuid=515d6ffb-20e1-45ab-a315-6490dd934e81"]},{"id":"ITEM-2","itemData":{"DOI":"10.1016/j.eurpsy.2016.01.1473","abstract":"24th European Congress of Psychiatry / European Psychiatry 33S (2016) S290–S643 S407 chronic pain of higher intensity and with greater interference on daily functioning. Conclusion Our research data show a high frequency of chronic pain among patients diagnosed with MDD and its positive inter-correlation which results in negative impact on daily functioning, especially in females. Disclosure of interest The authors have not supplied their decla-ration of competing interest. Augmentation strategies for the treatment of Major depressive disorder (MDD) are needed when patients with MDD have a par-tial, or not responded to antidepressant monotherapy. The focus of augmentation therapy has been combining an antidepressant (AD) medication with another AD. Atypical antipsychotics (AAP) are becoming commonly used to augment antidepressants. Beyond AD and AAP, alternative augmentation strategies include mood sta-bilizers (MS). Aim To analyze the characteristics of therapy in patients with diagnosis of MDD and to investigate the frequency of augmentation therapy. Method Study included 28 patients hospitalized during one year with MDD diagnosis. Statistical analysis was performed with x2 and t-test. Result Among patients with MDD there were 18 (64.28%) women with an average age 57.5 and 10 (35.71%) men with an average age 53.5. Of the 28 patients with MDD, 25 (89.28%) were treated with a combination therapy, and monotherapy in the remaining 3 patients (10.71%). Of 25 patients with augmentation strategy treat-ment, 22 (88%) used two medications and the remaining 3 (12%) tree psychotropic medications (AAP, AD, MS). The most frequent combinations were a combination of AD and AAP (17 patients, 68%). Beyond that frequent combination were AD and MS (6 patients, 24%). Two patients used combination two AAP, and one patient with two AD and one patients used AAP and MS. Conclusion Augmentation strategy is often used in patients with MDD. There is no significant difference in the use combination ther-apy based on gender and age. Disclosure of interest The authors have not supplied their decla-ration of competing interest.","author":[{"dropping-particle":"","family":"Alves","given":"M. C.","non-dropping-particle":"","parse-names":false,"suffix":""},{"dropping-particle":"","family":"Sobreira","given":"G.","non-dropping-particle":"","parse-names":false,"suffix":""},{"dropping-particle":"","family":"Aleixo","given":"M. A.","non-dropping-particle":"","parse-names":false,"suffix":""},{"dropping-particle":"","family":"Oliveira","given":"J. M.","non-dropping-particle":"","parse-names":false,"suffix":""}],"container-title":"European Psychiatry","id":"ITEM-2","issued":{"date-parts":[["2016"]]},"page":"5290-5643","title":"Facing depression with botulinum toxin: Literature review","type":"article-journal","volume":"335"},"uris":["http://www.mendeley.com/documents/?uuid=2ba73f80-6e9e-3299-945d-9b4b0e2d4fd3"]},{"id":"ITEM-3","itemData":{"DOI":"10.1007/s10971-016-3997-0","abstract":"clinically, with depression scores dropping by 27% on all 3 scales in the sample as a whole. These changes were highly sig- nificant (P&lt; 0.001, paired t test or Wilcoxon test)and theabsoluteprepost scorediffer- ences were similar to those observed in previous randomized controlled trials. Importantly, treatment effects did not differ between male (n = 23) and female (n = 19) patients. Conclusions: These findings suggest that gla- bellar BTX injection may also be effective in the treatment of severe depression and in the treatment of depression in men, when treat- ment is carried out not just in clinical trials but in real-world settings.","author":[{"dropping-particle":"","family":"Chugh","given":"Sanjay","non-dropping-particle":"","parse-names":false,"suffix":""},{"dropping-particle":"","family":"Chhabria","given":"Anjali","non-dropping-particle":"","parse-names":false,"suffix":""},{"dropping-particle":"","family":"Jung","given":"Steganie","non-dropping-particle":"","parse-names":false,"suffix":""},{"dropping-particle":"","family":"Kruger","given":"Tillmann H. C.","non-dropping-particle":"","parse-names":false,"suffix":""},{"dropping-particle":"","family":"Wollmer","given":"M Axel","non-dropping-particle":"","parse-names":false,"suffix":""}],"container-title":"Journal of Psychiatric Practice","id":"ITEM-3","issue":"1","issued":{"date-parts":[["2018"]]},"page":"15-20","title":"Botulinum toxin as a treatment for depression in a real-world setting","type":"article-journal","volume":"24"},"uris":["http://www.mendeley.com/documents/?uuid=56a54b3b-5289-4f92-af36-4bec5832fb33"]},{"id":"ITEM-4","itemData":{"author":[{"dropping-particle":"","family":"Finzi","given":"Eric","non-dropping-particle":"","parse-names":false,"suffix":""}],"container-title":"Dermatologic Surgery","id":"ITEM-4","issue":"10","issued":{"date-parts":[["2018"]]},"page":"1363-1365","title":"Update: botulinum toxin for depression: More than skin deep","type":"article-journal","volume":"44"},"uris":["http://www.mendeley.com/documents/?uuid=488e032c-2765-42e2-8e23-e4af860776a6"]},{"id":"ITEM-5","itemData":{"DOI":"10.1016/j.jpsychires.2016.06.009","ISSN":"00223956","abstract":"a b s t r a c t We develop the concept of emotional proprioception, whereby the muscles of facial expression play a central role in encoding and transmitting information to the brain's emotional circuitry, and describe its underlying neuroanatomy. We explore the role of facial expression in both reflecting and influencing depressed mood. The circuitry involved in this latter effect is a logical target for treatment with botu-linum toxin, and we review the evidence in support of this strategy. Clinical trial data suggest that botulinum toxin is effective in treating depression. We discuss the clinical and theoretical implications of these data. This novel treatment approach is just one example of the potential importance of the cranial nerves in the treatment of depression.","author":[{"dropping-particle":"","family":"Finzi","given":"Eric","non-dropping-particle":"","parse-names":false,"suffix":""},{"dropping-particle":"","family":"Rosenthal","given":"Norman E","non-dropping-particle":"","parse-names":false,"suffix":""}],"container-title":"Journal of Psychiatric Research","id":"ITEM-5","issued":{"date-parts":[["2016"]]},"page":"93-96","title":"Emotional proprioception: Treatment of depression with afferent facial feedback","type":"article-journal","volume":"80"},"uris":["http://www.mendeley.com/documents/?uuid=b1e69359-3a04-3080-a0bf-b698ab75f1f2"]},{"id":"ITEM-6","itemData":{"DOI":"10.1016/j.jpsychires.2013.11.006","ISSN":"0022-3956","abstract":"Converging lines of evidence suggest a role for facial expressions in the pathophysiology and treatment of mood disorders. To determine the antidepressant effect of onabotulinumtoxinA (OBA) treatment of corrugator and procerus muscles in people with major depressive disorder, we conducted a double blind, randomized, placebo-controlled trial. In an outpatient clinical research center, eighty-five subjects with DSM-IV major depression were randomized to receive either OBA (29 units for females and 40 units for males) or saline injections into corrugator and procerus frown muscles (74 subjects were entered into the analysis). Subjects were rated at screening, and 3 and 6 weeks after OBA treatment. The primary outcome measure was the response rate, as defined by &gt;= 50% decrease in score on the Montgomery-Asberg Depression Rating Scale (MADRS). Response rates at 6 weeks from the date of injection were 52% and 15% in the OBA and placebo groups, respectively (Chi-Square (1) = 11.2, p &lt; 0.001, Fisher p &lt; 0.001). The secondary outcome measure of remission rate (MADRS score of 10 or less) was 27% with OBA and 7% with placebo (Chi-square (1) = 5.1, p &lt; 0.02, Fisher p &lt; 0.03). Six weeks after a single treatment, MADRS scores of subjects were reduced on average by 47% in those given OBA, and by 21% in those given placebo (Mann-Whitney U, p &lt; 0.0005). In conclusion, a single treatment with OBA to the corrugator and procerus muscles appears to induce a significant and sustained antidepressant effect in patients with major depression. (C) 2013 Elsevier Ltd. All rights reserved.","author":[{"dropping-particle":"","family":"Finzi","given":"Eric","non-dropping-particle":"","parse-names":false,"suffix":""},{"dropping-particle":"","family":"Rosenthal","given":"Norman E","non-dropping-particle":"","parse-names":false,"suffix":""}],"container-title":"Journal of Psychiatric Research","id":"ITEM-6","issued":{"date-parts":[["2014","5"]]},"page":"1-6","title":"Treatment of depression with onabotulinumtoxinA: A randomized, double-blind, placebo controlled trial","type":"article-journal","volume":"52"},"uris":["http://www.mendeley.com/documents/?uuid=6e600176-d4a8-46a4-a0b1-079d9a5509c7"]},{"id":"ITEM-7","itemData":{"DOI":"10.1111/j.1524-4725.2006.32136.x","ISBN":"1524-4725","ISSN":"10760512","PMID":"16706759","abstract":"BACKGROUND: Major depression is a common and serious disease that may be resistant to routine pharmacologic and psychotherapeutic treatment approaches. OBJECTIVE: To evaluate the efficacy of botulinum toxin A treatment of glabellar frown lines in treating patients with major depression, using a small open pilot trial. METHODS: Patients who met DSM-IV criteria for ongoing major depression in spite of pharmacologic or psychotherapeutic treatment were evaluated with the Beck Depression Inventory II (BDI-II) before receiving botulinum toxin A to their glabellar frown lines. Two months later, all patients were re-evaluated clinically and with the BDI-II. RESULTS: Ten depressed patients were treated with botulinum toxin A, and 9 of 10 patients were no longer depressed 2 months after treatment. The tenth patient had an improvement in mood. CONCLUSION: To our knowledge, these are the first reported cases of depression treated with botulinum toxin A.","author":[{"dropping-particle":"","family":"Finzi","given":"Eric","non-dropping-particle":"","parse-names":false,"suffix":""},{"dropping-particle":"","family":"Wasserman","given":"Erika","non-dropping-particle":"","parse-names":false,"suffix":""}],"container-title":"Dermatologic Surgery","id":"ITEM-7","issue":"5","issued":{"date-parts":[["2006"]]},"page":"645-649","title":"Treatment of depression with botulinum toxin A: A case series","type":"article-journal","volume":"32"},"uris":["http://www.mendeley.com/documents/?uuid=0240b7f3-f39e-4436-8d4a-d2f7b4a7fa50"]},{"id":"ITEM-8","itemData":{"author":[{"dropping-particle":"","family":"Fromage","given":"G","non-dropping-particle":"","parse-names":false,"suffix":""}],"container-title":"Aesthetic Nursing","id":"ITEM-8","issue":"6","issued":{"date-parts":[["2018"]]},"page":"315-317","title":"Exploring the effects of botulinum toxin type A injections on depression","type":"article-journal","volume":"7"},"uris":["http://www.mendeley.com/documents/?uuid=beee30a0-02de-48a3-a52f-ae324c0c0890"]},{"id":"ITEM-9","itemData":{"DOI":"10.1111/dsu.12175","ISSN":"10760512","PMID":"23465042","abstract":"BACKGROUND: Botulinum toxin type A (BoNT-A) injection has become the most popular cosmetic nonsurgical procedure, and it has been suggested that BoNT-A injections may improve emotional states when frown lines are treated.\\n\\nOBJECTIVES: To evaluate symptoms of depression and self-esteem before and after onabotulinumtoxinA (ONA) injections in the glabella in subjects with and without depression.\\n\\nMETHODS: Twenty-five subjects with depression were allocated into one group and 25 subjects without depression were matched to those according to demographic characteristics. The Beck Depression Inventory (BDI) and Rosenberg Self-Esteem Scale (RSES) were used to assess depression symptoms and self-esteem, respectively. Patients were assessed up to 12 weeks after the intervention.\\n\\nRESULTS: Patients with depression had significant improvement in depression symptoms after ONA injections. The maximum effect occurred within the first 8 weeks after treatment. A significant reduction from baseline in BDI score and significant improvement in self-esteem were also observed in patients with depression.\\n\\nCONCLUSION: This research presents new data regarding BoNT-A as a potential treatment to improve depression symptoms in patients with Major Depressive Disorder. Self-esteem scores alone cannot explain the improvement in depression symptoms.","author":[{"dropping-particle":"","family":"Hexsel","given":"Doris","non-dropping-particle":"","parse-names":false,"suffix":""},{"dropping-particle":"","family":"Brum","given":"Cristiano","non-dropping-particle":"","parse-names":false,"suffix":""},{"dropping-particle":"","family":"Siega","given":"Carolina","non-dropping-particle":"","parse-names":false,"suffix":""},{"dropping-particle":"","family":"Schilling-Souza","given":"Juliana","non-dropping-particle":"","parse-names":false,"suffix":""},{"dropping-particle":"","family":"Dal'Forno","given":"Taciana","non-dropping-particle":"","parse-names":false,"suffix":""},{"dropping-particle":"","family":"Heckmann","given":"Marc","non-dropping-particle":"","parse-names":false,"suffix":""},{"dropping-particle":"","family":"Rodrigues","given":"Ticiana C.","non-dropping-particle":"","parse-names":false,"suffix":""}],"container-title":"Dermatologic Surgery","id":"ITEM-9","issue":"7","issued":{"date-parts":[["2013"]]},"page":"1088-1096","title":"Evaluation of self-esteem and depression symptoms in depressed and nondepressed subjects treated with onabotulinumtoxinA for glabellar lines","type":"article-journal","volume":"39"},"uris":["http://www.mendeley.com/documents/?uuid=653ef965-7cab-4b9d-864d-5624dd835ac9"]},{"id":"ITEM-10","itemData":{"ISSN":"09446877","abstract":"Botulinum toxin is a neurotoxin that inhibits signal transmission from nerve cells to the muscles and thereby works through paralysis. Although it is highly toxic for humans it has been used therapeutically in medicine for years. After its use was first recognized in treatment of neurological diseases and malfunctions of the muscle tone, novel findings suggest its potentially highly efficient use in treatment of depression. For this purpose botulinum toxin is injected into the glabella region of the forehead. This effect can presumably be explained with the facial feedback theory. It states that mimic expression of emotion and proprioception of expression strengthen the underlying emotion. Paralysis of muscles involved in expression of negative emotions leads to a marked improvement of depressive mood (50% reduction). Current studies show that the mood lining effect has also been found for chronically depressive and therapy-resistant patients and without presence of visible frown lines in the forehead. Moreover the mood lifting effect seems to persist beyond the time period of botulinum toxin's physiological effectiveness (6 months). For consolidation of the existing findings and extensive exploration of this novel promising approach, further studies with a higher number of participants are encouraged.","author":[{"dropping-particle":"","family":"Krüger","given":"Tillmann H.C.","non-dropping-particle":"","parse-names":false,"suffix":""},{"dropping-particle":"","family":"Jung","given":"Stefanie","non-dropping-particle":"","parse-names":false,"suffix":""},{"dropping-particle":"","family":"Wollmer","given":"M. Axel","non-dropping-particle":"","parse-names":false,"suffix":""}],"container-title":"Psychopharmakotherapie","id":"ITEM-10","issue":"1","issued":{"date-parts":[["2016"]]},"page":"2-7","title":"Botulinumtoxin - Ein neuer wirkstoff in der psychopharmakotherapie?","type":"article-journal","volume":"23"},"uris":["http://www.mendeley.com/documents/?uuid=cf663c8c-bf68-4bbc-9045-466086eff29e"]},{"id":"ITEM-11","itemData":{"DOI":"10.1111/j.1473-2165.2009.00419.x","ISSN":"1473-2165 (Electronic)","PMID":"19250162","abstract":"BACKGROUND: It has been suggested that botulinum toxin A (BTX-A) treatment for frown lines can also be used as a treatment for depression. A psychological mechanism for this effect is reviewed in which paralysis of the corrugator (frown) muscles leads to less facial feedback for negative emotions. Consequently, a negative affect is harder to maintain and so the person has a more positive mood. METHODS: In order to test this mechanism, the mood of patients who had received BTX-A treatment for glabelar frown lines was measured and compared with patients who had received other cosmetic treatments. RESULTS: The BTX-A-treated patients showed significantly less negative mood. CONCLUSION: The results support the facial feedback view that frowning can make one unhappier. Treatments that prevent frowning correlate with reduced negative mood.","author":[{"dropping-particle":"","family":"Lewis","given":"Michael B","non-dropping-particle":"","parse-names":false,"suffix":""},{"dropping-particle":"","family":"Bowler","given":"Patrick J","non-dropping-particle":"","parse-names":false,"suffix":""}],"container-title":"Journal of cosmetic dermatology","id":"ITEM-11","issue":"1","issued":{"date-parts":[["2009","3"]]},"language":"eng","page":"24-26","publisher-place":"England","title":"Botulinum toxin cosmetic therapy correlates with a more positive mood.","type":"article-journal","volume":"8"},"uris":["http://www.mendeley.com/documents/?uuid=222a442d-3079-4ce8-b3ea-15e2bb58a3a6"]},{"id":"ITEM-12","itemData":{"DOI":"10.1055/s-0035-1559621","ISSN":"14390795","abstract":"INTRODUCTION: Botulinum toxin A (BTA) injection into the glabellar region is currently being studied as a treatment for major depressive disorder (MDD). Here we explore efficacy data of this novel approach in a pooled analysis.\\n\\nMETHODS: A literature search revealed 3 RCTs on this topic. Individual patient data and clinical end points shared by these 3 trials were pooled and analyzed as one study (n=134) using multiple regression models with random effects.\\n\\nRESULTS: In the pooled sample, the BTA (n=59) and the placebo group (n=75) did not differ in the baseline variables. Efficacy outcomes revealed BTA superiority over placebo: Improvement in the Hamilton Depression Rating Scale or Montgomery-Asberg Depression Rating Scale 6 weeks after baseline was 45.7% for BTA vs. 14.6% for placebo (p&lt;0.0001), corresponding to a BTA response rate of 54.2% (vs. 10.7%) and a BTA remission rate of 30.5% (vs. 6.7%).\\n\\nDISCUSSION: Equalling the status of a meta-analysis, this study increases evidence that a single treatment of BTA into the glabellar region can reduce symptoms of MDD. Further studies are needed to better understand how BTA exerts its mood-lifting effect.","author":[{"dropping-particle":"","family":"Magid","given":"M.","non-dropping-particle":"","parse-names":false,"suffix":""},{"dropping-particle":"","family":"Finzi","given":"E.","non-dropping-particle":"","parse-names":false,"suffix":""},{"dropping-particle":"","family":"Kruger","given":"T. H C","non-dropping-particle":"","parse-names":false,"suffix":""},{"dropping-particle":"","family":"Robertson","given":"H. T.","non-dropping-particle":"","parse-names":false,"suffix":""},{"dropping-particle":"","family":"Keeling","given":"B. H.","non-dropping-particle":"","parse-names":false,"suffix":""},{"dropping-particle":"","family":"Jung","given":"S.","non-dropping-particle":"","parse-names":false,"suffix":""},{"dropping-particle":"","family":"Reichenberg","given":"J. S.","non-dropping-particle":"","parse-names":false,"suffix":""},{"dropping-particle":"","family":"Rosenthal","given":"N. E.","non-dropping-particle":"","parse-names":false,"suffix":""},{"dropping-particle":"","family":"Wollmer","given":"M. A.","non-dropping-particle":"","parse-names":false,"suffix":""}],"container-title":"Pharmacopsychiatry","id":"ITEM-12","issue":"6","issued":{"date-parts":[["2015"]]},"page":"205-210","title":"Treating depression with botulinum toxin: A pooled analysis of randomized controlled trials","type":"article-journal","volume":"48"},"uris":["http://www.mendeley.com/documents/?uuid=b22ef0f8-dbc2-37a1-bc26-59154a68dde5"]},{"id":"ITEM-13","itemData":{"author":[{"dropping-particle":"","family":"Magid","given":"Michelle","non-dropping-particle":"","parse-names":false,"suffix":""},{"dropping-particle":"","family":"Reichenberg","given":"Jason S.","non-dropping-particle":"","parse-names":false,"suffix":""}],"container-title":"Current Psychiatry","id":"ITEM-13","issue":"11","issued":{"date-parts":[["2015"]]},"page":"43-56","title":"Botulinum toxin for depression? An idea that’s raising some eyebrows","type":"article-journal","volume":"14"},"uris":["http://www.mendeley.com/documents/?uuid=9f986f6c-6568-4db4-989d-4068179566b2"]},{"id":"ITEM-14","itemData":{"abstract":"OBJECTIVE: To determine whether a single treatment of botulinum toxin A in the forehead (glabellar) region can improve symptoms of depression in patients with major depressive disorder (MDD), as defined by DSM-IV criteria. METHOD: Thirty participants were randomly assigned to receive either placebo or botulinum toxin A (BTA; onabotulinumtoxinA) injections in the forehead. Female participants received 29 units; male participants received 39 units. At week 12, the groups were crossed over. Participants were evaluated at weeks 0, 3, 6, 12, 15, 18, and 24 for improvement in MDD symptoms using the Patient Health Care Questionnaire-9, Beck Depression Inventory (BDI), and 21-Item Hamilton Depression Rating Scale (HDRS-21) objective measurement scales. The primary outcome was the rate of HDRS-21 response, defined as ≥ 50% score reduction from baseline. The study occurred from July 2011 to November 2012. RESULTS: Patients who received BTA at week 0 (BTA-first group) and at week 12 (BTA-second group) had a statistically significant reduction in MDD symptoms as compared to placebo. Improvement in MDD continued over 24 weeks in the group that received BTA first even though the cosmetic effects of BTA wore off at 12 to 16 weeks. HDRS-21 response rates were 55% (6/11) in the BTA-first group, 24% (4/17) in the BTA-second group, and 0% (0/19) in the placebo group (P &lt; .0001). HDRS-21 remission rates (score ≤ 7) were 18% (2/11), 18% (3/17), and 0% (0/19), respectively (P = .057). HDRS-21 scores dropped -46% and -35% in the BTA-first and -second groups versus -2% in the placebo group (P &lt; .0001). The BDI response rate (≥ 50% reduction from baseline) was 45% (5/11) in the BTA-first group, 33% (6/18) in the BTA-second group, and 5% (1/19) in the placebo group (P = .0067). BDI remission rates (score ≤ 9) were 27% (3/11), 33% (6/18), and 5% (1/19), respectively (P = .09). BDI scores dropped -42% and -35% in the BTA-first and -second groups versus -15% in the placebo group (P &lt; .0001). CONCLUSIONS: Botulinum toxin A injection in the glabellar region was associated with significant improvement in depressive symptoms and may be a safe and sustainable intervention in the treatment of MDD. TRIAL REGISTRATION: ClinicalTrials.gov identifier: NCT01392963.","author":[{"dropping-particle":"","family":"Magid","given":"Michelle","non-dropping-particle":"","parse-names":false,"suffix":""},{"dropping-particle":"","family":"Reichenberg","given":"Jason S.","non-dropping-particle":"","parse-names":false,"suffix":""},{"dropping-particle":"","family":"Poth","given":"Poppy E.","non-dropping-particle":"","parse-names":false,"suffix":""},{"dropping-particle":"","family":"Robertson","given":"Henry T.","non-dropping-particle":"","parse-names":false,"suffix":""},{"dropping-particle":"","family":"LaViolette","given":"Amanda K.","non-dropping-particle":"","parse-names":false,"suffix":""},{"dropping-particle":"","family":"Kruger","given":"Tillmann H. C.","non-dropping-particle":"","parse-names":false,"suffix":""},{"dropping-particle":"","family":"Wollmer","given":"M Axel","non-dropping-particle":"","parse-names":false,"suffix":""}],"container-title":"The Journal of Clinical Psychiatry","id":"ITEM-14","issue":"8","issued":{"date-parts":[["2014"]]},"page":"837-844","title":"Treatment of major depressive disorder using botulinum toxin A: a 24-week randomized, double-blind, placebo-controlled study","type":"article-journal","volume":"75"},"uris":["http://www.mendeley.com/documents/?uuid=fce93621-f7f5-4723-8f3d-f815f03acbe8"]},{"id":"ITEM-15","itemData":{"DOI":"10.1007/s10971-016-3997-0","ISBN":"0960003071073","author":[{"dropping-particle":"","family":"Parsaik","given":"Ajay K.","non-dropping-particle":"","parse-names":false,"suffix":""},{"dropping-particle":"","family":"Mascharenhas","given":"Sonia S.","non-dropping-particle":"","parse-names":false,"suffix":""},{"dropping-particle":"","family":"Hashmi","given":"Aqeel","non-dropping-particle":"","parse-names":false,"suffix":""},{"dropping-particle":"","family":"Prokop","given":"Larry J.","non-dropping-particle":"","parse-names":false,"suffix":""},{"dropping-particle":"","family":"John","given":"Vineeth","non-dropping-particle":"","parse-names":false,"suffix":""},{"dropping-particle":"","family":"Okusaga","given":"Olaoluwa","non-dropping-particle":"","parse-names":false,"suffix":""},{"dropping-particle":"","family":"Singh","given":"Balwinder","non-dropping-particle":"","parse-names":false,"suffix":""}],"container-title":"Journal of Psychiatric Practice","id":"ITEM-15","issue":"2","issued":{"date-parts":[["2016"]]},"page":"99-110","title":"Role of botulinum toxin in depression","type":"article-journal","volume":"22"},"uris":["http://www.mendeley.com/documents/?uuid=d1b28d8e-d74a-495a-8e9b-645b34363dd0"]},{"id":"ITEM-16","itemData":{"DOI":"10.1016/j.jaad.2015.08.051","ISSN":"10976787","PMID":"26702796","abstract":"To the Editor: Three prospective studies have now shown that onabotulinumtoxinA (BTA) injection to the corrugator and procerus forehead muscles can improve the symptoms of major depression. 1-3 A range of theories have been proposed to explain these effects, including: 1. BTA yields a cosmetic effect, which indirectly leads to improved mood; 2. More pleasant facial expression leads to positive social feedback with resultant mood improvement; 3. Decreased glabellar muscle activation decreases afferent nerve signals back to the brain, thereby decreasing ''negative emotional feedback''; 4. BTA itself reaches the brain, causing direct effects on emotional processing. We hypothesized that if theories 1 or 2 were correct, that patients with more severe frown lines would have a greater response to BTA intervention. We used deidentified data from the 3 randomized, double-blind, placebo-controlled trials on the treatment of depression using BTA (n ¼ 134, 59 BTA and 75 placebo). 1-3 In each, the severity of maximum frown lines was measured on a 0-to-3 scale using the Clinical Severity Score of Glabellar Frown Lines (CSS-GFL), and depression was scored with the Beck Depression Inventory (BDI) before randomization occurred. These trials received prior approval from their hospital institutional review boards, which had been aware they planned to combine the data for this study in a deidentified manner. Each trial was registered under clinicaltrials. gov. Patients were prospectively recruited into these studies based on a history of depression, not for the cosmetic treatment of wrinkles. The severity of frown lines at baseline varied across the 3 studies. Our primary outcome was looking for an association between baseline CSS-GFL score and a change in BDI score (model 1). This was analyzed using a regression coefficient of analysis of covariance linear mixed model with both continuous and discrete variables. A random effect was added to account for the data coming from a meta-analysis of 3 different studies. Our secondary outcomes were comparing baseline CSS-GFL score and baseline BDI score (model 2), and change in CSS-GFL score with change in BDI score (model 3). Each model was performed on both placebo and BTA-treated subjects, and adjusted for age, sex, initial CSS-GFL scores, initial depression scores, and treatment. Results are shown in Table I. Detailed regression results are available online in Supplemental Table I (available at http://www.jaad.org). Our findi…","author":[{"dropping-particle":"","family":"Reichenberg","given":"Jason S.","non-dropping-particle":"","parse-names":false,"suffix":""},{"dropping-particle":"","family":"Hauptman","given":"Aaron J.","non-dropping-particle":"","parse-names":false,"suffix":""},{"dropping-particle":"","family":"Robertson","given":"Henry T.","non-dropping-particle":"","parse-names":false,"suffix":""},{"dropping-particle":"","family":"Finzi","given":"Eric","non-dropping-particle":"","parse-names":false,"suffix":""},{"dropping-particle":"","family":"Kruger","given":"Tillman H C","non-dropping-particle":"","parse-names":false,"suffix":""},{"dropping-particle":"","family":"Wollmer","given":"M. Axel","non-dropping-particle":"","parse-names":false,"suffix":""},{"dropping-particle":"","family":"Magid","given":"Michelle","non-dropping-particle":"","parse-names":false,"suffix":""}],"container-title":"Journal of the American Academy of Dermatology","id":"ITEM-16","issue":"1","issued":{"date-parts":[["2016"]]},"page":"171-173","publisher":"American Academy of Dermatology, Inc.","title":"Botulinum toxin for depression: Does patient appearance matter?","type":"article-journal","volume":"74"},"uris":["http://www.mendeley.com/documents/?uuid=06c90776-ef03-43b1-89ed-8046689e4e0e"]},{"id":"ITEM-17","itemData":{"ISSN":"1118560647","author":[{"dropping-particle":"","family":"Wollmer","given":"M Axel","non-dropping-particle":"","parse-names":false,"suffix":""},{"dropping-particle":"","family":"Magid","given":"Michelle","non-dropping-particle":"","parse-names":false,"suffix":""},{"dropping-particle":"","family":"Kruger","given":"Tillmann H C","non-dropping-particle":"","parse-names":false,"suffix":""}],"chapter-number":"25","container-title":"Practical Psychodermatology","editor":[{"dropping-particle":"","family":"Bewley","given":"Anthony","non-dropping-particle":"","parse-names":false,"suffix":""},{"dropping-particle":"","family":"Taylor","given":"Ruth E.","non-dropping-particle":"","parse-names":false,"suffix":""},{"dropping-particle":"","family":"Reichenberg","given":"Jason S.","non-dropping-particle":"","parse-names":false,"suffix":""},{"dropping-particle":"","family":"Magid","given":"Michelle","non-dropping-particle":"","parse-names":false,"suffix":""}],"id":"ITEM-17","issued":{"date-parts":[["2014"]]},"page":"216-219","publisher":"John Wiley &amp; Sons","publisher-place":"New Jersey","title":"Botulinum Toxin Treatment in Depression","type":"chapter"},"uris":["http://www.mendeley.com/documents/?uuid=8757f8d2-985d-45c9-846c-3058caf36991"]},{"id":"ITEM-18","itemData":{"DOI":"10.3389/fpsyt.2014.00036","ISSN":"1664-0640 (Electronic)","PMID":"24744738","abstract":"In a randomized, controlled trial (n = 30), we showed that botulinum toxin injection to the glabellar region produces a marked improvement in the symptoms of major depression. We hypothesized that the mood-lifting effect was mediated by facial feedback mechanisms. Here we assessed if agitation, which may be associated with increased dynamic psychomotor activity of the facial musculature, can predict response to the treatment. To test this hypothesis, we re-analyzed the data of the scales from our previous study on a single item basis and compared the baseline scores in the agitation item (item 9) of the Hamilton Depression Rating Scale (HAM-D) between responders (n = 9) and participants who did not attain response (n = 6) among the recipients of onabotulinumtoxinA (n = 15). Responders had significantly higher item 9 scores at baseline [1.56 + 0.88 vs. 0.33 + 0.52, t (13) = 3.04, d = 1.7, p = 0.01], while no other single item of the HAM-D or the Beck Depression Inventory was associated with treatment response. The agitation score had an overall precision of 78% in predicting response in a receiver operating characteristic (ROC) analysis (area under the curve, AUC = 0.87). These data provide a link between response to botulinum toxin treatment with a psychomotor manifestation of depression and thereby indirect support of the proposed facial feedback mechanism of action. Moreover, it suggests that patients with agitated depression may particularly benefit from botulinum toxin treatment.","author":[{"dropping-particle":"","family":"Wollmer","given":"M Axel","non-dropping-particle":"","parse-names":false,"suffix":""},{"dropping-particle":"","family":"Kalak","given":"Nadeem","non-dropping-particle":"","parse-names":false,"suffix":""},{"dropping-particle":"","family":"Jung","given":"Stefanie","non-dropping-particle":"","parse-names":false,"suffix":""},{"dropping-particle":"","family":"Boer","given":"Claas","non-dropping-particle":"de","parse-names":false,"suffix":""},{"dropping-particle":"","family":"Magid","given":"Michelle","non-dropping-particle":"","parse-names":false,"suffix":""},{"dropping-particle":"","family":"Reichenberg","given":"Jason S","non-dropping-particle":"","parse-names":false,"suffix":""},{"dropping-particle":"","family":"Brand","given":"Serge","non-dropping-particle":"","parse-names":false,"suffix":""},{"dropping-particle":"","family":"Holsboer-Trachsler","given":"Edith","non-dropping-particle":"","parse-names":false,"suffix":""},{"dropping-particle":"","family":"Kruger","given":"Tillmann H C","non-dropping-particle":"","parse-names":false,"suffix":""}],"container-title":"Frontiers in psychiatry","id":"ITEM-18","issued":{"date-parts":[["2014"]]},"language":"eng","page":"36","publisher-place":"Switzerland","title":"Agitation predicts response of depression to botulinum toxin treatment in a randomized controlled trial.","type":"article-journal","volume":"5"},"uris":["http://www.mendeley.com/documents/?uuid=29120adb-b19e-417b-944c-7d6f06702559"]},{"id":"ITEM-19","itemData":{"DOI":"10.1016/j.jpsychires.2012.01.027","ISBN":"0022-3956; EN :1879-1379","ISSN":"00223956","PMID":"22364892","abstract":"Positive effects on mood have been observed in subjects who underwent treatment of glabellar frown lines with botulinum toxin and, in an open case series, depression remitted or improved after such treatment. Using a randomized double-blind placebo-controlled trial design we assessed botulinum toxin injection to the glabellar region as an adjunctive treatment of major depression.Thirty patients were randomly assigned to a verum (onabotulinumtoxinA, . n = 15) or placebo (saline, . n = 15) group. The primary end point was change in the 17-item version of the Hamilton Depression Rating Scale six weeks after treatment compared to baseline.The verum and the placebo groups did not differ significantly in any of the collected baseline characteristics. Throughout the sixteen-week follow-up period there was a significant improvement in depressive symptoms in the verum group compared to the placebo group as measured by the Hamilton Depression Rating Scale (F (6,168) = 5.76, p &lt; 0.001, ?? 2 = 0.17). Six weeks after a single treatment scores of onabotulinumtoxinA recipients were reduced on average by 47.1% and by 9.2% in placebo-treated participants (F (1,28) = 12.30, p = 0.002, ?? 2 = 0.31, d = 1.28). The effect size was even larger at the end of the study (d = 1.80). Treatment-dependent clinical improvement was also reflected in the Beck Depression Inventory, and in the Clinical Global Impressions Scale.This study shows that a single treatment of the glabellar region with botulinum toxin may shortly accomplish a strong and sustained alleviation of depression in patients, who did not improve sufficiently on previous medication. It supports the concept, that the facial musculature not only expresses, but also regulates mood states. ?? 2012 Elsevier Ltd.","author":[{"dropping-particle":"","family":"Wollmer","given":"M Axel","non-dropping-particle":"","parse-names":false,"suffix":""},{"dropping-particle":"","family":"Boer","given":"Claas","non-dropping-particle":"De","parse-names":false,"suffix":""},{"dropping-particle":"","family":"Kalak","given":"Nadeem","non-dropping-particle":"","parse-names":false,"suffix":""},{"dropping-particle":"","family":"Beck","given":"Johannes","non-dropping-particle":"","parse-names":false,"suffix":""},{"dropping-particle":"","family":"G??tz","given":"Thomas","non-dropping-particle":"","parse-names":false,"suffix":""},{"dropping-particle":"","family":"Schmidt","given":"Tina","non-dropping-particle":"","parse-names":false,"suffix":""},{"dropping-particle":"","family":"Hodzic","given":"Muris","non-dropping-particle":"","parse-names":false,"suffix":""},{"dropping-particle":"","family":"Bayer","given":"Ursula","non-dropping-particle":"","parse-names":false,"suffix":""},{"dropping-particle":"","family":"Kollmann","given":"Thilo","non-dropping-particle":"","parse-names":false,"suffix":""},{"dropping-particle":"","family":"Kollewe","given":"Katja","non-dropping-particle":"","parse-names":false,"suffix":""},{"dropping-particle":"","family":"S??nmez","given":"Daniela","non-dropping-particle":"","parse-names":false,"suffix":""},{"dropping-particle":"","family":"Duntsch","given":"Katja","non-dropping-particle":"","parse-names":false,"suffix":""},{"dropping-particle":"","family":"Haug","given":"Martin D","non-dropping-particle":"","parse-names":false,"suffix":""},{"dropping-particle":"","family":"Schedlowski","given":"Manfred","non-dropping-particle":"","parse-names":false,"suffix":""},{"dropping-particle":"","family":"Hatzinger","given":"Martin","non-dropping-particle":"","parse-names":false,"suffix":""},{"dropping-particle":"","family":"Dressler","given":"Dirk","non-dropping-particle":"","parse-names":false,"suffix":""},{"dropping-particle":"","family":"Brand","given":"Serge","non-dropping-particle":"","parse-names":false,"suffix":""},{"dropping-particle":"","family":"Holsboer-Trachsler","given":"Edith","non-dropping-particle":"","parse-names":false,"suffix":""},{"dropping-particle":"","family":"Kruger","given":"Tillmann H C","non-dropping-particle":"","parse-names":false,"suffix":""}],"container-title":"Journal of Psychiatric Research","id":"ITEM-19","issue":"5","issued":{"date-parts":[["2012"]]},"page":"574-581","title":"Facing depression with botulinum toxin: A randomized controlled trial","type":"article-journal","volume":"46"},"uris":["http://www.mendeley.com/documents/?uuid=09e85176-11a8-387a-9044-1c658b0fb303"]},{"id":"ITEM-20","itemData":{"ISSN":"2251-6085","author":[{"dropping-particle":"","family":"Zamanian","given":"Abbas","non-dropping-particle":"","parse-names":false,"suffix":""},{"dropping-particle":"","family":"Jolfaei","given":"Atefeh Ghanbari","non-dropping-particle":"","parse-names":false,"suffix":""},{"dropping-particle":"","family":"Mehran","given":"Golnaz","non-dropping-particle":"","parse-names":false,"suffix":""},{"dropping-particle":"","family":"Azizian","given":"Zahra","non-dropping-particle":"","parse-names":false,"suffix":""}],"container-title":"Iran J Public Health","id":"ITEM-20","issue":"7","issued":{"date-parts":[["2017"]]},"page":"982-984","title":"Efficacy of Botox versus placebo for treatment of patients with major depression","type":"article-journal","volume":"46"},"uris":["http://www.mendeley.com/documents/?uuid=c801e421-1572-4eb2-871b-bc84356a5089"]},{"id":"ITEM-21","itemData":{"ISBN":"1137333391","author":[{"dropping-particle":"","family":"Finzi","given":"Eric","non-dropping-particle":"","parse-names":false,"suffix":""}],"id":"ITEM-21","issued":{"date-parts":[["2013"]]},"publisher":"St. Martin's Press","publisher-place":"London","title":"The face of emotion: How Botox affects our moods and relationships","type":"book"},"uris":["http://www.mendeley.com/documents/?uuid=a6c2dd37-d824-4d6f-a9ef-7eefab99e419"]}],"mendeley":{"formattedCitation":"&lt;sup&gt;19–39&lt;/sup&gt;","manualFormatting":"19-39","plainTextFormattedCitation":"19–39","previouslyFormattedCitation":"&lt;sup&gt;19,20,29–38,21,39,22–28&lt;/sup&gt;"},"properties":{"noteIndex":0},"schema":"https://github.com/citation-style-language/schema/raw/master/csl-citation.json"}</w:instrText>
-      </w:r>
-      <w:r>
-        <w:fldChar w:fldCharType="separate"/>
-      </w:r>
-      <w:r>
-        <w:rPr>
-          <w:noProof/>
-          <w:vertAlign w:val="superscript"/>
-        </w:rPr>
-        <w:t>19-39</w:t>
-      </w:r>
-      <w:r>
-        <w:fldChar w:fldCharType="end"/>
-      </w:r>
-      <w:r>
-        <w:t xml:space="preserve">. </w:t>
-      </w:r>
-      <w:r>
-        <w:t>This is an interesting future direction. However, our results suggest that it unlikely that a smiling intervention would outperform something as simple as viewing positive images, and it is perhaps even more unlikely that a facial feedback intervention.</w:t>
+        <w:rPr>
+          <w:i/>
+          <w:iCs/>
+        </w:rPr>
+        <w:t xml:space="preserve">, but rather to be what many of us believed to be a fundamental test of the facial feedback hypothesis. </w:t>
       </w:r>
     </w:p>
     <w:p>
       <w:pPr>
         <w:spacing w:line="360" w:lineRule="auto"/>
-        <w:ind w:firstLine="720"/>
-      </w:pPr>
-      <w:r>
-        <w:t xml:space="preserve">be any more powerful than, for example, the mere frequent viewing of positive images. Compared to </w:t>
+      </w:pPr>
+      <w:r>
+        <w:t xml:space="preserve">Maybe pen-in-mouth only impacts certain types of positive emotional experiences. Original study focused on amusement. Our study focused on happiness. Original study focused on a world-focused report “How funny is the cartoon”, whereas our study focused on self-focused report “How happy do you feel”. We’re not aware of any evidence that supports such an assertion. However, we will note that we saw similar patterns of results across all three of our positive items. We suspect that amusement would be reasonably well correlated with these items. Furthermore, we see that smiling decreased negative affective states. This may suggest that smiling increases positive affect and decreases negative affect in general. If this is the case, it’s not clear why we would only observe effect using amusement ratings. </w:t>
       </w:r>
     </w:p>
     <w:p>
       <w:pPr>
         <w:spacing w:line="360" w:lineRule="auto"/>
-        <w:ind w:firstLine="720"/>
-      </w:pPr>
-      <w:r>
-        <w:t>that a smiling intervention would be unlikely to outperform, for example, an intervention where</w:t>
+      </w:pPr>
+      <w:r>
+        <w:t>The argument was not that the pen-in-mouth manipulation elicited smiling. It was actually that it either facilitates (i.e., allows) or inhibits smiling. In other words, the happy pen-in-mouth pose does not initiate smiling (and thus cannot initiate feelings of happiness). Rather, the neutral pen-in-mouth pose inhibits smiling (and thus modulates feelings of happiness). If this was the case, we should have observed that the pen-in-mouth could modulate but not initiate emotional experience. However, we did not observe that it could do either.</w:t>
       </w:r>
     </w:p>
     <w:p>
       <w:pPr>
         <w:spacing w:line="360" w:lineRule="auto"/>
-        <w:ind w:firstLine="720"/>
-      </w:pPr>
-      <w:r>
-        <w:t xml:space="preserve">Given how small the observed effects were in our study, it seems that a facial feedback intervention would </w:t>
+        <w:rPr>
+          <w:i/>
+          <w:iCs/>
+        </w:rPr>
+      </w:pPr>
+      <w:r>
+        <w:rPr>
+          <w:i/>
+          <w:iCs/>
+        </w:rPr>
+        <w:t>Although smiling increased happiness in our experimental paradigm, it is not sure if it will increase happiness in all situations.</w:t>
       </w:r>
     </w:p>
     <w:p>
       <w:pPr>
         <w:spacing w:line="360" w:lineRule="auto"/>
-        <w:ind w:firstLine="720"/>
-      </w:pPr>
-      <w:r>
-        <w:t>Although interventions like this exist, there is little work</w:t>
+      </w:pPr>
+      <w:r>
+        <w:lastRenderedPageBreak/>
+        <w:t xml:space="preserve">Findings were remarkable consistent across XX countries and XX languages, providing preliminary evidence of the cross-cultural generalizability. This converges with Wagenmakers et al. (2017) who found that their [null] effect was remarkably consistent across sites. This also converges with Coles et al. (2021), who recently found evidence of facial feedback effects in a sample containing X countries. </w:t>
       </w:r>
     </w:p>
     <w:p>
       <w:pPr>
         <w:spacing w:line="360" w:lineRule="auto"/>
-        <w:ind w:firstLine="720"/>
-      </w:pPr>
-      <w:r>
-        <w:t xml:space="preserve"> Unfortunately, little work has investigated the </w:t>
-      </w:r>
+      </w:pPr>
     </w:p>
     <w:p>
       <w:pPr>
         <w:spacing w:line="360" w:lineRule="auto"/>
-        <w:ind w:firstLine="720"/>
-      </w:pPr>
+        <w:rPr>
+          <w:i/>
+          <w:iCs/>
+        </w:rPr>
+      </w:pPr>
+      <w:r>
+        <w:br w:type="page"/>
+      </w:r>
       <w:r>
         <w:lastRenderedPageBreak/>
-        <w:t>There is a desire for people to “smile their way to happiness”. Our results are seemingly consistent with the notion that smiling interventions work. But the literature is extremely low quality. Our effects are quite small. The effect of looking at a picture of a puppy was stronger than the effect of a posed expression.</w:t>
-      </w:r>
-    </w:p>
-    <w:p>
-      <w:pPr>
-        <w:spacing w:line="360" w:lineRule="auto"/>
-      </w:pPr>
-    </w:p>
-    <w:p>
-      <w:pPr>
-        <w:pStyle w:val="APAHeading2"/>
-        <w:spacing w:line="360" w:lineRule="auto"/>
-      </w:pPr>
-      <w:r>
-        <w:rPr>
-          <w:rFonts w:ascii="Times New Roman" w:hAnsi="Times New Roman" w:cs="Times New Roman"/>
-        </w:rPr>
-        <w:t xml:space="preserve">Other </w:t>
-      </w:r>
-      <w:r>
-        <w:rPr>
-          <w:rFonts w:ascii="Times New Roman" w:hAnsi="Times New Roman" w:cs="Times New Roman"/>
-        </w:rPr>
-        <w:t>l</w:t>
-      </w:r>
-      <w:r>
-        <w:rPr>
-          <w:rFonts w:ascii="Times New Roman" w:hAnsi="Times New Roman" w:cs="Times New Roman"/>
-        </w:rPr>
-        <w:t xml:space="preserve">imitations and other </w:t>
-      </w:r>
-      <w:r>
-        <w:rPr>
-          <w:rFonts w:ascii="Times New Roman" w:hAnsi="Times New Roman" w:cs="Times New Roman"/>
-        </w:rPr>
-        <w:t>f</w:t>
-      </w:r>
-      <w:r>
-        <w:rPr>
-          <w:rFonts w:ascii="Times New Roman" w:hAnsi="Times New Roman" w:cs="Times New Roman"/>
-        </w:rPr>
-        <w:t xml:space="preserve">uture </w:t>
-      </w:r>
-      <w:r>
-        <w:rPr>
-          <w:rFonts w:ascii="Times New Roman" w:hAnsi="Times New Roman" w:cs="Times New Roman"/>
-        </w:rPr>
-        <w:t>d</w:t>
-      </w:r>
-      <w:r>
-        <w:rPr>
-          <w:rFonts w:ascii="Times New Roman" w:hAnsi="Times New Roman" w:cs="Times New Roman"/>
-        </w:rPr>
-        <w:t>irections</w:t>
-      </w:r>
-    </w:p>
-    <w:p>
-      <w:pPr>
-        <w:spacing w:line="360" w:lineRule="auto"/>
-        <w:ind w:firstLine="720"/>
-      </w:pPr>
-      <w:r>
-        <w:t xml:space="preserve">Our study provides one of the </w:t>
-      </w:r>
-    </w:p>
-    <w:p>
-      <w:pPr>
-        <w:spacing w:line="360" w:lineRule="auto"/>
-        <w:ind w:firstLine="720"/>
-      </w:pPr>
-      <w:r>
-        <w:t>There is a desire for people to “smile their way to happiness”. Our results are seemingly consistent with the notion that smiling interventions work. But the literature is extremely low quality. Our effects are quite small. The effect of looking at a picture of a puppy was stronger than the effect of a posed expression.</w:t>
-      </w:r>
-    </w:p>
-    <w:p>
-      <w:pPr>
-        <w:spacing w:line="360" w:lineRule="auto"/>
-      </w:pPr>
-      <w:r>
-        <w:t>We did not examine how smiling impacts the processing of negative things.</w:t>
-      </w:r>
-    </w:p>
-    <w:p>
-      <w:pPr>
-        <w:spacing w:line="360" w:lineRule="auto"/>
-      </w:pPr>
-      <w:r>
-        <w:t>We cannot make conclusions about the effects on other emotions, such as sadness, anger, disgust. Meta-analysis did not indicate that facial feedback effects are significantly moderated by emotion. However, if you nevertheless look at each emotion separately, you find that there is not a lot of evidence that facial feedback impacts surprise (and disgust)?</w:t>
-      </w:r>
-    </w:p>
-    <w:p>
-      <w:pPr>
-        <w:spacing w:line="360" w:lineRule="auto"/>
-      </w:pPr>
-      <w:r>
-        <w:t>We have no reason to believe that the results depend on other characteristics of the participants, materials, or context.” Future research might well uncover such dependencies, and researchers should seek them because doing so refines our understanding of the proposed mechanisms, turning the gears of science.</w:t>
-      </w:r>
-    </w:p>
-    <w:p>
-      <w:pPr>
-        <w:spacing w:line="360" w:lineRule="auto"/>
-        <w:ind w:firstLine="720"/>
-      </w:pPr>
-    </w:p>
-    <w:p>
-      <w:pPr>
-        <w:spacing w:line="360" w:lineRule="auto"/>
-        <w:ind w:firstLine="720"/>
-      </w:pPr>
-      <w:r>
-        <w:t xml:space="preserve">The purpose of our collaboration was not to provide direct replications of any previous facial feedback study, but rather to specify and test our beliefs about when facial feedback effects should most reliably emerge. </w:t>
-      </w:r>
-    </w:p>
-    <w:p>
-      <w:pPr>
-        <w:spacing w:line="360" w:lineRule="auto"/>
-        <w:ind w:firstLine="720"/>
-      </w:pPr>
-      <w:r>
-        <w:t>Thus, our results cannot speak directly to ongoing debates about the replicability of previous facial feedback studies</w:t>
-      </w:r>
-    </w:p>
-    <w:p>
-      <w:pPr>
-        <w:spacing w:line="360" w:lineRule="auto"/>
-        <w:ind w:firstLine="720"/>
-      </w:pPr>
-      <w:r>
-        <w:lastRenderedPageBreak/>
-        <w:t xml:space="preserve">Thus, it is possible that some of findings to not generalize to other experimental settings. For </w:t>
-      </w:r>
-      <w:proofErr w:type="spellStart"/>
-      <w:r>
-        <w:t>exampl</w:t>
-      </w:r>
-      <w:proofErr w:type="spellEnd"/>
-      <w:r>
-        <w:t xml:space="preserve"> </w:t>
-      </w:r>
-    </w:p>
-    <w:p>
-      <w:pPr>
-        <w:spacing w:line="360" w:lineRule="auto"/>
-        <w:ind w:firstLine="720"/>
-      </w:pPr>
-      <w:r>
-        <w:t>our results cannot speak directly to ongoing debates about the replicability of previous facial feedback studies.</w:t>
-      </w:r>
-    </w:p>
-    <w:p>
-      <w:pPr>
-        <w:spacing w:line="360" w:lineRule="auto"/>
-        <w:ind w:firstLine="720"/>
-      </w:pPr>
-      <w:r>
-        <w:t>Consequently,</w:t>
-      </w:r>
-    </w:p>
-    <w:p>
-      <w:pPr>
-        <w:spacing w:line="360" w:lineRule="auto"/>
-        <w:ind w:firstLine="720"/>
-        <w:rPr>
-          <w:i/>
-          <w:iCs/>
-        </w:rPr>
-      </w:pPr>
-      <w:r>
-        <w:t>specify our beliefs regarding when facial feedback effects, if real, should most reliably emerge</w:t>
-      </w:r>
-      <w:r>
-        <w:rPr>
-          <w:i/>
-          <w:iCs/>
-        </w:rPr>
-        <w:t xml:space="preserve"> </w:t>
-      </w:r>
-      <w:r>
-        <w:rPr>
-          <w:i/>
-          <w:iCs/>
-        </w:rPr>
-        <w:t>People need to check that their stimuli are effective!</w:t>
-      </w:r>
-      <w:r>
-        <w:rPr>
-          <w:i/>
-          <w:iCs/>
-        </w:rPr>
-        <w:t xml:space="preserve"> </w:t>
-      </w:r>
-    </w:p>
-    <w:p>
-      <w:pPr>
-        <w:spacing w:line="360" w:lineRule="auto"/>
-        <w:rPr>
-          <w:i/>
-          <w:iCs/>
-        </w:rPr>
-      </w:pPr>
-      <w:r>
-        <w:rPr>
-          <w:i/>
-          <w:iCs/>
-        </w:rPr>
-        <w:t xml:space="preserve">We did not design our pen-in-mouth task to be a direct replication of previous work </w:t>
-      </w:r>
-      <w:r>
-        <w:rPr>
-          <w:i/>
-          <w:iCs/>
-        </w:rPr>
-        <w:fldChar w:fldCharType="begin" w:fldLock="1"/>
-      </w:r>
-      <w:r>
-        <w:rPr>
-          <w:i/>
-          <w:iCs/>
-        </w:rPr>
-        <w:instrText>ADDIN CSL_CITATION {"citationItems":[{"id":"ITEM-1","itemData":{"DOI":"10.1037/0022-3514.54.5.768","ISBN":"1939-1315","ISSN":"0022-3514","PMID":"3379579","abstract":"We investigated the hypothesis that people's facial activity influences their affective responses. Two studies were designed to both eliminate methodological problems of earlier experiments and clarify theoretical ambiguities. This was achieved by having subjects hold a pen in their mouth in ways that either inhibited or facilitated the muscles typically associated with smiling without requiring subjects to pose in a smiling face. Study 1's results demonstrated the effectiveness of the procedure. Subjects reported more intense humor responses when cartoons were presented under facilitating conditions than under inhibiting conditions that precluded labeling of the facial expression in emotion categories. Study 2 served to further validate the methodology and to answer additional theoretical questions. The results replicated Study 1's findings and also showed that facial feedback operates on the affective but not on the cognitive component of the humor response. Finally, the results suggested that both inhibitory and facilitatory mechanisms may have contributed to the observed affective responses.","author":[{"dropping-particle":"","family":"Strack","given":"Fritz","non-dropping-particle":"","parse-names":false,"suffix":""},{"dropping-particle":"","family":"Martin","given":"L L","non-dropping-particle":"","parse-names":false,"suffix":""},{"dropping-particle":"","family":"Stepper","given":"S","non-dropping-particle":"","parse-names":false,"suffix":""}],"container-title":"Journal of personality and social psychology","id":"ITEM-1","issue":"5","issued":{"date-parts":[["1988"]]},"page":"768-777","title":"Inhibiting and facilitating conditions of the human smile: A nonobtrusive test of the facial feedback hypothesis.","type":"article-journal","volume":"54"},"uris":["http://www.mendeley.com/documents/?uuid=a4db757b-3984-4554-965f-c9618ca7dac4"]}],"mendeley":{"formattedCitation":"&lt;sup&gt;41&lt;/sup&gt;","manualFormatting":"(e.g., Strack et al., 1988)","plainTextFormattedCitation":"41","previouslyFormattedCitation":"&lt;sup&gt;41&lt;/sup&gt;"},"properties":{"noteIndex":0},"schema":"https://github.com/citation-style-language/schema/raw/master/csl-citation.json"}</w:instrText>
-      </w:r>
-      <w:r>
-        <w:rPr>
-          <w:i/>
-          <w:iCs/>
-        </w:rPr>
-        <w:fldChar w:fldCharType="separate"/>
-      </w:r>
-      <w:r>
-        <w:rPr>
-          <w:i/>
-          <w:iCs/>
-          <w:noProof/>
-        </w:rPr>
-        <w:t>(e.g., Strack et al., 1988)</w:t>
-      </w:r>
-      <w:r>
-        <w:fldChar w:fldCharType="end"/>
-      </w:r>
-      <w:r>
-        <w:rPr>
-          <w:i/>
-          <w:iCs/>
-        </w:rPr>
-        <w:t xml:space="preserve">, but rather to be what many of us believed to be a fundamental test of the facial feedback hypothesis. </w:t>
-      </w:r>
-    </w:p>
-    <w:p>
-      <w:pPr>
-        <w:spacing w:line="360" w:lineRule="auto"/>
-      </w:pPr>
-      <w:r>
-        <w:t xml:space="preserve">Maybe pen-in-mouth only impacts certain types of positive emotional experiences. Original study focused on amusement. Our study focused on happiness. Original study focused on a world-focused report “How funny is the cartoon”, whereas our study focused on self-focused report “How happy do you feel”. We’re not aware of any evidence that supports such an assertion. However, we will note that we saw similar patterns of results across all three of our positive items. We suspect that amusement would be reasonably well correlated with these items. Furthermore, we see that smiling decreased negative affective states. This may suggest that smiling increases positive affect and decreases negative affect in general. If this is the case, it’s not clear why we would only observe effect using amusement ratings. </w:t>
-      </w:r>
-    </w:p>
-    <w:p>
-      <w:pPr>
-        <w:spacing w:line="360" w:lineRule="auto"/>
-      </w:pPr>
-      <w:r>
-        <w:t>The argument was not that the pen-in-mouth manipulation elicited smiling. It was actually that it either facilitates (i.e., allows) or inhibits smiling. In other words, the happy pen-in-mouth pose does not initiate smiling (and thus cannot initiate feelings of happiness). Rather, the neutral pen-in-mouth pose inhibits smiling (and thus modulates feelings of happiness). If this was the case, we should have observed that the pen-in-mouth could modulate but not initiate emotional experience. However, we did not observe that it could do either.</w:t>
-      </w:r>
-    </w:p>
-    <w:p>
-      <w:pPr>
-        <w:spacing w:line="360" w:lineRule="auto"/>
-        <w:rPr>
-          <w:i/>
-          <w:iCs/>
-        </w:rPr>
-      </w:pPr>
-      <w:r>
-        <w:rPr>
-          <w:i/>
-          <w:iCs/>
-        </w:rPr>
-        <w:t>Although smiling increased happiness in our experimental paradigm, it is not sure if it will increase happiness in all situations.</w:t>
-      </w:r>
-    </w:p>
-    <w:p>
-      <w:pPr>
-        <w:spacing w:line="360" w:lineRule="auto"/>
-      </w:pPr>
-      <w:r>
-        <w:lastRenderedPageBreak/>
-        <w:t>Findings were remarkable consistent across XX countries and XX languages, providing preliminary evidence of the cross-cultural generalizability. This converges with Wagenmakers et al. (2017) who found that their [null] effect was remarkably consistent across sites. This also converges with Coles et al. (2021), who recently found evidence of facial feedback effects in a sample containing X countries. This doesn’t mean however, that all facial feedback effects generalize across culture. For example, it is possible that our effects are more consistent across cultures because there is a relatively universal link between smiling and happiness. The pose of culture-specific poses, however, may have culture-specific effects on emotion. For example, [Hindu culture example].</w:t>
-      </w:r>
-    </w:p>
-    <w:p>
-      <w:pPr>
-        <w:spacing w:line="360" w:lineRule="auto"/>
-      </w:pPr>
-    </w:p>
-    <w:p>
-      <w:r>
-        <w:br w:type="page"/>
-      </w:r>
-    </w:p>
+        <w:t>Of course, our pen-in-mouth procedure was not a direct replication of Wagenmakers and colleagues. In addition to differences in video recording procedures, our experiment differed in three ways. First, whereas Wagenmakers and colleagues had participants pose expressions for an extended duration, we opted to have participants pose expressions for 5-seconds, which approximately matches the duration of spontaneous expressions of happiness. Second, whereas Wagenmakers and colleagues had participants view cartoons while engaging in the pen-in-mouth task, we had participants either view positive images or a relatively blank screen. Third, whereas Wagenmakers and colleagues had participants rate how amusing the cartoons were, we had participants rate how happy they felt. However, although our studies differ in some respects, we introduced these methodological changes because we believed that it created better tests of the facial feedback hypothesis.</w:t>
+      </w:r>
+    </w:p>
+    <w:p/>
     <w:p>
       <w:pPr>
         <w:pStyle w:val="Heading1"/>
@@ -9865,7 +10390,6 @@
       <w:bookmarkStart w:id="18" w:name="_eu42wryxms89" w:colFirst="0" w:colLast="0"/>
       <w:bookmarkEnd w:id="18"/>
       <w:r>
-        <w:lastRenderedPageBreak/>
         <w:t>References</w:t>
       </w:r>
     </w:p>
@@ -10298,6 +10822,7 @@
         <w:rPr>
           <w:noProof/>
         </w:rPr>
+        <w:lastRenderedPageBreak/>
         <w:t>9.</w:t>
       </w:r>
       <w:r>
@@ -10594,7 +11119,6 @@
         <w:rPr>
           <w:noProof/>
         </w:rPr>
-        <w:lastRenderedPageBreak/>
         <w:t>15.</w:t>
       </w:r>
       <w:r>
@@ -10966,7 +11490,14 @@
         <w:rPr>
           <w:noProof/>
         </w:rPr>
-        <w:t xml:space="preserve"> Treating depression with botulinum toxin: A pooled analysis of randomized controlled trials. </w:t>
+        <w:t xml:space="preserve"> Treating depression with botulinum toxin: A pooled analysis of </w:t>
+      </w:r>
+      <w:r>
+        <w:rPr>
+          <w:noProof/>
+        </w:rPr>
+        <w:lastRenderedPageBreak/>
+        <w:t xml:space="preserve">randomized controlled trials. </w:t>
       </w:r>
       <w:r>
         <w:rPr>
@@ -11271,7 +11802,6 @@
         <w:rPr>
           <w:noProof/>
         </w:rPr>
-        <w:lastRenderedPageBreak/>
         <w:t>27.</w:t>
       </w:r>
       <w:r>
@@ -11650,6 +12180,7 @@
         <w:rPr>
           <w:noProof/>
         </w:rPr>
+        <w:lastRenderedPageBreak/>
         <w:t>34.</w:t>
       </w:r>
       <w:r>
@@ -11934,7 +12465,6 @@
         <w:rPr>
           <w:noProof/>
         </w:rPr>
-        <w:lastRenderedPageBreak/>
         <w:t>39.</w:t>
       </w:r>
       <w:r>
@@ -12280,7 +12810,14 @@
           <w:noProof/>
         </w:rPr>
         <w:tab/>
-        <w:t xml:space="preserve">Laird, J. D. Self-attribution of emotion: The effects of expressive behavior on the quality of emotional experience. </w:t>
+        <w:t xml:space="preserve">Laird, J. D. Self-attribution of emotion: The effects of expressive behavior on the quality </w:t>
+      </w:r>
+      <w:r>
+        <w:rPr>
+          <w:noProof/>
+        </w:rPr>
+        <w:lastRenderedPageBreak/>
+        <w:t xml:space="preserve">of emotional experience. </w:t>
       </w:r>
       <w:r>
         <w:rPr>
@@ -12476,7 +13013,6 @@
           <w:bCs/>
           <w:noProof/>
         </w:rPr>
-        <w:lastRenderedPageBreak/>
         <w:t>11</w:t>
       </w:r>
       <w:r>
@@ -12798,6 +13334,7 @@
         <w:rPr>
           <w:noProof/>
         </w:rPr>
+        <w:lastRenderedPageBreak/>
         <w:t>56.</w:t>
       </w:r>
       <w:r>
@@ -13068,7 +13605,6 @@
         <w:rPr>
           <w:noProof/>
         </w:rPr>
-        <w:lastRenderedPageBreak/>
         <w:t>61.</w:t>
       </w:r>
       <w:r>
@@ -13440,7 +13976,14 @@
           <w:noProof/>
         </w:rPr>
         <w:tab/>
-        <w:t xml:space="preserve">Shields, S. A., Mallory, M. E. &amp; Simon, A. The body awareness questionnaire: Reliability and validity. </w:t>
+        <w:t xml:space="preserve">Shields, S. A., Mallory, M. E. &amp; Simon, A. The body awareness questionnaire: Reliability </w:t>
+      </w:r>
+      <w:r>
+        <w:rPr>
+          <w:noProof/>
+        </w:rPr>
+        <w:lastRenderedPageBreak/>
+        <w:t xml:space="preserve">and validity. </w:t>
       </w:r>
       <w:r>
         <w:rPr>
@@ -13689,7 +14232,6 @@
         <w:rPr>
           <w:noProof/>
         </w:rPr>
-        <w:lastRenderedPageBreak/>
         <w:t>73.</w:t>
       </w:r>
       <w:r>
@@ -14040,6 +14582,7 @@
         <w:rPr>
           <w:noProof/>
         </w:rPr>
+        <w:lastRenderedPageBreak/>
         <w:t>80.</w:t>
       </w:r>
       <w:r>
@@ -14141,15 +14684,15 @@
           <w:noProof/>
         </w:rPr>
         <w:tab/>
-        <w:t xml:space="preserve">Stroebe, W. What Can We Learn from Many Labs Replications? </w:t>
-      </w:r>
-      <w:r>
-        <w:rPr>
-          <w:i/>
-          <w:iCs/>
-          <w:noProof/>
-        </w:rPr>
-        <w:t>Basic Appl. Soc. Psych.</w:t>
+        <w:t xml:space="preserve">Cross, M. P., Gheorma, L. &amp; Pressman, S. D. Contrasting experimentally device-manipulated and device-free smiles. </w:t>
+      </w:r>
+      <w:r>
+        <w:rPr>
+          <w:i/>
+          <w:iCs/>
+          <w:noProof/>
+        </w:rPr>
+        <w:t>Front. Psychol.</w:t>
       </w:r>
       <w:r>
         <w:rPr>
@@ -14163,13 +14706,13 @@
           <w:bCs/>
           <w:noProof/>
         </w:rPr>
-        <w:t>41</w:t>
-      </w:r>
-      <w:r>
-        <w:rPr>
-          <w:noProof/>
-        </w:rPr>
-        <w:t>, 91–103 (2019).</w:t>
+        <w:t>10</w:t>
+      </w:r>
+      <w:r>
+        <w:rPr>
+          <w:noProof/>
+        </w:rPr>
+        <w:t>, 1–11 (2019).</w:t>
       </w:r>
     </w:p>
     <w:p>
@@ -14195,21 +14738,35 @@
           <w:noProof/>
         </w:rPr>
         <w:tab/>
-        <w:t xml:space="preserve">Wagenmakers, E.-J. &amp; Gronau, Q. Musings on preregistration: The case of the facial feedback effect. </w:t>
-      </w:r>
-      <w:r>
-        <w:rPr>
-          <w:i/>
-          <w:iCs/>
-          <w:noProof/>
-        </w:rPr>
-        <w:t>Bayesian Spectacle</w:t>
-      </w:r>
-      <w:r>
-        <w:rPr>
-          <w:noProof/>
-        </w:rPr>
-        <w:t xml:space="preserve"> 1–9 https://www.bayesianspectacles.org/musings-on-preregistration/ (2018).</w:t>
+        <w:t xml:space="preserve">Stroebe, W. What Can We Learn from Many Labs Replications? </w:t>
+      </w:r>
+      <w:r>
+        <w:rPr>
+          <w:i/>
+          <w:iCs/>
+          <w:noProof/>
+        </w:rPr>
+        <w:t>Basic Appl. Soc. Psych.</w:t>
+      </w:r>
+      <w:r>
+        <w:rPr>
+          <w:noProof/>
+        </w:rPr>
+        <w:t xml:space="preserve"> </w:t>
+      </w:r>
+      <w:r>
+        <w:rPr>
+          <w:b/>
+          <w:bCs/>
+          <w:noProof/>
+        </w:rPr>
+        <w:t>41</w:t>
+      </w:r>
+      <w:r>
+        <w:rPr>
+          <w:noProof/>
+        </w:rPr>
+        <w:t>, 91–103 (2019).</w:t>
       </w:r>
     </w:p>
     <w:p>
@@ -14228,7 +14785,6 @@
         <w:rPr>
           <w:noProof/>
         </w:rPr>
-        <w:lastRenderedPageBreak/>
         <w:t>84.</w:t>
       </w:r>
       <w:r>
@@ -14236,35 +14792,21 @@
           <w:noProof/>
         </w:rPr>
         <w:tab/>
-        <w:t xml:space="preserve">Cross, M. P., Gheorma, L. &amp; Pressman, S. D. Contrasting experimentally device-manipulated and device-free smiles. </w:t>
-      </w:r>
-      <w:r>
-        <w:rPr>
-          <w:i/>
-          <w:iCs/>
-          <w:noProof/>
-        </w:rPr>
-        <w:t>Front. Psychol.</w:t>
-      </w:r>
-      <w:r>
-        <w:rPr>
-          <w:noProof/>
-        </w:rPr>
-        <w:t xml:space="preserve"> </w:t>
-      </w:r>
-      <w:r>
-        <w:rPr>
-          <w:b/>
-          <w:bCs/>
-          <w:noProof/>
-        </w:rPr>
-        <w:t>10</w:t>
-      </w:r>
-      <w:r>
-        <w:rPr>
-          <w:noProof/>
-        </w:rPr>
-        <w:t>, 1–11 (2019).</w:t>
+        <w:t xml:space="preserve">Wagenmakers, E.-J. &amp; Gronau, Q. Musings on preregistration: The case of the facial feedback effect. </w:t>
+      </w:r>
+      <w:r>
+        <w:rPr>
+          <w:i/>
+          <w:iCs/>
+          <w:noProof/>
+        </w:rPr>
+        <w:t>Bayesian Spectacle</w:t>
+      </w:r>
+      <w:r>
+        <w:rPr>
+          <w:noProof/>
+        </w:rPr>
+        <w:t xml:space="preserve"> 1–9 https://www.bayesianspectacles.org/musings-on-preregistration/ (2018).</w:t>
       </w:r>
     </w:p>
     <w:p>
@@ -14579,6 +15121,7 @@
         <w:rPr>
           <w:noProof/>
         </w:rPr>
+        <w:lastRenderedPageBreak/>
         <w:t>91.</w:t>
       </w:r>
       <w:r>
@@ -14586,21 +15129,35 @@
           <w:noProof/>
         </w:rPr>
         <w:tab/>
-        <w:t xml:space="preserve">Pressman, S. D., Acevedo, A. M., Hammond, K. V &amp; Kraft-Feil, T. L. Smile (or grimace) through the pain? The effects of experimentally manipulated facial expressions on needle-injection responses. </w:t>
-      </w:r>
-      <w:r>
-        <w:rPr>
-          <w:i/>
-          <w:iCs/>
-          <w:noProof/>
-        </w:rPr>
-        <w:t>Emotion</w:t>
-      </w:r>
-      <w:r>
-        <w:rPr>
-          <w:noProof/>
-        </w:rPr>
-        <w:t xml:space="preserve"> (2020).</w:t>
+        <w:t xml:space="preserve">Laird, J. D. &amp; Lacasse, K. Bodily influences on emotional feelings: Accumulating evidence and extensions of William James’s theory of emotion. </w:t>
+      </w:r>
+      <w:r>
+        <w:rPr>
+          <w:i/>
+          <w:iCs/>
+          <w:noProof/>
+        </w:rPr>
+        <w:t>Emot. Rev.</w:t>
+      </w:r>
+      <w:r>
+        <w:rPr>
+          <w:noProof/>
+        </w:rPr>
+        <w:t xml:space="preserve"> </w:t>
+      </w:r>
+      <w:r>
+        <w:rPr>
+          <w:b/>
+          <w:bCs/>
+          <w:noProof/>
+        </w:rPr>
+        <w:t>6</w:t>
+      </w:r>
+      <w:r>
+        <w:rPr>
+          <w:noProof/>
+        </w:rPr>
+        <w:t>, 27–34 (2014).</w:t>
       </w:r>
     </w:p>
     <w:p>
@@ -14626,15 +15183,15 @@
           <w:noProof/>
         </w:rPr>
         <w:tab/>
-        <w:t xml:space="preserve">Lewinski, P., den Uyl, T. M. &amp; Butler, C. Automated facial coding: Validation of basic emotions and FACS AUs in FaceReader. </w:t>
-      </w:r>
-      <w:r>
-        <w:rPr>
-          <w:i/>
-          <w:iCs/>
-          <w:noProof/>
-        </w:rPr>
-        <w:t>J. Neurosci. Psychol. Econ.</w:t>
+        <w:t xml:space="preserve">Coan, J. A., Allen, J. J. B. &amp; Harmon-Jones, E. Approach/withdraw motivational states, emotion, and facial feedback. </w:t>
+      </w:r>
+      <w:r>
+        <w:rPr>
+          <w:i/>
+          <w:iCs/>
+          <w:noProof/>
+        </w:rPr>
+        <w:t>Psychophysiology</w:t>
       </w:r>
       <w:r>
         <w:rPr>
@@ -14648,13 +15205,13 @@
           <w:bCs/>
           <w:noProof/>
         </w:rPr>
-        <w:t>7</w:t>
-      </w:r>
-      <w:r>
-        <w:rPr>
-          <w:noProof/>
-        </w:rPr>
-        <w:t>, 227–236 (2014).</w:t>
+        <w:t>36</w:t>
+      </w:r>
+      <w:r>
+        <w:rPr>
+          <w:noProof/>
+        </w:rPr>
+        <w:t>, S41 (1999).</w:t>
       </w:r>
     </w:p>
     <w:p>
@@ -14680,29 +15237,15 @@
           <w:noProof/>
         </w:rPr>
         <w:tab/>
-        <w:t xml:space="preserve">Mehling, W. E. </w:t>
-      </w:r>
-      <w:r>
-        <w:rPr>
-          <w:i/>
-          <w:iCs/>
-          <w:noProof/>
-        </w:rPr>
-        <w:t>et al.</w:t>
-      </w:r>
-      <w:r>
-        <w:rPr>
-          <w:noProof/>
-        </w:rPr>
-        <w:t xml:space="preserve"> The multidimensional assessment of interoceptive awareness (MAIA). </w:t>
-      </w:r>
-      <w:r>
-        <w:rPr>
-          <w:i/>
-          <w:iCs/>
-          <w:noProof/>
-        </w:rPr>
-        <w:t>PLoS One</w:t>
+        <w:t xml:space="preserve">Yu, Q. &amp; Kitayama, S. Does facial action modulate neural responses of emotion? An examination with the late positive potential (LPP). </w:t>
+      </w:r>
+      <w:r>
+        <w:rPr>
+          <w:i/>
+          <w:iCs/>
+          <w:noProof/>
+        </w:rPr>
+        <w:t>Emotion</w:t>
       </w:r>
       <w:r>
         <w:rPr>
@@ -14716,6 +15259,358 @@
           <w:bCs/>
           <w:noProof/>
         </w:rPr>
+        <w:t>21</w:t>
+      </w:r>
+      <w:r>
+        <w:rPr>
+          <w:noProof/>
+        </w:rPr>
+        <w:t>, 442–446 (2021).</w:t>
+      </w:r>
+    </w:p>
+    <w:p>
+      <w:pPr>
+        <w:widowControl w:val="0"/>
+        <w:autoSpaceDE w:val="0"/>
+        <w:autoSpaceDN w:val="0"/>
+        <w:adjustRightInd w:val="0"/>
+        <w:spacing w:after="200" w:line="360" w:lineRule="auto"/>
+        <w:ind w:left="640" w:hanging="640"/>
+        <w:rPr>
+          <w:noProof/>
+        </w:rPr>
+      </w:pPr>
+      <w:r>
+        <w:rPr>
+          <w:noProof/>
+        </w:rPr>
+        <w:t>94.</w:t>
+      </w:r>
+      <w:r>
+        <w:rPr>
+          <w:noProof/>
+        </w:rPr>
+        <w:tab/>
+        <w:t xml:space="preserve">Kim, M. J. </w:t>
+      </w:r>
+      <w:r>
+        <w:rPr>
+          <w:i/>
+          <w:iCs/>
+          <w:noProof/>
+        </w:rPr>
+        <w:t>et al.</w:t>
+      </w:r>
+      <w:r>
+        <w:rPr>
+          <w:noProof/>
+        </w:rPr>
+        <w:t xml:space="preserve"> Botulinum toxin-induced facial muscle paralysis affects amygdala responses to the perception of emotional expressions: preliminary findings from an A-B-A design. </w:t>
+      </w:r>
+      <w:r>
+        <w:rPr>
+          <w:i/>
+          <w:iCs/>
+          <w:noProof/>
+        </w:rPr>
+        <w:t>Biol. Mood Anxiety Disord.</w:t>
+      </w:r>
+      <w:r>
+        <w:rPr>
+          <w:noProof/>
+        </w:rPr>
+        <w:t xml:space="preserve"> </w:t>
+      </w:r>
+      <w:r>
+        <w:rPr>
+          <w:b/>
+          <w:bCs/>
+          <w:noProof/>
+        </w:rPr>
+        <w:t>4</w:t>
+      </w:r>
+      <w:r>
+        <w:rPr>
+          <w:noProof/>
+        </w:rPr>
+        <w:t>, 11 (2014).</w:t>
+      </w:r>
+    </w:p>
+    <w:p>
+      <w:pPr>
+        <w:widowControl w:val="0"/>
+        <w:autoSpaceDE w:val="0"/>
+        <w:autoSpaceDN w:val="0"/>
+        <w:adjustRightInd w:val="0"/>
+        <w:spacing w:after="200" w:line="360" w:lineRule="auto"/>
+        <w:ind w:left="640" w:hanging="640"/>
+        <w:rPr>
+          <w:noProof/>
+        </w:rPr>
+      </w:pPr>
+      <w:r>
+        <w:rPr>
+          <w:noProof/>
+        </w:rPr>
+        <w:t>95.</w:t>
+      </w:r>
+      <w:r>
+        <w:rPr>
+          <w:noProof/>
+        </w:rPr>
+        <w:tab/>
+        <w:t xml:space="preserve">Hennenlotter, A. </w:t>
+      </w:r>
+      <w:r>
+        <w:rPr>
+          <w:i/>
+          <w:iCs/>
+          <w:noProof/>
+        </w:rPr>
+        <w:t>et al.</w:t>
+      </w:r>
+      <w:r>
+        <w:rPr>
+          <w:noProof/>
+        </w:rPr>
+        <w:t xml:space="preserve"> ‘The link between facial feedback and neural activity within central circuitries of emotion—New insights from botulinum toxin-induced denervation of frown muscles’: Erratum. </w:t>
+      </w:r>
+      <w:r>
+        <w:rPr>
+          <w:i/>
+          <w:iCs/>
+          <w:noProof/>
+        </w:rPr>
+        <w:t>Cereb. Cortex</w:t>
+      </w:r>
+      <w:r>
+        <w:rPr>
+          <w:noProof/>
+        </w:rPr>
+        <w:t xml:space="preserve"> </w:t>
+      </w:r>
+      <w:r>
+        <w:rPr>
+          <w:b/>
+          <w:bCs/>
+          <w:noProof/>
+        </w:rPr>
+        <w:t>20</w:t>
+      </w:r>
+      <w:r>
+        <w:rPr>
+          <w:noProof/>
+        </w:rPr>
+        <w:t>, 253 (2010).</w:t>
+      </w:r>
+    </w:p>
+    <w:p>
+      <w:pPr>
+        <w:widowControl w:val="0"/>
+        <w:autoSpaceDE w:val="0"/>
+        <w:autoSpaceDN w:val="0"/>
+        <w:adjustRightInd w:val="0"/>
+        <w:spacing w:after="200" w:line="360" w:lineRule="auto"/>
+        <w:ind w:left="640" w:hanging="640"/>
+        <w:rPr>
+          <w:noProof/>
+        </w:rPr>
+      </w:pPr>
+      <w:r>
+        <w:rPr>
+          <w:noProof/>
+        </w:rPr>
+        <w:t>96.</w:t>
+      </w:r>
+      <w:r>
+        <w:rPr>
+          <w:noProof/>
+        </w:rPr>
+        <w:tab/>
+        <w:t xml:space="preserve">Hülsheger, U. R. &amp; Schewe, A. F. On the costs and benefits of emotional labor: A meta-analysis of three decades of research. </w:t>
+      </w:r>
+      <w:r>
+        <w:rPr>
+          <w:i/>
+          <w:iCs/>
+          <w:noProof/>
+        </w:rPr>
+        <w:t>J. Occup. Health Psychol.</w:t>
+      </w:r>
+      <w:r>
+        <w:rPr>
+          <w:noProof/>
+        </w:rPr>
+        <w:t xml:space="preserve"> </w:t>
+      </w:r>
+      <w:r>
+        <w:rPr>
+          <w:b/>
+          <w:bCs/>
+          <w:noProof/>
+        </w:rPr>
+        <w:t>16</w:t>
+      </w:r>
+      <w:r>
+        <w:rPr>
+          <w:noProof/>
+        </w:rPr>
+        <w:t>, 361–389 (2011).</w:t>
+      </w:r>
+    </w:p>
+    <w:p>
+      <w:pPr>
+        <w:widowControl w:val="0"/>
+        <w:autoSpaceDE w:val="0"/>
+        <w:autoSpaceDN w:val="0"/>
+        <w:adjustRightInd w:val="0"/>
+        <w:spacing w:after="200" w:line="360" w:lineRule="auto"/>
+        <w:ind w:left="640" w:hanging="640"/>
+        <w:rPr>
+          <w:noProof/>
+        </w:rPr>
+      </w:pPr>
+      <w:r>
+        <w:rPr>
+          <w:noProof/>
+        </w:rPr>
+        <w:t>97.</w:t>
+      </w:r>
+      <w:r>
+        <w:rPr>
+          <w:noProof/>
+        </w:rPr>
+        <w:tab/>
+        <w:t xml:space="preserve">Pressman, S. D., Acevedo, A. M., Hammond, K. V &amp; Kraft-Feil, T. L. Smile (or grimace) through the pain? The effects of experimentally manipulated facial expressions on needle-injection responses. </w:t>
+      </w:r>
+      <w:r>
+        <w:rPr>
+          <w:i/>
+          <w:iCs/>
+          <w:noProof/>
+        </w:rPr>
+        <w:t>Emotion</w:t>
+      </w:r>
+      <w:r>
+        <w:rPr>
+          <w:noProof/>
+        </w:rPr>
+        <w:t xml:space="preserve"> (2020).</w:t>
+      </w:r>
+    </w:p>
+    <w:p>
+      <w:pPr>
+        <w:widowControl w:val="0"/>
+        <w:autoSpaceDE w:val="0"/>
+        <w:autoSpaceDN w:val="0"/>
+        <w:adjustRightInd w:val="0"/>
+        <w:spacing w:after="200" w:line="360" w:lineRule="auto"/>
+        <w:ind w:left="640" w:hanging="640"/>
+        <w:rPr>
+          <w:noProof/>
+        </w:rPr>
+      </w:pPr>
+      <w:r>
+        <w:rPr>
+          <w:noProof/>
+        </w:rPr>
+        <w:t>98.</w:t>
+      </w:r>
+      <w:r>
+        <w:rPr>
+          <w:noProof/>
+        </w:rPr>
+        <w:tab/>
+        <w:t xml:space="preserve">Lewinski, P., den Uyl, T. M. &amp; Butler, C. Automated facial coding: Validation of basic emotions and FACS AUs in FaceReader. </w:t>
+      </w:r>
+      <w:r>
+        <w:rPr>
+          <w:i/>
+          <w:iCs/>
+          <w:noProof/>
+        </w:rPr>
+        <w:t>J. Neurosci. Psychol. Econ.</w:t>
+      </w:r>
+      <w:r>
+        <w:rPr>
+          <w:noProof/>
+        </w:rPr>
+        <w:t xml:space="preserve"> </w:t>
+      </w:r>
+      <w:r>
+        <w:rPr>
+          <w:b/>
+          <w:bCs/>
+          <w:noProof/>
+        </w:rPr>
+        <w:t>7</w:t>
+      </w:r>
+      <w:r>
+        <w:rPr>
+          <w:noProof/>
+        </w:rPr>
+        <w:t>, 227–236 (2014).</w:t>
+      </w:r>
+    </w:p>
+    <w:p>
+      <w:pPr>
+        <w:widowControl w:val="0"/>
+        <w:autoSpaceDE w:val="0"/>
+        <w:autoSpaceDN w:val="0"/>
+        <w:adjustRightInd w:val="0"/>
+        <w:spacing w:after="200" w:line="360" w:lineRule="auto"/>
+        <w:ind w:left="640" w:hanging="640"/>
+        <w:rPr>
+          <w:noProof/>
+        </w:rPr>
+      </w:pPr>
+      <w:r>
+        <w:rPr>
+          <w:noProof/>
+        </w:rPr>
+        <w:t>99.</w:t>
+      </w:r>
+      <w:r>
+        <w:rPr>
+          <w:noProof/>
+        </w:rPr>
+        <w:tab/>
+        <w:t xml:space="preserve">Mehling, W. E. </w:t>
+      </w:r>
+      <w:r>
+        <w:rPr>
+          <w:i/>
+          <w:iCs/>
+          <w:noProof/>
+        </w:rPr>
+        <w:t>et al.</w:t>
+      </w:r>
+      <w:r>
+        <w:rPr>
+          <w:noProof/>
+        </w:rPr>
+        <w:t xml:space="preserve"> The multidimensional assessment of interoceptive awareness (MAIA). </w:t>
+      </w:r>
+      <w:r>
+        <w:rPr>
+          <w:i/>
+          <w:iCs/>
+          <w:noProof/>
+        </w:rPr>
+        <w:t>PLoS One</w:t>
+      </w:r>
+      <w:r>
+        <w:rPr>
+          <w:noProof/>
+        </w:rPr>
+        <w:t xml:space="preserve"> </w:t>
+      </w:r>
+      <w:r>
+        <w:rPr>
+          <w:b/>
+          <w:bCs/>
+          <w:noProof/>
+        </w:rPr>
         <w:t>7</w:t>
       </w:r>
       <w:r>
@@ -14982,15 +15877,7 @@
         <w:t xml:space="preserve"> supported b</w:t>
       </w:r>
       <w:r>
-        <w:t xml:space="preserve">y </w:t>
-      </w:r>
-      <w:proofErr w:type="spellStart"/>
-      <w:r>
-        <w:t>Colciencias</w:t>
-      </w:r>
-      <w:proofErr w:type="spellEnd"/>
-      <w:r>
-        <w:t xml:space="preserve"> Grant</w:t>
+        <w:t>y Colciencias Grant</w:t>
       </w:r>
       <w:r>
         <w:t xml:space="preserve"> </w:t>
@@ -16270,21 +17157,13 @@
         <w:contextualSpacing/>
       </w:pPr>
       <w:r>
-        <w:t xml:space="preserve">In pilot study 1, participants were covertly recorded to assess the quality of their posed expressions. For participants who consented for their videos to be analyzed (n = 80), video recordings of their happy and neutral posing trials were processed through Noldus </w:t>
-      </w:r>
-      <w:proofErr w:type="spellStart"/>
-      <w:r>
-        <w:t>FaceReader</w:t>
-      </w:r>
-      <w:proofErr w:type="spellEnd"/>
-      <w:r>
-        <w:t xml:space="preserve"> 7.0, which provided moment-to-moment ratings of expressed happiness (0 to 1)</w:t>
+        <w:t>In pilot study 1, participants were covertly recorded to assess the quality of their posed expressions. For participants who consented for their videos to be analyzed (n = 80), video recordings of their happy and neutral posing trials were processed through Noldus FaceReader 7.0, which provided moment-to-moment ratings of expressed happiness (0 to 1)</w:t>
       </w:r>
       <w:r>
         <w:fldChar w:fldCharType="begin" w:fldLock="1"/>
       </w:r>
       <w:r>
-        <w:instrText>ADDIN CSL_CITATION {"citationItems":[{"id":"ITEM-1","itemData":{"DOI":"10.1037/npe0000028","ISSN":"2151-318X(Electronic);1937-321X(Print)","abstract":"In this study, we validated automated facial coding (AFC) software—FaceReader (Noldus, 2014)—on 2 publicly available and objective datasets of human expressions of basic emotions. We present the matching scores (accuracy) for recognition of facial expressions and the Facial Action Coding System (FACS) index of agreement. In 2005, matching scores of 89% were reported for FaceReader. However, previous research used a version of FaceReader that implemented older algorithms (version 1.0) and did not contain FACS classifiers. In this study, we tested the newest version (6.0). FaceReader recognized 88% of the target emotional labels in the Warsaw Set of Emotional Facial Expression Pictures (WSEFEP) and Amsterdam Dynamic Facial Expression Set (ADFES). The software reached a FACS index of agreement of 0.67 on average in both datasets. The results of this validation test are meaningful only in relation to human performance rates for both basic emotion recognition and FACS coding. The human emotions recognition for the 2 datasets was 85%, therefore FaceReader is as good at recognizing emotions as humans. To receive FACS certification, a human coder must reach an agreement of 0.70 with the master coding of the final test. Even though FaceReader did not attain this score, action units (AUs) 1, 2, 4, 5, 6, 9, 12, 15, and 25 might be used with high accuracy. We believe that FaceReader has proven to be a reliable indicator of basic emotions in the past decade and has a potential to become similarly robust with FACS.","author":[{"dropping-particle":"","family":"Lewinski","given":"Peter","non-dropping-particle":"","parse-names":false,"suffix":""},{"dropping-particle":"","family":"Uyl","given":"Tim M.","non-dropping-particle":"den","parse-names":false,"suffix":""},{"dropping-particle":"","family":"Butler","given":"Crystal","non-dropping-particle":"","parse-names":false,"suffix":""}],"container-title":"Journal of Neuroscience, Psychology, and Economics","id":"ITEM-1","issue":"4","issued":{"date-parts":[["2014"]]},"page":"227-236","title":"Automated facial coding: Validation of basic emotions and FACS AUs in FaceReader","type":"article-journal","volume":"7"},"uris":["http://www.mendeley.com/documents/?uuid=e44d600d-57be-41df-8169-62ca5940eafb"]}],"mendeley":{"formattedCitation":"&lt;sup&gt;92&lt;/sup&gt;","plainTextFormattedCitation":"92","previouslyFormattedCitation":"&lt;sup&gt;92&lt;/sup&gt;"},"properties":{"noteIndex":0},"schema":"https://github.com/citation-style-language/schema/raw/master/csl-citation.json"}</w:instrText>
+        <w:instrText>ADDIN CSL_CITATION {"citationItems":[{"id":"ITEM-1","itemData":{"DOI":"10.1037/npe0000028","ISSN":"2151-318X(Electronic);1937-321X(Print)","abstract":"In this study, we validated automated facial coding (AFC) software—FaceReader (Noldus, 2014)—on 2 publicly available and objective datasets of human expressions of basic emotions. We present the matching scores (accuracy) for recognition of facial expressions and the Facial Action Coding System (FACS) index of agreement. In 2005, matching scores of 89% were reported for FaceReader. However, previous research used a version of FaceReader that implemented older algorithms (version 1.0) and did not contain FACS classifiers. In this study, we tested the newest version (6.0). FaceReader recognized 88% of the target emotional labels in the Warsaw Set of Emotional Facial Expression Pictures (WSEFEP) and Amsterdam Dynamic Facial Expression Set (ADFES). The software reached a FACS index of agreement of 0.67 on average in both datasets. The results of this validation test are meaningful only in relation to human performance rates for both basic emotion recognition and FACS coding. The human emotions recognition for the 2 datasets was 85%, therefore FaceReader is as good at recognizing emotions as humans. To receive FACS certification, a human coder must reach an agreement of 0.70 with the master coding of the final test. Even though FaceReader did not attain this score, action units (AUs) 1, 2, 4, 5, 6, 9, 12, 15, and 25 might be used with high accuracy. We believe that FaceReader has proven to be a reliable indicator of basic emotions in the past decade and has a potential to become similarly robust with FACS.","author":[{"dropping-particle":"","family":"Lewinski","given":"Peter","non-dropping-particle":"","parse-names":false,"suffix":""},{"dropping-particle":"","family":"Uyl","given":"Tim M.","non-dropping-particle":"den","parse-names":false,"suffix":""},{"dropping-particle":"","family":"Butler","given":"Crystal","non-dropping-particle":"","parse-names":false,"suffix":""}],"container-title":"Journal of Neuroscience, Psychology, and Economics","id":"ITEM-1","issue":"4","issued":{"date-parts":[["2014"]]},"page":"227-236","title":"Automated facial coding: Validation of basic emotions and FACS AUs in FaceReader","type":"article-journal","volume":"7"},"uris":["http://www.mendeley.com/documents/?uuid=e44d600d-57be-41df-8169-62ca5940eafb"]}],"mendeley":{"formattedCitation":"&lt;sup&gt;98&lt;/sup&gt;","plainTextFormattedCitation":"98","previouslyFormattedCitation":"&lt;sup&gt;97&lt;/sup&gt;"},"properties":{"noteIndex":0},"schema":"https://github.com/citation-style-language/schema/raw/master/csl-citation.json"}</w:instrText>
       </w:r>
       <w:r>
         <w:fldChar w:fldCharType="separate"/>
@@ -16294,21 +17173,13 @@
           <w:noProof/>
           <w:vertAlign w:val="superscript"/>
         </w:rPr>
-        <w:t>92</w:t>
+        <w:t>98</w:t>
       </w:r>
       <w:r>
         <w:fldChar w:fldCharType="end"/>
       </w:r>
       <w:r>
-        <w:t xml:space="preserve">. </w:t>
-      </w:r>
-      <w:proofErr w:type="spellStart"/>
-      <w:r>
-        <w:t>FaceReader</w:t>
-      </w:r>
-      <w:proofErr w:type="spellEnd"/>
-      <w:r>
-        <w:t xml:space="preserve"> failed to code videos from two participants, leaving a final sample of 78 pairs of videos.</w:t>
+        <w:t>. FaceReader failed to code videos from two participants, leaving a final sample of 78 pairs of videos.</w:t>
       </w:r>
     </w:p>
     <w:p>
@@ -16581,7 +17452,7 @@
         <w:fldChar w:fldCharType="begin" w:fldLock="1"/>
       </w:r>
       <w:r>
-        <w:instrText>ADDIN CSL_CITATION {"citationItems":[{"id":"ITEM-1","itemData":{"DOI":"10.1371/journal.pone.0048230","ISSN":"19326203","PMID":"23133619","abstract":"This paper describes the development of a multidimensional self-report measure of interoceptive body awareness. The systematic mixed-methods process involved reviewing the current literature, specifying a multidimensional conceptual framework, evaluating prior instruments, developing items, and analyzing focus group responses to scale items by instructors and patients of body awareness-enhancing therapies. Following refinement by cognitive testing, items were field-tested in students and instructors of mind-body approaches. Final item selection was achieved by submitting the field test data to an iterative process using multiple validation methods, including exploratory cluster and confirmatory factor analyses, comparison between known groups, and correlations with established measures of related constructs. The resulting 32-item multidimensional instrument assesses eight concepts. The psychometric properties of these final scales suggest that the Multidimensional Assessment of Interoceptive Awareness (MAIA) may serve as a starting point for research and further collaborative refinement. © 2012 Mehling et al.","author":[{"dropping-particle":"","family":"Mehling","given":"Wolf E","non-dropping-particle":"","parse-names":false,"suffix":""},{"dropping-particle":"","family":"Price","given":"Cynthia","non-dropping-particle":"","parse-names":false,"suffix":""},{"dropping-particle":"","family":"Daubenmier","given":"Jennifer J","non-dropping-particle":"","parse-names":false,"suffix":""},{"dropping-particle":"","family":"Acree","given":"Mike","non-dropping-particle":"","parse-names":false,"suffix":""},{"dropping-particle":"","family":"Bartmess","given":"Elizabeth","non-dropping-particle":"","parse-names":false,"suffix":""},{"dropping-particle":"","family":"Stewart","given":"Anita","non-dropping-particle":"","parse-names":false,"suffix":""}],"container-title":"PLoS ONE","id":"ITEM-1","issue":"11","issued":{"date-parts":[["2012"]]},"page":"1-22","title":"The multidimensional assessment of interoceptive awareness (MAIA)","type":"article-journal","volume":"7"},"uris":["http://www.mendeley.com/documents/?uuid=3595644c-6214-3858-8246-25f8711a153d"]}],"mendeley":{"formattedCitation":"&lt;sup&gt;93&lt;/sup&gt;","plainTextFormattedCitation":"93","previouslyFormattedCitation":"&lt;sup&gt;93&lt;/sup&gt;"},"properties":{"noteIndex":0},"schema":"https://github.com/citation-style-language/schema/raw/master/csl-citation.json"}</w:instrText>
+        <w:instrText>ADDIN CSL_CITATION {"citationItems":[{"id":"ITEM-1","itemData":{"DOI":"10.1371/journal.pone.0048230","ISSN":"19326203","PMID":"23133619","abstract":"This paper describes the development of a multidimensional self-report measure of interoceptive body awareness. The systematic mixed-methods process involved reviewing the current literature, specifying a multidimensional conceptual framework, evaluating prior instruments, developing items, and analyzing focus group responses to scale items by instructors and patients of body awareness-enhancing therapies. Following refinement by cognitive testing, items were field-tested in students and instructors of mind-body approaches. Final item selection was achieved by submitting the field test data to an iterative process using multiple validation methods, including exploratory cluster and confirmatory factor analyses, comparison between known groups, and correlations with established measures of related constructs. The resulting 32-item multidimensional instrument assesses eight concepts. The psychometric properties of these final scales suggest that the Multidimensional Assessment of Interoceptive Awareness (MAIA) may serve as a starting point for research and further collaborative refinement. © 2012 Mehling et al.","author":[{"dropping-particle":"","family":"Mehling","given":"Wolf E","non-dropping-particle":"","parse-names":false,"suffix":""},{"dropping-particle":"","family":"Price","given":"Cynthia","non-dropping-particle":"","parse-names":false,"suffix":""},{"dropping-particle":"","family":"Daubenmier","given":"Jennifer J","non-dropping-particle":"","parse-names":false,"suffix":""},{"dropping-particle":"","family":"Acree","given":"Mike","non-dropping-particle":"","parse-names":false,"suffix":""},{"dropping-particle":"","family":"Bartmess","given":"Elizabeth","non-dropping-particle":"","parse-names":false,"suffix":""},{"dropping-particle":"","family":"Stewart","given":"Anita","non-dropping-particle":"","parse-names":false,"suffix":""}],"container-title":"PLoS ONE","id":"ITEM-1","issue":"11","issued":{"date-parts":[["2012"]]},"page":"1-22","title":"The multidimensional assessment of interoceptive awareness (MAIA)","type":"article-journal","volume":"7"},"uris":["http://www.mendeley.com/documents/?uuid=3595644c-6214-3858-8246-25f8711a153d"]}],"mendeley":{"formattedCitation":"&lt;sup&gt;99&lt;/sup&gt;","plainTextFormattedCitation":"99","previouslyFormattedCitation":"&lt;sup&gt;98&lt;/sup&gt;"},"properties":{"noteIndex":0},"schema":"https://github.com/citation-style-language/schema/raw/master/csl-citation.json"}</w:instrText>
       </w:r>
       <w:r>
         <w:fldChar w:fldCharType="separate"/>
@@ -16591,7 +17462,7 @@
           <w:noProof/>
           <w:vertAlign w:val="superscript"/>
         </w:rPr>
-        <w:t>93</w:t>
+        <w:t>99</w:t>
       </w:r>
       <w:r>
         <w:fldChar w:fldCharType="end"/>
@@ -20956,7 +21827,6 @@
   <w:style w:type="character" w:default="1" w:styleId="DefaultParagraphFont">
     <w:name w:val="Default Paragraph Font"/>
     <w:uiPriority w:val="1"/>
-    <w:semiHidden/>
     <w:unhideWhenUsed/>
   </w:style>
   <w:style w:type="table" w:default="1" w:styleId="TableNormal">

</xml_diff>

<commit_message>
Fixed Figure 3 and began making Figure 3b
</commit_message>
<xml_diff>
--- a/ManySmiles_stage2_draft_shared.docx
+++ b/ManySmiles_stage2_draft_shared.docx
@@ -716,7 +716,7 @@
         <w:fldChar w:fldCharType="begin" w:fldLock="1"/>
       </w:r>
       <w:r>
-        <w:instrText>ADDIN CSL_CITATION {"citationItems":[{"id":"ITEM-1","itemData":{"DOI":"10.1016/j.jaad.2007.10.649","ISSN":"1097-6787 (Electronic)","PMID":"18485989","abstract":"The facial feedback hypothesis suggests that muscular manipulations which result  in more positive facial expressions may lead to more positive emotional states in affected individuals. In this essay, we hypothesize that the injection of botulinum toxin for upper face dynamic creases might induce positive emotional states by reducing the ability to frown and create other negative facial expressions. The use of botulinum toxin to pharmacologically alter upper face muscular expressiveness may curtail the appearance of negative emotions, most notably anger, but also fear and sadness. This occurs via the relaxation of the corrugator supercilii and the procerus, which are responsible for brow furrowing, and to a lesser extent, because of the relaxation of the frontalis. Concurrently, botulinum toxin may dampen some positive expressions like the true smile, which requires activity of the orbicularis oculi, a muscle also relaxed after toxin injections. On balance, the evidence suggests that botulinum toxin injections for upper face dynamic creases may reduce negative facial expressions more than they reduce positive facial expressions. Based on the facial feedback hypothesis, this net change in facial expression may potentially have the secondary effect of reducing the internal experience of negative emotions, thus making patients feel less angry, sad, and fearful.","author":[{"dropping-particle":"","family":"Alam","given":"Murad","non-dropping-particle":"","parse-names":false,"suffix":""},{"dropping-particle":"","family":"Barrett","given":"Karen C","non-dropping-particle":"","parse-names":false,"suffix":""},{"dropping-particle":"","family":"Hodapp","given":"Robert M","non-dropping-particle":"","parse-names":false,"suffix":""},{"dropping-particle":"","family":"Arndt","given":"Kenneth A","non-dropping-particle":"","parse-names":false,"suffix":""}],"container-title":"Journal of the American Academy of Dermatology","id":"ITEM-1","issue":"6","issued":{"date-parts":[["2008","6"]]},"language":"eng","page":"1061-1072","publisher-place":"United States","title":"Botulinum toxin and the facial feedback hypothesis: can looking better make you feel happier?","type":"article-journal","volume":"58"},"uris":["http://www.mendeley.com/documents/?uuid=515d6ffb-20e1-45ab-a315-6490dd934e81"]},{"id":"ITEM-2","itemData":{"DOI":"10.1016/j.eurpsy.2016.01.1473","abstract":"24th European Congress of Psychiatry / European Psychiatry 33S (2016) S290–S643 S407 chronic pain of higher intensity and with greater interference on daily functioning. Conclusion Our research data show a high frequency of chronic pain among patients diagnosed with MDD and its positive inter-correlation which results in negative impact on daily functioning, especially in females. Disclosure of interest The authors have not supplied their decla-ration of competing interest. Augmentation strategies for the treatment of Major depressive disorder (MDD) are needed when patients with MDD have a par-tial, or not responded to antidepressant monotherapy. The focus of augmentation therapy has been combining an antidepressant (AD) medication with another AD. Atypical antipsychotics (AAP) are becoming commonly used to augment antidepressants. Beyond AD and AAP, alternative augmentation strategies include mood sta-bilizers (MS). Aim To analyze the characteristics of therapy in patients with diagnosis of MDD and to investigate the frequency of augmentation therapy. Method Study included 28 patients hospitalized during one year with MDD diagnosis. Statistical analysis was performed with x2 and t-test. Result Among patients with MDD there were 18 (64.28%) women with an average age 57.5 and 10 (35.71%) men with an average age 53.5. Of the 28 patients with MDD, 25 (89.28%) were treated with a combination therapy, and monotherapy in the remaining 3 patients (10.71%). Of 25 patients with augmentation strategy treat-ment, 22 (88%) used two medications and the remaining 3 (12%) tree psychotropic medications (AAP, AD, MS). The most frequent combinations were a combination of AD and AAP (17 patients, 68%). Beyond that frequent combination were AD and MS (6 patients, 24%). Two patients used combination two AAP, and one patient with two AD and one patients used AAP and MS. Conclusion Augmentation strategy is often used in patients with MDD. There is no significant difference in the use combination ther-apy based on gender and age. Disclosure of interest The authors have not supplied their decla-ration of competing interest.","author":[{"dropping-particle":"","family":"Alves","given":"M. C.","non-dropping-particle":"","parse-names":false,"suffix":""},{"dropping-particle":"","family":"Sobreira","given":"G.","non-dropping-particle":"","parse-names":false,"suffix":""},{"dropping-particle":"","family":"Aleixo","given":"M. A.","non-dropping-particle":"","parse-names":false,"suffix":""},{"dropping-particle":"","family":"Oliveira","given":"J. M.","non-dropping-particle":"","parse-names":false,"suffix":""}],"container-title":"European Psychiatry","id":"ITEM-2","issued":{"date-parts":[["2016"]]},"page":"5290-5643","title":"Facing depression with botulinum toxin: Literature review","type":"article-journal","volume":"335"},"uris":["http://www.mendeley.com/documents/?uuid=2ba73f80-6e9e-3299-945d-9b4b0e2d4fd3"]},{"id":"ITEM-3","itemData":{"DOI":"10.1007/s10971-016-3997-0","abstract":"clinically, with depression scores dropping by 27% on all 3 scales in the sample as a whole. These changes were highly sig- nificant (P&lt; 0.001, paired t test or Wilcoxon test)and theabsoluteprepost scorediffer- ences were similar to those observed in previous randomized controlled trials. Importantly, treatment effects did not differ between male (n = 23) and female (n = 19) patients. Conclusions: These findings suggest that gla- bellar BTX injection may also be effective in the treatment of severe depression and in the treatment of depression in men, when treat- ment is carried out not just in clinical trials but in real-world settings.","author":[{"dropping-particle":"","family":"Chugh","given":"Sanjay","non-dropping-particle":"","parse-names":false,"suffix":""},{"dropping-particle":"","family":"Chhabria","given":"Anjali","non-dropping-particle":"","parse-names":false,"suffix":""},{"dropping-particle":"","family":"Jung","given":"Steganie","non-dropping-particle":"","parse-names":false,"suffix":""},{"dropping-particle":"","family":"Kruger","given":"Tillmann H. C.","non-dropping-particle":"","parse-names":false,"suffix":""},{"dropping-particle":"","family":"Wollmer","given":"M Axel","non-dropping-particle":"","parse-names":false,"suffix":""}],"container-title":"Journal of Psychiatric Practice","id":"ITEM-3","issue":"1","issued":{"date-parts":[["2018"]]},"page":"15-20","title":"Botulinum toxin as a treatment for depression in a real-world setting","type":"article-journal","volume":"24"},"uris":["http://www.mendeley.com/documents/?uuid=56a54b3b-5289-4f92-af36-4bec5832fb33"]},{"id":"ITEM-4","itemData":{"author":[{"dropping-particle":"","family":"Finzi","given":"Eric","non-dropping-particle":"","parse-names":false,"suffix":""}],"container-title":"Dermatologic Surgery","id":"ITEM-4","issue":"10","issued":{"date-parts":[["2018"]]},"page":"1363-1365","title":"Update: botulinum toxin for depression: More than skin deep","type":"article-journal","volume":"44"},"uris":["http://www.mendeley.com/documents/?uuid=488e032c-2765-42e2-8e23-e4af860776a6"]},{"id":"ITEM-5","itemData":{"DOI":"10.1016/j.jpsychires.2016.06.009","ISSN":"00223956","abstract":"a b s t r a c t We develop the concept of emotional proprioception, whereby the muscles of facial expression play a central role in encoding and transmitting information to the brain's emotional circuitry, and describe its underlying neuroanatomy. We explore the role of facial expression in both reflecting and influencing depressed mood. The circuitry involved in this latter effect is a logical target for treatment with botu-linum toxin, and we review the evidence in support of this strategy. Clinical trial data suggest that botulinum toxin is effective in treating depression. We discuss the clinical and theoretical implications of these data. This novel treatment approach is just one example of the potential importance of the cranial nerves in the treatment of depression.","author":[{"dropping-particle":"","family":"Finzi","given":"Eric","non-dropping-particle":"","parse-names":false,"suffix":""},{"dropping-particle":"","family":"Rosenthal","given":"Norman E","non-dropping-particle":"","parse-names":false,"suffix":""}],"container-title":"Journal of Psychiatric Research","id":"ITEM-5","issued":{"date-parts":[["2016"]]},"page":"93-96","title":"Emotional proprioception: Treatment of depression with afferent facial feedback","type":"article-journal","volume":"80"},"uris":["http://www.mendeley.com/documents/?uuid=b1e69359-3a04-3080-a0bf-b698ab75f1f2"]},{"id":"ITEM-6","itemData":{"DOI":"10.1016/j.jpsychires.2013.11.006","ISSN":"0022-3956","abstract":"Converging lines of evidence suggest a role for facial expressions in the pathophysiology and treatment of mood disorders. To determine the antidepressant effect of onabotulinumtoxinA (OBA) treatment of corrugator and procerus muscles in people with major depressive disorder, we conducted a double blind, randomized, placebo-controlled trial. In an outpatient clinical research center, eighty-five subjects with DSM-IV major depression were randomized to receive either OBA (29 units for females and 40 units for males) or saline injections into corrugator and procerus frown muscles (74 subjects were entered into the analysis). Subjects were rated at screening, and 3 and 6 weeks after OBA treatment. The primary outcome measure was the response rate, as defined by &gt;= 50% decrease in score on the Montgomery-Asberg Depression Rating Scale (MADRS). Response rates at 6 weeks from the date of injection were 52% and 15% in the OBA and placebo groups, respectively (Chi-Square (1) = 11.2, p &lt; 0.001, Fisher p &lt; 0.001). The secondary outcome measure of remission rate (MADRS score of 10 or less) was 27% with OBA and 7% with placebo (Chi-square (1) = 5.1, p &lt; 0.02, Fisher p &lt; 0.03). Six weeks after a single treatment, MADRS scores of subjects were reduced on average by 47% in those given OBA, and by 21% in those given placebo (Mann-Whitney U, p &lt; 0.0005). In conclusion, a single treatment with OBA to the corrugator and procerus muscles appears to induce a significant and sustained antidepressant effect in patients with major depression. (C) 2013 Elsevier Ltd. All rights reserved.","author":[{"dropping-particle":"","family":"Finzi","given":"Eric","non-dropping-particle":"","parse-names":false,"suffix":""},{"dropping-particle":"","family":"Rosenthal","given":"Norman E","non-dropping-particle":"","parse-names":false,"suffix":""}],"container-title":"Journal of Psychiatric Research","id":"ITEM-6","issued":{"date-parts":[["2014","5"]]},"page":"1-6","title":"Treatment of depression with onabotulinumtoxinA: A randomized, double-blind, placebo controlled trial","type":"article-journal","volume":"52"},"uris":["http://www.mendeley.com/documents/?uuid=6e600176-d4a8-46a4-a0b1-079d9a5509c7"]},{"id":"ITEM-7","itemData":{"DOI":"10.1111/j.1524-4725.2006.32136.x","ISBN":"1524-4725","ISSN":"10760512","PMID":"16706759","abstract":"BACKGROUND: Major depression is a common and serious disease that may be resistant to routine pharmacologic and psychotherapeutic treatment approaches. OBJECTIVE: To evaluate the efficacy of botulinum toxin A treatment of glabellar frown lines in treating patients with major depression, using a small open pilot trial. METHODS: Patients who met DSM-IV criteria for ongoing major depression in spite of pharmacologic or psychotherapeutic treatment were evaluated with the Beck Depression Inventory II (BDI-II) before receiving botulinum toxin A to their glabellar frown lines. Two months later, all patients were re-evaluated clinically and with the BDI-II. RESULTS: Ten depressed patients were treated with botulinum toxin A, and 9 of 10 patients were no longer depressed 2 months after treatment. The tenth patient had an improvement in mood. CONCLUSION: To our knowledge, these are the first reported cases of depression treated with botulinum toxin A.","author":[{"dropping-particle":"","family":"Finzi","given":"Eric","non-dropping-particle":"","parse-names":false,"suffix":""},{"dropping-particle":"","family":"Wasserman","given":"Erika","non-dropping-particle":"","parse-names":false,"suffix":""}],"container-title":"Dermatologic Surgery","id":"ITEM-7","issue":"5","issued":{"date-parts":[["2006"]]},"page":"645-649","title":"Treatment of depression with botulinum toxin A: A case series","type":"article-journal","volume":"32"},"uris":["http://www.mendeley.com/documents/?uuid=0240b7f3-f39e-4436-8d4a-d2f7b4a7fa50"]},{"id":"ITEM-8","itemData":{"author":[{"dropping-particle":"","family":"Fromage","given":"G","non-dropping-particle":"","parse-names":false,"suffix":""}],"container-title":"Aesthetic Nursing","id":"ITEM-8","issue":"6","issued":{"date-parts":[["2018"]]},"page":"315-317","title":"Exploring the effects of botulinum toxin type A injections on depression","type":"article-journal","volume":"7"},"uris":["http://www.mendeley.com/documents/?uuid=beee30a0-02de-48a3-a52f-ae324c0c0890"]},{"id":"ITEM-9","itemData":{"DOI":"10.1111/dsu.12175","ISSN":"10760512","PMID":"23465042","abstract":"BACKGROUND: Botulinum toxin type A (BoNT-A) injection has become the most popular cosmetic nonsurgical procedure, and it has been suggested that BoNT-A injections may improve emotional states when frown lines are treated.\\n\\nOBJECTIVES: To evaluate symptoms of depression and self-esteem before and after onabotulinumtoxinA (ONA) injections in the glabella in subjects with and without depression.\\n\\nMETHODS: Twenty-five subjects with depression were allocated into one group and 25 subjects without depression were matched to those according to demographic characteristics. The Beck Depression Inventory (BDI) and Rosenberg Self-Esteem Scale (RSES) were used to assess depression symptoms and self-esteem, respectively. Patients were assessed up to 12 weeks after the intervention.\\n\\nRESULTS: Patients with depression had significant improvement in depression symptoms after ONA injections. The maximum effect occurred within the first 8 weeks after treatment. A significant reduction from baseline in BDI score and significant improvement in self-esteem were also observed in patients with depression.\\n\\nCONCLUSION: This research presents new data regarding BoNT-A as a potential treatment to improve depression symptoms in patients with Major Depressive Disorder. Self-esteem scores alone cannot explain the improvement in depression symptoms.","author":[{"dropping-particle":"","family":"Hexsel","given":"Doris","non-dropping-particle":"","parse-names":false,"suffix":""},{"dropping-particle":"","family":"Brum","given":"Cristiano","non-dropping-particle":"","parse-names":false,"suffix":""},{"dropping-particle":"","family":"Siega","given":"Carolina","non-dropping-particle":"","parse-names":false,"suffix":""},{"dropping-particle":"","family":"Schilling-Souza","given":"Juliana","non-dropping-particle":"","parse-names":false,"suffix":""},{"dropping-particle":"","family":"Dal'Forno","given":"Taciana","non-dropping-particle":"","parse-names":false,"suffix":""},{"dropping-particle":"","family":"Heckmann","given":"Marc","non-dropping-particle":"","parse-names":false,"suffix":""},{"dropping-particle":"","family":"Rodrigues","given":"Ticiana C.","non-dropping-particle":"","parse-names":false,"suffix":""}],"container-title":"Dermatologic Surgery","id":"ITEM-9","issue":"7","issued":{"date-parts":[["2013"]]},"page":"1088-1096","title":"Evaluation of self-esteem and depression symptoms in depressed and nondepressed subjects treated with onabotulinumtoxinA for glabellar lines","type":"article-journal","volume":"39"},"uris":["http://www.mendeley.com/documents/?uuid=653ef965-7cab-4b9d-864d-5624dd835ac9"]},{"id":"ITEM-10","itemData":{"ISSN":"09446877","abstract":"Botulinum toxin is a neurotoxin that inhibits signal transmission from nerve cells to the muscles and thereby works through paralysis. Although it is highly toxic for humans it has been used therapeutically in medicine for years. After its use was first recognized in treatment of neurological diseases and malfunctions of the muscle tone, novel findings suggest its potentially highly efficient use in treatment of depression. For this purpose botulinum toxin is injected into the glabella region of the forehead. This effect can presumably be explained with the facial feedback theory. It states that mimic expression of emotion and proprioception of expression strengthen the underlying emotion. Paralysis of muscles involved in expression of negative emotions leads to a marked improvement of depressive mood (50% reduction). Current studies show that the mood lining effect has also been found for chronically depressive and therapy-resistant patients and without presence of visible frown lines in the forehead. Moreover the mood lifting effect seems to persist beyond the time period of botulinum toxin's physiological effectiveness (6 months). For consolidation of the existing findings and extensive exploration of this novel promising approach, further studies with a higher number of participants are encouraged.","author":[{"dropping-particle":"","family":"Krüger","given":"Tillmann H.C.","non-dropping-particle":"","parse-names":false,"suffix":""},{"dropping-particle":"","family":"Jung","given":"Stefanie","non-dropping-particle":"","parse-names":false,"suffix":""},{"dropping-particle":"","family":"Wollmer","given":"M. Axel","non-dropping-particle":"","parse-names":false,"suffix":""}],"container-title":"Psychopharmakotherapie","id":"ITEM-10","issue":"1","issued":{"date-parts":[["2016"]]},"page":"2-7","title":"Botulinumtoxin - Ein neuer wirkstoff in der psychopharmakotherapie?","type":"article-journal","volume":"23"},"uris":["http://www.mendeley.com/documents/?uuid=cf663c8c-bf68-4bbc-9045-466086eff29e"]},{"id":"ITEM-11","itemData":{"DOI":"10.1111/j.1473-2165.2009.00419.x","ISSN":"1473-2165 (Electronic)","PMID":"19250162","abstract":"BACKGROUND: It has been suggested that botulinum toxin A (BTX-A) treatment for frown lines can also be used as a treatment for depression. A psychological mechanism for this effect is reviewed in which paralysis of the corrugator (frown) muscles leads to less facial feedback for negative emotions. Consequently, a negative affect is harder to maintain and so the person has a more positive mood. METHODS: In order to test this mechanism, the mood of patients who had received BTX-A treatment for glabelar frown lines was measured and compared with patients who had received other cosmetic treatments. RESULTS: The BTX-A-treated patients showed significantly less negative mood. CONCLUSION: The results support the facial feedback view that frowning can make one unhappier. Treatments that prevent frowning correlate with reduced negative mood.","author":[{"dropping-particle":"","family":"Lewis","given":"Michael B","non-dropping-particle":"","parse-names":false,"suffix":""},{"dropping-particle":"","family":"Bowler","given":"Patrick J","non-dropping-particle":"","parse-names":false,"suffix":""}],"container-title":"Journal of cosmetic dermatology","id":"ITEM-11","issue":"1","issued":{"date-parts":[["2009","3"]]},"language":"eng","page":"24-26","publisher-place":"England","title":"Botulinum toxin cosmetic therapy correlates with a more positive mood.","type":"article-journal","volume":"8"},"uris":["http://www.mendeley.com/documents/?uuid=222a442d-3079-4ce8-b3ea-15e2bb58a3a6"]},{"id":"ITEM-12","itemData":{"DOI":"10.1055/s-0035-1559621","ISSN":"14390795","abstract":"INTRODUCTION: Botulinum toxin A (BTA) injection into the glabellar region is currently being studied as a treatment for major depressive disorder (MDD). Here we explore efficacy data of this novel approach in a pooled analysis.\\n\\nMETHODS: A literature search revealed 3 RCTs on this topic. Individual patient data and clinical end points shared by these 3 trials were pooled and analyzed as one study (n=134) using multiple regression models with random effects.\\n\\nRESULTS: In the pooled sample, the BTA (n=59) and the placebo group (n=75) did not differ in the baseline variables. Efficacy outcomes revealed BTA superiority over placebo: Improvement in the Hamilton Depression Rating Scale or Montgomery-Asberg Depression Rating Scale 6 weeks after baseline was 45.7% for BTA vs. 14.6% for placebo (p&lt;0.0001), corresponding to a BTA response rate of 54.2% (vs. 10.7%) and a BTA remission rate of 30.5% (vs. 6.7%).\\n\\nDISCUSSION: Equalling the status of a meta-analysis, this study increases evidence that a single treatment of BTA into the glabellar region can reduce symptoms of MDD. Further studies are needed to better understand how BTA exerts its mood-lifting effect.","author":[{"dropping-particle":"","family":"Magid","given":"M.","non-dropping-particle":"","parse-names":false,"suffix":""},{"dropping-particle":"","family":"Finzi","given":"E.","non-dropping-particle":"","parse-names":false,"suffix":""},{"dropping-particle":"","family":"Kruger","given":"T. H C","non-dropping-particle":"","parse-names":false,"suffix":""},{"dropping-particle":"","family":"Robertson","given":"H. T.","non-dropping-particle":"","parse-names":false,"suffix":""},{"dropping-particle":"","family":"Keeling","given":"B. H.","non-dropping-particle":"","parse-names":false,"suffix":""},{"dropping-particle":"","family":"Jung","given":"S.","non-dropping-particle":"","parse-names":false,"suffix":""},{"dropping-particle":"","family":"Reichenberg","given":"J. S.","non-dropping-particle":"","parse-names":false,"suffix":""},{"dropping-particle":"","family":"Rosenthal","given":"N. E.","non-dropping-particle":"","parse-names":false,"suffix":""},{"dropping-particle":"","family":"Wollmer","given":"M. A.","non-dropping-particle":"","parse-names":false,"suffix":""}],"container-title":"Pharmacopsychiatry","id":"ITEM-12","issue":"6","issued":{"date-parts":[["2015"]]},"page":"205-210","title":"Treating depression with botulinum toxin: A pooled analysis of randomized controlled trials","type":"article-journal","volume":"48"},"uris":["http://www.mendeley.com/documents/?uuid=b22ef0f8-dbc2-37a1-bc26-59154a68dde5"]},{"id":"ITEM-13","itemData":{"author":[{"dropping-particle":"","family":"Magid","given":"Michelle","non-dropping-particle":"","parse-names":false,"suffix":""},{"dropping-particle":"","family":"Reichenberg","given":"Jason S.","non-dropping-particle":"","parse-names":false,"suffix":""}],"container-title":"Current Psychiatry","id":"ITEM-13","issue":"11","issued":{"date-parts":[["2015"]]},"page":"43-56","title":"Botulinum toxin for depression? An idea that’s raising some eyebrows","type":"article-journal","volume":"14"},"uris":["http://www.mendeley.com/documents/?uuid=9f986f6c-6568-4db4-989d-4068179566b2"]},{"id":"ITEM-14","itemData":{"abstract":"OBJECTIVE: To determine whether a single treatment of botulinum toxin A in the forehead (glabellar) region can improve symptoms of depression in patients with major depressive disorder (MDD), as defined by DSM-IV criteria. METHOD: Thirty participants were randomly assigned to receive either placebo or botulinum toxin A (BTA; onabotulinumtoxinA) injections in the forehead. Female participants received 29 units; male participants received 39 units. At week 12, the groups were crossed over. Participants were evaluated at weeks 0, 3, 6, 12, 15, 18, and 24 for improvement in MDD symptoms using the Patient Health Care Questionnaire-9, Beck Depression Inventory (BDI), and 21-Item Hamilton Depression Rating Scale (HDRS-21) objective measurement scales. The primary outcome was the rate of HDRS-21 response, defined as ≥ 50% score reduction from baseline. The study occurred from July 2011 to November 2012. RESULTS: Patients who received BTA at week 0 (BTA-first group) and at week 12 (BTA-second group) had a statistically significant reduction in MDD symptoms as compared to placebo. Improvement in MDD continued over 24 weeks in the group that received BTA first even though the cosmetic effects of BTA wore off at 12 to 16 weeks. HDRS-21 response rates were 55% (6/11) in the BTA-first group, 24% (4/17) in the BTA-second group, and 0% (0/19) in the placebo group (P &lt; .0001). HDRS-21 remission rates (score ≤ 7) were 18% (2/11), 18% (3/17), and 0% (0/19), respectively (P = .057). HDRS-21 scores dropped -46% and -35% in the BTA-first and -second groups versus -2% in the placebo group (P &lt; .0001). The BDI response rate (≥ 50% reduction from baseline) was 45% (5/11) in the BTA-first group, 33% (6/18) in the BTA-second group, and 5% (1/19) in the placebo group (P = .0067). BDI remission rates (score ≤ 9) were 27% (3/11), 33% (6/18), and 5% (1/19), respectively (P = .09). BDI scores dropped -42% and -35% in the BTA-first and -second groups versus -15% in the placebo group (P &lt; .0001). CONCLUSIONS: Botulinum toxin A injection in the glabellar region was associated with significant improvement in depressive symptoms and may be a safe and sustainable intervention in the treatment of MDD. TRIAL REGISTRATION: ClinicalTrials.gov identifier: NCT01392963.","author":[{"dropping-particle":"","family":"Magid","given":"Michelle","non-dropping-particle":"","parse-names":false,"suffix":""},{"dropping-particle":"","family":"Reichenberg","given":"Jason S.","non-dropping-particle":"","parse-names":false,"suffix":""},{"dropping-particle":"","family":"Poth","given":"Poppy E.","non-dropping-particle":"","parse-names":false,"suffix":""},{"dropping-particle":"","family":"Robertson","given":"Henry T.","non-dropping-particle":"","parse-names":false,"suffix":""},{"dropping-particle":"","family":"LaViolette","given":"Amanda K.","non-dropping-particle":"","parse-names":false,"suffix":""},{"dropping-particle":"","family":"Kruger","given":"Tillmann H. C.","non-dropping-particle":"","parse-names":false,"suffix":""},{"dropping-particle":"","family":"Wollmer","given":"M Axel","non-dropping-particle":"","parse-names":false,"suffix":""}],"container-title":"The Journal of Clinical Psychiatry","id":"ITEM-14","issue":"8","issued":{"date-parts":[["2014"]]},"page":"837-844","title":"Treatment of major depressive disorder using botulinum toxin A: a 24-week randomized, double-blind, placebo-controlled study","type":"article-journal","volume":"75"},"uris":["http://www.mendeley.com/documents/?uuid=fce93621-f7f5-4723-8f3d-f815f03acbe8"]},{"id":"ITEM-15","itemData":{"DOI":"10.1007/s10971-016-3997-0","ISBN":"0960003071073","author":[{"dropping-particle":"","family":"Parsaik","given":"Ajay K.","non-dropping-particle":"","parse-names":false,"suffix":""},{"dropping-particle":"","family":"Mascharenhas","given":"Sonia S.","non-dropping-particle":"","parse-names":false,"suffix":""},{"dropping-particle":"","family":"Hashmi","given":"Aqeel","non-dropping-particle":"","parse-names":false,"suffix":""},{"dropping-particle":"","family":"Prokop","given":"Larry J.","non-dropping-particle":"","parse-names":false,"suffix":""},{"dropping-particle":"","family":"John","given":"Vineeth","non-dropping-particle":"","parse-names":false,"suffix":""},{"dropping-particle":"","family":"Okusaga","given":"Olaoluwa","non-dropping-particle":"","parse-names":false,"suffix":""},{"dropping-particle":"","family":"Singh","given":"Balwinder","non-dropping-particle":"","parse-names":false,"suffix":""}],"container-title":"Journal of Psychiatric Practice","id":"ITEM-15","issue":"2","issued":{"date-parts":[["2016"]]},"page":"99-110","title":"Role of botulinum toxin in depression","type":"article-journal","volume":"22"},"uris":["http://www.mendeley.com/documents/?uuid=d1b28d8e-d74a-495a-8e9b-645b34363dd0"]},{"id":"ITEM-16","itemData":{"DOI":"10.1016/j.jaad.2015.08.051","ISSN":"10976787","PMID":"26702796","abstract":"To the Editor: Three prospective studies have now shown that onabotulinumtoxinA (BTA) injection to the corrugator and procerus forehead muscles can improve the symptoms of major depression. 1-3 A range of theories have been proposed to explain these effects, including: 1. BTA yields a cosmetic effect, which indirectly leads to improved mood; 2. More pleasant facial expression leads to positive social feedback with resultant mood improvement; 3. Decreased glabellar muscle activation decreases afferent nerve signals back to the brain, thereby decreasing ''negative emotional feedback''; 4. BTA itself reaches the brain, causing direct effects on emotional processing. We hypothesized that if theories 1 or 2 were correct, that patients with more severe frown lines would have a greater response to BTA intervention. We used deidentified data from the 3 randomized, double-blind, placebo-controlled trials on the treatment of depression using BTA (n ¼ 134, 59 BTA and 75 placebo). 1-3 In each, the severity of maximum frown lines was measured on a 0-to-3 scale using the Clinical Severity Score of Glabellar Frown Lines (CSS-GFL), and depression was scored with the Beck Depression Inventory (BDI) before randomization occurred. These trials received prior approval from their hospital institutional review boards, which had been aware they planned to combine the data for this study in a deidentified manner. Each trial was registered under clinicaltrials. gov. Patients were prospectively recruited into these studies based on a history of depression, not for the cosmetic treatment of wrinkles. The severity of frown lines at baseline varied across the 3 studies. Our primary outcome was looking for an association between baseline CSS-GFL score and a change in BDI score (model 1). This was analyzed using a regression coefficient of analysis of covariance linear mixed model with both continuous and discrete variables. A random effect was added to account for the data coming from a meta-analysis of 3 different studies. Our secondary outcomes were comparing baseline CSS-GFL score and baseline BDI score (model 2), and change in CSS-GFL score with change in BDI score (model 3). Each model was performed on both placebo and BTA-treated subjects, and adjusted for age, sex, initial CSS-GFL scores, initial depression scores, and treatment. Results are shown in Table I. Detailed regression results are available online in Supplemental Table I (available at http://www.jaad.org). Our findi…","author":[{"dropping-particle":"","family":"Reichenberg","given":"Jason S.","non-dropping-particle":"","parse-names":false,"suffix":""},{"dropping-particle":"","family":"Hauptman","given":"Aaron J.","non-dropping-particle":"","parse-names":false,"suffix":""},{"dropping-particle":"","family":"Robertson","given":"Henry T.","non-dropping-particle":"","parse-names":false,"suffix":""},{"dropping-particle":"","family":"Finzi","given":"Eric","non-dropping-particle":"","parse-names":false,"suffix":""},{"dropping-particle":"","family":"Kruger","given":"Tillman H C","non-dropping-particle":"","parse-names":false,"suffix":""},{"dropping-particle":"","family":"Wollmer","given":"M. Axel","non-dropping-particle":"","parse-names":false,"suffix":""},{"dropping-particle":"","family":"Magid","given":"Michelle","non-dropping-particle":"","parse-names":false,"suffix":""}],"container-title":"Journal of the American Academy of Dermatology","id":"ITEM-16","issue":"1","issued":{"date-parts":[["2016"]]},"page":"171-173","publisher":"American Academy of Dermatology, Inc.","title":"Botulinum toxin for depression: Does patient appearance matter?","type":"article-journal","volume":"74"},"uris":["http://www.mendeley.com/documents/?uuid=06c90776-ef03-43b1-89ed-8046689e4e0e"]},{"id":"ITEM-17","itemData":{"ISSN":"1118560647","author":[{"dropping-particle":"","family":"Wollmer","given":"M Axel","non-dropping-particle":"","parse-names":false,"suffix":""},{"dropping-particle":"","family":"Magid","given":"Michelle","non-dropping-particle":"","parse-names":false,"suffix":""},{"dropping-particle":"","family":"Kruger","given":"Tillmann H C","non-dropping-particle":"","parse-names":false,"suffix":""}],"chapter-number":"25","container-title":"Practical Psychodermatology","editor":[{"dropping-particle":"","family":"Bewley","given":"Anthony","non-dropping-particle":"","parse-names":false,"suffix":""},{"dropping-particle":"","family":"Taylor","given":"Ruth E.","non-dropping-particle":"","parse-names":false,"suffix":""},{"dropping-particle":"","family":"Reichenberg","given":"Jason S.","non-dropping-particle":"","parse-names":false,"suffix":""},{"dropping-particle":"","family":"Magid","given":"Michelle","non-dropping-particle":"","parse-names":false,"suffix":""}],"id":"ITEM-17","issued":{"date-parts":[["2014"]]},"page":"216-219","publisher":"John Wiley &amp; Sons","publisher-place":"New Jersey","title":"Botulinum Toxin Treatment in Depression","type":"chapter"},"uris":["http://www.mendeley.com/documents/?uuid=8757f8d2-985d-45c9-846c-3058caf36991"]},{"id":"ITEM-18","itemData":{"DOI":"10.3389/fpsyt.2014.00036","ISSN":"1664-0640 (Electronic)","PMID":"24744738","abstract":"In a randomized, controlled trial (n = 30), we showed that botulinum toxin injection to the glabellar region produces a marked improvement in the symptoms of major depression. We hypothesized that the mood-lifting effect was mediated by facial feedback mechanisms. Here we assessed if agitation, which may be associated with increased dynamic psychomotor activity of the facial musculature, can predict response to the treatment. To test this hypothesis, we re-analyzed the data of the scales from our previous study on a single item basis and compared the baseline scores in the agitation item (item 9) of the Hamilton Depression Rating Scale (HAM-D) between responders (n = 9) and participants who did not attain response (n = 6) among the recipients of onabotulinumtoxinA (n = 15). Responders had significantly higher item 9 scores at baseline [1.56 + 0.88 vs. 0.33 + 0.52, t (13) = 3.04, d = 1.7, p = 0.01], while no other single item of the HAM-D or the Beck Depression Inventory was associated with treatment response. The agitation score had an overall precision of 78% in predicting response in a receiver operating characteristic (ROC) analysis (area under the curve, AUC = 0.87). These data provide a link between response to botulinum toxin treatment with a psychomotor manifestation of depression and thereby indirect support of the proposed facial feedback mechanism of action. Moreover, it suggests that patients with agitated depression may particularly benefit from botulinum toxin treatment.","author":[{"dropping-particle":"","family":"Wollmer","given":"M Axel","non-dropping-particle":"","parse-names":false,"suffix":""},{"dropping-particle":"","family":"Kalak","given":"Nadeem","non-dropping-particle":"","parse-names":false,"suffix":""},{"dropping-particle":"","family":"Jung","given":"Stefanie","non-dropping-particle":"","parse-names":false,"suffix":""},{"dropping-particle":"","family":"Boer","given":"Claas","non-dropping-particle":"de","parse-names":false,"suffix":""},{"dropping-particle":"","family":"Magid","given":"Michelle","non-dropping-particle":"","parse-names":false,"suffix":""},{"dropping-particle":"","family":"Reichenberg","given":"Jason S","non-dropping-particle":"","parse-names":false,"suffix":""},{"dropping-particle":"","family":"Brand","given":"Serge","non-dropping-particle":"","parse-names":false,"suffix":""},{"dropping-particle":"","family":"Holsboer-Trachsler","given":"Edith","non-dropping-particle":"","parse-names":false,"suffix":""},{"dropping-particle":"","family":"Kruger","given":"Tillmann H C","non-dropping-particle":"","parse-names":false,"suffix":""}],"container-title":"Frontiers in psychiatry","id":"ITEM-18","issued":{"date-parts":[["2014"]]},"language":"eng","page":"36","publisher-place":"Switzerland","title":"Agitation predicts response of depression to botulinum toxin treatment in a randomized controlled trial.","type":"article-journal","volume":"5"},"uris":["http://www.mendeley.com/documents/?uuid=29120adb-b19e-417b-944c-7d6f06702559"]},{"id":"ITEM-19","itemData":{"DOI":"10.1016/j.jpsychires.2012.01.027","ISBN":"0022-3956; EN :1879-1379","ISSN":"00223956","PMID":"22364892","abstract":"Positive effects on mood have been observed in subjects who underwent treatment of glabellar frown lines with botulinum toxin and, in an open case series, depression remitted or improved after such treatment. Using a randomized double-blind placebo-controlled trial design we assessed botulinum toxin injection to the glabellar region as an adjunctive treatment of major depression.Thirty patients were randomly assigned to a verum (onabotulinumtoxinA, . n = 15) or placebo (saline, . n = 15) group. The primary end point was change in the 17-item version of the Hamilton Depression Rating Scale six weeks after treatment compared to baseline.The verum and the placebo groups did not differ significantly in any of the collected baseline characteristics. Throughout the sixteen-week follow-up period there was a significant improvement in depressive symptoms in the verum group compared to the placebo group as measured by the Hamilton Depression Rating Scale (F (6,168) = 5.76, p &lt; 0.001, ?? 2 = 0.17). Six weeks after a single treatment scores of onabotulinumtoxinA recipients were reduced on average by 47.1% and by 9.2% in placebo-treated participants (F (1,28) = 12.30, p = 0.002, ?? 2 = 0.31, d = 1.28). The effect size was even larger at the end of the study (d = 1.80). Treatment-dependent clinical improvement was also reflected in the Beck Depression Inventory, and in the Clinical Global Impressions Scale.This study shows that a single treatment of the glabellar region with botulinum toxin may shortly accomplish a strong and sustained alleviation of depression in patients, who did not improve sufficiently on previous medication. It supports the concept, that the facial musculature not only expresses, but also regulates mood states. ?? 2012 Elsevier Ltd.","author":[{"dropping-particle":"","family":"Wollmer","given":"M Axel","non-dropping-particle":"","parse-names":false,"suffix":""},{"dropping-particle":"","family":"Boer","given":"Claas","non-dropping-particle":"De","parse-names":false,"suffix":""},{"dropping-particle":"","family":"Kalak","given":"Nadeem","non-dropping-particle":"","parse-names":false,"suffix":""},{"dropping-particle":"","family":"Beck","given":"Johannes","non-dropping-particle":"","parse-names":false,"suffix":""},{"dropping-particle":"","family":"G??tz","given":"Thomas","non-dropping-particle":"","parse-names":false,"suffix":""},{"dropping-particle":"","family":"Schmidt","given":"Tina","non-dropping-particle":"","parse-names":false,"suffix":""},{"dropping-particle":"","family":"Hodzic","given":"Muris","non-dropping-particle":"","parse-names":false,"suffix":""},{"dropping-particle":"","family":"Bayer","given":"Ursula","non-dropping-particle":"","parse-names":false,"suffix":""},{"dropping-particle":"","family":"Kollmann","given":"Thilo","non-dropping-particle":"","parse-names":false,"suffix":""},{"dropping-particle":"","family":"Kollewe","given":"Katja","non-dropping-particle":"","parse-names":false,"suffix":""},{"dropping-particle":"","family":"S??nmez","given":"Daniela","non-dropping-particle":"","parse-names":false,"suffix":""},{"dropping-particle":"","family":"Duntsch","given":"Katja","non-dropping-particle":"","parse-names":false,"suffix":""},{"dropping-particle":"","family":"Haug","given":"Martin D","non-dropping-particle":"","parse-names":false,"suffix":""},{"dropping-particle":"","family":"Schedlowski","given":"Manfred","non-dropping-particle":"","parse-names":false,"suffix":""},{"dropping-particle":"","family":"Hatzinger","given":"Martin","non-dropping-particle":"","parse-names":false,"suffix":""},{"dropping-particle":"","family":"Dressler","given":"Dirk","non-dropping-particle":"","parse-names":false,"suffix":""},{"dropping-particle":"","family":"Brand","given":"Serge","non-dropping-particle":"","parse-names":false,"suffix":""},{"dropping-particle":"","family":"Holsboer-Trachsler","given":"Edith","non-dropping-particle":"","parse-names":false,"suffix":""},{"dropping-particle":"","family":"Kruger","given":"Tillmann H C","non-dropping-particle":"","parse-names":false,"suffix":""}],"container-title":"Journal of Psychiatric Research","id":"ITEM-19","issue":"5","issued":{"date-parts":[["2012"]]},"page":"574-581","title":"Facing depression with botulinum toxin: A randomized controlled trial","type":"article-journal","volume":"46"},"uris":["http://www.mendeley.com/documents/?uuid=09e85176-11a8-387a-9044-1c658b0fb303"]},{"id":"ITEM-20","itemData":{"ISSN":"2251-6085","author":[{"dropping-particle":"","family":"Zamanian","given":"Abbas","non-dropping-particle":"","parse-names":false,"suffix":""},{"dropping-particle":"","family":"Jolfaei","given":"Atefeh Ghanbari","non-dropping-particle":"","parse-names":false,"suffix":""},{"dropping-particle":"","family":"Mehran","given":"Golnaz","non-dropping-particle":"","parse-names":false,"suffix":""},{"dropping-particle":"","family":"Azizian","given":"Zahra","non-dropping-particle":"","parse-names":false,"suffix":""}],"container-title":"Iran J Public Health","id":"ITEM-20","issue":"7","issued":{"date-parts":[["2017"]]},"page":"982-984","title":"Efficacy of Botox versus placebo for treatment of patients with major depression","type":"article-journal","volume":"46"},"uris":["http://www.mendeley.com/documents/?uuid=c801e421-1572-4eb2-871b-bc84356a5089"]},{"id":"ITEM-21","itemData":{"ISBN":"1137333391","author":[{"dropping-particle":"","family":"Finzi","given":"Eric","non-dropping-particle":"","parse-names":false,"suffix":""}],"id":"ITEM-21","issued":{"date-parts":[["2013"]]},"publisher":"St. Martin's Press","publisher-place":"London","title":"The face of emotion: How Botox affects our moods and relationships","type":"book"},"uris":["http://www.mendeley.com/documents/?uuid=a6c2dd37-d824-4d6f-a9ef-7eefab99e419"]}],"mendeley":{"formattedCitation":"&lt;sup&gt;19–39&lt;/sup&gt;","manualFormatting":"19-39","plainTextFormattedCitation":"19–39","previouslyFormattedCitation":"&lt;sup&gt;19–39&lt;/sup&gt;"},"properties":{"noteIndex":0},"schema":"https://github.com/citation-style-language/schema/raw/master/csl-citation.json"}</w:instrText>
+        <w:instrText>ADDIN CSL_CITATION {"citationItems":[{"id":"ITEM-1","itemData":{"DOI":"10.1016/j.jaad.2007.10.649","ISSN":"1097-6787 (Electronic)","PMID":"18485989","abstract":"The facial feedback hypothesis suggests that muscular manipulations which result  in more positive facial expressions may lead to more positive emotional states in affected individuals. In this essay, we hypothesize that the injection of botulinum toxin for upper face dynamic creases might induce positive emotional states by reducing the ability to frown and create other negative facial expressions. The use of botulinum toxin to pharmacologically alter upper face muscular expressiveness may curtail the appearance of negative emotions, most notably anger, but also fear and sadness. This occurs via the relaxation of the corrugator supercilii and the procerus, which are responsible for brow furrowing, and to a lesser extent, because of the relaxation of the frontalis. Concurrently, botulinum toxin may dampen some positive expressions like the true smile, which requires activity of the orbicularis oculi, a muscle also relaxed after toxin injections. On balance, the evidence suggests that botulinum toxin injections for upper face dynamic creases may reduce negative facial expressions more than they reduce positive facial expressions. Based on the facial feedback hypothesis, this net change in facial expression may potentially have the secondary effect of reducing the internal experience of negative emotions, thus making patients feel less angry, sad, and fearful.","author":[{"dropping-particle":"","family":"Alam","given":"Murad","non-dropping-particle":"","parse-names":false,"suffix":""},{"dropping-particle":"","family":"Barrett","given":"Karen C","non-dropping-particle":"","parse-names":false,"suffix":""},{"dropping-particle":"","family":"Hodapp","given":"Robert M","non-dropping-particle":"","parse-names":false,"suffix":""},{"dropping-particle":"","family":"Arndt","given":"Kenneth A","non-dropping-particle":"","parse-names":false,"suffix":""}],"container-title":"Journal of the American Academy of Dermatology","id":"ITEM-1","issue":"6","issued":{"date-parts":[["2008","6"]]},"language":"eng","page":"1061-1072","publisher-place":"United States","title":"Botulinum toxin and the facial feedback hypothesis: can looking better make you feel happier?","type":"article-journal","volume":"58"},"uris":["http://www.mendeley.com/documents/?uuid=515d6ffb-20e1-45ab-a315-6490dd934e81"]},{"id":"ITEM-2","itemData":{"DOI":"10.1016/j.eurpsy.2016.01.1473","abstract":"24th European Congress of Psychiatry / European Psychiatry 33S (2016) S290–S643 S407 chronic pain of higher intensity and with greater interference on daily functioning. Conclusion Our research data show a high frequency of chronic pain among patients diagnosed with MDD and its positive inter-correlation which results in negative impact on daily functioning, especially in females. Disclosure of interest The authors have not supplied their decla-ration of competing interest. Augmentation strategies for the treatment of Major depressive disorder (MDD) are needed when patients with MDD have a par-tial, or not responded to antidepressant monotherapy. The focus of augmentation therapy has been combining an antidepressant (AD) medication with another AD. Atypical antipsychotics (AAP) are becoming commonly used to augment antidepressants. Beyond AD and AAP, alternative augmentation strategies include mood sta-bilizers (MS). Aim To analyze the characteristics of therapy in patients with diagnosis of MDD and to investigate the frequency of augmentation therapy. Method Study included 28 patients hospitalized during one year with MDD diagnosis. Statistical analysis was performed with x2 and t-test. Result Among patients with MDD there were 18 (64.28%) women with an average age 57.5 and 10 (35.71%) men with an average age 53.5. Of the 28 patients with MDD, 25 (89.28%) were treated with a combination therapy, and monotherapy in the remaining 3 patients (10.71%). Of 25 patients with augmentation strategy treat-ment, 22 (88%) used two medications and the remaining 3 (12%) tree psychotropic medications (AAP, AD, MS). The most frequent combinations were a combination of AD and AAP (17 patients, 68%). Beyond that frequent combination were AD and MS (6 patients, 24%). Two patients used combination two AAP, and one patient with two AD and one patients used AAP and MS. Conclusion Augmentation strategy is often used in patients with MDD. There is no significant difference in the use combination ther-apy based on gender and age. Disclosure of interest The authors have not supplied their decla-ration of competing interest.","author":[{"dropping-particle":"","family":"Alves","given":"M. C.","non-dropping-particle":"","parse-names":false,"suffix":""},{"dropping-particle":"","family":"Sobreira","given":"G.","non-dropping-particle":"","parse-names":false,"suffix":""},{"dropping-particle":"","family":"Aleixo","given":"M. A.","non-dropping-particle":"","parse-names":false,"suffix":""},{"dropping-particle":"","family":"Oliveira","given":"J. M.","non-dropping-particle":"","parse-names":false,"suffix":""}],"container-title":"European Psychiatry","id":"ITEM-2","issued":{"date-parts":[["2016"]]},"page":"5290-5643","title":"Facing depression with botulinum toxin: Literature review","type":"article-journal","volume":"335"},"uris":["http://www.mendeley.com/documents/?uuid=2ba73f80-6e9e-3299-945d-9b4b0e2d4fd3"]},{"id":"ITEM-3","itemData":{"DOI":"10.1007/s10971-016-3997-0","abstract":"clinically, with depression scores dropping by 27% on all 3 scales in the sample as a whole. These changes were highly sig- nificant (P&lt; 0.001, paired t test or Wilcoxon test)and theabsoluteprepost scorediffer- ences were similar to those observed in previous randomized controlled trials. Importantly, treatment effects did not differ between male (n = 23) and female (n = 19) patients. Conclusions: These findings suggest that gla- bellar BTX injection may also be effective in the treatment of severe depression and in the treatment of depression in men, when treat- ment is carried out not just in clinical trials but in real-world settings.","author":[{"dropping-particle":"","family":"Chugh","given":"Sanjay","non-dropping-particle":"","parse-names":false,"suffix":""},{"dropping-particle":"","family":"Chhabria","given":"Anjali","non-dropping-particle":"","parse-names":false,"suffix":""},{"dropping-particle":"","family":"Jung","given":"Steganie","non-dropping-particle":"","parse-names":false,"suffix":""},{"dropping-particle":"","family":"Kruger","given":"Tillmann H. C.","non-dropping-particle":"","parse-names":false,"suffix":""},{"dropping-particle":"","family":"Wollmer","given":"M Axel","non-dropping-particle":"","parse-names":false,"suffix":""}],"container-title":"Journal of Psychiatric Practice","id":"ITEM-3","issue":"1","issued":{"date-parts":[["2018"]]},"page":"15-20","title":"Botulinum toxin as a treatment for depression in a real-world setting","type":"article-journal","volume":"24"},"uris":["http://www.mendeley.com/documents/?uuid=56a54b3b-5289-4f92-af36-4bec5832fb33"]},{"id":"ITEM-4","itemData":{"author":[{"dropping-particle":"","family":"Finzi","given":"Eric","non-dropping-particle":"","parse-names":false,"suffix":""}],"container-title":"Dermatologic Surgery","id":"ITEM-4","issue":"10","issued":{"date-parts":[["2018"]]},"page":"1363-1365","title":"Update: botulinum toxin for depression: More than skin deep","type":"article-journal","volume":"44"},"uris":["http://www.mendeley.com/documents/?uuid=488e032c-2765-42e2-8e23-e4af860776a6"]},{"id":"ITEM-5","itemData":{"DOI":"10.1016/j.jpsychires.2016.06.009","ISSN":"00223956","abstract":"a b s t r a c t We develop the concept of emotional proprioception, whereby the muscles of facial expression play a central role in encoding and transmitting information to the brain's emotional circuitry, and describe its underlying neuroanatomy. We explore the role of facial expression in both reflecting and influencing depressed mood. The circuitry involved in this latter effect is a logical target for treatment with botu-linum toxin, and we review the evidence in support of this strategy. Clinical trial data suggest that botulinum toxin is effective in treating depression. We discuss the clinical and theoretical implications of these data. This novel treatment approach is just one example of the potential importance of the cranial nerves in the treatment of depression.","author":[{"dropping-particle":"","family":"Finzi","given":"Eric","non-dropping-particle":"","parse-names":false,"suffix":""},{"dropping-particle":"","family":"Rosenthal","given":"Norman E","non-dropping-particle":"","parse-names":false,"suffix":""}],"container-title":"Journal of Psychiatric Research","id":"ITEM-5","issued":{"date-parts":[["2016"]]},"page":"93-96","title":"Emotional proprioception: Treatment of depression with afferent facial feedback","type":"article-journal","volume":"80"},"uris":["http://www.mendeley.com/documents/?uuid=b1e69359-3a04-3080-a0bf-b698ab75f1f2"]},{"id":"ITEM-6","itemData":{"DOI":"10.1016/j.jpsychires.2013.11.006","ISSN":"0022-3956","abstract":"Converging lines of evidence suggest a role for facial expressions in the pathophysiology and treatment of mood disorders. To determine the antidepressant effect of onabotulinumtoxinA (OBA) treatment of corrugator and procerus muscles in people with major depressive disorder, we conducted a double blind, randomized, placebo-controlled trial. In an outpatient clinical research center, eighty-five subjects with DSM-IV major depression were randomized to receive either OBA (29 units for females and 40 units for males) or saline injections into corrugator and procerus frown muscles (74 subjects were entered into the analysis). Subjects were rated at screening, and 3 and 6 weeks after OBA treatment. The primary outcome measure was the response rate, as defined by &gt;= 50% decrease in score on the Montgomery-Asberg Depression Rating Scale (MADRS). Response rates at 6 weeks from the date of injection were 52% and 15% in the OBA and placebo groups, respectively (Chi-Square (1) = 11.2, p &lt; 0.001, Fisher p &lt; 0.001). The secondary outcome measure of remission rate (MADRS score of 10 or less) was 27% with OBA and 7% with placebo (Chi-square (1) = 5.1, p &lt; 0.02, Fisher p &lt; 0.03). Six weeks after a single treatment, MADRS scores of subjects were reduced on average by 47% in those given OBA, and by 21% in those given placebo (Mann-Whitney U, p &lt; 0.0005). In conclusion, a single treatment with OBA to the corrugator and procerus muscles appears to induce a significant and sustained antidepressant effect in patients with major depression. (C) 2013 Elsevier Ltd. All rights reserved.","author":[{"dropping-particle":"","family":"Finzi","given":"Eric","non-dropping-particle":"","parse-names":false,"suffix":""},{"dropping-particle":"","family":"Rosenthal","given":"Norman E","non-dropping-particle":"","parse-names":false,"suffix":""}],"container-title":"Journal of Psychiatric Research","id":"ITEM-6","issued":{"date-parts":[["2014","5"]]},"page":"1-6","title":"Treatment of depression with onabotulinumtoxinA: A randomized, double-blind, placebo controlled trial","type":"article-journal","volume":"52"},"uris":["http://www.mendeley.com/documents/?uuid=6e600176-d4a8-46a4-a0b1-079d9a5509c7"]},{"id":"ITEM-7","itemData":{"DOI":"10.1111/j.1524-4725.2006.32136.x","ISBN":"1524-4725","ISSN":"10760512","PMID":"16706759","abstract":"BACKGROUND: Major depression is a common and serious disease that may be resistant to routine pharmacologic and psychotherapeutic treatment approaches. OBJECTIVE: To evaluate the efficacy of botulinum toxin A treatment of glabellar frown lines in treating patients with major depression, using a small open pilot trial. METHODS: Patients who met DSM-IV criteria for ongoing major depression in spite of pharmacologic or psychotherapeutic treatment were evaluated with the Beck Depression Inventory II (BDI-II) before receiving botulinum toxin A to their glabellar frown lines. Two months later, all patients were re-evaluated clinically and with the BDI-II. RESULTS: Ten depressed patients were treated with botulinum toxin A, and 9 of 10 patients were no longer depressed 2 months after treatment. The tenth patient had an improvement in mood. CONCLUSION: To our knowledge, these are the first reported cases of depression treated with botulinum toxin A.","author":[{"dropping-particle":"","family":"Finzi","given":"Eric","non-dropping-particle":"","parse-names":false,"suffix":""},{"dropping-particle":"","family":"Wasserman","given":"Erika","non-dropping-particle":"","parse-names":false,"suffix":""}],"container-title":"Dermatologic Surgery","id":"ITEM-7","issue":"5","issued":{"date-parts":[["2006"]]},"page":"645-649","title":"Treatment of depression with botulinum toxin A: A case series","type":"article-journal","volume":"32"},"uris":["http://www.mendeley.com/documents/?uuid=0240b7f3-f39e-4436-8d4a-d2f7b4a7fa50"]},{"id":"ITEM-8","itemData":{"author":[{"dropping-particle":"","family":"Fromage","given":"G","non-dropping-particle":"","parse-names":false,"suffix":""}],"container-title":"Aesthetic Nursing","id":"ITEM-8","issue":"6","issued":{"date-parts":[["2018"]]},"page":"315-317","title":"Exploring the effects of botulinum toxin type A injections on depression","type":"article-journal","volume":"7"},"uris":["http://www.mendeley.com/documents/?uuid=beee30a0-02de-48a3-a52f-ae324c0c0890"]},{"id":"ITEM-9","itemData":{"DOI":"10.1111/dsu.12175","ISSN":"10760512","PMID":"23465042","abstract":"BACKGROUND: Botulinum toxin type A (BoNT-A) injection has become the most popular cosmetic nonsurgical procedure, and it has been suggested that BoNT-A injections may improve emotional states when frown lines are treated.\\n\\nOBJECTIVES: To evaluate symptoms of depression and self-esteem before and after onabotulinumtoxinA (ONA) injections in the glabella in subjects with and without depression.\\n\\nMETHODS: Twenty-five subjects with depression were allocated into one group and 25 subjects without depression were matched to those according to demographic characteristics. The Beck Depression Inventory (BDI) and Rosenberg Self-Esteem Scale (RSES) were used to assess depression symptoms and self-esteem, respectively. Patients were assessed up to 12 weeks after the intervention.\\n\\nRESULTS: Patients with depression had significant improvement in depression symptoms after ONA injections. The maximum effect occurred within the first 8 weeks after treatment. A significant reduction from baseline in BDI score and significant improvement in self-esteem were also observed in patients with depression.\\n\\nCONCLUSION: This research presents new data regarding BoNT-A as a potential treatment to improve depression symptoms in patients with Major Depressive Disorder. Self-esteem scores alone cannot explain the improvement in depression symptoms.","author":[{"dropping-particle":"","family":"Hexsel","given":"Doris","non-dropping-particle":"","parse-names":false,"suffix":""},{"dropping-particle":"","family":"Brum","given":"Cristiano","non-dropping-particle":"","parse-names":false,"suffix":""},{"dropping-particle":"","family":"Siega","given":"Carolina","non-dropping-particle":"","parse-names":false,"suffix":""},{"dropping-particle":"","family":"Schilling-Souza","given":"Juliana","non-dropping-particle":"","parse-names":false,"suffix":""},{"dropping-particle":"","family":"Dal'Forno","given":"Taciana","non-dropping-particle":"","parse-names":false,"suffix":""},{"dropping-particle":"","family":"Heckmann","given":"Marc","non-dropping-particle":"","parse-names":false,"suffix":""},{"dropping-particle":"","family":"Rodrigues","given":"Ticiana C.","non-dropping-particle":"","parse-names":false,"suffix":""}],"container-title":"Dermatologic Surgery","id":"ITEM-9","issue":"7","issued":{"date-parts":[["2013"]]},"page":"1088-1096","title":"Evaluation of self-esteem and depression symptoms in depressed and nondepressed subjects treated with onabotulinumtoxinA for glabellar lines","type":"article-journal","volume":"39"},"uris":["http://www.mendeley.com/documents/?uuid=653ef965-7cab-4b9d-864d-5624dd835ac9"]},{"id":"ITEM-10","itemData":{"ISSN":"09446877","abstract":"Botulinum toxin is a neurotoxin that inhibits signal transmission from nerve cells to the muscles and thereby works through paralysis. Although it is highly toxic for humans it has been used therapeutically in medicine for years. After its use was first recognized in treatment of neurological diseases and malfunctions of the muscle tone, novel findings suggest its potentially highly efficient use in treatment of depression. For this purpose botulinum toxin is injected into the glabella region of the forehead. This effect can presumably be explained with the facial feedback theory. It states that mimic expression of emotion and proprioception of expression strengthen the underlying emotion. Paralysis of muscles involved in expression of negative emotions leads to a marked improvement of depressive mood (50% reduction). Current studies show that the mood lining effect has also been found for chronically depressive and therapy-resistant patients and without presence of visible frown lines in the forehead. Moreover the mood lifting effect seems to persist beyond the time period of botulinum toxin's physiological effectiveness (6 months). For consolidation of the existing findings and extensive exploration of this novel promising approach, further studies with a higher number of participants are encouraged.","author":[{"dropping-particle":"","family":"Krüger","given":"Tillmann H.C.","non-dropping-particle":"","parse-names":false,"suffix":""},{"dropping-particle":"","family":"Jung","given":"Stefanie","non-dropping-particle":"","parse-names":false,"suffix":""},{"dropping-particle":"","family":"Wollmer","given":"M. Axel","non-dropping-particle":"","parse-names":false,"suffix":""}],"container-title":"Psychopharmakotherapie","id":"ITEM-10","issue":"1","issued":{"date-parts":[["2016"]]},"page":"2-7","title":"Botulinumtoxin - Ein neuer wirkstoff in der psychopharmakotherapie?","type":"article-journal","volume":"23"},"uris":["http://www.mendeley.com/documents/?uuid=cf663c8c-bf68-4bbc-9045-466086eff29e"]},{"id":"ITEM-11","itemData":{"DOI":"10.1111/j.1473-2165.2009.00419.x","ISSN":"1473-2165 (Electronic)","PMID":"19250162","abstract":"BACKGROUND: It has been suggested that botulinum toxin A (BTX-A) treatment for frown lines can also be used as a treatment for depression. A psychological mechanism for this effect is reviewed in which paralysis of the corrugator (frown) muscles leads to less facial feedback for negative emotions. Consequently, a negative affect is harder to maintain and so the person has a more positive mood. METHODS: In order to test this mechanism, the mood of patients who had received BTX-A treatment for glabelar frown lines was measured and compared with patients who had received other cosmetic treatments. RESULTS: The BTX-A-treated patients showed significantly less negative mood. CONCLUSION: The results support the facial feedback view that frowning can make one unhappier. Treatments that prevent frowning correlate with reduced negative mood.","author":[{"dropping-particle":"","family":"Lewis","given":"Michael B","non-dropping-particle":"","parse-names":false,"suffix":""},{"dropping-particle":"","family":"Bowler","given":"Patrick J","non-dropping-particle":"","parse-names":false,"suffix":""}],"container-title":"Journal of cosmetic dermatology","id":"ITEM-11","issue":"1","issued":{"date-parts":[["2009","3"]]},"language":"eng","page":"24-26","publisher-place":"England","title":"Botulinum toxin cosmetic therapy correlates with a more positive mood.","type":"article-journal","volume":"8"},"uris":["http://www.mendeley.com/documents/?uuid=222a442d-3079-4ce8-b3ea-15e2bb58a3a6"]},{"id":"ITEM-12","itemData":{"DOI":"10.1055/s-0035-1559621","ISSN":"14390795","abstract":"INTRODUCTION: Botulinum toxin A (BTA) injection into the glabellar region is currently being studied as a treatment for major depressive disorder (MDD). Here we explore efficacy data of this novel approach in a pooled analysis.\\n\\nMETHODS: A literature search revealed 3 RCTs on this topic. Individual patient data and clinical end points shared by these 3 trials were pooled and analyzed as one study (n=134) using multiple regression models with random effects.\\n\\nRESULTS: In the pooled sample, the BTA (n=59) and the placebo group (n=75) did not differ in the baseline variables. Efficacy outcomes revealed BTA superiority over placebo: Improvement in the Hamilton Depression Rating Scale or Montgomery-Asberg Depression Rating Scale 6 weeks after baseline was 45.7% for BTA vs. 14.6% for placebo (p&lt;0.0001), corresponding to a BTA response rate of 54.2% (vs. 10.7%) and a BTA remission rate of 30.5% (vs. 6.7%).\\n\\nDISCUSSION: Equalling the status of a meta-analysis, this study increases evidence that a single treatment of BTA into the glabellar region can reduce symptoms of MDD. Further studies are needed to better understand how BTA exerts its mood-lifting effect.","author":[{"dropping-particle":"","family":"Magid","given":"M.","non-dropping-particle":"","parse-names":false,"suffix":""},{"dropping-particle":"","family":"Finzi","given":"E.","non-dropping-particle":"","parse-names":false,"suffix":""},{"dropping-particle":"","family":"Kruger","given":"T. H C","non-dropping-particle":"","parse-names":false,"suffix":""},{"dropping-particle":"","family":"Robertson","given":"H. T.","non-dropping-particle":"","parse-names":false,"suffix":""},{"dropping-particle":"","family":"Keeling","given":"B. H.","non-dropping-particle":"","parse-names":false,"suffix":""},{"dropping-particle":"","family":"Jung","given":"S.","non-dropping-particle":"","parse-names":false,"suffix":""},{"dropping-particle":"","family":"Reichenberg","given":"J. S.","non-dropping-particle":"","parse-names":false,"suffix":""},{"dropping-particle":"","family":"Rosenthal","given":"N. E.","non-dropping-particle":"","parse-names":false,"suffix":""},{"dropping-particle":"","family":"Wollmer","given":"M. A.","non-dropping-particle":"","parse-names":false,"suffix":""}],"container-title":"Pharmacopsychiatry","id":"ITEM-12","issue":"6","issued":{"date-parts":[["2015"]]},"page":"205-210","title":"Treating depression with botulinum toxin: A pooled analysis of randomized controlled trials","type":"article-journal","volume":"48"},"uris":["http://www.mendeley.com/documents/?uuid=b22ef0f8-dbc2-37a1-bc26-59154a68dde5"]},{"id":"ITEM-13","itemData":{"author":[{"dropping-particle":"","family":"Magid","given":"Michelle","non-dropping-particle":"","parse-names":false,"suffix":""},{"dropping-particle":"","family":"Reichenberg","given":"Jason S.","non-dropping-particle":"","parse-names":false,"suffix":""}],"container-title":"Current Psychiatry","id":"ITEM-13","issue":"11","issued":{"date-parts":[["2015"]]},"page":"43-56","title":"Botulinum toxin for depression? An idea that’s raising some eyebrows","type":"article-journal","volume":"14"},"uris":["http://www.mendeley.com/documents/?uuid=9f986f6c-6568-4db4-989d-4068179566b2"]},{"id":"ITEM-14","itemData":{"abstract":"OBJECTIVE: To determine whether a single treatment of botulinum toxin A in the forehead (glabellar) region can improve symptoms of depression in patients with major depressive disorder (MDD), as defined by DSM-IV criteria. METHOD: Thirty participants were randomly assigned to receive either placebo or botulinum toxin A (BTA; onabotulinumtoxinA) injections in the forehead. Female participants received 29 units; male participants received 39 units. At week 12, the groups were crossed over. Participants were evaluated at weeks 0, 3, 6, 12, 15, 18, and 24 for improvement in MDD symptoms using the Patient Health Care Questionnaire-9, Beck Depression Inventory (BDI), and 21-Item Hamilton Depression Rating Scale (HDRS-21) objective measurement scales. The primary outcome was the rate of HDRS-21 response, defined as ≥ 50% score reduction from baseline. The study occurred from July 2011 to November 2012. RESULTS: Patients who received BTA at week 0 (BTA-first group) and at week 12 (BTA-second group) had a statistically significant reduction in MDD symptoms as compared to placebo. Improvement in MDD continued over 24 weeks in the group that received BTA first even though the cosmetic effects of BTA wore off at 12 to 16 weeks. HDRS-21 response rates were 55% (6/11) in the BTA-first group, 24% (4/17) in the BTA-second group, and 0% (0/19) in the placebo group (P &lt; .0001). HDRS-21 remission rates (score ≤ 7) were 18% (2/11), 18% (3/17), and 0% (0/19), respectively (P = .057). HDRS-21 scores dropped -46% and -35% in the BTA-first and -second groups versus -2% in the placebo group (P &lt; .0001). The BDI response rate (≥ 50% reduction from baseline) was 45% (5/11) in the BTA-first group, 33% (6/18) in the BTA-second group, and 5% (1/19) in the placebo group (P = .0067). BDI remission rates (score ≤ 9) were 27% (3/11), 33% (6/18), and 5% (1/19), respectively (P = .09). BDI scores dropped -42% and -35% in the BTA-first and -second groups versus -15% in the placebo group (P &lt; .0001). CONCLUSIONS: Botulinum toxin A injection in the glabellar region was associated with significant improvement in depressive symptoms and may be a safe and sustainable intervention in the treatment of MDD. TRIAL REGISTRATION: ClinicalTrials.gov identifier: NCT01392963.","author":[{"dropping-particle":"","family":"Magid","given":"Michelle","non-dropping-particle":"","parse-names":false,"suffix":""},{"dropping-particle":"","family":"Reichenberg","given":"Jason S.","non-dropping-particle":"","parse-names":false,"suffix":""},{"dropping-particle":"","family":"Poth","given":"Poppy E.","non-dropping-particle":"","parse-names":false,"suffix":""},{"dropping-particle":"","family":"Robertson","given":"Henry T.","non-dropping-particle":"","parse-names":false,"suffix":""},{"dropping-particle":"","family":"LaViolette","given":"Amanda K.","non-dropping-particle":"","parse-names":false,"suffix":""},{"dropping-particle":"","family":"Kruger","given":"Tillmann H. C.","non-dropping-particle":"","parse-names":false,"suffix":""},{"dropping-particle":"","family":"Wollmer","given":"M Axel","non-dropping-particle":"","parse-names":false,"suffix":""}],"container-title":"The Journal of Clinical Psychiatry","id":"ITEM-14","issue":"8","issued":{"date-parts":[["2014"]]},"page":"837-844","title":"Treatment of major depressive disorder using botulinum toxin A: a 24-week randomized, double-blind, placebo-controlled study","type":"article-journal","volume":"75"},"uris":["http://www.mendeley.com/documents/?uuid=fce93621-f7f5-4723-8f3d-f815f03acbe8"]},{"id":"ITEM-15","itemData":{"DOI":"10.1007/s10971-016-3997-0","ISBN":"0960003071073","author":[{"dropping-particle":"","family":"Parsaik","given":"Ajay K.","non-dropping-particle":"","parse-names":false,"suffix":""},{"dropping-particle":"","family":"Mascharenhas","given":"Sonia S.","non-dropping-particle":"","parse-names":false,"suffix":""},{"dropping-particle":"","family":"Hashmi","given":"Aqeel","non-dropping-particle":"","parse-names":false,"suffix":""},{"dropping-particle":"","family":"Prokop","given":"Larry J.","non-dropping-particle":"","parse-names":false,"suffix":""},{"dropping-particle":"","family":"John","given":"Vineeth","non-dropping-particle":"","parse-names":false,"suffix":""},{"dropping-particle":"","family":"Okusaga","given":"Olaoluwa","non-dropping-particle":"","parse-names":false,"suffix":""},{"dropping-particle":"","family":"Singh","given":"Balwinder","non-dropping-particle":"","parse-names":false,"suffix":""}],"container-title":"Journal of Psychiatric Practice","id":"ITEM-15","issue":"2","issued":{"date-parts":[["2016"]]},"page":"99-110","title":"Role of botulinum toxin in depression","type":"article-journal","volume":"22"},"uris":["http://www.mendeley.com/documents/?uuid=d1b28d8e-d74a-495a-8e9b-645b34363dd0"]},{"id":"ITEM-16","itemData":{"DOI":"10.1016/j.jaad.2015.08.051","ISSN":"10976787","PMID":"26702796","abstract":"To the Editor: Three prospective studies have now shown that onabotulinumtoxinA (BTA) injection to the corrugator and procerus forehead muscles can improve the symptoms of major depression. 1-3 A range of theories have been proposed to explain these effects, including: 1. BTA yields a cosmetic effect, which indirectly leads to improved mood; 2. More pleasant facial expression leads to positive social feedback with resultant mood improvement; 3. Decreased glabellar muscle activation decreases afferent nerve signals back to the brain, thereby decreasing ''negative emotional feedback''; 4. BTA itself reaches the brain, causing direct effects on emotional processing. We hypothesized that if theories 1 or 2 were correct, that patients with more severe frown lines would have a greater response to BTA intervention. We used deidentified data from the 3 randomized, double-blind, placebo-controlled trials on the treatment of depression using BTA (n ¼ 134, 59 BTA and 75 placebo). 1-3 In each, the severity of maximum frown lines was measured on a 0-to-3 scale using the Clinical Severity Score of Glabellar Frown Lines (CSS-GFL), and depression was scored with the Beck Depression Inventory (BDI) before randomization occurred. These trials received prior approval from their hospital institutional review boards, which had been aware they planned to combine the data for this study in a deidentified manner. Each trial was registered under clinicaltrials. gov. Patients were prospectively recruited into these studies based on a history of depression, not for the cosmetic treatment of wrinkles. The severity of frown lines at baseline varied across the 3 studies. Our primary outcome was looking for an association between baseline CSS-GFL score and a change in BDI score (model 1). This was analyzed using a regression coefficient of analysis of covariance linear mixed model with both continuous and discrete variables. A random effect was added to account for the data coming from a meta-analysis of 3 different studies. Our secondary outcomes were comparing baseline CSS-GFL score and baseline BDI score (model 2), and change in CSS-GFL score with change in BDI score (model 3). Each model was performed on both placebo and BTA-treated subjects, and adjusted for age, sex, initial CSS-GFL scores, initial depression scores, and treatment. Results are shown in Table I. Detailed regression results are available online in Supplemental Table I (available at http://www.jaad.org). Our findi…","author":[{"dropping-particle":"","family":"Reichenberg","given":"Jason S.","non-dropping-particle":"","parse-names":false,"suffix":""},{"dropping-particle":"","family":"Hauptman","given":"Aaron J.","non-dropping-particle":"","parse-names":false,"suffix":""},{"dropping-particle":"","family":"Robertson","given":"Henry T.","non-dropping-particle":"","parse-names":false,"suffix":""},{"dropping-particle":"","family":"Finzi","given":"Eric","non-dropping-particle":"","parse-names":false,"suffix":""},{"dropping-particle":"","family":"Kruger","given":"Tillman H C","non-dropping-particle":"","parse-names":false,"suffix":""},{"dropping-particle":"","family":"Wollmer","given":"M. Axel","non-dropping-particle":"","parse-names":false,"suffix":""},{"dropping-particle":"","family":"Magid","given":"Michelle","non-dropping-particle":"","parse-names":false,"suffix":""}],"container-title":"Journal of the American Academy of Dermatology","id":"ITEM-16","issue":"1","issued":{"date-parts":[["2016"]]},"page":"171-173","publisher":"American Academy of Dermatology, Inc.","title":"Botulinum toxin for depression: Does patient appearance matter?","type":"article-journal","volume":"74"},"uris":["http://www.mendeley.com/documents/?uuid=06c90776-ef03-43b1-89ed-8046689e4e0e"]},{"id":"ITEM-17","itemData":{"ISSN":"1118560647","author":[{"dropping-particle":"","family":"Wollmer","given":"M Axel","non-dropping-particle":"","parse-names":false,"suffix":""},{"dropping-particle":"","family":"Magid","given":"Michelle","non-dropping-particle":"","parse-names":false,"suffix":""},{"dropping-particle":"","family":"Kruger","given":"Tillmann H C","non-dropping-particle":"","parse-names":false,"suffix":""}],"chapter-number":"25","container-title":"Practical Psychodermatology","editor":[{"dropping-particle":"","family":"Bewley","given":"Anthony","non-dropping-particle":"","parse-names":false,"suffix":""},{"dropping-particle":"","family":"Taylor","given":"Ruth E.","non-dropping-particle":"","parse-names":false,"suffix":""},{"dropping-particle":"","family":"Reichenberg","given":"Jason S.","non-dropping-particle":"","parse-names":false,"suffix":""},{"dropping-particle":"","family":"Magid","given":"Michelle","non-dropping-particle":"","parse-names":false,"suffix":""}],"id":"ITEM-17","issued":{"date-parts":[["2014"]]},"page":"216-219","publisher":"John Wiley &amp; Sons","publisher-place":"New Jersey","title":"Botulinum Toxin Treatment in Depression","type":"chapter"},"uris":["http://www.mendeley.com/documents/?uuid=8757f8d2-985d-45c9-846c-3058caf36991"]},{"id":"ITEM-18","itemData":{"DOI":"10.3389/fpsyt.2014.00036","ISSN":"1664-0640 (Electronic)","PMID":"24744738","abstract":"In a randomized, controlled trial (n = 30), we showed that botulinum toxin injection to the glabellar region produces a marked improvement in the symptoms of major depression. We hypothesized that the mood-lifting effect was mediated by facial feedback mechanisms. Here we assessed if agitation, which may be associated with increased dynamic psychomotor activity of the facial musculature, can predict response to the treatment. To test this hypothesis, we re-analyzed the data of the scales from our previous study on a single item basis and compared the baseline scores in the agitation item (item 9) of the Hamilton Depression Rating Scale (HAM-D) between responders (n = 9) and participants who did not attain response (n = 6) among the recipients of onabotulinumtoxinA (n = 15). Responders had significantly higher item 9 scores at baseline [1.56 + 0.88 vs. 0.33 + 0.52, t (13) = 3.04, d = 1.7, p = 0.01], while no other single item of the HAM-D or the Beck Depression Inventory was associated with treatment response. The agitation score had an overall precision of 78% in predicting response in a receiver operating characteristic (ROC) analysis (area under the curve, AUC = 0.87). These data provide a link between response to botulinum toxin treatment with a psychomotor manifestation of depression and thereby indirect support of the proposed facial feedback mechanism of action. Moreover, it suggests that patients with agitated depression may particularly benefit from botulinum toxin treatment.","author":[{"dropping-particle":"","family":"Wollmer","given":"M Axel","non-dropping-particle":"","parse-names":false,"suffix":""},{"dropping-particle":"","family":"Kalak","given":"Nadeem","non-dropping-particle":"","parse-names":false,"suffix":""},{"dropping-particle":"","family":"Jung","given":"Stefanie","non-dropping-particle":"","parse-names":false,"suffix":""},{"dropping-particle":"","family":"Boer","given":"Claas","non-dropping-particle":"de","parse-names":false,"suffix":""},{"dropping-particle":"","family":"Magid","given":"Michelle","non-dropping-particle":"","parse-names":false,"suffix":""},{"dropping-particle":"","family":"Reichenberg","given":"Jason S","non-dropping-particle":"","parse-names":false,"suffix":""},{"dropping-particle":"","family":"Brand","given":"Serge","non-dropping-particle":"","parse-names":false,"suffix":""},{"dropping-particle":"","family":"Holsboer-Trachsler","given":"Edith","non-dropping-particle":"","parse-names":false,"suffix":""},{"dropping-particle":"","family":"Kruger","given":"Tillmann H C","non-dropping-particle":"","parse-names":false,"suffix":""}],"container-title":"Frontiers in psychiatry","id":"ITEM-18","issued":{"date-parts":[["2014"]]},"language":"eng","page":"36","publisher-place":"Switzerland","title":"Agitation predicts response of depression to botulinum toxin treatment in a randomized controlled trial.","type":"article-journal","volume":"5"},"uris":["http://www.mendeley.com/documents/?uuid=29120adb-b19e-417b-944c-7d6f06702559"]},{"id":"ITEM-19","itemData":{"DOI":"10.1016/j.jpsychires.2012.01.027","ISBN":"0022-3956; EN :1879-1379","ISSN":"00223956","PMID":"22364892","abstract":"Positive effects on mood have been observed in subjects who underwent treatment of glabellar frown lines with botulinum toxin and, in an open case series, depression remitted or improved after such treatment. Using a randomized double-blind placebo-controlled trial design we assessed botulinum toxin injection to the glabellar region as an adjunctive treatment of major depression.Thirty patients were randomly assigned to a verum (onabotulinumtoxinA, . n = 15) or placebo (saline, . n = 15) group. The primary end point was change in the 17-item version of the Hamilton Depression Rating Scale six weeks after treatment compared to baseline.The verum and the placebo groups did not differ significantly in any of the collected baseline characteristics. Throughout the sixteen-week follow-up period there was a significant improvement in depressive symptoms in the verum group compared to the placebo group as measured by the Hamilton Depression Rating Scale (F (6,168) = 5.76, p &lt; 0.001, ?? 2 = 0.17). Six weeks after a single treatment scores of onabotulinumtoxinA recipients were reduced on average by 47.1% and by 9.2% in placebo-treated participants (F (1,28) = 12.30, p = 0.002, ?? 2 = 0.31, d = 1.28). The effect size was even larger at the end of the study (d = 1.80). Treatment-dependent clinical improvement was also reflected in the Beck Depression Inventory, and in the Clinical Global Impressions Scale.This study shows that a single treatment of the glabellar region with botulinum toxin may shortly accomplish a strong and sustained alleviation of depression in patients, who did not improve sufficiently on previous medication. It supports the concept, that the facial musculature not only expresses, but also regulates mood states. ?? 2012 Elsevier Ltd.","author":[{"dropping-particle":"","family":"Wollmer","given":"M Axel","non-dropping-particle":"","parse-names":false,"suffix":""},{"dropping-particle":"","family":"Boer","given":"Claas","non-dropping-particle":"De","parse-names":false,"suffix":""},{"dropping-particle":"","family":"Kalak","given":"Nadeem","non-dropping-particle":"","parse-names":false,"suffix":""},{"dropping-particle":"","family":"Beck","given":"Johannes","non-dropping-particle":"","parse-names":false,"suffix":""},{"dropping-particle":"","family":"G??tz","given":"Thomas","non-dropping-particle":"","parse-names":false,"suffix":""},{"dropping-particle":"","family":"Schmidt","given":"Tina","non-dropping-particle":"","parse-names":false,"suffix":""},{"dropping-particle":"","family":"Hodzic","given":"Muris","non-dropping-particle":"","parse-names":false,"suffix":""},{"dropping-particle":"","family":"Bayer","given":"Ursula","non-dropping-particle":"","parse-names":false,"suffix":""},{"dropping-particle":"","family":"Kollmann","given":"Thilo","non-dropping-particle":"","parse-names":false,"suffix":""},{"dropping-particle":"","family":"Kollewe","given":"Katja","non-dropping-particle":"","parse-names":false,"suffix":""},{"dropping-particle":"","family":"S??nmez","given":"Daniela","non-dropping-particle":"","parse-names":false,"suffix":""},{"dropping-particle":"","family":"Duntsch","given":"Katja","non-dropping-particle":"","parse-names":false,"suffix":""},{"dropping-particle":"","family":"Haug","given":"Martin D","non-dropping-particle":"","parse-names":false,"suffix":""},{"dropping-particle":"","family":"Schedlowski","given":"Manfred","non-dropping-particle":"","parse-names":false,"suffix":""},{"dropping-particle":"","family":"Hatzinger","given":"Martin","non-dropping-particle":"","parse-names":false,"suffix":""},{"dropping-particle":"","family":"Dressler","given":"Dirk","non-dropping-particle":"","parse-names":false,"suffix":""},{"dropping-particle":"","family":"Brand","given":"Serge","non-dropping-particle":"","parse-names":false,"suffix":""},{"dropping-particle":"","family":"Holsboer-Trachsler","given":"Edith","non-dropping-particle":"","parse-names":false,"suffix":""},{"dropping-particle":"","family":"Kruger","given":"Tillmann H C","non-dropping-particle":"","parse-names":false,"suffix":""}],"container-title":"Journal of Psychiatric Research","id":"ITEM-19","issue":"5","issued":{"date-parts":[["2012"]]},"page":"574-581","title":"Facing depression with botulinum toxin: A randomized controlled trial","type":"article-journal","volume":"46"},"uris":["http://www.mendeley.com/documents/?uuid=09e85176-11a8-387a-9044-1c658b0fb303"]},{"id":"ITEM-20","itemData":{"ISSN":"2251-6085","author":[{"dropping-particle":"","family":"Zamanian","given":"Abbas","non-dropping-particle":"","parse-names":false,"suffix":""},{"dropping-particle":"","family":"Jolfaei","given":"Atefeh Ghanbari","non-dropping-particle":"","parse-names":false,"suffix":""},{"dropping-particle":"","family":"Mehran","given":"Golnaz","non-dropping-particle":"","parse-names":false,"suffix":""},{"dropping-particle":"","family":"Azizian","given":"Zahra","non-dropping-particle":"","parse-names":false,"suffix":""}],"container-title":"Iran J Public Health","id":"ITEM-20","issue":"7","issued":{"date-parts":[["2017"]]},"page":"982-984","title":"Efficacy of Botox versus placebo for treatment of patients with major depression","type":"article-journal","volume":"46"},"uris":["http://www.mendeley.com/documents/?uuid=c801e421-1572-4eb2-871b-bc84356a5089"]},{"id":"ITEM-21","itemData":{"ISBN":"1137333391","author":[{"dropping-particle":"","family":"Finzi","given":"Eric","non-dropping-particle":"","parse-names":false,"suffix":""}],"id":"ITEM-21","issued":{"date-parts":[["2013"]]},"publisher":"St. Martin's Press","publisher-place":"London","title":"The face of emotion: How Botox affects our moods and relationships","type":"book"},"uris":["http://www.mendeley.com/documents/?uuid=a6c2dd37-d824-4d6f-a9ef-7eefab99e419"]}],"mendeley":{"formattedCitation":"&lt;sup&gt;19,20,29–38,21,39,22–28&lt;/sup&gt;","manualFormatting":"19-39","plainTextFormattedCitation":"19,20,29–38,21,39,22–28","previouslyFormattedCitation":"&lt;sup&gt;19–39&lt;/sup&gt;"},"properties":{"noteIndex":0},"schema":"https://github.com/citation-style-language/schema/raw/master/csl-citation.json"}</w:instrText>
       </w:r>
       <w:r>
         <w:fldChar w:fldCharType="separate"/>
@@ -4698,7 +4698,15 @@
         <w:contextualSpacing/>
       </w:pPr>
       <w:r>
-        <w:t xml:space="preserve">We used the same general approach for all analyses. Unless otherwise specified, happiness reports were modeled with (a) Pose (happy or neutral), Facial Movement Task (facial mimicry, voluntary facial action, or pen-in-mouth), and Stimuli Presence (absent, present) entered as effect-coded factors, (b) [for secondary analyses] continuous moderators entered mean-centered, (c) all higher-order interactions, and (d) random intercepts for participants and research groups. We initially planned to model random slopes for participants and research groups. However, </w:t>
+        <w:t xml:space="preserve">We used the same general approach for all analyses. Unless otherwise specified, happiness reports were modeled with </w:t>
+      </w:r>
+      <w:bookmarkStart w:id="10" w:name="_Hlk82435050"/>
+      <w:r>
+        <w:t>(a) Pose (happy or neutral), Facial Movement Task (facial mimicry, voluntary facial action, or pen-in-mouth), and Stimuli Presence (absent, present) entered as effect-coded factors, (b) [for secondary analyses] continuous moderators entered mean-centered, (c) all higher-order interactions, and (d) random intercepts for participants and research groups.</w:t>
+      </w:r>
+      <w:bookmarkEnd w:id="10"/>
+      <w:r>
+        <w:t xml:space="preserve"> We initially planned to model random slopes for participants and research groups. However, </w:t>
       </w:r>
       <w:r>
         <w:t xml:space="preserve">in our primary analyses, </w:t>
@@ -4795,7 +4803,7 @@
         <w:rPr>
           <w:rFonts w:ascii="Times New Roman" w:hAnsi="Times New Roman" w:cs="Times New Roman"/>
         </w:rPr>
-        <w:t>anipulation Checks</w:t>
+        <w:t>anipulation Check</w:t>
       </w:r>
     </w:p>
     <w:p>
@@ -5127,18 +5135,22 @@
     </w:p>
     <w:p>
       <w:pPr>
-        <w:pStyle w:val="APAHeading2"/>
+        <w:pStyle w:val="APAHeading3"/>
         <w:spacing w:line="360" w:lineRule="auto"/>
         <w:rPr>
           <w:rFonts w:ascii="Times New Roman" w:hAnsi="Times New Roman" w:cs="Times New Roman"/>
+          <w:sz w:val="24"/>
+          <w:szCs w:val="24"/>
         </w:rPr>
       </w:pPr>
       <w:r>
         <w:rPr>
           <w:rFonts w:ascii="Times New Roman" w:hAnsi="Times New Roman" w:cs="Times New Roman"/>
+          <w:sz w:val="24"/>
+          <w:szCs w:val="24"/>
         </w:rPr>
         <w:lastRenderedPageBreak/>
-        <w:t>Primary Analyses</w:t>
+        <w:t>Stimuli Presence</w:t>
       </w:r>
     </w:p>
     <w:p>
@@ -5146,21 +5158,61 @@
         <w:spacing w:after="0" w:line="360" w:lineRule="auto"/>
         <w:ind w:firstLine="720"/>
         <w:contextualSpacing/>
-      </w:pPr>
-      <w:bookmarkStart w:id="10" w:name="_Hlk75784376"/>
-      <w:r>
-        <w:t>For our primary analyses, we hypothesized that (1) participants would report higher levels of happiness after posing happy vs. neutral facial expressions (i.e., a main effect of Pose), (2) the magnitude of this effect would not vary across facial movement tasks (i.e., no interaction between Pose and Facial Movement Task), and (3) the magnitude of the effect would be large</w:t>
-      </w:r>
-      <w:r>
-        <w:t>r</w:t>
-      </w:r>
-      <w:r>
-        <w:t xml:space="preserve"> in the presence vs. absence of positive stimuli (i.e., an interaction between Pose and Stimuli Presence; see Table 1).</w:t>
-      </w:r>
-      <w:bookmarkStart w:id="11" w:name="_4m328wr8z8mj" w:colFirst="0" w:colLast="0"/>
-      <w:bookmarkEnd w:id="11"/>
-      <w:r>
-        <w:t xml:space="preserve"> </w:t>
+        <w:rPr>
+          <w:i/>
+          <w:iCs/>
+        </w:rPr>
+      </w:pPr>
+      <w:r>
+        <w:t xml:space="preserve">To examine the extent to which positive images elicited feelings of happiness, we modeled </w:t>
+      </w:r>
+      <w:r>
+        <w:t>happiness reports with (a) Stimuli Presence (absent, present)</w:t>
+      </w:r>
+      <w:r>
+        <w:t xml:space="preserve"> and </w:t>
+      </w:r>
+      <w:r>
+        <w:t>Facial Movement Task (facial mimicry, voluntary facial action, or pen-in-mouth) entered as effect-coded factors, (</w:t>
+      </w:r>
+      <w:r>
+        <w:t>b</w:t>
+      </w:r>
+      <w:r>
+        <w:t xml:space="preserve">) all higher-order interactions, and (d) random intercepts for participants and research groups. </w:t>
+      </w:r>
+      <w:r>
+        <w:t xml:space="preserve">Although we did not pre-register this manipulation check, results surprisingly indicated that there was a significant interaction between Stimuli Presence and Facial Movement Task, </w:t>
+      </w:r>
+      <w:r>
+        <w:rPr>
+          <w:i/>
+        </w:rPr>
+        <w:t>F</w:t>
+      </w:r>
+      <w:r>
+        <w:t xml:space="preserve">(2, </w:t>
+      </w:r>
+      <w:r>
+        <w:t>3855.8</w:t>
+      </w:r>
+      <w:r>
+        <w:t>) = 5.</w:t>
+      </w:r>
+      <w:r>
+        <w:t>44</w:t>
+      </w:r>
+      <w:r>
+        <w:t xml:space="preserve">, </w:t>
+      </w:r>
+      <w:r>
+        <w:rPr>
+          <w:i/>
+        </w:rPr>
+        <w:t>p</w:t>
+      </w:r>
+      <w:r>
+        <w:t xml:space="preserve"> = .00</w:t>
       </w:r>
     </w:p>
     <w:p>
@@ -5169,68 +5221,23 @@
         <w:ind w:firstLine="720"/>
         <w:contextualSpacing/>
       </w:pPr>
-      <w:r>
-        <w:t xml:space="preserve">Contrary to </w:t>
-      </w:r>
-      <w:r>
-        <w:t xml:space="preserve">our </w:t>
-      </w:r>
-      <w:r>
-        <w:t>predictions, we observed a three-way interaction between Pose, Facial Movement Task, and Stimuli Presence</w:t>
-      </w:r>
-      <w:r>
-        <w:t xml:space="preserve">, </w:t>
-      </w:r>
-      <w:r>
-        <w:rPr>
-          <w:i/>
-        </w:rPr>
-        <w:t>F</w:t>
-      </w:r>
-      <w:r>
-        <w:t xml:space="preserve">(2, 1498) = 5.00, </w:t>
-      </w:r>
-      <w:r>
-        <w:rPr>
-          <w:i/>
-        </w:rPr>
-        <w:t>p</w:t>
-      </w:r>
-      <w:r>
-        <w:t xml:space="preserve"> = .007</w:t>
-      </w:r>
-      <w:r>
-        <w:t>.</w:t>
-      </w:r>
-      <w:r>
-        <w:t xml:space="preserve"> </w:t>
-      </w:r>
-      <w:r>
-        <w:t>T</w:t>
-      </w:r>
-      <w:r>
-        <w:t>his three-way</w:t>
-      </w:r>
-      <w:r>
-        <w:t xml:space="preserve"> </w:t>
-      </w:r>
-      <w:r>
-        <w:t>interaction indicated that the effect of Pose on self-reported happiness was (a) significant in the facial mimicry and voluntary facial action tasks—but not the pen-in-mouth task, (b) significant in both the presence and absence of positive stimuli in all tasks besides the pen-in-mouth task, and (c) significantly stronger in the absence vs. presence of positive stimuli during the facial mimicry task</w:t>
-      </w:r>
-      <w:r>
-        <w:t xml:space="preserve"> (see Figure 3)</w:t>
-      </w:r>
-      <w:r>
-        <w:t xml:space="preserve">. </w:t>
-      </w:r>
-      <w:r>
-        <w:t xml:space="preserve">Notably, the significant Pose simple effects were observed among individuals who were judged by two independent coders to be completely unaware of the true purpose of the study. Thus, it is unlikely that the observed effects were driven by demand characteristics. </w:t>
-      </w:r>
-      <w:r>
-        <w:t>We further describe this three-way interaction below by describing the Pose and Stimuli Presence effects for each facial movement task.</w:t>
-      </w:r>
-    </w:p>
-    <w:bookmarkEnd w:id="10"/>
+    </w:p>
+    <w:p>
+      <w:pPr>
+        <w:spacing w:after="0" w:line="360" w:lineRule="auto"/>
+        <w:ind w:firstLine="720"/>
+        <w:contextualSpacing/>
+      </w:pPr>
+      <w:r>
+        <w:t>For our primary analyses, we hypothesized that (1) participants would report higher levels of happiness after posing happy vs. neutral facial expressions (i.e., a main effect of Pose), (2) the magnitude of this effect would not vary across facial movement tasks (i.e., no interaction between Pose and Facial Movement Task), and (3) the magnitude of the effect would be large</w:t>
+      </w:r>
+      <w:r>
+        <w:t>r</w:t>
+      </w:r>
+      <w:r>
+        <w:t xml:space="preserve"> in the presence vs. absence of positive stimuli (i.e., an interaction between Pose and Stimuli Presence; see Table 1). </w:t>
+      </w:r>
+    </w:p>
     <w:p>
       <w:pPr>
         <w:pStyle w:val="APAHeading3"/>
@@ -5241,12 +5248,132 @@
           <w:szCs w:val="24"/>
         </w:rPr>
       </w:pPr>
-      <w:r>
+    </w:p>
+    <w:p>
+      <w:pPr>
+        <w:pStyle w:val="APAHeading2"/>
+        <w:spacing w:line="360" w:lineRule="auto"/>
+        <w:rPr>
+          <w:rFonts w:ascii="Times New Roman" w:hAnsi="Times New Roman" w:cs="Times New Roman"/>
+        </w:rPr>
+      </w:pPr>
+      <w:r>
+        <w:rPr>
+          <w:rFonts w:ascii="Times New Roman" w:hAnsi="Times New Roman" w:cs="Times New Roman"/>
+        </w:rPr>
+        <w:t>Primary Analyses</w:t>
+      </w:r>
+    </w:p>
+    <w:p>
+      <w:pPr>
+        <w:spacing w:after="0" w:line="360" w:lineRule="auto"/>
+        <w:ind w:firstLine="720"/>
+        <w:contextualSpacing/>
+      </w:pPr>
+      <w:bookmarkStart w:id="11" w:name="_Hlk75784376"/>
+      <w:r>
+        <w:t>For our primary analyses, we hypothesized that (1) participants would report higher levels of happiness after posing happy vs. neutral facial expressions (i.e., a main effect of Pose), (2) the magnitude of this effect would not vary across facial movement tasks (i.e., no interaction between Pose and Facial Movement Task), and (3) the magnitude of the effect would be large</w:t>
+      </w:r>
+      <w:r>
+        <w:t>r</w:t>
+      </w:r>
+      <w:r>
+        <w:t xml:space="preserve"> in the presence vs. absence of positive stimuli (i.e., an interaction between Pose and Stimuli Presence; see Table 1).</w:t>
+      </w:r>
+      <w:bookmarkStart w:id="12" w:name="_4m328wr8z8mj" w:colFirst="0" w:colLast="0"/>
+      <w:bookmarkEnd w:id="12"/>
+      <w:r>
+        <w:t xml:space="preserve"> </w:t>
+      </w:r>
+    </w:p>
+    <w:p>
+      <w:pPr>
+        <w:spacing w:after="0" w:line="360" w:lineRule="auto"/>
+        <w:ind w:firstLine="720"/>
+        <w:contextualSpacing/>
+      </w:pPr>
+      <w:r>
+        <w:t xml:space="preserve">Contrary to </w:t>
+      </w:r>
+      <w:r>
+        <w:t xml:space="preserve">our </w:t>
+      </w:r>
+      <w:r>
+        <w:t>predictions, we observed a three-way interaction between Pose, Facial Movement Task, and Stimuli Presence</w:t>
+      </w:r>
+      <w:r>
+        <w:t xml:space="preserve">, </w:t>
+      </w:r>
+      <w:r>
+        <w:rPr>
+          <w:i/>
+        </w:rPr>
+        <w:t>F</w:t>
+      </w:r>
+      <w:r>
+        <w:t xml:space="preserve">(2, 1498) = 5.00, </w:t>
+      </w:r>
+      <w:r>
+        <w:rPr>
+          <w:i/>
+        </w:rPr>
+        <w:t>p</w:t>
+      </w:r>
+      <w:r>
+        <w:t xml:space="preserve"> = .007</w:t>
+      </w:r>
+      <w:r>
+        <w:t>.</w:t>
+      </w:r>
+      <w:r>
+        <w:t xml:space="preserve"> </w:t>
+      </w:r>
+      <w:r>
+        <w:t>T</w:t>
+      </w:r>
+      <w:r>
+        <w:t>his three-way</w:t>
+      </w:r>
+      <w:r>
+        <w:t xml:space="preserve"> </w:t>
+      </w:r>
+      <w:r>
+        <w:t>interaction indicated that the effect of Pose on self-reported happiness was (a) significant in the facial mimicry and voluntary facial action tasks—but not the pen-in-mouth task, (b) significant in both the presence and absence of positive stimuli in all tasks besides the pen-in-mouth task, and (c) significantly stronger in the absence vs. presence of positive stimuli during the facial mimicry task</w:t>
+      </w:r>
+      <w:r>
+        <w:t xml:space="preserve"> (see Figure 3)</w:t>
+      </w:r>
+      <w:r>
+        <w:t xml:space="preserve">. </w:t>
+      </w:r>
+      <w:r>
+        <w:t xml:space="preserve">Notably, the significant Pose simple effects were observed among individuals who were judged by two independent coders to be completely unaware of the true </w:t>
+      </w:r>
+      <w:r>
+        <w:lastRenderedPageBreak/>
+        <w:t xml:space="preserve">purpose of the study. Thus, it is unlikely that the observed effects were driven by demand characteristics. </w:t>
+      </w:r>
+      <w:r>
+        <w:t>We further describe this three-way interaction below by describing the Pose and Stimuli Presence effects for each facial movement task.</w:t>
+      </w:r>
+    </w:p>
+    <w:bookmarkEnd w:id="11"/>
+    <w:p>
+      <w:pPr>
+        <w:pStyle w:val="APAHeading3"/>
+        <w:spacing w:line="360" w:lineRule="auto"/>
         <w:rPr>
           <w:rFonts w:ascii="Times New Roman" w:hAnsi="Times New Roman" w:cs="Times New Roman"/>
           <w:sz w:val="24"/>
           <w:szCs w:val="24"/>
         </w:rPr>
+      </w:pPr>
+      <w:r>
+        <w:rPr>
+          <w:rFonts w:ascii="Times New Roman" w:hAnsi="Times New Roman" w:cs="Times New Roman"/>
+          <w:sz w:val="24"/>
+          <w:szCs w:val="24"/>
+        </w:rPr>
         <w:t>Facial mimicry task</w:t>
       </w:r>
     </w:p>
@@ -5256,7 +5383,7 @@
         <w:ind w:firstLine="720"/>
         <w:contextualSpacing/>
       </w:pPr>
-      <w:bookmarkStart w:id="12" w:name="_Hlk75784846"/>
+      <w:bookmarkStart w:id="13" w:name="_Hlk75784846"/>
       <w:r>
         <w:t xml:space="preserve">In the facial mimicry task, participants reported higher levels of happiness after </w:t>
       </w:r>
@@ -5402,7 +5529,7 @@
         <w:t xml:space="preserve">initiate feelings of happiness. </w:t>
       </w:r>
     </w:p>
-    <w:bookmarkEnd w:id="12"/>
+    <w:bookmarkEnd w:id="13"/>
     <w:p>
       <w:pPr>
         <w:pStyle w:val="APAHeading3"/>
@@ -5428,7 +5555,7 @@
         <w:ind w:firstLine="720"/>
         <w:contextualSpacing/>
       </w:pPr>
-      <w:bookmarkStart w:id="13" w:name="_Hlk75784922"/>
+      <w:bookmarkStart w:id="14" w:name="_Hlk75784922"/>
       <w:r>
         <w:t xml:space="preserve">In the voluntary facial action task, participants reported higher levels of happiness after posing happy vs. neutral facial expressions, </w:t>
       </w:r>
@@ -5493,11 +5620,7 @@
         <w:t xml:space="preserve"> Pose </w:t>
       </w:r>
       <w:r>
-        <w:t xml:space="preserve">effect </w:t>
-      </w:r>
-      <w:r>
-        <w:lastRenderedPageBreak/>
-        <w:t xml:space="preserve">emerged both in both the presence, </w:t>
+        <w:t xml:space="preserve">effect emerged both in both the presence, </w:t>
       </w:r>
       <w:r>
         <w:rPr>
@@ -5556,18 +5679,18 @@
       <w:r>
         <w:t>)</w:t>
       </w:r>
-      <w:bookmarkStart w:id="14" w:name="_1fob9te" w:colFirst="0" w:colLast="0"/>
+      <w:bookmarkStart w:id="15" w:name="_1fob9te" w:colFirst="0" w:colLast="0"/>
+      <w:bookmarkEnd w:id="15"/>
+      <w:r>
+        <w:t>.</w:t>
+      </w:r>
+      <w:r>
+        <w:t xml:space="preserve"> These results suggest that even the partial recreation of happy facial expressions—e.g., by simply pulling one’s lips back towards their ears—can both amplify and initiate feelings of happiness. </w:t>
+      </w:r>
+      <w:bookmarkStart w:id="16" w:name="_Hlk75784936"/>
       <w:bookmarkEnd w:id="14"/>
-      <w:r>
-        <w:t>.</w:t>
-      </w:r>
-      <w:r>
-        <w:t xml:space="preserve"> These results suggest that even the partial recreation of happy facial expressions—e.g., by simply pulling one’s lips back towards their ears—can both amplify and initiate feelings of happiness. </w:t>
-      </w:r>
-      <w:bookmarkStart w:id="15" w:name="_Hlk75784936"/>
-      <w:bookmarkEnd w:id="13"/>
-    </w:p>
-    <w:bookmarkEnd w:id="15"/>
+    </w:p>
+    <w:bookmarkEnd w:id="16"/>
     <w:p>
       <w:pPr>
         <w:pStyle w:val="APAHeading3"/>
@@ -5612,7 +5735,7 @@
         <w:ind w:firstLine="720"/>
         <w:contextualSpacing/>
       </w:pPr>
-      <w:bookmarkStart w:id="16" w:name="_Hlk75784997"/>
+      <w:bookmarkStart w:id="17" w:name="_Hlk75784997"/>
       <w:r>
         <w:t xml:space="preserve">In the pen-in-mouth task, we did not find significant evidence that participants reported higher levels of happiness after </w:t>
       </w:r>
@@ -5793,7 +5916,11 @@
         <w:t>F</w:t>
       </w:r>
       <w:r>
-        <w:t xml:space="preserve">(1, 3872) = 16.37, </w:t>
+        <w:t xml:space="preserve">(1, </w:t>
+      </w:r>
+      <w:r>
+        <w:lastRenderedPageBreak/>
+        <w:t xml:space="preserve">3872) = 16.37, </w:t>
       </w:r>
       <w:r>
         <w:rPr>
@@ -5899,8 +6026,8 @@
         <w:ind w:firstLine="720"/>
         <w:contextualSpacing/>
       </w:pPr>
-      <w:bookmarkStart w:id="17" w:name="_Hlk75785064"/>
-      <w:bookmarkEnd w:id="16"/>
+      <w:bookmarkStart w:id="18" w:name="_Hlk75785064"/>
+      <w:bookmarkEnd w:id="17"/>
       <w:r>
         <w:t>T</w:t>
       </w:r>
@@ -5991,59 +6118,62 @@
         <w:contextualSpacing/>
       </w:pPr>
       <w:r>
+        <w:t>We test</w:t>
+      </w:r>
+      <w:r>
+        <w:t>ed</w:t>
+      </w:r>
+      <w:r>
+        <w:t xml:space="preserve"> this alternative explanation by examining the extent to which participants reported feeling happy after completing two filler tasks (e.g., “Tap your left leg with your right-hand index finger once per second for 5 seconds”). We modeled happiness reports with (a) </w:t>
+      </w:r>
+      <w:r>
+        <w:t>Pose</w:t>
+      </w:r>
+      <w:r>
+        <w:t xml:space="preserve"> (happy pose, neutral pose, </w:t>
+      </w:r>
+      <w:r>
+        <w:t xml:space="preserve">filler 1, or </w:t>
+      </w:r>
+      <w:r>
+        <w:t>filler 2)</w:t>
+      </w:r>
+      <w:r>
+        <w:rPr>
+          <w:rStyle w:val="FootnoteReference"/>
+        </w:rPr>
+        <w:footnoteReference w:id="3"/>
+      </w:r>
+      <w:r>
+        <w:t>, Facial Movement Task (facial mimicry, voluntary facial action, or pen-in-mouth) and Stimuli Presence (absent, present), entered as effect-coded factors, (b) all higher-order interactions, and (c) random intercepts for participants and research groups. Below, we describe analyses that focus on participants who were not exposed to positive stimuli</w:t>
+      </w:r>
+      <w:r>
+        <w:t xml:space="preserve"> </w:t>
+      </w:r>
+      <w:r>
+        <w:t xml:space="preserve">because these stimuli were only shown during the facial posing </w:t>
+      </w:r>
+      <w:r>
+        <w:t>trials</w:t>
+      </w:r>
+      <w:r>
+        <w:t xml:space="preserve"> </w:t>
+      </w:r>
+      <w:r>
+        <w:t xml:space="preserve">(thus </w:t>
+      </w:r>
+      <w:r>
+        <w:t>confound</w:t>
+      </w:r>
+      <w:r>
+        <w:t>ing</w:t>
+      </w:r>
+      <w:r>
+        <w:t xml:space="preserve"> </w:t>
+      </w:r>
+      <w:r>
         <w:lastRenderedPageBreak/>
-        <w:t>We test</w:t>
-      </w:r>
-      <w:r>
-        <w:t>ed</w:t>
-      </w:r>
-      <w:r>
-        <w:t xml:space="preserve"> this alternative explanation by examining the extent to which participants reported feeling happy after completing two filler tasks (e.g., “Tap your left leg with your right-hand index finger once per second for 5 seconds”). We modeled happiness reports with (a) </w:t>
-      </w:r>
-      <w:r>
-        <w:t>Pose</w:t>
-      </w:r>
-      <w:r>
-        <w:t xml:space="preserve"> (happy pose, neutral pose, </w:t>
-      </w:r>
-      <w:r>
-        <w:t xml:space="preserve">filler 1, or </w:t>
-      </w:r>
-      <w:r>
-        <w:t>filler 2)</w:t>
-      </w:r>
-      <w:r>
-        <w:rPr>
-          <w:rStyle w:val="FootnoteReference"/>
-        </w:rPr>
-        <w:footnoteReference w:id="3"/>
-      </w:r>
-      <w:r>
-        <w:t>, Facial Movement Task (facial mimicry, voluntary facial action, or pen-in-mouth) and Stimuli Presence (absent, present), entered as effect-coded factors, (b) all higher-order interactions, and (c) random intercepts for participants and research groups. Below, we describe analyses that focus on participants who were not exposed to positive stimuli</w:t>
-      </w:r>
-      <w:r>
-        <w:t xml:space="preserve"> </w:t>
-      </w:r>
-      <w:r>
-        <w:t xml:space="preserve">because these stimuli were only shown during the facial posing </w:t>
-      </w:r>
-      <w:r>
-        <w:t>trials</w:t>
-      </w:r>
-      <w:r>
-        <w:t xml:space="preserve"> </w:t>
-      </w:r>
-      <w:r>
-        <w:t xml:space="preserve">(thus </w:t>
-      </w:r>
-      <w:r>
-        <w:t>confound</w:t>
-      </w:r>
-      <w:r>
-        <w:t>ing</w:t>
-      </w:r>
-      <w:r>
-        <w:t xml:space="preserve"> the</w:t>
+        <w:t>the</w:t>
       </w:r>
       <w:r>
         <w:t>ir</w:t>
@@ -6281,7 +6411,7 @@
       <w:r>
         <w:t xml:space="preserve">expressions of happiness. </w:t>
       </w:r>
-      <w:bookmarkEnd w:id="17"/>
+      <w:bookmarkEnd w:id="18"/>
     </w:p>
     <w:p>
       <w:r>
@@ -8117,22 +8247,41 @@
         <w:ind w:firstLine="720"/>
       </w:pPr>
       <w:r>
-        <w:t xml:space="preserve">To benchmark the </w:t>
-      </w:r>
-      <w:r>
-        <w:t xml:space="preserve">size </w:t>
-      </w:r>
-      <w:r>
-        <w:t xml:space="preserve">of </w:t>
-      </w:r>
-      <w:r>
-        <w:t xml:space="preserve">our observed </w:t>
-      </w:r>
-      <w:r>
-        <w:t xml:space="preserve">facial feedback effects, we </w:t>
-      </w:r>
-      <w:r>
-        <w:t>compared the magnitude of these effects to those elicited by our positive images. Ideally, we would examine the effects of our positive images by asking participants to report their emotions after doing nothing other than viewing the positive photos. (I.e., not while simultaneously engaging in a facial pose task.) The closest we can get to those ideal conditions is to (a) focus on the relatively inactive neutral pose trials and (b) compare the emotion reports of participants who viewed vs. did not view positive images during this neutral pose trial. When we did so, random-effects meta-analysis indicated that exposure to positive images had a small-to-medium overall effect on happiness (</w:t>
+        <w:t>Although outside the focus of the primary analyses, results indicated that exposure to positive images significantly increased happiness (see Table 2). This was true when averaging across all conditions (i.e., main effect of Stimuli Presence) and when examining the effect within specific conditions (i.e., higher order interactions involving Stimuli Presence).</w:t>
+      </w:r>
+      <w:r>
+        <w:t xml:space="preserve"> </w:t>
+      </w:r>
+      <w:r>
+        <w:t xml:space="preserve">To benchmark the size of our observed facial feedback effects, we compared the magnitude of </w:t>
+      </w:r>
+      <w:r>
+        <w:t xml:space="preserve">facial feedback </w:t>
+      </w:r>
+      <w:r>
+        <w:t xml:space="preserve">effects to </w:t>
+      </w:r>
+      <w:r>
+        <w:t xml:space="preserve">the simple effect of </w:t>
+      </w:r>
+      <w:r>
+        <w:t>positive images.</w:t>
+      </w:r>
+      <w:r>
+        <w:t xml:space="preserve"> </w:t>
+      </w:r>
+      <w:r>
+        <w:t xml:space="preserve">Ideally, we would examine the </w:t>
+      </w:r>
+      <w:r>
+        <w:t xml:space="preserve">simple effect </w:t>
+      </w:r>
+      <w:r>
+        <w:t xml:space="preserve">of our positive images by asking participants to report their emotions after doing nothing other than viewing the positive photos. (I.e., not while simultaneously engaging in a facial pose task.) The closest we can get to those ideal conditions is to (a) focus on the relatively inactive neutral pose trials and (b) compare the emotion reports of participants who viewed vs. did not view positive </w:t>
+      </w:r>
+      <w:r>
+        <w:lastRenderedPageBreak/>
+        <w:t>images during this neutral pose trial. When we did so, random-effects meta-analysis indicated that exposure to positive images had a small-to-medium overall effect on happiness (</w:t>
       </w:r>
       <w:r>
         <w:rPr>
@@ -8152,11 +8301,13 @@
         <w:t>p</w:t>
       </w:r>
       <w:r>
-        <w:t xml:space="preserve"> &lt; .001). These results indicate that the mood-</w:t>
-      </w:r>
-      <w:r>
-        <w:lastRenderedPageBreak/>
-        <w:t>boosting</w:t>
+        <w:t xml:space="preserve"> &lt; .001</w:t>
+      </w:r>
+      <w:r>
+        <w:t>; see Figure 5</w:t>
+      </w:r>
+      <w:r>
+        <w:t>). These results indicate that the mood-boosting</w:t>
       </w:r>
       <w:r>
         <w:t xml:space="preserve"> effects of the facial mimicry and voluntary facial action tasks was similar in size </w:t>
@@ -8211,7 +8362,13 @@
         <w:t xml:space="preserve">The effects of the positive images </w:t>
       </w:r>
       <w:r>
-        <w:t>were estimated to be almost all countries. However, in two countries (Kenya and Italy) the non-significant estimated effects were in the negative direction.</w:t>
+        <w:t xml:space="preserve">were estimated to be </w:t>
+      </w:r>
+      <w:r>
+        <w:t xml:space="preserve">significant in </w:t>
+      </w:r>
+      <w:r>
+        <w:t>almost all countries. However, in two countries (Kenya and Italy) the non-significant estimated effects were in the negative direction.</w:t>
       </w:r>
       <w:r>
         <w:t xml:space="preserve"> </w:t>
@@ -8490,29 +8647,7 @@
         <w:t xml:space="preserve">and voluntary facial action </w:t>
       </w:r>
       <w:r>
-        <w:t>tasks, we found that posing happy vs. neutral expressions both modulated and initiated feelings of happiness. However, contrary to our own predictions, we did not find clear evidence of these effects when using a conceptual replication of the influential pen-in-mouth task</w:t>
-      </w:r>
-      <w:r>
-        <w:fldChar w:fldCharType="begin" w:fldLock="1"/>
-      </w:r>
-      <w:r>
-        <w:instrText>ADDIN CSL_CITATION {"citationItems":[{"id":"ITEM-1","itemData":{"DOI":"10.1037/0022-3514.54.5.768","ISBN":"1939-1315","ISSN":"0022-3514","PMID":"3379579","abstract":"We investigated the hypothesis that people's facial activity influences their affective responses. Two studies were designed to both eliminate methodological problems of earlier experiments and clarify theoretical ambiguities. This was achieved by having subjects hold a pen in their mouth in ways that either inhibited or facilitated the muscles typically associated with smiling without requiring subjects to pose in a smiling face. Study 1's results demonstrated the effectiveness of the procedure. Subjects reported more intense humor responses when cartoons were presented under facilitating conditions than under inhibiting conditions that precluded labeling of the facial expression in emotion categories. Study 2 served to further validate the methodology and to answer additional theoretical questions. The results replicated Study 1's findings and also showed that facial feedback operates on the affective but not on the cognitive component of the humor response. Finally, the results suggested that both inhibitory and facilitatory mechanisms may have contributed to the observed affective responses.","author":[{"dropping-particle":"","family":"Strack","given":"Fritz","non-dropping-particle":"","parse-names":false,"suffix":""},{"dropping-particle":"","family":"Martin","given":"L L","non-dropping-particle":"","parse-names":false,"suffix":""},{"dropping-particle":"","family":"Stepper","given":"S","non-dropping-particle":"","parse-names":false,"suffix":""}],"container-title":"Journal of personality and social psychology","id":"ITEM-1","issue":"5","issued":{"date-parts":[["1988"]]},"page":"768-777","title":"Inhibiting and facilitating conditions of the human smile: A nonobtrusive test of the facial feedback hypothesis.","type":"article-journal","volume":"54"},"uris":["http://www.mendeley.com/documents/?uuid=a4db757b-3984-4554-965f-c9618ca7dac4"]}],"mendeley":{"formattedCitation":"&lt;sup&gt;41&lt;/sup&gt;","plainTextFormattedCitation":"41","previouslyFormattedCitation":"&lt;sup&gt;41&lt;/sup&gt;"},"properties":{"noteIndex":0},"schema":"https://github.com/citation-style-language/schema/raw/master/csl-citation.json"}</w:instrText>
-      </w:r>
-      <w:r>
-        <w:fldChar w:fldCharType="separate"/>
-      </w:r>
-      <w:r>
-        <w:rPr>
-          <w:noProof/>
-          <w:vertAlign w:val="superscript"/>
-        </w:rPr>
-        <w:t>41</w:t>
-      </w:r>
-      <w:r>
-        <w:fldChar w:fldCharType="end"/>
-      </w:r>
-      <w:r>
-        <w:t xml:space="preserve">. </w:t>
+        <w:t xml:space="preserve">tasks, we found that posing happy vs. neutral expressions both modulated and initiated feelings of happiness. However, contrary to our own predictions, we did not find clear evidence of these effects when using a conceptual replication of the influential pen-in-mouth task. </w:t>
       </w:r>
     </w:p>
     <w:p>
@@ -8592,7 +8727,13 @@
         <w:t xml:space="preserve">when using </w:t>
       </w:r>
       <w:r>
-        <w:t xml:space="preserve">the pen-in-mouth condition </w:t>
+        <w:t xml:space="preserve">the pen-in-mouth </w:t>
+      </w:r>
+      <w:r>
+        <w:t>task</w:t>
+      </w:r>
+      <w:r>
+        <w:t xml:space="preserve"> </w:t>
       </w:r>
       <w:r>
         <w:t xml:space="preserve">were </w:t>
@@ -8651,13 +8792,7 @@
         <w:ind w:firstLine="720"/>
       </w:pPr>
       <w:r>
-        <w:t xml:space="preserve">The </w:t>
-      </w:r>
-      <w:r>
-        <w:t xml:space="preserve">first possibility is that the </w:t>
-      </w:r>
-      <w:r>
-        <w:t>facial feedback hypothesis is false</w:t>
+        <w:t>The first possibility is that the facial feedback hypothesis is false</w:t>
       </w:r>
       <w:r>
         <w:t xml:space="preserve"> </w:t>
@@ -8669,10 +8804,7 @@
         <w:t>the facial feedback effects we observed when using the facial mimicry and voluntary facial action tasks were Type I errors</w:t>
       </w:r>
       <w:r>
-        <w:t>.</w:t>
-      </w:r>
-      <w:r>
-        <w:t xml:space="preserve"> </w:t>
+        <w:t xml:space="preserve">. </w:t>
       </w:r>
       <w:r>
         <w:t>We do not believe this is the case.</w:t>
@@ -8684,38 +8816,62 @@
         <w:ind w:firstLine="720"/>
       </w:pPr>
       <w:r>
-        <w:t xml:space="preserve">Although both frequentist and Bayesian analyses provided extremely compelling evidence of facial feedback effects in the facial mimicry and voluntary facial action tasks, a critic may argue that such effects </w:t>
+        <w:t xml:space="preserve">Although </w:t>
+      </w:r>
+      <w:r>
+        <w:t xml:space="preserve">results </w:t>
+      </w:r>
+      <w:r>
+        <w:t xml:space="preserve">provided evidence of facial feedback effects in the facial mimicry and voluntary facial action tasks, a critic may argue that such effects </w:t>
       </w:r>
       <w:r>
         <w:t xml:space="preserve">are driven by </w:t>
       </w:r>
       <w:r>
-        <w:t xml:space="preserve">a methodological artifact. However, our study allowed us to address what we believed were the two most plausible artifacts: (1) participant aversion to </w:t>
+        <w:t>methodological artifact</w:t>
+      </w:r>
+      <w:r>
+        <w:t>s</w:t>
+      </w:r>
+      <w:r>
+        <w:t xml:space="preserve">. </w:t>
+      </w:r>
+      <w:r>
+        <w:t>However, o</w:t>
+      </w:r>
+      <w:r>
+        <w:t xml:space="preserve">ur </w:t>
+      </w:r>
+      <w:r>
+        <w:t xml:space="preserve">methodology </w:t>
+      </w:r>
+      <w:r>
+        <w:t xml:space="preserve">allowed us to address what we believe </w:t>
+      </w:r>
+      <w:r>
+        <w:t xml:space="preserve">are </w:t>
+      </w:r>
+      <w:r>
+        <w:t xml:space="preserve">the </w:t>
+      </w:r>
+      <w:r>
+        <w:t>e</w:t>
+      </w:r>
+      <w:r>
+        <w:t xml:space="preserve">wo most </w:t>
       </w:r>
       <w:r>
         <w:lastRenderedPageBreak/>
-        <w:t>the relatively inactive (and potentially boring) neutral pose task, and (2) demand characteristics.</w:t>
-      </w:r>
-      <w:r>
-        <w:t xml:space="preserve"> In the facial mimicry and voluntary facial action tasks, w</w:t>
-      </w:r>
-      <w:r>
-        <w:t xml:space="preserve">e did find that participants </w:t>
-      </w:r>
-      <w:r>
-        <w:t xml:space="preserve">often </w:t>
-      </w:r>
-      <w:r>
-        <w:t xml:space="preserve">reported less happiness </w:t>
-      </w:r>
-      <w:r>
-        <w:t xml:space="preserve">when completing the </w:t>
-      </w:r>
-      <w:r>
-        <w:t xml:space="preserve">neutral pose </w:t>
-      </w:r>
-      <w:r>
-        <w:t>task vs. completing the filler tasks (see Figure 5). These results suggest that concerns about participants aversion to relatively inactive control conditions are justified. However, regardless of whether we compared responses to the neutral pose task or the filler tasks, we found that participants reported more happiness after posing happy expressions. These results suggest that participant aversion to the relatively inactive neutral pose task cannot explain our observed facial feedback effects.</w:t>
+        <w:t>plausible artifacts: (1) participant</w:t>
+      </w:r>
+      <w:r>
+        <w:t>s’</w:t>
+      </w:r>
+      <w:r>
+        <w:t xml:space="preserve"> aversion to the relatively inactive (and potentially boring) neutral pose task, and (2) demand characteristics.</w:t>
+      </w:r>
+      <w:r>
+        <w:t xml:space="preserve"> </w:t>
       </w:r>
     </w:p>
     <w:p>
@@ -8724,6 +8880,36 @@
         <w:ind w:firstLine="720"/>
       </w:pPr>
       <w:r>
+        <w:t>To examine whether our observed effects were driven by participants’ aversion to the relatively inactive neutral pose tasks, we compared participants’ happiness reports in both the facial pose trials and the filler trials. Our results indicated that participants did indeed report less happiness during the neutral vs. filler trials, suggesting that concerns about participants’</w:t>
+      </w:r>
+      <w:r>
+        <w:t xml:space="preserve"> aversion to </w:t>
+      </w:r>
+      <w:r>
+        <w:t xml:space="preserve">the </w:t>
+      </w:r>
+      <w:r>
+        <w:t xml:space="preserve">relatively inactive control conditions are </w:t>
+      </w:r>
+      <w:r>
+        <w:t xml:space="preserve">somewhat </w:t>
+      </w:r>
+      <w:r>
+        <w:t xml:space="preserve">justified. However, </w:t>
+      </w:r>
+      <w:r>
+        <w:t xml:space="preserve">even when we focused on the filler trials (as opposed to the neutral pose trials), we found that participants reported more happiness after posing happy expressions. </w:t>
+      </w:r>
+      <w:r>
+        <w:t>These results suggest that participant aversion to the relatively inactive neutral pose task cannot explain our observed facial feedback effects.</w:t>
+      </w:r>
+    </w:p>
+    <w:p>
+      <w:pPr>
+        <w:spacing w:line="360" w:lineRule="auto"/>
+        <w:ind w:firstLine="720"/>
+      </w:pPr>
+      <w:r>
         <w:t>A second concern is that the observed facial feedback effects are driven by demand characteristics</w:t>
       </w:r>
       <w:r>
@@ -8865,7 +9051,23 @@
         <w:t xml:space="preserve">they </w:t>
       </w:r>
       <w:r>
-        <w:t xml:space="preserve">are not real. </w:t>
+        <w:t xml:space="preserve">are </w:t>
+      </w:r>
+      <w:r>
+        <w:rPr>
+          <w:i/>
+          <w:iCs/>
+        </w:rPr>
+        <w:t>not</w:t>
+      </w:r>
+      <w:r>
+        <w:t xml:space="preserve"> real</w:t>
+      </w:r>
+      <w:r>
+        <w:t xml:space="preserve"> (i.e., when demand characteristics worked against facial feedback effects)</w:t>
+      </w:r>
+      <w:r>
+        <w:t xml:space="preserve">. </w:t>
       </w:r>
       <w:r>
         <w:t>Taken together</w:t>
@@ -8890,7 +9092,8 @@
           <w:sz w:val="24"/>
           <w:szCs w:val="24"/>
         </w:rPr>
-        <w:t>Were failures to</w:t>
+        <w:lastRenderedPageBreak/>
+        <w:t xml:space="preserve">Were failures to observe facial feedback effects </w:t>
       </w:r>
       <w:r>
         <w:rPr>
@@ -8898,7 +9101,7 @@
           <w:sz w:val="24"/>
           <w:szCs w:val="24"/>
         </w:rPr>
-        <w:t xml:space="preserve"> </w:t>
+        <w:t xml:space="preserve">when using the </w:t>
       </w:r>
       <w:r>
         <w:rPr>
@@ -8906,207 +9109,226 @@
           <w:sz w:val="24"/>
           <w:szCs w:val="24"/>
         </w:rPr>
-        <w:t>observe facial feedback effects in the pen-in-mouth condition Type II errors?</w:t>
-      </w:r>
-    </w:p>
-    <w:p>
-      <w:pPr>
-        <w:spacing w:line="360" w:lineRule="auto"/>
-        <w:ind w:firstLine="720"/>
-      </w:pPr>
-      <w:r>
-        <w:t xml:space="preserve">The </w:t>
-      </w:r>
-      <w:r>
-        <w:t xml:space="preserve">second possibility is that the </w:t>
-      </w:r>
-      <w:r>
-        <w:t xml:space="preserve">facial feedback hypothesis is </w:t>
-      </w:r>
-      <w:r>
-        <w:t>t</w:t>
-      </w:r>
-      <w:r>
-        <w:t xml:space="preserve">rue and failures to observe </w:t>
-      </w:r>
-      <w:r>
-        <w:t xml:space="preserve">effects </w:t>
-      </w:r>
-      <w:r>
-        <w:t>in the pen-in-mouth condition were Type II errors.</w:t>
-      </w:r>
-      <w:r>
-        <w:t xml:space="preserve"> </w:t>
-      </w:r>
-      <w:r>
-        <w:t>We do not believe this is the case.</w:t>
-      </w:r>
-    </w:p>
-    <w:p>
-      <w:pPr>
-        <w:spacing w:line="360" w:lineRule="auto"/>
-        <w:ind w:firstLine="720"/>
-      </w:pPr>
-      <w:r>
-        <w:lastRenderedPageBreak/>
-        <w:t xml:space="preserve">The strongest argument for the </w:t>
-      </w:r>
-      <w:r>
-        <w:t>presence</w:t>
-      </w:r>
-      <w:r>
-        <w:t xml:space="preserve"> of a Type II </w:t>
-      </w:r>
-      <w:r>
-        <w:t xml:space="preserve">error </w:t>
-      </w:r>
-      <w:r>
-        <w:t xml:space="preserve">is that our </w:t>
-      </w:r>
-      <w:r>
-        <w:t xml:space="preserve">study was conducted in the midst of the </w:t>
-      </w:r>
-      <w:r>
-        <w:t>COVID-19</w:t>
-      </w:r>
-      <w:r>
-        <w:t xml:space="preserve"> pandemic.</w:t>
-      </w:r>
-      <w:r>
-        <w:t xml:space="preserve"> </w:t>
-      </w:r>
-      <w:r>
-        <w:t xml:space="preserve">Although participants were (a) able to complete the experiment in any location of their choosing, and (b) were informed ahead of time that they may be asked to place a pen in their mouth, it is possible that </w:t>
-      </w:r>
-      <w:r>
-        <w:t xml:space="preserve">the task nevertheless </w:t>
-      </w:r>
-      <w:r>
-        <w:t xml:space="preserve">increased anxiety </w:t>
-      </w:r>
-      <w:r>
-        <w:t xml:space="preserve">that </w:t>
-      </w:r>
-      <w:r>
-        <w:t xml:space="preserve">interfered with any mood boosting effect of posed </w:t>
-      </w:r>
-      <w:r>
-        <w:t xml:space="preserve">happy </w:t>
-      </w:r>
-      <w:r>
-        <w:t xml:space="preserve">expressions. Consistent with this concern, we observed that participants reported a </w:t>
-      </w:r>
-      <w:r>
-        <w:t xml:space="preserve">small </w:t>
-      </w:r>
-      <w:r>
-        <w:t xml:space="preserve">increase </w:t>
-      </w:r>
-      <w:r>
-        <w:t xml:space="preserve">in anxiety in the pen-in-mouth </w:t>
-      </w:r>
-      <w:r>
-        <w:t xml:space="preserve">condition </w:t>
-      </w:r>
-      <w:r>
-        <w:t>(</w:t>
-      </w:r>
-      <w:r>
-        <w:t xml:space="preserve">compared to the other facial feedback conditions; </w:t>
-      </w:r>
-      <w:r>
-        <w:rPr>
-          <w:i/>
-          <w:iCs/>
-        </w:rPr>
-        <w:t>d</w:t>
-      </w:r>
-      <w:r>
-        <w:t xml:space="preserve"> = .17). However, th</w:t>
-      </w:r>
-      <w:r>
-        <w:t xml:space="preserve">is </w:t>
-      </w:r>
-      <w:r>
-        <w:t xml:space="preserve">increase in anxiety was less than half the size of </w:t>
-      </w:r>
-      <w:r>
-        <w:t xml:space="preserve">the observed effect of facial feedback </w:t>
-      </w:r>
-      <w:r>
-        <w:t xml:space="preserve">on </w:t>
-      </w:r>
-      <w:r>
-        <w:t xml:space="preserve">happiness </w:t>
-      </w:r>
-      <w:r>
-        <w:t xml:space="preserve">(see Figure 5). </w:t>
-      </w:r>
-      <w:r>
-        <w:t xml:space="preserve">Thus, even if anxiety is perfectly negatively correlated with happiness, the increases in anxiety created by placing a pen in one’s mouth should not have been strong enough to eclipse the increase in happiness produced by facial feedback. Similarly, </w:t>
-      </w:r>
-      <w:r>
-        <w:t xml:space="preserve">follow-up exploratory analyses revealed </w:t>
-      </w:r>
-      <w:r>
-        <w:t xml:space="preserve">that </w:t>
-      </w:r>
-      <w:r>
-        <w:t xml:space="preserve">increase in anxiety did not </w:t>
-      </w:r>
-      <w:r>
-        <w:t xml:space="preserve">eclipse the </w:t>
-      </w:r>
-      <w:r>
-        <w:t>mood-boosting effects of positive images</w:t>
-      </w:r>
-      <w:r>
-        <w:t xml:space="preserve"> in the pen-in-mouth condition. If the increases in anxiety did not disrupt the mood-enhancing effects of the positive images, it seems unlikely that it could disrupt the mood-enhancing effect of facial feedback (which tended to be similar in magnitude; see Figure 5).</w:t>
-      </w:r>
-      <w:r>
-        <w:t xml:space="preserve"> </w:t>
-      </w:r>
-      <w:r>
-        <w:t>Taken together</w:t>
-      </w:r>
-      <w:r>
-        <w:t xml:space="preserve">, we </w:t>
-      </w:r>
-      <w:r>
-        <w:t>have no reason to believe</w:t>
-      </w:r>
-      <w:r>
-        <w:t xml:space="preserve"> that </w:t>
-      </w:r>
-      <w:r>
-        <w:t>the anxiety produced by placing a pen in one’s mouth during the COVID-19 pandemic should have interfered with true facial feedback effects.</w:t>
-      </w:r>
-    </w:p>
-    <w:p>
-      <w:pPr>
-        <w:pStyle w:val="APAHeading3"/>
-        <w:spacing w:line="360" w:lineRule="auto"/>
+        <w:t xml:space="preserve">pen-in-mouth </w:t>
+      </w:r>
+      <w:r>
         <w:rPr>
           <w:rFonts w:ascii="Times New Roman" w:hAnsi="Times New Roman" w:cs="Times New Roman"/>
           <w:sz w:val="24"/>
           <w:szCs w:val="24"/>
         </w:rPr>
-      </w:pPr>
+        <w:t xml:space="preserve">task </w:t>
+      </w:r>
       <w:r>
         <w:rPr>
           <w:rFonts w:ascii="Times New Roman" w:hAnsi="Times New Roman" w:cs="Times New Roman"/>
           <w:sz w:val="24"/>
           <w:szCs w:val="24"/>
         </w:rPr>
-        <w:t>Is the pen-in-mouth task we used a valid manipulation of facial feedback</w:t>
-      </w:r>
-      <w:r>
+        <w:t>Type II errors?</w:t>
+      </w:r>
+    </w:p>
+    <w:p>
+      <w:pPr>
+        <w:spacing w:line="360" w:lineRule="auto"/>
+        <w:ind w:firstLine="720"/>
+      </w:pPr>
+      <w:r>
+        <w:t xml:space="preserve">The </w:t>
+      </w:r>
+      <w:r>
+        <w:t xml:space="preserve">second possibility is that the </w:t>
+      </w:r>
+      <w:r>
+        <w:t xml:space="preserve">facial feedback hypothesis is </w:t>
+      </w:r>
+      <w:r>
+        <w:t>t</w:t>
+      </w:r>
+      <w:r>
+        <w:t xml:space="preserve">rue and failures to observe </w:t>
+      </w:r>
+      <w:r>
+        <w:t xml:space="preserve">effects </w:t>
+      </w:r>
+      <w:r>
+        <w:t>when using</w:t>
+      </w:r>
+      <w:r>
+        <w:t xml:space="preserve"> the pen-in-mouth </w:t>
+      </w:r>
+      <w:r>
+        <w:t xml:space="preserve">task </w:t>
+      </w:r>
+      <w:r>
+        <w:t>were Type II errors.</w:t>
+      </w:r>
+      <w:r>
+        <w:t xml:space="preserve"> </w:t>
+      </w:r>
+      <w:r>
+        <w:t>We do not believe this is the case.</w:t>
+      </w:r>
+    </w:p>
+    <w:p>
+      <w:pPr>
+        <w:spacing w:line="360" w:lineRule="auto"/>
+        <w:ind w:firstLine="720"/>
+      </w:pPr>
+      <w:r>
+        <w:t xml:space="preserve">The strongest argument for the </w:t>
+      </w:r>
+      <w:r>
+        <w:t>presence</w:t>
+      </w:r>
+      <w:r>
+        <w:t xml:space="preserve"> of a Type II </w:t>
+      </w:r>
+      <w:r>
+        <w:t xml:space="preserve">error </w:t>
+      </w:r>
+      <w:r>
+        <w:t xml:space="preserve">is that our </w:t>
+      </w:r>
+      <w:r>
+        <w:t xml:space="preserve">study was conducted in the midst of the </w:t>
+      </w:r>
+      <w:r>
+        <w:t>COVID-19</w:t>
+      </w:r>
+      <w:r>
+        <w:t xml:space="preserve"> pandemic.</w:t>
+      </w:r>
+      <w:r>
+        <w:t xml:space="preserve"> </w:t>
+      </w:r>
+      <w:r>
+        <w:t xml:space="preserve">Although participants were (a) able to complete the experiment in any location of their choosing, and (b) were informed ahead of time that they may be asked to place a pen in their mouth, it is possible that </w:t>
+      </w:r>
+      <w:r>
+        <w:t xml:space="preserve">the task nevertheless </w:t>
+      </w:r>
+      <w:r>
+        <w:t xml:space="preserve">increased anxiety </w:t>
+      </w:r>
+      <w:r>
+        <w:t xml:space="preserve">that </w:t>
+      </w:r>
+      <w:r>
+        <w:t xml:space="preserve">interfered with any mood boosting effect of posed </w:t>
+      </w:r>
+      <w:r>
+        <w:t xml:space="preserve">happy </w:t>
+      </w:r>
+      <w:r>
+        <w:t xml:space="preserve">expressions. Consistent with this concern, we observed that participants reported a </w:t>
+      </w:r>
+      <w:r>
+        <w:t xml:space="preserve">small </w:t>
+      </w:r>
+      <w:r>
+        <w:t xml:space="preserve">increase </w:t>
+      </w:r>
+      <w:r>
+        <w:t xml:space="preserve">in anxiety in the pen-in-mouth </w:t>
+      </w:r>
+      <w:r>
+        <w:t xml:space="preserve">condition </w:t>
+      </w:r>
+      <w:r>
+        <w:t>(</w:t>
+      </w:r>
+      <w:r>
+        <w:t xml:space="preserve">compared to the other facial feedback conditions; </w:t>
+      </w:r>
+      <w:r>
+        <w:rPr>
+          <w:i/>
+          <w:iCs/>
+        </w:rPr>
+        <w:t>d</w:t>
+      </w:r>
+      <w:r>
+        <w:t xml:space="preserve"> = .17). However, th</w:t>
+      </w:r>
+      <w:r>
+        <w:t xml:space="preserve">is </w:t>
+      </w:r>
+      <w:r>
+        <w:t xml:space="preserve">increase in anxiety was less than half the size of </w:t>
+      </w:r>
+      <w:r>
+        <w:t xml:space="preserve">the observed effect of facial feedback </w:t>
+      </w:r>
+      <w:r>
+        <w:t xml:space="preserve">on </w:t>
+      </w:r>
+      <w:r>
+        <w:t xml:space="preserve">happiness </w:t>
+      </w:r>
+      <w:r>
+        <w:t xml:space="preserve">(Figure 5). </w:t>
+      </w:r>
+      <w:r>
+        <w:t xml:space="preserve">Thus, even if anxiety is perfectly negatively correlated with happiness, the increases in anxiety created by placing a pen in one’s mouth should not have been strong enough to eclipse the increase in happiness produced by facial feedback. Similarly, </w:t>
+      </w:r>
+      <w:r>
+        <w:t>results indicated that</w:t>
+      </w:r>
+      <w:r>
+        <w:t xml:space="preserve"> </w:t>
+      </w:r>
+      <w:r>
+        <w:t xml:space="preserve">increase in anxiety did not </w:t>
+      </w:r>
+      <w:r>
+        <w:t xml:space="preserve">eclipse the </w:t>
+      </w:r>
+      <w:r>
+        <w:t>mood-boosting effects of positive images</w:t>
+      </w:r>
+      <w:r>
+        <w:t xml:space="preserve"> in the pen-in-mouth condition. If the increases in anxiety did not disrupt the mood-enhancing effects of the positive images, it seems unlikely that it could disrupt the mood-enhancing effect of facial feedback (which tended to be similar in magnitude; see Figure 5).</w:t>
+      </w:r>
+      <w:r>
+        <w:t xml:space="preserve"> </w:t>
+      </w:r>
+      <w:r>
+        <w:t>Taken together</w:t>
+      </w:r>
+      <w:r>
+        <w:t xml:space="preserve">, we </w:t>
+      </w:r>
+      <w:r>
+        <w:t xml:space="preserve">do not </w:t>
+      </w:r>
+      <w:r>
+        <w:t>believe</w:t>
+      </w:r>
+      <w:r>
+        <w:t xml:space="preserve"> that </w:t>
+      </w:r>
+      <w:r>
+        <w:t>the anxiety produced by placing a pen in one’s mouth during the COVID-19 pandemic should have interfered with true facial feedback effects.</w:t>
+      </w:r>
+    </w:p>
+    <w:p>
+      <w:pPr>
+        <w:pStyle w:val="APAHeading3"/>
+        <w:spacing w:line="360" w:lineRule="auto"/>
         <w:rPr>
           <w:rFonts w:ascii="Times New Roman" w:hAnsi="Times New Roman" w:cs="Times New Roman"/>
           <w:sz w:val="24"/>
           <w:szCs w:val="24"/>
         </w:rPr>
-        <w:t>?</w:t>
+      </w:pPr>
+      <w:r>
+        <w:rPr>
+          <w:rFonts w:ascii="Times New Roman" w:hAnsi="Times New Roman" w:cs="Times New Roman"/>
+          <w:sz w:val="24"/>
+          <w:szCs w:val="24"/>
+        </w:rPr>
+        <w:t>Is the pen-in-mouth task we used a valid manipulation of facial feedback?</w:t>
       </w:r>
     </w:p>
     <w:p>
@@ -9115,16 +9337,7 @@
         <w:ind w:firstLine="720"/>
       </w:pPr>
       <w:r>
-        <w:t xml:space="preserve">We believe that the most plausible explanation for our results is that the </w:t>
-      </w:r>
-      <w:r>
-        <w:t>facial feedback hypothesis is true, but the pen-in-mouth task we used does not reliably produce facial feedback effects.</w:t>
-      </w:r>
-      <w:r>
-        <w:t xml:space="preserve"> </w:t>
-      </w:r>
-      <w:r>
-        <w:t xml:space="preserve"> </w:t>
+        <w:t xml:space="preserve">We believe that the most plausible explanation for our results is that the facial feedback hypothesis is true, but the pen-in-mouth task we used does not reliably produce facial feedback effects. </w:t>
       </w:r>
       <w:r>
         <w:t>P</w:t>
@@ -9157,7 +9370,14 @@
         <w:t>. These results provide preliminary evidence of construct validity issues with the pen-in-mouth task</w:t>
       </w:r>
       <w:r>
-        <w:t xml:space="preserve"> used in our</w:t>
+        <w:t>—or at least the version of the pen-in-mouth task</w:t>
+      </w:r>
+      <w:r>
+        <w:t xml:space="preserve"> used </w:t>
+      </w:r>
+      <w:r>
+        <w:lastRenderedPageBreak/>
+        <w:t>in our</w:t>
       </w:r>
       <w:r>
         <w:t xml:space="preserve"> experiment</w:t>
@@ -9166,7 +9386,10 @@
         <w:t xml:space="preserve">. </w:t>
       </w:r>
       <w:r>
-        <w:t>Notably, facial feedback researchers have used multiple variants of the pen-in-mouth task</w:t>
+        <w:t>F</w:t>
+      </w:r>
+      <w:r>
+        <w:t>acial feedback researchers have used multiple variants of the pen-in-mouth task</w:t>
       </w:r>
       <w:r>
         <w:fldChar w:fldCharType="begin" w:fldLock="1"/>
@@ -9221,7 +9444,6 @@
         <w:ind w:firstLine="720"/>
       </w:pPr>
       <w:r>
-        <w:lastRenderedPageBreak/>
         <w:t>Future r</w:t>
       </w:r>
       <w:r>
@@ -9400,10 +9622,7 @@
         <w:t xml:space="preserve">. </w:t>
       </w:r>
       <w:r>
-        <w:t>However, we did not record our participants and still failed to observe a significant pen-in-mouth effect.</w:t>
-      </w:r>
-      <w:r>
-        <w:t xml:space="preserve"> </w:t>
+        <w:t xml:space="preserve">However, we did not record our participants and still failed to observe a significant pen-in-mouth effect. </w:t>
       </w:r>
       <w:r>
         <w:t xml:space="preserve">These results contribute to an already mixed literature on the disruptive effects of video recording in facial feedback research. More specifically, one team of researchers recently </w:t>
@@ -9437,7 +9656,11 @@
         <w:fldChar w:fldCharType="end"/>
       </w:r>
       <w:r>
-        <w:t>, but their key test of the moderating role of video camera presence was not statistically significant</w:t>
+        <w:t xml:space="preserve">, but their key test of the moderating role of video camera presence was </w:t>
+      </w:r>
+      <w:r>
+        <w:lastRenderedPageBreak/>
+        <w:t>not statistically significant</w:t>
       </w:r>
       <w:r>
         <w:fldChar w:fldCharType="begin" w:fldLock="1"/>
@@ -9505,8 +9728,13 @@
         <w:ind w:firstLine="720"/>
       </w:pPr>
       <w:r>
-        <w:lastRenderedPageBreak/>
-        <w:t>Our results also provide the first evidence that facial feedback effects can vary between countries.</w:t>
+        <w:t xml:space="preserve">Our results also provide </w:t>
+      </w:r>
+      <w:r>
+        <w:t xml:space="preserve">initial </w:t>
+      </w:r>
+      <w:r>
+        <w:t>evidence that facial feedback effects can vary between countries.</w:t>
       </w:r>
       <w:r>
         <w:t xml:space="preserve"> This between-country variability could have theoretically uninteresting causes, such as differences in how well participants completed the facial pose tasks. More intriguingly, though, these results </w:t>
@@ -9515,13 +9743,13 @@
         <w:t>may</w:t>
       </w:r>
       <w:r>
-        <w:t xml:space="preserve"> suggest that facial feedback effects operate differently depending on culture. </w:t>
-      </w:r>
-      <w:r>
-        <w:t>S</w:t>
-      </w:r>
-      <w:r>
-        <w:t xml:space="preserve">ome researchers have suggested that facial feedback impacts emotion via innate connections to </w:t>
+        <w:t xml:space="preserve"> suggest that facial feedback effects operate differently depending on culture.</w:t>
+      </w:r>
+      <w:r>
+        <w:t xml:space="preserve"> If true, these results would raise questions about the extent to which the effects of facial feedback on emotions are innate vs. learned. For example, some theorists posit that </w:t>
+      </w:r>
+      <w:r>
+        <w:t xml:space="preserve">facial feedback impacts emotion via innate connections to </w:t>
       </w:r>
       <w:r>
         <w:t>neural systems that produce emotion-related changes</w:t>
@@ -9546,25 +9774,7 @@
         <w:fldChar w:fldCharType="end"/>
       </w:r>
       <w:r>
-        <w:t xml:space="preserve">. If this is the case, however, we would not expect to observe significant between-country variability in facial feedback effects. Instead, our results are more consistent with theories that posit that </w:t>
-      </w:r>
-      <w:r>
-        <w:t xml:space="preserve">links between </w:t>
-      </w:r>
-      <w:r>
-        <w:t xml:space="preserve">facial feedback </w:t>
-      </w:r>
-      <w:r>
-        <w:t xml:space="preserve">and emotion </w:t>
-      </w:r>
-      <w:r>
-        <w:t xml:space="preserve">are </w:t>
-      </w:r>
-      <w:r>
-        <w:t>[a</w:t>
-      </w:r>
-      <w:r>
-        <w:t>t least partially] learned</w:t>
+        <w:t>, whereas other researchers posit that such connections are learned</w:t>
       </w:r>
       <w:r>
         <w:fldChar w:fldCharType="begin" w:fldLock="1"/>
@@ -9586,7 +9796,13 @@
         <w:fldChar w:fldCharType="end"/>
       </w:r>
       <w:r>
-        <w:t xml:space="preserve">. </w:t>
+        <w:t>.</w:t>
+      </w:r>
+      <w:r>
+        <w:t xml:space="preserve"> Evidence of cross-cultural variability might suggest that these connections are at least partially moderated by learned experience.</w:t>
+      </w:r>
+      <w:r>
+        <w:t xml:space="preserve"> </w:t>
       </w:r>
     </w:p>
     <w:p>
@@ -9617,7 +9833,13 @@
         <w:fldChar w:fldCharType="end"/>
       </w:r>
       <w:r>
-        <w:t>. If facial feedback effects are driven by learned associations, posing Kali’s tongue should produce feelings of shame in individuals from the Oriya Hindu population, but not people from most other populations. Alternatively, researchers may opt to experimentally strengthen, weaken, or creating novel associations between facial feedback and emotion. For example, similar to experimental work on embodied metaphorical language</w:t>
+        <w:t xml:space="preserve">. If facial feedback effects are driven by learned associations, posing Kali’s tongue should produce feelings of shame in individuals from the Oriya Hindu population, but not people from most other populations. Alternatively, researchers may opt to experimentally strengthen, weaken, or </w:t>
+      </w:r>
+      <w:r>
+        <w:t>create</w:t>
+      </w:r>
+      <w:r>
+        <w:t xml:space="preserve"> novel associations between facial feedback and emotion. For example, similar to experimental work on embodied metaphorical language</w:t>
       </w:r>
       <w:r>
         <w:fldChar w:fldCharType="begin" w:fldLock="1"/>
@@ -9663,7 +9885,11 @@
         <w:t xml:space="preserve">. </w:t>
       </w:r>
       <w:r>
-        <w:t xml:space="preserve">These results are surprising because some researchers have suggested that </w:t>
+        <w:t xml:space="preserve">These results are surprising because some researchers have </w:t>
+      </w:r>
+      <w:r>
+        <w:lastRenderedPageBreak/>
+        <w:t xml:space="preserve">suggested that </w:t>
       </w:r>
       <w:r>
         <w:t xml:space="preserve">individuals who rely more on “self-produced cues” (e.g., facial expressions; autonomic activity) vs. “situational cues” (e.g., stimuli in the environment) </w:t>
@@ -9784,11 +10010,7 @@
         <w:t xml:space="preserve">, </w:t>
       </w:r>
       <w:r>
-        <w:t xml:space="preserve">a recent </w:t>
-      </w:r>
-      <w:r>
-        <w:lastRenderedPageBreak/>
-        <w:t>study found that there were a sizeable p</w:t>
+        <w:t>a recent study found that there were a sizeable p</w:t>
       </w:r>
       <w:r>
         <w:t xml:space="preserve">roportion of participants who exhibited facial feedback effects </w:t>
@@ -9852,10 +10074,26 @@
         <w:t xml:space="preserve">For example, people often pose smiles in their day-to-day life when dealing with customers, co-workers, friends, and acquaintances. </w:t>
       </w:r>
       <w:r>
+        <w:t xml:space="preserve">However, meta-analysis indicates that this so-called “emotion labor” is often associated with </w:t>
+      </w:r>
+      <w:r>
+        <w:rPr>
+          <w:i/>
+          <w:iCs/>
+        </w:rPr>
+        <w:t>decreases</w:t>
+      </w:r>
+      <w:r>
+        <w:t xml:space="preserve"> in well-being</w:t>
+      </w:r>
+      <w:r>
+        <w:t xml:space="preserve"> in a real-world work context</w:t>
+      </w:r>
+      <w:r>
         <w:fldChar w:fldCharType="begin" w:fldLock="1"/>
       </w:r>
       <w:r>
-        <w:instrText>ADDIN CSL_CITATION {"citationItems":[{"id":"ITEM-1","itemData":{"DOI":"10.1037/a0022876","ISSN":"10768998","PMID":"21728441","abstract":"This article provides a quantitative review of the link of emotional labor (emotion-rule dissonance, surface acting, and deep acting) with well-being and performance outcomes. The meta-analysis is based on 494 individual correlations drawn from a final sample of 95 independent studies. Results revealed substantial relationships of emotion-rule dissonance and surface acting with indicators of impaired well-being (ρs between .39 and .48) and job attitudes (ρs between -24 and -40) and a small negative relationship with performance outcomes (ρs between -20 and -05). Overall, deep acting displayed weak relationships with indicators of impaired well-being and job attitudes but positive relationships with emotional performance and customer satisfaction (ρs .18 and .37). A meta-analytic regression analysis provides information on the unique contribution of emotion-rule dissonance, surface acting, and deep acting in statistically predicting well-being and performance outcomes. Furthermore, a mediation analysis confirms theoretical models of emotional labor which suggest that surface acting partially mediates the relationship of emotion-rule dissonance with well-being. Implications for future research as well as pragmatic ramifications for organizational practices are discussed in conclusion. © 2011 American Psychological Association.","author":[{"dropping-particle":"","family":"Hülsheger","given":"Ute R.","non-dropping-particle":"","parse-names":false,"suffix":""},{"dropping-particle":"","family":"Schewe","given":"Anna F.","non-dropping-particle":"","parse-names":false,"suffix":""}],"container-title":"Journal of Occupational Health Psychology","id":"ITEM-1","issue":"3","issued":{"date-parts":[["2011"]]},"page":"361-389","title":"On the costs and benefits of emotional labor: A meta-analysis of three decades of research","type":"article-journal","volume":"16"},"uris":["http://www.mendeley.com/documents/?uuid=0878d36a-7474-43d7-8853-a47f2040b0cc"]}],"mendeley":{"formattedCitation":"&lt;sup&gt;96&lt;/sup&gt;","plainTextFormattedCitation":"96"},"properties":{"noteIndex":0},"schema":"https://github.com/citation-style-language/schema/raw/master/csl-citation.json"}</w:instrText>
+        <w:instrText>ADDIN CSL_CITATION {"citationItems":[{"id":"ITEM-1","itemData":{"DOI":"10.1037/a0022876","ISSN":"10768998","PMID":"21728441","abstract":"This article provides a quantitative review of the link of emotional labor (emotion-rule dissonance, surface acting, and deep acting) with well-being and performance outcomes. The meta-analysis is based on 494 individual correlations drawn from a final sample of 95 independent studies. Results revealed substantial relationships of emotion-rule dissonance and surface acting with indicators of impaired well-being (ρs between .39 and .48) and job attitudes (ρs between -24 and -40) and a small negative relationship with performance outcomes (ρs between -20 and -05). Overall, deep acting displayed weak relationships with indicators of impaired well-being and job attitudes but positive relationships with emotional performance and customer satisfaction (ρs .18 and .37). A meta-analytic regression analysis provides information on the unique contribution of emotion-rule dissonance, surface acting, and deep acting in statistically predicting well-being and performance outcomes. Furthermore, a mediation analysis confirms theoretical models of emotional labor which suggest that surface acting partially mediates the relationship of emotion-rule dissonance with well-being. Implications for future research as well as pragmatic ramifications for organizational practices are discussed in conclusion. © 2011 American Psychological Association.","author":[{"dropping-particle":"","family":"Hülsheger","given":"Ute R.","non-dropping-particle":"","parse-names":false,"suffix":""},{"dropping-particle":"","family":"Schewe","given":"Anna F.","non-dropping-particle":"","parse-names":false,"suffix":""}],"container-title":"Journal of Occupational Health Psychology","id":"ITEM-1","issue":"3","issued":{"date-parts":[["2011"]]},"page":"361-389","title":"On the costs and benefits of emotional labor: A meta-analysis of three decades of research","type":"article-journal","volume":"16"},"uris":["http://www.mendeley.com/documents/?uuid=0878d36a-7474-43d7-8853-a47f2040b0cc"]}],"mendeley":{"formattedCitation":"&lt;sup&gt;96&lt;/sup&gt;","plainTextFormattedCitation":"96","previouslyFormattedCitation":"&lt;sup&gt;96&lt;/sup&gt;"},"properties":{"noteIndex":0},"schema":"https://github.com/citation-style-language/schema/raw/master/csl-citation.json"}</w:instrText>
       </w:r>
       <w:r>
         <w:fldChar w:fldCharType="separate"/>
@@ -9869,102 +10107,128 @@
       </w:r>
       <w:r>
         <w:fldChar w:fldCharType="end"/>
+      </w:r>
+      <w:r>
+        <w:t xml:space="preserve">. </w:t>
+      </w:r>
+      <w:r>
+        <w:t>One possibility is that the mood-boosting effects of posed smiles in these scenarios are eclipsed by the mood-dampening effect of the situations calling for this emotion labor (e.g., difficult co-workers). Future research can investigate this possibility by, for example, manipulating whether emotion labor demands changes in facial expressions. A second explanations for discrepancies between the facial feedback literature and the emotion labor literature is that the effects of posed expressions on emotion are mediated by self-perception processes. S</w:t>
+      </w:r>
+      <w:r>
+        <w:t>elf-perception theor</w:t>
+      </w:r>
+      <w:r>
+        <w:t xml:space="preserve">ies posit that </w:t>
+      </w:r>
+      <w:r>
+        <w:t>people’s behavior can</w:t>
+      </w:r>
+      <w:r>
+        <w:t xml:space="preserve"> </w:t>
+      </w:r>
+      <w:r>
+        <w:t>influence their inferences about their attitudes or emotional</w:t>
+      </w:r>
+      <w:r>
+        <w:t xml:space="preserve"> </w:t>
+      </w:r>
+      <w:r>
+        <w:t>states, but only when they have ambiguous explanations for</w:t>
+      </w:r>
+      <w:r>
+        <w:t xml:space="preserve"> </w:t>
+      </w:r>
+      <w:r>
+        <w:t>their behavior</w:t>
+      </w:r>
+      <w:r>
+        <w:fldChar w:fldCharType="begin" w:fldLock="1"/>
+      </w:r>
+      <w:r>
+        <w:instrText>ADDIN CSL_CITATION {"citationItems":[{"id":"ITEM-1","itemData":{"DOI":"10.1037/h0025146","ISBN":"0033-295X","ISSN":"0033295X","PMID":"5342882","abstract":"A theory of self-perception is proposed to provide an alternative in- terpretation for several of the major phenomena embraced by Fest- inger's theory of cognitive dissonance and to explicate some of the secondary patterns of data that have appeared in dissonance experi- ments. It is suggested that the attitude statements which comprise the major dependent variables in dissonance experiments may be regarded as interpersonal judgments in which the observer and the observed happen to be the same individual and that it is unnecessary to postu- late an aversive motivational drive toward consistency to account for the attitude change phenomena observed. Supporting experiments are presented, and metatheoretical contrasts between the \"radical\" be- havioral approach utilized and the phenomenological approach typi- fied by dissonance theory are discussed.","author":[{"dropping-particle":"","family":"Bem","given":"Daryl J.","non-dropping-particle":"","parse-names":false,"suffix":""}],"container-title":"Psychological Review","id":"ITEM-1","issue":"3","issued":{"date-parts":[["1967"]]},"page":"183-200","title":"Self Perception: An Alternative Interpretation of Cognitive Dissonance Phenomena","type":"article","volume":"74"},"uris":["http://www.mendeley.com/documents/?uuid=99743feb-413d-34ba-aa42-60f39327c1c5"]},{"id":"ITEM-2","itemData":{"DOI":"10.1037/h0036125","ISBN":"1939-1315","ISSN":"0022-3514","PMID":"4818323","abstract":"Conducted 2 experiments with a total of 77 undergraduates which required them to \"smile\" and \"frown\" without awareness of the nature of their expressions. Ss reported feeling more angry when frowning and more happy when smiling. Ss also reported that cartoons viewed while they were smiling were more humorous than cartoons viewed while they were frowning. Results are interpreted as indicating that an individual's expressive behavior mediates the quality of his emotional experience. (19 ref)","author":[{"dropping-particle":"","family":"Laird","given":"James D","non-dropping-particle":"","parse-names":false,"suffix":""}],"container-title":"Journal of Personality and Social Psychology","id":"ITEM-2","issue":"4","issued":{"date-parts":[["1974"]]},"page":"475-486","title":"Self-attribution of emotion: The effects of expressive behavior on the quality of emotional experience","type":"article-journal","volume":"29"},"uris":["http://www.mendeley.com/documents/?uuid=17af95c3-6da9-352a-ab35-5f38d2750f9c"]},{"id":"ITEM-3","itemData":{"author":[{"dropping-particle":"","family":"Laird","given":"James D","non-dropping-particle":"","parse-names":false,"suffix":""},{"dropping-particle":"","family":"Bresler","given":"C.","non-dropping-particle":"","parse-names":false,"suffix":""}],"chapter-number":"13","container-title":"Review of Personality and Social Psychology: Emotion","editor":[{"dropping-particle":"","family":"Clark","given":"Margaret S","non-dropping-particle":"","parse-names":false,"suffix":""}],"id":"ITEM-3","issued":{"date-parts":[["1992"]]},"page":"213-234","publisher-place":"Newbury Park","title":"The process of emotional experience: A self-perception theory","type":"chapter"},"uris":["http://www.mendeley.com/documents/?uuid=73afab4c-3537-46ed-ab25-32c95a20afc5"]}],"mendeley":{"formattedCitation":"&lt;sup&gt;45,46,97&lt;/sup&gt;","plainTextFormattedCitation":"45,46,97"},"properties":{"noteIndex":0},"schema":"https://github.com/citation-style-language/schema/raw/master/csl-citation.json"}</w:instrText>
+      </w:r>
+      <w:r>
+        <w:fldChar w:fldCharType="separate"/>
+      </w:r>
+      <w:r>
+        <w:rPr>
+          <w:noProof/>
+          <w:vertAlign w:val="superscript"/>
+        </w:rPr>
+        <w:t>45,46,97</w:t>
+      </w:r>
+      <w:r>
+        <w:fldChar w:fldCharType="end"/>
+      </w:r>
+      <w:r>
+        <w:t>. Facial feedback effects may have emerged in our study because p</w:t>
+      </w:r>
+      <w:r>
+        <w:t xml:space="preserve">articipants </w:t>
+      </w:r>
+      <w:r>
+        <w:t xml:space="preserve">did not have </w:t>
+      </w:r>
+      <w:r>
+        <w:t>an obvious rationale for posing smiles</w:t>
+      </w:r>
+      <w:r>
+        <w:t>. However, such effects may disappear when people aware that they</w:t>
+      </w:r>
+      <w:r>
+        <w:t xml:space="preserve"> </w:t>
+      </w:r>
+      <w:r>
+        <w:t xml:space="preserve">are posing smiles to, for example, appease a </w:t>
+      </w:r>
+      <w:r>
+        <w:t>customer</w:t>
+      </w:r>
+      <w:r>
+        <w:t xml:space="preserve">. Future research can test </w:t>
+      </w:r>
+      <w:r>
+        <w:t xml:space="preserve">this possibility </w:t>
+      </w:r>
+      <w:r>
+        <w:t>by manipulating the rationale for posing facial expressions of emotion.</w:t>
       </w:r>
     </w:p>
     <w:p>
       <w:pPr>
         <w:spacing w:line="360" w:lineRule="auto"/>
         <w:ind w:firstLine="720"/>
-      </w:pPr>
-      <w:r>
-        <w:t>Based on our findings, one might expect that posing happy expressions can increase</w:t>
-      </w:r>
-    </w:p>
-    <w:p>
-      <w:pPr>
-        <w:spacing w:line="360" w:lineRule="auto"/>
-        <w:ind w:firstLine="720"/>
-      </w:pPr>
-      <w:r>
-        <w:t xml:space="preserve">For example, previous research has found that posing smiles </w:t>
-      </w:r>
-      <w:r>
-        <w:t xml:space="preserve">can decrease </w:t>
-      </w:r>
-    </w:p>
-    <w:p>
-      <w:pPr>
-        <w:spacing w:line="360" w:lineRule="auto"/>
-        <w:ind w:firstLine="720"/>
-      </w:pPr>
-      <w:r>
-        <w:t>in negative contexts can decrease well-being</w:t>
-      </w:r>
-    </w:p>
-    <w:p>
-      <w:pPr>
-        <w:spacing w:line="360" w:lineRule="auto"/>
-        <w:ind w:firstLine="720"/>
-      </w:pPr>
-      <w:r>
-        <w:t>Hulsheger and Schewe (2011)</w:t>
-      </w:r>
-    </w:p>
-    <w:p>
-      <w:pPr>
-        <w:spacing w:line="360" w:lineRule="auto"/>
-        <w:ind w:firstLine="720"/>
-      </w:pPr>
-      <w:r>
-        <w:t>For example,</w:t>
-      </w:r>
-    </w:p>
-    <w:p>
-      <w:pPr>
-        <w:spacing w:line="360" w:lineRule="auto"/>
-        <w:ind w:firstLine="720"/>
-      </w:pPr>
-      <w:r>
-        <w:t xml:space="preserve">Our experiment was not designed to provide insights about </w:t>
-      </w:r>
-    </w:p>
-    <w:p>
-      <w:pPr>
-        <w:spacing w:line="360" w:lineRule="auto"/>
-        <w:ind w:firstLine="720"/>
-      </w:pPr>
-      <w:r>
-        <w:t>establish the external validity</w:t>
-      </w:r>
-    </w:p>
-    <w:p>
-      <w:pPr>
-        <w:spacing w:line="360" w:lineRule="auto"/>
-        <w:ind w:firstLine="720"/>
-      </w:pPr>
-      <w:r>
-        <w:t>This doesn’t mean however, that all facial feedback effects generalize across culture. For example, it is possible that our effects are more consistent across cultures because there is a relatively universal link between smiling and happiness. The pose of culture-specific poses, however, may have culture-specific effects on emotion. For example, [Hindu culture example].</w:t>
-      </w:r>
-    </w:p>
-    <w:p>
-      <w:pPr>
-        <w:spacing w:line="360" w:lineRule="auto"/>
-        <w:ind w:firstLine="720"/>
-      </w:pPr>
-    </w:p>
-    <w:p>
-      <w:pPr>
-        <w:spacing w:line="360" w:lineRule="auto"/>
-        <w:ind w:firstLine="720"/>
-      </w:pPr>
-      <w:r>
-        <w:t>Consistent with a recent meta-analysis</w:t>
+        <w:rPr>
+          <w:i/>
+          <w:iCs/>
+        </w:rPr>
+      </w:pPr>
+      <w:r>
+        <w:t>Our results also have implications for ongoing discussions regarding</w:t>
+      </w:r>
+      <w:r>
+        <w:t xml:space="preserve"> </w:t>
+      </w:r>
+      <w:r>
+        <w:t>whether</w:t>
+      </w:r>
+      <w:r>
+        <w:t xml:space="preserve"> facial feedback interventions </w:t>
+      </w:r>
+      <w:r>
+        <w:t>can</w:t>
+      </w:r>
+      <w:r>
+        <w:t xml:space="preserve"> be leveraged to help </w:t>
+      </w:r>
+      <w:r>
+        <w:t>manage distress</w:t>
       </w:r>
       <w:r>
         <w:fldChar w:fldCharType="begin" w:fldLock="1"/>
       </w:r>
       <w:r>
-        <w:instrText>ADDIN CSL_CITATION {"citationItems":[{"id":"ITEM-1","itemData":{"author":[{"dropping-particle":"","family":"Coles","given":"Nicholas A","non-dropping-particle":"","parse-names":false,"suffix":""},{"dropping-particle":"","family":"Larsen","given":"Jeff T","non-dropping-particle":"","parse-names":false,"suffix":""},{"dropping-particle":"","family":"Lench","given":"Heather C","non-dropping-particle":"","parse-names":false,"suffix":""}],"container-title":"Psychological Bulletin","id":"ITEM-1","issue":"6","issued":{"date-parts":[["2019"]]},"page":"610-651","title":"A meta-analysis of the facial feedback literature: Effects of facial feedback on emotional experience are small and variable","type":"article-journal","volume":"145"},"uris":["http://www.mendeley.com/documents/?uuid=bab890e3-5577-4365-ab50-4c170aac96b1"]}],"mendeley":{"formattedCitation":"&lt;sup&gt;59&lt;/sup&gt;","plainTextFormattedCitation":"59","previouslyFormattedCitation":"&lt;sup&gt;59&lt;/sup&gt;"},"properties":{"noteIndex":0},"schema":"https://github.com/citation-style-language/schema/raw/master/csl-citation.json"}</w:instrText>
+        <w:instrText>ADDIN CSL_CITATION {"citationItems":[{"id":"ITEM-1","itemData":{"DOI":"10.1177/0146167206297398","ISBN":"0146-1672","ISSN":"0146-1672","PMID":"17483396","abstract":"This research tested self-regulation and self-presentation as psychological mechanisms that motivate smiling when distressed. In Study 1, participants viewed moderately and intensely distressing, amusing, and neutral videos in social or nonsocial conditions. Smiling when distressed was most prevalent in conditions in which participants reported the greatest emotional distress. Specifically, while viewing distressing videos, men reported experiencing greater overall distress and also smiled more than women, especially in social conditions and while viewing intensely (as opposed to moderately) distressing stimuli. In general, smiling was related to more negative affect while viewing distressing videos but to more positive affect after viewing such stimuli. Study 2 explored raters' social perceptions of participants from Study 1, confirming that people judge distressed smilers as less socially appropriate and less likable than nonsmilers. Findings suggest that although distressed smiling serves a probable self-regulatory function, it may also bear some negative social consequences.","author":[{"dropping-particle":"","family":"Ansfield","given":"Matthew E","non-dropping-particle":"","parse-names":false,"suffix":""}],"container-title":"Personality and social psychology bulletin","id":"ITEM-1","issue":"6","issued":{"date-parts":[["2007"]]},"page":"763-775","title":"Smiling when distressed: when a smile is a frown turned upside down","type":"article-journal","volume":"33"},"uris":["http://www.mendeley.com/documents/?uuid=988547f7-fe93-4cc7-ba0a-c20733b79bb8"]},{"id":"ITEM-2","itemData":{"DOI":"10.1177/0956797612445312","ISBN":"0956-7976","ISSN":"0956-7976","PMID":"23012270","abstract":"In the study reported here, we investigated whether covertly manipulating positive facial expressions would influence cardiovascular and affective responses to stress. Participants (N = 170) naive to the purpose of the study completed two different stressful tasks while holding chopsticks in their mouths in a manner that produced a Duchenne smile, a standard smile, or a neutral expression. Awareness was manipulated by explicitly asking half of all participants in the smiling groups to smile (and giving the other half no instructions related to smiling). Findings revealed that all smiling participants, regardless of whether they were aware of smiling, had lower heart rates during stress recovery than the neutral group did, with a slight advantage for those with Duchenne smiles. Participants in the smiling groups who were not explicitly asked to smile reported less of a decrease in positive affect during a stressful task than did the neutral group. These findings show that there are both physiological and psychological benefits from maintaining positive facial expressions during stress.","author":[{"dropping-particle":"","family":"Kraft","given":"Tara L.","non-dropping-particle":"","parse-names":false,"suffix":""},{"dropping-particle":"","family":"Pressman","given":"Sarah D.","non-dropping-particle":"","parse-names":false,"suffix":""}],"container-title":"Psychological Science","id":"ITEM-2","issue":"11","issued":{"date-parts":[["2012"]]},"page":"1372-1378","title":"Grin and bear it: The influence of manipulated facial expression on the stress response","type":"article-journal","volume":"23"},"uris":["http://www.mendeley.com/documents/?uuid=60d83c71-643c-333c-98c1-6e6de1cd809b"]}],"mendeley":{"formattedCitation":"&lt;sup&gt;15,16&lt;/sup&gt;","plainTextFormattedCitation":"15,16","previouslyFormattedCitation":"&lt;sup&gt;15,16&lt;/sup&gt;"},"properties":{"noteIndex":0},"schema":"https://github.com/citation-style-language/schema/raw/master/csl-citation.json"}</w:instrText>
       </w:r>
       <w:r>
         <w:fldChar w:fldCharType="separate"/>
@@ -9974,44 +10238,45 @@
           <w:noProof/>
           <w:vertAlign w:val="superscript"/>
         </w:rPr>
-        <w:t>59</w:t>
+        <w:t>15,16</w:t>
       </w:r>
       <w:r>
         <w:fldChar w:fldCharType="end"/>
       </w:r>
       <w:r>
-        <w:t xml:space="preserve">, our results suggest that the effects of facial feedback on happiness are small and somewhat varied. For example, facial feedback effects were larger when using certain methods (e.g., the voluntary facial action task vs. the pen-in-mouth task) and when working with certain participant populations (e.g., facial feedback effects were often larger in Germany vs. Japan). On average, though, these facial feedback effects tended to </w:t>
+        <w:t>, improve well-being</w:t>
+      </w:r>
+      <w:r>
+        <w:fldChar w:fldCharType="begin" w:fldLock="1"/>
+      </w:r>
+      <w:r>
+        <w:instrText>ADDIN CSL_CITATION {"citationItems":[{"id":"ITEM-1","itemData":{"DOI":"10.1007/978-3-319-45324-8","ISBN":"978-3-319-45323-1","author":[{"dropping-particle":"","family":"Schmitz","given":"Bernhard","non-dropping-particle":"","parse-names":false,"suffix":""}],"id":"ITEM-1","issued":{"date-parts":[["2016"]]},"title":"Art-of-Living","type":"book","volume":"63"},"uris":["http://www.mendeley.com/documents/?uuid=f2dcb465-e335-44d5-9310-672a8b574c56"]},{"id":"ITEM-2","itemData":{"ISBN":"159420148X","author":[{"dropping-particle":"","family":"Lyubomirsky","given":"Sonja","non-dropping-particle":"","parse-names":false,"suffix":""}],"id":"ITEM-2","issued":{"date-parts":[["2008"]]},"publisher":"Penguin","publisher-place":"New York","title":"The how of happiness: A scientific approach to getting the life you want","type":"book"},"uris":["http://www.mendeley.com/documents/?uuid=8ce4360c-b05f-4e99-aa88-5c32ffc46c42"]}],"mendeley":{"formattedCitation":"&lt;sup&gt;17,18&lt;/sup&gt;","plainTextFormattedCitation":"17,18","previouslyFormattedCitation":"&lt;sup&gt;17,18&lt;/sup&gt;"},"properties":{"noteIndex":0},"schema":"https://github.com/citation-style-language/schema/raw/master/csl-citation.json"}</w:instrText>
+      </w:r>
+      <w:r>
+        <w:fldChar w:fldCharType="separate"/>
+      </w:r>
+      <w:r>
+        <w:rPr>
+          <w:noProof/>
+          <w:vertAlign w:val="superscript"/>
+        </w:rPr>
+        <w:t>17,18</w:t>
+      </w:r>
+      <w:r>
+        <w:fldChar w:fldCharType="end"/>
+      </w:r>
+      <w:r>
+        <w:t xml:space="preserve">, and </w:t>
       </w:r>
       <w:r>
         <w:lastRenderedPageBreak/>
-        <w:t>be quite small</w:t>
-      </w:r>
-      <w:r>
-        <w:t xml:space="preserve">—roughly the same size as the mood-boosting effect of looking at positive images, such as </w:t>
-      </w:r>
-      <w:r>
-        <w:t>dogs, flowers, kittens, and rainbows</w:t>
-      </w:r>
-      <w:r>
-        <w:t>.</w:t>
-      </w:r>
-    </w:p>
-    <w:p>
-      <w:pPr>
-        <w:spacing w:line="360" w:lineRule="auto"/>
-        <w:ind w:firstLine="720"/>
-      </w:pPr>
-      <w:r>
-        <w:t xml:space="preserve">Many researchers have posited that facial feedback interventions may one day be leveraged to help </w:t>
-      </w:r>
-      <w:r>
-        <w:t>manage distress</w:t>
+        <w:t>reduce depression</w:t>
       </w:r>
       <w:r>
         <w:fldChar w:fldCharType="begin" w:fldLock="1"/>
       </w:r>
       <w:r>
-        <w:instrText>ADDIN CSL_CITATION {"citationItems":[{"id":"ITEM-1","itemData":{"DOI":"10.1177/0146167206297398","ISBN":"0146-1672","ISSN":"0146-1672","PMID":"17483396","abstract":"This research tested self-regulation and self-presentation as psychological mechanisms that motivate smiling when distressed. In Study 1, participants viewed moderately and intensely distressing, amusing, and neutral videos in social or nonsocial conditions. Smiling when distressed was most prevalent in conditions in which participants reported the greatest emotional distress. Specifically, while viewing distressing videos, men reported experiencing greater overall distress and also smiled more than women, especially in social conditions and while viewing intensely (as opposed to moderately) distressing stimuli. In general, smiling was related to more negative affect while viewing distressing videos but to more positive affect after viewing such stimuli. Study 2 explored raters' social perceptions of participants from Study 1, confirming that people judge distressed smilers as less socially appropriate and less likable than nonsmilers. Findings suggest that although distressed smiling serves a probable self-regulatory function, it may also bear some negative social consequences.","author":[{"dropping-particle":"","family":"Ansfield","given":"Matthew E","non-dropping-particle":"","parse-names":false,"suffix":""}],"container-title":"Personality and social psychology bulletin","id":"ITEM-1","issue":"6","issued":{"date-parts":[["2007"]]},"page":"763-775","title":"Smiling when distressed: when a smile is a frown turned upside down","type":"article-journal","volume":"33"},"uris":["http://www.mendeley.com/documents/?uuid=988547f7-fe93-4cc7-ba0a-c20733b79bb8"]},{"id":"ITEM-2","itemData":{"DOI":"10.1177/0956797612445312","ISBN":"0956-7976","ISSN":"0956-7976","PMID":"23012270","abstract":"In the study reported here, we investigated whether covertly manipulating positive facial expressions would influence cardiovascular and affective responses to stress. Participants (N = 170) naive to the purpose of the study completed two different stressful tasks while holding chopsticks in their mouths in a manner that produced a Duchenne smile, a standard smile, or a neutral expression. Awareness was manipulated by explicitly asking half of all participants in the smiling groups to smile (and giving the other half no instructions related to smiling). Findings revealed that all smiling participants, regardless of whether they were aware of smiling, had lower heart rates during stress recovery than the neutral group did, with a slight advantage for those with Duchenne smiles. Participants in the smiling groups who were not explicitly asked to smile reported less of a decrease in positive affect during a stressful task than did the neutral group. These findings show that there are both physiological and psychological benefits from maintaining positive facial expressions during stress.","author":[{"dropping-particle":"","family":"Kraft","given":"Tara L.","non-dropping-particle":"","parse-names":false,"suffix":""},{"dropping-particle":"","family":"Pressman","given":"Sarah D.","non-dropping-particle":"","parse-names":false,"suffix":""}],"container-title":"Psychological Science","id":"ITEM-2","issue":"11","issued":{"date-parts":[["2012"]]},"page":"1372-1378","title":"Grin and bear it: The influence of manipulated facial expression on the stress response","type":"article-journal","volume":"23"},"uris":["http://www.mendeley.com/documents/?uuid=60d83c71-643c-333c-98c1-6e6de1cd809b"]}],"mendeley":{"formattedCitation":"&lt;sup&gt;15,16&lt;/sup&gt;","plainTextFormattedCitation":"15,16","previouslyFormattedCitation":"&lt;sup&gt;15,16&lt;/sup&gt;"},"properties":{"noteIndex":0},"schema":"https://github.com/citation-style-language/schema/raw/master/csl-citation.json"}</w:instrText>
+        <w:instrText>ADDIN CSL_CITATION {"citationItems":[{"id":"ITEM-1","itemData":{"DOI":"10.1016/j.jaad.2007.10.649","ISSN":"1097-6787 (Electronic)","PMID":"18485989","abstract":"The facial feedback hypothesis suggests that muscular manipulations which result  in more positive facial expressions may lead to more positive emotional states in affected individuals. In this essay, we hypothesize that the injection of botulinum toxin for upper face dynamic creases might induce positive emotional states by reducing the ability to frown and create other negative facial expressions. The use of botulinum toxin to pharmacologically alter upper face muscular expressiveness may curtail the appearance of negative emotions, most notably anger, but also fear and sadness. This occurs via the relaxation of the corrugator supercilii and the procerus, which are responsible for brow furrowing, and to a lesser extent, because of the relaxation of the frontalis. Concurrently, botulinum toxin may dampen some positive expressions like the true smile, which requires activity of the orbicularis oculi, a muscle also relaxed after toxin injections. On balance, the evidence suggests that botulinum toxin injections for upper face dynamic creases may reduce negative facial expressions more than they reduce positive facial expressions. Based on the facial feedback hypothesis, this net change in facial expression may potentially have the secondary effect of reducing the internal experience of negative emotions, thus making patients feel less angry, sad, and fearful.","author":[{"dropping-particle":"","family":"Alam","given":"Murad","non-dropping-particle":"","parse-names":false,"suffix":""},{"dropping-particle":"","family":"Barrett","given":"Karen C","non-dropping-particle":"","parse-names":false,"suffix":""},{"dropping-particle":"","family":"Hodapp","given":"Robert M","non-dropping-particle":"","parse-names":false,"suffix":""},{"dropping-particle":"","family":"Arndt","given":"Kenneth A","non-dropping-particle":"","parse-names":false,"suffix":""}],"container-title":"Journal of the American Academy of Dermatology","id":"ITEM-1","issue":"6","issued":{"date-parts":[["2008","6"]]},"language":"eng","page":"1061-1072","publisher-place":"United States","title":"Botulinum toxin and the facial feedback hypothesis: can looking better make you feel happier?","type":"article-journal","volume":"58"},"uris":["http://www.mendeley.com/documents/?uuid=515d6ffb-20e1-45ab-a315-6490dd934e81"]},{"id":"ITEM-2","itemData":{"DOI":"10.1016/j.eurpsy.2016.01.1473","abstract":"24th European Congress of Psychiatry / European Psychiatry 33S (2016) S290–S643 S407 chronic pain of higher intensity and with greater interference on daily functioning. Conclusion Our research data show a high frequency of chronic pain among patients diagnosed with MDD and its positive inter-correlation which results in negative impact on daily functioning, especially in females. Disclosure of interest The authors have not supplied their decla-ration of competing interest. Augmentation strategies for the treatment of Major depressive disorder (MDD) are needed when patients with MDD have a par-tial, or not responded to antidepressant monotherapy. The focus of augmentation therapy has been combining an antidepressant (AD) medication with another AD. Atypical antipsychotics (AAP) are becoming commonly used to augment antidepressants. Beyond AD and AAP, alternative augmentation strategies include mood sta-bilizers (MS). Aim To analyze the characteristics of therapy in patients with diagnosis of MDD and to investigate the frequency of augmentation therapy. Method Study included 28 patients hospitalized during one year with MDD diagnosis. Statistical analysis was performed with x2 and t-test. Result Among patients with MDD there were 18 (64.28%) women with an average age 57.5 and 10 (35.71%) men with an average age 53.5. Of the 28 patients with MDD, 25 (89.28%) were treated with a combination therapy, and monotherapy in the remaining 3 patients (10.71%). Of 25 patients with augmentation strategy treat-ment, 22 (88%) used two medications and the remaining 3 (12%) tree psychotropic medications (AAP, AD, MS). The most frequent combinations were a combination of AD and AAP (17 patients, 68%). Beyond that frequent combination were AD and MS (6 patients, 24%). Two patients used combination two AAP, and one patient with two AD and one patients used AAP and MS. Conclusion Augmentation strategy is often used in patients with MDD. There is no significant difference in the use combination ther-apy based on gender and age. Disclosure of interest The authors have not supplied their decla-ration of competing interest.","author":[{"dropping-particle":"","family":"Alves","given":"M. C.","non-dropping-particle":"","parse-names":false,"suffix":""},{"dropping-particle":"","family":"Sobreira","given":"G.","non-dropping-particle":"","parse-names":false,"suffix":""},{"dropping-particle":"","family":"Aleixo","given":"M. A.","non-dropping-particle":"","parse-names":false,"suffix":""},{"dropping-particle":"","family":"Oliveira","given":"J. M.","non-dropping-particle":"","parse-names":false,"suffix":""}],"container-title":"European Psychiatry","id":"ITEM-2","issued":{"date-parts":[["2016"]]},"page":"5290-5643","title":"Facing depression with botulinum toxin: Literature review","type":"article-journal","volume":"335"},"uris":["http://www.mendeley.com/documents/?uuid=2ba73f80-6e9e-3299-945d-9b4b0e2d4fd3"]},{"id":"ITEM-3","itemData":{"DOI":"10.1007/s10971-016-3997-0","abstract":"clinically, with depression scores dropping by 27% on all 3 scales in the sample as a whole. These changes were highly sig- nificant (P&lt; 0.001, paired t test or Wilcoxon test)and theabsoluteprepost scorediffer- ences were similar to those observed in previous randomized controlled trials. Importantly, treatment effects did not differ between male (n = 23) and female (n = 19) patients. Conclusions: These findings suggest that gla- bellar BTX injection may also be effective in the treatment of severe depression and in the treatment of depression in men, when treat- ment is carried out not just in clinical trials but in real-world settings.","author":[{"dropping-particle":"","family":"Chugh","given":"Sanjay","non-dropping-particle":"","parse-names":false,"suffix":""},{"dropping-particle":"","family":"Chhabria","given":"Anjali","non-dropping-particle":"","parse-names":false,"suffix":""},{"dropping-particle":"","family":"Jung","given":"Steganie","non-dropping-particle":"","parse-names":false,"suffix":""},{"dropping-particle":"","family":"Kruger","given":"Tillmann H. C.","non-dropping-particle":"","parse-names":false,"suffix":""},{"dropping-particle":"","family":"Wollmer","given":"M Axel","non-dropping-particle":"","parse-names":false,"suffix":""}],"container-title":"Journal of Psychiatric Practice","id":"ITEM-3","issue":"1","issued":{"date-parts":[["2018"]]},"page":"15-20","title":"Botulinum toxin as a treatment for depression in a real-world setting","type":"article-journal","volume":"24"},"uris":["http://www.mendeley.com/documents/?uuid=56a54b3b-5289-4f92-af36-4bec5832fb33"]},{"id":"ITEM-4","itemData":{"author":[{"dropping-particle":"","family":"Finzi","given":"Eric","non-dropping-particle":"","parse-names":false,"suffix":""}],"container-title":"Dermatologic Surgery","id":"ITEM-4","issue":"10","issued":{"date-parts":[["2018"]]},"page":"1363-1365","title":"Update: botulinum toxin for depression: More than skin deep","type":"article-journal","volume":"44"},"uris":["http://www.mendeley.com/documents/?uuid=488e032c-2765-42e2-8e23-e4af860776a6"]},{"id":"ITEM-5","itemData":{"DOI":"10.1016/j.jpsychires.2016.06.009","ISSN":"00223956","abstract":"a b s t r a c t We develop the concept of emotional proprioception, whereby the muscles of facial expression play a central role in encoding and transmitting information to the brain's emotional circuitry, and describe its underlying neuroanatomy. We explore the role of facial expression in both reflecting and influencing depressed mood. The circuitry involved in this latter effect is a logical target for treatment with botu-linum toxin, and we review the evidence in support of this strategy. Clinical trial data suggest that botulinum toxin is effective in treating depression. We discuss the clinical and theoretical implications of these data. This novel treatment approach is just one example of the potential importance of the cranial nerves in the treatment of depression.","author":[{"dropping-particle":"","family":"Finzi","given":"Eric","non-dropping-particle":"","parse-names":false,"suffix":""},{"dropping-particle":"","family":"Rosenthal","given":"Norman E","non-dropping-particle":"","parse-names":false,"suffix":""}],"container-title":"Journal of Psychiatric Research","id":"ITEM-5","issued":{"date-parts":[["2016"]]},"page":"93-96","title":"Emotional proprioception: Treatment of depression with afferent facial feedback","type":"article-journal","volume":"80"},"uris":["http://www.mendeley.com/documents/?uuid=b1e69359-3a04-3080-a0bf-b698ab75f1f2"]},{"id":"ITEM-6","itemData":{"DOI":"10.1016/j.jpsychires.2013.11.006","ISSN":"0022-3956","abstract":"Converging lines of evidence suggest a role for facial expressions in the pathophysiology and treatment of mood disorders. To determine the antidepressant effect of onabotulinumtoxinA (OBA) treatment of corrugator and procerus muscles in people with major depressive disorder, we conducted a double blind, randomized, placebo-controlled trial. In an outpatient clinical research center, eighty-five subjects with DSM-IV major depression were randomized to receive either OBA (29 units for females and 40 units for males) or saline injections into corrugator and procerus frown muscles (74 subjects were entered into the analysis). Subjects were rated at screening, and 3 and 6 weeks after OBA treatment. The primary outcome measure was the response rate, as defined by &gt;= 50% decrease in score on the Montgomery-Asberg Depression Rating Scale (MADRS). Response rates at 6 weeks from the date of injection were 52% and 15% in the OBA and placebo groups, respectively (Chi-Square (1) = 11.2, p &lt; 0.001, Fisher p &lt; 0.001). The secondary outcome measure of remission rate (MADRS score of 10 or less) was 27% with OBA and 7% with placebo (Chi-square (1) = 5.1, p &lt; 0.02, Fisher p &lt; 0.03). Six weeks after a single treatment, MADRS scores of subjects were reduced on average by 47% in those given OBA, and by 21% in those given placebo (Mann-Whitney U, p &lt; 0.0005). In conclusion, a single treatment with OBA to the corrugator and procerus muscles appears to induce a significant and sustained antidepressant effect in patients with major depression. (C) 2013 Elsevier Ltd. All rights reserved.","author":[{"dropping-particle":"","family":"Finzi","given":"Eric","non-dropping-particle":"","parse-names":false,"suffix":""},{"dropping-particle":"","family":"Rosenthal","given":"Norman E","non-dropping-particle":"","parse-names":false,"suffix":""}],"container-title":"Journal of Psychiatric Research","id":"ITEM-6","issued":{"date-parts":[["2014","5"]]},"page":"1-6","title":"Treatment of depression with onabotulinumtoxinA: A randomized, double-blind, placebo controlled trial","type":"article-journal","volume":"52"},"uris":["http://www.mendeley.com/documents/?uuid=6e600176-d4a8-46a4-a0b1-079d9a5509c7"]},{"id":"ITEM-7","itemData":{"DOI":"10.1111/j.1524-4725.2006.32136.x","ISBN":"1524-4725","ISSN":"10760512","PMID":"16706759","abstract":"BACKGROUND: Major depression is a common and serious disease that may be resistant to routine pharmacologic and psychotherapeutic treatment approaches. OBJECTIVE: To evaluate the efficacy of botulinum toxin A treatment of glabellar frown lines in treating patients with major depression, using a small open pilot trial. METHODS: Patients who met DSM-IV criteria for ongoing major depression in spite of pharmacologic or psychotherapeutic treatment were evaluated with the Beck Depression Inventory II (BDI-II) before receiving botulinum toxin A to their glabellar frown lines. Two months later, all patients were re-evaluated clinically and with the BDI-II. RESULTS: Ten depressed patients were treated with botulinum toxin A, and 9 of 10 patients were no longer depressed 2 months after treatment. The tenth patient had an improvement in mood. CONCLUSION: To our knowledge, these are the first reported cases of depression treated with botulinum toxin A.","author":[{"dropping-particle":"","family":"Finzi","given":"Eric","non-dropping-particle":"","parse-names":false,"suffix":""},{"dropping-particle":"","family":"Wasserman","given":"Erika","non-dropping-particle":"","parse-names":false,"suffix":""}],"container-title":"Dermatologic Surgery","id":"ITEM-7","issue":"5","issued":{"date-parts":[["2006"]]},"page":"645-649","title":"Treatment of depression with botulinum toxin A: A case series","type":"article-journal","volume":"32"},"uris":["http://www.mendeley.com/documents/?uuid=0240b7f3-f39e-4436-8d4a-d2f7b4a7fa50"]},{"id":"ITEM-8","itemData":{"author":[{"dropping-particle":"","family":"Fromage","given":"G","non-dropping-particle":"","parse-names":false,"suffix":""}],"container-title":"Aesthetic Nursing","id":"ITEM-8","issue":"6","issued":{"date-parts":[["2018"]]},"page":"315-317","title":"Exploring the effects of botulinum toxin type A injections on depression","type":"article-journal","volume":"7"},"uris":["http://www.mendeley.com/documents/?uuid=beee30a0-02de-48a3-a52f-ae324c0c0890"]},{"id":"ITEM-9","itemData":{"DOI":"10.1111/dsu.12175","ISSN":"10760512","PMID":"23465042","abstract":"BACKGROUND: Botulinum toxin type A (BoNT-A) injection has become the most popular cosmetic nonsurgical procedure, and it has been suggested that BoNT-A injections may improve emotional states when frown lines are treated.\\n\\nOBJECTIVES: To evaluate symptoms of depression and self-esteem before and after onabotulinumtoxinA (ONA) injections in the glabella in subjects with and without depression.\\n\\nMETHODS: Twenty-five subjects with depression were allocated into one group and 25 subjects without depression were matched to those according to demographic characteristics. The Beck Depression Inventory (BDI) and Rosenberg Self-Esteem Scale (RSES) were used to assess depression symptoms and self-esteem, respectively. Patients were assessed up to 12 weeks after the intervention.\\n\\nRESULTS: Patients with depression had significant improvement in depression symptoms after ONA injections. The maximum effect occurred within the first 8 weeks after treatment. A significant reduction from baseline in BDI score and significant improvement in self-esteem were also observed in patients with depression.\\n\\nCONCLUSION: This research presents new data regarding BoNT-A as a potential treatment to improve depression symptoms in patients with Major Depressive Disorder. Self-esteem scores alone cannot explain the improvement in depression symptoms.","author":[{"dropping-particle":"","family":"Hexsel","given":"Doris","non-dropping-particle":"","parse-names":false,"suffix":""},{"dropping-particle":"","family":"Brum","given":"Cristiano","non-dropping-particle":"","parse-names":false,"suffix":""},{"dropping-particle":"","family":"Siega","given":"Carolina","non-dropping-particle":"","parse-names":false,"suffix":""},{"dropping-particle":"","family":"Schilling-Souza","given":"Juliana","non-dropping-particle":"","parse-names":false,"suffix":""},{"dropping-particle":"","family":"Dal'Forno","given":"Taciana","non-dropping-particle":"","parse-names":false,"suffix":""},{"dropping-particle":"","family":"Heckmann","given":"Marc","non-dropping-particle":"","parse-names":false,"suffix":""},{"dropping-particle":"","family":"Rodrigues","given":"Ticiana C.","non-dropping-particle":"","parse-names":false,"suffix":""}],"container-title":"Dermatologic Surgery","id":"ITEM-9","issue":"7","issued":{"date-parts":[["2013"]]},"page":"1088-1096","title":"Evaluation of self-esteem and depression symptoms in depressed and nondepressed subjects treated with onabotulinumtoxinA for glabellar lines","type":"article-journal","volume":"39"},"uris":["http://www.mendeley.com/documents/?uuid=653ef965-7cab-4b9d-864d-5624dd835ac9"]},{"id":"ITEM-10","itemData":{"ISSN":"09446877","abstract":"Botulinum toxin is a neurotoxin that inhibits signal transmission from nerve cells to the muscles and thereby works through paralysis. Although it is highly toxic for humans it has been used therapeutically in medicine for years. After its use was first recognized in treatment of neurological diseases and malfunctions of the muscle tone, novel findings suggest its potentially highly efficient use in treatment of depression. For this purpose botulinum toxin is injected into the glabella region of the forehead. This effect can presumably be explained with the facial feedback theory. It states that mimic expression of emotion and proprioception of expression strengthen the underlying emotion. Paralysis of muscles involved in expression of negative emotions leads to a marked improvement of depressive mood (50% reduction). Current studies show that the mood lining effect has also been found for chronically depressive and therapy-resistant patients and without presence of visible frown lines in the forehead. Moreover the mood lifting effect seems to persist beyond the time period of botulinum toxin's physiological effectiveness (6 months). For consolidation of the existing findings and extensive exploration of this novel promising approach, further studies with a higher number of participants are encouraged.","author":[{"dropping-particle":"","family":"Krüger","given":"Tillmann H.C.","non-dropping-particle":"","parse-names":false,"suffix":""},{"dropping-particle":"","family":"Jung","given":"Stefanie","non-dropping-particle":"","parse-names":false,"suffix":""},{"dropping-particle":"","family":"Wollmer","given":"M. Axel","non-dropping-particle":"","parse-names":false,"suffix":""}],"container-title":"Psychopharmakotherapie","id":"ITEM-10","issue":"1","issued":{"date-parts":[["2016"]]},"page":"2-7","title":"Botulinumtoxin - Ein neuer wirkstoff in der psychopharmakotherapie?","type":"article-journal","volume":"23"},"uris":["http://www.mendeley.com/documents/?uuid=cf663c8c-bf68-4bbc-9045-466086eff29e"]},{"id":"ITEM-11","itemData":{"DOI":"10.1111/j.1473-2165.2009.00419.x","ISSN":"1473-2165 (Electronic)","PMID":"19250162","abstract":"BACKGROUND: It has been suggested that botulinum toxin A (BTX-A) treatment for frown lines can also be used as a treatment for depression. A psychological mechanism for this effect is reviewed in which paralysis of the corrugator (frown) muscles leads to less facial feedback for negative emotions. Consequently, a negative affect is harder to maintain and so the person has a more positive mood. METHODS: In order to test this mechanism, the mood of patients who had received BTX-A treatment for glabelar frown lines was measured and compared with patients who had received other cosmetic treatments. RESULTS: The BTX-A-treated patients showed significantly less negative mood. CONCLUSION: The results support the facial feedback view that frowning can make one unhappier. Treatments that prevent frowning correlate with reduced negative mood.","author":[{"dropping-particle":"","family":"Lewis","given":"Michael B","non-dropping-particle":"","parse-names":false,"suffix":""},{"dropping-particle":"","family":"Bowler","given":"Patrick J","non-dropping-particle":"","parse-names":false,"suffix":""}],"container-title":"Journal of cosmetic dermatology","id":"ITEM-11","issue":"1","issued":{"date-parts":[["2009","3"]]},"language":"eng","page":"24-26","publisher-place":"England","title":"Botulinum toxin cosmetic therapy correlates with a more positive mood.","type":"article-journal","volume":"8"},"uris":["http://www.mendeley.com/documents/?uuid=222a442d-3079-4ce8-b3ea-15e2bb58a3a6"]},{"id":"ITEM-12","itemData":{"DOI":"10.1055/s-0035-1559621","ISSN":"14390795","abstract":"INTRODUCTION: Botulinum toxin A (BTA) injection into the glabellar region is currently being studied as a treatment for major depressive disorder (MDD). Here we explore efficacy data of this novel approach in a pooled analysis.\\n\\nMETHODS: A literature search revealed 3 RCTs on this topic. Individual patient data and clinical end points shared by these 3 trials were pooled and analyzed as one study (n=134) using multiple regression models with random effects.\\n\\nRESULTS: In the pooled sample, the BTA (n=59) and the placebo group (n=75) did not differ in the baseline variables. Efficacy outcomes revealed BTA superiority over placebo: Improvement in the Hamilton Depression Rating Scale or Montgomery-Asberg Depression Rating Scale 6 weeks after baseline was 45.7% for BTA vs. 14.6% for placebo (p&lt;0.0001), corresponding to a BTA response rate of 54.2% (vs. 10.7%) and a BTA remission rate of 30.5% (vs. 6.7%).\\n\\nDISCUSSION: Equalling the status of a meta-analysis, this study increases evidence that a single treatment of BTA into the glabellar region can reduce symptoms of MDD. Further studies are needed to better understand how BTA exerts its mood-lifting effect.","author":[{"dropping-particle":"","family":"Magid","given":"M.","non-dropping-particle":"","parse-names":false,"suffix":""},{"dropping-particle":"","family":"Finzi","given":"E.","non-dropping-particle":"","parse-names":false,"suffix":""},{"dropping-particle":"","family":"Kruger","given":"T. H C","non-dropping-particle":"","parse-names":false,"suffix":""},{"dropping-particle":"","family":"Robertson","given":"H. T.","non-dropping-particle":"","parse-names":false,"suffix":""},{"dropping-particle":"","family":"Keeling","given":"B. H.","non-dropping-particle":"","parse-names":false,"suffix":""},{"dropping-particle":"","family":"Jung","given":"S.","non-dropping-particle":"","parse-names":false,"suffix":""},{"dropping-particle":"","family":"Reichenberg","given":"J. S.","non-dropping-particle":"","parse-names":false,"suffix":""},{"dropping-particle":"","family":"Rosenthal","given":"N. E.","non-dropping-particle":"","parse-names":false,"suffix":""},{"dropping-particle":"","family":"Wollmer","given":"M. A.","non-dropping-particle":"","parse-names":false,"suffix":""}],"container-title":"Pharmacopsychiatry","id":"ITEM-12","issue":"6","issued":{"date-parts":[["2015"]]},"page":"205-210","title":"Treating depression with botulinum toxin: A pooled analysis of randomized controlled trials","type":"article-journal","volume":"48"},"uris":["http://www.mendeley.com/documents/?uuid=b22ef0f8-dbc2-37a1-bc26-59154a68dde5"]},{"id":"ITEM-13","itemData":{"author":[{"dropping-particle":"","family":"Magid","given":"Michelle","non-dropping-particle":"","parse-names":false,"suffix":""},{"dropping-particle":"","family":"Reichenberg","given":"Jason S.","non-dropping-particle":"","parse-names":false,"suffix":""}],"container-title":"Current Psychiatry","id":"ITEM-13","issue":"11","issued":{"date-parts":[["2015"]]},"page":"43-56","title":"Botulinum toxin for depression? An idea that’s raising some eyebrows","type":"article-journal","volume":"14"},"uris":["http://www.mendeley.com/documents/?uuid=9f986f6c-6568-4db4-989d-4068179566b2"]},{"id":"ITEM-14","itemData":{"abstract":"OBJECTIVE: To determine whether a single treatment of botulinum toxin A in the forehead (glabellar) region can improve symptoms of depression in patients with major depressive disorder (MDD), as defined by DSM-IV criteria. METHOD: Thirty participants were randomly assigned to receive either placebo or botulinum toxin A (BTA; onabotulinumtoxinA) injections in the forehead. Female participants received 29 units; male participants received 39 units. At week 12, the groups were crossed over. Participants were evaluated at weeks 0, 3, 6, 12, 15, 18, and 24 for improvement in MDD symptoms using the Patient Health Care Questionnaire-9, Beck Depression Inventory (BDI), and 21-Item Hamilton Depression Rating Scale (HDRS-21) objective measurement scales. The primary outcome was the rate of HDRS-21 response, defined as ≥ 50% score reduction from baseline. The study occurred from July 2011 to November 2012. RESULTS: Patients who received BTA at week 0 (BTA-first group) and at week 12 (BTA-second group) had a statistically significant reduction in MDD symptoms as compared to placebo. Improvement in MDD continued over 24 weeks in the group that received BTA first even though the cosmetic effects of BTA wore off at 12 to 16 weeks. HDRS-21 response rates were 55% (6/11) in the BTA-first group, 24% (4/17) in the BTA-second group, and 0% (0/19) in the placebo group (P &lt; .0001). HDRS-21 remission rates (score ≤ 7) were 18% (2/11), 18% (3/17), and 0% (0/19), respectively (P = .057). HDRS-21 scores dropped -46% and -35% in the BTA-first and -second groups versus -2% in the placebo group (P &lt; .0001). The BDI response rate (≥ 50% reduction from baseline) was 45% (5/11) in the BTA-first group, 33% (6/18) in the BTA-second group, and 5% (1/19) in the placebo group (P = .0067). BDI remission rates (score ≤ 9) were 27% (3/11), 33% (6/18), and 5% (1/19), respectively (P = .09). BDI scores dropped -42% and -35% in the BTA-first and -second groups versus -15% in the placebo group (P &lt; .0001). CONCLUSIONS: Botulinum toxin A injection in the glabellar region was associated with significant improvement in depressive symptoms and may be a safe and sustainable intervention in the treatment of MDD. TRIAL REGISTRATION: ClinicalTrials.gov identifier: NCT01392963.","author":[{"dropping-particle":"","family":"Magid","given":"Michelle","non-dropping-particle":"","parse-names":false,"suffix":""},{"dropping-particle":"","family":"Reichenberg","given":"Jason S.","non-dropping-particle":"","parse-names":false,"suffix":""},{"dropping-particle":"","family":"Poth","given":"Poppy E.","non-dropping-particle":"","parse-names":false,"suffix":""},{"dropping-particle":"","family":"Robertson","given":"Henry T.","non-dropping-particle":"","parse-names":false,"suffix":""},{"dropping-particle":"","family":"LaViolette","given":"Amanda K.","non-dropping-particle":"","parse-names":false,"suffix":""},{"dropping-particle":"","family":"Kruger","given":"Tillmann H. C.","non-dropping-particle":"","parse-names":false,"suffix":""},{"dropping-particle":"","family":"Wollmer","given":"M Axel","non-dropping-particle":"","parse-names":false,"suffix":""}],"container-title":"The Journal of Clinical Psychiatry","id":"ITEM-14","issue":"8","issued":{"date-parts":[["2014"]]},"page":"837-844","title":"Treatment of major depressive disorder using botulinum toxin A: a 24-week randomized, double-blind, placebo-controlled study","type":"article-journal","volume":"75"},"uris":["http://www.mendeley.com/documents/?uuid=fce93621-f7f5-4723-8f3d-f815f03acbe8"]},{"id":"ITEM-15","itemData":{"DOI":"10.1007/s10971-016-3997-0","ISBN":"0960003071073","author":[{"dropping-particle":"","family":"Parsaik","given":"Ajay K.","non-dropping-particle":"","parse-names":false,"suffix":""},{"dropping-particle":"","family":"Mascharenhas","given":"Sonia S.","non-dropping-particle":"","parse-names":false,"suffix":""},{"dropping-particle":"","family":"Hashmi","given":"Aqeel","non-dropping-particle":"","parse-names":false,"suffix":""},{"dropping-particle":"","family":"Prokop","given":"Larry J.","non-dropping-particle":"","parse-names":false,"suffix":""},{"dropping-particle":"","family":"John","given":"Vineeth","non-dropping-particle":"","parse-names":false,"suffix":""},{"dropping-particle":"","family":"Okusaga","given":"Olaoluwa","non-dropping-particle":"","parse-names":false,"suffix":""},{"dropping-particle":"","family":"Singh","given":"Balwinder","non-dropping-particle":"","parse-names":false,"suffix":""}],"container-title":"Journal of Psychiatric Practice","id":"ITEM-15","issue":"2","issued":{"date-parts":[["2016"]]},"page":"99-110","title":"Role of botulinum toxin in depression","type":"article-journal","volume":"22"},"uris":["http://www.mendeley.com/documents/?uuid=d1b28d8e-d74a-495a-8e9b-645b34363dd0"]},{"id":"ITEM-16","itemData":{"DOI":"10.1016/j.jaad.2015.08.051","ISSN":"10976787","PMID":"26702796","abstract":"To the Editor: Three prospective studies have now shown that onabotulinumtoxinA (BTA) injection to the corrugator and procerus forehead muscles can improve the symptoms of major depression. 1-3 A range of theories have been proposed to explain these effects, including: 1. BTA yields a cosmetic effect, which indirectly leads to improved mood; 2. More pleasant facial expression leads to positive social feedback with resultant mood improvement; 3. Decreased glabellar muscle activation decreases afferent nerve signals back to the brain, thereby decreasing ''negative emotional feedback''; 4. BTA itself reaches the brain, causing direct effects on emotional processing. We hypothesized that if theories 1 or 2 were correct, that patients with more severe frown lines would have a greater response to BTA intervention. We used deidentified data from the 3 randomized, double-blind, placebo-controlled trials on the treatment of depression using BTA (n ¼ 134, 59 BTA and 75 placebo). 1-3 In each, the severity of maximum frown lines was measured on a 0-to-3 scale using the Clinical Severity Score of Glabellar Frown Lines (CSS-GFL), and depression was scored with the Beck Depression Inventory (BDI) before randomization occurred. These trials received prior approval from their hospital institutional review boards, which had been aware they planned to combine the data for this study in a deidentified manner. Each trial was registered under clinicaltrials. gov. Patients were prospectively recruited into these studies based on a history of depression, not for the cosmetic treatment of wrinkles. The severity of frown lines at baseline varied across the 3 studies. Our primary outcome was looking for an association between baseline CSS-GFL score and a change in BDI score (model 1). This was analyzed using a regression coefficient of analysis of covariance linear mixed model with both continuous and discrete variables. A random effect was added to account for the data coming from a meta-analysis of 3 different studies. Our secondary outcomes were comparing baseline CSS-GFL score and baseline BDI score (model 2), and change in CSS-GFL score with change in BDI score (model 3). Each model was performed on both placebo and BTA-treated subjects, and adjusted for age, sex, initial CSS-GFL scores, initial depression scores, and treatment. Results are shown in Table I. Detailed regression results are available online in Supplemental Table I (available at http://www.jaad.org). Our findi…","author":[{"dropping-particle":"","family":"Reichenberg","given":"Jason S.","non-dropping-particle":"","parse-names":false,"suffix":""},{"dropping-particle":"","family":"Hauptman","given":"Aaron J.","non-dropping-particle":"","parse-names":false,"suffix":""},{"dropping-particle":"","family":"Robertson","given":"Henry T.","non-dropping-particle":"","parse-names":false,"suffix":""},{"dropping-particle":"","family":"Finzi","given":"Eric","non-dropping-particle":"","parse-names":false,"suffix":""},{"dropping-particle":"","family":"Kruger","given":"Tillman H C","non-dropping-particle":"","parse-names":false,"suffix":""},{"dropping-particle":"","family":"Wollmer","given":"M. Axel","non-dropping-particle":"","parse-names":false,"suffix":""},{"dropping-particle":"","family":"Magid","given":"Michelle","non-dropping-particle":"","parse-names":false,"suffix":""}],"container-title":"Journal of the American Academy of Dermatology","id":"ITEM-16","issue":"1","issued":{"date-parts":[["2016"]]},"page":"171-173","publisher":"American Academy of Dermatology, Inc.","title":"Botulinum toxin for depression: Does patient appearance matter?","type":"article-journal","volume":"74"},"uris":["http://www.mendeley.com/documents/?uuid=06c90776-ef03-43b1-89ed-8046689e4e0e"]},{"id":"ITEM-17","itemData":{"ISSN":"1118560647","author":[{"dropping-particle":"","family":"Wollmer","given":"M Axel","non-dropping-particle":"","parse-names":false,"suffix":""},{"dropping-particle":"","family":"Magid","given":"Michelle","non-dropping-particle":"","parse-names":false,"suffix":""},{"dropping-particle":"","family":"Kruger","given":"Tillmann H C","non-dropping-particle":"","parse-names":false,"suffix":""}],"chapter-number":"25","container-title":"Practical Psychodermatology","editor":[{"dropping-particle":"","family":"Bewley","given":"Anthony","non-dropping-particle":"","parse-names":false,"suffix":""},{"dropping-particle":"","family":"Taylor","given":"Ruth E.","non-dropping-particle":"","parse-names":false,"suffix":""},{"dropping-particle":"","family":"Reichenberg","given":"Jason S.","non-dropping-particle":"","parse-names":false,"suffix":""},{"dropping-particle":"","family":"Magid","given":"Michelle","non-dropping-particle":"","parse-names":false,"suffix":""}],"id":"ITEM-17","issued":{"date-parts":[["2014"]]},"page":"216-219","publisher":"John Wiley &amp; Sons","publisher-place":"New Jersey","title":"Botulinum Toxin Treatment in Depression","type":"chapter"},"uris":["http://www.mendeley.com/documents/?uuid=8757f8d2-985d-45c9-846c-3058caf36991"]},{"id":"ITEM-18","itemData":{"DOI":"10.3389/fpsyt.2014.00036","ISSN":"1664-0640 (Electronic)","PMID":"24744738","abstract":"In a randomized, controlled trial (n = 30), we showed that botulinum toxin injection to the glabellar region produces a marked improvement in the symptoms of major depression. We hypothesized that the mood-lifting effect was mediated by facial feedback mechanisms. Here we assessed if agitation, which may be associated with increased dynamic psychomotor activity of the facial musculature, can predict response to the treatment. To test this hypothesis, we re-analyzed the data of the scales from our previous study on a single item basis and compared the baseline scores in the agitation item (item 9) of the Hamilton Depression Rating Scale (HAM-D) between responders (n = 9) and participants who did not attain response (n = 6) among the recipients of onabotulinumtoxinA (n = 15). Responders had significantly higher item 9 scores at baseline [1.56 + 0.88 vs. 0.33 + 0.52, t (13) = 3.04, d = 1.7, p = 0.01], while no other single item of the HAM-D or the Beck Depression Inventory was associated with treatment response. The agitation score had an overall precision of 78% in predicting response in a receiver operating characteristic (ROC) analysis (area under the curve, AUC = 0.87). These data provide a link between response to botulinum toxin treatment with a psychomotor manifestation of depression and thereby indirect support of the proposed facial feedback mechanism of action. Moreover, it suggests that patients with agitated depression may particularly benefit from botulinum toxin treatment.","author":[{"dropping-particle":"","family":"Wollmer","given":"M Axel","non-dropping-particle":"","parse-names":false,"suffix":""},{"dropping-particle":"","family":"Kalak","given":"Nadeem","non-dropping-particle":"","parse-names":false,"suffix":""},{"dropping-particle":"","family":"Jung","given":"Stefanie","non-dropping-particle":"","parse-names":false,"suffix":""},{"dropping-particle":"","family":"Boer","given":"Claas","non-dropping-particle":"de","parse-names":false,"suffix":""},{"dropping-particle":"","family":"Magid","given":"Michelle","non-dropping-particle":"","parse-names":false,"suffix":""},{"dropping-particle":"","family":"Reichenberg","given":"Jason S","non-dropping-particle":"","parse-names":false,"suffix":""},{"dropping-particle":"","family":"Brand","given":"Serge","non-dropping-particle":"","parse-names":false,"suffix":""},{"dropping-particle":"","family":"Holsboer-Trachsler","given":"Edith","non-dropping-particle":"","parse-names":false,"suffix":""},{"dropping-particle":"","family":"Kruger","given":"Tillmann H C","non-dropping-particle":"","parse-names":false,"suffix":""}],"container-title":"Frontiers in psychiatry","id":"ITEM-18","issued":{"date-parts":[["2014"]]},"language":"eng","page":"36","publisher-place":"Switzerland","title":"Agitation predicts response of depression to botulinum toxin treatment in a randomized controlled trial.","type":"article-journal","volume":"5"},"uris":["http://www.mendeley.com/documents/?uuid=29120adb-b19e-417b-944c-7d6f06702559"]},{"id":"ITEM-19","itemData":{"DOI":"10.1016/j.jpsychires.2012.01.027","ISBN":"0022-3956; EN :1879-1379","ISSN":"00223956","PMID":"22364892","abstract":"Positive effects on mood have been observed in subjects who underwent treatment of glabellar frown lines with botulinum toxin and, in an open case series, depression remitted or improved after such treatment. Using a randomized double-blind placebo-controlled trial design we assessed botulinum toxin injection to the glabellar region as an adjunctive treatment of major depression.Thirty patients were randomly assigned to a verum (onabotulinumtoxinA, . n = 15) or placebo (saline, . n = 15) group. The primary end point was change in the 17-item version of the Hamilton Depression Rating Scale six weeks after treatment compared to baseline.The verum and the placebo groups did not differ significantly in any of the collected baseline characteristics. Throughout the sixteen-week follow-up period there was a significant improvement in depressive symptoms in the verum group compared to the placebo group as measured by the Hamilton Depression Rating Scale (F (6,168) = 5.76, p &lt; 0.001, ?? 2 = 0.17). Six weeks after a single treatment scores of onabotulinumtoxinA recipients were reduced on average by 47.1% and by 9.2% in placebo-treated participants (F (1,28) = 12.30, p = 0.002, ?? 2 = 0.31, d = 1.28). The effect size was even larger at the end of the study (d = 1.80). Treatment-dependent clinical improvement was also reflected in the Beck Depression Inventory, and in the Clinical Global Impressions Scale.This study shows that a single treatment of the glabellar region with botulinum toxin may shortly accomplish a strong and sustained alleviation of depression in patients, who did not improve sufficiently on previous medication. It supports the concept, that the facial musculature not only expresses, but also regulates mood states. ?? 2012 Elsevier Ltd.","author":[{"dropping-particle":"","family":"Wollmer","given":"M Axel","non-dropping-particle":"","parse-names":false,"suffix":""},{"dropping-particle":"","family":"Boer","given":"Claas","non-dropping-particle":"De","parse-names":false,"suffix":""},{"dropping-particle":"","family":"Kalak","given":"Nadeem","non-dropping-particle":"","parse-names":false,"suffix":""},{"dropping-particle":"","family":"Beck","given":"Johannes","non-dropping-particle":"","parse-names":false,"suffix":""},{"dropping-particle":"","family":"G??tz","given":"Thomas","non-dropping-particle":"","parse-names":false,"suffix":""},{"dropping-particle":"","family":"Schmidt","given":"Tina","non-dropping-particle":"","parse-names":false,"suffix":""},{"dropping-particle":"","family":"Hodzic","given":"Muris","non-dropping-particle":"","parse-names":false,"suffix":""},{"dropping-particle":"","family":"Bayer","given":"Ursula","non-dropping-particle":"","parse-names":false,"suffix":""},{"dropping-particle":"","family":"Kollmann","given":"Thilo","non-dropping-particle":"","parse-names":false,"suffix":""},{"dropping-particle":"","family":"Kollewe","given":"Katja","non-dropping-particle":"","parse-names":false,"suffix":""},{"dropping-particle":"","family":"S??nmez","given":"Daniela","non-dropping-particle":"","parse-names":false,"suffix":""},{"dropping-particle":"","family":"Duntsch","given":"Katja","non-dropping-particle":"","parse-names":false,"suffix":""},{"dropping-particle":"","family":"Haug","given":"Martin D","non-dropping-particle":"","parse-names":false,"suffix":""},{"dropping-particle":"","family":"Schedlowski","given":"Manfred","non-dropping-particle":"","parse-names":false,"suffix":""},{"dropping-particle":"","family":"Hatzinger","given":"Martin","non-dropping-particle":"","parse-names":false,"suffix":""},{"dropping-particle":"","family":"Dressler","given":"Dirk","non-dropping-particle":"","parse-names":false,"suffix":""},{"dropping-particle":"","family":"Brand","given":"Serge","non-dropping-particle":"","parse-names":false,"suffix":""},{"dropping-particle":"","family":"Holsboer-Trachsler","given":"Edith","non-dropping-particle":"","parse-names":false,"suffix":""},{"dropping-particle":"","family":"Kruger","given":"Tillmann H C","non-dropping-particle":"","parse-names":false,"suffix":""}],"container-title":"Journal of Psychiatric Research","id":"ITEM-19","issue":"5","issued":{"date-parts":[["2012"]]},"page":"574-581","title":"Facing depression with botulinum toxin: A randomized controlled trial","type":"article-journal","volume":"46"},"uris":["http://www.mendeley.com/documents/?uuid=09e85176-11a8-387a-9044-1c658b0fb303"]},{"id":"ITEM-20","itemData":{"ISSN":"2251-6085","author":[{"dropping-particle":"","family":"Zamanian","given":"Abbas","non-dropping-particle":"","parse-names":false,"suffix":""},{"dropping-particle":"","family":"Jolfaei","given":"Atefeh Ghanbari","non-dropping-particle":"","parse-names":false,"suffix":""},{"dropping-particle":"","family":"Mehran","given":"Golnaz","non-dropping-particle":"","parse-names":false,"suffix":""},{"dropping-particle":"","family":"Azizian","given":"Zahra","non-dropping-particle":"","parse-names":false,"suffix":""}],"container-title":"Iran J Public Health","id":"ITEM-20","issue":"7","issued":{"date-parts":[["2017"]]},"page":"982-984","title":"Efficacy of Botox versus placebo for treatment of patients with major depression","type":"article-journal","volume":"46"},"uris":["http://www.mendeley.com/documents/?uuid=c801e421-1572-4eb2-871b-bc84356a5089"]},{"id":"ITEM-21","itemData":{"ISBN":"1137333391","author":[{"dropping-particle":"","family":"Finzi","given":"Eric","non-dropping-particle":"","parse-names":false,"suffix":""}],"id":"ITEM-21","issued":{"date-parts":[["2013"]]},"publisher":"St. Martin's Press","publisher-place":"London","title":"The face of emotion: How Botox affects our moods and relationships","type":"book"},"uris":["http://www.mendeley.com/documents/?uuid=a6c2dd37-d824-4d6f-a9ef-7eefab99e419"]}],"mendeley":{"formattedCitation":"&lt;sup&gt;19,20,29–38,21,39,22–28&lt;/sup&gt;","manualFormatting":"19-39","plainTextFormattedCitation":"19,20,29–38,21,39,22–28","previouslyFormattedCitation":"&lt;sup&gt;19–39&lt;/sup&gt;"},"properties":{"noteIndex":0},"schema":"https://github.com/citation-style-language/schema/raw/master/csl-citation.json"}</w:instrText>
       </w:r>
       <w:r>
         <w:fldChar w:fldCharType="separate"/>
@@ -10021,363 +10286,49 @@
           <w:noProof/>
           <w:vertAlign w:val="superscript"/>
         </w:rPr>
-        <w:t>15,16</w:t>
+        <w:t>19-39</w:t>
       </w:r>
       <w:r>
         <w:fldChar w:fldCharType="end"/>
       </w:r>
       <w:r>
-        <w:t>, improve well-being</w:t>
-      </w:r>
-      <w:r>
-        <w:fldChar w:fldCharType="begin" w:fldLock="1"/>
-      </w:r>
-      <w:r>
-        <w:instrText>ADDIN CSL_CITATION {"citationItems":[{"id":"ITEM-1","itemData":{"DOI":"10.1007/978-3-319-45324-8","ISBN":"978-3-319-45323-1","author":[{"dropping-particle":"","family":"Schmitz","given":"Bernhard","non-dropping-particle":"","parse-names":false,"suffix":""}],"id":"ITEM-1","issued":{"date-parts":[["2016"]]},"title":"Art-of-Living","type":"book","volume":"63"},"uris":["http://www.mendeley.com/documents/?uuid=f2dcb465-e335-44d5-9310-672a8b574c56"]},{"id":"ITEM-2","itemData":{"ISBN":"159420148X","author":[{"dropping-particle":"","family":"Lyubomirsky","given":"Sonja","non-dropping-particle":"","parse-names":false,"suffix":""}],"id":"ITEM-2","issued":{"date-parts":[["2008"]]},"publisher":"Penguin","publisher-place":"New York","title":"The how of happiness: A scientific approach to getting the life you want","type":"book"},"uris":["http://www.mendeley.com/documents/?uuid=8ce4360c-b05f-4e99-aa88-5c32ffc46c42"]}],"mendeley":{"formattedCitation":"&lt;sup&gt;17,18&lt;/sup&gt;","plainTextFormattedCitation":"17,18","previouslyFormattedCitation":"&lt;sup&gt;17,18&lt;/sup&gt;"},"properties":{"noteIndex":0},"schema":"https://github.com/citation-style-language/schema/raw/master/csl-citation.json"}</w:instrText>
-      </w:r>
-      <w:r>
-        <w:fldChar w:fldCharType="separate"/>
-      </w:r>
-      <w:r>
-        <w:rPr>
-          <w:noProof/>
-          <w:vertAlign w:val="superscript"/>
-        </w:rPr>
-        <w:t>17,18</w:t>
-      </w:r>
-      <w:r>
-        <w:fldChar w:fldCharType="end"/>
-      </w:r>
-      <w:r>
-        <w:t>, and reduce depression</w:t>
-      </w:r>
-      <w:r>
-        <w:fldChar w:fldCharType="begin" w:fldLock="1"/>
-      </w:r>
-      <w:r>
-        <w:instrText>ADDIN CSL_CITATION {"citationItems":[{"id":"ITEM-1","itemData":{"DOI":"10.1016/j.jaad.2007.10.649","ISSN":"1097-6787 (Electronic)","PMID":"18485989","abstract":"The facial feedback hypothesis suggests that muscular manipulations which result  in more positive facial expressions may lead to more positive emotional states in affected individuals. In this essay, we hypothesize that the injection of botulinum toxin for upper face dynamic creases might induce positive emotional states by reducing the ability to frown and create other negative facial expressions. The use of botulinum toxin to pharmacologically alter upper face muscular expressiveness may curtail the appearance of negative emotions, most notably anger, but also fear and sadness. This occurs via the relaxation of the corrugator supercilii and the procerus, which are responsible for brow furrowing, and to a lesser extent, because of the relaxation of the frontalis. Concurrently, botulinum toxin may dampen some positive expressions like the true smile, which requires activity of the orbicularis oculi, a muscle also relaxed after toxin injections. On balance, the evidence suggests that botulinum toxin injections for upper face dynamic creases may reduce negative facial expressions more than they reduce positive facial expressions. Based on the facial feedback hypothesis, this net change in facial expression may potentially have the secondary effect of reducing the internal experience of negative emotions, thus making patients feel less angry, sad, and fearful.","author":[{"dropping-particle":"","family":"Alam","given":"Murad","non-dropping-particle":"","parse-names":false,"suffix":""},{"dropping-particle":"","family":"Barrett","given":"Karen C","non-dropping-particle":"","parse-names":false,"suffix":""},{"dropping-particle":"","family":"Hodapp","given":"Robert M","non-dropping-particle":"","parse-names":false,"suffix":""},{"dropping-particle":"","family":"Arndt","given":"Kenneth A","non-dropping-particle":"","parse-names":false,"suffix":""}],"container-title":"Journal of the American Academy of Dermatology","id":"ITEM-1","issue":"6","issued":{"date-parts":[["2008","6"]]},"language":"eng","page":"1061-1072","publisher-place":"United States","title":"Botulinum toxin and the facial feedback hypothesis: can looking better make you feel happier?","type":"article-journal","volume":"58"},"uris":["http://www.mendeley.com/documents/?uuid=515d6ffb-20e1-45ab-a315-6490dd934e81"]},{"id":"ITEM-2","itemData":{"DOI":"10.1016/j.eurpsy.2016.01.1473","abstract":"24th European Congress of Psychiatry / European Psychiatry 33S (2016) S290–S643 S407 chronic pain of higher intensity and with greater interference on daily functioning. Conclusion Our research data show a high frequency of chronic pain among patients diagnosed with MDD and its positive inter-correlation which results in negative impact on daily functioning, especially in females. Disclosure of interest The authors have not supplied their decla-ration of competing interest. Augmentation strategies for the treatment of Major depressive disorder (MDD) are needed when patients with MDD have a par-tial, or not responded to antidepressant monotherapy. The focus of augmentation therapy has been combining an antidepressant (AD) medication with another AD. Atypical antipsychotics (AAP) are becoming commonly used to augment antidepressants. Beyond AD and AAP, alternative augmentation strategies include mood sta-bilizers (MS). Aim To analyze the characteristics of therapy in patients with diagnosis of MDD and to investigate the frequency of augmentation therapy. Method Study included 28 patients hospitalized during one year with MDD diagnosis. Statistical analysis was performed with x2 and t-test. Result Among patients with MDD there were 18 (64.28%) women with an average age 57.5 and 10 (35.71%) men with an average age 53.5. Of the 28 patients with MDD, 25 (89.28%) were treated with a combination therapy, and monotherapy in the remaining 3 patients (10.71%). Of 25 patients with augmentation strategy treat-ment, 22 (88%) used two medications and the remaining 3 (12%) tree psychotropic medications (AAP, AD, MS). The most frequent combinations were a combination of AD and AAP (17 patients, 68%). Beyond that frequent combination were AD and MS (6 patients, 24%). Two patients used combination two AAP, and one patient with two AD and one patients used AAP and MS. Conclusion Augmentation strategy is often used in patients with MDD. There is no significant difference in the use combination ther-apy based on gender and age. Disclosure of interest The authors have not supplied their decla-ration of competing interest.","author":[{"dropping-particle":"","family":"Alves","given":"M. C.","non-dropping-particle":"","parse-names":false,"suffix":""},{"dropping-particle":"","family":"Sobreira","given":"G.","non-dropping-particle":"","parse-names":false,"suffix":""},{"dropping-particle":"","family":"Aleixo","given":"M. A.","non-dropping-particle":"","parse-names":false,"suffix":""},{"dropping-particle":"","family":"Oliveira","given":"J. M.","non-dropping-particle":"","parse-names":false,"suffix":""}],"container-title":"European Psychiatry","id":"ITEM-2","issued":{"date-parts":[["2016"]]},"page":"5290-5643","title":"Facing depression with botulinum toxin: Literature review","type":"article-journal","volume":"335"},"uris":["http://www.mendeley.com/documents/?uuid=2ba73f80-6e9e-3299-945d-9b4b0e2d4fd3"]},{"id":"ITEM-3","itemData":{"DOI":"10.1007/s10971-016-3997-0","abstract":"clinically, with depression scores dropping by 27% on all 3 scales in the sample as a whole. These changes were highly sig- nificant (P&lt; 0.001, paired t test or Wilcoxon test)and theabsoluteprepost scorediffer- ences were similar to those observed in previous randomized controlled trials. Importantly, treatment effects did not differ between male (n = 23) and female (n = 19) patients. Conclusions: These findings suggest that gla- bellar BTX injection may also be effective in the treatment of severe depression and in the treatment of depression in men, when treat- ment is carried out not just in clinical trials but in real-world settings.","author":[{"dropping-particle":"","family":"Chugh","given":"Sanjay","non-dropping-particle":"","parse-names":false,"suffix":""},{"dropping-particle":"","family":"Chhabria","given":"Anjali","non-dropping-particle":"","parse-names":false,"suffix":""},{"dropping-particle":"","family":"Jung","given":"Steganie","non-dropping-particle":"","parse-names":false,"suffix":""},{"dropping-particle":"","family":"Kruger","given":"Tillmann H. C.","non-dropping-particle":"","parse-names":false,"suffix":""},{"dropping-particle":"","family":"Wollmer","given":"M Axel","non-dropping-particle":"","parse-names":false,"suffix":""}],"container-title":"Journal of Psychiatric Practice","id":"ITEM-3","issue":"1","issued":{"date-parts":[["2018"]]},"page":"15-20","title":"Botulinum toxin as a treatment for depression in a real-world setting","type":"article-journal","volume":"24"},"uris":["http://www.mendeley.com/documents/?uuid=56a54b3b-5289-4f92-af36-4bec5832fb33"]},{"id":"ITEM-4","itemData":{"author":[{"dropping-particle":"","family":"Finzi","given":"Eric","non-dropping-particle":"","parse-names":false,"suffix":""}],"container-title":"Dermatologic Surgery","id":"ITEM-4","issue":"10","issued":{"date-parts":[["2018"]]},"page":"1363-1365","title":"Update: botulinum toxin for depression: More than skin deep","type":"article-journal","volume":"44"},"uris":["http://www.mendeley.com/documents/?uuid=488e032c-2765-42e2-8e23-e4af860776a6"]},{"id":"ITEM-5","itemData":{"DOI":"10.1016/j.jpsychires.2016.06.009","ISSN":"00223956","abstract":"a b s t r a c t We develop the concept of emotional proprioception, whereby the muscles of facial expression play a central role in encoding and transmitting information to the brain's emotional circuitry, and describe its underlying neuroanatomy. We explore the role of facial expression in both reflecting and influencing depressed mood. The circuitry involved in this latter effect is a logical target for treatment with botu-linum toxin, and we review the evidence in support of this strategy. Clinical trial data suggest that botulinum toxin is effective in treating depression. We discuss the clinical and theoretical implications of these data. This novel treatment approach is just one example of the potential importance of the cranial nerves in the treatment of depression.","author":[{"dropping-particle":"","family":"Finzi","given":"Eric","non-dropping-particle":"","parse-names":false,"suffix":""},{"dropping-particle":"","family":"Rosenthal","given":"Norman E","non-dropping-particle":"","parse-names":false,"suffix":""}],"container-title":"Journal of Psychiatric Research","id":"ITEM-5","issued":{"date-parts":[["2016"]]},"page":"93-96","title":"Emotional proprioception: Treatment of depression with afferent facial feedback","type":"article-journal","volume":"80"},"uris":["http://www.mendeley.com/documents/?uuid=b1e69359-3a04-3080-a0bf-b698ab75f1f2"]},{"id":"ITEM-6","itemData":{"DOI":"10.1016/j.jpsychires.2013.11.006","ISSN":"0022-3956","abstract":"Converging lines of evidence suggest a role for facial expressions in the pathophysiology and treatment of mood disorders. To determine the antidepressant effect of onabotulinumtoxinA (OBA) treatment of corrugator and procerus muscles in people with major depressive disorder, we conducted a double blind, randomized, placebo-controlled trial. In an outpatient clinical research center, eighty-five subjects with DSM-IV major depression were randomized to receive either OBA (29 units for females and 40 units for males) or saline injections into corrugator and procerus frown muscles (74 subjects were entered into the analysis). Subjects were rated at screening, and 3 and 6 weeks after OBA treatment. The primary outcome measure was the response rate, as defined by &gt;= 50% decrease in score on the Montgomery-Asberg Depression Rating Scale (MADRS). Response rates at 6 weeks from the date of injection were 52% and 15% in the OBA and placebo groups, respectively (Chi-Square (1) = 11.2, p &lt; 0.001, Fisher p &lt; 0.001). The secondary outcome measure of remission rate (MADRS score of 10 or less) was 27% with OBA and 7% with placebo (Chi-square (1) = 5.1, p &lt; 0.02, Fisher p &lt; 0.03). Six weeks after a single treatment, MADRS scores of subjects were reduced on average by 47% in those given OBA, and by 21% in those given placebo (Mann-Whitney U, p &lt; 0.0005). In conclusion, a single treatment with OBA to the corrugator and procerus muscles appears to induce a significant and sustained antidepressant effect in patients with major depression. (C) 2013 Elsevier Ltd. All rights reserved.","author":[{"dropping-particle":"","family":"Finzi","given":"Eric","non-dropping-particle":"","parse-names":false,"suffix":""},{"dropping-particle":"","family":"Rosenthal","given":"Norman E","non-dropping-particle":"","parse-names":false,"suffix":""}],"container-title":"Journal of Psychiatric Research","id":"ITEM-6","issued":{"date-parts":[["2014","5"]]},"page":"1-6","title":"Treatment of depression with onabotulinumtoxinA: A randomized, double-blind, placebo controlled trial","type":"article-journal","volume":"52"},"uris":["http://www.mendeley.com/documents/?uuid=6e600176-d4a8-46a4-a0b1-079d9a5509c7"]},{"id":"ITEM-7","itemData":{"DOI":"10.1111/j.1524-4725.2006.32136.x","ISBN":"1524-4725","ISSN":"10760512","PMID":"16706759","abstract":"BACKGROUND: Major depression is a common and serious disease that may be resistant to routine pharmacologic and psychotherapeutic treatment approaches. OBJECTIVE: To evaluate the efficacy of botulinum toxin A treatment of glabellar frown lines in treating patients with major depression, using a small open pilot trial. METHODS: Patients who met DSM-IV criteria for ongoing major depression in spite of pharmacologic or psychotherapeutic treatment were evaluated with the Beck Depression Inventory II (BDI-II) before receiving botulinum toxin A to their glabellar frown lines. Two months later, all patients were re-evaluated clinically and with the BDI-II. RESULTS: Ten depressed patients were treated with botulinum toxin A, and 9 of 10 patients were no longer depressed 2 months after treatment. The tenth patient had an improvement in mood. CONCLUSION: To our knowledge, these are the first reported cases of depression treated with botulinum toxin A.","author":[{"dropping-particle":"","family":"Finzi","given":"Eric","non-dropping-particle":"","parse-names":false,"suffix":""},{"dropping-particle":"","family":"Wasserman","given":"Erika","non-dropping-particle":"","parse-names":false,"suffix":""}],"container-title":"Dermatologic Surgery","id":"ITEM-7","issue":"5","issued":{"date-parts":[["2006"]]},"page":"645-649","title":"Treatment of depression with botulinum toxin A: A case series","type":"article-journal","volume":"32"},"uris":["http://www.mendeley.com/documents/?uuid=0240b7f3-f39e-4436-8d4a-d2f7b4a7fa50"]},{"id":"ITEM-8","itemData":{"author":[{"dropping-particle":"","family":"Fromage","given":"G","non-dropping-particle":"","parse-names":false,"suffix":""}],"container-title":"Aesthetic Nursing","id":"ITEM-8","issue":"6","issued":{"date-parts":[["2018"]]},"page":"315-317","title":"Exploring the effects of botulinum toxin type A injections on depression","type":"article-journal","volume":"7"},"uris":["http://www.mendeley.com/documents/?uuid=beee30a0-02de-48a3-a52f-ae324c0c0890"]},{"id":"ITEM-9","itemData":{"DOI":"10.1111/dsu.12175","ISSN":"10760512","PMID":"23465042","abstract":"BACKGROUND: Botulinum toxin type A (BoNT-A) injection has become the most popular cosmetic nonsurgical procedure, and it has been suggested that BoNT-A injections may improve emotional states when frown lines are treated.\\n\\nOBJECTIVES: To evaluate symptoms of depression and self-esteem before and after onabotulinumtoxinA (ONA) injections in the glabella in subjects with and without depression.\\n\\nMETHODS: Twenty-five subjects with depression were allocated into one group and 25 subjects without depression were matched to those according to demographic characteristics. The Beck Depression Inventory (BDI) and Rosenberg Self-Esteem Scale (RSES) were used to assess depression symptoms and self-esteem, respectively. Patients were assessed up to 12 weeks after the intervention.\\n\\nRESULTS: Patients with depression had significant improvement in depression symptoms after ONA injections. The maximum effect occurred within the first 8 weeks after treatment. A significant reduction from baseline in BDI score and significant improvement in self-esteem were also observed in patients with depression.\\n\\nCONCLUSION: This research presents new data regarding BoNT-A as a potential treatment to improve depression symptoms in patients with Major Depressive Disorder. Self-esteem scores alone cannot explain the improvement in depression symptoms.","author":[{"dropping-particle":"","family":"Hexsel","given":"Doris","non-dropping-particle":"","parse-names":false,"suffix":""},{"dropping-particle":"","family":"Brum","given":"Cristiano","non-dropping-particle":"","parse-names":false,"suffix":""},{"dropping-particle":"","family":"Siega","given":"Carolina","non-dropping-particle":"","parse-names":false,"suffix":""},{"dropping-particle":"","family":"Schilling-Souza","given":"Juliana","non-dropping-particle":"","parse-names":false,"suffix":""},{"dropping-particle":"","family":"Dal'Forno","given":"Taciana","non-dropping-particle":"","parse-names":false,"suffix":""},{"dropping-particle":"","family":"Heckmann","given":"Marc","non-dropping-particle":"","parse-names":false,"suffix":""},{"dropping-particle":"","family":"Rodrigues","given":"Ticiana C.","non-dropping-particle":"","parse-names":false,"suffix":""}],"container-title":"Dermatologic Surgery","id":"ITEM-9","issue":"7","issued":{"date-parts":[["2013"]]},"page":"1088-1096","title":"Evaluation of self-esteem and depression symptoms in depressed and nondepressed subjects treated with onabotulinumtoxinA for glabellar lines","type":"article-journal","volume":"39"},"uris":["http://www.mendeley.com/documents/?uuid=653ef965-7cab-4b9d-864d-5624dd835ac9"]},{"id":"ITEM-10","itemData":{"ISSN":"09446877","abstract":"Botulinum toxin is a neurotoxin that inhibits signal transmission from nerve cells to the muscles and thereby works through paralysis. Although it is highly toxic for humans it has been used therapeutically in medicine for years. After its use was first recognized in treatment of neurological diseases and malfunctions of the muscle tone, novel findings suggest its potentially highly efficient use in treatment of depression. For this purpose botulinum toxin is injected into the glabella region of the forehead. This effect can presumably be explained with the facial feedback theory. It states that mimic expression of emotion and proprioception of expression strengthen the underlying emotion. Paralysis of muscles involved in expression of negative emotions leads to a marked improvement of depressive mood (50% reduction). Current studies show that the mood lining effect has also been found for chronically depressive and therapy-resistant patients and without presence of visible frown lines in the forehead. Moreover the mood lifting effect seems to persist beyond the time period of botulinum toxin's physiological effectiveness (6 months). For consolidation of the existing findings and extensive exploration of this novel promising approach, further studies with a higher number of participants are encouraged.","author":[{"dropping-particle":"","family":"Krüger","given":"Tillmann H.C.","non-dropping-particle":"","parse-names":false,"suffix":""},{"dropping-particle":"","family":"Jung","given":"Stefanie","non-dropping-particle":"","parse-names":false,"suffix":""},{"dropping-particle":"","family":"Wollmer","given":"M. Axel","non-dropping-particle":"","parse-names":false,"suffix":""}],"container-title":"Psychopharmakotherapie","id":"ITEM-10","issue":"1","issued":{"date-parts":[["2016"]]},"page":"2-7","title":"Botulinumtoxin - Ein neuer wirkstoff in der psychopharmakotherapie?","type":"article-journal","volume":"23"},"uris":["http://www.mendeley.com/documents/?uuid=cf663c8c-bf68-4bbc-9045-466086eff29e"]},{"id":"ITEM-11","itemData":{"DOI":"10.1111/j.1473-2165.2009.00419.x","ISSN":"1473-2165 (Electronic)","PMID":"19250162","abstract":"BACKGROUND: It has been suggested that botulinum toxin A (BTX-A) treatment for frown lines can also be used as a treatment for depression. A psychological mechanism for this effect is reviewed in which paralysis of the corrugator (frown) muscles leads to less facial feedback for negative emotions. Consequently, a negative affect is harder to maintain and so the person has a more positive mood. METHODS: In order to test this mechanism, the mood of patients who had received BTX-A treatment for glabelar frown lines was measured and compared with patients who had received other cosmetic treatments. RESULTS: The BTX-A-treated patients showed significantly less negative mood. CONCLUSION: The results support the facial feedback view that frowning can make one unhappier. Treatments that prevent frowning correlate with reduced negative mood.","author":[{"dropping-particle":"","family":"Lewis","given":"Michael B","non-dropping-particle":"","parse-names":false,"suffix":""},{"dropping-particle":"","family":"Bowler","given":"Patrick J","non-dropping-particle":"","parse-names":false,"suffix":""}],"container-title":"Journal of cosmetic dermatology","id":"ITEM-11","issue":"1","issued":{"date-parts":[["2009","3"]]},"language":"eng","page":"24-26","publisher-place":"England","title":"Botulinum toxin cosmetic therapy correlates with a more positive mood.","type":"article-journal","volume":"8"},"uris":["http://www.mendeley.com/documents/?uuid=222a442d-3079-4ce8-b3ea-15e2bb58a3a6"]},{"id":"ITEM-12","itemData":{"DOI":"10.1055/s-0035-1559621","ISSN":"14390795","abstract":"INTRODUCTION: Botulinum toxin A (BTA) injection into the glabellar region is currently being studied as a treatment for major depressive disorder (MDD). Here we explore efficacy data of this novel approach in a pooled analysis.\\n\\nMETHODS: A literature search revealed 3 RCTs on this topic. Individual patient data and clinical end points shared by these 3 trials were pooled and analyzed as one study (n=134) using multiple regression models with random effects.\\n\\nRESULTS: In the pooled sample, the BTA (n=59) and the placebo group (n=75) did not differ in the baseline variables. Efficacy outcomes revealed BTA superiority over placebo: Improvement in the Hamilton Depression Rating Scale or Montgomery-Asberg Depression Rating Scale 6 weeks after baseline was 45.7% for BTA vs. 14.6% for placebo (p&lt;0.0001), corresponding to a BTA response rate of 54.2% (vs. 10.7%) and a BTA remission rate of 30.5% (vs. 6.7%).\\n\\nDISCUSSION: Equalling the status of a meta-analysis, this study increases evidence that a single treatment of BTA into the glabellar region can reduce symptoms of MDD. Further studies are needed to better understand how BTA exerts its mood-lifting effect.","author":[{"dropping-particle":"","family":"Magid","given":"M.","non-dropping-particle":"","parse-names":false,"suffix":""},{"dropping-particle":"","family":"Finzi","given":"E.","non-dropping-particle":"","parse-names":false,"suffix":""},{"dropping-particle":"","family":"Kruger","given":"T. H C","non-dropping-particle":"","parse-names":false,"suffix":""},{"dropping-particle":"","family":"Robertson","given":"H. T.","non-dropping-particle":"","parse-names":false,"suffix":""},{"dropping-particle":"","family":"Keeling","given":"B. H.","non-dropping-particle":"","parse-names":false,"suffix":""},{"dropping-particle":"","family":"Jung","given":"S.","non-dropping-particle":"","parse-names":false,"suffix":""},{"dropping-particle":"","family":"Reichenberg","given":"J. S.","non-dropping-particle":"","parse-names":false,"suffix":""},{"dropping-particle":"","family":"Rosenthal","given":"N. E.","non-dropping-particle":"","parse-names":false,"suffix":""},{"dropping-particle":"","family":"Wollmer","given":"M. A.","non-dropping-particle":"","parse-names":false,"suffix":""}],"container-title":"Pharmacopsychiatry","id":"ITEM-12","issue":"6","issued":{"date-parts":[["2015"]]},"page":"205-210","title":"Treating depression with botulinum toxin: A pooled analysis of randomized controlled trials","type":"article-journal","volume":"48"},"uris":["http://www.mendeley.com/documents/?uuid=b22ef0f8-dbc2-37a1-bc26-59154a68dde5"]},{"id":"ITEM-13","itemData":{"author":[{"dropping-particle":"","family":"Magid","given":"Michelle","non-dropping-particle":"","parse-names":false,"suffix":""},{"dropping-particle":"","family":"Reichenberg","given":"Jason S.","non-dropping-particle":"","parse-names":false,"suffix":""}],"container-title":"Current Psychiatry","id":"ITEM-13","issue":"11","issued":{"date-parts":[["2015"]]},"page":"43-56","title":"Botulinum toxin for depression? An idea that’s raising some eyebrows","type":"article-journal","volume":"14"},"uris":["http://www.mendeley.com/documents/?uuid=9f986f6c-6568-4db4-989d-4068179566b2"]},{"id":"ITEM-14","itemData":{"abstract":"OBJECTIVE: To determine whether a single treatment of botulinum toxin A in the forehead (glabellar) region can improve symptoms of depression in patients with major depressive disorder (MDD), as defined by DSM-IV criteria. METHOD: Thirty participants were randomly assigned to receive either placebo or botulinum toxin A (BTA; onabotulinumtoxinA) injections in the forehead. Female participants received 29 units; male participants received 39 units. At week 12, the groups were crossed over. Participants were evaluated at weeks 0, 3, 6, 12, 15, 18, and 24 for improvement in MDD symptoms using the Patient Health Care Questionnaire-9, Beck Depression Inventory (BDI), and 21-Item Hamilton Depression Rating Scale (HDRS-21) objective measurement scales. The primary outcome was the rate of HDRS-21 response, defined as ≥ 50% score reduction from baseline. The study occurred from July 2011 to November 2012. RESULTS: Patients who received BTA at week 0 (BTA-first group) and at week 12 (BTA-second group) had a statistically significant reduction in MDD symptoms as compared to placebo. Improvement in MDD continued over 24 weeks in the group that received BTA first even though the cosmetic effects of BTA wore off at 12 to 16 weeks. HDRS-21 response rates were 55% (6/11) in the BTA-first group, 24% (4/17) in the BTA-second group, and 0% (0/19) in the placebo group (P &lt; .0001). HDRS-21 remission rates (score ≤ 7) were 18% (2/11), 18% (3/17), and 0% (0/19), respectively (P = .057). HDRS-21 scores dropped -46% and -35% in the BTA-first and -second groups versus -2% in the placebo group (P &lt; .0001). The BDI response rate (≥ 50% reduction from baseline) was 45% (5/11) in the BTA-first group, 33% (6/18) in the BTA-second group, and 5% (1/19) in the placebo group (P = .0067). BDI remission rates (score ≤ 9) were 27% (3/11), 33% (6/18), and 5% (1/19), respectively (P = .09). BDI scores dropped -42% and -35% in the BTA-first and -second groups versus -15% in the placebo group (P &lt; .0001). CONCLUSIONS: Botulinum toxin A injection in the glabellar region was associated with significant improvement in depressive symptoms and may be a safe and sustainable intervention in the treatment of MDD. TRIAL REGISTRATION: ClinicalTrials.gov identifier: NCT01392963.","author":[{"dropping-particle":"","family":"Magid","given":"Michelle","non-dropping-particle":"","parse-names":false,"suffix":""},{"dropping-particle":"","family":"Reichenberg","given":"Jason S.","non-dropping-particle":"","parse-names":false,"suffix":""},{"dropping-particle":"","family":"Poth","given":"Poppy E.","non-dropping-particle":"","parse-names":false,"suffix":""},{"dropping-particle":"","family":"Robertson","given":"Henry T.","non-dropping-particle":"","parse-names":false,"suffix":""},{"dropping-particle":"","family":"LaViolette","given":"Amanda K.","non-dropping-particle":"","parse-names":false,"suffix":""},{"dropping-particle":"","family":"Kruger","given":"Tillmann H. C.","non-dropping-particle":"","parse-names":false,"suffix":""},{"dropping-particle":"","family":"Wollmer","given":"M Axel","non-dropping-particle":"","parse-names":false,"suffix":""}],"container-title":"The Journal of Clinical Psychiatry","id":"ITEM-14","issue":"8","issued":{"date-parts":[["2014"]]},"page":"837-844","title":"Treatment of major depressive disorder using botulinum toxin A: a 24-week randomized, double-blind, placebo-controlled study","type":"article-journal","volume":"75"},"uris":["http://www.mendeley.com/documents/?uuid=fce93621-f7f5-4723-8f3d-f815f03acbe8"]},{"id":"ITEM-15","itemData":{"DOI":"10.1007/s10971-016-3997-0","ISBN":"0960003071073","author":[{"dropping-particle":"","family":"Parsaik","given":"Ajay K.","non-dropping-particle":"","parse-names":false,"suffix":""},{"dropping-particle":"","family":"Mascharenhas","given":"Sonia S.","non-dropping-particle":"","parse-names":false,"suffix":""},{"dropping-particle":"","family":"Hashmi","given":"Aqeel","non-dropping-particle":"","parse-names":false,"suffix":""},{"dropping-particle":"","family":"Prokop","given":"Larry J.","non-dropping-particle":"","parse-names":false,"suffix":""},{"dropping-particle":"","family":"John","given":"Vineeth","non-dropping-particle":"","parse-names":false,"suffix":""},{"dropping-particle":"","family":"Okusaga","given":"Olaoluwa","non-dropping-particle":"","parse-names":false,"suffix":""},{"dropping-particle":"","family":"Singh","given":"Balwinder","non-dropping-particle":"","parse-names":false,"suffix":""}],"container-title":"Journal of Psychiatric Practice","id":"ITEM-15","issue":"2","issued":{"date-parts":[["2016"]]},"page":"99-110","title":"Role of botulinum toxin in depression","type":"article-journal","volume":"22"},"uris":["http://www.mendeley.com/documents/?uuid=d1b28d8e-d74a-495a-8e9b-645b34363dd0"]},{"id":"ITEM-16","itemData":{"DOI":"10.1016/j.jaad.2015.08.051","ISSN":"10976787","PMID":"26702796","abstract":"To the Editor: Three prospective studies have now shown that onabotulinumtoxinA (BTA) injection to the corrugator and procerus forehead muscles can improve the symptoms of major depression. 1-3 A range of theories have been proposed to explain these effects, including: 1. BTA yields a cosmetic effect, which indirectly leads to improved mood; 2. More pleasant facial expression leads to positive social feedback with resultant mood improvement; 3. Decreased glabellar muscle activation decreases afferent nerve signals back to the brain, thereby decreasing ''negative emotional feedback''; 4. BTA itself reaches the brain, causing direct effects on emotional processing. We hypothesized that if theories 1 or 2 were correct, that patients with more severe frown lines would have a greater response to BTA intervention. We used deidentified data from the 3 randomized, double-blind, placebo-controlled trials on the treatment of depression using BTA (n ¼ 134, 59 BTA and 75 placebo). 1-3 In each, the severity of maximum frown lines was measured on a 0-to-3 scale using the Clinical Severity Score of Glabellar Frown Lines (CSS-GFL), and depression was scored with the Beck Depression Inventory (BDI) before randomization occurred. These trials received prior approval from their hospital institutional review boards, which had been aware they planned to combine the data for this study in a deidentified manner. Each trial was registered under clinicaltrials. gov. Patients were prospectively recruited into these studies based on a history of depression, not for the cosmetic treatment of wrinkles. The severity of frown lines at baseline varied across the 3 studies. Our primary outcome was looking for an association between baseline CSS-GFL score and a change in BDI score (model 1). This was analyzed using a regression coefficient of analysis of covariance linear mixed model with both continuous and discrete variables. A random effect was added to account for the data coming from a meta-analysis of 3 different studies. Our secondary outcomes were comparing baseline CSS-GFL score and baseline BDI score (model 2), and change in CSS-GFL score with change in BDI score (model 3). Each model was performed on both placebo and BTA-treated subjects, and adjusted for age, sex, initial CSS-GFL scores, initial depression scores, and treatment. Results are shown in Table I. Detailed regression results are available online in Supplemental Table I (available at http://www.jaad.org). Our findi…","author":[{"dropping-particle":"","family":"Reichenberg","given":"Jason S.","non-dropping-particle":"","parse-names":false,"suffix":""},{"dropping-particle":"","family":"Hauptman","given":"Aaron J.","non-dropping-particle":"","parse-names":false,"suffix":""},{"dropping-particle":"","family":"Robertson","given":"Henry T.","non-dropping-particle":"","parse-names":false,"suffix":""},{"dropping-particle":"","family":"Finzi","given":"Eric","non-dropping-particle":"","parse-names":false,"suffix":""},{"dropping-particle":"","family":"Kruger","given":"Tillman H C","non-dropping-particle":"","parse-names":false,"suffix":""},{"dropping-particle":"","family":"Wollmer","given":"M. Axel","non-dropping-particle":"","parse-names":false,"suffix":""},{"dropping-particle":"","family":"Magid","given":"Michelle","non-dropping-particle":"","parse-names":false,"suffix":""}],"container-title":"Journal of the American Academy of Dermatology","id":"ITEM-16","issue":"1","issued":{"date-parts":[["2016"]]},"page":"171-173","publisher":"American Academy of Dermatology, Inc.","title":"Botulinum toxin for depression: Does patient appearance matter?","type":"article-journal","volume":"74"},"uris":["http://www.mendeley.com/documents/?uuid=06c90776-ef03-43b1-89ed-8046689e4e0e"]},{"id":"ITEM-17","itemData":{"ISSN":"1118560647","author":[{"dropping-particle":"","family":"Wollmer","given":"M Axel","non-dropping-particle":"","parse-names":false,"suffix":""},{"dropping-particle":"","family":"Magid","given":"Michelle","non-dropping-particle":"","parse-names":false,"suffix":""},{"dropping-particle":"","family":"Kruger","given":"Tillmann H C","non-dropping-particle":"","parse-names":false,"suffix":""}],"chapter-number":"25","container-title":"Practical Psychodermatology","editor":[{"dropping-particle":"","family":"Bewley","given":"Anthony","non-dropping-particle":"","parse-names":false,"suffix":""},{"dropping-particle":"","family":"Taylor","given":"Ruth E.","non-dropping-particle":"","parse-names":false,"suffix":""},{"dropping-particle":"","family":"Reichenberg","given":"Jason S.","non-dropping-particle":"","parse-names":false,"suffix":""},{"dropping-particle":"","family":"Magid","given":"Michelle","non-dropping-particle":"","parse-names":false,"suffix":""}],"id":"ITEM-17","issued":{"date-parts":[["2014"]]},"page":"216-219","publisher":"John Wiley &amp; Sons","publisher-place":"New Jersey","title":"Botulinum Toxin Treatment in Depression","type":"chapter"},"uris":["http://www.mendeley.com/documents/?uuid=8757f8d2-985d-45c9-846c-3058caf36991"]},{"id":"ITEM-18","itemData":{"DOI":"10.3389/fpsyt.2014.00036","ISSN":"1664-0640 (Electronic)","PMID":"24744738","abstract":"In a randomized, controlled trial (n = 30), we showed that botulinum toxin injection to the glabellar region produces a marked improvement in the symptoms of major depression. We hypothesized that the mood-lifting effect was mediated by facial feedback mechanisms. Here we assessed if agitation, which may be associated with increased dynamic psychomotor activity of the facial musculature, can predict response to the treatment. To test this hypothesis, we re-analyzed the data of the scales from our previous study on a single item basis and compared the baseline scores in the agitation item (item 9) of the Hamilton Depression Rating Scale (HAM-D) between responders (n = 9) and participants who did not attain response (n = 6) among the recipients of onabotulinumtoxinA (n = 15). Responders had significantly higher item 9 scores at baseline [1.56 + 0.88 vs. 0.33 + 0.52, t (13) = 3.04, d = 1.7, p = 0.01], while no other single item of the HAM-D or the Beck Depression Inventory was associated with treatment response. The agitation score had an overall precision of 78% in predicting response in a receiver operating characteristic (ROC) analysis (area under the curve, AUC = 0.87). These data provide a link between response to botulinum toxin treatment with a psychomotor manifestation of depression and thereby indirect support of the proposed facial feedback mechanism of action. Moreover, it suggests that patients with agitated depression may particularly benefit from botulinum toxin treatment.","author":[{"dropping-particle":"","family":"Wollmer","given":"M Axel","non-dropping-particle":"","parse-names":false,"suffix":""},{"dropping-particle":"","family":"Kalak","given":"Nadeem","non-dropping-particle":"","parse-names":false,"suffix":""},{"dropping-particle":"","family":"Jung","given":"Stefanie","non-dropping-particle":"","parse-names":false,"suffix":""},{"dropping-particle":"","family":"Boer","given":"Claas","non-dropping-particle":"de","parse-names":false,"suffix":""},{"dropping-particle":"","family":"Magid","given":"Michelle","non-dropping-particle":"","parse-names":false,"suffix":""},{"dropping-particle":"","family":"Reichenberg","given":"Jason S","non-dropping-particle":"","parse-names":false,"suffix":""},{"dropping-particle":"","family":"Brand","given":"Serge","non-dropping-particle":"","parse-names":false,"suffix":""},{"dropping-particle":"","family":"Holsboer-Trachsler","given":"Edith","non-dropping-particle":"","parse-names":false,"suffix":""},{"dropping-particle":"","family":"Kruger","given":"Tillmann H C","non-dropping-particle":"","parse-names":false,"suffix":""}],"container-title":"Frontiers in psychiatry","id":"ITEM-18","issued":{"date-parts":[["2014"]]},"language":"eng","page":"36","publisher-place":"Switzerland","title":"Agitation predicts response of depression to botulinum toxin treatment in a randomized controlled trial.","type":"article-journal","volume":"5"},"uris":["http://www.mendeley.com/documents/?uuid=29120adb-b19e-417b-944c-7d6f06702559"]},{"id":"ITEM-19","itemData":{"DOI":"10.1016/j.jpsychires.2012.01.027","ISBN":"0022-3956; EN :1879-1379","ISSN":"00223956","PMID":"22364892","abstract":"Positive effects on mood have been observed in subjects who underwent treatment of glabellar frown lines with botulinum toxin and, in an open case series, depression remitted or improved after such treatment. Using a randomized double-blind placebo-controlled trial design we assessed botulinum toxin injection to the glabellar region as an adjunctive treatment of major depression.Thirty patients were randomly assigned to a verum (onabotulinumtoxinA, . n = 15) or placebo (saline, . n = 15) group. The primary end point was change in the 17-item version of the Hamilton Depression Rating Scale six weeks after treatment compared to baseline.The verum and the placebo groups did not differ significantly in any of the collected baseline characteristics. Throughout the sixteen-week follow-up period there was a significant improvement in depressive symptoms in the verum group compared to the placebo group as measured by the Hamilton Depression Rating Scale (F (6,168) = 5.76, p &lt; 0.001, ?? 2 = 0.17). Six weeks after a single treatment scores of onabotulinumtoxinA recipients were reduced on average by 47.1% and by 9.2% in placebo-treated participants (F (1,28) = 12.30, p = 0.002, ?? 2 = 0.31, d = 1.28). The effect size was even larger at the end of the study (d = 1.80). Treatment-dependent clinical improvement was also reflected in the Beck Depression Inventory, and in the Clinical Global Impressions Scale.This study shows that a single treatment of the glabellar region with botulinum toxin may shortly accomplish a strong and sustained alleviation of depression in patients, who did not improve sufficiently on previous medication. It supports the concept, that the facial musculature not only expresses, but also regulates mood states. ?? 2012 Elsevier Ltd.","author":[{"dropping-particle":"","family":"Wollmer","given":"M Axel","non-dropping-particle":"","parse-names":false,"suffix":""},{"dropping-particle":"","family":"Boer","given":"Claas","non-dropping-particle":"De","parse-names":false,"suffix":""},{"dropping-particle":"","family":"Kalak","given":"Nadeem","non-dropping-particle":"","parse-names":false,"suffix":""},{"dropping-particle":"","family":"Beck","given":"Johannes","non-dropping-particle":"","parse-names":false,"suffix":""},{"dropping-particle":"","family":"G??tz","given":"Thomas","non-dropping-particle":"","parse-names":false,"suffix":""},{"dropping-particle":"","family":"Schmidt","given":"Tina","non-dropping-particle":"","parse-names":false,"suffix":""},{"dropping-particle":"","family":"Hodzic","given":"Muris","non-dropping-particle":"","parse-names":false,"suffix":""},{"dropping-particle":"","family":"Bayer","given":"Ursula","non-dropping-particle":"","parse-names":false,"suffix":""},{"dropping-particle":"","family":"Kollmann","given":"Thilo","non-dropping-particle":"","parse-names":false,"suffix":""},{"dropping-particle":"","family":"Kollewe","given":"Katja","non-dropping-particle":"","parse-names":false,"suffix":""},{"dropping-particle":"","family":"S??nmez","given":"Daniela","non-dropping-particle":"","parse-names":false,"suffix":""},{"dropping-particle":"","family":"Duntsch","given":"Katja","non-dropping-particle":"","parse-names":false,"suffix":""},{"dropping-particle":"","family":"Haug","given":"Martin D","non-dropping-particle":"","parse-names":false,"suffix":""},{"dropping-particle":"","family":"Schedlowski","given":"Manfred","non-dropping-particle":"","parse-names":false,"suffix":""},{"dropping-particle":"","family":"Hatzinger","given":"Martin","non-dropping-particle":"","parse-names":false,"suffix":""},{"dropping-particle":"","family":"Dressler","given":"Dirk","non-dropping-particle":"","parse-names":false,"suffix":""},{"dropping-particle":"","family":"Brand","given":"Serge","non-dropping-particle":"","parse-names":false,"suffix":""},{"dropping-particle":"","family":"Holsboer-Trachsler","given":"Edith","non-dropping-particle":"","parse-names":false,"suffix":""},{"dropping-particle":"","family":"Kruger","given":"Tillmann H C","non-dropping-particle":"","parse-names":false,"suffix":""}],"container-title":"Journal of Psychiatric Research","id":"ITEM-19","issue":"5","issued":{"date-parts":[["2012"]]},"page":"574-581","title":"Facing depression with botulinum toxin: A randomized controlled trial","type":"article-journal","volume":"46"},"uris":["http://www.mendeley.com/documents/?uuid=09e85176-11a8-387a-9044-1c658b0fb303"]},{"id":"ITEM-20","itemData":{"ISSN":"2251-6085","author":[{"dropping-particle":"","family":"Zamanian","given":"Abbas","non-dropping-particle":"","parse-names":false,"suffix":""},{"dropping-particle":"","family":"Jolfaei","given":"Atefeh Ghanbari","non-dropping-particle":"","parse-names":false,"suffix":""},{"dropping-particle":"","family":"Mehran","given":"Golnaz","non-dropping-particle":"","parse-names":false,"suffix":""},{"dropping-particle":"","family":"Azizian","given":"Zahra","non-dropping-particle":"","parse-names":false,"suffix":""}],"container-title":"Iran J Public Health","id":"ITEM-20","issue":"7","issued":{"date-parts":[["2017"]]},"page":"982-984","title":"Efficacy of Botox versus placebo for treatment of patients with major depression","type":"article-journal","volume":"46"},"uris":["http://www.mendeley.com/documents/?uuid=c801e421-1572-4eb2-871b-bc84356a5089"]},{"id":"ITEM-21","itemData":{"ISBN":"1137333391","author":[{"dropping-particle":"","family":"Finzi","given":"Eric","non-dropping-particle":"","parse-names":false,"suffix":""}],"id":"ITEM-21","issued":{"date-parts":[["2013"]]},"publisher":"St. Martin's Press","publisher-place":"London","title":"The face of emotion: How Botox affects our moods and relationships","type":"book"},"uris":["http://www.mendeley.com/documents/?uuid=a6c2dd37-d824-4d6f-a9ef-7eefab99e419"]}],"mendeley":{"formattedCitation":"&lt;sup&gt;19–39&lt;/sup&gt;","manualFormatting":"19-39","plainTextFormattedCitation":"19–39","previouslyFormattedCitation":"&lt;sup&gt;19–39&lt;/sup&gt;"},"properties":{"noteIndex":0},"schema":"https://github.com/citation-style-language/schema/raw/master/csl-citation.json"}</w:instrText>
-      </w:r>
-      <w:r>
-        <w:fldChar w:fldCharType="separate"/>
-      </w:r>
-      <w:r>
-        <w:rPr>
-          <w:noProof/>
-          <w:vertAlign w:val="superscript"/>
-        </w:rPr>
-        <w:t>19-39</w:t>
-      </w:r>
-      <w:r>
-        <w:fldChar w:fldCharType="end"/>
-      </w:r>
-      <w:r>
         <w:t xml:space="preserve">. </w:t>
       </w:r>
       <w:r>
-        <w:t>This is an interesting future direction. However, our results suggest that it unlikely that a smiling intervention would outperform something as simple as viewing positive images, and it is perhaps even more unlikely that a facial feedback intervention.</w:t>
-      </w:r>
-      <w:r>
-        <w:t>\</w:t>
-      </w:r>
-    </w:p>
-    <w:p>
-      <w:pPr>
-        <w:spacing w:line="360" w:lineRule="auto"/>
-      </w:pPr>
-      <w:r>
-        <w:t xml:space="preserve">We found preliminary evidence that facial feedback can reduce anxiety and anger. The results converge with work indicating that posing smiles can reduce negative emotion, such as pain </w:t>
-      </w:r>
-      <w:r>
-        <w:fldChar w:fldCharType="begin" w:fldLock="1"/>
-      </w:r>
-      <w:r>
-        <w:instrText>ADDIN CSL_CITATION {"citationItems":[{"id":"ITEM-1","itemData":{"DOI":"10.1177/0956797612445312","ISBN":"0956-7976","ISSN":"0956-7976","PMID":"23012270","abstract":"In the study reported here, we investigated whether covertly manipulating positive facial expressions would influence cardiovascular and affective responses to stress. Participants (N = 170) naive to the purpose of the study completed two different stressful tasks while holding chopsticks in their mouths in a manner that produced a Duchenne smile, a standard smile, or a neutral expression. Awareness was manipulated by explicitly asking half of all participants in the smiling groups to smile (and giving the other half no instructions related to smiling). Findings revealed that all smiling participants, regardless of whether they were aware of smiling, had lower heart rates during stress recovery than the neutral group did, with a slight advantage for those with Duchenne smiles. Participants in the smiling groups who were not explicitly asked to smile reported less of a decrease in positive affect during a stressful task than did the neutral group. These findings show that there are both physiological and psychological benefits from maintaining positive facial expressions during stress.","author":[{"dropping-particle":"","family":"Kraft","given":"Tara L.","non-dropping-particle":"","parse-names":false,"suffix":""},{"dropping-particle":"","family":"Pressman","given":"Sarah D.","non-dropping-particle":"","parse-names":false,"suffix":""}],"container-title":"Psychological Science","id":"ITEM-1","issue":"11","issued":{"date-parts":[["2012"]]},"page":"1372-1378","title":"Grin and bear it: The influence of manipulated facial expression on the stress response","type":"article-journal","volume":"23"},"uris":["http://www.mendeley.com/documents/?uuid=60d83c71-643c-333c-98c1-6e6de1cd809b"]},{"id":"ITEM-2","itemData":{"ISSN":"1931-1516","author":[{"dropping-particle":"","family":"Pressman","given":"Sarah D","non-dropping-particle":"","parse-names":false,"suffix":""},{"dropping-particle":"","family":"Acevedo","given":"Amanda M","non-dropping-particle":"","parse-names":false,"suffix":""},{"dropping-particle":"V","family":"Hammond","given":"Katherine","non-dropping-particle":"","parse-names":false,"suffix":""},{"dropping-particle":"","family":"Kraft-Feil","given":"Tara L","non-dropping-particle":"","parse-names":false,"suffix":""}],"container-title":"Emotion","id":"ITEM-2","issued":{"date-parts":[["2020"]]},"publisher":"American Psychological Association","title":"Smile (or grimace) through the pain? The effects of experimentally manipulated facial expressions on needle-injection responses.","type":"article-journal"},"uris":["http://www.mendeley.com/documents/?uuid=606ed73a-a680-4e7f-a633-16a3506a7505"]}],"mendeley":{"formattedCitation":"&lt;sup&gt;16,97&lt;/sup&gt;","plainTextFormattedCitation":"16,97","previouslyFormattedCitation":"&lt;sup&gt;16,96&lt;/sup&gt;"},"properties":{"noteIndex":0},"schema":"https://github.com/citation-style-language/schema/raw/master/csl-citation.json"}</w:instrText>
-      </w:r>
-      <w:r>
-        <w:fldChar w:fldCharType="separate"/>
-      </w:r>
-      <w:r>
-        <w:rPr>
-          <w:noProof/>
-          <w:vertAlign w:val="superscript"/>
-        </w:rPr>
-        <w:t>16,97</w:t>
-      </w:r>
-      <w:r>
-        <w:fldChar w:fldCharType="end"/>
-      </w:r>
-      <w:r>
-        <w:t>.</w:t>
-      </w:r>
-    </w:p>
-    <w:p>
-      <w:pPr>
-        <w:spacing w:line="360" w:lineRule="auto"/>
-        <w:ind w:firstLine="720"/>
-      </w:pPr>
-    </w:p>
-    <w:p>
-      <w:pPr>
-        <w:spacing w:line="360" w:lineRule="auto"/>
-        <w:ind w:firstLine="720"/>
-      </w:pPr>
-      <w:r>
-        <w:t xml:space="preserve">be any more powerful than, for example, the mere frequent viewing of positive images. Compared to </w:t>
-      </w:r>
-    </w:p>
-    <w:p>
-      <w:pPr>
-        <w:spacing w:line="360" w:lineRule="auto"/>
-        <w:ind w:firstLine="720"/>
-      </w:pPr>
-      <w:r>
-        <w:t>that a smiling intervention would be unlikely to outperform, for example, an intervention where</w:t>
-      </w:r>
-    </w:p>
-    <w:p>
-      <w:pPr>
-        <w:spacing w:line="360" w:lineRule="auto"/>
-        <w:ind w:firstLine="720"/>
-      </w:pPr>
-      <w:r>
-        <w:t xml:space="preserve">Given how small the observed effects were in our study, it seems that a facial feedback intervention would </w:t>
-      </w:r>
-    </w:p>
-    <w:p>
-      <w:pPr>
-        <w:spacing w:line="360" w:lineRule="auto"/>
-        <w:ind w:firstLine="720"/>
-      </w:pPr>
-      <w:r>
-        <w:t>Although interventions like this exist, there is little work</w:t>
-      </w:r>
-    </w:p>
-    <w:p>
-      <w:pPr>
-        <w:spacing w:line="360" w:lineRule="auto"/>
-        <w:ind w:firstLine="720"/>
-      </w:pPr>
-      <w:r>
-        <w:t xml:space="preserve"> Unfortunately, little work has investigated the </w:t>
-      </w:r>
-    </w:p>
-    <w:p>
-      <w:pPr>
-        <w:spacing w:line="360" w:lineRule="auto"/>
-        <w:ind w:firstLine="720"/>
-      </w:pPr>
-      <w:r>
-        <w:t>There is a desire for people to “smile their way to happiness”. Our results are seemingly consistent with the notion that smiling interventions work. But the literature is extremely low quality. Our effects are quite small. The effect of looking at a picture of a puppy was stronger than the effect of a posed expression.</w:t>
-      </w:r>
-    </w:p>
-    <w:p>
-      <w:pPr>
-        <w:spacing w:line="360" w:lineRule="auto"/>
-      </w:pPr>
-    </w:p>
-    <w:p>
-      <w:pPr>
-        <w:pStyle w:val="APAHeading2"/>
-        <w:spacing w:line="360" w:lineRule="auto"/>
-      </w:pPr>
-      <w:r>
-        <w:rPr>
-          <w:rFonts w:ascii="Times New Roman" w:hAnsi="Times New Roman" w:cs="Times New Roman"/>
-        </w:rPr>
-        <w:t xml:space="preserve">Other </w:t>
-      </w:r>
-      <w:r>
-        <w:rPr>
-          <w:rFonts w:ascii="Times New Roman" w:hAnsi="Times New Roman" w:cs="Times New Roman"/>
-        </w:rPr>
-        <w:t>l</w:t>
-      </w:r>
-      <w:r>
-        <w:rPr>
-          <w:rFonts w:ascii="Times New Roman" w:hAnsi="Times New Roman" w:cs="Times New Roman"/>
-        </w:rPr>
-        <w:t xml:space="preserve">imitations and other </w:t>
-      </w:r>
-      <w:r>
-        <w:rPr>
-          <w:rFonts w:ascii="Times New Roman" w:hAnsi="Times New Roman" w:cs="Times New Roman"/>
-        </w:rPr>
-        <w:t>f</w:t>
-      </w:r>
-      <w:r>
-        <w:rPr>
-          <w:rFonts w:ascii="Times New Roman" w:hAnsi="Times New Roman" w:cs="Times New Roman"/>
-        </w:rPr>
-        <w:t xml:space="preserve">uture </w:t>
-      </w:r>
-      <w:r>
-        <w:rPr>
-          <w:rFonts w:ascii="Times New Roman" w:hAnsi="Times New Roman" w:cs="Times New Roman"/>
-        </w:rPr>
-        <w:t>d</w:t>
-      </w:r>
-      <w:r>
-        <w:rPr>
-          <w:rFonts w:ascii="Times New Roman" w:hAnsi="Times New Roman" w:cs="Times New Roman"/>
-        </w:rPr>
-        <w:t>irections</w:t>
-      </w:r>
-    </w:p>
-    <w:p>
-      <w:pPr>
-        <w:spacing w:line="360" w:lineRule="auto"/>
-        <w:ind w:firstLine="720"/>
-      </w:pPr>
-      <w:r>
-        <w:t xml:space="preserve">Our study provides one of the </w:t>
-      </w:r>
-    </w:p>
-    <w:p>
-      <w:pPr>
-        <w:spacing w:line="360" w:lineRule="auto"/>
-      </w:pPr>
-      <w:r>
-        <w:t>We did not examine how smiling impacts the processing of negative things.</w:t>
-      </w:r>
-    </w:p>
-    <w:p>
-      <w:pPr>
-        <w:spacing w:line="360" w:lineRule="auto"/>
-      </w:pPr>
-      <w:r>
-        <w:lastRenderedPageBreak/>
-        <w:t>We cannot make conclusions about the effects on other emotions, such as sadness, anger, disgust. Meta-analysis did not indicate that facial feedback effects are significantly moderated by emotion. However, if you nevertheless look at each emotion separately, you find that there is not a lot of evidence that facial feedback impacts surprise (and disgust)?</w:t>
-      </w:r>
-    </w:p>
-    <w:p>
-      <w:pPr>
-        <w:spacing w:line="360" w:lineRule="auto"/>
-      </w:pPr>
-      <w:r>
-        <w:t>We have no reason to believe that the results depend on other characteristics of the participants, materials, or context.” Future research might well uncover such dependencies, and researchers should seek them because doing so refines our understanding of the proposed mechanisms, turning the gears of science.</w:t>
-      </w:r>
-    </w:p>
-    <w:p>
-      <w:pPr>
-        <w:spacing w:line="360" w:lineRule="auto"/>
-        <w:ind w:firstLine="720"/>
-      </w:pPr>
-    </w:p>
-    <w:p>
-      <w:pPr>
-        <w:spacing w:line="360" w:lineRule="auto"/>
-        <w:rPr>
-          <w:i/>
-          <w:iCs/>
-        </w:rPr>
-      </w:pPr>
-      <w:r>
-        <w:rPr>
-          <w:i/>
-          <w:iCs/>
-        </w:rPr>
-        <w:t xml:space="preserve">We did not design our pen-in-mouth task to be a direct replication of previous work </w:t>
-      </w:r>
-      <w:r>
-        <w:rPr>
-          <w:i/>
-          <w:iCs/>
-        </w:rPr>
-        <w:fldChar w:fldCharType="begin" w:fldLock="1"/>
-      </w:r>
-      <w:r>
-        <w:rPr>
-          <w:i/>
-          <w:iCs/>
-        </w:rPr>
-        <w:instrText>ADDIN CSL_CITATION {"citationItems":[{"id":"ITEM-1","itemData":{"DOI":"10.1037/0022-3514.54.5.768","ISBN":"1939-1315","ISSN":"0022-3514","PMID":"3379579","abstract":"We investigated the hypothesis that people's facial activity influences their affective responses. Two studies were designed to both eliminate methodological problems of earlier experiments and clarify theoretical ambiguities. This was achieved by having subjects hold a pen in their mouth in ways that either inhibited or facilitated the muscles typically associated with smiling without requiring subjects to pose in a smiling face. Study 1's results demonstrated the effectiveness of the procedure. Subjects reported more intense humor responses when cartoons were presented under facilitating conditions than under inhibiting conditions that precluded labeling of the facial expression in emotion categories. Study 2 served to further validate the methodology and to answer additional theoretical questions. The results replicated Study 1's findings and also showed that facial feedback operates on the affective but not on the cognitive component of the humor response. Finally, the results suggested that both inhibitory and facilitatory mechanisms may have contributed to the observed affective responses.","author":[{"dropping-particle":"","family":"Strack","given":"Fritz","non-dropping-particle":"","parse-names":false,"suffix":""},{"dropping-particle":"","family":"Martin","given":"L L","non-dropping-particle":"","parse-names":false,"suffix":""},{"dropping-particle":"","family":"Stepper","given":"S","non-dropping-particle":"","parse-names":false,"suffix":""}],"container-title":"Journal of personality and social psychology","id":"ITEM-1","issue":"5","issued":{"date-parts":[["1988"]]},"page":"768-777","title":"Inhibiting and facilitating conditions of the human smile: A nonobtrusive test of the facial feedback hypothesis.","type":"article-journal","volume":"54"},"uris":["http://www.mendeley.com/documents/?uuid=a4db757b-3984-4554-965f-c9618ca7dac4"]}],"mendeley":{"formattedCitation":"&lt;sup&gt;41&lt;/sup&gt;","manualFormatting":"(e.g., Strack et al., 1988)","plainTextFormattedCitation":"41","previouslyFormattedCitation":"&lt;sup&gt;41&lt;/sup&gt;"},"properties":{"noteIndex":0},"schema":"https://github.com/citation-style-language/schema/raw/master/csl-citation.json"}</w:instrText>
-      </w:r>
-      <w:r>
-        <w:rPr>
-          <w:i/>
-          <w:iCs/>
-        </w:rPr>
-        <w:fldChar w:fldCharType="separate"/>
-      </w:r>
-      <w:r>
-        <w:rPr>
-          <w:i/>
-          <w:iCs/>
-          <w:noProof/>
-        </w:rPr>
-        <w:t>(e.g., Strack et al., 1988)</w:t>
-      </w:r>
-      <w:r>
-        <w:fldChar w:fldCharType="end"/>
-      </w:r>
-      <w:r>
-        <w:rPr>
-          <w:i/>
-          <w:iCs/>
-        </w:rPr>
-        <w:t xml:space="preserve">, but rather to be what many of us believed to be a fundamental test of the facial feedback hypothesis. </w:t>
-      </w:r>
-    </w:p>
-    <w:p>
-      <w:pPr>
-        <w:spacing w:line="360" w:lineRule="auto"/>
-      </w:pPr>
-      <w:r>
-        <w:t xml:space="preserve">Maybe pen-in-mouth only impacts certain types of positive emotional experiences. Original study focused on amusement. Our study focused on happiness. Original study focused on a world-focused report “How funny is the cartoon”, whereas our study focused on self-focused report “How happy do you feel”. We’re not aware of any evidence that supports such an assertion. However, we will note that we saw similar patterns of results across all three of our positive items. We suspect that amusement would be reasonably well correlated with these items. Furthermore, we see that smiling decreased negative affective states. This may suggest that smiling increases positive affect and decreases negative affect in general. If this is the case, it’s not clear why we would only observe effect using amusement ratings. </w:t>
-      </w:r>
-    </w:p>
-    <w:p>
-      <w:pPr>
-        <w:spacing w:line="360" w:lineRule="auto"/>
-      </w:pPr>
-      <w:r>
-        <w:t>The argument was not that the pen-in-mouth manipulation elicited smiling. It was actually that it either facilitates (i.e., allows) or inhibits smiling. In other words, the happy pen-in-mouth pose does not initiate smiling (and thus cannot initiate feelings of happiness). Rather, the neutral pen-in-mouth pose inhibits smiling (and thus modulates feelings of happiness). If this was the case, we should have observed that the pen-in-mouth could modulate but not initiate emotional experience. However, we did not observe that it could do either.</w:t>
-      </w:r>
-    </w:p>
-    <w:p>
-      <w:pPr>
-        <w:spacing w:line="360" w:lineRule="auto"/>
-        <w:rPr>
-          <w:i/>
-          <w:iCs/>
-        </w:rPr>
-      </w:pPr>
-      <w:r>
-        <w:rPr>
-          <w:i/>
-          <w:iCs/>
-        </w:rPr>
-        <w:t>Although smiling increased happiness in our experimental paradigm, it is not sure if it will increase happiness in all situations.</w:t>
-      </w:r>
-    </w:p>
-    <w:p>
-      <w:pPr>
-        <w:spacing w:line="360" w:lineRule="auto"/>
-      </w:pPr>
-      <w:r>
-        <w:lastRenderedPageBreak/>
-        <w:t xml:space="preserve">Findings were remarkable consistent across XX countries and XX languages, providing preliminary evidence of the cross-cultural generalizability. This converges with Wagenmakers et al. (2017) who found that their [null] effect was remarkably consistent across sites. This also converges with Coles et al. (2021), who recently found evidence of facial feedback effects in a sample containing X countries. </w:t>
-      </w:r>
-    </w:p>
-    <w:p>
-      <w:pPr>
-        <w:spacing w:line="360" w:lineRule="auto"/>
-      </w:pPr>
-    </w:p>
-    <w:p>
-      <w:pPr>
-        <w:spacing w:line="360" w:lineRule="auto"/>
-        <w:rPr>
-          <w:i/>
-          <w:iCs/>
-        </w:rPr>
-      </w:pPr>
-      <w:r>
-        <w:br w:type="page"/>
-      </w:r>
-      <w:r>
-        <w:lastRenderedPageBreak/>
-        <w:t>Of course, our pen-in-mouth procedure was not a direct replication of Wagenmakers and colleagues. In addition to differences in video recording procedures, our experiment differed in three ways. First, whereas Wagenmakers and colleagues had participants pose expressions for an extended duration, we opted to have participants pose expressions for 5-seconds, which approximately matches the duration of spontaneous expressions of happiness. Second, whereas Wagenmakers and colleagues had participants view cartoons while engaging in the pen-in-mouth task, we had participants either view positive images or a relatively blank screen. Third, whereas Wagenmakers and colleagues had participants rate how amusing the cartoons were, we had participants rate how happy they felt. However, although our studies differ in some respects, we introduced these methodological changes because we believed that it created better tests of the facial feedback hypothesis.</w:t>
+        <w:t>Our findings that facial feedback increased positive emotions (i.e, happiness) and decreased negative emotions (i.e., anxiety and anger) provide some support for these ideas. However, our results simultaneously highlight that such effects are quite small. Indeed, the estimated mood-boosting effect of facial feedback was r</w:t>
+      </w:r>
+      <w:r>
+        <w:t xml:space="preserve">oughly the same </w:t>
+      </w:r>
+      <w:r>
+        <w:t xml:space="preserve">as that of </w:t>
+      </w:r>
+      <w:r>
+        <w:t xml:space="preserve">looking at positive images, such as </w:t>
+      </w:r>
+      <w:r>
+        <w:t>rainbows</w:t>
+      </w:r>
+      <w:r>
+        <w:t xml:space="preserve">, </w:t>
+      </w:r>
+      <w:r>
+        <w:t xml:space="preserve">flowers, </w:t>
+      </w:r>
+      <w:r>
+        <w:t xml:space="preserve">and puppies. Consequently, </w:t>
+      </w:r>
+      <w:r>
+        <w:t xml:space="preserve">it </w:t>
+      </w:r>
+      <w:r>
+        <w:t xml:space="preserve">seems </w:t>
+      </w:r>
+      <w:r>
+        <w:t xml:space="preserve">unlikely that a </w:t>
+      </w:r>
+      <w:r>
+        <w:t xml:space="preserve">facial feedback </w:t>
       </w:r>
     </w:p>
     <w:p/>
@@ -10387,8 +10338,8 @@
         <w:spacing w:line="360" w:lineRule="auto"/>
         <w:contextualSpacing/>
       </w:pPr>
-      <w:bookmarkStart w:id="18" w:name="_eu42wryxms89" w:colFirst="0" w:colLast="0"/>
-      <w:bookmarkEnd w:id="18"/>
+      <w:bookmarkStart w:id="19" w:name="_eu42wryxms89" w:colFirst="0" w:colLast="0"/>
+      <w:bookmarkEnd w:id="19"/>
       <w:r>
         <w:t>References</w:t>
       </w:r>
@@ -10822,7 +10773,6 @@
         <w:rPr>
           <w:noProof/>
         </w:rPr>
-        <w:lastRenderedPageBreak/>
         <w:t>9.</w:t>
       </w:r>
       <w:r>
@@ -10971,6 +10921,7 @@
         <w:rPr>
           <w:noProof/>
         </w:rPr>
+        <w:lastRenderedPageBreak/>
         <w:t>12.</w:t>
       </w:r>
       <w:r>
@@ -11422,15 +11373,15 @@
           <w:noProof/>
         </w:rPr>
         <w:tab/>
-        <w:t xml:space="preserve">Lewis, M. B. &amp; Bowler, P. J. Botulinum toxin cosmetic therapy correlates with a more positive mood. </w:t>
-      </w:r>
-      <w:r>
-        <w:rPr>
-          <w:i/>
-          <w:iCs/>
-          <w:noProof/>
-        </w:rPr>
-        <w:t>J. Cosmet. Dermatol.</w:t>
+        <w:t xml:space="preserve">Chugh, S., Chhabria, A., Jung, S., Kruger, T. H. C. &amp; Wollmer, M. A. Botulinum toxin as a treatment for depression in a real-world setting. </w:t>
+      </w:r>
+      <w:r>
+        <w:rPr>
+          <w:i/>
+          <w:iCs/>
+          <w:noProof/>
+        </w:rPr>
+        <w:t>J. Psychiatr. Pract.</w:t>
       </w:r>
       <w:r>
         <w:rPr>
@@ -11444,13 +11395,13 @@
           <w:bCs/>
           <w:noProof/>
         </w:rPr>
-        <w:t>8</w:t>
-      </w:r>
-      <w:r>
-        <w:rPr>
-          <w:noProof/>
-        </w:rPr>
-        <w:t>, 24–26 (2009).</w:t>
+        <w:t>24</w:t>
+      </w:r>
+      <w:r>
+        <w:rPr>
+          <w:noProof/>
+        </w:rPr>
+        <w:t>, 15–20 (2018).</w:t>
       </w:r>
     </w:p>
     <w:p>
@@ -11476,36 +11427,15 @@
           <w:noProof/>
         </w:rPr>
         <w:tab/>
-        <w:t xml:space="preserve">Magid, M. </w:t>
-      </w:r>
-      <w:r>
-        <w:rPr>
-          <w:i/>
-          <w:iCs/>
-          <w:noProof/>
-        </w:rPr>
-        <w:t>et al.</w:t>
-      </w:r>
-      <w:r>
-        <w:rPr>
-          <w:noProof/>
-        </w:rPr>
-        <w:t xml:space="preserve"> Treating depression with botulinum toxin: A pooled analysis of </w:t>
-      </w:r>
-      <w:r>
-        <w:rPr>
-          <w:noProof/>
-        </w:rPr>
-        <w:lastRenderedPageBreak/>
-        <w:t xml:space="preserve">randomized controlled trials. </w:t>
-      </w:r>
-      <w:r>
-        <w:rPr>
-          <w:i/>
-          <w:iCs/>
-          <w:noProof/>
-        </w:rPr>
-        <w:t>Pharmacopsychiatry</w:t>
+        <w:t xml:space="preserve">Finzi, E. Update: botulinum toxin for depression: More than skin deep. </w:t>
+      </w:r>
+      <w:r>
+        <w:rPr>
+          <w:i/>
+          <w:iCs/>
+          <w:noProof/>
+        </w:rPr>
+        <w:t>Dermatologic Surg.</w:t>
       </w:r>
       <w:r>
         <w:rPr>
@@ -11519,13 +11449,13 @@
           <w:bCs/>
           <w:noProof/>
         </w:rPr>
-        <w:t>48</w:t>
-      </w:r>
-      <w:r>
-        <w:rPr>
-          <w:noProof/>
-        </w:rPr>
-        <w:t>, 205–210 (2015).</w:t>
+        <w:t>44</w:t>
+      </w:r>
+      <w:r>
+        <w:rPr>
+          <w:noProof/>
+        </w:rPr>
+        <w:t>, 1363–1365 (2018).</w:t>
       </w:r>
     </w:p>
     <w:p>
@@ -11551,15 +11481,15 @@
           <w:noProof/>
         </w:rPr>
         <w:tab/>
-        <w:t xml:space="preserve">Magid, M. &amp; Reichenberg, J. S. Botulinum toxin for depression? An idea that’s raising some eyebrows. </w:t>
-      </w:r>
-      <w:r>
-        <w:rPr>
-          <w:i/>
-          <w:iCs/>
-          <w:noProof/>
-        </w:rPr>
-        <w:t>Curr. Psychiatr.</w:t>
+        <w:t xml:space="preserve">Finzi, E. &amp; Rosenthal, N. E. Emotional proprioception: Treatment of depression with afferent facial feedback. </w:t>
+      </w:r>
+      <w:r>
+        <w:rPr>
+          <w:i/>
+          <w:iCs/>
+          <w:noProof/>
+        </w:rPr>
+        <w:t>J. Psychiatr. Res.</w:t>
       </w:r>
       <w:r>
         <w:rPr>
@@ -11573,13 +11503,13 @@
           <w:bCs/>
           <w:noProof/>
         </w:rPr>
-        <w:t>14</w:t>
-      </w:r>
-      <w:r>
-        <w:rPr>
-          <w:noProof/>
-        </w:rPr>
-        <w:t>, 43–56 (2015).</w:t>
+        <w:t>80</w:t>
+      </w:r>
+      <w:r>
+        <w:rPr>
+          <w:noProof/>
+        </w:rPr>
+        <w:t>, 93–96 (2016).</w:t>
       </w:r>
     </w:p>
     <w:p>
@@ -11605,29 +11535,22 @@
           <w:noProof/>
         </w:rPr>
         <w:tab/>
-        <w:t xml:space="preserve">Magid, M. </w:t>
-      </w:r>
-      <w:r>
-        <w:rPr>
-          <w:i/>
-          <w:iCs/>
-          <w:noProof/>
-        </w:rPr>
-        <w:t>et al.</w:t>
-      </w:r>
-      <w:r>
-        <w:rPr>
-          <w:noProof/>
-        </w:rPr>
-        <w:t xml:space="preserve"> Treatment of major depressive disorder using botulinum toxin A: a 24-week randomized, double-blind, placebo-controlled study. </w:t>
-      </w:r>
-      <w:r>
-        <w:rPr>
-          <w:i/>
-          <w:iCs/>
-          <w:noProof/>
-        </w:rPr>
-        <w:t>J. Clin. Psychiatry</w:t>
+        <w:t xml:space="preserve">Finzi, E. &amp; Rosenthal, N. E. Treatment of depression with onabotulinumtoxinA: A </w:t>
+      </w:r>
+      <w:r>
+        <w:rPr>
+          <w:noProof/>
+        </w:rPr>
+        <w:lastRenderedPageBreak/>
+        <w:t xml:space="preserve">randomized, double-blind, placebo controlled trial. </w:t>
+      </w:r>
+      <w:r>
+        <w:rPr>
+          <w:i/>
+          <w:iCs/>
+          <w:noProof/>
+        </w:rPr>
+        <w:t>J. Psychiatr. Res.</w:t>
       </w:r>
       <w:r>
         <w:rPr>
@@ -11641,13 +11564,13 @@
           <w:bCs/>
           <w:noProof/>
         </w:rPr>
-        <w:t>75</w:t>
-      </w:r>
-      <w:r>
-        <w:rPr>
-          <w:noProof/>
-        </w:rPr>
-        <w:t>, 837–844 (2014).</w:t>
+        <w:t>52</w:t>
+      </w:r>
+      <w:r>
+        <w:rPr>
+          <w:noProof/>
+        </w:rPr>
+        <w:t>, 1–6 (2014).</w:t>
       </w:r>
     </w:p>
     <w:p>
@@ -11673,29 +11596,15 @@
           <w:noProof/>
         </w:rPr>
         <w:tab/>
-        <w:t xml:space="preserve">Parsaik, A. K. </w:t>
-      </w:r>
-      <w:r>
-        <w:rPr>
-          <w:i/>
-          <w:iCs/>
-          <w:noProof/>
-        </w:rPr>
-        <w:t>et al.</w:t>
-      </w:r>
-      <w:r>
-        <w:rPr>
-          <w:noProof/>
-        </w:rPr>
-        <w:t xml:space="preserve"> Role of botulinum toxin in depression. </w:t>
-      </w:r>
-      <w:r>
-        <w:rPr>
-          <w:i/>
-          <w:iCs/>
-          <w:noProof/>
-        </w:rPr>
-        <w:t>J. Psychiatr. Pract.</w:t>
+        <w:t xml:space="preserve">Finzi, E. &amp; Wasserman, E. Treatment of depression with botulinum toxin A: A case series. </w:t>
+      </w:r>
+      <w:r>
+        <w:rPr>
+          <w:i/>
+          <w:iCs/>
+          <w:noProof/>
+        </w:rPr>
+        <w:t>Dermatologic Surg.</w:t>
       </w:r>
       <w:r>
         <w:rPr>
@@ -11709,13 +11618,13 @@
           <w:bCs/>
           <w:noProof/>
         </w:rPr>
-        <w:t>22</w:t>
-      </w:r>
-      <w:r>
-        <w:rPr>
-          <w:noProof/>
-        </w:rPr>
-        <w:t>, 99–110 (2016).</w:t>
+        <w:t>32</w:t>
+      </w:r>
+      <w:r>
+        <w:rPr>
+          <w:noProof/>
+        </w:rPr>
+        <w:t>, 645–649 (2006).</w:t>
       </w:r>
     </w:p>
     <w:p>
@@ -11741,29 +11650,15 @@
           <w:noProof/>
         </w:rPr>
         <w:tab/>
-        <w:t xml:space="preserve">Reichenberg, J. S. </w:t>
-      </w:r>
-      <w:r>
-        <w:rPr>
-          <w:i/>
-          <w:iCs/>
-          <w:noProof/>
-        </w:rPr>
-        <w:t>et al.</w:t>
-      </w:r>
-      <w:r>
-        <w:rPr>
-          <w:noProof/>
-        </w:rPr>
-        <w:t xml:space="preserve"> Botulinum toxin for depression: Does patient appearance matter? </w:t>
-      </w:r>
-      <w:r>
-        <w:rPr>
-          <w:i/>
-          <w:iCs/>
-          <w:noProof/>
-        </w:rPr>
-        <w:t>J. Am. Acad. Dermatol.</w:t>
+        <w:t xml:space="preserve">Fromage, G. Exploring the effects of botulinum toxin type A injections on depression. </w:t>
+      </w:r>
+      <w:r>
+        <w:rPr>
+          <w:i/>
+          <w:iCs/>
+          <w:noProof/>
+        </w:rPr>
+        <w:t>Aesthetic Nurs.</w:t>
       </w:r>
       <w:r>
         <w:rPr>
@@ -11777,13 +11672,13 @@
           <w:bCs/>
           <w:noProof/>
         </w:rPr>
-        <w:t>74</w:t>
-      </w:r>
-      <w:r>
-        <w:rPr>
-          <w:noProof/>
-        </w:rPr>
-        <w:t>, 171–173 (2016).</w:t>
+        <w:t>7</w:t>
+      </w:r>
+      <w:r>
+        <w:rPr>
+          <w:noProof/>
+        </w:rPr>
+        <w:t>, 315–317 (2018).</w:t>
       </w:r>
     </w:p>
     <w:p>
@@ -11809,21 +11704,49 @@
           <w:noProof/>
         </w:rPr>
         <w:tab/>
-        <w:t xml:space="preserve">Wollmer, M. A., Magid, M. &amp; Kruger, T. H. C. Botulinum Toxin Treatment in Depression. in </w:t>
-      </w:r>
-      <w:r>
-        <w:rPr>
-          <w:i/>
-          <w:iCs/>
-          <w:noProof/>
-        </w:rPr>
-        <w:t>Practical Psychodermatology</w:t>
-      </w:r>
-      <w:r>
-        <w:rPr>
-          <w:noProof/>
-        </w:rPr>
-        <w:t xml:space="preserve"> (eds. Bewley, A., Taylor, R. E., Reichenberg, J. S. &amp; Magid, M.) 216–219 (John Wiley &amp; Sons, 2014).</w:t>
+        <w:t xml:space="preserve">Hexsel, D. </w:t>
+      </w:r>
+      <w:r>
+        <w:rPr>
+          <w:i/>
+          <w:iCs/>
+          <w:noProof/>
+        </w:rPr>
+        <w:t>et al.</w:t>
+      </w:r>
+      <w:r>
+        <w:rPr>
+          <w:noProof/>
+        </w:rPr>
+        <w:t xml:space="preserve"> Evaluation of self-esteem and depression symptoms in depressed and nondepressed subjects treated with onabotulinumtoxinA for glabellar lines. </w:t>
+      </w:r>
+      <w:r>
+        <w:rPr>
+          <w:i/>
+          <w:iCs/>
+          <w:noProof/>
+        </w:rPr>
+        <w:t>Dermatologic Surg.</w:t>
+      </w:r>
+      <w:r>
+        <w:rPr>
+          <w:noProof/>
+        </w:rPr>
+        <w:t xml:space="preserve"> </w:t>
+      </w:r>
+      <w:r>
+        <w:rPr>
+          <w:b/>
+          <w:bCs/>
+          <w:noProof/>
+        </w:rPr>
+        <w:t>39</w:t>
+      </w:r>
+      <w:r>
+        <w:rPr>
+          <w:noProof/>
+        </w:rPr>
+        <w:t>, 1088–1096 (2013).</w:t>
       </w:r>
     </w:p>
     <w:p>
@@ -11849,29 +11772,15 @@
           <w:noProof/>
         </w:rPr>
         <w:tab/>
-        <w:t xml:space="preserve">Wollmer, M. A. </w:t>
-      </w:r>
-      <w:r>
-        <w:rPr>
-          <w:i/>
-          <w:iCs/>
-          <w:noProof/>
-        </w:rPr>
-        <w:t>et al.</w:t>
-      </w:r>
-      <w:r>
-        <w:rPr>
-          <w:noProof/>
-        </w:rPr>
-        <w:t xml:space="preserve"> Agitation predicts response of depression to botulinum toxin treatment in a randomized controlled trial. </w:t>
-      </w:r>
-      <w:r>
-        <w:rPr>
-          <w:i/>
-          <w:iCs/>
-          <w:noProof/>
-        </w:rPr>
-        <w:t>Front. psychiatry</w:t>
+        <w:t xml:space="preserve">Krüger, T. H. C., Jung, S. &amp; Wollmer, M. A. Botulinumtoxin - Ein neuer wirkstoff in der psychopharmakotherapie? </w:t>
+      </w:r>
+      <w:r>
+        <w:rPr>
+          <w:i/>
+          <w:iCs/>
+          <w:noProof/>
+        </w:rPr>
+        <w:t>Psychopharmakotherapie</w:t>
       </w:r>
       <w:r>
         <w:rPr>
@@ -11885,13 +11794,13 @@
           <w:bCs/>
           <w:noProof/>
         </w:rPr>
-        <w:t>5</w:t>
-      </w:r>
-      <w:r>
-        <w:rPr>
-          <w:noProof/>
-        </w:rPr>
-        <w:t>, 36 (2014).</w:t>
+        <w:t>23</w:t>
+      </w:r>
+      <w:r>
+        <w:rPr>
+          <w:noProof/>
+        </w:rPr>
+        <w:t>, 2–7 (2016).</w:t>
       </w:r>
     </w:p>
     <w:p>
@@ -11917,29 +11826,15 @@
           <w:noProof/>
         </w:rPr>
         <w:tab/>
-        <w:t xml:space="preserve">Wollmer, M. A. </w:t>
-      </w:r>
-      <w:r>
-        <w:rPr>
-          <w:i/>
-          <w:iCs/>
-          <w:noProof/>
-        </w:rPr>
-        <w:t>et al.</w:t>
-      </w:r>
-      <w:r>
-        <w:rPr>
-          <w:noProof/>
-        </w:rPr>
-        <w:t xml:space="preserve"> Facing depression with botulinum toxin: A randomized controlled trial. </w:t>
-      </w:r>
-      <w:r>
-        <w:rPr>
-          <w:i/>
-          <w:iCs/>
-          <w:noProof/>
-        </w:rPr>
-        <w:t>J. Psychiatr. Res.</w:t>
+        <w:t xml:space="preserve">Lewis, M. B. &amp; Bowler, P. J. Botulinum toxin cosmetic therapy correlates with a more positive mood. </w:t>
+      </w:r>
+      <w:r>
+        <w:rPr>
+          <w:i/>
+          <w:iCs/>
+          <w:noProof/>
+        </w:rPr>
+        <w:t>J. Cosmet. Dermatol.</w:t>
       </w:r>
       <w:r>
         <w:rPr>
@@ -11953,13 +11848,13 @@
           <w:bCs/>
           <w:noProof/>
         </w:rPr>
-        <w:t>46</w:t>
-      </w:r>
-      <w:r>
-        <w:rPr>
-          <w:noProof/>
-        </w:rPr>
-        <w:t>, 574–581 (2012).</w:t>
+        <w:t>8</w:t>
+      </w:r>
+      <w:r>
+        <w:rPr>
+          <w:noProof/>
+        </w:rPr>
+        <w:t>, 24–26 (2009).</w:t>
       </w:r>
     </w:p>
     <w:p>
@@ -11985,15 +11880,29 @@
           <w:noProof/>
         </w:rPr>
         <w:tab/>
-        <w:t xml:space="preserve">Zamanian, A., Jolfaei, A. G., Mehran, G. &amp; Azizian, Z. Efficacy of Botox versus placebo for treatment of patients with major depression. </w:t>
-      </w:r>
-      <w:r>
-        <w:rPr>
-          <w:i/>
-          <w:iCs/>
-          <w:noProof/>
-        </w:rPr>
-        <w:t>Iran J Public Heal.</w:t>
+        <w:t xml:space="preserve">Magid, M. </w:t>
+      </w:r>
+      <w:r>
+        <w:rPr>
+          <w:i/>
+          <w:iCs/>
+          <w:noProof/>
+        </w:rPr>
+        <w:t>et al.</w:t>
+      </w:r>
+      <w:r>
+        <w:rPr>
+          <w:noProof/>
+        </w:rPr>
+        <w:t xml:space="preserve"> Treating depression with botulinum toxin: A pooled analysis of randomized controlled trials. </w:t>
+      </w:r>
+      <w:r>
+        <w:rPr>
+          <w:i/>
+          <w:iCs/>
+          <w:noProof/>
+        </w:rPr>
+        <w:t>Pharmacopsychiatry</w:t>
       </w:r>
       <w:r>
         <w:rPr>
@@ -12007,13 +11916,13 @@
           <w:bCs/>
           <w:noProof/>
         </w:rPr>
-        <w:t>46</w:t>
-      </w:r>
-      <w:r>
-        <w:rPr>
-          <w:noProof/>
-        </w:rPr>
-        <w:t>, 982–984 (2017).</w:t>
+        <w:t>48</w:t>
+      </w:r>
+      <w:r>
+        <w:rPr>
+          <w:noProof/>
+        </w:rPr>
+        <w:t>, 205–210 (2015).</w:t>
       </w:r>
     </w:p>
     <w:p>
@@ -12039,15 +11948,15 @@
           <w:noProof/>
         </w:rPr>
         <w:tab/>
-        <w:t xml:space="preserve">Chugh, S., Chhabria, A., Jung, S., Kruger, T. H. C. &amp; Wollmer, M. A. Botulinum toxin as a treatment for depression in a real-world setting. </w:t>
-      </w:r>
-      <w:r>
-        <w:rPr>
-          <w:i/>
-          <w:iCs/>
-          <w:noProof/>
-        </w:rPr>
-        <w:t>J. Psychiatr. Pract.</w:t>
+        <w:t xml:space="preserve">Magid, M. &amp; Reichenberg, J. S. Botulinum toxin for depression? An idea that’s raising some eyebrows. </w:t>
+      </w:r>
+      <w:r>
+        <w:rPr>
+          <w:i/>
+          <w:iCs/>
+          <w:noProof/>
+        </w:rPr>
+        <w:t>Curr. Psychiatr.</w:t>
       </w:r>
       <w:r>
         <w:rPr>
@@ -12061,13 +11970,13 @@
           <w:bCs/>
           <w:noProof/>
         </w:rPr>
-        <w:t>24</w:t>
-      </w:r>
-      <w:r>
-        <w:rPr>
-          <w:noProof/>
-        </w:rPr>
-        <w:t>, 15–20 (2018).</w:t>
+        <w:t>14</w:t>
+      </w:r>
+      <w:r>
+        <w:rPr>
+          <w:noProof/>
+        </w:rPr>
+        <w:t>, 43–56 (2015).</w:t>
       </w:r>
     </w:p>
     <w:p>
@@ -12093,21 +12002,49 @@
           <w:noProof/>
         </w:rPr>
         <w:tab/>
-        <w:t xml:space="preserve">Finzi, E. </w:t>
-      </w:r>
-      <w:r>
-        <w:rPr>
-          <w:i/>
-          <w:iCs/>
-          <w:noProof/>
-        </w:rPr>
-        <w:t>The face of emotion: How Botox affects our moods and relationships</w:t>
-      </w:r>
-      <w:r>
-        <w:rPr>
-          <w:noProof/>
-        </w:rPr>
-        <w:t>. (St. Martin’s Press, 2013).</w:t>
+        <w:t xml:space="preserve">Magid, M. </w:t>
+      </w:r>
+      <w:r>
+        <w:rPr>
+          <w:i/>
+          <w:iCs/>
+          <w:noProof/>
+        </w:rPr>
+        <w:t>et al.</w:t>
+      </w:r>
+      <w:r>
+        <w:rPr>
+          <w:noProof/>
+        </w:rPr>
+        <w:t xml:space="preserve"> Treatment of major depressive disorder using botulinum toxin A: a 24-week randomized, double-blind, placebo-controlled study. </w:t>
+      </w:r>
+      <w:r>
+        <w:rPr>
+          <w:i/>
+          <w:iCs/>
+          <w:noProof/>
+        </w:rPr>
+        <w:t>J. Clin. Psychiatry</w:t>
+      </w:r>
+      <w:r>
+        <w:rPr>
+          <w:noProof/>
+        </w:rPr>
+        <w:t xml:space="preserve"> </w:t>
+      </w:r>
+      <w:r>
+        <w:rPr>
+          <w:b/>
+          <w:bCs/>
+          <w:noProof/>
+        </w:rPr>
+        <w:t>75</w:t>
+      </w:r>
+      <w:r>
+        <w:rPr>
+          <w:noProof/>
+        </w:rPr>
+        <w:t>, 837–844 (2014).</w:t>
       </w:r>
     </w:p>
     <w:p>
@@ -12133,15 +12070,29 @@
           <w:noProof/>
         </w:rPr>
         <w:tab/>
-        <w:t xml:space="preserve">Finzi, E. Update: botulinum toxin for depression: More than skin deep. </w:t>
-      </w:r>
-      <w:r>
-        <w:rPr>
-          <w:i/>
-          <w:iCs/>
-          <w:noProof/>
-        </w:rPr>
-        <w:t>Dermatologic Surg.</w:t>
+        <w:t xml:space="preserve">Parsaik, A. K. </w:t>
+      </w:r>
+      <w:r>
+        <w:rPr>
+          <w:i/>
+          <w:iCs/>
+          <w:noProof/>
+        </w:rPr>
+        <w:t>et al.</w:t>
+      </w:r>
+      <w:r>
+        <w:rPr>
+          <w:noProof/>
+        </w:rPr>
+        <w:t xml:space="preserve"> Role of botulinum toxin in depression. </w:t>
+      </w:r>
+      <w:r>
+        <w:rPr>
+          <w:i/>
+          <w:iCs/>
+          <w:noProof/>
+        </w:rPr>
+        <w:t>J. Psychiatr. Pract.</w:t>
       </w:r>
       <w:r>
         <w:rPr>
@@ -12155,13 +12106,13 @@
           <w:bCs/>
           <w:noProof/>
         </w:rPr>
-        <w:t>44</w:t>
-      </w:r>
-      <w:r>
-        <w:rPr>
-          <w:noProof/>
-        </w:rPr>
-        <w:t>, 1363–1365 (2018).</w:t>
+        <w:t>22</w:t>
+      </w:r>
+      <w:r>
+        <w:rPr>
+          <w:noProof/>
+        </w:rPr>
+        <w:t>, 99–110 (2016).</w:t>
       </w:r>
     </w:p>
     <w:p>
@@ -12180,7 +12131,6 @@
         <w:rPr>
           <w:noProof/>
         </w:rPr>
-        <w:lastRenderedPageBreak/>
         <w:t>34.</w:t>
       </w:r>
       <w:r>
@@ -12188,15 +12138,29 @@
           <w:noProof/>
         </w:rPr>
         <w:tab/>
-        <w:t xml:space="preserve">Finzi, E. &amp; Rosenthal, N. E. Emotional proprioception: Treatment of depression with afferent facial feedback. </w:t>
-      </w:r>
-      <w:r>
-        <w:rPr>
-          <w:i/>
-          <w:iCs/>
-          <w:noProof/>
-        </w:rPr>
-        <w:t>J. Psychiatr. Res.</w:t>
+        <w:t xml:space="preserve">Reichenberg, J. S. </w:t>
+      </w:r>
+      <w:r>
+        <w:rPr>
+          <w:i/>
+          <w:iCs/>
+          <w:noProof/>
+        </w:rPr>
+        <w:t>et al.</w:t>
+      </w:r>
+      <w:r>
+        <w:rPr>
+          <w:noProof/>
+        </w:rPr>
+        <w:t xml:space="preserve"> Botulinum toxin for depression: Does patient appearance matter? </w:t>
+      </w:r>
+      <w:r>
+        <w:rPr>
+          <w:i/>
+          <w:iCs/>
+          <w:noProof/>
+        </w:rPr>
+        <w:t>J. Am. Acad. Dermatol.</w:t>
       </w:r>
       <w:r>
         <w:rPr>
@@ -12210,13 +12174,13 @@
           <w:bCs/>
           <w:noProof/>
         </w:rPr>
-        <w:t>80</w:t>
-      </w:r>
-      <w:r>
-        <w:rPr>
-          <w:noProof/>
-        </w:rPr>
-        <w:t>, 93–96 (2016).</w:t>
+        <w:t>74</w:t>
+      </w:r>
+      <w:r>
+        <w:rPr>
+          <w:noProof/>
+        </w:rPr>
+        <w:t>, 171–173 (2016).</w:t>
       </w:r>
     </w:p>
     <w:p>
@@ -12242,35 +12206,21 @@
           <w:noProof/>
         </w:rPr>
         <w:tab/>
-        <w:t xml:space="preserve">Finzi, E. &amp; Rosenthal, N. E. Treatment of depression with onabotulinumtoxinA: A randomized, double-blind, placebo controlled trial. </w:t>
-      </w:r>
-      <w:r>
-        <w:rPr>
-          <w:i/>
-          <w:iCs/>
-          <w:noProof/>
-        </w:rPr>
-        <w:t>J. Psychiatr. Res.</w:t>
-      </w:r>
-      <w:r>
-        <w:rPr>
-          <w:noProof/>
-        </w:rPr>
-        <w:t xml:space="preserve"> </w:t>
-      </w:r>
-      <w:r>
-        <w:rPr>
-          <w:b/>
-          <w:bCs/>
-          <w:noProof/>
-        </w:rPr>
-        <w:t>52</w:t>
-      </w:r>
-      <w:r>
-        <w:rPr>
-          <w:noProof/>
-        </w:rPr>
-        <w:t>, 1–6 (2014).</w:t>
+        <w:t xml:space="preserve">Wollmer, M. A., Magid, M. &amp; Kruger, T. H. C. Botulinum Toxin Treatment in Depression. in </w:t>
+      </w:r>
+      <w:r>
+        <w:rPr>
+          <w:i/>
+          <w:iCs/>
+          <w:noProof/>
+        </w:rPr>
+        <w:t>Practical Psychodermatology</w:t>
+      </w:r>
+      <w:r>
+        <w:rPr>
+          <w:noProof/>
+        </w:rPr>
+        <w:t xml:space="preserve"> (eds. Bewley, A., Taylor, R. E., Reichenberg, J. S. &amp; Magid, M.) 216–219 (John Wiley &amp; Sons, 2014).</w:t>
       </w:r>
     </w:p>
     <w:p>
@@ -12289,6 +12239,7 @@
         <w:rPr>
           <w:noProof/>
         </w:rPr>
+        <w:lastRenderedPageBreak/>
         <w:t>36.</w:t>
       </w:r>
       <w:r>
@@ -12296,15 +12247,29 @@
           <w:noProof/>
         </w:rPr>
         <w:tab/>
-        <w:t xml:space="preserve">Finzi, E. &amp; Wasserman, E. Treatment of depression with botulinum toxin A: A case series. </w:t>
-      </w:r>
-      <w:r>
-        <w:rPr>
-          <w:i/>
-          <w:iCs/>
-          <w:noProof/>
-        </w:rPr>
-        <w:t>Dermatologic Surg.</w:t>
+        <w:t xml:space="preserve">Wollmer, M. A. </w:t>
+      </w:r>
+      <w:r>
+        <w:rPr>
+          <w:i/>
+          <w:iCs/>
+          <w:noProof/>
+        </w:rPr>
+        <w:t>et al.</w:t>
+      </w:r>
+      <w:r>
+        <w:rPr>
+          <w:noProof/>
+        </w:rPr>
+        <w:t xml:space="preserve"> Agitation predicts response of depression to botulinum toxin treatment in a randomized controlled trial. </w:t>
+      </w:r>
+      <w:r>
+        <w:rPr>
+          <w:i/>
+          <w:iCs/>
+          <w:noProof/>
+        </w:rPr>
+        <w:t>Front. psychiatry</w:t>
       </w:r>
       <w:r>
         <w:rPr>
@@ -12318,13 +12283,13 @@
           <w:bCs/>
           <w:noProof/>
         </w:rPr>
-        <w:t>32</w:t>
-      </w:r>
-      <w:r>
-        <w:rPr>
-          <w:noProof/>
-        </w:rPr>
-        <w:t>, 645–649 (2006).</w:t>
+        <w:t>5</w:t>
+      </w:r>
+      <w:r>
+        <w:rPr>
+          <w:noProof/>
+        </w:rPr>
+        <w:t>, 36 (2014).</w:t>
       </w:r>
     </w:p>
     <w:p>
@@ -12350,15 +12315,29 @@
           <w:noProof/>
         </w:rPr>
         <w:tab/>
-        <w:t xml:space="preserve">Fromage, G. Exploring the effects of botulinum toxin type A injections on depression. </w:t>
-      </w:r>
-      <w:r>
-        <w:rPr>
-          <w:i/>
-          <w:iCs/>
-          <w:noProof/>
-        </w:rPr>
-        <w:t>Aesthetic Nurs.</w:t>
+        <w:t xml:space="preserve">Wollmer, M. A. </w:t>
+      </w:r>
+      <w:r>
+        <w:rPr>
+          <w:i/>
+          <w:iCs/>
+          <w:noProof/>
+        </w:rPr>
+        <w:t>et al.</w:t>
+      </w:r>
+      <w:r>
+        <w:rPr>
+          <w:noProof/>
+        </w:rPr>
+        <w:t xml:space="preserve"> Facing depression with botulinum toxin: A randomized controlled trial. </w:t>
+      </w:r>
+      <w:r>
+        <w:rPr>
+          <w:i/>
+          <w:iCs/>
+          <w:noProof/>
+        </w:rPr>
+        <w:t>J. Psychiatr. Res.</w:t>
       </w:r>
       <w:r>
         <w:rPr>
@@ -12372,13 +12351,13 @@
           <w:bCs/>
           <w:noProof/>
         </w:rPr>
-        <w:t>7</w:t>
-      </w:r>
-      <w:r>
-        <w:rPr>
-          <w:noProof/>
-        </w:rPr>
-        <w:t>, 315–317 (2018).</w:t>
+        <w:t>46</w:t>
+      </w:r>
+      <w:r>
+        <w:rPr>
+          <w:noProof/>
+        </w:rPr>
+        <w:t>, 574–581 (2012).</w:t>
       </w:r>
     </w:p>
     <w:p>
@@ -12404,29 +12383,15 @@
           <w:noProof/>
         </w:rPr>
         <w:tab/>
-        <w:t xml:space="preserve">Hexsel, D. </w:t>
-      </w:r>
-      <w:r>
-        <w:rPr>
-          <w:i/>
-          <w:iCs/>
-          <w:noProof/>
-        </w:rPr>
-        <w:t>et al.</w:t>
-      </w:r>
-      <w:r>
-        <w:rPr>
-          <w:noProof/>
-        </w:rPr>
-        <w:t xml:space="preserve"> Evaluation of self-esteem and depression symptoms in depressed and nondepressed subjects treated with onabotulinumtoxinA for glabellar lines. </w:t>
-      </w:r>
-      <w:r>
-        <w:rPr>
-          <w:i/>
-          <w:iCs/>
-          <w:noProof/>
-        </w:rPr>
-        <w:t>Dermatologic Surg.</w:t>
+        <w:t xml:space="preserve">Zamanian, A., Jolfaei, A. G., Mehran, G. &amp; Azizian, Z. Efficacy of Botox versus placebo for treatment of patients with major depression. </w:t>
+      </w:r>
+      <w:r>
+        <w:rPr>
+          <w:i/>
+          <w:iCs/>
+          <w:noProof/>
+        </w:rPr>
+        <w:t>Iran J Public Heal.</w:t>
       </w:r>
       <w:r>
         <w:rPr>
@@ -12440,13 +12405,13 @@
           <w:bCs/>
           <w:noProof/>
         </w:rPr>
-        <w:t>39</w:t>
-      </w:r>
-      <w:r>
-        <w:rPr>
-          <w:noProof/>
-        </w:rPr>
-        <w:t>, 1088–1096 (2013).</w:t>
+        <w:t>46</w:t>
+      </w:r>
+      <w:r>
+        <w:rPr>
+          <w:noProof/>
+        </w:rPr>
+        <w:t>, 982–984 (2017).</w:t>
       </w:r>
     </w:p>
     <w:p>
@@ -12472,35 +12437,21 @@
           <w:noProof/>
         </w:rPr>
         <w:tab/>
-        <w:t xml:space="preserve">Krüger, T. H. C., Jung, S. &amp; Wollmer, M. A. Botulinumtoxin - Ein neuer wirkstoff in der psychopharmakotherapie? </w:t>
-      </w:r>
-      <w:r>
-        <w:rPr>
-          <w:i/>
-          <w:iCs/>
-          <w:noProof/>
-        </w:rPr>
-        <w:t>Psychopharmakotherapie</w:t>
-      </w:r>
-      <w:r>
-        <w:rPr>
-          <w:noProof/>
-        </w:rPr>
-        <w:t xml:space="preserve"> </w:t>
-      </w:r>
-      <w:r>
-        <w:rPr>
-          <w:b/>
-          <w:bCs/>
-          <w:noProof/>
-        </w:rPr>
-        <w:t>23</w:t>
-      </w:r>
-      <w:r>
-        <w:rPr>
-          <w:noProof/>
-        </w:rPr>
-        <w:t>, 2–7 (2016).</w:t>
+        <w:t xml:space="preserve">Finzi, E. </w:t>
+      </w:r>
+      <w:r>
+        <w:rPr>
+          <w:i/>
+          <w:iCs/>
+          <w:noProof/>
+        </w:rPr>
+        <w:t>The face of emotion: How Botox affects our moods and relationships</w:t>
+      </w:r>
+      <w:r>
+        <w:rPr>
+          <w:noProof/>
+        </w:rPr>
+        <w:t>. (St. Martin’s Press, 2013).</w:t>
       </w:r>
     </w:p>
     <w:p>
@@ -12810,14 +12761,7 @@
           <w:noProof/>
         </w:rPr>
         <w:tab/>
-        <w:t xml:space="preserve">Laird, J. D. Self-attribution of emotion: The effects of expressive behavior on the quality </w:t>
-      </w:r>
-      <w:r>
-        <w:rPr>
-          <w:noProof/>
-        </w:rPr>
-        <w:lastRenderedPageBreak/>
-        <w:t xml:space="preserve">of emotional experience. </w:t>
+        <w:t xml:space="preserve">Laird, J. D. Self-attribution of emotion: The effects of expressive behavior on the quality of emotional experience. </w:t>
       </w:r>
       <w:r>
         <w:rPr>
@@ -12919,6 +12863,7 @@
           <w:iCs/>
           <w:noProof/>
         </w:rPr>
+        <w:lastRenderedPageBreak/>
         <w:t>Anthropology of the Body</w:t>
       </w:r>
       <w:r>
@@ -13334,7 +13279,6 @@
         <w:rPr>
           <w:noProof/>
         </w:rPr>
-        <w:lastRenderedPageBreak/>
         <w:t>56.</w:t>
       </w:r>
       <w:r>
@@ -13497,6 +13441,7 @@
         <w:rPr>
           <w:noProof/>
         </w:rPr>
+        <w:lastRenderedPageBreak/>
         <w:t>59.</w:t>
       </w:r>
       <w:r>
@@ -13976,14 +13921,7 @@
           <w:noProof/>
         </w:rPr>
         <w:tab/>
-        <w:t xml:space="preserve">Shields, S. A., Mallory, M. E. &amp; Simon, A. The body awareness questionnaire: Reliability </w:t>
-      </w:r>
-      <w:r>
-        <w:rPr>
-          <w:noProof/>
-        </w:rPr>
-        <w:lastRenderedPageBreak/>
-        <w:t xml:space="preserve">and validity. </w:t>
+        <w:t xml:space="preserve">Shields, S. A., Mallory, M. E. &amp; Simon, A. The body awareness questionnaire: Reliability and validity. </w:t>
       </w:r>
       <w:r>
         <w:rPr>
@@ -14138,6 +14076,7 @@
         <w:rPr>
           <w:noProof/>
         </w:rPr>
+        <w:lastRenderedPageBreak/>
         <w:t>71.</w:t>
       </w:r>
       <w:r>
@@ -14582,7 +14521,6 @@
         <w:rPr>
           <w:noProof/>
         </w:rPr>
-        <w:lastRenderedPageBreak/>
         <w:t>80.</w:t>
       </w:r>
       <w:r>
@@ -14677,6 +14615,7 @@
         <w:rPr>
           <w:noProof/>
         </w:rPr>
+        <w:lastRenderedPageBreak/>
         <w:t>82.</w:t>
       </w:r>
       <w:r>
@@ -15121,7 +15060,6 @@
         <w:rPr>
           <w:noProof/>
         </w:rPr>
-        <w:lastRenderedPageBreak/>
         <w:t>91.</w:t>
       </w:r>
       <w:r>
@@ -15237,7 +15175,14 @@
           <w:noProof/>
         </w:rPr>
         <w:tab/>
-        <w:t xml:space="preserve">Yu, Q. &amp; Kitayama, S. Does facial action modulate neural responses of emotion? An examination with the late positive potential (LPP). </w:t>
+        <w:t xml:space="preserve">Yu, Q. &amp; Kitayama, S. Does facial action modulate neural responses of emotion? An </w:t>
+      </w:r>
+      <w:r>
+        <w:rPr>
+          <w:noProof/>
+        </w:rPr>
+        <w:lastRenderedPageBreak/>
+        <w:t xml:space="preserve">examination with the late positive potential (LPP). </w:t>
       </w:r>
       <w:r>
         <w:rPr>
@@ -15481,21 +15426,21 @@
           <w:noProof/>
         </w:rPr>
         <w:tab/>
-        <w:t xml:space="preserve">Pressman, S. D., Acevedo, A. M., Hammond, K. V &amp; Kraft-Feil, T. L. Smile (or grimace) through the pain? The effects of experimentally manipulated facial expressions on needle-injection responses. </w:t>
-      </w:r>
-      <w:r>
-        <w:rPr>
-          <w:i/>
-          <w:iCs/>
-          <w:noProof/>
-        </w:rPr>
-        <w:t>Emotion</w:t>
-      </w:r>
-      <w:r>
-        <w:rPr>
-          <w:noProof/>
-        </w:rPr>
-        <w:t xml:space="preserve"> (2020).</w:t>
+        <w:t xml:space="preserve">Bem, D. J. Self Perception: An Alternative Interpretation of Cognitive Dissonance Phenomena. </w:t>
+      </w:r>
+      <w:r>
+        <w:rPr>
+          <w:i/>
+          <w:iCs/>
+          <w:noProof/>
+        </w:rPr>
+        <w:t>Psychological Review</w:t>
+      </w:r>
+      <w:r>
+        <w:rPr>
+          <w:noProof/>
+        </w:rPr>
+        <w:t xml:space="preserve"> vol. 74 183–200 (1967).</w:t>
       </w:r>
     </w:p>
     <w:p>
@@ -15521,35 +15466,21 @@
           <w:noProof/>
         </w:rPr>
         <w:tab/>
-        <w:t xml:space="preserve">Lewinski, P., den Uyl, T. M. &amp; Butler, C. Automated facial coding: Validation of basic emotions and FACS AUs in FaceReader. </w:t>
-      </w:r>
-      <w:r>
-        <w:rPr>
-          <w:i/>
-          <w:iCs/>
-          <w:noProof/>
-        </w:rPr>
-        <w:t>J. Neurosci. Psychol. Econ.</w:t>
-      </w:r>
-      <w:r>
-        <w:rPr>
-          <w:noProof/>
-        </w:rPr>
-        <w:t xml:space="preserve"> </w:t>
-      </w:r>
-      <w:r>
-        <w:rPr>
-          <w:b/>
-          <w:bCs/>
-          <w:noProof/>
-        </w:rPr>
-        <w:t>7</w:t>
-      </w:r>
-      <w:r>
-        <w:rPr>
-          <w:noProof/>
-        </w:rPr>
-        <w:t>, 227–236 (2014).</w:t>
+        <w:t xml:space="preserve">Pressman, S. D., Acevedo, A. M., Hammond, K. V &amp; Kraft-Feil, T. L. Smile (or grimace) through the pain? The effects of experimentally manipulated facial expressions on needle-injection responses. </w:t>
+      </w:r>
+      <w:r>
+        <w:rPr>
+          <w:i/>
+          <w:iCs/>
+          <w:noProof/>
+        </w:rPr>
+        <w:t>Emotion</w:t>
+      </w:r>
+      <w:r>
+        <w:rPr>
+          <w:noProof/>
+        </w:rPr>
+        <w:t xml:space="preserve"> (2020).</w:t>
       </w:r>
     </w:p>
     <w:p>
@@ -15575,29 +15506,15 @@
           <w:noProof/>
         </w:rPr>
         <w:tab/>
-        <w:t xml:space="preserve">Mehling, W. E. </w:t>
-      </w:r>
-      <w:r>
-        <w:rPr>
-          <w:i/>
-          <w:iCs/>
-          <w:noProof/>
-        </w:rPr>
-        <w:t>et al.</w:t>
-      </w:r>
-      <w:r>
-        <w:rPr>
-          <w:noProof/>
-        </w:rPr>
-        <w:t xml:space="preserve"> The multidimensional assessment of interoceptive awareness (MAIA). </w:t>
-      </w:r>
-      <w:r>
-        <w:rPr>
-          <w:i/>
-          <w:iCs/>
-          <w:noProof/>
-        </w:rPr>
-        <w:t>PLoS One</w:t>
+        <w:t xml:space="preserve">Lewinski, P., den Uyl, T. M. &amp; Butler, C. Automated facial coding: Validation of basic emotions and FACS AUs in FaceReader. </w:t>
+      </w:r>
+      <w:r>
+        <w:rPr>
+          <w:i/>
+          <w:iCs/>
+          <w:noProof/>
+        </w:rPr>
+        <w:t>J. Neurosci. Psychol. Econ.</w:t>
       </w:r>
       <w:r>
         <w:rPr>
@@ -15617,6 +15534,74 @@
         <w:rPr>
           <w:noProof/>
         </w:rPr>
+        <w:t>, 227–236 (2014).</w:t>
+      </w:r>
+    </w:p>
+    <w:p>
+      <w:pPr>
+        <w:widowControl w:val="0"/>
+        <w:autoSpaceDE w:val="0"/>
+        <w:autoSpaceDN w:val="0"/>
+        <w:adjustRightInd w:val="0"/>
+        <w:spacing w:after="200" w:line="360" w:lineRule="auto"/>
+        <w:ind w:left="640" w:hanging="640"/>
+        <w:rPr>
+          <w:noProof/>
+        </w:rPr>
+      </w:pPr>
+      <w:r>
+        <w:rPr>
+          <w:noProof/>
+        </w:rPr>
+        <w:t>100.</w:t>
+      </w:r>
+      <w:r>
+        <w:rPr>
+          <w:noProof/>
+        </w:rPr>
+        <w:tab/>
+        <w:t xml:space="preserve">Mehling, W. E. </w:t>
+      </w:r>
+      <w:r>
+        <w:rPr>
+          <w:i/>
+          <w:iCs/>
+          <w:noProof/>
+        </w:rPr>
+        <w:t>et al.</w:t>
+      </w:r>
+      <w:r>
+        <w:rPr>
+          <w:noProof/>
+        </w:rPr>
+        <w:t xml:space="preserve"> The multidimensional assessment of interoceptive awareness (MAIA). </w:t>
+      </w:r>
+      <w:r>
+        <w:rPr>
+          <w:i/>
+          <w:iCs/>
+          <w:noProof/>
+        </w:rPr>
+        <w:t>PLoS One</w:t>
+      </w:r>
+      <w:r>
+        <w:rPr>
+          <w:noProof/>
+        </w:rPr>
+        <w:t xml:space="preserve"> </w:t>
+      </w:r>
+      <w:r>
+        <w:rPr>
+          <w:b/>
+          <w:bCs/>
+          <w:noProof/>
+        </w:rPr>
+        <w:t>7</w:t>
+      </w:r>
+      <w:r>
+        <w:rPr>
+          <w:noProof/>
+        </w:rPr>
         <w:t>, 1–22 (2012).</w:t>
       </w:r>
     </w:p>
@@ -15712,7 +15697,7 @@
       <w:r>
         <w:t xml:space="preserve"> </w:t>
       </w:r>
-      <w:bookmarkStart w:id="19" w:name="_Hlk534733735"/>
+      <w:bookmarkStart w:id="20" w:name="_Hlk534733735"/>
       <w:r>
         <w:t>NC</w:t>
       </w:r>
@@ -15840,7 +15825,7 @@
         <w:t>.</w:t>
       </w:r>
     </w:p>
-    <w:bookmarkEnd w:id="19"/>
+    <w:bookmarkEnd w:id="20"/>
     <w:p>
       <w:pPr>
         <w:spacing w:line="360" w:lineRule="auto"/>
@@ -17163,7 +17148,7 @@
         <w:fldChar w:fldCharType="begin" w:fldLock="1"/>
       </w:r>
       <w:r>
-        <w:instrText>ADDIN CSL_CITATION {"citationItems":[{"id":"ITEM-1","itemData":{"DOI":"10.1037/npe0000028","ISSN":"2151-318X(Electronic);1937-321X(Print)","abstract":"In this study, we validated automated facial coding (AFC) software—FaceReader (Noldus, 2014)—on 2 publicly available and objective datasets of human expressions of basic emotions. We present the matching scores (accuracy) for recognition of facial expressions and the Facial Action Coding System (FACS) index of agreement. In 2005, matching scores of 89% were reported for FaceReader. However, previous research used a version of FaceReader that implemented older algorithms (version 1.0) and did not contain FACS classifiers. In this study, we tested the newest version (6.0). FaceReader recognized 88% of the target emotional labels in the Warsaw Set of Emotional Facial Expression Pictures (WSEFEP) and Amsterdam Dynamic Facial Expression Set (ADFES). The software reached a FACS index of agreement of 0.67 on average in both datasets. The results of this validation test are meaningful only in relation to human performance rates for both basic emotion recognition and FACS coding. The human emotions recognition for the 2 datasets was 85%, therefore FaceReader is as good at recognizing emotions as humans. To receive FACS certification, a human coder must reach an agreement of 0.70 with the master coding of the final test. Even though FaceReader did not attain this score, action units (AUs) 1, 2, 4, 5, 6, 9, 12, 15, and 25 might be used with high accuracy. We believe that FaceReader has proven to be a reliable indicator of basic emotions in the past decade and has a potential to become similarly robust with FACS.","author":[{"dropping-particle":"","family":"Lewinski","given":"Peter","non-dropping-particle":"","parse-names":false,"suffix":""},{"dropping-particle":"","family":"Uyl","given":"Tim M.","non-dropping-particle":"den","parse-names":false,"suffix":""},{"dropping-particle":"","family":"Butler","given":"Crystal","non-dropping-particle":"","parse-names":false,"suffix":""}],"container-title":"Journal of Neuroscience, Psychology, and Economics","id":"ITEM-1","issue":"4","issued":{"date-parts":[["2014"]]},"page":"227-236","title":"Automated facial coding: Validation of basic emotions and FACS AUs in FaceReader","type":"article-journal","volume":"7"},"uris":["http://www.mendeley.com/documents/?uuid=e44d600d-57be-41df-8169-62ca5940eafb"]}],"mendeley":{"formattedCitation":"&lt;sup&gt;98&lt;/sup&gt;","plainTextFormattedCitation":"98","previouslyFormattedCitation":"&lt;sup&gt;97&lt;/sup&gt;"},"properties":{"noteIndex":0},"schema":"https://github.com/citation-style-language/schema/raw/master/csl-citation.json"}</w:instrText>
+        <w:instrText>ADDIN CSL_CITATION {"citationItems":[{"id":"ITEM-1","itemData":{"DOI":"10.1037/npe0000028","ISSN":"2151-318X(Electronic);1937-321X(Print)","abstract":"In this study, we validated automated facial coding (AFC) software—FaceReader (Noldus, 2014)—on 2 publicly available and objective datasets of human expressions of basic emotions. We present the matching scores (accuracy) for recognition of facial expressions and the Facial Action Coding System (FACS) index of agreement. In 2005, matching scores of 89% were reported for FaceReader. However, previous research used a version of FaceReader that implemented older algorithms (version 1.0) and did not contain FACS classifiers. In this study, we tested the newest version (6.0). FaceReader recognized 88% of the target emotional labels in the Warsaw Set of Emotional Facial Expression Pictures (WSEFEP) and Amsterdam Dynamic Facial Expression Set (ADFES). The software reached a FACS index of agreement of 0.67 on average in both datasets. The results of this validation test are meaningful only in relation to human performance rates for both basic emotion recognition and FACS coding. The human emotions recognition for the 2 datasets was 85%, therefore FaceReader is as good at recognizing emotions as humans. To receive FACS certification, a human coder must reach an agreement of 0.70 with the master coding of the final test. Even though FaceReader did not attain this score, action units (AUs) 1, 2, 4, 5, 6, 9, 12, 15, and 25 might be used with high accuracy. We believe that FaceReader has proven to be a reliable indicator of basic emotions in the past decade and has a potential to become similarly robust with FACS.","author":[{"dropping-particle":"","family":"Lewinski","given":"Peter","non-dropping-particle":"","parse-names":false,"suffix":""},{"dropping-particle":"","family":"Uyl","given":"Tim M.","non-dropping-particle":"den","parse-names":false,"suffix":""},{"dropping-particle":"","family":"Butler","given":"Crystal","non-dropping-particle":"","parse-names":false,"suffix":""}],"container-title":"Journal of Neuroscience, Psychology, and Economics","id":"ITEM-1","issue":"4","issued":{"date-parts":[["2014"]]},"page":"227-236","title":"Automated facial coding: Validation of basic emotions and FACS AUs in FaceReader","type":"article-journal","volume":"7"},"uris":["http://www.mendeley.com/documents/?uuid=e44d600d-57be-41df-8169-62ca5940eafb"]}],"mendeley":{"formattedCitation":"&lt;sup&gt;99&lt;/sup&gt;","plainTextFormattedCitation":"99","previouslyFormattedCitation":"&lt;sup&gt;98&lt;/sup&gt;"},"properties":{"noteIndex":0},"schema":"https://github.com/citation-style-language/schema/raw/master/csl-citation.json"}</w:instrText>
       </w:r>
       <w:r>
         <w:fldChar w:fldCharType="separate"/>
@@ -17173,7 +17158,7 @@
           <w:noProof/>
           <w:vertAlign w:val="superscript"/>
         </w:rPr>
-        <w:t>98</w:t>
+        <w:t>99</w:t>
       </w:r>
       <w:r>
         <w:fldChar w:fldCharType="end"/>
@@ -17452,7 +17437,7 @@
         <w:fldChar w:fldCharType="begin" w:fldLock="1"/>
       </w:r>
       <w:r>
-        <w:instrText>ADDIN CSL_CITATION {"citationItems":[{"id":"ITEM-1","itemData":{"DOI":"10.1371/journal.pone.0048230","ISSN":"19326203","PMID":"23133619","abstract":"This paper describes the development of a multidimensional self-report measure of interoceptive body awareness. The systematic mixed-methods process involved reviewing the current literature, specifying a multidimensional conceptual framework, evaluating prior instruments, developing items, and analyzing focus group responses to scale items by instructors and patients of body awareness-enhancing therapies. Following refinement by cognitive testing, items were field-tested in students and instructors of mind-body approaches. Final item selection was achieved by submitting the field test data to an iterative process using multiple validation methods, including exploratory cluster and confirmatory factor analyses, comparison between known groups, and correlations with established measures of related constructs. The resulting 32-item multidimensional instrument assesses eight concepts. The psychometric properties of these final scales suggest that the Multidimensional Assessment of Interoceptive Awareness (MAIA) may serve as a starting point for research and further collaborative refinement. © 2012 Mehling et al.","author":[{"dropping-particle":"","family":"Mehling","given":"Wolf E","non-dropping-particle":"","parse-names":false,"suffix":""},{"dropping-particle":"","family":"Price","given":"Cynthia","non-dropping-particle":"","parse-names":false,"suffix":""},{"dropping-particle":"","family":"Daubenmier","given":"Jennifer J","non-dropping-particle":"","parse-names":false,"suffix":""},{"dropping-particle":"","family":"Acree","given":"Mike","non-dropping-particle":"","parse-names":false,"suffix":""},{"dropping-particle":"","family":"Bartmess","given":"Elizabeth","non-dropping-particle":"","parse-names":false,"suffix":""},{"dropping-particle":"","family":"Stewart","given":"Anita","non-dropping-particle":"","parse-names":false,"suffix":""}],"container-title":"PLoS ONE","id":"ITEM-1","issue":"11","issued":{"date-parts":[["2012"]]},"page":"1-22","title":"The multidimensional assessment of interoceptive awareness (MAIA)","type":"article-journal","volume":"7"},"uris":["http://www.mendeley.com/documents/?uuid=3595644c-6214-3858-8246-25f8711a153d"]}],"mendeley":{"formattedCitation":"&lt;sup&gt;99&lt;/sup&gt;","plainTextFormattedCitation":"99","previouslyFormattedCitation":"&lt;sup&gt;98&lt;/sup&gt;"},"properties":{"noteIndex":0},"schema":"https://github.com/citation-style-language/schema/raw/master/csl-citation.json"}</w:instrText>
+        <w:instrText>ADDIN CSL_CITATION {"citationItems":[{"id":"ITEM-1","itemData":{"DOI":"10.1371/journal.pone.0048230","ISSN":"19326203","PMID":"23133619","abstract":"This paper describes the development of a multidimensional self-report measure of interoceptive body awareness. The systematic mixed-methods process involved reviewing the current literature, specifying a multidimensional conceptual framework, evaluating prior instruments, developing items, and analyzing focus group responses to scale items by instructors and patients of body awareness-enhancing therapies. Following refinement by cognitive testing, items were field-tested in students and instructors of mind-body approaches. Final item selection was achieved by submitting the field test data to an iterative process using multiple validation methods, including exploratory cluster and confirmatory factor analyses, comparison between known groups, and correlations with established measures of related constructs. The resulting 32-item multidimensional instrument assesses eight concepts. The psychometric properties of these final scales suggest that the Multidimensional Assessment of Interoceptive Awareness (MAIA) may serve as a starting point for research and further collaborative refinement. © 2012 Mehling et al.","author":[{"dropping-particle":"","family":"Mehling","given":"Wolf E","non-dropping-particle":"","parse-names":false,"suffix":""},{"dropping-particle":"","family":"Price","given":"Cynthia","non-dropping-particle":"","parse-names":false,"suffix":""},{"dropping-particle":"","family":"Daubenmier","given":"Jennifer J","non-dropping-particle":"","parse-names":false,"suffix":""},{"dropping-particle":"","family":"Acree","given":"Mike","non-dropping-particle":"","parse-names":false,"suffix":""},{"dropping-particle":"","family":"Bartmess","given":"Elizabeth","non-dropping-particle":"","parse-names":false,"suffix":""},{"dropping-particle":"","family":"Stewart","given":"Anita","non-dropping-particle":"","parse-names":false,"suffix":""}],"container-title":"PLoS ONE","id":"ITEM-1","issue":"11","issued":{"date-parts":[["2012"]]},"page":"1-22","title":"The multidimensional assessment of interoceptive awareness (MAIA)","type":"article-journal","volume":"7"},"uris":["http://www.mendeley.com/documents/?uuid=3595644c-6214-3858-8246-25f8711a153d"]}],"mendeley":{"formattedCitation":"&lt;sup&gt;100&lt;/sup&gt;","plainTextFormattedCitation":"100","previouslyFormattedCitation":"&lt;sup&gt;99&lt;/sup&gt;"},"properties":{"noteIndex":0},"schema":"https://github.com/citation-style-language/schema/raw/master/csl-citation.json"}</w:instrText>
       </w:r>
       <w:r>
         <w:fldChar w:fldCharType="separate"/>
@@ -17462,7 +17447,7 @@
           <w:noProof/>
           <w:vertAlign w:val="superscript"/>
         </w:rPr>
-        <w:t>99</w:t>
+        <w:t>100</w:t>
       </w:r>
       <w:r>
         <w:fldChar w:fldCharType="end"/>
@@ -17477,7 +17462,7 @@
         <w:ind w:firstLine="720"/>
         <w:contextualSpacing/>
       </w:pPr>
-      <w:bookmarkStart w:id="20" w:name="_Hlk75771953"/>
+      <w:bookmarkStart w:id="21" w:name="_Hlk75771953"/>
       <w:r>
         <w:t>To examine whether individual differences in body awareness moderated facial feedback effects, we post-hoc</w:t>
       </w:r>
@@ -17491,7 +17476,7 @@
       <w:r>
         <w:t xml:space="preserve">modeled happiness ratings using a linear mixed-effect model </w:t>
       </w:r>
-      <w:bookmarkEnd w:id="20"/>
+      <w:bookmarkEnd w:id="21"/>
       <w:r>
         <w:t xml:space="preserve">with (a) type of pose (happy or neutral) entered as a categorical predictor, (b) the four subscales of the MAIA </w:t>
       </w:r>
@@ -17930,11 +17915,11 @@
         <w:ind w:firstLine="720"/>
         <w:contextualSpacing/>
       </w:pPr>
-      <w:bookmarkStart w:id="21" w:name="_Hlk75772644"/>
+      <w:bookmarkStart w:id="22" w:name="_Hlk75772644"/>
       <w:r>
         <w:t xml:space="preserve">Although results are somewhat consistent with the facial feedback hypothesis, one alternative explanation is that participants found the smiling task to be less boring than the neutral task. </w:t>
       </w:r>
-      <w:bookmarkEnd w:id="21"/>
+      <w:bookmarkEnd w:id="22"/>
       <w:r>
         <w:t>Similar to pilot studies 1 and 2, we compared happiness ratings during the happy vs. filler movement trials using a 2 (Movement Trial: smile or filler) x 3 (Facial Movement Task: facial mimicry, voluntary facial action technique, or pen-in-mouth task) x 2 (Stimuli Presence: absent or present) mixed-effect ANOVA. Consistent with the facial feedback hypothesis, results indicated that participants reported greater happiness after posing happy expressions (</w:t>
       </w:r>
@@ -18142,11 +18127,11 @@
       <w:r>
         <w:t xml:space="preserve">Taken together, these results provide evidence that </w:t>
       </w:r>
-      <w:bookmarkStart w:id="22" w:name="_Hlk75772980"/>
+      <w:bookmarkStart w:id="23" w:name="_Hlk75772980"/>
       <w:r>
         <w:t xml:space="preserve">certain facial movement tasks—i.e., facial mimicry and the voluntary facial action technique—can modulate feelings of happiness. </w:t>
       </w:r>
-      <w:bookmarkEnd w:id="22"/>
+      <w:bookmarkEnd w:id="23"/>
       <w:r>
         <w:t>These results also provide preliminary evidence that these facial movement tasks can initiate feelings of happiness.</w:t>
       </w:r>
@@ -20958,6 +20943,118 @@
     </w:lvl>
   </w:abstractNum>
   <w:abstractNum w:abstractNumId="14" w15:restartNumberingAfterBreak="0">
+    <w:nsid w:val="56944407"/>
+    <w:multiLevelType w:val="hybridMultilevel"/>
+    <w:tmpl w:val="94E228C0"/>
+    <w:lvl w:ilvl="0" w:tplc="59127FDC">
+      <w:numFmt w:val="bullet"/>
+      <w:lvlText w:val="-"/>
+      <w:lvlJc w:val="left"/>
+      <w:pPr>
+        <w:ind w:left="1080" w:hanging="360"/>
+      </w:pPr>
+      <w:rPr>
+        <w:rFonts w:ascii="Times New Roman" w:eastAsia="Times New Roman" w:hAnsi="Times New Roman" w:cs="Times New Roman" w:hint="default"/>
+      </w:rPr>
+    </w:lvl>
+    <w:lvl w:ilvl="1" w:tplc="04090003" w:tentative="1">
+      <w:start w:val="1"/>
+      <w:numFmt w:val="bullet"/>
+      <w:lvlText w:val="o"/>
+      <w:lvlJc w:val="left"/>
+      <w:pPr>
+        <w:ind w:left="1800" w:hanging="360"/>
+      </w:pPr>
+      <w:rPr>
+        <w:rFonts w:ascii="Courier New" w:hAnsi="Courier New" w:cs="Courier New" w:hint="default"/>
+      </w:rPr>
+    </w:lvl>
+    <w:lvl w:ilvl="2" w:tplc="04090005" w:tentative="1">
+      <w:start w:val="1"/>
+      <w:numFmt w:val="bullet"/>
+      <w:lvlText w:val=""/>
+      <w:lvlJc w:val="left"/>
+      <w:pPr>
+        <w:ind w:left="2520" w:hanging="360"/>
+      </w:pPr>
+      <w:rPr>
+        <w:rFonts w:ascii="Wingdings" w:hAnsi="Wingdings" w:hint="default"/>
+      </w:rPr>
+    </w:lvl>
+    <w:lvl w:ilvl="3" w:tplc="04090001" w:tentative="1">
+      <w:start w:val="1"/>
+      <w:numFmt w:val="bullet"/>
+      <w:lvlText w:val=""/>
+      <w:lvlJc w:val="left"/>
+      <w:pPr>
+        <w:ind w:left="3240" w:hanging="360"/>
+      </w:pPr>
+      <w:rPr>
+        <w:rFonts w:ascii="Symbol" w:hAnsi="Symbol" w:hint="default"/>
+      </w:rPr>
+    </w:lvl>
+    <w:lvl w:ilvl="4" w:tplc="04090003" w:tentative="1">
+      <w:start w:val="1"/>
+      <w:numFmt w:val="bullet"/>
+      <w:lvlText w:val="o"/>
+      <w:lvlJc w:val="left"/>
+      <w:pPr>
+        <w:ind w:left="3960" w:hanging="360"/>
+      </w:pPr>
+      <w:rPr>
+        <w:rFonts w:ascii="Courier New" w:hAnsi="Courier New" w:cs="Courier New" w:hint="default"/>
+      </w:rPr>
+    </w:lvl>
+    <w:lvl w:ilvl="5" w:tplc="04090005" w:tentative="1">
+      <w:start w:val="1"/>
+      <w:numFmt w:val="bullet"/>
+      <w:lvlText w:val=""/>
+      <w:lvlJc w:val="left"/>
+      <w:pPr>
+        <w:ind w:left="4680" w:hanging="360"/>
+      </w:pPr>
+      <w:rPr>
+        <w:rFonts w:ascii="Wingdings" w:hAnsi="Wingdings" w:hint="default"/>
+      </w:rPr>
+    </w:lvl>
+    <w:lvl w:ilvl="6" w:tplc="04090001" w:tentative="1">
+      <w:start w:val="1"/>
+      <w:numFmt w:val="bullet"/>
+      <w:lvlText w:val=""/>
+      <w:lvlJc w:val="left"/>
+      <w:pPr>
+        <w:ind w:left="5400" w:hanging="360"/>
+      </w:pPr>
+      <w:rPr>
+        <w:rFonts w:ascii="Symbol" w:hAnsi="Symbol" w:hint="default"/>
+      </w:rPr>
+    </w:lvl>
+    <w:lvl w:ilvl="7" w:tplc="04090003" w:tentative="1">
+      <w:start w:val="1"/>
+      <w:numFmt w:val="bullet"/>
+      <w:lvlText w:val="o"/>
+      <w:lvlJc w:val="left"/>
+      <w:pPr>
+        <w:ind w:left="6120" w:hanging="360"/>
+      </w:pPr>
+      <w:rPr>
+        <w:rFonts w:ascii="Courier New" w:hAnsi="Courier New" w:cs="Courier New" w:hint="default"/>
+      </w:rPr>
+    </w:lvl>
+    <w:lvl w:ilvl="8" w:tplc="04090005" w:tentative="1">
+      <w:start w:val="1"/>
+      <w:numFmt w:val="bullet"/>
+      <w:lvlText w:val=""/>
+      <w:lvlJc w:val="left"/>
+      <w:pPr>
+        <w:ind w:left="6840" w:hanging="360"/>
+      </w:pPr>
+      <w:rPr>
+        <w:rFonts w:ascii="Wingdings" w:hAnsi="Wingdings" w:hint="default"/>
+      </w:rPr>
+    </w:lvl>
+  </w:abstractNum>
+  <w:abstractNum w:abstractNumId="15" w15:restartNumberingAfterBreak="0">
     <w:nsid w:val="7A3A5103"/>
     <w:multiLevelType w:val="hybridMultilevel"/>
     <w:tmpl w:val="D5944D6E"/>
@@ -21046,7 +21143,7 @@
       </w:pPr>
     </w:lvl>
   </w:abstractNum>
-  <w:abstractNum w:abstractNumId="15" w15:restartNumberingAfterBreak="0">
+  <w:abstractNum w:abstractNumId="16" w15:restartNumberingAfterBreak="0">
     <w:nsid w:val="7C342D51"/>
     <w:multiLevelType w:val="multilevel"/>
     <w:tmpl w:val="78C6A60A"/>
@@ -21159,7 +21256,7 @@
       </w:rPr>
     </w:lvl>
   </w:abstractNum>
-  <w:abstractNum w:abstractNumId="16" w15:restartNumberingAfterBreak="0">
+  <w:abstractNum w:abstractNumId="17" w15:restartNumberingAfterBreak="0">
     <w:nsid w:val="7FD429D4"/>
     <w:multiLevelType w:val="hybridMultilevel"/>
     <w:tmpl w:val="E67A8540"/>
@@ -21282,7 +21379,7 @@
     </w:lvlOverride>
   </w:num>
   <w:num w:numId="3">
-    <w:abstractNumId w:val="14"/>
+    <w:abstractNumId w:val="15"/>
   </w:num>
   <w:num w:numId="4">
     <w:abstractNumId w:val="1"/>
@@ -21303,7 +21400,7 @@
     <w:abstractNumId w:val="3"/>
   </w:num>
   <w:num w:numId="10">
-    <w:abstractNumId w:val="15"/>
+    <w:abstractNumId w:val="16"/>
   </w:num>
   <w:num w:numId="11">
     <w:abstractNumId w:val="6"/>
@@ -21324,7 +21421,10 @@
     <w:abstractNumId w:val="12"/>
   </w:num>
   <w:num w:numId="17">
-    <w:abstractNumId w:val="16"/>
+    <w:abstractNumId w:val="17"/>
+  </w:num>
+  <w:num w:numId="18">
+    <w:abstractNumId w:val="14"/>
   </w:num>
 </w:numbering>
 </file>
@@ -21827,6 +21927,7 @@
   <w:style w:type="character" w:default="1" w:styleId="DefaultParagraphFont">
     <w:name w:val="Default Paragraph Font"/>
     <w:uiPriority w:val="1"/>
+    <w:semiHidden/>
     <w:unhideWhenUsed/>
   </w:style>
   <w:style w:type="table" w:default="1" w:styleId="TableNormal">

</xml_diff>